<commit_message>
Update CV documents for Md. Nayamul Islam
Revised both the DOCX and PDF versions of Md. Nayamul Islam's CV. The updates may include content or formatting changes.
</commit_message>
<xml_diff>
--- a/CV/Md. Nayamul Islam .docx
+++ b/CV/Md. Nayamul Islam .docx
@@ -4,14 +4,12 @@
   <w:body>
     <w:p>
       <w:pPr>
-        <w:spacing w:line="422" w:lineRule="exact"/>
-        <w:jc w:val="center"/>
         <w:rPr>
           <w:rFonts w:ascii="Times New Roman" w:hAnsi="Times New Roman" w:cs="Times New Roman"/>
           <w:b/>
           <w:bCs/>
-          <w:sz w:val="32"/>
-          <w:szCs w:val="32"/>
+          <w:sz w:val="36"/>
+          <w:szCs w:val="36"/>
         </w:rPr>
       </w:pPr>
       <w:bookmarkStart w:id="0" w:name="_Hlk190432030"/>
@@ -20,199 +18,208 @@
           <w:rFonts w:ascii="Times New Roman" w:hAnsi="Times New Roman" w:cs="Times New Roman"/>
           <w:b/>
           <w:bCs/>
-          <w:sz w:val="32"/>
-          <w:szCs w:val="32"/>
-        </w:rPr>
-        <w:t xml:space="preserve">    </w:t>
+          <w:sz w:val="36"/>
+          <w:szCs w:val="36"/>
+        </w:rPr>
+        <w:t>MD</w:t>
       </w:r>
       <w:r>
         <w:rPr>
           <w:rFonts w:ascii="Times New Roman" w:hAnsi="Times New Roman" w:cs="Times New Roman"/>
           <w:b/>
           <w:bCs/>
-          <w:sz w:val="32"/>
-          <w:szCs w:val="32"/>
-        </w:rPr>
-        <w:t>MD.NAYAMUL ISLAM</w:t>
+          <w:sz w:val="36"/>
+          <w:szCs w:val="36"/>
+        </w:rPr>
+        <w:t xml:space="preserve"> </w:t>
+      </w:r>
+      <w:r>
+        <w:rPr>
+          <w:rFonts w:ascii="Times New Roman" w:hAnsi="Times New Roman" w:cs="Times New Roman"/>
+          <w:b/>
+          <w:bCs/>
+          <w:sz w:val="36"/>
+          <w:szCs w:val="36"/>
+        </w:rPr>
+        <w:t>NAYAM</w:t>
+      </w:r>
+      <w:bookmarkStart w:id="1" w:name="_Hlk199882767"/>
+      <w:bookmarkEnd w:id="1"/>
+      <w:r>
+        <w:rPr>
+          <w:rFonts w:ascii="Times New Roman" w:hAnsi="Times New Roman" w:cs="Times New Roman"/>
+          <w:b/>
+          <w:bCs/>
+          <w:sz w:val="36"/>
+          <w:szCs w:val="36"/>
+        </w:rPr>
+        <w:t>UL ISLAM</w:t>
       </w:r>
     </w:p>
     <w:p>
       <w:pPr>
         <w:pStyle w:val="BodyText"/>
-        <w:spacing w:line="480" w:lineRule="auto"/>
-        <w:ind w:left="3008" w:firstLine="0"/>
+        <w:spacing w:line="360" w:lineRule="auto"/>
+        <w:ind w:left="0" w:firstLine="0"/>
         <w:rPr>
           <w:rFonts w:ascii="Times New Roman" w:hAnsi="Times New Roman" w:cs="Times New Roman"/>
           <w:b/>
           <w:bCs/>
-          <w:sz w:val="22"/>
-          <w:szCs w:val="22"/>
-        </w:rPr>
-      </w:pPr>
-      <w:bookmarkStart w:id="1" w:name="_Hlk199882767"/>
-      <w:bookmarkEnd w:id="1"/>
+          <w:sz w:val="24"/>
+          <w:szCs w:val="24"/>
+        </w:rPr>
+      </w:pPr>
       <w:r>
         <w:rPr>
           <w:rFonts w:ascii="Times New Roman" w:hAnsi="Times New Roman" w:cs="Times New Roman"/>
           <w:b/>
           <w:bCs/>
-          <w:sz w:val="22"/>
-          <w:szCs w:val="22"/>
+          <w:sz w:val="24"/>
+          <w:szCs w:val="24"/>
           <w:lang w:val="es-ES"/>
         </w:rPr>
-        <w:t xml:space="preserve">         </w:t>
+        <w:t xml:space="preserve">Java </w:t>
       </w:r>
       <w:r>
         <w:rPr>
           <w:rFonts w:ascii="Times New Roman" w:hAnsi="Times New Roman" w:cs="Times New Roman"/>
           <w:b/>
           <w:bCs/>
-          <w:sz w:val="22"/>
-          <w:szCs w:val="22"/>
+          <w:sz w:val="24"/>
+          <w:szCs w:val="24"/>
           <w:lang w:val="es-ES"/>
         </w:rPr>
-        <w:t xml:space="preserve">Java </w:t>
+        <w:t xml:space="preserve">| </w:t>
       </w:r>
       <w:r>
         <w:rPr>
           <w:rFonts w:ascii="Times New Roman" w:hAnsi="Times New Roman" w:cs="Times New Roman"/>
           <w:b/>
           <w:bCs/>
-          <w:sz w:val="22"/>
-          <w:szCs w:val="22"/>
+          <w:sz w:val="24"/>
+          <w:szCs w:val="24"/>
           <w:lang w:val="es-ES"/>
         </w:rPr>
-        <w:t xml:space="preserve">| </w:t>
+        <w:t>Spring</w:t>
       </w:r>
       <w:r>
         <w:rPr>
           <w:rFonts w:ascii="Times New Roman" w:hAnsi="Times New Roman" w:cs="Times New Roman"/>
           <w:b/>
           <w:bCs/>
-          <w:sz w:val="22"/>
-          <w:szCs w:val="22"/>
+          <w:sz w:val="24"/>
+          <w:szCs w:val="24"/>
           <w:lang w:val="es-ES"/>
         </w:rPr>
-        <w:t>Spring</w:t>
-      </w:r>
+        <w:t xml:space="preserve"> </w:t>
+      </w:r>
+      <w:proofErr w:type="spellStart"/>
       <w:r>
         <w:rPr>
           <w:rFonts w:ascii="Times New Roman" w:hAnsi="Times New Roman" w:cs="Times New Roman"/>
           <w:b/>
           <w:bCs/>
-          <w:sz w:val="22"/>
-          <w:szCs w:val="22"/>
+          <w:sz w:val="24"/>
+          <w:szCs w:val="24"/>
           <w:lang w:val="es-ES"/>
         </w:rPr>
-        <w:t xml:space="preserve"> </w:t>
-      </w:r>
-      <w:proofErr w:type="spellStart"/>
+        <w:t>Boot</w:t>
+      </w:r>
+      <w:proofErr w:type="spellEnd"/>
       <w:r>
         <w:rPr>
           <w:rFonts w:ascii="Times New Roman" w:hAnsi="Times New Roman" w:cs="Times New Roman"/>
           <w:b/>
           <w:bCs/>
-          <w:sz w:val="22"/>
-          <w:szCs w:val="22"/>
+          <w:sz w:val="24"/>
+          <w:szCs w:val="24"/>
           <w:lang w:val="es-ES"/>
         </w:rPr>
-        <w:t>Boot</w:t>
-      </w:r>
-      <w:proofErr w:type="spellEnd"/>
+        <w:t xml:space="preserve"> </w:t>
+      </w:r>
       <w:r>
         <w:rPr>
           <w:rFonts w:ascii="Times New Roman" w:hAnsi="Times New Roman" w:cs="Times New Roman"/>
           <w:b/>
           <w:bCs/>
-          <w:sz w:val="22"/>
-          <w:szCs w:val="22"/>
+          <w:sz w:val="24"/>
+          <w:szCs w:val="24"/>
           <w:lang w:val="es-ES"/>
         </w:rPr>
-        <w:t xml:space="preserve"> </w:t>
+        <w:t>|</w:t>
       </w:r>
       <w:r>
         <w:rPr>
           <w:rFonts w:ascii="Times New Roman" w:hAnsi="Times New Roman" w:cs="Times New Roman"/>
           <w:b/>
           <w:bCs/>
-          <w:sz w:val="22"/>
-          <w:szCs w:val="22"/>
+          <w:sz w:val="24"/>
+          <w:szCs w:val="24"/>
           <w:lang w:val="es-ES"/>
         </w:rPr>
-        <w:t>|</w:t>
+        <w:t xml:space="preserve"> Oracle</w:t>
       </w:r>
       <w:r>
         <w:rPr>
           <w:rFonts w:ascii="Times New Roman" w:hAnsi="Times New Roman" w:cs="Times New Roman"/>
           <w:b/>
           <w:bCs/>
-          <w:sz w:val="22"/>
-          <w:szCs w:val="22"/>
+          <w:sz w:val="24"/>
+          <w:szCs w:val="24"/>
           <w:lang w:val="es-ES"/>
         </w:rPr>
-        <w:t xml:space="preserve"> Oracle</w:t>
+        <w:t xml:space="preserve"> |</w:t>
       </w:r>
       <w:r>
         <w:rPr>
           <w:rFonts w:ascii="Times New Roman" w:hAnsi="Times New Roman" w:cs="Times New Roman"/>
           <w:b/>
           <w:bCs/>
-          <w:sz w:val="22"/>
-          <w:szCs w:val="22"/>
+          <w:sz w:val="24"/>
+          <w:szCs w:val="24"/>
           <w:lang w:val="es-ES"/>
         </w:rPr>
-        <w:t xml:space="preserve"> |</w:t>
+        <w:t xml:space="preserve"> </w:t>
       </w:r>
       <w:r>
         <w:rPr>
           <w:rFonts w:ascii="Times New Roman" w:hAnsi="Times New Roman" w:cs="Times New Roman"/>
           <w:b/>
           <w:bCs/>
-          <w:sz w:val="22"/>
-          <w:szCs w:val="22"/>
+          <w:sz w:val="24"/>
+          <w:szCs w:val="24"/>
           <w:lang w:val="es-ES"/>
         </w:rPr>
-        <w:t xml:space="preserve"> </w:t>
+        <w:t xml:space="preserve">Angular </w:t>
       </w:r>
       <w:r>
         <w:rPr>
           <w:rFonts w:ascii="Times New Roman" w:hAnsi="Times New Roman" w:cs="Times New Roman"/>
           <w:b/>
           <w:bCs/>
-          <w:sz w:val="22"/>
-          <w:szCs w:val="22"/>
+          <w:sz w:val="24"/>
+          <w:szCs w:val="24"/>
           <w:lang w:val="es-ES"/>
         </w:rPr>
-        <w:t xml:space="preserve">Angular </w:t>
+        <w:t>|</w:t>
       </w:r>
       <w:r>
         <w:rPr>
           <w:rFonts w:ascii="Times New Roman" w:hAnsi="Times New Roman" w:cs="Times New Roman"/>
           <w:b/>
           <w:bCs/>
-          <w:sz w:val="22"/>
-          <w:szCs w:val="22"/>
-          <w:lang w:val="es-ES"/>
-        </w:rPr>
-        <w:t>|</w:t>
+          <w:sz w:val="24"/>
+          <w:szCs w:val="24"/>
+        </w:rPr>
+        <w:t xml:space="preserve"> </w:t>
       </w:r>
       <w:r>
         <w:rPr>
           <w:rFonts w:ascii="Times New Roman" w:hAnsi="Times New Roman" w:cs="Times New Roman"/>
           <w:b/>
           <w:bCs/>
-          <w:sz w:val="22"/>
-          <w:szCs w:val="22"/>
-        </w:rPr>
-        <w:t xml:space="preserve"> </w:t>
-      </w:r>
-      <w:r>
-        <w:rPr>
-          <w:rFonts w:ascii="Times New Roman" w:hAnsi="Times New Roman" w:cs="Times New Roman"/>
-          <w:b/>
-          <w:bCs/>
-          <w:sz w:val="22"/>
-          <w:szCs w:val="22"/>
+          <w:sz w:val="24"/>
+          <w:szCs w:val="24"/>
         </w:rPr>
         <w:t>Flutter</w:t>
       </w:r>
@@ -222,251 +229,98 @@
         <w:pStyle w:val="BodyText"/>
         <w:spacing w:line="276" w:lineRule="auto"/>
         <w:ind w:left="0" w:firstLine="0"/>
-        <w:jc w:val="center"/>
-        <w:rPr>
-          <w:rFonts w:ascii="Times New Roman" w:hAnsi="Times New Roman" w:cs="Times New Roman"/>
-          <w:sz w:val="17"/>
-          <w:szCs w:val="17"/>
+        <w:rPr>
+          <w:rFonts w:ascii="Times New Roman" w:hAnsi="Times New Roman" w:cs="Times New Roman"/>
         </w:rPr>
       </w:pPr>
       <w:r>
         <w:rPr>
           <w:rFonts w:ascii="Segoe UI Emoji" w:hAnsi="Segoe UI Emoji" w:cs="Segoe UI Emoji"/>
-          <w:sz w:val="16"/>
-          <w:szCs w:val="16"/>
+        </w:rPr>
+        <w:t>📞</w:t>
+      </w:r>
+      <w:r>
+        <w:rPr>
+          <w:rFonts w:ascii="Times New Roman" w:hAnsi="Times New Roman" w:cs="Times New Roman"/>
+        </w:rPr>
+        <w:t xml:space="preserve"> +8801323276407 / 01784991229 |</w:t>
+      </w:r>
+      <w:r>
+        <w:rPr>
+          <w:rFonts w:ascii="Times New Roman" w:hAnsi="Times New Roman" w:cs="Times New Roman"/>
+        </w:rPr>
+        <w:t xml:space="preserve"> </w:t>
+      </w:r>
+      <w:r>
+        <w:rPr>
+          <w:rFonts w:ascii="Segoe UI Emoji" w:hAnsi="Segoe UI Emoji" w:cs="Segoe UI Emoji"/>
         </w:rPr>
         <w:t>📧</w:t>
       </w:r>
-      <w:hyperlink r:id="rId9" w:history="1">
-        <w:r>
-          <w:rPr>
-            <w:rStyle w:val="Hyperlink"/>
-            <w:rFonts w:ascii="Times New Roman" w:hAnsi="Times New Roman" w:cs="Times New Roman"/>
-            <w:sz w:val="17"/>
-            <w:szCs w:val="17"/>
-          </w:rPr>
-          <w:t>nayamulislam@gmail.com</w:t>
-        </w:r>
-      </w:hyperlink>
-      <w:r>
-        <w:rPr>
-          <w:sz w:val="17"/>
-          <w:szCs w:val="17"/>
+      <w:r>
+        <w:rPr>
+          <w:rFonts w:ascii="Times New Roman" w:hAnsi="Times New Roman" w:cs="Times New Roman"/>
+        </w:rPr>
+        <w:t xml:space="preserve"> nayamulislam@gmail.com | </w:t>
+      </w:r>
+      <w:r>
+        <w:rPr>
+          <w:rFonts w:ascii="Segoe UI Emoji" w:hAnsi="Segoe UI Emoji" w:cs="Segoe UI Emoji"/>
+        </w:rPr>
+        <w:t>📍</w:t>
+      </w:r>
+      <w:r>
+        <w:rPr>
+          <w:rFonts w:ascii="Times New Roman" w:hAnsi="Times New Roman" w:cs="Times New Roman"/>
+        </w:rPr>
+        <w:t xml:space="preserve"> Mohammadpur, Dhaka</w:t>
+      </w:r>
+      <w:r>
+        <w:rPr>
+          <w:rFonts w:ascii="Times New Roman" w:hAnsi="Times New Roman" w:cs="Times New Roman"/>
+        </w:rPr>
+        <w:t xml:space="preserve">  | </w:t>
+      </w:r>
+      <w:r>
+        <w:rPr>
+          <w:rFonts w:ascii="Times New Roman" w:hAnsi="Times New Roman" w:cs="Times New Roman"/>
         </w:rPr>
         <w:t xml:space="preserve"> </w:t>
       </w:r>
       <w:r>
         <w:rPr>
-          <w:rFonts w:ascii="Times New Roman" w:hAnsi="Times New Roman" w:cs="Times New Roman"/>
-          <w:b/>
-          <w:bCs/>
-          <w:sz w:val="17"/>
-          <w:szCs w:val="17"/>
-        </w:rPr>
-        <w:t>||</w:t>
-      </w:r>
-      <w:r>
-        <w:rPr>
-          <w:rFonts w:ascii="Times New Roman" w:hAnsi="Times New Roman" w:cs="Times New Roman"/>
-          <w:sz w:val="17"/>
-          <w:szCs w:val="17"/>
+          <w:rFonts w:ascii="Segoe UI Emoji" w:hAnsi="Segoe UI Emoji" w:cs="Segoe UI Emoji"/>
+        </w:rPr>
+        <w:t>🌐</w:t>
+      </w:r>
+      <w:r>
+        <w:rPr>
+          <w:rFonts w:ascii="Times New Roman" w:hAnsi="Times New Roman" w:cs="Times New Roman"/>
         </w:rPr>
         <w:t xml:space="preserve"> </w:t>
-      </w:r>
-      <w:r>
-        <w:rPr>
-          <w:rFonts w:ascii="Times New Roman" w:hAnsi="Times New Roman" w:cs="Times New Roman"/>
-          <w:sz w:val="17"/>
-          <w:szCs w:val="17"/>
-        </w:rPr>
-        <w:t xml:space="preserve"> </w:t>
-      </w:r>
-      <w:r>
-        <w:rPr>
-          <w:rFonts w:ascii="Segoe UI Emoji" w:hAnsi="Segoe UI Emoji" w:cs="Segoe UI Emoji"/>
-          <w:sz w:val="16"/>
-          <w:szCs w:val="16"/>
-        </w:rPr>
-        <w:t>🌐</w:t>
-      </w:r>
-      <w:hyperlink r:id="rId10" w:history="1">
-        <w:r>
-          <w:rPr>
-            <w:rStyle w:val="Hyperlink"/>
-            <w:rFonts w:ascii="Times New Roman" w:hAnsi="Times New Roman" w:cs="Times New Roman"/>
-            <w:sz w:val="17"/>
-            <w:szCs w:val="17"/>
-          </w:rPr>
-          <w:t>https://github.com/NayamulNirob</w:t>
-        </w:r>
-      </w:hyperlink>
-      <w:r>
-        <w:rPr>
-          <w:sz w:val="17"/>
-          <w:szCs w:val="17"/>
-        </w:rPr>
-        <w:t xml:space="preserve"> </w:t>
-      </w:r>
-      <w:r>
-        <w:rPr>
-          <w:sz w:val="17"/>
-          <w:szCs w:val="17"/>
-        </w:rPr>
-        <w:t xml:space="preserve"> </w:t>
-      </w:r>
-      <w:r>
-        <w:rPr>
-          <w:rFonts w:ascii="Times New Roman" w:hAnsi="Times New Roman" w:cs="Times New Roman"/>
-          <w:b/>
-          <w:bCs/>
-          <w:sz w:val="17"/>
-          <w:szCs w:val="17"/>
-        </w:rPr>
-        <w:t>||</w:t>
-      </w:r>
-      <w:r>
-        <w:rPr>
-          <w:rFonts w:ascii="Segoe UI Emoji" w:hAnsi="Segoe UI Emoji" w:cs="Segoe UI Emoji"/>
-        </w:rPr>
-        <w:t xml:space="preserve"> </w:t>
-      </w:r>
-      <w:r>
-        <w:rPr>
-          <w:rFonts w:ascii="Segoe UI Emoji" w:hAnsi="Segoe UI Emoji" w:cs="Segoe UI Emoji"/>
-          <w:sz w:val="16"/>
-          <w:szCs w:val="16"/>
-        </w:rPr>
-        <w:t>📱</w:t>
-      </w:r>
-      <w:r>
-        <w:rPr>
-          <w:rFonts w:ascii="Times New Roman" w:hAnsi="Times New Roman" w:cs="Times New Roman"/>
-          <w:sz w:val="17"/>
-          <w:szCs w:val="17"/>
-        </w:rPr>
-        <w:t xml:space="preserve"> </w:t>
-      </w:r>
-      <w:r>
-        <w:rPr>
-          <w:rFonts w:ascii="Times New Roman" w:hAnsi="Times New Roman" w:cs="Times New Roman"/>
-          <w:sz w:val="17"/>
-          <w:szCs w:val="17"/>
-        </w:rPr>
-        <w:t>+8801323276407</w:t>
-      </w:r>
-      <w:r>
-        <w:rPr>
-          <w:rFonts w:ascii="Times New Roman" w:hAnsi="Times New Roman" w:cs="Times New Roman"/>
-          <w:sz w:val="17"/>
-          <w:szCs w:val="17"/>
-        </w:rPr>
-        <w:t xml:space="preserve"> </w:t>
-      </w:r>
-      <w:r>
-        <w:rPr>
-          <w:rFonts w:ascii="Times New Roman" w:hAnsi="Times New Roman" w:cs="Times New Roman"/>
-          <w:b/>
-          <w:bCs/>
-          <w:sz w:val="17"/>
-          <w:szCs w:val="17"/>
-        </w:rPr>
-        <w:t>||</w:t>
-      </w:r>
-      <w:r>
-        <w:rPr>
-          <w:rFonts w:ascii="Segoe UI Emoji" w:hAnsi="Segoe UI Emoji" w:cs="Segoe UI Emoji"/>
-          <w:sz w:val="22"/>
-          <w:szCs w:val="22"/>
-        </w:rPr>
-        <w:t xml:space="preserve"> </w:t>
-      </w:r>
-      <w:r>
-        <w:rPr>
-          <w:rFonts w:ascii="Segoe UI Emoji" w:hAnsi="Segoe UI Emoji" w:cs="Segoe UI Emoji"/>
-          <w:b/>
-          <w:bCs/>
-          <w:sz w:val="16"/>
-          <w:szCs w:val="16"/>
-        </w:rPr>
-        <w:t>📍</w:t>
-      </w:r>
-      <w:r>
-        <w:rPr>
-          <w:rFonts w:ascii="Segoe UI Emoji" w:hAnsi="Segoe UI Emoji" w:cs="Segoe UI Emoji"/>
-          <w:b/>
-          <w:bCs/>
-          <w:sz w:val="16"/>
-          <w:szCs w:val="16"/>
-        </w:rPr>
-        <w:t xml:space="preserve"> </w:t>
-      </w:r>
-      <w:r>
-        <w:rPr>
-          <w:rFonts w:ascii="Times New Roman" w:hAnsi="Times New Roman" w:cs="Times New Roman"/>
-          <w:sz w:val="16"/>
-          <w:szCs w:val="16"/>
-        </w:rPr>
-        <w:t xml:space="preserve"> </w:t>
-      </w:r>
-      <w:r>
-        <w:rPr>
-          <w:rFonts w:ascii="Times New Roman" w:hAnsi="Times New Roman" w:cs="Times New Roman"/>
-          <w:sz w:val="17"/>
-          <w:szCs w:val="17"/>
-        </w:rPr>
-        <w:t>Mohammadpur, Dhaka</w:t>
-      </w:r>
-      <w:r>
-        <w:rPr>
-          <w:rFonts w:ascii="Times New Roman" w:hAnsi="Times New Roman" w:cs="Times New Roman"/>
-          <w:sz w:val="17"/>
-          <w:szCs w:val="17"/>
-        </w:rPr>
-        <w:t xml:space="preserve"> </w:t>
-      </w:r>
-      <w:r>
-        <w:rPr>
-          <w:rFonts w:ascii="Times New Roman" w:hAnsi="Times New Roman" w:cs="Times New Roman"/>
-          <w:b/>
-          <w:bCs/>
-          <w:sz w:val="17"/>
-          <w:szCs w:val="17"/>
-        </w:rPr>
-        <w:t>||</w:t>
-      </w:r>
-      <w:r>
-        <w:rPr>
-          <w:rFonts w:ascii="Times New Roman" w:hAnsi="Times New Roman" w:cs="Times New Roman"/>
-          <w:sz w:val="17"/>
-          <w:szCs w:val="17"/>
-        </w:rPr>
-        <w:t xml:space="preserve"> </w:t>
-      </w:r>
-      <w:r>
-        <w:rPr>
-          <w:rFonts w:ascii="Times New Roman" w:hAnsi="Times New Roman" w:cs="Times New Roman"/>
-          <w:sz w:val="17"/>
-          <w:szCs w:val="17"/>
-        </w:rPr>
-        <w:t xml:space="preserve"> </w:t>
-      </w:r>
-      <w:r>
-        <w:rPr>
-          <w:rFonts w:ascii="Segoe UI Emoji" w:hAnsi="Segoe UI Emoji" w:cs="Segoe UI Emoji"/>
-          <w:sz w:val="17"/>
-          <w:szCs w:val="17"/>
-        </w:rPr>
-        <w:t>🔗</w:t>
       </w:r>
       <w:hyperlink r:id="rId11" w:history="1">
         <w:r>
           <w:rPr>
             <w:rStyle w:val="Hyperlink"/>
             <w:rFonts w:ascii="Times New Roman" w:hAnsi="Times New Roman" w:cs="Times New Roman"/>
-            <w:sz w:val="17"/>
-            <w:szCs w:val="17"/>
           </w:rPr>
-          <w:t>https://www.linkedin.com/in/nayamulislam/</w:t>
+          <w:t>GitHub</w:t>
+        </w:r>
+      </w:hyperlink>
+      <w:r>
+        <w:rPr>
+          <w:rFonts w:ascii="Times New Roman" w:hAnsi="Times New Roman" w:cs="Times New Roman"/>
+        </w:rPr>
+        <w:t xml:space="preserve"> | </w:t>
+      </w:r>
+      <w:hyperlink r:id="rId12" w:history="1">
+        <w:r>
+          <w:rPr>
+            <w:rStyle w:val="Hyperlink"/>
+            <w:rFonts w:ascii="Times New Roman" w:hAnsi="Times New Roman" w:cs="Times New Roman"/>
+          </w:rPr>
+          <w:t>LinkedIn</w:t>
         </w:r>
       </w:hyperlink>
     </w:p>
@@ -477,6 +331,15 @@
         <w:ind w:left="0" w:firstLine="0"/>
         <w:rPr>
           <w:rFonts w:ascii="Times New Roman" w:hAnsi="Times New Roman" w:cs="Times New Roman"/>
+        </w:rPr>
+      </w:pPr>
+    </w:p>
+    <w:p>
+      <w:pPr>
+        <w:pStyle w:val="BodyText"/>
+        <w:ind w:left="0" w:firstLine="0"/>
+        <w:rPr>
+          <w:rFonts w:ascii="Times New Roman" w:hAnsi="Times New Roman" w:cs="Times New Roman"/>
           <w:sz w:val="22"/>
           <w:szCs w:val="22"/>
           <w:lang w:val="es-ES"/>
@@ -511,7 +374,6 @@
     </w:p>
     <w:p>
       <w:pPr>
-        <w:spacing w:line="120" w:lineRule="auto"/>
         <w:rPr>
           <w:rFonts w:ascii="Times New Roman" w:hAnsi="Times New Roman" w:cs="Times New Roman"/>
         </w:rPr>
@@ -527,13 +389,19 @@
         <w:rPr>
           <w:rFonts w:ascii="Times New Roman" w:hAnsi="Times New Roman" w:cs="Times New Roman"/>
         </w:rPr>
-        <w:t>Full-Stack Developer specializing in Java and Spring Boot with strong skills in building responsive web and mobile apps using Angular and Flutter. Proven experience delivering RESTful APIs and modern UI solutions for enterprise systems. Eager to contribute to innovative teams and deliver impactful software solutions</w:t>
-      </w:r>
-      <w:r>
-        <w:rPr>
-          <w:rFonts w:ascii="Times New Roman" w:hAnsi="Times New Roman" w:cs="Times New Roman"/>
-        </w:rPr>
-        <w:t>.</w:t>
+        <w:t>Full-Stack Developer with hands-on experience in designing and developing enterprise-grade web and mobile applications using Java, Spring Boot, Angular,</w:t>
+      </w:r>
+      <w:r>
+        <w:rPr>
+          <w:rFonts w:ascii="Times New Roman" w:hAnsi="Times New Roman" w:cs="Times New Roman"/>
+        </w:rPr>
+        <w:t xml:space="preserve"> React, </w:t>
+      </w:r>
+      <w:r>
+        <w:rPr>
+          <w:rFonts w:ascii="Times New Roman" w:hAnsi="Times New Roman" w:cs="Times New Roman"/>
+        </w:rPr>
+        <w:t>Flutter, and modern RESTful APIs. Skilled in database design (Oracle, MySQL), front-end frameworks, and version control. Passionate about building scalable solutions and contributing to high-performance teams.</w:t>
       </w:r>
     </w:p>
     <w:p>
@@ -581,7 +449,6 @@
     </w:p>
     <w:p>
       <w:pPr>
-        <w:spacing w:line="120" w:lineRule="auto"/>
         <w:rPr>
           <w:rFonts w:ascii="Times New Roman" w:hAnsi="Times New Roman" w:cs="Times New Roman"/>
           <w:b/>
@@ -591,6 +458,7 @@
     </w:p>
     <w:p>
       <w:pPr>
+        <w:spacing w:line="276" w:lineRule="auto"/>
         <w:rPr>
           <w:rFonts w:ascii="Times New Roman" w:hAnsi="Times New Roman" w:cs="Times New Roman"/>
         </w:rPr>
@@ -603,103 +471,35 @@
         </w:rPr>
         <w:t>Software Developer</w:t>
       </w:r>
+    </w:p>
+    <w:p>
+      <w:pPr>
+        <w:spacing w:line="276" w:lineRule="auto"/>
+        <w:rPr>
+          <w:rFonts w:ascii="Times New Roman" w:hAnsi="Times New Roman" w:cs="Times New Roman"/>
+        </w:rPr>
+      </w:pPr>
+      <w:proofErr w:type="spellStart"/>
+      <w:r>
+        <w:rPr>
+          <w:rFonts w:ascii="Times New Roman" w:hAnsi="Times New Roman" w:cs="Times New Roman"/>
+        </w:rPr>
+        <w:t>Telerad</w:t>
+      </w:r>
+      <w:proofErr w:type="spellEnd"/>
+      <w:r>
+        <w:rPr>
+          <w:rFonts w:ascii="Times New Roman" w:hAnsi="Times New Roman" w:cs="Times New Roman"/>
+        </w:rPr>
+        <w:t xml:space="preserve"> Medical Systems Ltd. | </w:t>
+      </w:r>
       <w:r>
         <w:rPr>
           <w:rFonts w:ascii="Times New Roman" w:hAnsi="Times New Roman" w:cs="Times New Roman"/>
           <w:b/>
           <w:bCs/>
         </w:rPr>
-        <w:tab/>
-      </w:r>
-      <w:r>
-        <w:rPr>
-          <w:rFonts w:ascii="Times New Roman" w:hAnsi="Times New Roman" w:cs="Times New Roman"/>
-          <w:b/>
-          <w:bCs/>
-        </w:rPr>
-        <w:tab/>
-      </w:r>
-      <w:r>
-        <w:rPr>
-          <w:rFonts w:ascii="Times New Roman" w:hAnsi="Times New Roman" w:cs="Times New Roman"/>
-          <w:b/>
-          <w:bCs/>
-        </w:rPr>
-        <w:tab/>
-      </w:r>
-      <w:r>
-        <w:rPr>
-          <w:rFonts w:ascii="Times New Roman" w:hAnsi="Times New Roman" w:cs="Times New Roman"/>
-          <w:b/>
-          <w:bCs/>
-        </w:rPr>
-        <w:tab/>
-      </w:r>
-      <w:r>
-        <w:rPr>
-          <w:rFonts w:ascii="Times New Roman" w:hAnsi="Times New Roman" w:cs="Times New Roman"/>
-          <w:b/>
-          <w:bCs/>
-        </w:rPr>
-        <w:tab/>
-      </w:r>
-      <w:r>
-        <w:rPr>
-          <w:rFonts w:ascii="Times New Roman" w:hAnsi="Times New Roman" w:cs="Times New Roman"/>
-          <w:b/>
-          <w:bCs/>
-        </w:rPr>
-        <w:tab/>
-      </w:r>
-      <w:r>
-        <w:rPr>
-          <w:rFonts w:ascii="Times New Roman" w:hAnsi="Times New Roman" w:cs="Times New Roman"/>
-          <w:b/>
-          <w:bCs/>
-        </w:rPr>
-        <w:tab/>
-      </w:r>
-      <w:r>
-        <w:rPr>
-          <w:rFonts w:ascii="Times New Roman" w:hAnsi="Times New Roman" w:cs="Times New Roman"/>
-          <w:b/>
-          <w:bCs/>
-        </w:rPr>
-        <w:tab/>
-      </w:r>
-      <w:r>
-        <w:rPr>
-          <w:rFonts w:ascii="Times New Roman" w:hAnsi="Times New Roman" w:cs="Times New Roman"/>
-          <w:b/>
-          <w:bCs/>
-        </w:rPr>
-        <w:tab/>
-      </w:r>
-      <w:r>
-        <w:rPr>
-          <w:rFonts w:ascii="Times New Roman" w:hAnsi="Times New Roman" w:cs="Times New Roman"/>
-          <w:b/>
-          <w:bCs/>
-        </w:rPr>
-        <w:tab/>
-      </w:r>
-      <w:r>
-        <w:rPr>
-          <w:rFonts w:ascii="Times New Roman" w:hAnsi="Times New Roman" w:cs="Times New Roman"/>
-        </w:rPr>
-        <w:t>Feb</w:t>
-      </w:r>
-      <w:r>
-        <w:rPr>
-          <w:rFonts w:ascii="Times New Roman" w:hAnsi="Times New Roman" w:cs="Times New Roman"/>
-        </w:rPr>
-        <w:t xml:space="preserve"> </w:t>
-      </w:r>
-      <w:r>
-        <w:rPr>
-          <w:rFonts w:ascii="Times New Roman" w:hAnsi="Times New Roman" w:cs="Times New Roman"/>
-        </w:rPr>
-        <w:t>2025 - Present</w:t>
+        <w:t>Feb 2025 – Present</w:t>
       </w:r>
     </w:p>
     <w:p>
@@ -708,81 +508,22 @@
           <w:rFonts w:ascii="Times New Roman" w:hAnsi="Times New Roman" w:cs="Times New Roman"/>
         </w:rPr>
       </w:pPr>
-      <w:proofErr w:type="spellStart"/>
-      <w:r>
-        <w:rPr>
-          <w:rFonts w:ascii="Times New Roman" w:hAnsi="Times New Roman" w:cs="Times New Roman"/>
-        </w:rPr>
-        <w:t>Telerad</w:t>
-      </w:r>
-      <w:proofErr w:type="spellEnd"/>
-      <w:r>
-        <w:rPr>
-          <w:rFonts w:ascii="Times New Roman" w:hAnsi="Times New Roman" w:cs="Times New Roman"/>
-        </w:rPr>
-        <w:t xml:space="preserve"> Medical Systems Ltd.</w:t>
-      </w:r>
-      <w:r>
-        <w:rPr>
-          <w:rFonts w:ascii="Times New Roman" w:hAnsi="Times New Roman" w:cs="Times New Roman"/>
-        </w:rPr>
-        <w:tab/>
-      </w:r>
-      <w:r>
-        <w:rPr>
-          <w:rFonts w:ascii="Times New Roman" w:hAnsi="Times New Roman" w:cs="Times New Roman"/>
-        </w:rPr>
-        <w:tab/>
-      </w:r>
-      <w:r>
-        <w:rPr>
-          <w:rFonts w:ascii="Times New Roman" w:hAnsi="Times New Roman" w:cs="Times New Roman"/>
-        </w:rPr>
-        <w:tab/>
-      </w:r>
-      <w:r>
-        <w:rPr>
-          <w:rFonts w:ascii="Times New Roman" w:hAnsi="Times New Roman" w:cs="Times New Roman"/>
-        </w:rPr>
-        <w:tab/>
-      </w:r>
-      <w:r>
-        <w:rPr>
-          <w:rFonts w:ascii="Times New Roman" w:hAnsi="Times New Roman" w:cs="Times New Roman"/>
-        </w:rPr>
-        <w:tab/>
-      </w:r>
-      <w:r>
-        <w:rPr>
-          <w:rFonts w:ascii="Times New Roman" w:hAnsi="Times New Roman" w:cs="Times New Roman"/>
-        </w:rPr>
-        <w:t xml:space="preserve">      </w:t>
-      </w:r>
     </w:p>
     <w:p>
       <w:pPr>
-        <w:spacing w:line="120" w:lineRule="auto"/>
-        <w:rPr>
-          <w:rFonts w:ascii="Times New Roman" w:hAnsi="Times New Roman" w:cs="Times New Roman"/>
-        </w:rPr>
-      </w:pPr>
+        <w:rPr>
+          <w:rFonts w:ascii="Times New Roman" w:hAnsi="Times New Roman" w:cs="Times New Roman"/>
+        </w:rPr>
+      </w:pPr>
+      <w:r>
+        <w:rPr>
+          <w:rFonts w:ascii="Times New Roman" w:hAnsi="Times New Roman" w:cs="Times New Roman"/>
+        </w:rPr>
+        <w:t xml:space="preserve">Currently engaged in the development and maintenance of HMS, ERP, and HIS software systems. </w:t>
+      </w:r>
     </w:p>
     <w:p>
       <w:pPr>
-        <w:rPr>
-          <w:rFonts w:ascii="Times New Roman" w:hAnsi="Times New Roman" w:cs="Times New Roman"/>
-        </w:rPr>
-      </w:pPr>
-      <w:r>
-        <w:rPr>
-          <w:rFonts w:ascii="Times New Roman" w:hAnsi="Times New Roman" w:cs="Times New Roman"/>
-        </w:rPr>
-        <w:t xml:space="preserve">Currently engaged in the development and maintenance of HMS, ERP, and HIS software systems. </w:t>
-      </w:r>
-    </w:p>
-    <w:p>
-      <w:pPr>
-        <w:spacing w:line="120" w:lineRule="auto"/>
         <w:rPr>
           <w:rFonts w:ascii="Times New Roman" w:hAnsi="Times New Roman" w:cs="Times New Roman"/>
         </w:rPr>
@@ -812,6 +553,7 @@
           <w:ilvl w:val="0"/>
           <w:numId w:val="30"/>
         </w:numPr>
+        <w:spacing w:line="360" w:lineRule="auto"/>
         <w:rPr>
           <w:rFonts w:ascii="Times New Roman" w:hAnsi="Times New Roman" w:cs="Times New Roman"/>
         </w:rPr>
@@ -825,8 +567,6 @@
       <w:r>
         <w:rPr>
           <w:rFonts w:ascii="Times New Roman" w:hAnsi="Times New Roman" w:cs="Times New Roman"/>
-          <w:b/>
-          <w:bCs/>
         </w:rPr>
         <w:t>Java</w:t>
       </w:r>
@@ -839,8 +579,6 @@
       <w:r>
         <w:rPr>
           <w:rFonts w:ascii="Times New Roman" w:hAnsi="Times New Roman" w:cs="Times New Roman"/>
-          <w:b/>
-          <w:bCs/>
         </w:rPr>
         <w:t>Spring Boot</w:t>
       </w:r>
@@ -856,6 +594,18 @@
         </w:rPr>
         <w:t xml:space="preserve"> </w:t>
       </w:r>
+    </w:p>
+    <w:p>
+      <w:pPr>
+        <w:numPr>
+          <w:ilvl w:val="0"/>
+          <w:numId w:val="30"/>
+        </w:numPr>
+        <w:spacing w:line="360" w:lineRule="auto"/>
+        <w:rPr>
+          <w:rFonts w:ascii="Times New Roman" w:hAnsi="Times New Roman" w:cs="Times New Roman"/>
+        </w:rPr>
+      </w:pPr>
       <w:r>
         <w:rPr>
           <w:rFonts w:ascii="Times New Roman" w:hAnsi="Times New Roman" w:cs="Times New Roman"/>
@@ -865,8 +615,6 @@
       <w:r>
         <w:rPr>
           <w:rFonts w:ascii="Times New Roman" w:hAnsi="Times New Roman" w:cs="Times New Roman"/>
-          <w:b/>
-          <w:bCs/>
         </w:rPr>
         <w:t>React</w:t>
       </w:r>
@@ -874,29 +622,19 @@
         <w:rPr>
           <w:rFonts w:ascii="Times New Roman" w:hAnsi="Times New Roman" w:cs="Times New Roman"/>
         </w:rPr>
-        <w:t xml:space="preserve">, </w:t>
-      </w:r>
-      <w:r>
-        <w:rPr>
-          <w:rFonts w:ascii="Times New Roman" w:hAnsi="Times New Roman" w:cs="Times New Roman"/>
-          <w:b/>
-          <w:bCs/>
-        </w:rPr>
-        <w:t>JavaScript</w:t>
-      </w:r>
-      <w:r>
-        <w:rPr>
-          <w:rFonts w:ascii="Times New Roman" w:hAnsi="Times New Roman" w:cs="Times New Roman"/>
-        </w:rPr>
-        <w:t xml:space="preserve">, </w:t>
-      </w:r>
-      <w:r>
-        <w:rPr>
-          <w:rFonts w:ascii="Times New Roman" w:hAnsi="Times New Roman" w:cs="Times New Roman"/>
-          <w:b/>
-          <w:bCs/>
-        </w:rPr>
-        <w:t>HTML</w:t>
+        <w:t>,</w:t>
+      </w:r>
+      <w:r>
+        <w:rPr>
+          <w:rFonts w:ascii="Times New Roman" w:hAnsi="Times New Roman" w:cs="Times New Roman"/>
+        </w:rPr>
+        <w:t xml:space="preserve"> Angular,</w:t>
+      </w:r>
+      <w:r>
+        <w:rPr>
+          <w:rFonts w:ascii="Times New Roman" w:hAnsi="Times New Roman" w:cs="Times New Roman"/>
+        </w:rPr>
+        <w:t xml:space="preserve"> JavaScript, HTML</w:t>
       </w:r>
       <w:r>
         <w:rPr>
@@ -907,8 +645,6 @@
       <w:r>
         <w:rPr>
           <w:rFonts w:ascii="Times New Roman" w:hAnsi="Times New Roman" w:cs="Times New Roman"/>
-          <w:b/>
-          <w:bCs/>
         </w:rPr>
         <w:t>CSS</w:t>
       </w:r>
@@ -924,6 +660,18 @@
         </w:rPr>
         <w:t xml:space="preserve"> </w:t>
       </w:r>
+    </w:p>
+    <w:p>
+      <w:pPr>
+        <w:numPr>
+          <w:ilvl w:val="0"/>
+          <w:numId w:val="30"/>
+        </w:numPr>
+        <w:spacing w:line="360" w:lineRule="auto"/>
+        <w:rPr>
+          <w:rFonts w:ascii="Times New Roman" w:hAnsi="Times New Roman" w:cs="Times New Roman"/>
+        </w:rPr>
+      </w:pPr>
       <w:r>
         <w:rPr>
           <w:rFonts w:ascii="Times New Roman" w:hAnsi="Times New Roman" w:cs="Times New Roman"/>
@@ -933,8 +681,6 @@
       <w:r>
         <w:rPr>
           <w:rFonts w:ascii="Times New Roman" w:hAnsi="Times New Roman" w:cs="Times New Roman"/>
-          <w:b/>
-          <w:bCs/>
         </w:rPr>
         <w:t>SQL</w:t>
       </w:r>
@@ -947,8 +693,6 @@
       <w:r>
         <w:rPr>
           <w:rFonts w:ascii="Times New Roman" w:hAnsi="Times New Roman" w:cs="Times New Roman"/>
-          <w:b/>
-          <w:bCs/>
         </w:rPr>
         <w:t>PL/SQL</w:t>
       </w:r>
@@ -967,8 +711,6 @@
       <w:r>
         <w:rPr>
           <w:rFonts w:ascii="Times New Roman" w:hAnsi="Times New Roman" w:cs="Times New Roman"/>
-          <w:b/>
-          <w:bCs/>
         </w:rPr>
         <w:t>Oracle Apex</w:t>
       </w:r>
@@ -1008,6 +750,18 @@
         </w:rPr>
         <w:t>.</w:t>
       </w:r>
+    </w:p>
+    <w:p>
+      <w:pPr>
+        <w:numPr>
+          <w:ilvl w:val="0"/>
+          <w:numId w:val="30"/>
+        </w:numPr>
+        <w:spacing w:line="360" w:lineRule="auto"/>
+        <w:rPr>
+          <w:rFonts w:ascii="Times New Roman" w:hAnsi="Times New Roman" w:cs="Times New Roman"/>
+        </w:rPr>
+      </w:pPr>
       <w:r>
         <w:rPr>
           <w:rFonts w:ascii="Times New Roman" w:hAnsi="Times New Roman" w:cs="Times New Roman"/>
@@ -1030,13 +784,41 @@
         <w:rPr>
           <w:rFonts w:ascii="Times New Roman" w:hAnsi="Times New Roman" w:cs="Times New Roman"/>
         </w:rPr>
-        <w:t xml:space="preserve"> a new e-commerce application using </w:t>
-      </w:r>
-      <w:r>
-        <w:rPr>
-          <w:rFonts w:ascii="Times New Roman" w:hAnsi="Times New Roman" w:cs="Times New Roman"/>
-          <w:b/>
-          <w:bCs/>
+        <w:t xml:space="preserve"> </w:t>
+      </w:r>
+      <w:r>
+        <w:rPr>
+          <w:rFonts w:ascii="Times New Roman" w:hAnsi="Times New Roman" w:cs="Times New Roman"/>
+        </w:rPr>
+        <w:t xml:space="preserve">a </w:t>
+      </w:r>
+      <w:r>
+        <w:rPr>
+          <w:rFonts w:ascii="Times New Roman" w:hAnsi="Times New Roman" w:cs="Times New Roman"/>
+        </w:rPr>
+        <w:t>PACS</w:t>
+      </w:r>
+      <w:r>
+        <w:rPr>
+          <w:rFonts w:ascii="Times New Roman" w:hAnsi="Times New Roman" w:cs="Times New Roman"/>
+        </w:rPr>
+        <w:t xml:space="preserve"> </w:t>
+      </w:r>
+      <w:r>
+        <w:rPr>
+          <w:rFonts w:ascii="Times New Roman" w:hAnsi="Times New Roman" w:cs="Times New Roman"/>
+        </w:rPr>
+        <w:t>(DICOM Viewer) Software</w:t>
+      </w:r>
+      <w:r>
+        <w:rPr>
+          <w:rFonts w:ascii="Times New Roman" w:hAnsi="Times New Roman" w:cs="Times New Roman"/>
+        </w:rPr>
+        <w:t xml:space="preserve"> using </w:t>
+      </w:r>
+      <w:r>
+        <w:rPr>
+          <w:rFonts w:ascii="Times New Roman" w:hAnsi="Times New Roman" w:cs="Times New Roman"/>
         </w:rPr>
         <w:t>Spring Boot</w:t>
       </w:r>
@@ -1050,8 +832,6 @@
       <w:r>
         <w:rPr>
           <w:rFonts w:ascii="Times New Roman" w:hAnsi="Times New Roman" w:cs="Times New Roman"/>
-          <w:b/>
-          <w:bCs/>
         </w:rPr>
         <w:t>React</w:t>
       </w:r>
@@ -1104,35 +884,12 @@
           <w:sz w:val="24"/>
           <w:szCs w:val="24"/>
         </w:rPr>
-        <w:t>TECHNOLOGIES</w:t>
-      </w:r>
-      <w:r>
-        <w:rPr>
-          <w:rFonts w:ascii="Times New Roman" w:hAnsi="Times New Roman" w:cs="Times New Roman"/>
-          <w:b/>
-          <w:bCs/>
-          <w:caps/>
-          <w:sz w:val="24"/>
-          <w:szCs w:val="24"/>
-        </w:rPr>
-        <w:t xml:space="preserve"> &amp; </w:t>
-      </w:r>
-      <w:r>
-        <w:rPr>
-          <w:rFonts w:ascii="Times New Roman" w:hAnsi="Times New Roman" w:cs="Times New Roman"/>
-          <w:b/>
-          <w:bCs/>
-          <w:caps/>
-          <w:sz w:val="24"/>
-          <w:szCs w:val="24"/>
-        </w:rPr>
-        <w:t>SKILLS</w:t>
+        <w:t>CORE SKILLS</w:t>
       </w:r>
     </w:p>
     <w:p>
       <w:pPr>
         <w:pStyle w:val="BodyText"/>
-        <w:spacing w:line="120" w:lineRule="auto"/>
         <w:ind w:left="0" w:firstLine="0"/>
         <w:rPr>
           <w:rFonts w:ascii="Times New Roman" w:hAnsi="Times New Roman" w:cs="Times New Roman"/>
@@ -1144,18 +901,8 @@
     <w:p>
       <w:pPr>
         <w:pStyle w:val="BodyText"/>
-        <w:numPr>
-          <w:ilvl w:val="0"/>
-          <w:numId w:val="18"/>
-        </w:numPr>
-        <w:spacing w:line="360" w:lineRule="auto"/>
-        <w:rPr>
-          <w:rFonts w:ascii="Times New Roman" w:hAnsi="Times New Roman" w:cs="Times New Roman"/>
-          <w:sz w:val="22"/>
-          <w:szCs w:val="22"/>
-        </w:rPr>
-      </w:pPr>
-      <w:r>
+        <w:spacing w:line="276" w:lineRule="auto"/>
+        <w:ind w:left="720"/>
         <w:rPr>
           <w:rFonts w:ascii="Times New Roman" w:hAnsi="Times New Roman" w:cs="Times New Roman"/>
           <w:color w:val="000000" w:themeColor="text1"/>
@@ -1172,8 +919,7 @@
             <w14:round/>
           </w14:textOutline>
         </w:rPr>
-        <w:t>Java, Spring Boot, RESTful APIs</w:t>
-      </w:r>
+      </w:pPr>
       <w:r>
         <w:rPr>
           <w:rFonts w:ascii="Times New Roman" w:hAnsi="Times New Roman" w:cs="Times New Roman"/>
@@ -1191,20 +937,36 @@
             <w14:round/>
           </w14:textOutline>
         </w:rPr>
-        <w:t>.</w:t>
-      </w:r>
-    </w:p>
-    <w:p>
-      <w:pPr>
-        <w:pStyle w:val="BodyText"/>
-        <w:numPr>
-          <w:ilvl w:val="0"/>
-          <w:numId w:val="18"/>
-        </w:numPr>
-        <w:spacing w:line="360" w:lineRule="auto"/>
+        <w:t xml:space="preserve"> </w:t>
+      </w:r>
+      <w:r>
+        <w:rPr>
+          <w:rFonts w:ascii="Times New Roman" w:hAnsi="Times New Roman" w:cs="Times New Roman"/>
+          <w:b/>
+          <w:bCs/>
+          <w:iCs/>
+          <w:sz w:val="24"/>
+          <w:szCs w:val="24"/>
+        </w:rPr>
+        <w:t>Languages</w:t>
+      </w:r>
+      <w:r>
+        <w:rPr>
+          <w:rFonts w:ascii="Times New Roman" w:hAnsi="Times New Roman" w:cs="Times New Roman"/>
+          <w:b/>
+          <w:bCs/>
+          <w:iCs/>
+          <w:sz w:val="24"/>
+          <w:szCs w:val="24"/>
+        </w:rPr>
+        <w:t xml:space="preserve"> &amp; Frameworks:</w:t>
+      </w:r>
+      <w:r>
         <w:rPr>
           <w:rFonts w:ascii="Times New Roman" w:hAnsi="Times New Roman" w:cs="Times New Roman"/>
           <w:color w:val="000000" w:themeColor="text1"/>
+          <w:sz w:val="22"/>
+          <w:szCs w:val="22"/>
           <w14:shadow w14:blurRad="38100" w14:dist="19050" w14:dir="2700000" w14:sx="100000" w14:sy="100000" w14:kx="0" w14:ky="0" w14:algn="tl">
             <w14:schemeClr w14:val="dk1">
               <w14:alpha w14:val="60000"/>
@@ -1216,11 +978,27 @@
             <w14:round/>
           </w14:textOutline>
         </w:rPr>
-      </w:pPr>
-      <w:r>
+        <w:t xml:space="preserve"> </w:t>
+      </w:r>
+      <w:r>
+        <w:rPr>
+          <w:rFonts w:ascii="Times New Roman" w:hAnsi="Times New Roman" w:cs="Times New Roman"/>
+          <w:sz w:val="22"/>
+          <w:szCs w:val="22"/>
+        </w:rPr>
+        <w:t>Java, Spring Boot, Angular, React, Flutter, JavaScript, HTML, CSS</w:t>
+      </w:r>
+    </w:p>
+    <w:p>
+      <w:pPr>
+        <w:pStyle w:val="BodyText"/>
+        <w:spacing w:line="276" w:lineRule="auto"/>
+        <w:ind w:left="720"/>
         <w:rPr>
           <w:rFonts w:ascii="Times New Roman" w:hAnsi="Times New Roman" w:cs="Times New Roman"/>
           <w:color w:val="000000" w:themeColor="text1"/>
+          <w:sz w:val="22"/>
+          <w:szCs w:val="22"/>
           <w14:shadow w14:blurRad="38100" w14:dist="19050" w14:dir="2700000" w14:sx="100000" w14:sy="100000" w14:kx="0" w14:ky="0" w14:algn="tl">
             <w14:schemeClr w14:val="dk1">
               <w14:alpha w14:val="60000"/>
@@ -1232,12 +1010,13 @@
             <w14:round/>
           </w14:textOutline>
         </w:rPr>
-        <w:t>Angular,</w:t>
-      </w:r>
+      </w:pPr>
       <w:r>
         <w:rPr>
           <w:rFonts w:ascii="Times New Roman" w:hAnsi="Times New Roman" w:cs="Times New Roman"/>
           <w:color w:val="000000" w:themeColor="text1"/>
+          <w:sz w:val="22"/>
+          <w:szCs w:val="22"/>
           <w14:shadow w14:blurRad="38100" w14:dist="19050" w14:dir="2700000" w14:sx="100000" w14:sy="100000" w14:kx="0" w14:ky="0" w14:algn="tl">
             <w14:schemeClr w14:val="dk1">
               <w14:alpha w14:val="60000"/>
@@ -1249,12 +1028,36 @@
             <w14:round/>
           </w14:textOutline>
         </w:rPr>
-        <w:t xml:space="preserve"> </w:t>
+        <w:t xml:space="preserve"> </w:t>
+      </w:r>
+      <w:r>
+        <w:rPr>
+          <w:rFonts w:ascii="Times New Roman" w:hAnsi="Times New Roman" w:cs="Times New Roman"/>
+          <w:b/>
+          <w:bCs/>
+          <w:iCs/>
+          <w:sz w:val="24"/>
+          <w:szCs w:val="24"/>
+        </w:rPr>
+        <w:t>Databases</w:t>
+      </w:r>
+      <w:r>
+        <w:rPr>
+          <w:rFonts w:ascii="Times New Roman" w:hAnsi="Times New Roman" w:cs="Times New Roman"/>
+          <w:b/>
+          <w:bCs/>
+          <w:iCs/>
+          <w:sz w:val="24"/>
+          <w:szCs w:val="24"/>
+        </w:rPr>
+        <w:t>:</w:t>
       </w:r>
       <w:r>
         <w:rPr>
           <w:rFonts w:ascii="Times New Roman" w:hAnsi="Times New Roman" w:cs="Times New Roman"/>
           <w:color w:val="000000" w:themeColor="text1"/>
+          <w:sz w:val="22"/>
+          <w:szCs w:val="22"/>
           <w14:shadow w14:blurRad="38100" w14:dist="19050" w14:dir="2700000" w14:sx="100000" w14:sy="100000" w14:kx="0" w14:ky="0" w14:algn="tl">
             <w14:schemeClr w14:val="dk1">
               <w14:alpha w14:val="60000"/>
@@ -1266,12 +1069,27 @@
             <w14:round/>
           </w14:textOutline>
         </w:rPr>
-        <w:t>React,</w:t>
-      </w:r>
-      <w:r>
+        <w:t xml:space="preserve"> </w:t>
+      </w:r>
+      <w:r>
+        <w:rPr>
+          <w:rFonts w:ascii="Times New Roman" w:hAnsi="Times New Roman" w:cs="Times New Roman"/>
+          <w:sz w:val="22"/>
+          <w:szCs w:val="22"/>
+        </w:rPr>
+        <w:t>Oracle, MySQL, SQLite, PL/SQL</w:t>
+      </w:r>
+    </w:p>
+    <w:p>
+      <w:pPr>
+        <w:pStyle w:val="BodyText"/>
+        <w:spacing w:line="276" w:lineRule="auto"/>
+        <w:ind w:left="720"/>
         <w:rPr>
           <w:rFonts w:ascii="Times New Roman" w:hAnsi="Times New Roman" w:cs="Times New Roman"/>
           <w:color w:val="000000" w:themeColor="text1"/>
+          <w:sz w:val="22"/>
+          <w:szCs w:val="22"/>
           <w14:shadow w14:blurRad="38100" w14:dist="19050" w14:dir="2700000" w14:sx="100000" w14:sy="100000" w14:kx="0" w14:ky="0" w14:algn="tl">
             <w14:schemeClr w14:val="dk1">
               <w14:alpha w14:val="60000"/>
@@ -1283,12 +1101,13 @@
             <w14:round/>
           </w14:textOutline>
         </w:rPr>
-        <w:t xml:space="preserve"> Flutter</w:t>
-      </w:r>
+      </w:pPr>
       <w:r>
         <w:rPr>
           <w:rFonts w:ascii="Times New Roman" w:hAnsi="Times New Roman" w:cs="Times New Roman"/>
           <w:color w:val="000000" w:themeColor="text1"/>
+          <w:sz w:val="22"/>
+          <w:szCs w:val="22"/>
           <w14:shadow w14:blurRad="38100" w14:dist="19050" w14:dir="2700000" w14:sx="100000" w14:sy="100000" w14:kx="0" w14:ky="0" w14:algn="tl">
             <w14:schemeClr w14:val="dk1">
               <w14:alpha w14:val="60000"/>
@@ -1300,12 +1119,36 @@
             <w14:round/>
           </w14:textOutline>
         </w:rPr>
-        <w:t>, Oracle Apex</w:t>
+        <w:t xml:space="preserve"> </w:t>
+      </w:r>
+      <w:r>
+        <w:rPr>
+          <w:rFonts w:ascii="Times New Roman" w:hAnsi="Times New Roman" w:cs="Times New Roman"/>
+          <w:b/>
+          <w:bCs/>
+          <w:iCs/>
+          <w:sz w:val="24"/>
+          <w:szCs w:val="24"/>
+        </w:rPr>
+        <w:t>Tools</w:t>
+      </w:r>
+      <w:r>
+        <w:rPr>
+          <w:rFonts w:ascii="Times New Roman" w:hAnsi="Times New Roman" w:cs="Times New Roman"/>
+          <w:b/>
+          <w:bCs/>
+          <w:iCs/>
+          <w:sz w:val="24"/>
+          <w:szCs w:val="24"/>
+        </w:rPr>
+        <w:t>:</w:t>
       </w:r>
       <w:r>
         <w:rPr>
           <w:rFonts w:ascii="Times New Roman" w:hAnsi="Times New Roman" w:cs="Times New Roman"/>
           <w:color w:val="000000" w:themeColor="text1"/>
+          <w:sz w:val="22"/>
+          <w:szCs w:val="22"/>
           <w14:shadow w14:blurRad="38100" w14:dist="19050" w14:dir="2700000" w14:sx="100000" w14:sy="100000" w14:kx="0" w14:ky="0" w14:algn="tl">
             <w14:schemeClr w14:val="dk1">
               <w14:alpha w14:val="60000"/>
@@ -1317,25 +1160,27 @@
             <w14:round/>
           </w14:textOutline>
         </w:rPr>
-        <w:t>.</w:t>
+        <w:t xml:space="preserve"> </w:t>
+      </w:r>
+      <w:r>
+        <w:rPr>
+          <w:rFonts w:ascii="Times New Roman" w:hAnsi="Times New Roman" w:cs="Times New Roman"/>
+          <w:sz w:val="22"/>
+          <w:szCs w:val="22"/>
+        </w:rPr>
+        <w:t>IntelliJ IDEA, VS Code, Android Studio, Postman, Git, GitHub</w:t>
       </w:r>
     </w:p>
     <w:p>
       <w:pPr>
         <w:pStyle w:val="BodyText"/>
-        <w:numPr>
-          <w:ilvl w:val="0"/>
-          <w:numId w:val="18"/>
-        </w:numPr>
-        <w:spacing w:line="360" w:lineRule="auto"/>
-        <w:rPr>
-          <w:rFonts w:ascii="Times New Roman" w:hAnsi="Times New Roman" w:cs="Times New Roman"/>
-        </w:rPr>
-      </w:pPr>
-      <w:r>
+        <w:spacing w:line="276" w:lineRule="auto"/>
+        <w:ind w:left="720"/>
         <w:rPr>
           <w:rFonts w:ascii="Times New Roman" w:hAnsi="Times New Roman" w:cs="Times New Roman"/>
           <w:color w:val="000000" w:themeColor="text1"/>
+          <w:sz w:val="22"/>
+          <w:szCs w:val="22"/>
           <w14:shadow w14:blurRad="38100" w14:dist="19050" w14:dir="2700000" w14:sx="100000" w14:sy="100000" w14:kx="0" w14:ky="0" w14:algn="tl">
             <w14:schemeClr w14:val="dk1">
               <w14:alpha w14:val="60000"/>
@@ -1347,12 +1192,13 @@
             <w14:round/>
           </w14:textOutline>
         </w:rPr>
-        <w:t>Oracle, MySQL, SQL, PL/SQL</w:t>
-      </w:r>
+      </w:pPr>
       <w:r>
         <w:rPr>
           <w:rFonts w:ascii="Times New Roman" w:hAnsi="Times New Roman" w:cs="Times New Roman"/>
           <w:color w:val="000000" w:themeColor="text1"/>
+          <w:sz w:val="22"/>
+          <w:szCs w:val="22"/>
           <w14:shadow w14:blurRad="38100" w14:dist="19050" w14:dir="2700000" w14:sx="100000" w14:sy="100000" w14:kx="0" w14:ky="0" w14:algn="tl">
             <w14:schemeClr w14:val="dk1">
               <w14:alpha w14:val="60000"/>
@@ -1364,20 +1210,36 @@
             <w14:round/>
           </w14:textOutline>
         </w:rPr>
-        <w:t>.</w:t>
-      </w:r>
-    </w:p>
-    <w:p>
-      <w:pPr>
-        <w:pStyle w:val="BodyText"/>
-        <w:numPr>
-          <w:ilvl w:val="0"/>
-          <w:numId w:val="18"/>
-        </w:numPr>
-        <w:spacing w:line="360" w:lineRule="auto"/>
+        <w:t xml:space="preserve"> </w:t>
+      </w:r>
+      <w:r>
+        <w:rPr>
+          <w:rFonts w:ascii="Times New Roman" w:hAnsi="Times New Roman" w:cs="Times New Roman"/>
+          <w:b/>
+          <w:bCs/>
+          <w:iCs/>
+          <w:sz w:val="24"/>
+          <w:szCs w:val="24"/>
+        </w:rPr>
+        <w:t>Cloud</w:t>
+      </w:r>
+      <w:r>
+        <w:rPr>
+          <w:rFonts w:ascii="Times New Roman" w:hAnsi="Times New Roman" w:cs="Times New Roman"/>
+          <w:b/>
+          <w:bCs/>
+          <w:iCs/>
+          <w:sz w:val="24"/>
+          <w:szCs w:val="24"/>
+        </w:rPr>
+        <w:t xml:space="preserve"> &amp; DevOps:</w:t>
+      </w:r>
+      <w:r>
         <w:rPr>
           <w:rFonts w:ascii="Times New Roman" w:hAnsi="Times New Roman" w:cs="Times New Roman"/>
           <w:color w:val="000000" w:themeColor="text1"/>
+          <w:sz w:val="22"/>
+          <w:szCs w:val="22"/>
           <w14:shadow w14:blurRad="38100" w14:dist="19050" w14:dir="2700000" w14:sx="100000" w14:sy="100000" w14:kx="0" w14:ky="0" w14:algn="tl">
             <w14:schemeClr w14:val="dk1">
               <w14:alpha w14:val="60000"/>
@@ -1389,223 +1251,21 @@
             <w14:round/>
           </w14:textOutline>
         </w:rPr>
-      </w:pPr>
-      <w:r>
-        <w:rPr>
-          <w:rFonts w:ascii="Times New Roman" w:hAnsi="Times New Roman" w:cs="Times New Roman"/>
-          <w:color w:val="000000" w:themeColor="text1"/>
-          <w14:shadow w14:blurRad="38100" w14:dist="19050" w14:dir="2700000" w14:sx="100000" w14:sy="100000" w14:kx="0" w14:ky="0" w14:algn="tl">
-            <w14:schemeClr w14:val="dk1">
-              <w14:alpha w14:val="60000"/>
-            </w14:schemeClr>
-          </w14:shadow>
-          <w14:textOutline w14:w="0" w14:cap="flat" w14:cmpd="sng" w14:algn="ctr">
-            <w14:noFill/>
-            <w14:prstDash w14:val="solid"/>
-            <w14:round/>
-          </w14:textOutline>
-        </w:rPr>
-        <w:t>Visual Studio Code, Android Studio, IntelliJ IDEA, Postman</w:t>
-      </w:r>
-      <w:r>
-        <w:rPr>
-          <w:rFonts w:ascii="Times New Roman" w:hAnsi="Times New Roman" w:cs="Times New Roman"/>
-          <w:color w:val="000000" w:themeColor="text1"/>
-          <w14:shadow w14:blurRad="38100" w14:dist="19050" w14:dir="2700000" w14:sx="100000" w14:sy="100000" w14:kx="0" w14:ky="0" w14:algn="tl">
-            <w14:schemeClr w14:val="dk1">
-              <w14:alpha w14:val="60000"/>
-            </w14:schemeClr>
-          </w14:shadow>
-          <w14:textOutline w14:w="0" w14:cap="flat" w14:cmpd="sng" w14:algn="ctr">
-            <w14:noFill/>
-            <w14:prstDash w14:val="solid"/>
-            <w14:round/>
-          </w14:textOutline>
-        </w:rPr>
-        <w:t>, Git, GitHub</w:t>
-      </w:r>
-      <w:r>
-        <w:rPr>
-          <w:rFonts w:ascii="Times New Roman" w:hAnsi="Times New Roman" w:cs="Times New Roman"/>
-          <w:color w:val="000000" w:themeColor="text1"/>
-          <w14:shadow w14:blurRad="38100" w14:dist="19050" w14:dir="2700000" w14:sx="100000" w14:sy="100000" w14:kx="0" w14:ky="0" w14:algn="tl">
-            <w14:schemeClr w14:val="dk1">
-              <w14:alpha w14:val="60000"/>
-            </w14:schemeClr>
-          </w14:shadow>
-          <w14:textOutline w14:w="0" w14:cap="flat" w14:cmpd="sng" w14:algn="ctr">
-            <w14:noFill/>
-            <w14:prstDash w14:val="solid"/>
-            <w14:round/>
-          </w14:textOutline>
-        </w:rPr>
-        <w:t>.</w:t>
+        <w:t xml:space="preserve"> </w:t>
+      </w:r>
+      <w:r>
+        <w:rPr>
+          <w:rFonts w:ascii="Times New Roman" w:hAnsi="Times New Roman" w:cs="Times New Roman"/>
+          <w:sz w:val="22"/>
+          <w:szCs w:val="22"/>
+        </w:rPr>
+        <w:t>AWS EC2, Elastic Beanstalk, REST APIs, JWT Authentication</w:t>
       </w:r>
     </w:p>
     <w:p>
       <w:pPr>
         <w:pStyle w:val="BodyText"/>
-        <w:numPr>
-          <w:ilvl w:val="0"/>
-          <w:numId w:val="18"/>
-        </w:numPr>
-        <w:spacing w:line="360" w:lineRule="auto"/>
-        <w:rPr>
-          <w:rFonts w:ascii="Times New Roman" w:hAnsi="Times New Roman" w:cs="Times New Roman"/>
-          <w:color w:val="000000" w:themeColor="text1"/>
-          <w14:shadow w14:blurRad="38100" w14:dist="19050" w14:dir="2700000" w14:sx="100000" w14:sy="100000" w14:kx="0" w14:ky="0" w14:algn="tl">
-            <w14:schemeClr w14:val="dk1">
-              <w14:alpha w14:val="60000"/>
-            </w14:schemeClr>
-          </w14:shadow>
-          <w14:textOutline w14:w="0" w14:cap="flat" w14:cmpd="sng" w14:algn="ctr">
-            <w14:noFill/>
-            <w14:prstDash w14:val="solid"/>
-            <w14:round/>
-          </w14:textOutline>
-        </w:rPr>
-      </w:pPr>
-      <w:r>
-        <w:rPr>
-          <w:rFonts w:ascii="Times New Roman" w:hAnsi="Times New Roman" w:cs="Times New Roman"/>
-          <w:color w:val="000000" w:themeColor="text1"/>
-          <w14:shadow w14:blurRad="38100" w14:dist="19050" w14:dir="2700000" w14:sx="100000" w14:sy="100000" w14:kx="0" w14:ky="0" w14:algn="tl">
-            <w14:schemeClr w14:val="dk1">
-              <w14:alpha w14:val="60000"/>
-            </w14:schemeClr>
-          </w14:shadow>
-          <w14:textOutline w14:w="0" w14:cap="flat" w14:cmpd="sng" w14:algn="ctr">
-            <w14:noFill/>
-            <w14:prstDash w14:val="solid"/>
-            <w14:round/>
-          </w14:textOutline>
-        </w:rPr>
-        <w:t>AW</w:t>
-      </w:r>
-      <w:r>
-        <w:rPr>
-          <w:rFonts w:ascii="Times New Roman" w:hAnsi="Times New Roman" w:cs="Times New Roman"/>
-          <w:color w:val="000000" w:themeColor="text1"/>
-          <w14:shadow w14:blurRad="38100" w14:dist="19050" w14:dir="2700000" w14:sx="100000" w14:sy="100000" w14:kx="0" w14:ky="0" w14:algn="tl">
-            <w14:schemeClr w14:val="dk1">
-              <w14:alpha w14:val="60000"/>
-            </w14:schemeClr>
-          </w14:shadow>
-          <w14:textOutline w14:w="0" w14:cap="flat" w14:cmpd="sng" w14:algn="ctr">
-            <w14:noFill/>
-            <w14:prstDash w14:val="solid"/>
-            <w14:round/>
-          </w14:textOutline>
-        </w:rPr>
-        <w:t>S</w:t>
-      </w:r>
-      <w:r>
-        <w:rPr>
-          <w:rFonts w:ascii="Times New Roman" w:hAnsi="Times New Roman" w:cs="Times New Roman"/>
-          <w:color w:val="000000" w:themeColor="text1"/>
-          <w14:shadow w14:blurRad="38100" w14:dist="19050" w14:dir="2700000" w14:sx="100000" w14:sy="100000" w14:kx="0" w14:ky="0" w14:algn="tl">
-            <w14:schemeClr w14:val="dk1">
-              <w14:alpha w14:val="60000"/>
-            </w14:schemeClr>
-          </w14:shadow>
-          <w14:textOutline w14:w="0" w14:cap="flat" w14:cmpd="sng" w14:algn="ctr">
-            <w14:noFill/>
-            <w14:prstDash w14:val="solid"/>
-            <w14:round/>
-          </w14:textOutline>
-        </w:rPr>
-        <w:t xml:space="preserve"> EC2,</w:t>
-      </w:r>
-      <w:r>
-        <w:rPr>
-          <w:rFonts w:ascii="Times New Roman" w:hAnsi="Times New Roman" w:cs="Times New Roman"/>
-          <w:color w:val="000000" w:themeColor="text1"/>
-          <w14:shadow w14:blurRad="38100" w14:dist="19050" w14:dir="2700000" w14:sx="100000" w14:sy="100000" w14:kx="0" w14:ky="0" w14:algn="tl">
-            <w14:schemeClr w14:val="dk1">
-              <w14:alpha w14:val="60000"/>
-            </w14:schemeClr>
-          </w14:shadow>
-          <w14:textOutline w14:w="0" w14:cap="flat" w14:cmpd="sng" w14:algn="ctr">
-            <w14:noFill/>
-            <w14:prstDash w14:val="solid"/>
-            <w14:round/>
-          </w14:textOutline>
-        </w:rPr>
-        <w:t xml:space="preserve"> </w:t>
-      </w:r>
-      <w:r>
-        <w:rPr>
-          <w:rFonts w:ascii="Times New Roman" w:hAnsi="Times New Roman" w:cs="Times New Roman"/>
-          <w:color w:val="000000" w:themeColor="text1"/>
-          <w14:shadow w14:blurRad="38100" w14:dist="19050" w14:dir="2700000" w14:sx="100000" w14:sy="100000" w14:kx="0" w14:ky="0" w14:algn="tl">
-            <w14:schemeClr w14:val="dk1">
-              <w14:alpha w14:val="60000"/>
-            </w14:schemeClr>
-          </w14:shadow>
-          <w14:textOutline w14:w="0" w14:cap="flat" w14:cmpd="sng" w14:algn="ctr">
-            <w14:noFill/>
-            <w14:prstDash w14:val="solid"/>
-            <w14:round/>
-          </w14:textOutline>
-        </w:rPr>
-        <w:t>Elastic Beanstalk</w:t>
-      </w:r>
-      <w:r>
-        <w:rPr>
-          <w:rFonts w:ascii="Times New Roman" w:hAnsi="Times New Roman" w:cs="Times New Roman"/>
-          <w:color w:val="000000" w:themeColor="text1"/>
-          <w14:shadow w14:blurRad="38100" w14:dist="19050" w14:dir="2700000" w14:sx="100000" w14:sy="100000" w14:kx="0" w14:ky="0" w14:algn="tl">
-            <w14:schemeClr w14:val="dk1">
-              <w14:alpha w14:val="60000"/>
-            </w14:schemeClr>
-          </w14:shadow>
-          <w14:textOutline w14:w="0" w14:cap="flat" w14:cmpd="sng" w14:algn="ctr">
-            <w14:noFill/>
-            <w14:prstDash w14:val="solid"/>
-            <w14:round/>
-          </w14:textOutline>
-        </w:rPr>
-        <w:t xml:space="preserve">, </w:t>
-      </w:r>
-      <w:r>
-        <w:rPr>
-          <w:rFonts w:ascii="Times New Roman" w:hAnsi="Times New Roman" w:cs="Times New Roman"/>
-          <w:color w:val="000000" w:themeColor="text1"/>
-          <w14:shadow w14:blurRad="38100" w14:dist="19050" w14:dir="2700000" w14:sx="100000" w14:sy="100000" w14:kx="0" w14:ky="0" w14:algn="tl">
-            <w14:schemeClr w14:val="dk1">
-              <w14:alpha w14:val="60000"/>
-            </w14:schemeClr>
-          </w14:shadow>
-          <w14:textOutline w14:w="0" w14:cap="flat" w14:cmpd="sng" w14:algn="ctr">
-            <w14:noFill/>
-            <w14:prstDash w14:val="solid"/>
-            <w14:round/>
-          </w14:textOutline>
-        </w:rPr>
-        <w:t>RESTful APIs</w:t>
-      </w:r>
-      <w:r>
-        <w:rPr>
-          <w:rFonts w:ascii="Times New Roman" w:hAnsi="Times New Roman" w:cs="Times New Roman"/>
-          <w:color w:val="000000" w:themeColor="text1"/>
-          <w14:shadow w14:blurRad="38100" w14:dist="19050" w14:dir="2700000" w14:sx="100000" w14:sy="100000" w14:kx="0" w14:ky="0" w14:algn="tl">
-            <w14:schemeClr w14:val="dk1">
-              <w14:alpha w14:val="60000"/>
-            </w14:schemeClr>
-          </w14:shadow>
-          <w14:textOutline w14:w="0" w14:cap="flat" w14:cmpd="sng" w14:algn="ctr">
-            <w14:noFill/>
-            <w14:prstDash w14:val="solid"/>
-            <w14:round/>
-          </w14:textOutline>
-        </w:rPr>
-        <w:t>.</w:t>
-      </w:r>
-    </w:p>
-    <w:p>
-      <w:pPr>
-        <w:pStyle w:val="BodyText"/>
-        <w:ind w:left="720" w:firstLine="0"/>
+        <w:ind w:left="0" w:firstLine="0"/>
         <w:rPr>
           <w:rFonts w:ascii="Times New Roman" w:hAnsi="Times New Roman" w:cs="Times New Roman"/>
         </w:rPr>
@@ -1648,7 +1308,7 @@
         <w:tabs>
           <w:tab w:val="right" w:pos="12240"/>
         </w:tabs>
-        <w:spacing w:line="360" w:lineRule="auto"/>
+        <w:spacing w:line="276" w:lineRule="auto"/>
         <w:rPr>
           <w:rFonts w:ascii="Times New Roman" w:hAnsi="Times New Roman" w:cs="Times New Roman"/>
         </w:rPr>
@@ -1670,12 +1330,6 @@
           <w:iCs/>
         </w:rPr>
         <w:tab/>
-      </w:r>
-      <w:r>
-        <w:rPr>
-          <w:rFonts w:ascii="Times New Roman" w:hAnsi="Times New Roman" w:cs="Times New Roman"/>
-          <w:iCs/>
-        </w:rPr>
         <w:t xml:space="preserve"> (</w:t>
       </w:r>
       <w:r>
@@ -1697,7 +1351,7 @@
         <w:tabs>
           <w:tab w:val="right" w:pos="12240"/>
         </w:tabs>
-        <w:spacing w:line="288" w:lineRule="auto"/>
+        <w:spacing w:line="276" w:lineRule="auto"/>
         <w:rPr>
           <w:rFonts w:ascii="Times New Roman" w:hAnsi="Times New Roman" w:cs="Times New Roman"/>
           <w:iCs/>
@@ -1788,13 +1442,6 @@
       <w:r>
         <w:rPr>
           <w:rFonts w:ascii="Times New Roman" w:hAnsi="Times New Roman" w:cs="Times New Roman"/>
-          <w:b/>
-        </w:rPr>
-        <w:t xml:space="preserve"> </w:t>
-      </w:r>
-      <w:r>
-        <w:rPr>
-          <w:rFonts w:ascii="Times New Roman" w:hAnsi="Times New Roman" w:cs="Times New Roman"/>
         </w:rPr>
         <w:tab/>
       </w:r>
@@ -1802,9 +1449,10 @@
     <w:p>
       <w:pPr>
         <w:pStyle w:val="Heading1"/>
+        <w:spacing w:line="360" w:lineRule="auto"/>
         <w:ind w:left="0"/>
         <w:rPr>
-          <w:rFonts w:ascii="Segoe UI Emoji" w:hAnsi="Segoe UI Emoji" w:cs="Segoe UI Emoji"/>
+          <w:rFonts w:ascii="Times New Roman" w:hAnsi="Times New Roman" w:cs="Times New Roman"/>
           <w:b w:val="0"/>
           <w:bCs w:val="0"/>
           <w:sz w:val="22"/>
@@ -1817,19 +1465,27 @@
           <w:sz w:val="22"/>
           <w:szCs w:val="22"/>
         </w:rPr>
-        <w:t>📌 Merchandise Management ERP System (Angular &amp; Spring Boot)</w:t>
-      </w:r>
-      <w:r>
-        <w:rPr>
-          <w:rFonts w:ascii="Segoe UI Emoji" w:hAnsi="Segoe UI Emoji" w:cs="Segoe UI Emoji"/>
+        <w:t>📌</w:t>
+      </w:r>
+      <w:r>
+        <w:rPr>
+          <w:rFonts w:ascii="Times New Roman" w:hAnsi="Times New Roman" w:cs="Times New Roman"/>
           <w:sz w:val="22"/>
           <w:szCs w:val="22"/>
         </w:rPr>
+        <w:t xml:space="preserve"> Merchandise Management ERP System (Angular &amp; Spring Boot)</w:t>
+      </w:r>
+      <w:r>
+        <w:rPr>
+          <w:rFonts w:ascii="Times New Roman" w:hAnsi="Times New Roman" w:cs="Times New Roman"/>
+          <w:sz w:val="22"/>
+          <w:szCs w:val="22"/>
+        </w:rPr>
         <w:br/>
       </w:r>
       <w:r>
         <w:rPr>
-          <w:rFonts w:ascii="Segoe UI Emoji" w:hAnsi="Segoe UI Emoji" w:cs="Segoe UI Emoji"/>
+          <w:rFonts w:ascii="Times New Roman" w:hAnsi="Times New Roman" w:cs="Times New Roman"/>
           <w:b w:val="0"/>
           <w:bCs w:val="0"/>
           <w:sz w:val="22"/>
@@ -1837,96 +1493,70 @@
         </w:rPr>
         <w:t>Full-stack ERP for inventory, order management, supplier tracking, role-based access, and JWT authentication.</w:t>
       </w:r>
-    </w:p>
-    <w:p>
-      <w:pPr>
-        <w:pStyle w:val="Heading1"/>
-        <w:ind w:left="0"/>
-        <w:rPr>
-          <w:rFonts w:ascii="Segoe UI Emoji" w:hAnsi="Segoe UI Emoji" w:cs="Segoe UI Emoji"/>
+      <w:r>
+        <w:rPr>
+          <w:rFonts w:ascii="Times New Roman" w:hAnsi="Times New Roman" w:cs="Times New Roman"/>
           <w:b w:val="0"/>
           <w:bCs w:val="0"/>
           <w:sz w:val="22"/>
           <w:szCs w:val="22"/>
         </w:rPr>
-      </w:pPr>
-      <w:r>
-        <w:rPr>
-          <w:rFonts w:ascii="Segoe UI Emoji" w:hAnsi="Segoe UI Emoji" w:cs="Segoe UI Emoji"/>
+        <w:br/>
+      </w:r>
+      <w:r>
+        <w:rPr>
+          <w:rFonts w:ascii="Times New Roman" w:hAnsi="Times New Roman" w:cs="Times New Roman"/>
+          <w:sz w:val="22"/>
+          <w:szCs w:val="22"/>
+        </w:rPr>
+        <w:t>Stack:</w:t>
+      </w:r>
+      <w:r>
+        <w:rPr>
+          <w:rFonts w:ascii="Times New Roman" w:hAnsi="Times New Roman" w:cs="Times New Roman"/>
           <w:b w:val="0"/>
           <w:bCs w:val="0"/>
           <w:sz w:val="22"/>
           <w:szCs w:val="22"/>
         </w:rPr>
-        <w:br/>
-      </w:r>
-      <w:r>
-        <w:rPr>
-          <w:rFonts w:ascii="Segoe UI Emoji" w:hAnsi="Segoe UI Emoji" w:cs="Segoe UI Emoji"/>
+        <w:t xml:space="preserve"> Angular (TypeScript, HTML, CSS, Bootstrap, Angular Material), Spring Boot (Java), MySQL, REST APIs, JWT, Email Verification.</w:t>
+      </w:r>
+      <w:r>
+        <w:rPr>
+          <w:rFonts w:ascii="Times New Roman" w:hAnsi="Times New Roman" w:cs="Times New Roman"/>
           <w:sz w:val="22"/>
           <w:szCs w:val="22"/>
         </w:rPr>
-        <w:t>Stack:</w:t>
-      </w:r>
-      <w:r>
-        <w:rPr>
-          <w:rFonts w:ascii="Segoe UI Emoji" w:hAnsi="Segoe UI Emoji" w:cs="Segoe UI Emoji"/>
-          <w:b w:val="0"/>
-          <w:bCs w:val="0"/>
+        <w:br/>
+      </w:r>
+      <w:r>
+        <w:rPr>
+          <w:rStyle w:val="Hyperlink"/>
+          <w:rFonts w:ascii="Times New Roman" w:hAnsi="Times New Roman" w:cs="Times New Roman"/>
+          <w:color w:val="auto"/>
+          <w:u w:val="none"/>
+        </w:rPr>
+        <w:t>Link:</w:t>
+      </w:r>
+      <w:r>
+        <w:rPr>
+          <w:rFonts w:ascii="Times New Roman" w:hAnsi="Times New Roman" w:cs="Times New Roman"/>
           <w:sz w:val="22"/>
           <w:szCs w:val="22"/>
         </w:rPr>
-        <w:t xml:space="preserve"> Angular (TypeScript, HTML, CSS, Bootstrap, Angular Material), Spring Boot (Java), MySQL, REST APIs, JWT, Email Verification.</w:t>
-      </w:r>
-    </w:p>
-    <w:p>
-      <w:pPr>
-        <w:pStyle w:val="Heading1"/>
-        <w:ind w:left="0"/>
-        <w:rPr>
-          <w:rFonts w:ascii="Segoe UI Emoji" w:hAnsi="Segoe UI Emoji" w:cs="Segoe UI Emoji"/>
-          <w:b w:val="0"/>
-          <w:bCs w:val="0"/>
-          <w:sz w:val="22"/>
-          <w:szCs w:val="22"/>
-        </w:rPr>
-      </w:pPr>
-      <w:r>
-        <w:rPr>
-          <w:rFonts w:ascii="Segoe UI Emoji" w:hAnsi="Segoe UI Emoji" w:cs="Segoe UI Emoji"/>
-          <w:sz w:val="22"/>
-          <w:szCs w:val="22"/>
-        </w:rPr>
-        <w:br/>
-      </w:r>
-      <w:hyperlink r:id="rId12" w:tgtFrame="_new" w:history="1">
-        <w:r>
-          <w:rPr>
-            <w:rStyle w:val="Hyperlink"/>
-            <w:rFonts w:ascii="Segoe UI Emoji" w:hAnsi="Segoe UI Emoji" w:cs="Segoe UI Emoji"/>
-            <w:sz w:val="22"/>
-            <w:szCs w:val="22"/>
-          </w:rPr>
-          <w:t>Link</w:t>
-        </w:r>
-      </w:hyperlink>
-      <w:r>
-        <w:rPr>
-          <w:rFonts w:ascii="Segoe UI Emoji" w:hAnsi="Segoe UI Emoji" w:cs="Segoe UI Emoji"/>
-          <w:sz w:val="22"/>
-          <w:szCs w:val="22"/>
-        </w:rPr>
-        <w:t xml:space="preserve">  : </w:t>
+        <w:t xml:space="preserve"> </w:t>
       </w:r>
       <w:hyperlink r:id="rId13" w:history="1">
         <w:r>
           <w:rPr>
             <w:rStyle w:val="Hyperlink"/>
-            <w:rFonts w:ascii="Segoe UI Emoji" w:hAnsi="Segoe UI Emoji" w:cs="Segoe UI Emoji"/>
+            <w:rFonts w:ascii="Times New Roman" w:hAnsi="Times New Roman" w:cs="Times New Roman"/>
             <w:b w:val="0"/>
             <w:bCs w:val="0"/>
-            <w:sz w:val="22"/>
-            <w:szCs w:val="22"/>
+            <w:i/>
+            <w:iCs/>
+            <w:sz w:val="20"/>
+            <w:szCs w:val="20"/>
           </w:rPr>
           <w:t>https://github.com/NayamulNirob/MerchandiseMgmtERP</w:t>
         </w:r>
@@ -1935,19 +1565,13 @@
     <w:p>
       <w:pPr>
         <w:pStyle w:val="Heading1"/>
+        <w:spacing w:line="360" w:lineRule="auto"/>
         <w:ind w:left="0"/>
         <w:rPr>
-          <w:rFonts w:ascii="Segoe UI Emoji" w:hAnsi="Segoe UI Emoji" w:cs="Segoe UI Emoji"/>
-        </w:rPr>
-      </w:pPr>
-    </w:p>
-    <w:p>
-      <w:pPr>
-        <w:pStyle w:val="Heading1"/>
-        <w:ind w:left="0"/>
-        <w:rPr>
           <w:rStyle w:val="Hyperlink"/>
           <w:rFonts w:ascii="Times New Roman" w:hAnsi="Times New Roman" w:cs="Times New Roman"/>
+          <w:b w:val="0"/>
+          <w:bCs w:val="0"/>
           <w:color w:val="auto"/>
           <w:u w:val="none"/>
         </w:rPr>
@@ -1956,13 +1580,26 @@
         <w:rPr>
           <w:rFonts w:ascii="Segoe UI Emoji" w:hAnsi="Segoe UI Emoji" w:cs="Segoe UI Emoji"/>
         </w:rPr>
+        <w:lastRenderedPageBreak/>
         <w:t>📌</w:t>
       </w:r>
       <w:r>
         <w:rPr>
           <w:rFonts w:ascii="Times New Roman" w:hAnsi="Times New Roman" w:cs="Times New Roman"/>
         </w:rPr>
-        <w:t xml:space="preserve"> Professional Ecommerce Management (Spring Boot &amp; React)</w:t>
+        <w:t xml:space="preserve"> Professional </w:t>
+      </w:r>
+      <w:r>
+        <w:rPr>
+          <w:rFonts w:ascii="Times New Roman" w:hAnsi="Times New Roman" w:cs="Times New Roman"/>
+        </w:rPr>
+        <w:t>E-commerce</w:t>
+      </w:r>
+      <w:r>
+        <w:rPr>
+          <w:rFonts w:ascii="Times New Roman" w:hAnsi="Times New Roman" w:cs="Times New Roman"/>
+        </w:rPr>
+        <w:t xml:space="preserve"> Management (Spring Boot &amp; React)</w:t>
       </w:r>
       <w:r>
         <w:rPr>
@@ -1983,12 +1620,6 @@
           <w:rFonts w:ascii="Times New Roman" w:hAnsi="Times New Roman" w:cs="Times New Roman"/>
         </w:rPr>
         <w:br/>
-      </w:r>
-      <w:r>
-        <w:rPr>
-          <w:rFonts w:ascii="Times New Roman" w:hAnsi="Times New Roman" w:cs="Times New Roman"/>
-        </w:rPr>
-        <w:lastRenderedPageBreak/>
         <w:t xml:space="preserve">Stack: </w:t>
       </w:r>
       <w:r>
@@ -2005,173 +1636,52 @@
         </w:rPr>
         <w:br/>
       </w:r>
-      <w:hyperlink r:id="rId14" w:tgtFrame="_new" w:history="1">
+      <w:r>
+        <w:rPr>
+          <w:rStyle w:val="Hyperlink"/>
+          <w:rFonts w:ascii="Times New Roman" w:hAnsi="Times New Roman" w:cs="Times New Roman"/>
+          <w:color w:val="auto"/>
+          <w:u w:val="none"/>
+        </w:rPr>
+        <w:t>Link:</w:t>
+      </w:r>
+      <w:r>
+        <w:rPr>
+          <w:rFonts w:ascii="Times New Roman" w:hAnsi="Times New Roman" w:cs="Times New Roman"/>
+          <w:sz w:val="22"/>
+          <w:szCs w:val="22"/>
+        </w:rPr>
+        <w:t xml:space="preserve"> </w:t>
+      </w:r>
+      <w:hyperlink r:id="rId14" w:history="1">
         <w:r>
           <w:rPr>
             <w:rStyle w:val="Hyperlink"/>
             <w:rFonts w:ascii="Times New Roman" w:hAnsi="Times New Roman" w:cs="Times New Roman"/>
+            <w:b w:val="0"/>
+            <w:bCs w:val="0"/>
+            <w:i/>
+            <w:iCs/>
+            <w:sz w:val="20"/>
+            <w:szCs w:val="20"/>
           </w:rPr>
-          <w:t>Link</w:t>
+          <w:t>https://github.com/NayamulNirob/Pro-Spring/tree/main/ecomarceProject</w:t>
         </w:r>
       </w:hyperlink>
-      <w:r>
-        <w:rPr>
-          <w:rFonts w:ascii="Times New Roman" w:hAnsi="Times New Roman" w:cs="Times New Roman"/>
-        </w:rPr>
-        <w:t xml:space="preserve"> : </w:t>
-      </w:r>
-      <w:r>
-        <w:rPr>
-          <w:rStyle w:val="Hyperlink"/>
-          <w:rFonts w:ascii="Times New Roman" w:hAnsi="Times New Roman" w:cs="Times New Roman"/>
-          <w:color w:val="auto"/>
-          <w:sz w:val="20"/>
-          <w:szCs w:val="20"/>
-        </w:rPr>
-        <w:t>https://github.com/NayamulNirob/Pro-Spring/tree/main/ecomarceProject</w:t>
-      </w:r>
     </w:p>
     <w:p>
       <w:pPr>
-        <w:tabs>
-          <w:tab w:val="right" w:pos="12240"/>
-        </w:tabs>
-        <w:rPr>
-          <w:rFonts w:ascii="Times New Roman" w:hAnsi="Times New Roman" w:cs="Times New Roman"/>
-          <w:b/>
+        <w:pStyle w:val="Heading1"/>
+        <w:ind w:left="0"/>
+        <w:rPr>
+          <w:rFonts w:ascii="Times New Roman" w:hAnsi="Times New Roman" w:cs="Times New Roman"/>
+          <w:b w:val="0"/>
+          <w:bCs w:val="0"/>
         </w:rPr>
       </w:pPr>
     </w:p>
     <w:p>
       <w:pPr>
-        <w:pStyle w:val="Heading1"/>
-        <w:ind w:left="0"/>
-        <w:rPr>
-          <w:rFonts w:ascii="Times New Roman" w:hAnsi="Times New Roman" w:cs="Times New Roman"/>
-        </w:rPr>
-      </w:pPr>
-      <w:r>
-        <w:rPr>
-          <w:rFonts w:ascii="Times New Roman" w:hAnsi="Times New Roman" w:cs="Times New Roman"/>
-          <w:b w:val="0"/>
-          <w:noProof/>
-        </w:rPr>
-        <mc:AlternateContent>
-          <mc:Choice Requires="wps">
-            <w:drawing>
-              <wp:anchor distT="0" distB="0" distL="114300" distR="114300" simplePos="0" relativeHeight="251676672" behindDoc="0" locked="0" layoutInCell="1" allowOverlap="1" wp14:anchorId="6DCE966D" wp14:editId="3959F775">
-                <wp:simplePos x="0" y="0"/>
-                <wp:positionH relativeFrom="column">
-                  <wp:posOffset>2766951</wp:posOffset>
-                </wp:positionH>
-                <wp:positionV relativeFrom="paragraph">
-                  <wp:posOffset>82493</wp:posOffset>
-                </wp:positionV>
-                <wp:extent cx="2440379" cy="0"/>
-                <wp:effectExtent l="0" t="0" r="0" b="0"/>
-                <wp:wrapNone/>
-                <wp:docPr id="1563566670" name="Straight Connector 5"/>
-                <wp:cNvGraphicFramePr/>
-                <a:graphic xmlns:a="http://schemas.openxmlformats.org/drawingml/2006/main">
-                  <a:graphicData uri="http://schemas.microsoft.com/office/word/2010/wordprocessingShape">
-                    <wps:wsp>
-                      <wps:cNvCnPr/>
-                      <wps:spPr>
-                        <a:xfrm>
-                          <a:off x="0" y="0"/>
-                          <a:ext cx="2440379" cy="0"/>
-                        </a:xfrm>
-                        <a:prstGeom prst="line">
-                          <a:avLst/>
-                        </a:prstGeom>
-                        <a:ln>
-                          <a:prstDash val="dash"/>
-                        </a:ln>
-                      </wps:spPr>
-                      <wps:style>
-                        <a:lnRef idx="1">
-                          <a:schemeClr val="dk1"/>
-                        </a:lnRef>
-                        <a:fillRef idx="0">
-                          <a:schemeClr val="dk1"/>
-                        </a:fillRef>
-                        <a:effectRef idx="0">
-                          <a:schemeClr val="dk1"/>
-                        </a:effectRef>
-                        <a:fontRef idx="minor">
-                          <a:schemeClr val="tx1"/>
-                        </a:fontRef>
-                      </wps:style>
-                      <wps:bodyPr/>
-                    </wps:wsp>
-                  </a:graphicData>
-                </a:graphic>
-              </wp:anchor>
-            </w:drawing>
-          </mc:Choice>
-          <mc:Fallback>
-            <w:pict>
-              <v:line w14:anchorId="4EA721FE" id="Straight Connector 5" o:spid="_x0000_s1026" style="position:absolute;z-index:251676672;visibility:visible;mso-wrap-style:square;mso-wrap-distance-left:9pt;mso-wrap-distance-top:0;mso-wrap-distance-right:9pt;mso-wrap-distance-bottom:0;mso-position-horizontal:absolute;mso-position-horizontal-relative:text;mso-position-vertical:absolute;mso-position-vertical-relative:text" from="217.85pt,6.5pt" to="410pt,6.5pt" o:gfxdata="UEsDBBQABgAIAAAAIQC2gziS/gAAAOEBAAATAAAAW0NvbnRlbnRfVHlwZXNdLnhtbJSRQU7DMBBF&#10;90jcwfIWJU67QAgl6YK0S0CoHGBkTxKLZGx5TGhvj5O2G0SRWNoz/78nu9wcxkFMGNg6quQqL6RA&#10;0s5Y6ir5vt9lD1JwBDIwOMJKHpHlpr69KfdHjyxSmriSfYz+USnWPY7AufNIadK6MEJMx9ApD/oD&#10;OlTrorhX2lFEilmcO2RdNtjC5xDF9pCuTyYBB5bi6bQ4syoJ3g9WQ0ymaiLzg5KdCXlKLjvcW893&#10;SUOqXwnz5DrgnHtJTxOsQfEKIT7DmDSUCaxw7Rqn8787ZsmRM9e2VmPeBN4uqYvTtW7jvijg9N/y&#10;JsXecLq0q+WD6m8AAAD//wMAUEsDBBQABgAIAAAAIQA4/SH/1gAAAJQBAAALAAAAX3JlbHMvLnJl&#10;bHOkkMFqwzAMhu+DvYPRfXGawxijTi+j0GvpHsDYimMaW0Yy2fr2M4PBMnrbUb/Q94l/f/hMi1qR&#10;JVI2sOt6UJgd+ZiDgffL8ekFlFSbvV0oo4EbChzGx4f9GRdb25HMsYhqlCwG5lrLq9biZkxWOiqY&#10;22YiTra2kYMu1l1tQD30/bPm3wwYN0x18gb45AdQl1tp5j/sFB2T0FQ7R0nTNEV3j6o9feQzro1i&#10;OWA14Fm+Q8a1a8+Bvu/d/dMb2JY5uiPbhG/ktn4cqGU/er3pcvwCAAD//wMAUEsDBBQABgAIAAAA&#10;IQAkUTUHqAEAAK0DAAAOAAAAZHJzL2Uyb0RvYy54bWysU9tu2zAMfR/QfxD03sjJil2MOH1osL0U&#10;XbHLB6gyFQvTDaIWO38/SkmcYRuGoegLLZE8hzwUvb6dnGV7SGiC7/hy0XAGXoXe+F3Hv339cP2O&#10;M8zS99IGDx0/APLbzdWr9RhbWIUh2B4SIxKP7Rg7PuQcWyFQDeAkLkIET0EdkpOZrmkn+iRHYndW&#10;rJrmjRhD6mMKChDJuz0G+abyaw0qf9IaITPbceotV5uqfSpWbNay3SUZB6NObchndOGk8VR0ptrK&#10;LNmPZP6gckalgEHnhQpOBK2NgqqB1Cyb39R8GWSEqoWGg3EeE74crXrY3/nHRGMYI7YYH1NRMenk&#10;ypf6Y1Md1mEeFkyZKXKubm6a12/fc6bOMXEBxoT5IwTHyqHj1viiQ7Zyf4+ZilHqOaW4rS+2eLYS&#10;B7aX9Fo9ncrzUGoJi0t/9ZQPFo7Qz6CZ6amjZS1RVwfubDrRfF/OLJRZINpYO4Oaf4NOuQUGdZ3+&#10;Fzhn14rB5xnojA/pb1XzdG5VH/PPqo9ai+yn0B/qa9Vx0E7U+Zz2tyzdr/cKv/xlm58AAAD//wMA&#10;UEsDBBQABgAIAAAAIQAgsScA3gAAAAkBAAAPAAAAZHJzL2Rvd25yZXYueG1sTI/NTsMwEITvSLyD&#10;tUjcqAPlpwpxKoQUCQ49tETQ4zbeJhHxOordJvTpWcQBjrszmvkmW06uU0caQuvZwPUsAUVcedty&#10;baB8K64WoEJEtth5JgNfFGCZn59lmFo/8pqOm1grCeGQooEmxj7VOlQNOQwz3xOLtveDwyjnUGs7&#10;4CjhrtM3SXKvHbYsDQ329NxQ9bk5OAOhKMvtejVu3/enl9PrgLGoPlbGXF5MT4+gIk3xzww/+IIO&#10;uTDt/IFtUJ2B2/ndg1hFmMsmMSykD9Tu96HzTP9fkH8DAAD//wMAUEsBAi0AFAAGAAgAAAAhALaD&#10;OJL+AAAA4QEAABMAAAAAAAAAAAAAAAAAAAAAAFtDb250ZW50X1R5cGVzXS54bWxQSwECLQAUAAYA&#10;CAAAACEAOP0h/9YAAACUAQAACwAAAAAAAAAAAAAAAAAvAQAAX3JlbHMvLnJlbHNQSwECLQAUAAYA&#10;CAAAACEAJFE1B6gBAACtAwAADgAAAAAAAAAAAAAAAAAuAgAAZHJzL2Uyb0RvYy54bWxQSwECLQAU&#10;AAYACAAAACEAILEnAN4AAAAJAQAADwAAAAAAAAAAAAAAAAACBAAAZHJzL2Rvd25yZXYueG1sUEsF&#10;BgAAAAAEAAQA8wAAAA0FAAAAAA==&#10;" strokecolor="black [3040]">
-                <v:stroke dashstyle="dash"/>
-              </v:line>
-            </w:pict>
-          </mc:Fallback>
-        </mc:AlternateContent>
-      </w:r>
-      <w:r>
-        <w:rPr>
-          <w:rFonts w:ascii="Times New Roman" w:hAnsi="Times New Roman" w:cs="Times New Roman"/>
-        </w:rPr>
-        <w:t xml:space="preserve">FLUTTER &amp; SPRING BOOT PROJECT </w:t>
-      </w:r>
-      <w:r>
-        <w:rPr>
-          <w:rFonts w:ascii="Times New Roman" w:hAnsi="Times New Roman" w:cs="Times New Roman"/>
-        </w:rPr>
-        <w:softHyphen/>
-      </w:r>
-      <w:r>
-        <w:rPr>
-          <w:rFonts w:ascii="Times New Roman" w:hAnsi="Times New Roman" w:cs="Times New Roman"/>
-        </w:rPr>
-        <w:softHyphen/>
-      </w:r>
-      <w:r>
-        <w:rPr>
-          <w:rFonts w:ascii="Times New Roman" w:hAnsi="Times New Roman" w:cs="Times New Roman"/>
-        </w:rPr>
-        <w:softHyphen/>
-      </w:r>
-      <w:r>
-        <w:rPr>
-          <w:rFonts w:ascii="Times New Roman" w:hAnsi="Times New Roman" w:cs="Times New Roman"/>
-        </w:rPr>
-        <w:softHyphen/>
-      </w:r>
-      <w:r>
-        <w:rPr>
-          <w:rFonts w:ascii="Times New Roman" w:hAnsi="Times New Roman" w:cs="Times New Roman"/>
-        </w:rPr>
-        <w:t xml:space="preserve"> </w:t>
-      </w:r>
-    </w:p>
-    <w:p>
-      <w:pPr>
-        <w:tabs>
-          <w:tab w:val="right" w:pos="12240"/>
-        </w:tabs>
-        <w:rPr>
-          <w:rFonts w:ascii="Times New Roman" w:hAnsi="Times New Roman" w:cs="Times New Roman"/>
-        </w:rPr>
-      </w:pPr>
-    </w:p>
-    <w:p>
-      <w:pPr>
-        <w:pStyle w:val="ListParagraph"/>
-        <w:numPr>
-          <w:ilvl w:val="0"/>
-          <w:numId w:val="12"/>
-        </w:numPr>
         <w:tabs>
           <w:tab w:val="right" w:pos="12240"/>
         </w:tabs>
@@ -2184,11 +1694,11 @@
       </w:pPr>
       <w:r>
         <w:rPr>
-          <w:rFonts w:ascii="Times New Roman" w:hAnsi="Times New Roman" w:cs="Times New Roman"/>
+          <w:rFonts w:ascii="Segoe UI Emoji" w:hAnsi="Segoe UI Emoji" w:cs="Segoe UI Emoji"/>
           <w:b/>
           <w:bCs/>
         </w:rPr>
-        <w:t>Title:</w:t>
+        <w:t>📌</w:t>
       </w:r>
       <w:r>
         <w:rPr>
@@ -2196,7 +1706,7 @@
           <w:b/>
           <w:bCs/>
         </w:rPr>
-        <w:t xml:space="preserve"> Merchandise Management ERP System</w:t>
+        <w:t xml:space="preserve"> </w:t>
       </w:r>
       <w:r>
         <w:rPr>
@@ -2204,50 +1714,11 @@
           <w:b/>
           <w:bCs/>
         </w:rPr>
-        <w:t xml:space="preserve"> (</w:t>
-      </w:r>
-      <w:r>
-        <w:rPr>
-          <w:rFonts w:ascii="Times New Roman" w:hAnsi="Times New Roman" w:cs="Times New Roman"/>
-          <w:b/>
-        </w:rPr>
-        <w:t>FLUTTER &amp; SPRING BOOT</w:t>
-      </w:r>
-      <w:r>
-        <w:rPr>
-          <w:rFonts w:ascii="Times New Roman" w:hAnsi="Times New Roman" w:cs="Times New Roman"/>
-          <w:b/>
-          <w:bCs/>
-        </w:rPr>
-        <w:t>)</w:t>
+        <w:t>Merchandise Management ERP (Flutter &amp; Spring Boot)</w:t>
       </w:r>
     </w:p>
     <w:p>
       <w:pPr>
-        <w:pStyle w:val="ListParagraph"/>
-        <w:tabs>
-          <w:tab w:val="right" w:pos="12240"/>
-        </w:tabs>
-        <w:spacing w:after="120" w:line="240" w:lineRule="exact"/>
-        <w:ind w:left="230" w:firstLine="0"/>
-        <w:rPr>
-          <w:rFonts w:ascii="Times New Roman" w:hAnsi="Times New Roman" w:cs="Times New Roman"/>
-        </w:rPr>
-      </w:pPr>
-      <w:r>
-        <w:rPr>
-          <w:rFonts w:ascii="Times New Roman" w:hAnsi="Times New Roman" w:cs="Times New Roman"/>
-        </w:rPr>
-        <w:t>Developed a cross-platform ERP system for inventory and order management role-based user management</w:t>
-      </w:r>
-    </w:p>
-    <w:p>
-      <w:pPr>
-        <w:pStyle w:val="ListParagraph"/>
-        <w:numPr>
-          <w:ilvl w:val="0"/>
-          <w:numId w:val="12"/>
-        </w:numPr>
         <w:tabs>
           <w:tab w:val="right" w:pos="12240"/>
         </w:tabs>
@@ -2261,199 +1732,155 @@
       <w:r>
         <w:rPr>
           <w:rFonts w:ascii="Times New Roman" w:hAnsi="Times New Roman" w:cs="Times New Roman"/>
-          <w:b/>
-          <w:bCs/>
-        </w:rPr>
-        <w:t>Tools &amp; Technologies:</w:t>
+        </w:rPr>
+        <w:t>Cross-platform ERP system with responsive Flutter UI and secure backend APIs.</w:t>
       </w:r>
     </w:p>
     <w:p>
       <w:pPr>
-        <w:pStyle w:val="ListParagraph"/>
         <w:tabs>
           <w:tab w:val="right" w:pos="12240"/>
         </w:tabs>
         <w:spacing w:line="360" w:lineRule="auto"/>
-        <w:ind w:left="227" w:firstLine="0"/>
-        <w:rPr>
-          <w:rFonts w:ascii="Times New Roman" w:hAnsi="Times New Roman" w:cs="Times New Roman"/>
-        </w:rPr>
-      </w:pPr>
-      <w:r>
         <w:rPr>
           <w:rFonts w:ascii="Times New Roman" w:hAnsi="Times New Roman" w:cs="Times New Roman"/>
           <w:b/>
           <w:bCs/>
         </w:rPr>
-        <w:t>Frontend:</w:t>
-      </w:r>
-      <w:r>
-        <w:rPr>
-          <w:rFonts w:ascii="Times New Roman" w:hAnsi="Times New Roman" w:cs="Times New Roman"/>
-        </w:rPr>
-        <w:t xml:space="preserve"> </w:t>
-      </w:r>
-      <w:r>
-        <w:rPr>
-          <w:rFonts w:ascii="Times New Roman" w:hAnsi="Times New Roman" w:cs="Times New Roman"/>
-        </w:rPr>
-        <w:t>Flutter (</w:t>
-      </w:r>
+      </w:pPr>
       <w:r>
         <w:rPr>
           <w:rFonts w:ascii="Times New Roman" w:hAnsi="Times New Roman" w:cs="Times New Roman"/>
           <w:b/>
           <w:bCs/>
         </w:rPr>
-        <w:t>Dart</w:t>
-      </w:r>
-      <w:r>
-        <w:rPr>
-          <w:rFonts w:ascii="Times New Roman" w:hAnsi="Times New Roman" w:cs="Times New Roman"/>
-        </w:rPr>
-        <w:t>) for responsive UI.</w:t>
+        <w:t>Stack:</w:t>
       </w:r>
     </w:p>
     <w:p>
       <w:pPr>
-        <w:pStyle w:val="ListParagraph"/>
         <w:tabs>
           <w:tab w:val="right" w:pos="12240"/>
         </w:tabs>
         <w:spacing w:line="360" w:lineRule="auto"/>
-        <w:ind w:left="227" w:firstLine="0"/>
-        <w:rPr>
-          <w:rFonts w:ascii="Times New Roman" w:hAnsi="Times New Roman" w:cs="Times New Roman"/>
-        </w:rPr>
-      </w:pPr>
-      <w:r>
-        <w:rPr>
-          <w:rFonts w:ascii="Times New Roman" w:hAnsi="Times New Roman" w:cs="Times New Roman"/>
-          <w:b/>
-          <w:bCs/>
-        </w:rPr>
-        <w:t>Backend:</w:t>
-      </w:r>
-      <w:r>
-        <w:rPr>
-          <w:rFonts w:ascii="Times New Roman" w:hAnsi="Times New Roman" w:cs="Times New Roman"/>
-        </w:rPr>
-        <w:t xml:space="preserve"> </w:t>
-      </w:r>
-      <w:r>
-        <w:rPr>
-          <w:rFonts w:ascii="Times New Roman" w:hAnsi="Times New Roman" w:cs="Times New Roman"/>
-        </w:rPr>
-        <w:t>Spring Boot (</w:t>
-      </w:r>
-      <w:r>
-        <w:rPr>
-          <w:rFonts w:ascii="Times New Roman" w:hAnsi="Times New Roman" w:cs="Times New Roman"/>
-          <w:b/>
-          <w:bCs/>
-        </w:rPr>
-        <w:t>Java</w:t>
-      </w:r>
-      <w:r>
-        <w:rPr>
-          <w:rFonts w:ascii="Times New Roman" w:hAnsi="Times New Roman" w:cs="Times New Roman"/>
-        </w:rPr>
-        <w:t xml:space="preserve">), RESTful APIs, </w:t>
-      </w:r>
-      <w:r>
-        <w:rPr>
-          <w:rFonts w:ascii="Times New Roman" w:hAnsi="Times New Roman" w:cs="Times New Roman"/>
-          <w:b/>
-          <w:bCs/>
-        </w:rPr>
-        <w:t>JWT</w:t>
-      </w:r>
-      <w:r>
-        <w:rPr>
-          <w:rFonts w:ascii="Times New Roman" w:hAnsi="Times New Roman" w:cs="Times New Roman"/>
-        </w:rPr>
-        <w:t xml:space="preserve"> for authentication</w:t>
+        <w:rPr>
+          <w:rFonts w:ascii="Times New Roman" w:hAnsi="Times New Roman" w:cs="Times New Roman"/>
+        </w:rPr>
+      </w:pPr>
+      <w:r>
+        <w:rPr>
+          <w:rFonts w:ascii="Times New Roman" w:hAnsi="Times New Roman" w:cs="Times New Roman"/>
+        </w:rPr>
+        <w:t>Flutter (Dart) for responsive UI.</w:t>
       </w:r>
     </w:p>
     <w:p>
       <w:pPr>
-        <w:pStyle w:val="ListParagraph"/>
         <w:tabs>
           <w:tab w:val="right" w:pos="12240"/>
         </w:tabs>
         <w:spacing w:line="360" w:lineRule="auto"/>
-        <w:ind w:left="227" w:firstLine="0"/>
-        <w:rPr>
-          <w:rFonts w:ascii="Times New Roman" w:hAnsi="Times New Roman" w:cs="Times New Roman"/>
-        </w:rPr>
-      </w:pPr>
-      <w:r>
-        <w:rPr>
-          <w:rFonts w:ascii="Times New Roman" w:hAnsi="Times New Roman" w:cs="Times New Roman"/>
-          <w:b/>
-          <w:bCs/>
-        </w:rPr>
-        <w:t>Database:</w:t>
-      </w:r>
-      <w:r>
-        <w:rPr>
-          <w:rFonts w:ascii="Times New Roman" w:hAnsi="Times New Roman" w:cs="Times New Roman"/>
-        </w:rPr>
-        <w:t xml:space="preserve"> </w:t>
-      </w:r>
-      <w:r>
-        <w:rPr>
-          <w:rFonts w:ascii="Times New Roman" w:hAnsi="Times New Roman" w:cs="Times New Roman"/>
-          <w:b/>
-          <w:bCs/>
-        </w:rPr>
-        <w:t xml:space="preserve">MySQL </w:t>
-      </w:r>
-      <w:r>
-        <w:rPr>
-          <w:rFonts w:ascii="Times New Roman" w:hAnsi="Times New Roman" w:cs="Times New Roman"/>
-        </w:rPr>
-        <w:t xml:space="preserve">for efficient data management. Authentication: JWT and email verification. </w:t>
-      </w:r>
-      <w:r>
-        <w:rPr>
-          <w:rFonts w:ascii="Times New Roman" w:hAnsi="Times New Roman" w:cs="Times New Roman"/>
-        </w:rPr>
-        <w:tab/>
+        <w:rPr>
+          <w:rFonts w:ascii="Times New Roman" w:hAnsi="Times New Roman" w:cs="Times New Roman"/>
+        </w:rPr>
+      </w:pPr>
+      <w:r>
+        <w:rPr>
+          <w:rFonts w:ascii="Times New Roman" w:hAnsi="Times New Roman" w:cs="Times New Roman"/>
+        </w:rPr>
+        <w:t>Spring Boot (Java), RESTful APIs, JWT for authentication</w:t>
       </w:r>
     </w:p>
     <w:p>
       <w:pPr>
-        <w:pStyle w:val="ListParagraph"/>
-        <w:numPr>
-          <w:ilvl w:val="0"/>
-          <w:numId w:val="12"/>
-        </w:numPr>
         <w:tabs>
           <w:tab w:val="right" w:pos="12240"/>
         </w:tabs>
-        <w:spacing w:line="288" w:lineRule="exact"/>
-        <w:rPr>
-          <w:rFonts w:ascii="Times New Roman" w:hAnsi="Times New Roman" w:cs="Times New Roman"/>
+        <w:spacing w:line="360" w:lineRule="auto"/>
+        <w:rPr>
+          <w:rStyle w:val="Hyperlink"/>
+          <w:rFonts w:ascii="Times New Roman" w:hAnsi="Times New Roman" w:cs="Times New Roman"/>
+          <w:i/>
+          <w:iCs/>
+          <w:sz w:val="20"/>
+          <w:szCs w:val="20"/>
+        </w:rPr>
+      </w:pPr>
+      <w:r>
+        <w:rPr>
+          <w:rFonts w:ascii="Times New Roman" w:hAnsi="Times New Roman" w:cs="Times New Roman"/>
+        </w:rPr>
+        <w:t>MySQL</w:t>
+      </w:r>
+      <w:r>
+        <w:rPr>
+          <w:rFonts w:ascii="Times New Roman" w:hAnsi="Times New Roman" w:cs="Times New Roman"/>
+          <w:b/>
+          <w:bCs/>
+        </w:rPr>
+        <w:t xml:space="preserve"> </w:t>
+      </w:r>
+      <w:r>
+        <w:rPr>
+          <w:rFonts w:ascii="Times New Roman" w:hAnsi="Times New Roman" w:cs="Times New Roman"/>
+        </w:rPr>
+        <w:t xml:space="preserve">for efficient data management. Authentication: JWT and email verification. </w:t>
+      </w:r>
+      <w:r>
+        <w:rPr>
+          <w:rFonts w:ascii="Times New Roman" w:hAnsi="Times New Roman" w:cs="Times New Roman"/>
+        </w:rPr>
+        <w:tab/>
+      </w:r>
+      <w:r>
+        <w:rPr>
+          <w:rFonts w:ascii="Times New Roman" w:hAnsi="Times New Roman" w:cs="Times New Roman"/>
+          <w:b/>
+          <w:bCs/>
           <w:sz w:val="20"/>
           <w:szCs w:val="20"/>
           <w:u w:val="single"/>
         </w:rPr>
-      </w:pPr>
-      <w:r>
-        <w:rPr>
+        <w:br/>
+      </w:r>
+      <w:r>
+        <w:rPr>
+          <w:rStyle w:val="Hyperlink"/>
           <w:rFonts w:ascii="Times New Roman" w:hAnsi="Times New Roman" w:cs="Times New Roman"/>
           <w:b/>
           <w:bCs/>
-        </w:rPr>
-        <w:t xml:space="preserve">Link: </w:t>
+          <w:color w:val="auto"/>
+          <w:sz w:val="24"/>
+          <w:szCs w:val="24"/>
+          <w:u w:val="none"/>
+        </w:rPr>
+        <w:t>Link:</w:t>
+      </w:r>
+      <w:r>
+        <w:rPr>
+          <w:rFonts w:ascii="Times New Roman" w:hAnsi="Times New Roman" w:cs="Times New Roman"/>
+          <w:b/>
+          <w:bCs/>
+          <w:sz w:val="20"/>
+          <w:szCs w:val="20"/>
+        </w:rPr>
+        <w:t xml:space="preserve"> </w:t>
+      </w:r>
+      <w:r>
+        <w:rPr>
+          <w:rFonts w:ascii="Times New Roman" w:hAnsi="Times New Roman" w:cs="Times New Roman"/>
+          <w:b/>
+          <w:bCs/>
+        </w:rPr>
+        <w:t xml:space="preserve"> </w:t>
       </w:r>
       <w:hyperlink r:id="rId15" w:history="1">
         <w:r>
           <w:rPr>
             <w:rStyle w:val="Hyperlink"/>
             <w:rFonts w:ascii="Times New Roman" w:hAnsi="Times New Roman" w:cs="Times New Roman"/>
-            <w:color w:val="auto"/>
+            <w:i/>
+            <w:iCs/>
             <w:sz w:val="20"/>
             <w:szCs w:val="20"/>
           </w:rPr>
@@ -2475,136 +1902,6 @@
     </w:p>
     <w:p>
       <w:pPr>
-        <w:pStyle w:val="Heading1"/>
-        <w:ind w:left="0"/>
-        <w:rPr>
-          <w:rFonts w:ascii="Times New Roman" w:hAnsi="Times New Roman" w:cs="Times New Roman"/>
-        </w:rPr>
-      </w:pPr>
-      <w:r>
-        <w:rPr>
-          <w:rFonts w:ascii="Times New Roman" w:hAnsi="Times New Roman" w:cs="Times New Roman"/>
-          <w:b w:val="0"/>
-          <w:noProof/>
-        </w:rPr>
-        <mc:AlternateContent>
-          <mc:Choice Requires="wps">
-            <w:drawing>
-              <wp:anchor distT="0" distB="0" distL="114300" distR="114300" simplePos="0" relativeHeight="251678720" behindDoc="0" locked="0" layoutInCell="1" allowOverlap="1" wp14:anchorId="1F772698" wp14:editId="3EB5EA09">
-                <wp:simplePos x="0" y="0"/>
-                <wp:positionH relativeFrom="column">
-                  <wp:posOffset>2167156</wp:posOffset>
-                </wp:positionH>
-                <wp:positionV relativeFrom="paragraph">
-                  <wp:posOffset>99695</wp:posOffset>
-                </wp:positionV>
-                <wp:extent cx="2440379" cy="0"/>
-                <wp:effectExtent l="0" t="0" r="0" b="0"/>
-                <wp:wrapNone/>
-                <wp:docPr id="943589211" name="Straight Connector 5"/>
-                <wp:cNvGraphicFramePr/>
-                <a:graphic xmlns:a="http://schemas.openxmlformats.org/drawingml/2006/main">
-                  <a:graphicData uri="http://schemas.microsoft.com/office/word/2010/wordprocessingShape">
-                    <wps:wsp>
-                      <wps:cNvCnPr/>
-                      <wps:spPr>
-                        <a:xfrm>
-                          <a:off x="0" y="0"/>
-                          <a:ext cx="2440379" cy="0"/>
-                        </a:xfrm>
-                        <a:prstGeom prst="line">
-                          <a:avLst/>
-                        </a:prstGeom>
-                        <a:ln>
-                          <a:prstDash val="dash"/>
-                        </a:ln>
-                      </wps:spPr>
-                      <wps:style>
-                        <a:lnRef idx="1">
-                          <a:schemeClr val="dk1"/>
-                        </a:lnRef>
-                        <a:fillRef idx="0">
-                          <a:schemeClr val="dk1"/>
-                        </a:fillRef>
-                        <a:effectRef idx="0">
-                          <a:schemeClr val="dk1"/>
-                        </a:effectRef>
-                        <a:fontRef idx="minor">
-                          <a:schemeClr val="tx1"/>
-                        </a:fontRef>
-                      </wps:style>
-                      <wps:bodyPr/>
-                    </wps:wsp>
-                  </a:graphicData>
-                </a:graphic>
-              </wp:anchor>
-            </w:drawing>
-          </mc:Choice>
-          <mc:Fallback>
-            <w:pict>
-              <v:line w14:anchorId="76286599" id="Straight Connector 5" o:spid="_x0000_s1026" style="position:absolute;z-index:251678720;visibility:visible;mso-wrap-style:square;mso-wrap-distance-left:9pt;mso-wrap-distance-top:0;mso-wrap-distance-right:9pt;mso-wrap-distance-bottom:0;mso-position-horizontal:absolute;mso-position-horizontal-relative:text;mso-position-vertical:absolute;mso-position-vertical-relative:text" from="170.65pt,7.85pt" to="362.8pt,7.85pt" o:gfxdata="UEsDBBQABgAIAAAAIQC2gziS/gAAAOEBAAATAAAAW0NvbnRlbnRfVHlwZXNdLnhtbJSRQU7DMBBF&#10;90jcwfIWJU67QAgl6YK0S0CoHGBkTxKLZGx5TGhvj5O2G0SRWNoz/78nu9wcxkFMGNg6quQqL6RA&#10;0s5Y6ir5vt9lD1JwBDIwOMJKHpHlpr69KfdHjyxSmriSfYz+USnWPY7AufNIadK6MEJMx9ApD/oD&#10;OlTrorhX2lFEilmcO2RdNtjC5xDF9pCuTyYBB5bi6bQ4syoJ3g9WQ0ymaiLzg5KdCXlKLjvcW893&#10;SUOqXwnz5DrgnHtJTxOsQfEKIT7DmDSUCaxw7Rqn8787ZsmRM9e2VmPeBN4uqYvTtW7jvijg9N/y&#10;JsXecLq0q+WD6m8AAAD//wMAUEsDBBQABgAIAAAAIQA4/SH/1gAAAJQBAAALAAAAX3JlbHMvLnJl&#10;bHOkkMFqwzAMhu+DvYPRfXGawxijTi+j0GvpHsDYimMaW0Yy2fr2M4PBMnrbUb/Q94l/f/hMi1qR&#10;JVI2sOt6UJgd+ZiDgffL8ekFlFSbvV0oo4EbChzGx4f9GRdb25HMsYhqlCwG5lrLq9biZkxWOiqY&#10;22YiTra2kYMu1l1tQD30/bPm3wwYN0x18gb45AdQl1tp5j/sFB2T0FQ7R0nTNEV3j6o9feQzro1i&#10;OWA14Fm+Q8a1a8+Bvu/d/dMb2JY5uiPbhG/ktn4cqGU/er3pcvwCAAD//wMAUEsDBBQABgAIAAAA&#10;IQAkUTUHqAEAAK0DAAAOAAAAZHJzL2Uyb0RvYy54bWysU9tu2zAMfR/QfxD03sjJil2MOH1osL0U&#10;XbHLB6gyFQvTDaIWO38/SkmcYRuGoegLLZE8hzwUvb6dnGV7SGiC7/hy0XAGXoXe+F3Hv339cP2O&#10;M8zS99IGDx0/APLbzdWr9RhbWIUh2B4SIxKP7Rg7PuQcWyFQDeAkLkIET0EdkpOZrmkn+iRHYndW&#10;rJrmjRhD6mMKChDJuz0G+abyaw0qf9IaITPbceotV5uqfSpWbNay3SUZB6NObchndOGk8VR0ptrK&#10;LNmPZP6gckalgEHnhQpOBK2NgqqB1Cyb39R8GWSEqoWGg3EeE74crXrY3/nHRGMYI7YYH1NRMenk&#10;ypf6Y1Md1mEeFkyZKXKubm6a12/fc6bOMXEBxoT5IwTHyqHj1viiQ7Zyf4+ZilHqOaW4rS+2eLYS&#10;B7aX9Fo9ncrzUGoJi0t/9ZQPFo7Qz6CZ6amjZS1RVwfubDrRfF/OLJRZINpYO4Oaf4NOuQUGdZ3+&#10;Fzhn14rB5xnojA/pb1XzdG5VH/PPqo9ai+yn0B/qa9Vx0E7U+Zz2tyzdr/cKv/xlm58AAAD//wMA&#10;UEsDBBQABgAIAAAAIQA5oV863wAAAAkBAAAPAAAAZHJzL2Rvd25yZXYueG1sTI/BTsMwDIbvSLxD&#10;ZCRuLN3GNlSaTgipEhx22KhgR6/x2orGqZJsLXt6gjjA0f4//f6crUfTiTM531pWMJ0kIIgrq1uu&#10;FZRvxd0DCB+QNXaWScEXeVjn11cZptoOvKXzLtQilrBPUUETQp9K6auGDPqJ7YljdrTOYIijq6V2&#10;OMRy08lZkiylwZbjhQZ7em6o+tydjAJflOV+uxn278fLy+XVYSiqj41Stzfj0yOIQGP4g+FHP6pD&#10;Hp0O9sTai07B/H46j2gMFisQEVjNFksQh9+FzDP5/4P8GwAA//8DAFBLAQItABQABgAIAAAAIQC2&#10;gziS/gAAAOEBAAATAAAAAAAAAAAAAAAAAAAAAABbQ29udGVudF9UeXBlc10ueG1sUEsBAi0AFAAG&#10;AAgAAAAhADj9If/WAAAAlAEAAAsAAAAAAAAAAAAAAAAALwEAAF9yZWxzLy5yZWxzUEsBAi0AFAAG&#10;AAgAAAAhACRRNQeoAQAArQMAAA4AAAAAAAAAAAAAAAAALgIAAGRycy9lMm9Eb2MueG1sUEsBAi0A&#10;FAAGAAgAAAAhADmhXzrfAAAACQEAAA8AAAAAAAAAAAAAAAAAAgQAAGRycy9kb3ducmV2LnhtbFBL&#10;BQYAAAAABAAEAPMAAAAOBQAAAAA=&#10;" strokecolor="black [3040]">
-                <v:stroke dashstyle="dash"/>
-              </v:line>
-            </w:pict>
-          </mc:Fallback>
-        </mc:AlternateContent>
-      </w:r>
-      <w:r>
-        <w:rPr>
-          <w:rFonts w:ascii="Times New Roman" w:hAnsi="Times New Roman" w:cs="Times New Roman"/>
-        </w:rPr>
-        <w:t>ANDROID STUDIO PROJECT</w:t>
-      </w:r>
-      <w:r>
-        <w:rPr>
-          <w:rFonts w:ascii="Times New Roman" w:hAnsi="Times New Roman" w:cs="Times New Roman"/>
-        </w:rPr>
-        <w:softHyphen/>
-      </w:r>
-      <w:r>
-        <w:rPr>
-          <w:rFonts w:ascii="Times New Roman" w:hAnsi="Times New Roman" w:cs="Times New Roman"/>
-        </w:rPr>
-        <w:softHyphen/>
-      </w:r>
-      <w:r>
-        <w:rPr>
-          <w:rFonts w:ascii="Times New Roman" w:hAnsi="Times New Roman" w:cs="Times New Roman"/>
-        </w:rPr>
-        <w:softHyphen/>
-      </w:r>
-      <w:r>
-        <w:rPr>
-          <w:rFonts w:ascii="Times New Roman" w:hAnsi="Times New Roman" w:cs="Times New Roman"/>
-        </w:rPr>
-        <w:softHyphen/>
-      </w:r>
-      <w:r>
-        <w:rPr>
-          <w:rFonts w:ascii="Times New Roman" w:hAnsi="Times New Roman" w:cs="Times New Roman"/>
-        </w:rPr>
-        <w:t xml:space="preserve"> </w:t>
-      </w:r>
-    </w:p>
-    <w:p>
-      <w:pPr>
-        <w:tabs>
-          <w:tab w:val="right" w:pos="12240"/>
-        </w:tabs>
-        <w:rPr>
-          <w:rFonts w:ascii="Times New Roman" w:hAnsi="Times New Roman" w:cs="Times New Roman"/>
-          <w:sz w:val="20"/>
-          <w:szCs w:val="20"/>
-        </w:rPr>
-      </w:pPr>
-    </w:p>
-    <w:p>
-      <w:pPr>
-        <w:pStyle w:val="ListParagraph"/>
-        <w:numPr>
-          <w:ilvl w:val="0"/>
-          <w:numId w:val="12"/>
-        </w:numPr>
         <w:tabs>
           <w:tab w:val="right" w:pos="12240"/>
         </w:tabs>
@@ -2617,38 +1914,41 @@
       </w:pPr>
       <w:r>
         <w:rPr>
-          <w:rFonts w:ascii="Times New Roman" w:hAnsi="Times New Roman" w:cs="Times New Roman"/>
+          <w:rFonts w:ascii="Segoe UI Emoji" w:hAnsi="Segoe UI Emoji" w:cs="Segoe UI Emoji"/>
           <w:b/>
           <w:bCs/>
         </w:rPr>
-        <w:t xml:space="preserve">Title: </w:t>
-      </w:r>
-      <w:proofErr w:type="spellStart"/>
+        <w:t>📌</w:t>
+      </w:r>
       <w:r>
         <w:rPr>
           <w:rFonts w:ascii="Times New Roman" w:hAnsi="Times New Roman" w:cs="Times New Roman"/>
           <w:b/>
           <w:bCs/>
         </w:rPr>
-        <w:t>Healthify</w:t>
-      </w:r>
-      <w:proofErr w:type="spellEnd"/>
+        <w:t xml:space="preserve"> </w:t>
+      </w:r>
+      <w:proofErr w:type="spellStart"/>
       <w:r>
         <w:rPr>
           <w:rFonts w:ascii="Times New Roman" w:hAnsi="Times New Roman" w:cs="Times New Roman"/>
           <w:b/>
           <w:bCs/>
         </w:rPr>
-        <w:t xml:space="preserve"> – Personal Health Care</w:t>
+        <w:t>Healthify</w:t>
+      </w:r>
+      <w:proofErr w:type="spellEnd"/>
+      <w:r>
+        <w:rPr>
+          <w:rFonts w:ascii="Times New Roman" w:hAnsi="Times New Roman" w:cs="Times New Roman"/>
+          <w:b/>
+          <w:bCs/>
+        </w:rPr>
+        <w:t xml:space="preserve"> – Personal Health Care App (Android Studio)</w:t>
       </w:r>
     </w:p>
     <w:p>
       <w:pPr>
-        <w:pStyle w:val="ListParagraph"/>
-        <w:numPr>
-          <w:ilvl w:val="0"/>
-          <w:numId w:val="12"/>
-        </w:numPr>
         <w:tabs>
           <w:tab w:val="right" w:pos="12240"/>
         </w:tabs>
@@ -2660,98 +1960,51 @@
       <w:r>
         <w:rPr>
           <w:rFonts w:ascii="Times New Roman" w:hAnsi="Times New Roman" w:cs="Times New Roman"/>
-          <w:b/>
-          <w:bCs/>
-        </w:rPr>
-        <w:t>Tools &amp; Technologies</w:t>
-      </w:r>
-      <w:r>
-        <w:rPr>
-          <w:rFonts w:ascii="Times New Roman" w:hAnsi="Times New Roman" w:cs="Times New Roman"/>
-        </w:rPr>
-        <w:t xml:space="preserve">: </w:t>
-      </w:r>
-      <w:r>
-        <w:rPr>
-          <w:rFonts w:ascii="Times New Roman" w:hAnsi="Times New Roman" w:cs="Times New Roman"/>
-        </w:rPr>
-        <w:t>Java, SQLite</w:t>
-      </w:r>
-      <w:r>
-        <w:rPr>
-          <w:rFonts w:ascii="Times New Roman" w:hAnsi="Times New Roman" w:cs="Times New Roman"/>
-        </w:rPr>
-        <w:t xml:space="preserve">, Email Validation, </w:t>
-      </w:r>
-      <w:r>
-        <w:rPr>
-          <w:rFonts w:ascii="Times New Roman" w:hAnsi="Times New Roman" w:cs="Times New Roman"/>
-        </w:rPr>
-        <w:t xml:space="preserve">Firebase </w:t>
-      </w:r>
-      <w:proofErr w:type="spellStart"/>
-      <w:r>
-        <w:rPr>
-          <w:rFonts w:ascii="Times New Roman" w:hAnsi="Times New Roman" w:cs="Times New Roman"/>
-        </w:rPr>
-        <w:t>Firestore</w:t>
-      </w:r>
-      <w:proofErr w:type="spellEnd"/>
-      <w:r>
-        <w:rPr>
-          <w:rFonts w:ascii="Times New Roman" w:hAnsi="Times New Roman" w:cs="Times New Roman"/>
-        </w:rPr>
-        <w:t>,</w:t>
-      </w:r>
-      <w:r>
-        <w:rPr>
-          <w:rFonts w:ascii="Times New Roman" w:hAnsi="Times New Roman" w:cs="Times New Roman"/>
-        </w:rPr>
-        <w:t xml:space="preserve"> </w:t>
-      </w:r>
-      <w:r>
-        <w:rPr>
-          <w:rFonts w:ascii="Times New Roman" w:hAnsi="Times New Roman" w:cs="Times New Roman"/>
-        </w:rPr>
-        <w:t>Firebase Authentication</w:t>
-      </w:r>
-      <w:r>
-        <w:rPr>
-          <w:rFonts w:ascii="Times New Roman" w:hAnsi="Times New Roman" w:cs="Times New Roman"/>
-        </w:rPr>
-        <w:t>, Push Notifications</w:t>
+        </w:rPr>
+        <w:t>Tracks daily health metrics with offline storage, Firebase sync, and push notifications.</w:t>
       </w:r>
     </w:p>
     <w:p>
       <w:pPr>
-        <w:pStyle w:val="ListParagraph"/>
-        <w:numPr>
-          <w:ilvl w:val="0"/>
-          <w:numId w:val="12"/>
-        </w:numPr>
         <w:tabs>
           <w:tab w:val="right" w:pos="12240"/>
         </w:tabs>
         <w:spacing w:line="360" w:lineRule="auto"/>
         <w:rPr>
           <w:rFonts w:ascii="Times New Roman" w:hAnsi="Times New Roman" w:cs="Times New Roman"/>
+        </w:rPr>
+      </w:pPr>
+      <w:r>
+        <w:rPr>
+          <w:rFonts w:ascii="Times New Roman" w:hAnsi="Times New Roman" w:cs="Times New Roman"/>
           <w:b/>
           <w:bCs/>
         </w:rPr>
-      </w:pPr>
-      <w:r>
-        <w:rPr>
-          <w:rFonts w:ascii="Times New Roman" w:hAnsi="Times New Roman" w:cs="Times New Roman"/>
-          <w:b/>
-          <w:bCs/>
-        </w:rPr>
-        <w:t>Features:</w:t>
-      </w:r>
-      <w:r>
-        <w:rPr>
-          <w:rFonts w:ascii="Times New Roman" w:hAnsi="Times New Roman" w:cs="Times New Roman"/>
-          <w:b/>
-          <w:bCs/>
+        <w:t>Stack:</w:t>
+      </w:r>
+      <w:r>
+        <w:rPr>
+          <w:rFonts w:ascii="Times New Roman" w:hAnsi="Times New Roman" w:cs="Times New Roman"/>
+        </w:rPr>
+        <w:t xml:space="preserve"> Java, SQLite, Email Validation, Firebase </w:t>
+      </w:r>
+      <w:proofErr w:type="spellStart"/>
+      <w:r>
+        <w:rPr>
+          <w:rFonts w:ascii="Times New Roman" w:hAnsi="Times New Roman" w:cs="Times New Roman"/>
+        </w:rPr>
+        <w:t>Firestore</w:t>
+      </w:r>
+      <w:proofErr w:type="spellEnd"/>
+      <w:r>
+        <w:rPr>
+          <w:rFonts w:ascii="Times New Roman" w:hAnsi="Times New Roman" w:cs="Times New Roman"/>
+        </w:rPr>
+        <w:t>,</w:t>
+      </w:r>
+      <w:r>
+        <w:rPr>
+          <w:rFonts w:ascii="Times New Roman" w:hAnsi="Times New Roman" w:cs="Times New Roman"/>
         </w:rPr>
         <w:t xml:space="preserve"> </w:t>
       </w:r>
@@ -2759,73 +2012,140 @@
         <w:rPr>
           <w:rFonts w:ascii="Times New Roman" w:hAnsi="Times New Roman" w:cs="Times New Roman"/>
         </w:rPr>
-        <w:t>Tracks and records daily health metrics.</w:t>
-      </w:r>
-      <w:r>
-        <w:rPr>
-          <w:rFonts w:ascii="Times New Roman" w:hAnsi="Times New Roman" w:cs="Times New Roman"/>
-        </w:rPr>
-        <w:t xml:space="preserve"> </w:t>
-      </w:r>
-      <w:r>
-        <w:rPr>
-          <w:rFonts w:ascii="Times New Roman" w:hAnsi="Times New Roman" w:cs="Times New Roman"/>
-        </w:rPr>
-        <w:t>Uses SQLite for local data storage and offline access. Simple and</w:t>
-      </w:r>
-      <w:r>
-        <w:rPr>
-          <w:rFonts w:ascii="Times New Roman" w:hAnsi="Times New Roman" w:cs="Times New Roman"/>
-        </w:rPr>
-        <w:t xml:space="preserve"> </w:t>
-      </w:r>
-      <w:r>
-        <w:rPr>
-          <w:rFonts w:ascii="Times New Roman" w:hAnsi="Times New Roman" w:cs="Times New Roman"/>
-        </w:rPr>
-        <w:t>intuitive UI for easy navigation.</w:t>
+        <w:t>Firebase Authentication, Push Notifications</w:t>
       </w:r>
     </w:p>
     <w:p>
       <w:pPr>
-        <w:pStyle w:val="ListParagraph"/>
-        <w:numPr>
-          <w:ilvl w:val="0"/>
-          <w:numId w:val="12"/>
-        </w:numPr>
         <w:tabs>
           <w:tab w:val="right" w:pos="12240"/>
         </w:tabs>
         <w:spacing w:line="360" w:lineRule="auto"/>
         <w:rPr>
           <w:rFonts w:ascii="Times New Roman" w:hAnsi="Times New Roman" w:cs="Times New Roman"/>
+        </w:rPr>
+      </w:pPr>
+      <w:r>
+        <w:rPr>
+          <w:rFonts w:ascii="Times New Roman" w:hAnsi="Times New Roman" w:cs="Times New Roman"/>
           <w:b/>
           <w:bCs/>
-          <w:u w:val="single"/>
-        </w:rPr>
-      </w:pPr>
+        </w:rPr>
+        <w:t>Features:</w:t>
+      </w:r>
       <w:r>
         <w:rPr>
           <w:rFonts w:ascii="Times New Roman" w:hAnsi="Times New Roman" w:cs="Times New Roman"/>
           <w:b/>
           <w:bCs/>
         </w:rPr>
-        <w:t>Link</w:t>
-      </w:r>
-      <w:r>
+        <w:t xml:space="preserve"> </w:t>
+      </w:r>
+      <w:r>
+        <w:rPr>
+          <w:rFonts w:ascii="Times New Roman" w:hAnsi="Times New Roman" w:cs="Times New Roman"/>
+        </w:rPr>
+        <w:t>Tracks and records daily health metrics.</w:t>
+      </w:r>
+      <w:r>
+        <w:rPr>
+          <w:rFonts w:ascii="Times New Roman" w:hAnsi="Times New Roman" w:cs="Times New Roman"/>
+        </w:rPr>
+        <w:t xml:space="preserve"> </w:t>
+      </w:r>
+      <w:r>
+        <w:rPr>
+          <w:rFonts w:ascii="Times New Roman" w:hAnsi="Times New Roman" w:cs="Times New Roman"/>
+        </w:rPr>
+        <w:t xml:space="preserve">Uses SQLite for local data storage and offline access. </w:t>
+      </w:r>
+    </w:p>
+    <w:p>
+      <w:pPr>
+        <w:tabs>
+          <w:tab w:val="right" w:pos="12240"/>
+        </w:tabs>
+        <w:spacing w:line="360" w:lineRule="auto"/>
         <w:rPr>
           <w:rFonts w:ascii="Times New Roman" w:hAnsi="Times New Roman" w:cs="Times New Roman"/>
           <w:b/>
           <w:bCs/>
         </w:rPr>
-        <w:t xml:space="preserve">: </w:t>
+      </w:pPr>
+      <w:r>
+        <w:rPr>
+          <w:rFonts w:ascii="Times New Roman" w:hAnsi="Times New Roman" w:cs="Times New Roman"/>
+        </w:rPr>
+        <w:t>Simple and</w:t>
+      </w:r>
+      <w:r>
+        <w:rPr>
+          <w:rFonts w:ascii="Times New Roman" w:hAnsi="Times New Roman" w:cs="Times New Roman"/>
+        </w:rPr>
+        <w:t xml:space="preserve"> </w:t>
+      </w:r>
+      <w:r>
+        <w:rPr>
+          <w:rFonts w:ascii="Times New Roman" w:hAnsi="Times New Roman" w:cs="Times New Roman"/>
+        </w:rPr>
+        <w:t>intuitive UI for easy navigation.</w:t>
+      </w:r>
+    </w:p>
+    <w:p>
+      <w:pPr>
+        <w:tabs>
+          <w:tab w:val="right" w:pos="12240"/>
+        </w:tabs>
+        <w:spacing w:line="360" w:lineRule="auto"/>
+        <w:rPr>
+          <w:rStyle w:val="Hyperlink"/>
+          <w:rFonts w:ascii="Times New Roman" w:hAnsi="Times New Roman" w:cs="Times New Roman"/>
+          <w:i/>
+          <w:iCs/>
+          <w:sz w:val="20"/>
+          <w:szCs w:val="20"/>
+        </w:rPr>
+      </w:pPr>
+      <w:r>
+        <w:rPr>
+          <w:rStyle w:val="Hyperlink"/>
+          <w:rFonts w:ascii="Times New Roman" w:hAnsi="Times New Roman" w:cs="Times New Roman"/>
+          <w:b/>
+          <w:bCs/>
+          <w:color w:val="auto"/>
+          <w:sz w:val="24"/>
+          <w:szCs w:val="24"/>
+          <w:u w:val="none"/>
+        </w:rPr>
+        <w:t>Link:</w:t>
+      </w:r>
+      <w:r>
+        <w:rPr>
+          <w:rFonts w:ascii="Times New Roman" w:hAnsi="Times New Roman" w:cs="Times New Roman"/>
+          <w:b/>
+          <w:bCs/>
+          <w:sz w:val="20"/>
+          <w:szCs w:val="20"/>
+        </w:rPr>
+        <w:t xml:space="preserve"> </w:t>
+      </w:r>
+      <w:r>
+        <w:rPr>
+          <w:rFonts w:ascii="Times New Roman" w:hAnsi="Times New Roman" w:cs="Times New Roman"/>
+          <w:b/>
+          <w:bCs/>
+        </w:rPr>
+        <w:t xml:space="preserve"> </w:t>
       </w:r>
       <w:hyperlink r:id="rId16" w:history="1">
         <w:r>
           <w:rPr>
             <w:rStyle w:val="Hyperlink"/>
             <w:rFonts w:ascii="Times New Roman" w:hAnsi="Times New Roman" w:cs="Times New Roman"/>
-            <w:color w:val="auto"/>
+            <w:i/>
+            <w:iCs/>
+            <w:sz w:val="20"/>
+            <w:szCs w:val="20"/>
           </w:rPr>
           <w:t>https://github.com/NayamulNirob/AndroidStudio_JAVA_Projects</w:t>
         </w:r>
@@ -2890,15 +2210,15 @@
         <mc:AlternateContent>
           <mc:Choice Requires="wps">
             <w:drawing>
-              <wp:anchor distT="0" distB="0" distL="114300" distR="114300" simplePos="0" relativeHeight="251666432" behindDoc="0" locked="0" layoutInCell="1" allowOverlap="1" wp14:anchorId="0C8DD2BD" wp14:editId="5F6E240D">
+              <wp:anchor distT="0" distB="0" distL="114300" distR="114300" simplePos="0" relativeHeight="251666432" behindDoc="0" locked="0" layoutInCell="1" allowOverlap="1" wp14:anchorId="0C8DD2BD" wp14:editId="01CB3C84">
                 <wp:simplePos x="0" y="0"/>
                 <wp:positionH relativeFrom="margin">
-                  <wp:posOffset>3615055</wp:posOffset>
+                  <wp:posOffset>3616657</wp:posOffset>
                 </wp:positionH>
                 <wp:positionV relativeFrom="paragraph">
-                  <wp:posOffset>133350</wp:posOffset>
+                  <wp:posOffset>137909</wp:posOffset>
                 </wp:positionV>
-                <wp:extent cx="3001252" cy="935665"/>
+                <wp:extent cx="3001252" cy="1016758"/>
                 <wp:effectExtent l="0" t="0" r="8890" b="0"/>
                 <wp:wrapNone/>
                 <wp:docPr id="744547638" name="Text Box 9"/>
@@ -2910,7 +2230,7 @@
                       <wps:spPr>
                         <a:xfrm>
                           <a:off x="0" y="0"/>
-                          <a:ext cx="3001252" cy="935665"/>
+                          <a:ext cx="3001252" cy="1016758"/>
                         </a:xfrm>
                         <a:prstGeom prst="rect">
                           <a:avLst/>
@@ -3067,7 +2387,7 @@
                 <v:stroke joinstyle="miter"/>
                 <v:path gradientshapeok="t" o:connecttype="rect"/>
               </v:shapetype>
-              <v:shape id="Text Box 9" o:spid="_x0000_s1026" type="#_x0000_t202" style="position:absolute;margin-left:284.65pt;margin-top:10.5pt;width:236.3pt;height:73.65pt;z-index:251666432;visibility:visible;mso-wrap-style:square;mso-width-percent:0;mso-height-percent:0;mso-wrap-distance-left:9pt;mso-wrap-distance-top:0;mso-wrap-distance-right:9pt;mso-wrap-distance-bottom:0;mso-position-horizontal:absolute;mso-position-horizontal-relative:margin;mso-position-vertical:absolute;mso-position-vertical-relative:text;mso-width-percent:0;mso-height-percent:0;mso-width-relative:margin;mso-height-relative:margin;v-text-anchor:top" o:gfxdata="UEsDBBQABgAIAAAAIQC2gziS/gAAAOEBAAATAAAAW0NvbnRlbnRfVHlwZXNdLnhtbJSRQU7DMBBF&#10;90jcwfIWJU67QAgl6YK0S0CoHGBkTxKLZGx5TGhvj5O2G0SRWNoz/78nu9wcxkFMGNg6quQqL6RA&#10;0s5Y6ir5vt9lD1JwBDIwOMJKHpHlpr69KfdHjyxSmriSfYz+USnWPY7AufNIadK6MEJMx9ApD/oD&#10;OlTrorhX2lFEilmcO2RdNtjC5xDF9pCuTyYBB5bi6bQ4syoJ3g9WQ0ymaiLzg5KdCXlKLjvcW893&#10;SUOqXwnz5DrgnHtJTxOsQfEKIT7DmDSUCaxw7Rqn8787ZsmRM9e2VmPeBN4uqYvTtW7jvijg9N/y&#10;JsXecLq0q+WD6m8AAAD//wMAUEsDBBQABgAIAAAAIQA4/SH/1gAAAJQBAAALAAAAX3JlbHMvLnJl&#10;bHOkkMFqwzAMhu+DvYPRfXGawxijTi+j0GvpHsDYimMaW0Yy2fr2M4PBMnrbUb/Q94l/f/hMi1qR&#10;JVI2sOt6UJgd+ZiDgffL8ekFlFSbvV0oo4EbChzGx4f9GRdb25HMsYhqlCwG5lrLq9biZkxWOiqY&#10;22YiTra2kYMu1l1tQD30/bPm3wwYN0x18gb45AdQl1tp5j/sFB2T0FQ7R0nTNEV3j6o9feQzro1i&#10;OWA14Fm+Q8a1a8+Bvu/d/dMb2JY5uiPbhG/ktn4cqGU/er3pcvwCAAD//wMAUEsDBBQABgAIAAAA&#10;IQCa7Kx2LAIAAFQEAAAOAAAAZHJzL2Uyb0RvYy54bWysVEtv2zAMvg/YfxB0X+w81xpxiixFhgFB&#10;WyAdelZkKTYgi5qkxM5+/SjZeazbadhFJkXq4+uj5w9trchRWFeBzulwkFIiNIei0vucfn9df7qj&#10;xHmmC6ZAi5yehKMPi48f5o3JxAhKUIWwBEG0yxqT09J7kyWJ46WomRuAERqNEmzNPKp2nxSWNYhe&#10;q2SUprOkAVsYC1w4h7ePnZEuIr6UgvtnKZ3wROUUc/PxtPHchTNZzFm2t8yUFe/TYP+QRc0qjUEv&#10;UI/MM3Kw1R9QdcUtOJB+wKFOQMqKi1gDVjNM31WzLZkRsRZsjjOXNrn/B8ufjlvzYolvv0CLAwwN&#10;aYzLHF6Gelpp6/DFTAnasYWnS9tE6wnHy3GaDkfTESUcbffj6Ww2DTDJ9bWxzn8VUJMg5NTiWGK3&#10;2HHjfOd6dgnBHKiqWFdKRSVQQayUJUeGQ1Q+5ojgv3kpTZqczsbTNAJrCM87ZKUxl2tNQfLtru0L&#10;3UFxwvotdNRwhq8rTHLDnH9hFrmAJSO//TMeUgEGgV6ipAT782/3wR9HhFZKGuRWTt2PA7OCEvVN&#10;4/Duh5NJIGNUJtPPI1TsrWV3a9GHegVY+RA3yfAoBn+vzqK0UL/hGixDVDQxzTF2Tv1ZXPmO8bhG&#10;XCyX0QnpZ5jf6K3hATp0OozgtX1j1vRz8jjhJzizkGXvxtX5hpcalgcPsoqzDA3uutr3Hakb2dCv&#10;WdiNWz16XX8Gi18AAAD//wMAUEsDBBQABgAIAAAAIQD+tXS94gAAAAsBAAAPAAAAZHJzL2Rvd25y&#10;ZXYueG1sTI9NT4NAEIbvJv6HzZh4MXahWGyRpTHGj8SbxY9427IjENlZwm4B/73Tk95mMk/eed58&#10;O9tOjDj41pGCeBGBQKqcaalW8Fo+XK5B+KDJ6M4RKvhBD9vi9CTXmXETveC4C7XgEPKZVtCE0GdS&#10;+qpBq/3C9Uh8+3KD1YHXoZZm0BOH204uoyiVVrfEHxrd412D1ffuYBV8XtQfz35+fJuSVdLfP43l&#10;9bsplTo/m29vQAScwx8MR31Wh4Kd9u5AxotOwSrdJIwqWMbc6QhEV/EGxJ6ndJ2ALHL5v0PxCwAA&#10;//8DAFBLAQItABQABgAIAAAAIQC2gziS/gAAAOEBAAATAAAAAAAAAAAAAAAAAAAAAABbQ29udGVu&#10;dF9UeXBlc10ueG1sUEsBAi0AFAAGAAgAAAAhADj9If/WAAAAlAEAAAsAAAAAAAAAAAAAAAAALwEA&#10;AF9yZWxzLy5yZWxzUEsBAi0AFAAGAAgAAAAhAJrsrHYsAgAAVAQAAA4AAAAAAAAAAAAAAAAALgIA&#10;AGRycy9lMm9Eb2MueG1sUEsBAi0AFAAGAAgAAAAhAP61dL3iAAAACwEAAA8AAAAAAAAAAAAAAAAA&#10;hgQAAGRycy9kb3ducmV2LnhtbFBLBQYAAAAABAAEAPMAAACVBQAAAAA=&#10;" fillcolor="white [3201]" stroked="f" strokeweight=".5pt">
+              <v:shape id="Text Box 9" o:spid="_x0000_s1026" type="#_x0000_t202" style="position:absolute;margin-left:284.8pt;margin-top:10.85pt;width:236.3pt;height:80.05pt;z-index:251666432;visibility:visible;mso-wrap-style:square;mso-width-percent:0;mso-height-percent:0;mso-wrap-distance-left:9pt;mso-wrap-distance-top:0;mso-wrap-distance-right:9pt;mso-wrap-distance-bottom:0;mso-position-horizontal:absolute;mso-position-horizontal-relative:margin;mso-position-vertical:absolute;mso-position-vertical-relative:text;mso-width-percent:0;mso-height-percent:0;mso-width-relative:margin;mso-height-relative:margin;v-text-anchor:top" o:gfxdata="UEsDBBQABgAIAAAAIQC2gziS/gAAAOEBAAATAAAAW0NvbnRlbnRfVHlwZXNdLnhtbJSRQU7DMBBF&#10;90jcwfIWJU67QAgl6YK0S0CoHGBkTxKLZGx5TGhvj5O2G0SRWNoz/78nu9wcxkFMGNg6quQqL6RA&#10;0s5Y6ir5vt9lD1JwBDIwOMJKHpHlpr69KfdHjyxSmriSfYz+USnWPY7AufNIadK6MEJMx9ApD/oD&#10;OlTrorhX2lFEilmcO2RdNtjC5xDF9pCuTyYBB5bi6bQ4syoJ3g9WQ0ymaiLzg5KdCXlKLjvcW893&#10;SUOqXwnz5DrgnHtJTxOsQfEKIT7DmDSUCaxw7Rqn8787ZsmRM9e2VmPeBN4uqYvTtW7jvijg9N/y&#10;JsXecLq0q+WD6m8AAAD//wMAUEsDBBQABgAIAAAAIQA4/SH/1gAAAJQBAAALAAAAX3JlbHMvLnJl&#10;bHOkkMFqwzAMhu+DvYPRfXGawxijTi+j0GvpHsDYimMaW0Yy2fr2M4PBMnrbUb/Q94l/f/hMi1qR&#10;JVI2sOt6UJgd+ZiDgffL8ekFlFSbvV0oo4EbChzGx4f9GRdb25HMsYhqlCwG5lrLq9biZkxWOiqY&#10;22YiTra2kYMu1l1tQD30/bPm3wwYN0x18gb45AdQl1tp5j/sFB2T0FQ7R0nTNEV3j6o9feQzro1i&#10;OWA14Fm+Q8a1a8+Bvu/d/dMb2JY5uiPbhG/ktn4cqGU/er3pcvwCAAD//wMAUEsDBBQABgAIAAAA&#10;IQDICpyNLgIAAFUEAAAOAAAAZHJzL2Uyb0RvYy54bWysVE1v2zAMvQ/YfxB0X2ynSdoZcYosRYYB&#10;RVsgHXpWZCk2IIuapMTOfv0o2flYt9Owi0yK1BP5+OT5fdcochDW1aALmo1SSoTmUNZ6V9Dvr+tP&#10;d5Q4z3TJFGhR0KNw9H7x8cO8NbkYQwWqFJYgiHZ5awpaeW/yJHG8Eg1zIzBCY1CCbZhH1+6S0rIW&#10;0RuVjNN0lrRgS2OBC+dw96EP0kXEl1Jw/yylE56ogmJtPq42rtuwJos5y3eWmarmQxnsH6poWK3x&#10;0jPUA/OM7G39B1RTcwsOpB9xaBKQsuYi9oDdZOm7bjYVMyL2guQ4c6bJ/T9Y/nTYmBdLfPcFOhxg&#10;IKQ1Lne4GfrppG3CFyslGEcKj2faROcJx82bNM3G0zElHGNZms1up3cBJ7kcN9b5rwIaEoyCWpxL&#10;pIsdHp3vU08p4TYHqi7XtVLRCVoQK2XJgeEUlY9FIvhvWUqTtqCzm2kagTWE4z2y0ljLpalg+W7b&#10;DZ1uoTwiARZ6bTjD1zUW+cicf2EWxYA9o8D9My5SAV4Cg0VJBfbn3/ZDPs4Io5S0KK6Cuh97ZgUl&#10;6pvG6X3OJpOgxuhMprdjdOx1ZHsd0ftmBdh5hk/J8GiGfK9OprTQvOE7WIZbMcQ0x7sL6k/myveS&#10;x3fExXIZk1B/hvlHvTE8QAemwwheuzdmzTAnjyN+gpMMWf5uXH1uOKlhufcg6zjLQHDP6sA7ajeq&#10;YXhn4XFc+zHr8jdY/AIAAP//AwBQSwMEFAAGAAgAAAAhAIdFT9vjAAAACwEAAA8AAABkcnMvZG93&#10;bnJldi54bWxMj01Pg0AQhu8m/ofNNPFi2gVqKSJLY4wfiTdLtelty06ByM4Sdgv4792e9DaTefLO&#10;82abSbdswN42hgSEiwAYUmlUQ5WAXfEyT4BZJ0nJ1hAK+EELm/z6KpOpMiN94LB1FfMhZFMpoHau&#10;Szm3ZY1a2oXpkPztZHotnV/7iqtejj5ctzwKgphr2ZD/UMsOn2osv7dnLeBwW+3f7fT6OS5Xy+75&#10;bSjWX6oQ4mY2PT4Aczi5Pxgu+l4dcu90NGdSlrUCVvF97FEBUbgGdgGCuygCdvRTEibA84z/75D/&#10;AgAA//8DAFBLAQItABQABgAIAAAAIQC2gziS/gAAAOEBAAATAAAAAAAAAAAAAAAAAAAAAABbQ29u&#10;dGVudF9UeXBlc10ueG1sUEsBAi0AFAAGAAgAAAAhADj9If/WAAAAlAEAAAsAAAAAAAAAAAAAAAAA&#10;LwEAAF9yZWxzLy5yZWxzUEsBAi0AFAAGAAgAAAAhAMgKnI0uAgAAVQQAAA4AAAAAAAAAAAAAAAAA&#10;LgIAAGRycy9lMm9Eb2MueG1sUEsBAi0AFAAGAAgAAAAhAIdFT9vjAAAACwEAAA8AAAAAAAAAAAAA&#10;AAAAiAQAAGRycy9kb3ducmV2LnhtbFBLBQYAAAAABAAEAPMAAACYBQAAAAA=&#10;" fillcolor="white [3201]" stroked="f" strokeweight=".5pt">
                 <v:textbox>
                   <w:txbxContent>
                     <w:p>
@@ -3260,7 +2580,7 @@
           <w:sz w:val="22"/>
           <w:szCs w:val="22"/>
         </w:rPr>
-        <w:t xml:space="preserve">Affiliated Govt. </w:t>
+        <w:t>Affiliated Govt. Tit</w:t>
       </w:r>
       <w:proofErr w:type="spellStart"/>
       <w:r>
@@ -3269,7 +2589,7 @@
           <w:sz w:val="22"/>
           <w:szCs w:val="22"/>
         </w:rPr>
-        <w:t>Titumir</w:t>
+        <w:t>umir</w:t>
       </w:r>
       <w:proofErr w:type="spellEnd"/>
       <w:r>
@@ -3341,10 +2661,7 @@
     <w:p>
       <w:pPr>
         <w:pStyle w:val="BodyText"/>
-        <w:numPr>
-          <w:ilvl w:val="0"/>
-          <w:numId w:val="28"/>
-        </w:numPr>
+        <w:ind w:left="720" w:firstLine="0"/>
         <w:rPr>
           <w:rFonts w:ascii="Times New Roman" w:hAnsi="Times New Roman" w:cs="Times New Roman"/>
           <w:sz w:val="24"/>
@@ -3359,16 +2676,16 @@
         <mc:AlternateContent>
           <mc:Choice Requires="wps">
             <w:drawing>
-              <wp:anchor distT="0" distB="0" distL="114300" distR="114300" simplePos="0" relativeHeight="251670528" behindDoc="0" locked="0" layoutInCell="1" allowOverlap="1" wp14:anchorId="0D8E1998" wp14:editId="61E37E43">
+              <wp:anchor distT="0" distB="0" distL="114300" distR="114300" simplePos="0" relativeHeight="251670528" behindDoc="0" locked="0" layoutInCell="1" allowOverlap="1" wp14:anchorId="0D8E1998" wp14:editId="5C357D7B">
                 <wp:simplePos x="0" y="0"/>
                 <wp:positionH relativeFrom="margin">
-                  <wp:posOffset>3848100</wp:posOffset>
+                  <wp:align>right</wp:align>
                 </wp:positionH>
                 <wp:positionV relativeFrom="paragraph">
-                  <wp:posOffset>6985</wp:posOffset>
+                  <wp:posOffset>176985</wp:posOffset>
                 </wp:positionV>
-                <wp:extent cx="3009265" cy="1097915"/>
-                <wp:effectExtent l="0" t="0" r="635" b="6985"/>
+                <wp:extent cx="3009265" cy="1610436"/>
+                <wp:effectExtent l="0" t="0" r="635" b="8890"/>
                 <wp:wrapNone/>
                 <wp:docPr id="1832018644" name="Text Box 9"/>
                 <wp:cNvGraphicFramePr/>
@@ -3379,7 +2696,7 @@
                       <wps:spPr>
                         <a:xfrm>
                           <a:off x="0" y="0"/>
-                          <a:ext cx="3009265" cy="1097915"/>
+                          <a:ext cx="3009265" cy="1610436"/>
                         </a:xfrm>
                         <a:prstGeom prst="rect">
                           <a:avLst/>
@@ -3400,6 +2717,7 @@
                                 <w:ilvl w:val="0"/>
                                 <w:numId w:val="28"/>
                               </w:numPr>
+                              <w:spacing w:line="276" w:lineRule="auto"/>
                               <w:rPr>
                                 <w:rFonts w:ascii="Times New Roman" w:hAnsi="Times New Roman" w:cs="Times New Roman"/>
                                 <w:b/>
@@ -3422,7 +2740,7 @@
                           <w:p>
                             <w:pPr>
                               <w:pStyle w:val="BodyText"/>
-                              <w:spacing w:before="24"/>
+                              <w:spacing w:before="24" w:line="276" w:lineRule="auto"/>
                               <w:ind w:left="720" w:firstLine="0"/>
                               <w:rPr>
                                 <w:rFonts w:ascii="Times New Roman" w:hAnsi="Times New Roman" w:cs="Times New Roman"/>
@@ -3442,6 +2760,7 @@
                           <w:p>
                             <w:pPr>
                               <w:pStyle w:val="BodyText"/>
+                              <w:spacing w:line="276" w:lineRule="auto"/>
                               <w:ind w:left="720" w:firstLine="0"/>
                               <w:rPr>
                                 <w:rFonts w:ascii="Times New Roman" w:hAnsi="Times New Roman" w:cs="Times New Roman"/>
@@ -3461,6 +2780,57 @@
                           <w:p>
                             <w:pPr>
                               <w:pStyle w:val="BodyText"/>
+                              <w:spacing w:line="276" w:lineRule="auto"/>
+                              <w:ind w:left="720" w:firstLine="0"/>
+                              <w:rPr>
+                                <w:rFonts w:ascii="Times New Roman" w:hAnsi="Times New Roman" w:cs="Times New Roman"/>
+                                <w:sz w:val="22"/>
+                                <w:szCs w:val="22"/>
+                              </w:rPr>
+                            </w:pPr>
+                            <w:r>
+                              <w:rPr>
+                                <w:rFonts w:ascii="Times New Roman" w:hAnsi="Times New Roman" w:cs="Times New Roman"/>
+                                <w:sz w:val="22"/>
+                                <w:szCs w:val="22"/>
+                              </w:rPr>
+                              <w:t>72, Nizam Shankar Plaza, 3rd Floor,</w:t>
+                            </w:r>
+                          </w:p>
+                          <w:p>
+                            <w:pPr>
+                              <w:pStyle w:val="BodyText"/>
+                              <w:spacing w:line="276" w:lineRule="auto"/>
+                              <w:ind w:left="720" w:firstLine="0"/>
+                              <w:rPr>
+                                <w:rFonts w:ascii="Times New Roman" w:hAnsi="Times New Roman" w:cs="Times New Roman"/>
+                                <w:sz w:val="22"/>
+                                <w:szCs w:val="22"/>
+                              </w:rPr>
+                            </w:pPr>
+                            <w:proofErr w:type="spellStart"/>
+                            <w:r>
+                              <w:rPr>
+                                <w:rFonts w:ascii="Times New Roman" w:hAnsi="Times New Roman" w:cs="Times New Roman"/>
+                                <w:sz w:val="22"/>
+                                <w:szCs w:val="22"/>
+                              </w:rPr>
+                              <w:t>Satmasjid</w:t>
+                            </w:r>
+                            <w:proofErr w:type="spellEnd"/>
+                            <w:r>
+                              <w:rPr>
+                                <w:rFonts w:ascii="Times New Roman" w:hAnsi="Times New Roman" w:cs="Times New Roman"/>
+                                <w:sz w:val="22"/>
+                                <w:szCs w:val="22"/>
+                              </w:rPr>
+                              <w:t xml:space="preserve"> Road Sanker Rd, Dhaka</w:t>
+                            </w:r>
+                          </w:p>
+                          <w:p>
+                            <w:pPr>
+                              <w:pStyle w:val="BodyText"/>
+                              <w:spacing w:line="276" w:lineRule="auto"/>
                               <w:ind w:left="720" w:firstLine="0"/>
                               <w:rPr>
                                 <w:rFonts w:ascii="Times New Roman" w:hAnsi="Times New Roman" w:cs="Times New Roman"/>
@@ -3500,6 +2870,7 @@
                           <w:p>
                             <w:pPr>
                               <w:pStyle w:val="BodyText"/>
+                              <w:spacing w:line="276" w:lineRule="auto"/>
                               <w:ind w:left="720" w:firstLine="0"/>
                               <w:rPr>
                                 <w:rFonts w:ascii="Times New Roman" w:hAnsi="Times New Roman" w:cs="Times New Roman"/>
@@ -3519,6 +2890,7 @@
                           <w:p>
                             <w:pPr>
                               <w:pStyle w:val="BodyText"/>
+                              <w:spacing w:line="276" w:lineRule="auto"/>
                               <w:ind w:left="720" w:firstLine="0"/>
                               <w:rPr>
                                 <w:rFonts w:ascii="Times New Roman" w:hAnsi="Times New Roman" w:cs="Times New Roman"/>
@@ -3545,16 +2917,6 @@
                               </w:r>
                             </w:hyperlink>
                           </w:p>
-                          <w:p>
-                            <w:pPr>
-                              <w:pStyle w:val="BodyText"/>
-                              <w:ind w:left="720" w:firstLine="0"/>
-                              <w:rPr>
-                                <w:rFonts w:ascii="Arial" w:hAnsi="Arial" w:cs="Arial"/>
-                                <w:color w:val="404040" w:themeColor="text1" w:themeTint="BF"/>
-                              </w:rPr>
-                            </w:pPr>
-                          </w:p>
                         </w:txbxContent>
                       </wps:txbx>
                       <wps:bodyPr rot="0" spcFirstLastPara="0" vertOverflow="overflow" horzOverflow="overflow" vert="horz" wrap="square" lIns="91440" tIns="45720" rIns="91440" bIns="45720" numCol="1" spcCol="0" rtlCol="0" fromWordArt="0" anchor="t" anchorCtr="0" forceAA="0" compatLnSpc="1">
@@ -3577,7 +2939,7 @@
           </mc:Choice>
           <mc:Fallback>
             <w:pict>
-              <v:shape w14:anchorId="0D8E1998" id="_x0000_s1027" type="#_x0000_t202" style="position:absolute;left:0;text-align:left;margin-left:303pt;margin-top:.55pt;width:236.95pt;height:86.45pt;z-index:251670528;visibility:visible;mso-wrap-style:square;mso-width-percent:0;mso-height-percent:0;mso-wrap-distance-left:9pt;mso-wrap-distance-top:0;mso-wrap-distance-right:9pt;mso-wrap-distance-bottom:0;mso-position-horizontal:absolute;mso-position-horizontal-relative:margin;mso-position-vertical:absolute;mso-position-vertical-relative:text;mso-width-percent:0;mso-height-percent:0;mso-width-relative:margin;mso-height-relative:margin;v-text-anchor:top" o:gfxdata="UEsDBBQABgAIAAAAIQC2gziS/gAAAOEBAAATAAAAW0NvbnRlbnRfVHlwZXNdLnhtbJSRQU7DMBBF&#10;90jcwfIWJU67QAgl6YK0S0CoHGBkTxKLZGx5TGhvj5O2G0SRWNoz/78nu9wcxkFMGNg6quQqL6RA&#10;0s5Y6ir5vt9lD1JwBDIwOMJKHpHlpr69KfdHjyxSmriSfYz+USnWPY7AufNIadK6MEJMx9ApD/oD&#10;OlTrorhX2lFEilmcO2RdNtjC5xDF9pCuTyYBB5bi6bQ4syoJ3g9WQ0ymaiLzg5KdCXlKLjvcW893&#10;SUOqXwnz5DrgnHtJTxOsQfEKIT7DmDSUCaxw7Rqn8787ZsmRM9e2VmPeBN4uqYvTtW7jvijg9N/y&#10;JsXecLq0q+WD6m8AAAD//wMAUEsDBBQABgAIAAAAIQA4/SH/1gAAAJQBAAALAAAAX3JlbHMvLnJl&#10;bHOkkMFqwzAMhu+DvYPRfXGawxijTi+j0GvpHsDYimMaW0Yy2fr2M4PBMnrbUb/Q94l/f/hMi1qR&#10;JVI2sOt6UJgd+ZiDgffL8ekFlFSbvV0oo4EbChzGx4f9GRdb25HMsYhqlCwG5lrLq9biZkxWOiqY&#10;22YiTra2kYMu1l1tQD30/bPm3wwYN0x18gb45AdQl1tp5j/sFB2T0FQ7R0nTNEV3j6o9feQzro1i&#10;OWA14Fm+Q8a1a8+Bvu/d/dMb2JY5uiPbhG/ktn4cqGU/er3pcvwCAAD//wMAUEsDBBQABgAIAAAA&#10;IQDa6CQAMAIAAFwEAAAOAAAAZHJzL2Uyb0RvYy54bWysVE1v2zAMvQ/YfxB0X2ynSboYcYosRYYB&#10;QVsgHXpWZDkWIIuapMTOfv0oOV/rdhp2kUmReiIfnzx76BpFDsI6Cbqg2SClRGgOpdS7gn5/XX36&#10;TInzTJdMgRYFPQpHH+YfP8xak4sh1KBKYQmCaJe3pqC19yZPEsdr0TA3ACM0BiuwDfPo2l1SWtYi&#10;eqOSYZpOkhZsaSxw4RzuPvZBOo/4VSW4f64qJzxRBcXafFxtXLdhTeYzlu8sM7XkpzLYP1TRMKnx&#10;0gvUI/OM7K38A6qR3IKDyg84NAlUleQi9oDdZOm7bjY1MyL2guQ4c6HJ/T9Y/nTYmBdLfPcFOhxg&#10;IKQ1Lne4GfrpKtuEL1ZKMI4UHi+0ic4Tjpt3aTodTsaUcIxl6fR+mo0DTnI9bqzzXwU0JBgFtTiX&#10;SBc7rJ3vU88p4TYHSpYrqVR0ghbEUllyYDhF5WORCP5bltKkLejkbpxGYA3heI+sNNZybSpYvtt2&#10;RJY3DW+hPCIPFnqJOMNXEmtdM+dfmEVNYOuoc/+MS6UA74KTRUkN9uff9kM+jgqjlLSosYK6H3tm&#10;BSXqm8YhTrPRKIgyOqPx/RAdexvZ3kb0vlkCEpDhizI8miHfq7NZWWje8Dkswq0YYprj3QX1Z3Pp&#10;e+Xjc+JisYhJKEPD/FpvDA/QgfAwidfujVlzGpfHST/BWY0sfze1Pjec1LDYe6hkHGnguWf1RD9K&#10;OIri9NzCG7n1Y9b1pzD/BQAA//8DAFBLAwQUAAYACAAAACEAfXYQpeEAAAAKAQAADwAAAGRycy9k&#10;b3ducmV2LnhtbEyPy07DMBBF90j8gzVIbBC1SyGhIU6FEA+JHQ0PsXPjIYmIx1HsJuHvma5gN6Mz&#10;unNuvpldJ0YcQutJw3KhQCBV3rZUa3gtH86vQYRoyJrOE2r4wQCb4vgoN5n1E73guI214BAKmdHQ&#10;xNhnUoaqQWfCwvdIzL784EzkdailHczE4a6TF0ol0pmW+ENjerxrsPre7p2Gz7P64znMj2/T6mrV&#10;3z+NZfpuS61PT+bbGxAR5/h3DAd9VoeCnXZ+TzaITkOiEu4SGSxBHLhK12sQO57SSwWyyOX/CsUv&#10;AAAA//8DAFBLAQItABQABgAIAAAAIQC2gziS/gAAAOEBAAATAAAAAAAAAAAAAAAAAAAAAABbQ29u&#10;dGVudF9UeXBlc10ueG1sUEsBAi0AFAAGAAgAAAAhADj9If/WAAAAlAEAAAsAAAAAAAAAAAAAAAAA&#10;LwEAAF9yZWxzLy5yZWxzUEsBAi0AFAAGAAgAAAAhANroJAAwAgAAXAQAAA4AAAAAAAAAAAAAAAAA&#10;LgIAAGRycy9lMm9Eb2MueG1sUEsBAi0AFAAGAAgAAAAhAH12EKXhAAAACgEAAA8AAAAAAAAAAAAA&#10;AAAAigQAAGRycy9kb3ducmV2LnhtbFBLBQYAAAAABAAEAPMAAACYBQAAAAA=&#10;" fillcolor="white [3201]" stroked="f" strokeweight=".5pt">
+              <v:shape w14:anchorId="0D8E1998" id="_x0000_s1027" type="#_x0000_t202" style="position:absolute;left:0;text-align:left;margin-left:185.75pt;margin-top:13.95pt;width:236.95pt;height:126.8pt;z-index:251670528;visibility:visible;mso-wrap-style:square;mso-width-percent:0;mso-height-percent:0;mso-wrap-distance-left:9pt;mso-wrap-distance-top:0;mso-wrap-distance-right:9pt;mso-wrap-distance-bottom:0;mso-position-horizontal:right;mso-position-horizontal-relative:margin;mso-position-vertical:absolute;mso-position-vertical-relative:text;mso-width-percent:0;mso-height-percent:0;mso-width-relative:margin;mso-height-relative:margin;v-text-anchor:top" o:gfxdata="UEsDBBQABgAIAAAAIQC2gziS/gAAAOEBAAATAAAAW0NvbnRlbnRfVHlwZXNdLnhtbJSRQU7DMBBF&#10;90jcwfIWJU67QAgl6YK0S0CoHGBkTxKLZGx5TGhvj5O2G0SRWNoz/78nu9wcxkFMGNg6quQqL6RA&#10;0s5Y6ir5vt9lD1JwBDIwOMJKHpHlpr69KfdHjyxSmriSfYz+USnWPY7AufNIadK6MEJMx9ApD/oD&#10;OlTrorhX2lFEilmcO2RdNtjC5xDF9pCuTyYBB5bi6bQ4syoJ3g9WQ0ymaiLzg5KdCXlKLjvcW893&#10;SUOqXwnz5DrgnHtJTxOsQfEKIT7DmDSUCaxw7Rqn8787ZsmRM9e2VmPeBN4uqYvTtW7jvijg9N/y&#10;JsXecLq0q+WD6m8AAAD//wMAUEsDBBQABgAIAAAAIQA4/SH/1gAAAJQBAAALAAAAX3JlbHMvLnJl&#10;bHOkkMFqwzAMhu+DvYPRfXGawxijTi+j0GvpHsDYimMaW0Yy2fr2M4PBMnrbUb/Q94l/f/hMi1qR&#10;JVI2sOt6UJgd+ZiDgffL8ekFlFSbvV0oo4EbChzGx4f9GRdb25HMsYhqlCwG5lrLq9biZkxWOiqY&#10;22YiTra2kYMu1l1tQD30/bPm3wwYN0x18gb45AdQl1tp5j/sFB2T0FQ7R0nTNEV3j6o9feQzro1i&#10;OWA14Fm+Q8a1a8+Bvu/d/dMb2JY5uiPbhG/ktn4cqGU/er3pcvwCAAD//wMAUEsDBBQABgAIAAAA&#10;IQBeOTOFMAIAAFwEAAAOAAAAZHJzL2Uyb0RvYy54bWysVE1v2zAMvQ/YfxB0X2zna60Rp8hSZBgQ&#10;tAXSoWdFlmIDsqhJSuzs14+S87Vup2EXmRSpJ/LxybOHrlHkIKyrQRc0G6SUCM2hrPWuoN9fV5/u&#10;KHGe6ZIp0KKgR+How/zjh1lrcjGEClQpLEEQ7fLWFLTy3uRJ4nglGuYGYITGoATbMI+u3SWlZS2i&#10;NyoZpuk0acGWxgIXzuHuYx+k84gvpeD+WUonPFEFxdp8XG1ct2FN5jOW7ywzVc1PZbB/qKJhtcZL&#10;L1CPzDOyt/UfUE3NLTiQfsChSUDKmovYA3aTpe+62VTMiNgLkuPMhSb3/2D502FjXizx3RfocICB&#10;kNa43OFm6KeTtglfrJRgHCk8XmgTnSccN0dpej+cTijhGMumWToeTQNOcj1urPNfBTQkGAW1OJdI&#10;Fzusne9TzynhNgeqLle1UtEJWhBLZcmB4RSVj0Ui+G9ZSpO2oNPRJI3AGsLxHllprOXaVLB8t+1I&#10;Xd40vIXyiDxY6CXiDF/VWOuaOf/CLGoCW0ed+2dcpAK8C04WJRXYn3/bD/k4KoxS0qLGCup+7JkV&#10;lKhvGod4n43HQZTRGU8+D9Gxt5HtbUTvmyUgARm+KMOjGfK9OpvSQvOGz2ERbsUQ0xzvLqg/m0vf&#10;Kx+fExeLRUxCGRrm13pjeIAOhIdJvHZvzJrTuDxO+gnOamT5u6n1ueGkhsXeg6zjSAPPPasn+lHC&#10;URSn5xbeyK0fs64/hfkvAAAA//8DAFBLAwQUAAYACAAAACEAvzn8E+AAAAAHAQAADwAAAGRycy9k&#10;b3ducmV2LnhtbEyPS0/DMBCE70j9D9ZW4oKo04aSEuJUCPGQemvDQ9zceEki4nUUu0n49ywnuO3s&#10;rGa+zbaTbcWAvW8cKVguIhBIpTMNVQpeisfLDQgfNBndOkIF3+hhm8/OMp0aN9Ieh0OoBIeQT7WC&#10;OoQuldKXNVrtF65DYu/T9VYHln0lTa9HDretXEXRtbS6IW6odYf3NZZfh5NV8HFRve/89PQ6xuu4&#10;e3geiuTNFEqdz6e7WxABp/B3DL/4jA45Mx3diYwXrQJ+JChYJTcg2L1KYh6OvNgs1yDzTP7nz38A&#10;AAD//wMAUEsBAi0AFAAGAAgAAAAhALaDOJL+AAAA4QEAABMAAAAAAAAAAAAAAAAAAAAAAFtDb250&#10;ZW50X1R5cGVzXS54bWxQSwECLQAUAAYACAAAACEAOP0h/9YAAACUAQAACwAAAAAAAAAAAAAAAAAv&#10;AQAAX3JlbHMvLnJlbHNQSwECLQAUAAYACAAAACEAXjkzhTACAABcBAAADgAAAAAAAAAAAAAAAAAu&#10;AgAAZHJzL2Uyb0RvYy54bWxQSwECLQAUAAYACAAAACEAvzn8E+AAAAAHAQAADwAAAAAAAAAAAAAA&#10;AACKBAAAZHJzL2Rvd25yZXYueG1sUEsFBgAAAAAEAAQA8wAAAJcFAAAAAA==&#10;" fillcolor="white [3201]" stroked="f" strokeweight=".5pt">
                 <v:textbox>
                   <w:txbxContent>
                     <w:p>
@@ -3587,6 +2949,7 @@
                           <w:ilvl w:val="0"/>
                           <w:numId w:val="28"/>
                         </w:numPr>
+                        <w:spacing w:line="276" w:lineRule="auto"/>
                         <w:rPr>
                           <w:rFonts w:ascii="Times New Roman" w:hAnsi="Times New Roman" w:cs="Times New Roman"/>
                           <w:b/>
@@ -3609,7 +2972,7 @@
                     <w:p>
                       <w:pPr>
                         <w:pStyle w:val="BodyText"/>
-                        <w:spacing w:before="24"/>
+                        <w:spacing w:before="24" w:line="276" w:lineRule="auto"/>
                         <w:ind w:left="720" w:firstLine="0"/>
                         <w:rPr>
                           <w:rFonts w:ascii="Times New Roman" w:hAnsi="Times New Roman" w:cs="Times New Roman"/>
@@ -3629,6 +2992,7 @@
                     <w:p>
                       <w:pPr>
                         <w:pStyle w:val="BodyText"/>
+                        <w:spacing w:line="276" w:lineRule="auto"/>
                         <w:ind w:left="720" w:firstLine="0"/>
                         <w:rPr>
                           <w:rFonts w:ascii="Times New Roman" w:hAnsi="Times New Roman" w:cs="Times New Roman"/>
@@ -3648,6 +3012,57 @@
                     <w:p>
                       <w:pPr>
                         <w:pStyle w:val="BodyText"/>
+                        <w:spacing w:line="276" w:lineRule="auto"/>
+                        <w:ind w:left="720" w:firstLine="0"/>
+                        <w:rPr>
+                          <w:rFonts w:ascii="Times New Roman" w:hAnsi="Times New Roman" w:cs="Times New Roman"/>
+                          <w:sz w:val="22"/>
+                          <w:szCs w:val="22"/>
+                        </w:rPr>
+                      </w:pPr>
+                      <w:r>
+                        <w:rPr>
+                          <w:rFonts w:ascii="Times New Roman" w:hAnsi="Times New Roman" w:cs="Times New Roman"/>
+                          <w:sz w:val="22"/>
+                          <w:szCs w:val="22"/>
+                        </w:rPr>
+                        <w:t>72, Nizam Shankar Plaza, 3rd Floor,</w:t>
+                      </w:r>
+                    </w:p>
+                    <w:p>
+                      <w:pPr>
+                        <w:pStyle w:val="BodyText"/>
+                        <w:spacing w:line="276" w:lineRule="auto"/>
+                        <w:ind w:left="720" w:firstLine="0"/>
+                        <w:rPr>
+                          <w:rFonts w:ascii="Times New Roman" w:hAnsi="Times New Roman" w:cs="Times New Roman"/>
+                          <w:sz w:val="22"/>
+                          <w:szCs w:val="22"/>
+                        </w:rPr>
+                      </w:pPr>
+                      <w:proofErr w:type="spellStart"/>
+                      <w:r>
+                        <w:rPr>
+                          <w:rFonts w:ascii="Times New Roman" w:hAnsi="Times New Roman" w:cs="Times New Roman"/>
+                          <w:sz w:val="22"/>
+                          <w:szCs w:val="22"/>
+                        </w:rPr>
+                        <w:t>Satmasjid</w:t>
+                      </w:r>
+                      <w:proofErr w:type="spellEnd"/>
+                      <w:r>
+                        <w:rPr>
+                          <w:rFonts w:ascii="Times New Roman" w:hAnsi="Times New Roman" w:cs="Times New Roman"/>
+                          <w:sz w:val="22"/>
+                          <w:szCs w:val="22"/>
+                        </w:rPr>
+                        <w:t xml:space="preserve"> Road Sanker Rd, Dhaka</w:t>
+                      </w:r>
+                    </w:p>
+                    <w:p>
+                      <w:pPr>
+                        <w:pStyle w:val="BodyText"/>
+                        <w:spacing w:line="276" w:lineRule="auto"/>
                         <w:ind w:left="720" w:firstLine="0"/>
                         <w:rPr>
                           <w:rFonts w:ascii="Times New Roman" w:hAnsi="Times New Roman" w:cs="Times New Roman"/>
@@ -3687,6 +3102,7 @@
                     <w:p>
                       <w:pPr>
                         <w:pStyle w:val="BodyText"/>
+                        <w:spacing w:line="276" w:lineRule="auto"/>
                         <w:ind w:left="720" w:firstLine="0"/>
                         <w:rPr>
                           <w:rFonts w:ascii="Times New Roman" w:hAnsi="Times New Roman" w:cs="Times New Roman"/>
@@ -3706,6 +3122,7 @@
                     <w:p>
                       <w:pPr>
                         <w:pStyle w:val="BodyText"/>
+                        <w:spacing w:line="276" w:lineRule="auto"/>
                         <w:ind w:left="720" w:firstLine="0"/>
                         <w:rPr>
                           <w:rFonts w:ascii="Times New Roman" w:hAnsi="Times New Roman" w:cs="Times New Roman"/>
@@ -3732,15 +3149,403 @@
                         </w:r>
                       </w:hyperlink>
                     </w:p>
+                  </w:txbxContent>
+                </v:textbox>
+                <w10:wrap anchorx="margin"/>
+              </v:shape>
+            </w:pict>
+          </mc:Fallback>
+        </mc:AlternateContent>
+      </w:r>
+    </w:p>
+    <w:p>
+      <w:pPr>
+        <w:pStyle w:val="BodyText"/>
+        <w:numPr>
+          <w:ilvl w:val="0"/>
+          <w:numId w:val="28"/>
+        </w:numPr>
+        <w:spacing w:line="276" w:lineRule="auto"/>
+        <w:rPr>
+          <w:rFonts w:ascii="Times New Roman" w:hAnsi="Times New Roman" w:cs="Times New Roman"/>
+          <w:sz w:val="24"/>
+          <w:szCs w:val="24"/>
+        </w:rPr>
+      </w:pPr>
+      <w:r>
+        <w:rPr>
+          <w:rFonts w:ascii="Times New Roman" w:hAnsi="Times New Roman" w:cs="Times New Roman"/>
+          <w:b/>
+          <w:bCs/>
+          <w:sz w:val="22"/>
+          <w:szCs w:val="22"/>
+        </w:rPr>
+        <w:t>Md. Mo</w:t>
+      </w:r>
+      <w:proofErr w:type="spellStart"/>
+      <w:r>
+        <w:rPr>
+          <w:rFonts w:ascii="Times New Roman" w:hAnsi="Times New Roman" w:cs="Times New Roman"/>
+          <w:b/>
+          <w:bCs/>
+          <w:sz w:val="22"/>
+          <w:szCs w:val="22"/>
+        </w:rPr>
+        <w:t>shaidul</w:t>
+      </w:r>
+      <w:proofErr w:type="spellEnd"/>
+      <w:r>
+        <w:rPr>
+          <w:rFonts w:ascii="Times New Roman" w:hAnsi="Times New Roman" w:cs="Times New Roman"/>
+          <w:b/>
+          <w:bCs/>
+          <w:sz w:val="22"/>
+          <w:szCs w:val="22"/>
+        </w:rPr>
+        <w:t xml:space="preserve"> Islam</w:t>
+      </w:r>
+    </w:p>
+    <w:p>
+      <w:pPr>
+        <w:pStyle w:val="BodyText"/>
+        <w:spacing w:line="276" w:lineRule="auto"/>
+        <w:ind w:left="720" w:firstLine="0"/>
+        <w:rPr>
+          <w:rFonts w:ascii="Times New Roman" w:hAnsi="Times New Roman" w:cs="Times New Roman"/>
+          <w:sz w:val="22"/>
+          <w:szCs w:val="22"/>
+        </w:rPr>
+      </w:pPr>
+      <w:r>
+        <w:rPr>
+          <w:rFonts w:ascii="Times New Roman" w:hAnsi="Times New Roman" w:cs="Times New Roman"/>
+          <w:sz w:val="22"/>
+          <w:szCs w:val="22"/>
+        </w:rPr>
+        <w:t>Consultant,</w:t>
+      </w:r>
+    </w:p>
+    <w:p>
+      <w:pPr>
+        <w:pStyle w:val="BodyText"/>
+        <w:spacing w:line="276" w:lineRule="auto"/>
+        <w:ind w:left="720" w:firstLine="0"/>
+        <w:rPr>
+          <w:rFonts w:ascii="Times New Roman" w:hAnsi="Times New Roman" w:cs="Times New Roman"/>
+          <w:sz w:val="22"/>
+          <w:szCs w:val="22"/>
+        </w:rPr>
+      </w:pPr>
+      <w:proofErr w:type="spellStart"/>
+      <w:r>
+        <w:rPr>
+          <w:rFonts w:ascii="Times New Roman" w:hAnsi="Times New Roman" w:cs="Times New Roman"/>
+          <w:sz w:val="22"/>
+          <w:szCs w:val="22"/>
+        </w:rPr>
+        <w:t>IsDB</w:t>
+      </w:r>
+      <w:proofErr w:type="spellEnd"/>
+      <w:r>
+        <w:rPr>
+          <w:rFonts w:ascii="Times New Roman" w:hAnsi="Times New Roman" w:cs="Times New Roman"/>
+          <w:sz w:val="22"/>
+          <w:szCs w:val="22"/>
+        </w:rPr>
+        <w:t xml:space="preserve">-BISEW IT Scholarship </w:t>
+      </w:r>
+      <w:proofErr w:type="spellStart"/>
+      <w:r>
+        <w:rPr>
+          <w:rFonts w:ascii="Times New Roman" w:hAnsi="Times New Roman" w:cs="Times New Roman"/>
+          <w:sz w:val="22"/>
+          <w:szCs w:val="22"/>
+        </w:rPr>
+        <w:t>Programme</w:t>
+      </w:r>
+      <w:proofErr w:type="spellEnd"/>
+      <w:r>
+        <w:rPr>
+          <w:rFonts w:ascii="Times New Roman" w:hAnsi="Times New Roman" w:cs="Times New Roman"/>
+          <w:sz w:val="22"/>
+          <w:szCs w:val="22"/>
+        </w:rPr>
+        <w:t xml:space="preserve"> </w:t>
+      </w:r>
+    </w:p>
+    <w:p>
+      <w:pPr>
+        <w:pStyle w:val="BodyText"/>
+        <w:spacing w:line="276" w:lineRule="auto"/>
+        <w:ind w:left="720" w:firstLine="0"/>
+        <w:rPr>
+          <w:rFonts w:ascii="Times New Roman" w:hAnsi="Times New Roman" w:cs="Times New Roman"/>
+          <w:sz w:val="22"/>
+          <w:szCs w:val="22"/>
+        </w:rPr>
+      </w:pPr>
+      <w:r>
+        <w:rPr>
+          <w:rFonts w:ascii="Times New Roman" w:hAnsi="Times New Roman" w:cs="Times New Roman"/>
+          <w:sz w:val="22"/>
+          <w:szCs w:val="22"/>
+        </w:rPr>
+        <w:t>Show &amp; Tell Consulting Ltd,</w:t>
+      </w:r>
+    </w:p>
+    <w:p>
+      <w:pPr>
+        <w:pStyle w:val="BodyText"/>
+        <w:spacing w:line="276" w:lineRule="auto"/>
+        <w:ind w:left="720" w:firstLine="0"/>
+        <w:rPr>
+          <w:rFonts w:ascii="Times New Roman" w:hAnsi="Times New Roman" w:cs="Times New Roman"/>
+          <w:sz w:val="22"/>
+          <w:szCs w:val="22"/>
+        </w:rPr>
+      </w:pPr>
+      <w:r>
+        <w:rPr>
+          <w:rFonts w:ascii="Times New Roman" w:hAnsi="Times New Roman" w:cs="Times New Roman"/>
+          <w:sz w:val="22"/>
+          <w:szCs w:val="22"/>
+        </w:rPr>
+        <w:t xml:space="preserve">House 2/5A (3rd Fl), Road 5, </w:t>
+      </w:r>
+    </w:p>
+    <w:p>
+      <w:pPr>
+        <w:pStyle w:val="BodyText"/>
+        <w:spacing w:line="276" w:lineRule="auto"/>
+        <w:ind w:left="720" w:firstLine="0"/>
+        <w:rPr>
+          <w:rFonts w:ascii="Times New Roman" w:hAnsi="Times New Roman" w:cs="Times New Roman"/>
+          <w:sz w:val="22"/>
+          <w:szCs w:val="22"/>
+        </w:rPr>
+      </w:pPr>
+      <w:r>
+        <w:rPr>
+          <w:rFonts w:ascii="Times New Roman" w:hAnsi="Times New Roman" w:cs="Times New Roman"/>
+          <w:sz w:val="22"/>
+          <w:szCs w:val="22"/>
+        </w:rPr>
+        <w:t xml:space="preserve">Block A </w:t>
+      </w:r>
+      <w:proofErr w:type="spellStart"/>
+      <w:r>
+        <w:rPr>
+          <w:rFonts w:ascii="Times New Roman" w:hAnsi="Times New Roman" w:cs="Times New Roman"/>
+          <w:sz w:val="22"/>
+          <w:szCs w:val="22"/>
+        </w:rPr>
+        <w:t>Lalmatia</w:t>
+      </w:r>
+      <w:proofErr w:type="spellEnd"/>
+      <w:r>
+        <w:rPr>
+          <w:rFonts w:ascii="Times New Roman" w:hAnsi="Times New Roman" w:cs="Times New Roman"/>
+          <w:sz w:val="22"/>
+          <w:szCs w:val="22"/>
+        </w:rPr>
+        <w:t xml:space="preserve"> Dhaka, 1207 </w:t>
+      </w:r>
+    </w:p>
+    <w:p>
+      <w:pPr>
+        <w:pStyle w:val="BodyText"/>
+        <w:spacing w:line="276" w:lineRule="auto"/>
+        <w:ind w:left="720" w:firstLine="0"/>
+        <w:rPr>
+          <w:rFonts w:ascii="Times New Roman" w:hAnsi="Times New Roman" w:cs="Times New Roman"/>
+          <w:sz w:val="22"/>
+          <w:szCs w:val="22"/>
+        </w:rPr>
+      </w:pPr>
+      <w:r>
+        <w:rPr>
+          <w:rFonts w:ascii="Times New Roman" w:hAnsi="Times New Roman" w:cs="Times New Roman"/>
+          <w:sz w:val="22"/>
+          <w:szCs w:val="22"/>
+        </w:rPr>
+        <w:t>Contact: 01711071219</w:t>
+      </w:r>
+    </w:p>
+    <w:p>
+      <w:pPr>
+        <w:pStyle w:val="BodyText"/>
+        <w:spacing w:line="276" w:lineRule="auto"/>
+        <w:ind w:left="720" w:firstLine="0"/>
+        <w:rPr>
+          <w:rFonts w:ascii="Times New Roman" w:hAnsi="Times New Roman" w:cs="Times New Roman"/>
+          <w:sz w:val="24"/>
+          <w:szCs w:val="24"/>
+        </w:rPr>
+      </w:pPr>
+      <w:r>
+        <w:rPr>
+          <w:rFonts w:ascii="Times New Roman" w:hAnsi="Times New Roman" w:cs="Times New Roman"/>
+          <w:noProof/>
+          <w:sz w:val="22"/>
+          <w:szCs w:val="22"/>
+        </w:rPr>
+        <mc:AlternateContent>
+          <mc:Choice Requires="wps">
+            <w:drawing>
+              <wp:anchor distT="0" distB="0" distL="114300" distR="114300" simplePos="0" relativeHeight="251680768" behindDoc="0" locked="0" layoutInCell="1" allowOverlap="1" wp14:anchorId="5230E1ED" wp14:editId="176F30BB">
+                <wp:simplePos x="0" y="0"/>
+                <wp:positionH relativeFrom="margin">
+                  <wp:posOffset>5720715</wp:posOffset>
+                </wp:positionH>
+                <wp:positionV relativeFrom="paragraph">
+                  <wp:posOffset>872490</wp:posOffset>
+                </wp:positionV>
+                <wp:extent cx="1140460" cy="534670"/>
+                <wp:effectExtent l="0" t="0" r="2540" b="0"/>
+                <wp:wrapNone/>
+                <wp:docPr id="13426843" name="Text Box 8"/>
+                <wp:cNvGraphicFramePr/>
+                <a:graphic xmlns:a="http://schemas.openxmlformats.org/drawingml/2006/main">
+                  <a:graphicData uri="http://schemas.microsoft.com/office/word/2010/wordprocessingShape">
+                    <wps:wsp>
+                      <wps:cNvSpPr txBox="1"/>
+                      <wps:spPr>
+                        <a:xfrm>
+                          <a:off x="0" y="0"/>
+                          <a:ext cx="1140460" cy="534670"/>
+                        </a:xfrm>
+                        <a:prstGeom prst="rect">
+                          <a:avLst/>
+                        </a:prstGeom>
+                        <a:solidFill>
+                          <a:schemeClr val="lt1"/>
+                        </a:solidFill>
+                        <a:ln w="6350">
+                          <a:noFill/>
+                        </a:ln>
+                      </wps:spPr>
+                      <wps:txbx>
+                        <w:txbxContent>
+                          <w:p>
+                            <w:pPr>
+                              <w:jc w:val="center"/>
+                              <w:rPr>
+                                <w:rFonts w:ascii="Bradley Hand ITC" w:hAnsi="Bradley Hand ITC"/>
+                                <w:b/>
+                                <w:bCs/>
+                              </w:rPr>
+                            </w:pPr>
+                            <w:proofErr w:type="spellStart"/>
+                            <w:r>
+                              <w:rPr>
+                                <w:rFonts w:ascii="Bradley Hand ITC" w:hAnsi="Bradley Hand ITC"/>
+                                <w:b/>
+                                <w:bCs/>
+                              </w:rPr>
+                              <w:t>Nayamul</w:t>
+                            </w:r>
+                            <w:proofErr w:type="spellEnd"/>
+                            <w:r>
+                              <w:rPr>
+                                <w:rFonts w:ascii="Bradley Hand ITC" w:hAnsi="Bradley Hand ITC"/>
+                                <w:b/>
+                                <w:bCs/>
+                              </w:rPr>
+                              <w:t xml:space="preserve"> Islam</w:t>
+                            </w:r>
+                          </w:p>
+                          <w:p>
+                            <w:pPr>
+                              <w:jc w:val="center"/>
+                              <w:rPr>
+                                <w:b/>
+                                <w:bCs/>
+                                <w:i/>
+                                <w:iCs/>
+                              </w:rPr>
+                            </w:pPr>
+                            <w:r>
+                              <w:rPr>
+                                <w:b/>
+                                <w:bCs/>
+                                <w:i/>
+                                <w:iCs/>
+                              </w:rPr>
+                              <w:t>SIGNATURE</w:t>
+                            </w:r>
+                          </w:p>
+                        </w:txbxContent>
+                      </wps:txbx>
+                      <wps:bodyPr rot="0" spcFirstLastPara="0" vertOverflow="overflow" horzOverflow="overflow" vert="horz" wrap="square" lIns="91440" tIns="45720" rIns="91440" bIns="45720" numCol="1" spcCol="0" rtlCol="0" fromWordArt="0" anchor="t" anchorCtr="0" forceAA="0" compatLnSpc="1">
+                        <a:prstTxWarp prst="textNoShape">
+                          <a:avLst/>
+                        </a:prstTxWarp>
+                        <a:noAutofit/>
+                      </wps:bodyPr>
+                    </wps:wsp>
+                  </a:graphicData>
+                </a:graphic>
+                <wp14:sizeRelH relativeFrom="margin">
+                  <wp14:pctWidth>0</wp14:pctWidth>
+                </wp14:sizeRelH>
+                <wp14:sizeRelV relativeFrom="margin">
+                  <wp14:pctHeight>0</wp14:pctHeight>
+                </wp14:sizeRelV>
+              </wp:anchor>
+            </w:drawing>
+          </mc:Choice>
+          <mc:Fallback>
+            <w:pict>
+              <v:shape w14:anchorId="5230E1ED" id="Text Box 8" o:spid="_x0000_s1028" type="#_x0000_t202" style="position:absolute;left:0;text-align:left;margin-left:450.45pt;margin-top:68.7pt;width:89.8pt;height:42.1pt;z-index:251680768;visibility:visible;mso-wrap-style:square;mso-width-percent:0;mso-height-percent:0;mso-wrap-distance-left:9pt;mso-wrap-distance-top:0;mso-wrap-distance-right:9pt;mso-wrap-distance-bottom:0;mso-position-horizontal:absolute;mso-position-horizontal-relative:margin;mso-position-vertical:absolute;mso-position-vertical-relative:text;mso-width-percent:0;mso-height-percent:0;mso-width-relative:margin;mso-height-relative:margin;v-text-anchor:top" o:gfxdata="UEsDBBQABgAIAAAAIQC2gziS/gAAAOEBAAATAAAAW0NvbnRlbnRfVHlwZXNdLnhtbJSRQU7DMBBF&#10;90jcwfIWJU67QAgl6YK0S0CoHGBkTxKLZGx5TGhvj5O2G0SRWNoz/78nu9wcxkFMGNg6quQqL6RA&#10;0s5Y6ir5vt9lD1JwBDIwOMJKHpHlpr69KfdHjyxSmriSfYz+USnWPY7AufNIadK6MEJMx9ApD/oD&#10;OlTrorhX2lFEilmcO2RdNtjC5xDF9pCuTyYBB5bi6bQ4syoJ3g9WQ0ymaiLzg5KdCXlKLjvcW893&#10;SUOqXwnz5DrgnHtJTxOsQfEKIT7DmDSUCaxw7Rqn8787ZsmRM9e2VmPeBN4uqYvTtW7jvijg9N/y&#10;JsXecLq0q+WD6m8AAAD//wMAUEsDBBQABgAIAAAAIQA4/SH/1gAAAJQBAAALAAAAX3JlbHMvLnJl&#10;bHOkkMFqwzAMhu+DvYPRfXGawxijTi+j0GvpHsDYimMaW0Yy2fr2M4PBMnrbUb/Q94l/f/hMi1qR&#10;JVI2sOt6UJgd+ZiDgffL8ekFlFSbvV0oo4EbChzGx4f9GRdb25HMsYhqlCwG5lrLq9biZkxWOiqY&#10;22YiTra2kYMu1l1tQD30/bPm3wwYN0x18gb45AdQl1tp5j/sFB2T0FQ7R0nTNEV3j6o9feQzro1i&#10;OWA14Fm+Q8a1a8+Bvu/d/dMb2JY5uiPbhG/ktn4cqGU/er3pcvwCAAD//wMAUEsDBBQABgAIAAAA&#10;IQDaZdyWMAIAAFsEAAAOAAAAZHJzL2Uyb0RvYy54bWysVN9v2jAQfp+0/8Hy+0igQLuIUDEqpkmo&#10;rUSnPhvHJpYcn2cbEvbX7+xAYd2epr04d77z/fi+u8zuu0aTg3BegSnpcJBTIgyHSpldSb+/rD7d&#10;UeIDMxXTYERJj8LT+/nHD7PWFmIENehKOIJBjC9aW9I6BFtkmee1aJgfgBUGjRJcwwKqbpdVjrUY&#10;vdHZKM+nWQuusg648B5vH3ojnaf4UgoenqT0IhBdUqwtpNOlcxvPbD5jxc4xWyt+KoP9QxUNUwaT&#10;voV6YIGRvVN/hGoUd+BBhgGHJgMpFRepB+xmmL/rZlMzK1IvCI63bzD5/xeWPx429tmR0H2BDgmM&#10;gLTWFx4vYz+ddE38YqUE7Qjh8Q020QXC46PhOB9P0cTRNrkZT28TrtnltXU+fBXQkCiU1CEtCS12&#10;WPuAGdH17BKTedCqWimtkxJHQSy1IweGJOqQasQXv3lpQ9qSTm8meQpsID7vI2uDCS49RSl0246o&#10;qqSjc79bqI4Ig4N+QrzlK4W1rpkPz8zhSGB7OObhCQ+pAXPBSaKkBvfzb/fRH5lCKyUtjlhJ/Y89&#10;c4IS/c0gh5+H43GcyaSMJ7cjVNy1ZXttMftmCQjAEBfK8iRG/6DPonTQvOI2LGJWNDHDMXdJw1lc&#10;hn7wcZu4WCySE06hZWFtNpbH0BHwyMRL98qcPdEVkOhHOA8jK96x1vvGlwYW+wBSJUojzj2qJ/hx&#10;ghPTp22LK3KtJ6/LP2H+CwAA//8DAFBLAwQUAAYACAAAACEAqzZITeMAAAAMAQAADwAAAGRycy9k&#10;b3ducmV2LnhtbEyPy07DMBBF95X4B2sqsamo3YS+QpwKIaASOxoeYufG0yQiHkexm4S/x13BcnSP&#10;7j2T7kbTsB47V1uSsJgLYEiF1TWVEt7yp5sNMOcVadVYQgk/6GCXXU1SlWg70Cv2B1+yUEIuURIq&#10;79uEc1dUaJSb2xYpZCfbGeXD2ZVcd2oI5abhkRArblRNYaFSLT5UWHwfzkbC16z8fHHj8/sQL+P2&#10;cd/n6w+dS3k9He/vgHkc/R8MF/2gDllwOtozaccaCVshtgENQby+BXYhxEYsgR0lRNFiBTxL+f8n&#10;sl8AAAD//wMAUEsBAi0AFAAGAAgAAAAhALaDOJL+AAAA4QEAABMAAAAAAAAAAAAAAAAAAAAAAFtD&#10;b250ZW50X1R5cGVzXS54bWxQSwECLQAUAAYACAAAACEAOP0h/9YAAACUAQAACwAAAAAAAAAAAAAA&#10;AAAvAQAAX3JlbHMvLnJlbHNQSwECLQAUAAYACAAAACEA2mXcljACAABbBAAADgAAAAAAAAAAAAAA&#10;AAAuAgAAZHJzL2Uyb0RvYy54bWxQSwECLQAUAAYACAAAACEAqzZITeMAAAAMAQAADwAAAAAAAAAA&#10;AAAAAACKBAAAZHJzL2Rvd25yZXYueG1sUEsFBgAAAAAEAAQA8wAAAJoFAAAAAA==&#10;" fillcolor="white [3201]" stroked="f" strokeweight=".5pt">
+                <v:textbox>
+                  <w:txbxContent>
                     <w:p>
                       <w:pPr>
-                        <w:pStyle w:val="BodyText"/>
-                        <w:ind w:left="720" w:firstLine="0"/>
+                        <w:jc w:val="center"/>
                         <w:rPr>
-                          <w:rFonts w:ascii="Arial" w:hAnsi="Arial" w:cs="Arial"/>
-                          <w:color w:val="404040" w:themeColor="text1" w:themeTint="BF"/>
+                          <w:rFonts w:ascii="Bradley Hand ITC" w:hAnsi="Bradley Hand ITC"/>
+                          <w:b/>
+                          <w:bCs/>
                         </w:rPr>
                       </w:pPr>
+                      <w:proofErr w:type="spellStart"/>
+                      <w:r>
+                        <w:rPr>
+                          <w:rFonts w:ascii="Bradley Hand ITC" w:hAnsi="Bradley Hand ITC"/>
+                          <w:b/>
+                          <w:bCs/>
+                        </w:rPr>
+                        <w:t>Nayamul</w:t>
+                      </w:r>
+                      <w:proofErr w:type="spellEnd"/>
+                      <w:r>
+                        <w:rPr>
+                          <w:rFonts w:ascii="Bradley Hand ITC" w:hAnsi="Bradley Hand ITC"/>
+                          <w:b/>
+                          <w:bCs/>
+                        </w:rPr>
+                        <w:t xml:space="preserve"> Islam</w:t>
+                      </w:r>
+                    </w:p>
+                    <w:p>
+                      <w:pPr>
+                        <w:jc w:val="center"/>
+                        <w:rPr>
+                          <w:b/>
+                          <w:bCs/>
+                          <w:i/>
+                          <w:iCs/>
+                        </w:rPr>
+                      </w:pPr>
+                      <w:r>
+                        <w:rPr>
+                          <w:b/>
+                          <w:bCs/>
+                          <w:i/>
+                          <w:iCs/>
+                        </w:rPr>
+                        <w:t>SIGNATURE</w:t>
+                      </w:r>
                     </w:p>
                   </w:txbxContent>
                 </v:textbox>
@@ -3753,153 +3558,75 @@
       <w:r>
         <w:rPr>
           <w:rFonts w:ascii="Times New Roman" w:hAnsi="Times New Roman" w:cs="Times New Roman"/>
-          <w:b/>
-          <w:bCs/>
+          <w:noProof/>
           <w:sz w:val="22"/>
           <w:szCs w:val="22"/>
         </w:rPr>
-        <w:t>Md. Mo</w:t>
-      </w:r>
-      <w:proofErr w:type="spellStart"/>
-      <w:r>
-        <w:rPr>
-          <w:rFonts w:ascii="Times New Roman" w:hAnsi="Times New Roman" w:cs="Times New Roman"/>
-          <w:b/>
-          <w:bCs/>
-          <w:sz w:val="22"/>
-          <w:szCs w:val="22"/>
-        </w:rPr>
-        <w:t>shaidul</w:t>
-      </w:r>
-      <w:proofErr w:type="spellEnd"/>
-      <w:r>
-        <w:rPr>
-          <w:rFonts w:ascii="Times New Roman" w:hAnsi="Times New Roman" w:cs="Times New Roman"/>
-          <w:b/>
-          <w:bCs/>
-          <w:sz w:val="22"/>
-          <w:szCs w:val="22"/>
-        </w:rPr>
-        <w:t xml:space="preserve"> Islam</w:t>
-      </w:r>
-    </w:p>
-    <w:p>
-      <w:pPr>
-        <w:pStyle w:val="BodyText"/>
-        <w:ind w:left="720" w:firstLine="0"/>
-        <w:rPr>
-          <w:rFonts w:ascii="Times New Roman" w:hAnsi="Times New Roman" w:cs="Times New Roman"/>
-          <w:sz w:val="22"/>
-          <w:szCs w:val="22"/>
-        </w:rPr>
-      </w:pPr>
-      <w:r>
-        <w:rPr>
-          <w:rFonts w:ascii="Times New Roman" w:hAnsi="Times New Roman" w:cs="Times New Roman"/>
-          <w:sz w:val="22"/>
-          <w:szCs w:val="22"/>
-        </w:rPr>
-        <w:t>Consultant,</w:t>
-      </w:r>
-    </w:p>
-    <w:p>
-      <w:pPr>
-        <w:pStyle w:val="BodyText"/>
-        <w:ind w:left="720" w:firstLine="0"/>
-        <w:rPr>
-          <w:rFonts w:ascii="Times New Roman" w:hAnsi="Times New Roman" w:cs="Times New Roman"/>
-          <w:sz w:val="22"/>
-          <w:szCs w:val="22"/>
-        </w:rPr>
-      </w:pPr>
-      <w:proofErr w:type="spellStart"/>
-      <w:r>
-        <w:rPr>
-          <w:rFonts w:ascii="Times New Roman" w:hAnsi="Times New Roman" w:cs="Times New Roman"/>
-          <w:sz w:val="22"/>
-          <w:szCs w:val="22"/>
-        </w:rPr>
-        <w:t>IsDB</w:t>
-      </w:r>
-      <w:proofErr w:type="spellEnd"/>
-      <w:r>
-        <w:rPr>
-          <w:rFonts w:ascii="Times New Roman" w:hAnsi="Times New Roman" w:cs="Times New Roman"/>
-          <w:sz w:val="22"/>
-          <w:szCs w:val="22"/>
-        </w:rPr>
-        <w:t xml:space="preserve">-BISEW IT Scholarship </w:t>
-      </w:r>
-      <w:proofErr w:type="spellStart"/>
-      <w:r>
-        <w:rPr>
-          <w:rFonts w:ascii="Times New Roman" w:hAnsi="Times New Roman" w:cs="Times New Roman"/>
-          <w:sz w:val="22"/>
-          <w:szCs w:val="22"/>
-        </w:rPr>
-        <w:t>Programme</w:t>
-      </w:r>
-      <w:proofErr w:type="spellEnd"/>
-      <w:r>
-        <w:rPr>
-          <w:rFonts w:ascii="Times New Roman" w:hAnsi="Times New Roman" w:cs="Times New Roman"/>
-          <w:sz w:val="22"/>
-          <w:szCs w:val="22"/>
-        </w:rPr>
-        <w:t xml:space="preserve"> </w:t>
-      </w:r>
-    </w:p>
-    <w:p>
-      <w:pPr>
-        <w:pStyle w:val="BodyText"/>
-        <w:ind w:left="720" w:firstLine="0"/>
-        <w:rPr>
-          <w:rFonts w:ascii="Times New Roman" w:hAnsi="Times New Roman" w:cs="Times New Roman"/>
-          <w:sz w:val="22"/>
-          <w:szCs w:val="22"/>
-        </w:rPr>
-      </w:pPr>
-      <w:r>
-        <w:rPr>
-          <w:rFonts w:ascii="Times New Roman" w:hAnsi="Times New Roman" w:cs="Times New Roman"/>
-          <w:sz w:val="22"/>
-          <w:szCs w:val="22"/>
-        </w:rPr>
-        <w:t>Show &amp; Tell Consulting Ltd,</w:t>
-      </w:r>
-    </w:p>
-    <w:p>
-      <w:pPr>
-        <w:pStyle w:val="BodyText"/>
-        <w:ind w:left="720" w:firstLine="0"/>
-        <w:rPr>
-          <w:rFonts w:ascii="Times New Roman" w:hAnsi="Times New Roman" w:cs="Times New Roman"/>
-          <w:sz w:val="22"/>
-          <w:szCs w:val="22"/>
-        </w:rPr>
-      </w:pPr>
-      <w:r>
-        <w:rPr>
-          <w:rFonts w:ascii="Times New Roman" w:hAnsi="Times New Roman" w:cs="Times New Roman"/>
-          <w:sz w:val="22"/>
-          <w:szCs w:val="22"/>
-        </w:rPr>
-        <w:t>Contact: 01711071219</w:t>
-      </w:r>
-    </w:p>
-    <w:p>
-      <w:pPr>
-        <w:pStyle w:val="BodyText"/>
-        <w:ind w:left="720" w:firstLine="0"/>
-        <w:rPr>
-          <w:rFonts w:ascii="Times New Roman" w:hAnsi="Times New Roman" w:cs="Times New Roman"/>
-          <w:i/>
-          <w:iCs/>
-          <w:sz w:val="22"/>
-          <w:szCs w:val="22"/>
-          <w:u w:val="single"/>
-        </w:rPr>
-      </w:pPr>
+        <mc:AlternateContent>
+          <mc:Choice Requires="wps">
+            <w:drawing>
+              <wp:anchor distT="0" distB="0" distL="114300" distR="114300" simplePos="0" relativeHeight="251681792" behindDoc="0" locked="0" layoutInCell="1" allowOverlap="1" wp14:anchorId="26DA7D30" wp14:editId="0CAE57E9">
+                <wp:simplePos x="0" y="0"/>
+                <wp:positionH relativeFrom="margin">
+                  <wp:posOffset>5817235</wp:posOffset>
+                </wp:positionH>
+                <wp:positionV relativeFrom="paragraph">
+                  <wp:posOffset>1110776</wp:posOffset>
+                </wp:positionV>
+                <wp:extent cx="1002030" cy="0"/>
+                <wp:effectExtent l="0" t="0" r="0" b="0"/>
+                <wp:wrapNone/>
+                <wp:docPr id="525765944" name="Straight Connector 9"/>
+                <wp:cNvGraphicFramePr/>
+                <a:graphic xmlns:a="http://schemas.openxmlformats.org/drawingml/2006/main">
+                  <a:graphicData uri="http://schemas.microsoft.com/office/word/2010/wordprocessingShape">
+                    <wps:wsp>
+                      <wps:cNvCnPr/>
+                      <wps:spPr>
+                        <a:xfrm>
+                          <a:off x="0" y="0"/>
+                          <a:ext cx="1002030" cy="0"/>
+                        </a:xfrm>
+                        <a:prstGeom prst="line">
+                          <a:avLst/>
+                        </a:prstGeom>
+                      </wps:spPr>
+                      <wps:style>
+                        <a:lnRef idx="1">
+                          <a:schemeClr val="dk1"/>
+                        </a:lnRef>
+                        <a:fillRef idx="0">
+                          <a:schemeClr val="dk1"/>
+                        </a:fillRef>
+                        <a:effectRef idx="0">
+                          <a:schemeClr val="dk1"/>
+                        </a:effectRef>
+                        <a:fontRef idx="minor">
+                          <a:schemeClr val="tx1"/>
+                        </a:fontRef>
+                      </wps:style>
+                      <wps:bodyPr/>
+                    </wps:wsp>
+                  </a:graphicData>
+                </a:graphic>
+                <wp14:sizeRelH relativeFrom="margin">
+                  <wp14:pctWidth>0</wp14:pctWidth>
+                </wp14:sizeRelH>
+                <wp14:sizeRelV relativeFrom="margin">
+                  <wp14:pctHeight>0</wp14:pctHeight>
+                </wp14:sizeRelV>
+              </wp:anchor>
+            </w:drawing>
+          </mc:Choice>
+          <mc:Fallback>
+            <w:pict>
+              <v:line w14:anchorId="6E992090" id="Straight Connector 9" o:spid="_x0000_s1026" style="position:absolute;z-index:251681792;visibility:visible;mso-wrap-style:square;mso-width-percent:0;mso-height-percent:0;mso-wrap-distance-left:9pt;mso-wrap-distance-top:0;mso-wrap-distance-right:9pt;mso-wrap-distance-bottom:0;mso-position-horizontal:absolute;mso-position-horizontal-relative:margin;mso-position-vertical:absolute;mso-position-vertical-relative:text;mso-width-percent:0;mso-height-percent:0;mso-width-relative:margin;mso-height-relative:margin" from="458.05pt,87.45pt" to="536.95pt,87.45pt" o:gfxdata="UEsDBBQABgAIAAAAIQC2gziS/gAAAOEBAAATAAAAW0NvbnRlbnRfVHlwZXNdLnhtbJSRQU7DMBBF&#10;90jcwfIWJU67QAgl6YK0S0CoHGBkTxKLZGx5TGhvj5O2G0SRWNoz/78nu9wcxkFMGNg6quQqL6RA&#10;0s5Y6ir5vt9lD1JwBDIwOMJKHpHlpr69KfdHjyxSmriSfYz+USnWPY7AufNIadK6MEJMx9ApD/oD&#10;OlTrorhX2lFEilmcO2RdNtjC5xDF9pCuTyYBB5bi6bQ4syoJ3g9WQ0ymaiLzg5KdCXlKLjvcW893&#10;SUOqXwnz5DrgnHtJTxOsQfEKIT7DmDSUCaxw7Rqn8787ZsmRM9e2VmPeBN4uqYvTtW7jvijg9N/y&#10;JsXecLq0q+WD6m8AAAD//wMAUEsDBBQABgAIAAAAIQA4/SH/1gAAAJQBAAALAAAAX3JlbHMvLnJl&#10;bHOkkMFqwzAMhu+DvYPRfXGawxijTi+j0GvpHsDYimMaW0Yy2fr2M4PBMnrbUb/Q94l/f/hMi1qR&#10;JVI2sOt6UJgd+ZiDgffL8ekFlFSbvV0oo4EbChzGx4f9GRdb25HMsYhqlCwG5lrLq9biZkxWOiqY&#10;22YiTra2kYMu1l1tQD30/bPm3wwYN0x18gb45AdQl1tp5j/sFB2T0FQ7R0nTNEV3j6o9feQzro1i&#10;OWA14Fm+Q8a1a8+Bvu/d/dMb2JY5uiPbhG/ktn4cqGU/er3pcvwCAAD//wMAUEsDBBQABgAIAAAA&#10;IQCoZsLXmAEAAIgDAAAOAAAAZHJzL2Uyb0RvYy54bWysU9uO0zAQfUfaf7D8TpMWCaGo6T7sin1Z&#10;wYrLB3idcWNhe6yxadK/Z+y2KVoQQogXx5dzzsyZmWxvZ+/EAShZDL1cr1opIGgcbNj38uuX96/f&#10;SZGyCoNyGKCXR0jydnfzajvFDjY4ohuABIuE1E2xl2POsWuapEfwKq0wQuBHg+RV5iPtm4HUxOre&#10;NZu2fdtMSEMk1JAS396fHuWu6hsDOn80JkEWrpecW64r1fW5rM1uq7o9qThafU5D/UMWXtnAQRep&#10;e5WV+E72FylvNWFCk1cafYPGWA3VA7tZty/cfB5VhOqFi5PiUqb0/2T1h8NdeCIuwxRTl+ITFRez&#10;IV++nJ+Ya7GOS7FgzkLz5bptN+0brqm+vDVXYqSUHwC9KJteOhuKD9Wpw2PKHIyhFwgfrqHrLh8d&#10;FLALn8AIO5RglV2nAu4ciYPifg7f1qV/rFWRhWKscwup/TPpjC00qJPyt8QFXSNiyAvR24D0u6h5&#10;vqRqTviL65PXYvsZh2NtRC0Ht7s6O49mmaefz5V+/YF2PwAAAP//AwBQSwMEFAAGAAgAAAAhAKPd&#10;FjffAAAADAEAAA8AAABkcnMvZG93bnJldi54bWxMj09Pg0AQxe8mfofNmHizC2pKS1ka45+THhA9&#10;9LhlRyBlZwm7BfTTO02a6G1m3sub38u2s+3EiINvHSmIFxEIpMqZlmoFnx8vNysQPmgyunOECr7R&#10;wza/vMh0atxE7ziWoRYcQj7VCpoQ+lRKXzVotV+4Hom1LzdYHXgdamkGPXG47eRtFC2l1S3xh0b3&#10;+NhgdSiPVkHy/FoW/fT09lPIRBbF6MLqsFPq+mp+2IAIOIc/M5zwGR1yZtq7IxkvOgXreBmzlYXk&#10;fg3i5IiSO57255PMM/m/RP4LAAD//wMAUEsBAi0AFAAGAAgAAAAhALaDOJL+AAAA4QEAABMAAAAA&#10;AAAAAAAAAAAAAAAAAFtDb250ZW50X1R5cGVzXS54bWxQSwECLQAUAAYACAAAACEAOP0h/9YAAACU&#10;AQAACwAAAAAAAAAAAAAAAAAvAQAAX3JlbHMvLnJlbHNQSwECLQAUAAYACAAAACEAqGbC15gBAACI&#10;AwAADgAAAAAAAAAAAAAAAAAuAgAAZHJzL2Uyb0RvYy54bWxQSwECLQAUAAYACAAAACEAo90WN98A&#10;AAAMAQAADwAAAAAAAAAAAAAAAADyAwAAZHJzL2Rvd25yZXYueG1sUEsFBgAAAAAEAAQA8wAAAP4E&#10;AAAAAA==&#10;" strokecolor="black [3040]">
+                <w10:wrap anchorx="margin"/>
+              </v:line>
+            </w:pict>
+          </mc:Fallback>
+        </mc:AlternateContent>
+      </w:r>
       <w:r>
         <w:rPr>
           <w:rFonts w:ascii="Times New Roman" w:hAnsi="Times New Roman" w:cs="Times New Roman"/>
@@ -3929,14 +3656,6 @@
           <w:sz w:val="22"/>
           <w:szCs w:val="22"/>
         </w:rPr>
-        <w:t xml:space="preserve">                                                                                                                                                            </w:t>
-      </w:r>
-      <w:r>
-        <w:rPr>
-          <w:rFonts w:ascii="Times New Roman" w:hAnsi="Times New Roman" w:cs="Times New Roman"/>
-          <w:sz w:val="22"/>
-          <w:szCs w:val="22"/>
-        </w:rPr>
         <w:t xml:space="preserve"> </w:t>
       </w:r>
     </w:p>
@@ -3949,6 +3668,44 @@
     </w:sectPr>
   </w:body>
 </w:document>
+</file>
+
+<file path=word/endnotes.xml><?xml version="1.0" encoding="utf-8"?>
+<w:endnotes xmlns:wpc="http://schemas.microsoft.com/office/word/2010/wordprocessingCanvas" xmlns:cx="http://schemas.microsoft.com/office/drawing/2014/chartex" xmlns:cx1="http://schemas.microsoft.com/office/drawing/2015/9/8/chartex" xmlns:cx2="http://schemas.microsoft.com/office/drawing/2015/10/21/chartex" xmlns:cx3="http://schemas.microsoft.com/office/drawing/2016/5/9/chartex" xmlns:cx4="http://schemas.microsoft.com/office/drawing/2016/5/10/chartex" xmlns:cx5="http://schemas.microsoft.com/office/drawing/2016/5/11/chartex" xmlns:cx6="http://schemas.microsoft.com/office/drawing/2016/5/12/chartex" xmlns:cx7="http://schemas.microsoft.com/office/drawing/2016/5/13/chartex" xmlns:cx8="http://schemas.microsoft.com/office/drawing/2016/5/14/chartex" xmlns:mc="http://schemas.openxmlformats.org/markup-compatibility/2006" xmlns:aink="http://schemas.microsoft.com/office/drawing/2016/ink" xmlns:am3d="http://schemas.microsoft.com/office/drawing/2017/model3d" xmlns:o="urn:schemas-microsoft-com:office:office" xmlns:oel="http://schemas.microsoft.com/office/2019/extlst" xmlns:r="http://schemas.openxmlformats.org/officeDocument/2006/relationships" xmlns:m="http://schemas.openxmlformats.org/officeDocument/2006/math" xmlns:v="urn:schemas-microsoft-com:vml" xmlns:wp14="http://schemas.microsoft.com/office/word/2010/wordprocessingDrawing" xmlns:wp="http://schemas.openxmlformats.org/drawingml/2006/wordprocessingDrawing" xmlns:w10="urn:schemas-microsoft-com:office:word" xmlns:w="http://schemas.openxmlformats.org/wordprocessingml/2006/main" xmlns:w14="http://schemas.microsoft.com/office/word/2010/wordml" xmlns:w15="http://schemas.microsoft.com/office/word/2012/wordml" xmlns:w16cex="http://schemas.microsoft.com/office/word/2018/wordml/cex" xmlns:w16cid="http://schemas.microsoft.com/office/word/2016/wordml/cid" xmlns:w16="http://schemas.microsoft.com/office/word/2018/wordml" xmlns:w16du="http://schemas.microsoft.com/office/word/2023/wordml/word16du" xmlns:w16sdtdh="http://schemas.microsoft.com/office/word/2020/wordml/sdtdatahash" xmlns:w16sdtfl="http://schemas.microsoft.com/office/word/2024/wordml/sdtformatlock" xmlns:w16se="http://schemas.microsoft.com/office/word/2015/wordml/symex" xmlns:wpg="http://schemas.microsoft.com/office/word/2010/wordprocessingGroup" xmlns:wpi="http://schemas.microsoft.com/office/word/2010/wordprocessingInk" xmlns:wne="http://schemas.microsoft.com/office/word/2006/wordml" xmlns:wps="http://schemas.microsoft.com/office/word/2010/wordprocessingShape" mc:Ignorable="w14 w15 w16se w16cid w16 w16cex w16sdtdh w16sdtfl w16du wp14">
+  <w:endnote w:type="separator" w:id="-1">
+    <w:p>
+      <w:r>
+        <w:separator/>
+      </w:r>
+    </w:p>
+  </w:endnote>
+  <w:endnote w:type="continuationSeparator" w:id="0">
+    <w:p>
+      <w:r>
+        <w:continuationSeparator/>
+      </w:r>
+    </w:p>
+  </w:endnote>
+</w:endnotes>
+</file>
+
+<file path=word/footnotes.xml><?xml version="1.0" encoding="utf-8"?>
+<w:footnotes xmlns:wpc="http://schemas.microsoft.com/office/word/2010/wordprocessingCanvas" xmlns:cx="http://schemas.microsoft.com/office/drawing/2014/chartex" xmlns:cx1="http://schemas.microsoft.com/office/drawing/2015/9/8/chartex" xmlns:cx2="http://schemas.microsoft.com/office/drawing/2015/10/21/chartex" xmlns:cx3="http://schemas.microsoft.com/office/drawing/2016/5/9/chartex" xmlns:cx4="http://schemas.microsoft.com/office/drawing/2016/5/10/chartex" xmlns:cx5="http://schemas.microsoft.com/office/drawing/2016/5/11/chartex" xmlns:cx6="http://schemas.microsoft.com/office/drawing/2016/5/12/chartex" xmlns:cx7="http://schemas.microsoft.com/office/drawing/2016/5/13/chartex" xmlns:cx8="http://schemas.microsoft.com/office/drawing/2016/5/14/chartex" xmlns:mc="http://schemas.openxmlformats.org/markup-compatibility/2006" xmlns:aink="http://schemas.microsoft.com/office/drawing/2016/ink" xmlns:am3d="http://schemas.microsoft.com/office/drawing/2017/model3d" xmlns:o="urn:schemas-microsoft-com:office:office" xmlns:oel="http://schemas.microsoft.com/office/2019/extlst" xmlns:r="http://schemas.openxmlformats.org/officeDocument/2006/relationships" xmlns:m="http://schemas.openxmlformats.org/officeDocument/2006/math" xmlns:v="urn:schemas-microsoft-com:vml" xmlns:wp14="http://schemas.microsoft.com/office/word/2010/wordprocessingDrawing" xmlns:wp="http://schemas.openxmlformats.org/drawingml/2006/wordprocessingDrawing" xmlns:w10="urn:schemas-microsoft-com:office:word" xmlns:w="http://schemas.openxmlformats.org/wordprocessingml/2006/main" xmlns:w14="http://schemas.microsoft.com/office/word/2010/wordml" xmlns:w15="http://schemas.microsoft.com/office/word/2012/wordml" xmlns:w16cex="http://schemas.microsoft.com/office/word/2018/wordml/cex" xmlns:w16cid="http://schemas.microsoft.com/office/word/2016/wordml/cid" xmlns:w16="http://schemas.microsoft.com/office/word/2018/wordml" xmlns:w16du="http://schemas.microsoft.com/office/word/2023/wordml/word16du" xmlns:w16sdtdh="http://schemas.microsoft.com/office/word/2020/wordml/sdtdatahash" xmlns:w16sdtfl="http://schemas.microsoft.com/office/word/2024/wordml/sdtformatlock" xmlns:w16se="http://schemas.microsoft.com/office/word/2015/wordml/symex" xmlns:wpg="http://schemas.microsoft.com/office/word/2010/wordprocessingGroup" xmlns:wpi="http://schemas.microsoft.com/office/word/2010/wordprocessingInk" xmlns:wne="http://schemas.microsoft.com/office/word/2006/wordml" xmlns:wps="http://schemas.microsoft.com/office/word/2010/wordprocessingShape" mc:Ignorable="w14 w15 w16se w16cid w16 w16cex w16sdtdh w16sdtfl w16du wp14">
+  <w:footnote w:type="separator" w:id="-1">
+    <w:p>
+      <w:r>
+        <w:separator/>
+      </w:r>
+    </w:p>
+  </w:footnote>
+  <w:footnote w:type="continuationSeparator" w:id="0">
+    <w:p>
+      <w:r>
+        <w:continuationSeparator/>
+      </w:r>
+    </w:p>
+  </w:footnote>
+</w:footnotes>
 </file>
 
 <file path=word/numbering.xml><?xml version="1.0" encoding="utf-8"?>
@@ -8060,6 +7817,29 @@
       <w:szCs w:val="24"/>
     </w:rPr>
   </w:style>
+  <w:style w:type="paragraph" w:styleId="Heading2">
+    <w:name w:val="heading 2"/>
+    <w:basedOn w:val="Normal"/>
+    <w:next w:val="Normal"/>
+    <w:link w:val="Heading2Char"/>
+    <w:uiPriority w:val="9"/>
+    <w:semiHidden/>
+    <w:unhideWhenUsed/>
+    <w:qFormat/>
+    <w:rsid w:val="00745434"/>
+    <w:pPr>
+      <w:keepNext/>
+      <w:keepLines/>
+      <w:spacing w:before="40"/>
+      <w:outlineLvl w:val="1"/>
+    </w:pPr>
+    <w:rPr>
+      <w:rFonts w:asciiTheme="majorHAnsi" w:eastAsiaTheme="majorEastAsia" w:hAnsiTheme="majorHAnsi" w:cstheme="majorBidi"/>
+      <w:color w:val="365F91" w:themeColor="accent1" w:themeShade="BF"/>
+      <w:sz w:val="26"/>
+      <w:szCs w:val="26"/>
+    </w:rPr>
+  </w:style>
   <w:style w:type="paragraph" w:styleId="Heading3">
     <w:name w:val="heading 3"/>
     <w:basedOn w:val="Normal"/>
@@ -8295,6 +8075,68 @@
       <w:bCs/>
       <w:sz w:val="24"/>
       <w:szCs w:val="24"/>
+    </w:rPr>
+  </w:style>
+  <w:style w:type="paragraph" w:styleId="Header">
+    <w:name w:val="header"/>
+    <w:basedOn w:val="Normal"/>
+    <w:link w:val="HeaderChar"/>
+    <w:uiPriority w:val="99"/>
+    <w:unhideWhenUsed/>
+    <w:rsid w:val="001F1F6E"/>
+    <w:pPr>
+      <w:tabs>
+        <w:tab w:val="center" w:pos="4680"/>
+        <w:tab w:val="right" w:pos="9360"/>
+      </w:tabs>
+    </w:pPr>
+  </w:style>
+  <w:style w:type="character" w:customStyle="1" w:styleId="HeaderChar">
+    <w:name w:val="Header Char"/>
+    <w:basedOn w:val="DefaultParagraphFont"/>
+    <w:link w:val="Header"/>
+    <w:uiPriority w:val="99"/>
+    <w:rsid w:val="001F1F6E"/>
+    <w:rPr>
+      <w:rFonts w:ascii="Calibri" w:eastAsia="Calibri" w:hAnsi="Calibri" w:cs="Calibri"/>
+    </w:rPr>
+  </w:style>
+  <w:style w:type="paragraph" w:styleId="Footer">
+    <w:name w:val="footer"/>
+    <w:basedOn w:val="Normal"/>
+    <w:link w:val="FooterChar"/>
+    <w:uiPriority w:val="99"/>
+    <w:unhideWhenUsed/>
+    <w:rsid w:val="001F1F6E"/>
+    <w:pPr>
+      <w:tabs>
+        <w:tab w:val="center" w:pos="4680"/>
+        <w:tab w:val="right" w:pos="9360"/>
+      </w:tabs>
+    </w:pPr>
+  </w:style>
+  <w:style w:type="character" w:customStyle="1" w:styleId="FooterChar">
+    <w:name w:val="Footer Char"/>
+    <w:basedOn w:val="DefaultParagraphFont"/>
+    <w:link w:val="Footer"/>
+    <w:uiPriority w:val="99"/>
+    <w:rsid w:val="001F1F6E"/>
+    <w:rPr>
+      <w:rFonts w:ascii="Calibri" w:eastAsia="Calibri" w:hAnsi="Calibri" w:cs="Calibri"/>
+    </w:rPr>
+  </w:style>
+  <w:style w:type="character" w:customStyle="1" w:styleId="Heading2Char">
+    <w:name w:val="Heading 2 Char"/>
+    <w:basedOn w:val="DefaultParagraphFont"/>
+    <w:link w:val="Heading2"/>
+    <w:uiPriority w:val="9"/>
+    <w:semiHidden/>
+    <w:rsid w:val="00745434"/>
+    <w:rPr>
+      <w:rFonts w:asciiTheme="majorHAnsi" w:eastAsiaTheme="majorEastAsia" w:hAnsiTheme="majorHAnsi" w:cstheme="majorBidi"/>
+      <w:color w:val="365F91" w:themeColor="accent1" w:themeShade="BF"/>
+      <w:sz w:val="26"/>
+      <w:szCs w:val="26"/>
     </w:rPr>
   </w:style>
 </w:styles>
@@ -8636,15 +8478,6 @@
 </file>
 
 <file path=customXml/item1.xml><?xml version="1.0" encoding="utf-8"?>
-<p:properties xmlns:p="http://schemas.microsoft.com/office/2006/metadata/properties" xmlns:xsi="http://www.w3.org/2001/XMLSchema-instance" xmlns:pc="http://schemas.microsoft.com/office/infopath/2007/PartnerControls">
-  <documentManagement>
-    <_ip_UnifiedCompliancePolicyUIAction xmlns="http://schemas.microsoft.com/sharepoint/v3" xsi:nil="true"/>
-    <_ip_UnifiedCompliancePolicyProperties xmlns="http://schemas.microsoft.com/sharepoint/v3" xsi:nil="true"/>
-  </documentManagement>
-</p:properties>
-</file>
-
-<file path=customXml/item2.xml><?xml version="1.0" encoding="utf-8"?>
 <ct:contentTypeSchema xmlns:ct="http://schemas.microsoft.com/office/2006/metadata/contentType" xmlns:ma="http://schemas.microsoft.com/office/2006/metadata/properties/metaAttributes" ct:_="" ma:_="" ma:contentTypeName="Document" ma:contentTypeID="0x0101003C7E18303F841E4396D5FD068880D5D3" ma:contentTypeVersion="16" ma:contentTypeDescription="Create a new document." ma:contentTypeScope="" ma:versionID="481bb1a4332af3889a7ecc17e1abcbf3">
   <xsd:schema xmlns:xsd="http://www.w3.org/2001/XMLSchema" xmlns:xs="http://www.w3.org/2001/XMLSchema" xmlns:p="http://schemas.microsoft.com/office/2006/metadata/properties" xmlns:ns1="http://schemas.microsoft.com/sharepoint/v3" xmlns:ns2="a64c34e4-9fca-4d45-92d3-78fdd6d0542b" xmlns:ns3="52da1144-a761-4d48-9b89-d9f53447ebd2" targetNamespace="http://schemas.microsoft.com/office/2006/metadata/properties" ma:root="true" ma:fieldsID="8865ff7fa4f1c40d080b337996aaf0bd" ns1:_="" ns2:_="" ns3:_="">
     <xsd:import namespace="http://schemas.microsoft.com/sharepoint/v3"/>
@@ -8884,11 +8717,16 @@
 </ct:contentTypeSchema>
 </file>
 
-<file path=customXml/item3.xml><?xml version="1.0" encoding="utf-8"?>
-<b:Sources xmlns:b="http://schemas.openxmlformats.org/officeDocument/2006/bibliography" xmlns="http://schemas.openxmlformats.org/officeDocument/2006/bibliography" SelectedStyle="\APASixthEditionOfficeOnline.xsl" StyleName="APA" Version="6"/>
+<file path=customXml/item2.xml><?xml version="1.0" encoding="utf-8"?>
+<p:properties xmlns:p="http://schemas.microsoft.com/office/2006/metadata/properties" xmlns:xsi="http://www.w3.org/2001/XMLSchema-instance" xmlns:pc="http://schemas.microsoft.com/office/infopath/2007/PartnerControls">
+  <documentManagement>
+    <_ip_UnifiedCompliancePolicyUIAction xmlns="http://schemas.microsoft.com/sharepoint/v3" xsi:nil="true"/>
+    <_ip_UnifiedCompliancePolicyProperties xmlns="http://schemas.microsoft.com/sharepoint/v3" xsi:nil="true"/>
+  </documentManagement>
+</p:properties>
 </file>
 
-<file path=customXml/item4.xml><?xml version="1.0" encoding="utf-8"?>
+<file path=customXml/item3.xml><?xml version="1.0" encoding="utf-8"?>
 <?mso-contentType ?>
 <FormTemplates xmlns="http://schemas.microsoft.com/sharepoint/v3/contenttype/forms">
   <Display>DocumentLibraryForm</Display>
@@ -8897,17 +8735,11 @@
 </FormTemplates>
 </file>
 
-<file path=customXml/itemProps1.xml><?xml version="1.0" encoding="utf-8"?>
-<ds:datastoreItem xmlns:ds="http://schemas.openxmlformats.org/officeDocument/2006/customXml" ds:itemID="{93BDEE00-7A85-4E61-B7E5-34AB3BBCBAF5}">
-  <ds:schemaRefs>
-    <ds:schemaRef ds:uri="http://schemas.microsoft.com/office/2006/metadata/properties"/>
-    <ds:schemaRef ds:uri="http://schemas.microsoft.com/office/infopath/2007/PartnerControls"/>
-    <ds:schemaRef ds:uri="http://schemas.microsoft.com/sharepoint/v3"/>
-  </ds:schemaRefs>
-</ds:datastoreItem>
+<file path=customXml/item4.xml><?xml version="1.0" encoding="utf-8"?>
+<b:Sources xmlns:b="http://schemas.openxmlformats.org/officeDocument/2006/bibliography" xmlns="http://schemas.openxmlformats.org/officeDocument/2006/bibliography" SelectedStyle="\APASixthEditionOfficeOnline.xsl" StyleName="APA" Version="6"/>
 </file>
 
-<file path=customXml/itemProps2.xml><?xml version="1.0" encoding="utf-8"?>
+<file path=customXml/itemProps1.xml><?xml version="1.0" encoding="utf-8"?>
 <ds:datastoreItem xmlns:ds="http://schemas.openxmlformats.org/officeDocument/2006/customXml" ds:itemID="{536B8056-A6F8-4EC0-902C-54819F9B4614}">
   <ds:schemaRefs>
     <ds:schemaRef ds:uri="http://schemas.microsoft.com/office/2006/metadata/contentType"/>
@@ -8927,18 +8759,28 @@
 </ds:datastoreItem>
 </file>
 
+<file path=customXml/itemProps2.xml><?xml version="1.0" encoding="utf-8"?>
+<ds:datastoreItem xmlns:ds="http://schemas.openxmlformats.org/officeDocument/2006/customXml" ds:itemID="{93BDEE00-7A85-4E61-B7E5-34AB3BBCBAF5}">
+  <ds:schemaRefs>
+    <ds:schemaRef ds:uri="http://schemas.microsoft.com/office/2006/metadata/properties"/>
+    <ds:schemaRef ds:uri="http://schemas.microsoft.com/office/infopath/2007/PartnerControls"/>
+    <ds:schemaRef ds:uri="http://schemas.microsoft.com/sharepoint/v3"/>
+  </ds:schemaRefs>
+</ds:datastoreItem>
+</file>
+
 <file path=customXml/itemProps3.xml><?xml version="1.0" encoding="utf-8"?>
+<ds:datastoreItem xmlns:ds="http://schemas.openxmlformats.org/officeDocument/2006/customXml" ds:itemID="{4E8B984F-FFA9-4980-B3D9-257B0B40EA87}">
+  <ds:schemaRefs>
+    <ds:schemaRef ds:uri="http://schemas.microsoft.com/sharepoint/v3/contenttype/forms"/>
+  </ds:schemaRefs>
+</ds:datastoreItem>
+</file>
+
+<file path=customXml/itemProps4.xml><?xml version="1.0" encoding="utf-8"?>
 <ds:datastoreItem xmlns:ds="http://schemas.openxmlformats.org/officeDocument/2006/customXml" ds:itemID="{94EF51D2-543D-487D-A5F8-7F6DE96BEF05}">
   <ds:schemaRefs>
     <ds:schemaRef ds:uri="http://schemas.openxmlformats.org/officeDocument/2006/bibliography"/>
   </ds:schemaRefs>
 </ds:datastoreItem>
-</file>
-
-<file path=customXml/itemProps4.xml><?xml version="1.0" encoding="utf-8"?>
-<ds:datastoreItem xmlns:ds="http://schemas.openxmlformats.org/officeDocument/2006/customXml" ds:itemID="{4E8B984F-FFA9-4980-B3D9-257B0B40EA87}">
-  <ds:schemaRefs>
-    <ds:schemaRef ds:uri="http://schemas.microsoft.com/sharepoint/v3/contenttype/forms"/>
-  </ds:schemaRefs>
-</ds:datastoreItem>
 </file>
</xml_diff>

<commit_message>
Update CV documents and remove old version
Updated the Word and PDF versions of 'Md. Nayamul Islam' CV and deleted the previous version 'Md. Nayamul Islam befor .docx'.
</commit_message>
<xml_diff>
--- a/CV/Md. Nayamul Islam .docx
+++ b/CV/Md. Nayamul Islam .docx
@@ -113,7 +113,6 @@
         </w:rPr>
         <w:t xml:space="preserve"> </w:t>
       </w:r>
-      <w:proofErr w:type="spellStart"/>
       <w:r>
         <w:rPr>
           <w:rFonts w:ascii="Times New Roman" w:hAnsi="Times New Roman" w:cs="Times New Roman"/>
@@ -125,7 +124,6 @@
         </w:rPr>
         <w:t>Boot</w:t>
       </w:r>
-      <w:proofErr w:type="spellEnd"/>
       <w:r>
         <w:rPr>
           <w:rFonts w:ascii="Times New Roman" w:hAnsi="Times New Roman" w:cs="Times New Roman"/>
@@ -479,19 +477,11 @@
           <w:rFonts w:ascii="Times New Roman" w:hAnsi="Times New Roman" w:cs="Times New Roman"/>
         </w:rPr>
       </w:pPr>
-      <w:proofErr w:type="spellStart"/>
-      <w:r>
-        <w:rPr>
-          <w:rFonts w:ascii="Times New Roman" w:hAnsi="Times New Roman" w:cs="Times New Roman"/>
-        </w:rPr>
-        <w:t>Telerad</w:t>
-      </w:r>
-      <w:proofErr w:type="spellEnd"/>
-      <w:r>
-        <w:rPr>
-          <w:rFonts w:ascii="Times New Roman" w:hAnsi="Times New Roman" w:cs="Times New Roman"/>
-        </w:rPr>
-        <w:t xml:space="preserve"> Medical Systems Ltd. | </w:t>
+      <w:r>
+        <w:rPr>
+          <w:rFonts w:ascii="Times New Roman" w:hAnsi="Times New Roman" w:cs="Times New Roman"/>
+        </w:rPr>
+        <w:t xml:space="preserve">Telerad Medical Systems Ltd. | </w:t>
       </w:r>
       <w:r>
         <w:rPr>
@@ -766,43 +756,31 @@
         <w:rPr>
           <w:rFonts w:ascii="Times New Roman" w:hAnsi="Times New Roman" w:cs="Times New Roman"/>
         </w:rPr>
+        <w:t>D</w:t>
+      </w:r>
+      <w:r>
+        <w:rPr>
+          <w:rFonts w:ascii="Times New Roman" w:hAnsi="Times New Roman" w:cs="Times New Roman"/>
+        </w:rPr>
+        <w:t>eveloping</w:t>
+      </w:r>
+      <w:r>
+        <w:rPr>
+          <w:rFonts w:ascii="Times New Roman" w:hAnsi="Times New Roman" w:cs="Times New Roman"/>
+        </w:rPr>
         <w:t xml:space="preserve"> </w:t>
       </w:r>
       <w:r>
         <w:rPr>
           <w:rFonts w:ascii="Times New Roman" w:hAnsi="Times New Roman" w:cs="Times New Roman"/>
         </w:rPr>
-        <w:t>D</w:t>
-      </w:r>
-      <w:r>
-        <w:rPr>
-          <w:rFonts w:ascii="Times New Roman" w:hAnsi="Times New Roman" w:cs="Times New Roman"/>
-        </w:rPr>
-        <w:t>eveloping</w:t>
-      </w:r>
-      <w:r>
-        <w:rPr>
-          <w:rFonts w:ascii="Times New Roman" w:hAnsi="Times New Roman" w:cs="Times New Roman"/>
-        </w:rPr>
-        <w:t xml:space="preserve"> </w:t>
-      </w:r>
-      <w:r>
-        <w:rPr>
-          <w:rFonts w:ascii="Times New Roman" w:hAnsi="Times New Roman" w:cs="Times New Roman"/>
-        </w:rPr>
         <w:t xml:space="preserve">a </w:t>
       </w:r>
       <w:r>
         <w:rPr>
           <w:rFonts w:ascii="Times New Roman" w:hAnsi="Times New Roman" w:cs="Times New Roman"/>
         </w:rPr>
-        <w:t>PACS</w:t>
-      </w:r>
-      <w:r>
-        <w:rPr>
-          <w:rFonts w:ascii="Times New Roman" w:hAnsi="Times New Roman" w:cs="Times New Roman"/>
-        </w:rPr>
-        <w:t xml:space="preserve"> </w:t>
+        <w:t xml:space="preserve">PACS </w:t>
       </w:r>
       <w:r>
         <w:rPr>
@@ -901,8 +879,11 @@
     <w:p>
       <w:pPr>
         <w:pStyle w:val="BodyText"/>
+        <w:numPr>
+          <w:ilvl w:val="0"/>
+          <w:numId w:val="34"/>
+        </w:numPr>
         <w:spacing w:line="276" w:lineRule="auto"/>
-        <w:ind w:left="720"/>
         <w:rPr>
           <w:rFonts w:ascii="Times New Roman" w:hAnsi="Times New Roman" w:cs="Times New Roman"/>
           <w:color w:val="000000" w:themeColor="text1"/>
@@ -923,6 +904,17 @@
       <w:r>
         <w:rPr>
           <w:rFonts w:ascii="Times New Roman" w:hAnsi="Times New Roman" w:cs="Times New Roman"/>
+          <w:b/>
+          <w:bCs/>
+          <w:iCs/>
+          <w:sz w:val="24"/>
+          <w:szCs w:val="24"/>
+        </w:rPr>
+        <w:t>Languages &amp; Frameworks:</w:t>
+      </w:r>
+      <w:r>
+        <w:rPr>
+          <w:rFonts w:ascii="Times New Roman" w:hAnsi="Times New Roman" w:cs="Times New Roman"/>
           <w:color w:val="000000" w:themeColor="text1"/>
           <w:sz w:val="22"/>
           <w:szCs w:val="22"/>
@@ -937,31 +929,41 @@
             <w14:round/>
           </w14:textOutline>
         </w:rPr>
-        <w:t xml:space="preserve"> </w:t>
-      </w:r>
-      <w:r>
-        <w:rPr>
-          <w:rFonts w:ascii="Times New Roman" w:hAnsi="Times New Roman" w:cs="Times New Roman"/>
-          <w:b/>
-          <w:bCs/>
-          <w:iCs/>
-          <w:sz w:val="24"/>
-          <w:szCs w:val="24"/>
-        </w:rPr>
-        <w:t>Languages</w:t>
-      </w:r>
-      <w:r>
-        <w:rPr>
-          <w:rFonts w:ascii="Times New Roman" w:hAnsi="Times New Roman" w:cs="Times New Roman"/>
-          <w:b/>
-          <w:bCs/>
-          <w:iCs/>
-          <w:sz w:val="24"/>
-          <w:szCs w:val="24"/>
-        </w:rPr>
-        <w:t xml:space="preserve"> &amp; Frameworks:</w:t>
-      </w:r>
-      <w:r>
+        <w:t xml:space="preserve"> </w:t>
+      </w:r>
+      <w:r>
+        <w:rPr>
+          <w:rFonts w:ascii="Times New Roman" w:hAnsi="Times New Roman" w:cs="Times New Roman"/>
+          <w:sz w:val="22"/>
+          <w:szCs w:val="22"/>
+        </w:rPr>
+        <w:t xml:space="preserve">Java, </w:t>
+      </w:r>
+      <w:r>
+        <w:rPr>
+          <w:rFonts w:ascii="Times New Roman" w:hAnsi="Times New Roman" w:cs="Times New Roman"/>
+          <w:sz w:val="22"/>
+          <w:szCs w:val="22"/>
+        </w:rPr>
+        <w:t xml:space="preserve">Spring, </w:t>
+      </w:r>
+      <w:r>
+        <w:rPr>
+          <w:rFonts w:ascii="Times New Roman" w:hAnsi="Times New Roman" w:cs="Times New Roman"/>
+          <w:sz w:val="22"/>
+          <w:szCs w:val="22"/>
+        </w:rPr>
+        <w:t>Spring Boot, Angular, React, Flutter, JavaScript, HTML, CSS</w:t>
+      </w:r>
+    </w:p>
+    <w:p>
+      <w:pPr>
+        <w:pStyle w:val="BodyText"/>
+        <w:numPr>
+          <w:ilvl w:val="0"/>
+          <w:numId w:val="34"/>
+        </w:numPr>
+        <w:spacing w:line="276" w:lineRule="auto"/>
         <w:rPr>
           <w:rFonts w:ascii="Times New Roman" w:hAnsi="Times New Roman" w:cs="Times New Roman"/>
           <w:color w:val="000000" w:themeColor="text1"/>
@@ -978,22 +980,19 @@
             <w14:round/>
           </w14:textOutline>
         </w:rPr>
-        <w:t xml:space="preserve"> </w:t>
-      </w:r>
-      <w:r>
-        <w:rPr>
-          <w:rFonts w:ascii="Times New Roman" w:hAnsi="Times New Roman" w:cs="Times New Roman"/>
-          <w:sz w:val="22"/>
-          <w:szCs w:val="22"/>
-        </w:rPr>
-        <w:t>Java, Spring Boot, Angular, React, Flutter, JavaScript, HTML, CSS</w:t>
-      </w:r>
-    </w:p>
-    <w:p>
-      <w:pPr>
-        <w:pStyle w:val="BodyText"/>
-        <w:spacing w:line="276" w:lineRule="auto"/>
-        <w:ind w:left="720"/>
+      </w:pPr>
+      <w:r>
+        <w:rPr>
+          <w:rFonts w:ascii="Times New Roman" w:hAnsi="Times New Roman" w:cs="Times New Roman"/>
+          <w:b/>
+          <w:bCs/>
+          <w:iCs/>
+          <w:sz w:val="24"/>
+          <w:szCs w:val="24"/>
+        </w:rPr>
+        <w:t>Databases:</w:t>
+      </w:r>
+      <w:r>
         <w:rPr>
           <w:rFonts w:ascii="Times New Roman" w:hAnsi="Times New Roman" w:cs="Times New Roman"/>
           <w:color w:val="000000" w:themeColor="text1"/>
@@ -1010,8 +1009,49 @@
             <w14:round/>
           </w14:textOutline>
         </w:rPr>
-      </w:pPr>
-      <w:r>
+        <w:t xml:space="preserve"> </w:t>
+      </w:r>
+      <w:r>
+        <w:rPr>
+          <w:rFonts w:ascii="Times New Roman" w:hAnsi="Times New Roman" w:cs="Times New Roman"/>
+          <w:sz w:val="22"/>
+          <w:szCs w:val="22"/>
+        </w:rPr>
+        <w:t xml:space="preserve">Oracle, MySQL, </w:t>
+      </w:r>
+      <w:r>
+        <w:rPr>
+          <w:rFonts w:ascii="Times New Roman" w:hAnsi="Times New Roman" w:cs="Times New Roman"/>
+          <w:sz w:val="22"/>
+          <w:szCs w:val="22"/>
+        </w:rPr>
+        <w:t>PostgreSQL</w:t>
+      </w:r>
+      <w:r>
+        <w:rPr>
+          <w:rFonts w:ascii="Times New Roman" w:hAnsi="Times New Roman" w:cs="Times New Roman"/>
+          <w:sz w:val="22"/>
+          <w:szCs w:val="22"/>
+        </w:rPr>
+        <w:t>, PL/SQL</w:t>
+      </w:r>
+      <w:r>
+        <w:rPr>
+          <w:rFonts w:ascii="Times New Roman" w:hAnsi="Times New Roman" w:cs="Times New Roman"/>
+          <w:sz w:val="22"/>
+          <w:szCs w:val="22"/>
+        </w:rPr>
+        <w:t>,</w:t>
+      </w:r>
+    </w:p>
+    <w:p>
+      <w:pPr>
+        <w:pStyle w:val="BodyText"/>
+        <w:numPr>
+          <w:ilvl w:val="0"/>
+          <w:numId w:val="34"/>
+        </w:numPr>
+        <w:spacing w:line="276" w:lineRule="auto"/>
         <w:rPr>
           <w:rFonts w:ascii="Times New Roman" w:hAnsi="Times New Roman" w:cs="Times New Roman"/>
           <w:color w:val="000000" w:themeColor="text1"/>
@@ -1028,8 +1068,7 @@
             <w14:round/>
           </w14:textOutline>
         </w:rPr>
-        <w:t xml:space="preserve"> </w:t>
-      </w:r>
+      </w:pPr>
       <w:r>
         <w:rPr>
           <w:rFonts w:ascii="Times New Roman" w:hAnsi="Times New Roman" w:cs="Times New Roman"/>
@@ -1039,18 +1078,7 @@
           <w:sz w:val="24"/>
           <w:szCs w:val="24"/>
         </w:rPr>
-        <w:t>Databases</w:t>
-      </w:r>
-      <w:r>
-        <w:rPr>
-          <w:rFonts w:ascii="Times New Roman" w:hAnsi="Times New Roman" w:cs="Times New Roman"/>
-          <w:b/>
-          <w:bCs/>
-          <w:iCs/>
-          <w:sz w:val="24"/>
-          <w:szCs w:val="24"/>
-        </w:rPr>
-        <w:t>:</w:t>
+        <w:t>Tools:</w:t>
       </w:r>
       <w:r>
         <w:rPr>
@@ -1077,14 +1105,17 @@
           <w:sz w:val="22"/>
           <w:szCs w:val="22"/>
         </w:rPr>
-        <w:t>Oracle, MySQL, SQLite, PL/SQL</w:t>
+        <w:t>IntelliJ IDEA, VS Code, Android Studio, Postman, Git, GitHub</w:t>
       </w:r>
     </w:p>
     <w:p>
       <w:pPr>
         <w:pStyle w:val="BodyText"/>
+        <w:numPr>
+          <w:ilvl w:val="0"/>
+          <w:numId w:val="34"/>
+        </w:numPr>
         <w:spacing w:line="276" w:lineRule="auto"/>
-        <w:ind w:left="720"/>
         <w:rPr>
           <w:rFonts w:ascii="Times New Roman" w:hAnsi="Times New Roman" w:cs="Times New Roman"/>
           <w:color w:val="000000" w:themeColor="text1"/>
@@ -1105,6 +1136,17 @@
       <w:r>
         <w:rPr>
           <w:rFonts w:ascii="Times New Roman" w:hAnsi="Times New Roman" w:cs="Times New Roman"/>
+          <w:b/>
+          <w:bCs/>
+          <w:iCs/>
+          <w:sz w:val="24"/>
+          <w:szCs w:val="24"/>
+        </w:rPr>
+        <w:t>Cloud &amp; DevOps:</w:t>
+      </w:r>
+      <w:r>
+        <w:rPr>
+          <w:rFonts w:ascii="Times New Roman" w:hAnsi="Times New Roman" w:cs="Times New Roman"/>
           <w:color w:val="000000" w:themeColor="text1"/>
           <w:sz w:val="22"/>
           <w:szCs w:val="22"/>
@@ -1119,48 +1161,15 @@
             <w14:round/>
           </w14:textOutline>
         </w:rPr>
-        <w:t xml:space="preserve"> </w:t>
-      </w:r>
-      <w:r>
-        <w:rPr>
-          <w:rFonts w:ascii="Times New Roman" w:hAnsi="Times New Roman" w:cs="Times New Roman"/>
-          <w:b/>
-          <w:bCs/>
-          <w:iCs/>
-          <w:sz w:val="24"/>
-          <w:szCs w:val="24"/>
-        </w:rPr>
-        <w:t>Tools</w:t>
-      </w:r>
-      <w:r>
-        <w:rPr>
-          <w:rFonts w:ascii="Times New Roman" w:hAnsi="Times New Roman" w:cs="Times New Roman"/>
-          <w:b/>
-          <w:bCs/>
-          <w:iCs/>
-          <w:sz w:val="24"/>
-          <w:szCs w:val="24"/>
-        </w:rPr>
-        <w:t>:</w:t>
-      </w:r>
-      <w:r>
-        <w:rPr>
-          <w:rFonts w:ascii="Times New Roman" w:hAnsi="Times New Roman" w:cs="Times New Roman"/>
-          <w:color w:val="000000" w:themeColor="text1"/>
+        <w:t xml:space="preserve"> </w:t>
+      </w:r>
+      <w:r>
+        <w:rPr>
+          <w:rFonts w:ascii="Times New Roman" w:hAnsi="Times New Roman" w:cs="Times New Roman"/>
           <w:sz w:val="22"/>
           <w:szCs w:val="22"/>
-          <w14:shadow w14:blurRad="38100" w14:dist="19050" w14:dir="2700000" w14:sx="100000" w14:sy="100000" w14:kx="0" w14:ky="0" w14:algn="tl">
-            <w14:schemeClr w14:val="dk1">
-              <w14:alpha w14:val="60000"/>
-            </w14:schemeClr>
-          </w14:shadow>
-          <w14:textOutline w14:w="0" w14:cap="flat" w14:cmpd="sng" w14:algn="ctr">
-            <w14:noFill/>
-            <w14:prstDash w14:val="solid"/>
-            <w14:round/>
-          </w14:textOutline>
-        </w:rPr>
-        <w:t xml:space="preserve"> </w:t>
+        </w:rPr>
+        <w:t>AWS EC2, Elastic Beanstalk, REST APIs, JWT</w:t>
       </w:r>
       <w:r>
         <w:rPr>
@@ -1168,123 +1177,58 @@
           <w:sz w:val="22"/>
           <w:szCs w:val="22"/>
         </w:rPr>
-        <w:t>IntelliJ IDEA, VS Code, Android Studio, Postman, Git, GitHub</w:t>
+        <w:t>,</w:t>
+      </w:r>
+      <w:r>
+        <w:rPr>
+          <w:rFonts w:ascii="Segoe UI" w:hAnsi="Segoe UI" w:cs="Segoe UI"/>
+          <w:color w:val="212529"/>
+          <w:sz w:val="22"/>
+          <w:szCs w:val="22"/>
+          <w:shd w:val="clear" w:color="auto" w:fill="FFFFFF"/>
+        </w:rPr>
+        <w:t xml:space="preserve"> </w:t>
+      </w:r>
+      <w:r>
+        <w:rPr>
+          <w:rFonts w:ascii="Times New Roman" w:hAnsi="Times New Roman" w:cs="Times New Roman"/>
+          <w:sz w:val="22"/>
+          <w:szCs w:val="22"/>
+        </w:rPr>
+        <w:t>Servlet, JSP, JSF, Hibernate</w:t>
       </w:r>
     </w:p>
     <w:p>
       <w:pPr>
         <w:pStyle w:val="BodyText"/>
-        <w:spacing w:line="276" w:lineRule="auto"/>
-        <w:ind w:left="720"/>
-        <w:rPr>
-          <w:rFonts w:ascii="Times New Roman" w:hAnsi="Times New Roman" w:cs="Times New Roman"/>
-          <w:color w:val="000000" w:themeColor="text1"/>
-          <w:sz w:val="22"/>
-          <w:szCs w:val="22"/>
-          <w14:shadow w14:blurRad="38100" w14:dist="19050" w14:dir="2700000" w14:sx="100000" w14:sy="100000" w14:kx="0" w14:ky="0" w14:algn="tl">
-            <w14:schemeClr w14:val="dk1">
-              <w14:alpha w14:val="60000"/>
-            </w14:schemeClr>
-          </w14:shadow>
-          <w14:textOutline w14:w="0" w14:cap="flat" w14:cmpd="sng" w14:algn="ctr">
-            <w14:noFill/>
-            <w14:prstDash w14:val="solid"/>
-            <w14:round/>
-          </w14:textOutline>
-        </w:rPr>
-      </w:pPr>
-      <w:r>
-        <w:rPr>
-          <w:rFonts w:ascii="Times New Roman" w:hAnsi="Times New Roman" w:cs="Times New Roman"/>
-          <w:color w:val="000000" w:themeColor="text1"/>
-          <w:sz w:val="22"/>
-          <w:szCs w:val="22"/>
-          <w14:shadow w14:blurRad="38100" w14:dist="19050" w14:dir="2700000" w14:sx="100000" w14:sy="100000" w14:kx="0" w14:ky="0" w14:algn="tl">
-            <w14:schemeClr w14:val="dk1">
-              <w14:alpha w14:val="60000"/>
-            </w14:schemeClr>
-          </w14:shadow>
-          <w14:textOutline w14:w="0" w14:cap="flat" w14:cmpd="sng" w14:algn="ctr">
-            <w14:noFill/>
-            <w14:prstDash w14:val="solid"/>
-            <w14:round/>
-          </w14:textOutline>
-        </w:rPr>
-        <w:t xml:space="preserve"> </w:t>
-      </w:r>
-      <w:r>
-        <w:rPr>
-          <w:rFonts w:ascii="Times New Roman" w:hAnsi="Times New Roman" w:cs="Times New Roman"/>
-          <w:b/>
-          <w:bCs/>
-          <w:iCs/>
-          <w:sz w:val="24"/>
-          <w:szCs w:val="24"/>
-        </w:rPr>
-        <w:t>Cloud</w:t>
-      </w:r>
-      <w:r>
-        <w:rPr>
-          <w:rFonts w:ascii="Times New Roman" w:hAnsi="Times New Roman" w:cs="Times New Roman"/>
-          <w:b/>
-          <w:bCs/>
-          <w:iCs/>
-          <w:sz w:val="24"/>
-          <w:szCs w:val="24"/>
-        </w:rPr>
-        <w:t xml:space="preserve"> &amp; DevOps:</w:t>
-      </w:r>
-      <w:r>
-        <w:rPr>
-          <w:rFonts w:ascii="Times New Roman" w:hAnsi="Times New Roman" w:cs="Times New Roman"/>
-          <w:color w:val="000000" w:themeColor="text1"/>
-          <w:sz w:val="22"/>
-          <w:szCs w:val="22"/>
-          <w14:shadow w14:blurRad="38100" w14:dist="19050" w14:dir="2700000" w14:sx="100000" w14:sy="100000" w14:kx="0" w14:ky="0" w14:algn="tl">
-            <w14:schemeClr w14:val="dk1">
-              <w14:alpha w14:val="60000"/>
-            </w14:schemeClr>
-          </w14:shadow>
-          <w14:textOutline w14:w="0" w14:cap="flat" w14:cmpd="sng" w14:algn="ctr">
-            <w14:noFill/>
-            <w14:prstDash w14:val="solid"/>
-            <w14:round/>
-          </w14:textOutline>
-        </w:rPr>
-        <w:t xml:space="preserve"> </w:t>
-      </w:r>
-      <w:r>
-        <w:rPr>
-          <w:rFonts w:ascii="Times New Roman" w:hAnsi="Times New Roman" w:cs="Times New Roman"/>
-          <w:sz w:val="22"/>
-          <w:szCs w:val="22"/>
-        </w:rPr>
-        <w:t>AWS EC2, Elastic Beanstalk, REST APIs, JWT Authentication</w:t>
-      </w:r>
+        <w:ind w:left="0" w:firstLine="0"/>
+        <w:rPr>
+          <w:rFonts w:ascii="Times New Roman" w:hAnsi="Times New Roman" w:cs="Times New Roman"/>
+        </w:rPr>
+      </w:pPr>
     </w:p>
     <w:p>
       <w:pPr>
         <w:pStyle w:val="BodyText"/>
-        <w:ind w:left="0" w:firstLine="0"/>
-        <w:rPr>
-          <w:rFonts w:ascii="Times New Roman" w:hAnsi="Times New Roman" w:cs="Times New Roman"/>
-        </w:rPr>
-      </w:pPr>
-    </w:p>
-    <w:p>
-      <w:pPr>
-        <w:pStyle w:val="Heading1"/>
         <w:pBdr>
           <w:bottom w:val="single" w:sz="4" w:space="1" w:color="auto"/>
         </w:pBdr>
-        <w:ind w:left="0"/>
-        <w:rPr>
-          <w:rFonts w:ascii="Times New Roman" w:hAnsi="Times New Roman" w:cs="Times New Roman"/>
-        </w:rPr>
-      </w:pPr>
-      <w:r>
-        <w:rPr>
-          <w:rFonts w:ascii="Times New Roman" w:hAnsi="Times New Roman" w:cs="Times New Roman"/>
+        <w:ind w:left="0" w:firstLine="0"/>
+        <w:rPr>
+          <w:rFonts w:ascii="Times New Roman" w:hAnsi="Times New Roman" w:cs="Times New Roman"/>
+          <w:b/>
+          <w:bCs/>
+          <w:sz w:val="24"/>
+          <w:szCs w:val="24"/>
+        </w:rPr>
+      </w:pPr>
+      <w:r>
+        <w:rPr>
+          <w:rFonts w:ascii="Times New Roman" w:hAnsi="Times New Roman" w:cs="Times New Roman"/>
+          <w:b/>
+          <w:bCs/>
+          <w:sz w:val="24"/>
+          <w:szCs w:val="24"/>
         </w:rPr>
         <w:t>PROFESSIONAL TRAINING</w:t>
       </w:r>
@@ -1319,8 +1263,6 @@
           <w:b/>
           <w:bCs/>
           <w:iCs/>
-          <w:sz w:val="24"/>
-          <w:szCs w:val="24"/>
         </w:rPr>
         <w:t>Web and Mobile App Development using Spring Boot, Angular, Android &amp; Flutter</w:t>
       </w:r>
@@ -1328,8 +1270,16 @@
         <w:rPr>
           <w:rFonts w:ascii="Times New Roman" w:hAnsi="Times New Roman" w:cs="Times New Roman"/>
           <w:iCs/>
+          <w:sz w:val="20"/>
+          <w:szCs w:val="20"/>
         </w:rPr>
         <w:tab/>
+      </w:r>
+      <w:r>
+        <w:rPr>
+          <w:rFonts w:ascii="Times New Roman" w:hAnsi="Times New Roman" w:cs="Times New Roman"/>
+          <w:iCs/>
+        </w:rPr>
         <w:t xml:space="preserve"> (</w:t>
       </w:r>
       <w:r>
@@ -1351,30 +1301,21 @@
         <w:tabs>
           <w:tab w:val="right" w:pos="12240"/>
         </w:tabs>
-        <w:spacing w:line="276" w:lineRule="auto"/>
-        <w:rPr>
-          <w:rFonts w:ascii="Times New Roman" w:hAnsi="Times New Roman" w:cs="Times New Roman"/>
-          <w:iCs/>
-        </w:rPr>
-      </w:pPr>
-      <w:r>
-        <w:rPr>
-          <w:rFonts w:ascii="Times New Roman" w:hAnsi="Times New Roman" w:cs="Times New Roman"/>
-          <w:iCs/>
-        </w:rPr>
-        <w:t xml:space="preserve">Completed 1-year training on enterprise web &amp; mobile app development with Spring Boot, Angular, Flutter, Oracle 19c, and Hibernate under the </w:t>
-      </w:r>
-      <w:proofErr w:type="spellStart"/>
-      <w:r>
+        <w:spacing w:before="160" w:line="360" w:lineRule="auto"/>
         <w:rPr>
           <w:rFonts w:ascii="Times New Roman" w:hAnsi="Times New Roman" w:cs="Times New Roman"/>
           <w:b/>
           <w:bCs/>
           <w:iCs/>
         </w:rPr>
-        <w:t>IsDB</w:t>
-      </w:r>
-      <w:proofErr w:type="spellEnd"/>
+      </w:pPr>
+      <w:r>
+        <w:rPr>
+          <w:rFonts w:ascii="Times New Roman" w:hAnsi="Times New Roman" w:cs="Times New Roman"/>
+          <w:iCs/>
+        </w:rPr>
+        <w:t>Completed 1-year training on enterprise web &amp; mobile app development with Spring Boot, Angular, Flutter, Oracle 19c, and Hibernate under the</w:t>
+      </w:r>
       <w:r>
         <w:rPr>
           <w:rFonts w:ascii="Times New Roman" w:hAnsi="Times New Roman" w:cs="Times New Roman"/>
@@ -1382,7 +1323,7 @@
           <w:bCs/>
           <w:iCs/>
         </w:rPr>
-        <w:t xml:space="preserve">-BISEW IT Scholarship </w:t>
+        <w:t xml:space="preserve"> </w:t>
       </w:r>
       <w:proofErr w:type="spellStart"/>
       <w:r>
@@ -1392,9 +1333,45 @@
           <w:bCs/>
           <w:iCs/>
         </w:rPr>
+        <w:t>IsDB</w:t>
+      </w:r>
+      <w:proofErr w:type="spellEnd"/>
+      <w:r>
+        <w:rPr>
+          <w:rFonts w:ascii="Times New Roman" w:hAnsi="Times New Roman" w:cs="Times New Roman"/>
+          <w:b/>
+          <w:bCs/>
+          <w:iCs/>
+        </w:rPr>
+        <w:t xml:space="preserve">-BISEW IT Scholarship </w:t>
+      </w:r>
+      <w:proofErr w:type="spellStart"/>
+      <w:r>
+        <w:rPr>
+          <w:rFonts w:ascii="Times New Roman" w:hAnsi="Times New Roman" w:cs="Times New Roman"/>
+          <w:b/>
+          <w:bCs/>
+          <w:iCs/>
+        </w:rPr>
         <w:t>Programme</w:t>
       </w:r>
       <w:proofErr w:type="spellEnd"/>
+      <w:r>
+        <w:rPr>
+          <w:rFonts w:ascii="Times New Roman" w:hAnsi="Times New Roman" w:cs="Times New Roman"/>
+          <w:b/>
+          <w:bCs/>
+          <w:iCs/>
+        </w:rPr>
+        <w:t xml:space="preserve"> </w:t>
+      </w:r>
+      <w:r>
+        <w:rPr>
+          <w:rFonts w:ascii="Times New Roman" w:hAnsi="Times New Roman" w:cs="Times New Roman"/>
+          <w:iCs/>
+        </w:rPr>
+        <w:t>(IDB)</w:t>
+      </w:r>
     </w:p>
     <w:p>
       <w:pPr>
@@ -1449,8 +1426,11 @@
     <w:p>
       <w:pPr>
         <w:pStyle w:val="Heading1"/>
+        <w:numPr>
+          <w:ilvl w:val="0"/>
+          <w:numId w:val="45"/>
+        </w:numPr>
         <w:spacing w:line="360" w:lineRule="auto"/>
-        <w:ind w:left="0"/>
         <w:rPr>
           <w:rFonts w:ascii="Times New Roman" w:hAnsi="Times New Roman" w:cs="Times New Roman"/>
           <w:b w:val="0"/>
@@ -1461,19 +1441,11 @@
       </w:pPr>
       <w:r>
         <w:rPr>
-          <w:rFonts w:ascii="Segoe UI Emoji" w:hAnsi="Segoe UI Emoji" w:cs="Segoe UI Emoji"/>
+          <w:rFonts w:ascii="Times New Roman" w:hAnsi="Times New Roman" w:cs="Times New Roman"/>
           <w:sz w:val="22"/>
           <w:szCs w:val="22"/>
         </w:rPr>
-        <w:t>📌</w:t>
-      </w:r>
-      <w:r>
-        <w:rPr>
-          <w:rFonts w:ascii="Times New Roman" w:hAnsi="Times New Roman" w:cs="Times New Roman"/>
-          <w:sz w:val="22"/>
-          <w:szCs w:val="22"/>
-        </w:rPr>
-        <w:t xml:space="preserve"> Merchandise Management ERP System (Angular &amp; Spring Boot)</w:t>
+        <w:t>Merchandise Management ERP System (Angular &amp; Spring Boot)</w:t>
       </w:r>
       <w:r>
         <w:rPr>
@@ -1565,39 +1537,41 @@
     <w:p>
       <w:pPr>
         <w:pStyle w:val="Heading1"/>
+        <w:numPr>
+          <w:ilvl w:val="0"/>
+          <w:numId w:val="46"/>
+        </w:numPr>
         <w:spacing w:line="360" w:lineRule="auto"/>
-        <w:ind w:left="0"/>
-        <w:rPr>
-          <w:rStyle w:val="Hyperlink"/>
+        <w:rPr>
           <w:rFonts w:ascii="Times New Roman" w:hAnsi="Times New Roman" w:cs="Times New Roman"/>
           <w:b w:val="0"/>
           <w:bCs w:val="0"/>
-          <w:color w:val="auto"/>
-          <w:u w:val="none"/>
-        </w:rPr>
-      </w:pPr>
-      <w:r>
-        <w:rPr>
-          <w:rFonts w:ascii="Segoe UI Emoji" w:hAnsi="Segoe UI Emoji" w:cs="Segoe UI Emoji"/>
+          <w:sz w:val="22"/>
+          <w:szCs w:val="22"/>
+        </w:rPr>
+      </w:pPr>
+      <w:r>
+        <w:rPr>
+          <w:rFonts w:ascii="Times New Roman" w:hAnsi="Times New Roman" w:cs="Times New Roman"/>
+          <w:sz w:val="22"/>
+          <w:szCs w:val="22"/>
         </w:rPr>
         <w:lastRenderedPageBreak/>
-        <w:t>📌</w:t>
-      </w:r>
-      <w:r>
-        <w:rPr>
-          <w:rFonts w:ascii="Times New Roman" w:hAnsi="Times New Roman" w:cs="Times New Roman"/>
-        </w:rPr>
-        <w:t xml:space="preserve"> Professional </w:t>
-      </w:r>
-      <w:r>
-        <w:rPr>
-          <w:rFonts w:ascii="Times New Roman" w:hAnsi="Times New Roman" w:cs="Times New Roman"/>
+        <w:t xml:space="preserve">Professional </w:t>
+      </w:r>
+      <w:r>
+        <w:rPr>
+          <w:rFonts w:ascii="Times New Roman" w:hAnsi="Times New Roman" w:cs="Times New Roman"/>
+          <w:sz w:val="22"/>
+          <w:szCs w:val="22"/>
         </w:rPr>
         <w:t>E-commerce</w:t>
       </w:r>
       <w:r>
         <w:rPr>
           <w:rFonts w:ascii="Times New Roman" w:hAnsi="Times New Roman" w:cs="Times New Roman"/>
+          <w:sz w:val="22"/>
+          <w:szCs w:val="22"/>
         </w:rPr>
         <w:t xml:space="preserve"> Management (Spring Boot &amp; React)</w:t>
       </w:r>
@@ -1612,12 +1586,16 @@
           <w:rFonts w:ascii="Times New Roman" w:hAnsi="Times New Roman" w:cs="Times New Roman"/>
           <w:b w:val="0"/>
           <w:bCs w:val="0"/>
+          <w:sz w:val="22"/>
+          <w:szCs w:val="22"/>
         </w:rPr>
         <w:t>Built a scalable e-commerce platform with secure JWT authentication and PostgreSQL database.</w:t>
       </w:r>
       <w:r>
         <w:rPr>
           <w:rFonts w:ascii="Times New Roman" w:hAnsi="Times New Roman" w:cs="Times New Roman"/>
+          <w:sz w:val="22"/>
+          <w:szCs w:val="22"/>
         </w:rPr>
         <w:br/>
         <w:t xml:space="preserve">Stack: </w:t>
@@ -1627,29 +1605,35 @@
           <w:rFonts w:ascii="Times New Roman" w:hAnsi="Times New Roman" w:cs="Times New Roman"/>
           <w:b w:val="0"/>
           <w:bCs w:val="0"/>
-        </w:rPr>
-        <w:t>React (HTML, CSS, Bootstrap, React.js), Spring Boot (Java), REST APIs, JWT.</w:t>
-      </w:r>
-      <w:r>
-        <w:rPr>
-          <w:rFonts w:ascii="Times New Roman" w:hAnsi="Times New Roman" w:cs="Times New Roman"/>
-        </w:rPr>
-        <w:br/>
-      </w:r>
-      <w:r>
-        <w:rPr>
-          <w:rStyle w:val="Hyperlink"/>
-          <w:rFonts w:ascii="Times New Roman" w:hAnsi="Times New Roman" w:cs="Times New Roman"/>
-          <w:color w:val="auto"/>
-          <w:u w:val="none"/>
-        </w:rPr>
-        <w:t>Link:</w:t>
-      </w:r>
-      <w:r>
-        <w:rPr>
-          <w:rFonts w:ascii="Times New Roman" w:hAnsi="Times New Roman" w:cs="Times New Roman"/>
           <w:sz w:val="22"/>
           <w:szCs w:val="22"/>
+        </w:rPr>
+        <w:t>React (HTML, CSS, Bootstrap, React.js), Spring Boot (Java), REST APIs, JWT.</w:t>
+      </w:r>
+      <w:r>
+        <w:rPr>
+          <w:rFonts w:ascii="Times New Roman" w:hAnsi="Times New Roman" w:cs="Times New Roman"/>
+          <w:sz w:val="22"/>
+          <w:szCs w:val="22"/>
+        </w:rPr>
+        <w:br/>
+      </w:r>
+      <w:r>
+        <w:rPr>
+          <w:rStyle w:val="Hyperlink"/>
+          <w:rFonts w:ascii="Times New Roman" w:hAnsi="Times New Roman" w:cs="Times New Roman"/>
+          <w:color w:val="auto"/>
+          <w:sz w:val="22"/>
+          <w:szCs w:val="22"/>
+          <w:u w:val="none"/>
+        </w:rPr>
+        <w:t>Link:</w:t>
+      </w:r>
+      <w:r>
+        <w:rPr>
+          <w:rFonts w:ascii="Times New Roman" w:hAnsi="Times New Roman" w:cs="Times New Roman"/>
+          <w:sz w:val="20"/>
+          <w:szCs w:val="20"/>
         </w:rPr>
         <w:t xml:space="preserve"> </w:t>
       </w:r>
@@ -1671,132 +1655,139 @@
     </w:p>
     <w:p>
       <w:pPr>
-        <w:pStyle w:val="Heading1"/>
-        <w:ind w:left="0"/>
-        <w:rPr>
-          <w:rFonts w:ascii="Times New Roman" w:hAnsi="Times New Roman" w:cs="Times New Roman"/>
-          <w:b w:val="0"/>
-          <w:bCs w:val="0"/>
+        <w:rPr>
+          <w:rFonts w:ascii="Times New Roman" w:hAnsi="Times New Roman" w:cs="Times New Roman"/>
         </w:rPr>
       </w:pPr>
     </w:p>
     <w:p>
       <w:pPr>
+        <w:pStyle w:val="Heading1"/>
+        <w:numPr>
+          <w:ilvl w:val="0"/>
+          <w:numId w:val="47"/>
+        </w:numPr>
+        <w:spacing w:line="360" w:lineRule="auto"/>
+        <w:rPr>
+          <w:rFonts w:ascii="Times New Roman" w:hAnsi="Times New Roman" w:cs="Times New Roman"/>
+          <w:sz w:val="22"/>
+          <w:szCs w:val="22"/>
+        </w:rPr>
+      </w:pPr>
+      <w:r>
+        <w:rPr>
+          <w:rFonts w:ascii="Times New Roman" w:hAnsi="Times New Roman" w:cs="Times New Roman"/>
+          <w:sz w:val="22"/>
+          <w:szCs w:val="22"/>
+        </w:rPr>
+        <w:t>Merchandise Management ERP (Flutter &amp; Spring Boot)</w:t>
+      </w:r>
+    </w:p>
+    <w:p>
+      <w:pPr>
+        <w:pStyle w:val="ListParagraph"/>
         <w:tabs>
           <w:tab w:val="right" w:pos="12240"/>
         </w:tabs>
         <w:spacing w:line="360" w:lineRule="auto"/>
-        <w:rPr>
-          <w:rFonts w:ascii="Times New Roman" w:hAnsi="Times New Roman" w:cs="Times New Roman"/>
-          <w:b/>
-          <w:bCs/>
-        </w:rPr>
-      </w:pPr>
-      <w:r>
-        <w:rPr>
-          <w:rFonts w:ascii="Segoe UI Emoji" w:hAnsi="Segoe UI Emoji" w:cs="Segoe UI Emoji"/>
-          <w:b/>
-          <w:bCs/>
-        </w:rPr>
-        <w:t>📌</w:t>
-      </w:r>
-      <w:r>
-        <w:rPr>
-          <w:rFonts w:ascii="Times New Roman" w:hAnsi="Times New Roman" w:cs="Times New Roman"/>
-          <w:b/>
-          <w:bCs/>
-        </w:rPr>
-        <w:t xml:space="preserve"> </w:t>
-      </w:r>
-      <w:r>
-        <w:rPr>
-          <w:rFonts w:ascii="Times New Roman" w:hAnsi="Times New Roman" w:cs="Times New Roman"/>
-          <w:b/>
-          <w:bCs/>
-        </w:rPr>
-        <w:t>Merchandise Management ERP (Flutter &amp; Spring Boot)</w:t>
+        <w:ind w:left="720" w:firstLine="0"/>
+        <w:rPr>
+          <w:rFonts w:ascii="Times New Roman" w:hAnsi="Times New Roman" w:cs="Times New Roman"/>
+        </w:rPr>
+      </w:pPr>
+      <w:r>
+        <w:rPr>
+          <w:rFonts w:ascii="Times New Roman" w:hAnsi="Times New Roman" w:cs="Times New Roman"/>
+        </w:rPr>
+        <w:t>Cross-platform ERP system with responsive Flutter UI and secure backend APIs.</w:t>
       </w:r>
     </w:p>
     <w:p>
       <w:pPr>
+        <w:pStyle w:val="ListParagraph"/>
         <w:tabs>
           <w:tab w:val="right" w:pos="12240"/>
         </w:tabs>
         <w:spacing w:line="360" w:lineRule="auto"/>
+        <w:ind w:left="720" w:firstLine="0"/>
+        <w:rPr>
+          <w:rFonts w:ascii="Times New Roman" w:hAnsi="Times New Roman" w:cs="Times New Roman"/>
+        </w:rPr>
+      </w:pPr>
+      <w:r>
         <w:rPr>
           <w:rFonts w:ascii="Times New Roman" w:hAnsi="Times New Roman" w:cs="Times New Roman"/>
           <w:b/>
           <w:bCs/>
         </w:rPr>
-      </w:pPr>
-      <w:r>
-        <w:rPr>
-          <w:rFonts w:ascii="Times New Roman" w:hAnsi="Times New Roman" w:cs="Times New Roman"/>
-        </w:rPr>
-        <w:t>Cross-platform ERP system with responsive Flutter UI and secure backend APIs.</w:t>
+        <w:t>Stack:</w:t>
       </w:r>
     </w:p>
     <w:p>
       <w:pPr>
+        <w:pStyle w:val="ListParagraph"/>
         <w:tabs>
           <w:tab w:val="right" w:pos="12240"/>
         </w:tabs>
         <w:spacing w:line="360" w:lineRule="auto"/>
-        <w:rPr>
-          <w:rFonts w:ascii="Times New Roman" w:hAnsi="Times New Roman" w:cs="Times New Roman"/>
-          <w:b/>
-          <w:bCs/>
-        </w:rPr>
-      </w:pPr>
-      <w:r>
-        <w:rPr>
-          <w:rFonts w:ascii="Times New Roman" w:hAnsi="Times New Roman" w:cs="Times New Roman"/>
-          <w:b/>
-          <w:bCs/>
-        </w:rPr>
-        <w:t>Stack:</w:t>
+        <w:ind w:left="720" w:firstLine="0"/>
+        <w:rPr>
+          <w:rFonts w:ascii="Times New Roman" w:hAnsi="Times New Roman" w:cs="Times New Roman"/>
+        </w:rPr>
+      </w:pPr>
+      <w:r>
+        <w:rPr>
+          <w:rFonts w:ascii="Times New Roman" w:hAnsi="Times New Roman" w:cs="Times New Roman"/>
+        </w:rPr>
+        <w:t>Flutter (Dart) for responsive UI.</w:t>
       </w:r>
     </w:p>
     <w:p>
       <w:pPr>
+        <w:pStyle w:val="ListParagraph"/>
         <w:tabs>
           <w:tab w:val="right" w:pos="12240"/>
         </w:tabs>
         <w:spacing w:line="360" w:lineRule="auto"/>
-        <w:rPr>
-          <w:rFonts w:ascii="Times New Roman" w:hAnsi="Times New Roman" w:cs="Times New Roman"/>
-        </w:rPr>
-      </w:pPr>
-      <w:r>
-        <w:rPr>
-          <w:rFonts w:ascii="Times New Roman" w:hAnsi="Times New Roman" w:cs="Times New Roman"/>
-        </w:rPr>
-        <w:t>Flutter (Dart) for responsive UI.</w:t>
+        <w:ind w:left="720" w:firstLine="0"/>
+        <w:rPr>
+          <w:rFonts w:ascii="Times New Roman" w:hAnsi="Times New Roman" w:cs="Times New Roman"/>
+        </w:rPr>
+      </w:pPr>
+      <w:r>
+        <w:rPr>
+          <w:rFonts w:ascii="Times New Roman" w:hAnsi="Times New Roman" w:cs="Times New Roman"/>
+        </w:rPr>
+        <w:t>Spring Boot (Java), RESTful APIs, JWT for authentication</w:t>
       </w:r>
     </w:p>
     <w:p>
       <w:pPr>
+        <w:pStyle w:val="ListParagraph"/>
         <w:tabs>
           <w:tab w:val="right" w:pos="12240"/>
         </w:tabs>
         <w:spacing w:line="360" w:lineRule="auto"/>
-        <w:rPr>
-          <w:rFonts w:ascii="Times New Roman" w:hAnsi="Times New Roman" w:cs="Times New Roman"/>
-        </w:rPr>
-      </w:pPr>
-      <w:r>
-        <w:rPr>
-          <w:rFonts w:ascii="Times New Roman" w:hAnsi="Times New Roman" w:cs="Times New Roman"/>
-        </w:rPr>
-        <w:t>Spring Boot (Java), RESTful APIs, JWT for authentication</w:t>
+        <w:ind w:left="720" w:firstLine="0"/>
+        <w:rPr>
+          <w:rFonts w:ascii="Times New Roman" w:hAnsi="Times New Roman" w:cs="Times New Roman"/>
+        </w:rPr>
+      </w:pPr>
+      <w:r>
+        <w:rPr>
+          <w:rFonts w:ascii="Times New Roman" w:hAnsi="Times New Roman" w:cs="Times New Roman"/>
+        </w:rPr>
+        <w:t>MySQL for efficient data management. Authentication: JWT and email verification.</w:t>
       </w:r>
     </w:p>
     <w:p>
       <w:pPr>
+        <w:pStyle w:val="ListParagraph"/>
         <w:tabs>
           <w:tab w:val="right" w:pos="12240"/>
         </w:tabs>
         <w:spacing w:line="360" w:lineRule="auto"/>
+        <w:ind w:left="720" w:firstLine="0"/>
         <w:rPr>
           <w:rStyle w:val="Hyperlink"/>
           <w:rFonts w:ascii="Times New Roman" w:hAnsi="Times New Roman" w:cs="Times New Roman"/>
@@ -1808,71 +1799,22 @@
       </w:pPr>
       <w:r>
         <w:rPr>
-          <w:rFonts w:ascii="Times New Roman" w:hAnsi="Times New Roman" w:cs="Times New Roman"/>
-        </w:rPr>
-        <w:t>MySQL</w:t>
-      </w:r>
-      <w:r>
-        <w:rPr>
-          <w:rFonts w:ascii="Times New Roman" w:hAnsi="Times New Roman" w:cs="Times New Roman"/>
-          <w:b/>
-          <w:bCs/>
-        </w:rPr>
-        <w:t xml:space="preserve"> </w:t>
-      </w:r>
-      <w:r>
-        <w:rPr>
-          <w:rFonts w:ascii="Times New Roman" w:hAnsi="Times New Roman" w:cs="Times New Roman"/>
-        </w:rPr>
-        <w:t xml:space="preserve">for efficient data management. Authentication: JWT and email verification. </w:t>
-      </w:r>
-      <w:r>
-        <w:rPr>
-          <w:rFonts w:ascii="Times New Roman" w:hAnsi="Times New Roman" w:cs="Times New Roman"/>
-        </w:rPr>
-        <w:tab/>
-      </w:r>
-      <w:r>
-        <w:rPr>
-          <w:rFonts w:ascii="Times New Roman" w:hAnsi="Times New Roman" w:cs="Times New Roman"/>
-          <w:b/>
-          <w:bCs/>
-          <w:sz w:val="20"/>
-          <w:szCs w:val="20"/>
-          <w:u w:val="single"/>
-        </w:rPr>
-        <w:br/>
-      </w:r>
-      <w:r>
-        <w:rPr>
           <w:rStyle w:val="Hyperlink"/>
           <w:rFonts w:ascii="Times New Roman" w:hAnsi="Times New Roman" w:cs="Times New Roman"/>
           <w:b/>
           <w:bCs/>
           <w:color w:val="auto"/>
-          <w:sz w:val="24"/>
-          <w:szCs w:val="24"/>
           <w:u w:val="none"/>
         </w:rPr>
         <w:t>Link:</w:t>
       </w:r>
       <w:r>
         <w:rPr>
-          <w:rFonts w:ascii="Times New Roman" w:hAnsi="Times New Roman" w:cs="Times New Roman"/>
-          <w:b/>
-          <w:bCs/>
-          <w:sz w:val="20"/>
-          <w:szCs w:val="20"/>
-        </w:rPr>
-        <w:t xml:space="preserve"> </w:t>
-      </w:r>
-      <w:r>
-        <w:rPr>
-          <w:rFonts w:ascii="Times New Roman" w:hAnsi="Times New Roman" w:cs="Times New Roman"/>
-          <w:b/>
-          <w:bCs/>
-        </w:rPr>
-        <w:t xml:space="preserve"> </w:t>
+          <w:rStyle w:val="Hyperlink"/>
+          <w:color w:val="auto"/>
+          <w:u w:val="none"/>
+        </w:rPr>
+        <w:t xml:space="preserve">  </w:t>
       </w:r>
       <w:hyperlink r:id="rId15" w:history="1">
         <w:r>
@@ -1893,83 +1835,103 @@
         <w:tabs>
           <w:tab w:val="right" w:pos="12240"/>
         </w:tabs>
-        <w:rPr>
-          <w:rFonts w:ascii="Times New Roman" w:hAnsi="Times New Roman" w:cs="Times New Roman"/>
-          <w:sz w:val="20"/>
-          <w:szCs w:val="20"/>
+        <w:spacing w:line="360" w:lineRule="auto"/>
+        <w:rPr>
+          <w:rFonts w:ascii="Times New Roman" w:hAnsi="Times New Roman" w:cs="Times New Roman"/>
+          <w:b/>
+          <w:bCs/>
         </w:rPr>
       </w:pPr>
     </w:p>
     <w:p>
       <w:pPr>
+        <w:pStyle w:val="Heading1"/>
+        <w:numPr>
+          <w:ilvl w:val="0"/>
+          <w:numId w:val="48"/>
+        </w:numPr>
+        <w:spacing w:line="360" w:lineRule="auto"/>
+        <w:rPr>
+          <w:rFonts w:ascii="Times New Roman" w:hAnsi="Times New Roman" w:cs="Times New Roman"/>
+          <w:sz w:val="22"/>
+          <w:szCs w:val="22"/>
+        </w:rPr>
+      </w:pPr>
+      <w:r>
+        <w:rPr>
+          <w:rFonts w:ascii="Times New Roman" w:hAnsi="Times New Roman" w:cs="Times New Roman"/>
+          <w:sz w:val="22"/>
+          <w:szCs w:val="22"/>
+        </w:rPr>
+        <w:t>Healthify – Personal Health Care App (Android Studio)</w:t>
+      </w:r>
+    </w:p>
+    <w:p>
+      <w:pPr>
+        <w:pStyle w:val="ListParagraph"/>
         <w:tabs>
           <w:tab w:val="right" w:pos="12240"/>
         </w:tabs>
         <w:spacing w:line="360" w:lineRule="auto"/>
-        <w:rPr>
-          <w:rFonts w:ascii="Times New Roman" w:hAnsi="Times New Roman" w:cs="Times New Roman"/>
-          <w:b/>
-          <w:bCs/>
-        </w:rPr>
-      </w:pPr>
-      <w:r>
-        <w:rPr>
-          <w:rFonts w:ascii="Segoe UI Emoji" w:hAnsi="Segoe UI Emoji" w:cs="Segoe UI Emoji"/>
-          <w:b/>
-          <w:bCs/>
-        </w:rPr>
-        <w:t>📌</w:t>
-      </w:r>
-      <w:r>
-        <w:rPr>
-          <w:rFonts w:ascii="Times New Roman" w:hAnsi="Times New Roman" w:cs="Times New Roman"/>
-          <w:b/>
-          <w:bCs/>
-        </w:rPr>
-        <w:t xml:space="preserve"> </w:t>
-      </w:r>
-      <w:proofErr w:type="spellStart"/>
-      <w:r>
-        <w:rPr>
-          <w:rFonts w:ascii="Times New Roman" w:hAnsi="Times New Roman" w:cs="Times New Roman"/>
-          <w:b/>
-          <w:bCs/>
-        </w:rPr>
-        <w:t>Healthify</w:t>
-      </w:r>
-      <w:proofErr w:type="spellEnd"/>
-      <w:r>
-        <w:rPr>
-          <w:rFonts w:ascii="Times New Roman" w:hAnsi="Times New Roman" w:cs="Times New Roman"/>
-          <w:b/>
-          <w:bCs/>
-        </w:rPr>
-        <w:t xml:space="preserve"> – Personal Health Care App (Android Studio)</w:t>
+        <w:ind w:left="720" w:firstLine="0"/>
+        <w:rPr>
+          <w:rFonts w:ascii="Times New Roman" w:hAnsi="Times New Roman" w:cs="Times New Roman"/>
+        </w:rPr>
+      </w:pPr>
+      <w:r>
+        <w:rPr>
+          <w:rFonts w:ascii="Times New Roman" w:hAnsi="Times New Roman" w:cs="Times New Roman"/>
+        </w:rPr>
+        <w:t>Tracks daily health metrics with offline storage, Firebase sync, and push notifications.</w:t>
       </w:r>
     </w:p>
     <w:p>
       <w:pPr>
+        <w:pStyle w:val="ListParagraph"/>
         <w:tabs>
           <w:tab w:val="right" w:pos="12240"/>
         </w:tabs>
         <w:spacing w:line="360" w:lineRule="auto"/>
-        <w:rPr>
-          <w:rFonts w:ascii="Times New Roman" w:hAnsi="Times New Roman" w:cs="Times New Roman"/>
-        </w:rPr>
-      </w:pPr>
-      <w:r>
-        <w:rPr>
-          <w:rFonts w:ascii="Times New Roman" w:hAnsi="Times New Roman" w:cs="Times New Roman"/>
-        </w:rPr>
-        <w:t>Tracks daily health metrics with offline storage, Firebase sync, and push notifications.</w:t>
+        <w:ind w:left="720" w:firstLine="0"/>
+        <w:rPr>
+          <w:rFonts w:ascii="Times New Roman" w:hAnsi="Times New Roman" w:cs="Times New Roman"/>
+        </w:rPr>
+      </w:pPr>
+      <w:r>
+        <w:rPr>
+          <w:rFonts w:ascii="Times New Roman" w:hAnsi="Times New Roman" w:cs="Times New Roman"/>
+          <w:b/>
+          <w:bCs/>
+        </w:rPr>
+        <w:t>Stack:</w:t>
+      </w:r>
+      <w:r>
+        <w:rPr>
+          <w:rFonts w:ascii="Times New Roman" w:hAnsi="Times New Roman" w:cs="Times New Roman"/>
+        </w:rPr>
+        <w:t xml:space="preserve"> Java, SQLite, Email Validation, Firebase Firestore,</w:t>
+      </w:r>
+      <w:r>
+        <w:rPr>
+          <w:rFonts w:ascii="Times New Roman" w:hAnsi="Times New Roman" w:cs="Times New Roman"/>
+        </w:rPr>
+        <w:t xml:space="preserve"> </w:t>
+      </w:r>
+      <w:r>
+        <w:rPr>
+          <w:rFonts w:ascii="Times New Roman" w:hAnsi="Times New Roman" w:cs="Times New Roman"/>
+        </w:rPr>
+        <w:t>Firebase Authentication, Push Notifications</w:t>
       </w:r>
     </w:p>
     <w:p>
       <w:pPr>
+        <w:pStyle w:val="ListParagraph"/>
         <w:tabs>
           <w:tab w:val="right" w:pos="12240"/>
         </w:tabs>
         <w:spacing w:line="360" w:lineRule="auto"/>
+        <w:ind w:left="720" w:firstLine="0"/>
         <w:rPr>
           <w:rFonts w:ascii="Times New Roman" w:hAnsi="Times New Roman" w:cs="Times New Roman"/>
         </w:rPr>
@@ -1980,31 +1942,13 @@
           <w:b/>
           <w:bCs/>
         </w:rPr>
-        <w:t>Stack:</w:t>
-      </w:r>
-      <w:r>
-        <w:rPr>
-          <w:rFonts w:ascii="Times New Roman" w:hAnsi="Times New Roman" w:cs="Times New Roman"/>
-        </w:rPr>
-        <w:t xml:space="preserve"> Java, SQLite, Email Validation, Firebase </w:t>
-      </w:r>
-      <w:proofErr w:type="spellStart"/>
-      <w:r>
-        <w:rPr>
-          <w:rFonts w:ascii="Times New Roman" w:hAnsi="Times New Roman" w:cs="Times New Roman"/>
-        </w:rPr>
-        <w:t>Firestore</w:t>
-      </w:r>
-      <w:proofErr w:type="spellEnd"/>
-      <w:r>
-        <w:rPr>
-          <w:rFonts w:ascii="Times New Roman" w:hAnsi="Times New Roman" w:cs="Times New Roman"/>
-        </w:rPr>
-        <w:t>,</w:t>
-      </w:r>
-      <w:r>
-        <w:rPr>
-          <w:rFonts w:ascii="Times New Roman" w:hAnsi="Times New Roman" w:cs="Times New Roman"/>
+        <w:t>Features:</w:t>
+      </w:r>
+      <w:r>
+        <w:rPr>
+          <w:rFonts w:ascii="Times New Roman" w:hAnsi="Times New Roman" w:cs="Times New Roman"/>
+          <w:b/>
+          <w:bCs/>
         </w:rPr>
         <w:t xml:space="preserve"> </w:t>
       </w:r>
@@ -2012,32 +1956,44 @@
         <w:rPr>
           <w:rFonts w:ascii="Times New Roman" w:hAnsi="Times New Roman" w:cs="Times New Roman"/>
         </w:rPr>
-        <w:t>Firebase Authentication, Push Notifications</w:t>
+        <w:t>Tracks and records daily health metrics.</w:t>
+      </w:r>
+      <w:r>
+        <w:rPr>
+          <w:rFonts w:ascii="Times New Roman" w:hAnsi="Times New Roman" w:cs="Times New Roman"/>
+        </w:rPr>
+        <w:t xml:space="preserve"> </w:t>
+      </w:r>
+      <w:r>
+        <w:rPr>
+          <w:rFonts w:ascii="Times New Roman" w:hAnsi="Times New Roman" w:cs="Times New Roman"/>
+        </w:rPr>
+        <w:t>Uses SQLite for local data storage and offline access.</w:t>
       </w:r>
     </w:p>
     <w:p>
       <w:pPr>
+        <w:pStyle w:val="ListParagraph"/>
         <w:tabs>
           <w:tab w:val="right" w:pos="12240"/>
         </w:tabs>
         <w:spacing w:line="360" w:lineRule="auto"/>
-        <w:rPr>
-          <w:rFonts w:ascii="Times New Roman" w:hAnsi="Times New Roman" w:cs="Times New Roman"/>
-        </w:rPr>
-      </w:pPr>
-      <w:r>
+        <w:ind w:left="720" w:firstLine="0"/>
         <w:rPr>
           <w:rFonts w:ascii="Times New Roman" w:hAnsi="Times New Roman" w:cs="Times New Roman"/>
           <w:b/>
           <w:bCs/>
         </w:rPr>
-        <w:t>Features:</w:t>
-      </w:r>
-      <w:r>
-        <w:rPr>
-          <w:rFonts w:ascii="Times New Roman" w:hAnsi="Times New Roman" w:cs="Times New Roman"/>
-          <w:b/>
-          <w:bCs/>
+      </w:pPr>
+      <w:r>
+        <w:rPr>
+          <w:rFonts w:ascii="Times New Roman" w:hAnsi="Times New Roman" w:cs="Times New Roman"/>
+        </w:rPr>
+        <w:t>Simple and</w:t>
+      </w:r>
+      <w:r>
+        <w:rPr>
+          <w:rFonts w:ascii="Times New Roman" w:hAnsi="Times New Roman" w:cs="Times New Roman"/>
         </w:rPr>
         <w:t xml:space="preserve"> </w:t>
       </w:r>
@@ -2045,66 +2001,17 @@
         <w:rPr>
           <w:rFonts w:ascii="Times New Roman" w:hAnsi="Times New Roman" w:cs="Times New Roman"/>
         </w:rPr>
-        <w:t>Tracks and records daily health metrics.</w:t>
-      </w:r>
-      <w:r>
-        <w:rPr>
-          <w:rFonts w:ascii="Times New Roman" w:hAnsi="Times New Roman" w:cs="Times New Roman"/>
-        </w:rPr>
-        <w:t xml:space="preserve"> </w:t>
-      </w:r>
-      <w:r>
-        <w:rPr>
-          <w:rFonts w:ascii="Times New Roman" w:hAnsi="Times New Roman" w:cs="Times New Roman"/>
-        </w:rPr>
-        <w:t xml:space="preserve">Uses SQLite for local data storage and offline access. </w:t>
+        <w:t>intuitive UI for easy navigation.</w:t>
       </w:r>
     </w:p>
     <w:p>
       <w:pPr>
+        <w:pStyle w:val="ListParagraph"/>
         <w:tabs>
           <w:tab w:val="right" w:pos="12240"/>
         </w:tabs>
         <w:spacing w:line="360" w:lineRule="auto"/>
-        <w:rPr>
-          <w:rFonts w:ascii="Times New Roman" w:hAnsi="Times New Roman" w:cs="Times New Roman"/>
-          <w:b/>
-          <w:bCs/>
-        </w:rPr>
-      </w:pPr>
-      <w:r>
-        <w:rPr>
-          <w:rFonts w:ascii="Times New Roman" w:hAnsi="Times New Roman" w:cs="Times New Roman"/>
-        </w:rPr>
-        <w:t>Simple and</w:t>
-      </w:r>
-      <w:r>
-        <w:rPr>
-          <w:rFonts w:ascii="Times New Roman" w:hAnsi="Times New Roman" w:cs="Times New Roman"/>
-        </w:rPr>
-        <w:t xml:space="preserve"> </w:t>
-      </w:r>
-      <w:r>
-        <w:rPr>
-          <w:rFonts w:ascii="Times New Roman" w:hAnsi="Times New Roman" w:cs="Times New Roman"/>
-        </w:rPr>
-        <w:t>intuitive UI for easy navigation.</w:t>
-      </w:r>
-    </w:p>
-    <w:p>
-      <w:pPr>
-        <w:tabs>
-          <w:tab w:val="right" w:pos="12240"/>
-        </w:tabs>
-        <w:spacing w:line="360" w:lineRule="auto"/>
-        <w:rPr>
-          <w:rStyle w:val="Hyperlink"/>
-          <w:rFonts w:ascii="Times New Roman" w:hAnsi="Times New Roman" w:cs="Times New Roman"/>
-          <w:i/>
-          <w:iCs/>
-          <w:sz w:val="20"/>
-          <w:szCs w:val="20"/>
-        </w:rPr>
+        <w:ind w:left="720" w:firstLine="0"/>
       </w:pPr>
       <w:r>
         <w:rPr>
@@ -2113,8 +2020,6 @@
           <w:b/>
           <w:bCs/>
           <w:color w:val="auto"/>
-          <w:sz w:val="24"/>
-          <w:szCs w:val="24"/>
           <w:u w:val="none"/>
         </w:rPr>
         <w:t>Link:</w:t>
@@ -2156,11 +2061,9 @@
         <w:tabs>
           <w:tab w:val="right" w:pos="12240"/>
         </w:tabs>
-        <w:rPr>
-          <w:rFonts w:ascii="Times New Roman" w:hAnsi="Times New Roman" w:cs="Times New Roman"/>
-          <w:b/>
-          <w:bCs/>
-          <w:u w:val="single"/>
+        <w:spacing w:line="360" w:lineRule="auto"/>
+        <w:rPr>
+          <w:rFonts w:ascii="Times New Roman" w:hAnsi="Times New Roman" w:cs="Times New Roman"/>
         </w:rPr>
       </w:pPr>
     </w:p>
@@ -2580,25 +2483,7 @@
           <w:sz w:val="22"/>
           <w:szCs w:val="22"/>
         </w:rPr>
-        <w:t>Affiliated Govt. Tit</w:t>
-      </w:r>
-      <w:proofErr w:type="spellStart"/>
-      <w:r>
-        <w:rPr>
-          <w:rFonts w:ascii="Times New Roman" w:hAnsi="Times New Roman" w:cs="Times New Roman"/>
-          <w:sz w:val="22"/>
-          <w:szCs w:val="22"/>
-        </w:rPr>
-        <w:t>umir</w:t>
-      </w:r>
-      <w:proofErr w:type="spellEnd"/>
-      <w:r>
-        <w:rPr>
-          <w:rFonts w:ascii="Times New Roman" w:hAnsi="Times New Roman" w:cs="Times New Roman"/>
-          <w:sz w:val="22"/>
-          <w:szCs w:val="22"/>
-        </w:rPr>
-        <w:t xml:space="preserve"> College, </w:t>
+        <w:t xml:space="preserve">Affiliated Govt. Titumir College, </w:t>
       </w:r>
     </w:p>
     <w:p>
@@ -2676,16 +2561,16 @@
         <mc:AlternateContent>
           <mc:Choice Requires="wps">
             <w:drawing>
-              <wp:anchor distT="0" distB="0" distL="114300" distR="114300" simplePos="0" relativeHeight="251670528" behindDoc="0" locked="0" layoutInCell="1" allowOverlap="1" wp14:anchorId="0D8E1998" wp14:editId="5C357D7B">
+              <wp:anchor distT="0" distB="0" distL="114300" distR="114300" simplePos="0" relativeHeight="251670528" behindDoc="0" locked="0" layoutInCell="1" allowOverlap="1" wp14:anchorId="0D8E1998" wp14:editId="6C4672A7">
                 <wp:simplePos x="0" y="0"/>
                 <wp:positionH relativeFrom="margin">
-                  <wp:align>right</wp:align>
+                  <wp:posOffset>3842385</wp:posOffset>
                 </wp:positionH>
                 <wp:positionV relativeFrom="paragraph">
-                  <wp:posOffset>176985</wp:posOffset>
+                  <wp:posOffset>140449</wp:posOffset>
                 </wp:positionV>
-                <wp:extent cx="3009265" cy="1610436"/>
-                <wp:effectExtent l="0" t="0" r="635" b="8890"/>
+                <wp:extent cx="3034386" cy="1610436"/>
+                <wp:effectExtent l="0" t="0" r="0" b="8890"/>
                 <wp:wrapNone/>
                 <wp:docPr id="1832018644" name="Text Box 9"/>
                 <wp:cNvGraphicFramePr/>
@@ -2696,7 +2581,7 @@
                       <wps:spPr>
                         <a:xfrm>
                           <a:off x="0" y="0"/>
-                          <a:ext cx="3009265" cy="1610436"/>
+                          <a:ext cx="3034386" cy="1610436"/>
                         </a:xfrm>
                         <a:prstGeom prst="rect">
                           <a:avLst/>
@@ -2939,7 +2824,7 @@
           </mc:Choice>
           <mc:Fallback>
             <w:pict>
-              <v:shape w14:anchorId="0D8E1998" id="_x0000_s1027" type="#_x0000_t202" style="position:absolute;left:0;text-align:left;margin-left:185.75pt;margin-top:13.95pt;width:236.95pt;height:126.8pt;z-index:251670528;visibility:visible;mso-wrap-style:square;mso-width-percent:0;mso-height-percent:0;mso-wrap-distance-left:9pt;mso-wrap-distance-top:0;mso-wrap-distance-right:9pt;mso-wrap-distance-bottom:0;mso-position-horizontal:right;mso-position-horizontal-relative:margin;mso-position-vertical:absolute;mso-position-vertical-relative:text;mso-width-percent:0;mso-height-percent:0;mso-width-relative:margin;mso-height-relative:margin;v-text-anchor:top" o:gfxdata="UEsDBBQABgAIAAAAIQC2gziS/gAAAOEBAAATAAAAW0NvbnRlbnRfVHlwZXNdLnhtbJSRQU7DMBBF&#10;90jcwfIWJU67QAgl6YK0S0CoHGBkTxKLZGx5TGhvj5O2G0SRWNoz/78nu9wcxkFMGNg6quQqL6RA&#10;0s5Y6ir5vt9lD1JwBDIwOMJKHpHlpr69KfdHjyxSmriSfYz+USnWPY7AufNIadK6MEJMx9ApD/oD&#10;OlTrorhX2lFEilmcO2RdNtjC5xDF9pCuTyYBB5bi6bQ4syoJ3g9WQ0ymaiLzg5KdCXlKLjvcW893&#10;SUOqXwnz5DrgnHtJTxOsQfEKIT7DmDSUCaxw7Rqn8787ZsmRM9e2VmPeBN4uqYvTtW7jvijg9N/y&#10;JsXecLq0q+WD6m8AAAD//wMAUEsDBBQABgAIAAAAIQA4/SH/1gAAAJQBAAALAAAAX3JlbHMvLnJl&#10;bHOkkMFqwzAMhu+DvYPRfXGawxijTi+j0GvpHsDYimMaW0Yy2fr2M4PBMnrbUb/Q94l/f/hMi1qR&#10;JVI2sOt6UJgd+ZiDgffL8ekFlFSbvV0oo4EbChzGx4f9GRdb25HMsYhqlCwG5lrLq9biZkxWOiqY&#10;22YiTra2kYMu1l1tQD30/bPm3wwYN0x18gb45AdQl1tp5j/sFB2T0FQ7R0nTNEV3j6o9feQzro1i&#10;OWA14Fm+Q8a1a8+Bvu/d/dMb2JY5uiPbhG/ktn4cqGU/er3pcvwCAAD//wMAUEsDBBQABgAIAAAA&#10;IQBeOTOFMAIAAFwEAAAOAAAAZHJzL2Uyb0RvYy54bWysVE1v2zAMvQ/YfxB0X2zna60Rp8hSZBgQ&#10;tAXSoWdFlmIDsqhJSuzs14+S87Vup2EXmRSpJ/LxybOHrlHkIKyrQRc0G6SUCM2hrPWuoN9fV5/u&#10;KHGe6ZIp0KKgR+How/zjh1lrcjGEClQpLEEQ7fLWFLTy3uRJ4nglGuYGYITGoATbMI+u3SWlZS2i&#10;NyoZpuk0acGWxgIXzuHuYx+k84gvpeD+WUonPFEFxdp8XG1ct2FN5jOW7ywzVc1PZbB/qKJhtcZL&#10;L1CPzDOyt/UfUE3NLTiQfsChSUDKmovYA3aTpe+62VTMiNgLkuPMhSb3/2D502FjXizx3RfocICB&#10;kNa43OFm6KeTtglfrJRgHCk8XmgTnSccN0dpej+cTijhGMumWToeTQNOcj1urPNfBTQkGAW1OJdI&#10;Fzusne9TzynhNgeqLle1UtEJWhBLZcmB4RSVj0Ui+G9ZSpO2oNPRJI3AGsLxHllprOXaVLB8t+1I&#10;Xd40vIXyiDxY6CXiDF/VWOuaOf/CLGoCW0ed+2dcpAK8C04WJRXYn3/bD/k4KoxS0qLGCup+7JkV&#10;lKhvGod4n43HQZTRGU8+D9Gxt5HtbUTvmyUgARm+KMOjGfK9OpvSQvOGz2ERbsUQ0xzvLqg/m0vf&#10;Kx+fExeLRUxCGRrm13pjeIAOhIdJvHZvzJrTuDxO+gnOamT5u6n1ueGkhsXeg6zjSAPPPasn+lHC&#10;URSn5xbeyK0fs64/hfkvAAAA//8DAFBLAwQUAAYACAAAACEAvzn8E+AAAAAHAQAADwAAAGRycy9k&#10;b3ducmV2LnhtbEyPS0/DMBCE70j9D9ZW4oKo04aSEuJUCPGQemvDQ9zceEki4nUUu0n49ywnuO3s&#10;rGa+zbaTbcWAvW8cKVguIhBIpTMNVQpeisfLDQgfNBndOkIF3+hhm8/OMp0aN9Ieh0OoBIeQT7WC&#10;OoQuldKXNVrtF65DYu/T9VYHln0lTa9HDretXEXRtbS6IW6odYf3NZZfh5NV8HFRve/89PQ6xuu4&#10;e3geiuTNFEqdz6e7WxABp/B3DL/4jA45Mx3diYwXrQJ+JChYJTcg2L1KYh6OvNgs1yDzTP7nz38A&#10;AAD//wMAUEsBAi0AFAAGAAgAAAAhALaDOJL+AAAA4QEAABMAAAAAAAAAAAAAAAAAAAAAAFtDb250&#10;ZW50X1R5cGVzXS54bWxQSwECLQAUAAYACAAAACEAOP0h/9YAAACUAQAACwAAAAAAAAAAAAAAAAAv&#10;AQAAX3JlbHMvLnJlbHNQSwECLQAUAAYACAAAACEAXjkzhTACAABcBAAADgAAAAAAAAAAAAAAAAAu&#10;AgAAZHJzL2Uyb0RvYy54bWxQSwECLQAUAAYACAAAACEAvzn8E+AAAAAHAQAADwAAAAAAAAAAAAAA&#10;AACKBAAAZHJzL2Rvd25yZXYueG1sUEsFBgAAAAAEAAQA8wAAAJcFAAAAAA==&#10;" fillcolor="white [3201]" stroked="f" strokeweight=".5pt">
+              <v:shape w14:anchorId="0D8E1998" id="_x0000_s1027" type="#_x0000_t202" style="position:absolute;left:0;text-align:left;margin-left:302.55pt;margin-top:11.05pt;width:238.95pt;height:126.8pt;z-index:251670528;visibility:visible;mso-wrap-style:square;mso-width-percent:0;mso-height-percent:0;mso-wrap-distance-left:9pt;mso-wrap-distance-top:0;mso-wrap-distance-right:9pt;mso-wrap-distance-bottom:0;mso-position-horizontal:absolute;mso-position-horizontal-relative:margin;mso-position-vertical:absolute;mso-position-vertical-relative:text;mso-width-percent:0;mso-height-percent:0;mso-width-relative:margin;mso-height-relative:margin;v-text-anchor:top" o:gfxdata="UEsDBBQABgAIAAAAIQC2gziS/gAAAOEBAAATAAAAW0NvbnRlbnRfVHlwZXNdLnhtbJSRQU7DMBBF&#10;90jcwfIWJU67QAgl6YK0S0CoHGBkTxKLZGx5TGhvj5O2G0SRWNoz/78nu9wcxkFMGNg6quQqL6RA&#10;0s5Y6ir5vt9lD1JwBDIwOMJKHpHlpr69KfdHjyxSmriSfYz+USnWPY7AufNIadK6MEJMx9ApD/oD&#10;OlTrorhX2lFEilmcO2RdNtjC5xDF9pCuTyYBB5bi6bQ4syoJ3g9WQ0ymaiLzg5KdCXlKLjvcW893&#10;SUOqXwnz5DrgnHtJTxOsQfEKIT7DmDSUCaxw7Rqn8787ZsmRM9e2VmPeBN4uqYvTtW7jvijg9N/y&#10;JsXecLq0q+WD6m8AAAD//wMAUEsDBBQABgAIAAAAIQA4/SH/1gAAAJQBAAALAAAAX3JlbHMvLnJl&#10;bHOkkMFqwzAMhu+DvYPRfXGawxijTi+j0GvpHsDYimMaW0Yy2fr2M4PBMnrbUb/Q94l/f/hMi1qR&#10;JVI2sOt6UJgd+ZiDgffL8ekFlFSbvV0oo4EbChzGx4f9GRdb25HMsYhqlCwG5lrLq9biZkxWOiqY&#10;22YiTra2kYMu1l1tQD30/bPm3wwYN0x18gb45AdQl1tp5j/sFB2T0FQ7R0nTNEV3j6o9feQzro1i&#10;OWA14Fm+Q8a1a8+Bvu/d/dMb2JY5uiPbhG/ktn4cqGU/er3pcvwCAAD//wMAUEsDBBQABgAIAAAA&#10;IQAZ+pNQMAIAAFwEAAAOAAAAZHJzL2Uyb0RvYy54bWysVE1v2zAMvQ/YfxB0X2wnadYGcYosRYYB&#10;RVsgHXpWZCkWIIuapMTOfv0oOV/rdhp2kUmReiIfnzy77xpN9sJ5BaakxSCnRBgOlTLbkn5/XX26&#10;pcQHZiqmwYiSHoSn9/OPH2atnYoh1KAr4QiCGD9tbUnrEOw0yzyvRcP8AKwwGJTgGhbQdduscqxF&#10;9EZnwzyfZC24yjrgwnvcfeiDdJ7wpRQ8PEvpRSC6pFhbSKtL6yau2XzGplvHbK34sQz2D1U0TBm8&#10;9Az1wAIjO6f+gGoUd+BBhgGHJgMpFRepB+ymyN91s66ZFakXJMfbM03+/8Hyp/3avjgSui/Q4QAj&#10;Ia31U4+bsZ9OuiZ+sVKCcaTwcKZNdIFw3Bzlo/HodkIJx1gxKfLxaBJxsstx63z4KqAh0Sipw7kk&#10;utj+0Yc+9ZQSb/OgVbVSWicnakEstSN7hlPUIRWJ4L9laUPakk5GN3kCNhCP98jaYC2XpqIVuk1H&#10;VHXV8AaqA/LgoJeIt3ylsNZH5sMLc6gJbB11Hp5xkRrwLjhalNTgfv5tP+bjqDBKSYsaK6n/sWNO&#10;UKK/GRziXTEeR1EmZ3zzeYiOu45sriNm1ywBCSjwRVmezJgf9MmUDpo3fA6LeCuGmOF4d0nDyVyG&#10;Xvn4nLhYLFISytCy8GjWlkfoSHicxGv3xpw9jivgpJ/gpEY2fTe1PjeeNLDYBZAqjTTy3LN6pB8l&#10;nERxfG7xjVz7KevyU5j/AgAA//8DAFBLAwQUAAYACAAAACEADxINouIAAAALAQAADwAAAGRycy9k&#10;b3ducmV2LnhtbEyPS0+EQBCE7yb+h0mbeDHusBCWDTJsjPGReHPxEW+zTAtEpocws4D/3t6Tnjrd&#10;Van+qtgtthcTjr5zpGC9ikAg1c501Ch4rR6utyB80GR07wgV/KCHXXl+VujcuJlecNqHRnAI+Vwr&#10;aEMYcil93aLVfuUGJNa+3Gh14HVspBn1zOG2l3EUbaTVHfGHVg9412L9vT9aBZ9XzcezXx7f5iRN&#10;hvunqcreTaXU5cVyewMi4BL+zHDCZ3QomengjmS86BVsonTNVgVxzPNkiLYJtzvwJUszkGUh/3co&#10;fwEAAP//AwBQSwECLQAUAAYACAAAACEAtoM4kv4AAADhAQAAEwAAAAAAAAAAAAAAAAAAAAAAW0Nv&#10;bnRlbnRfVHlwZXNdLnhtbFBLAQItABQABgAIAAAAIQA4/SH/1gAAAJQBAAALAAAAAAAAAAAAAAAA&#10;AC8BAABfcmVscy8ucmVsc1BLAQItABQABgAIAAAAIQAZ+pNQMAIAAFwEAAAOAAAAAAAAAAAAAAAA&#10;AC4CAABkcnMvZTJvRG9jLnhtbFBLAQItABQABgAIAAAAIQAPEg2i4gAAAAsBAAAPAAAAAAAAAAAA&#10;AAAAAIoEAABkcnMvZG93bnJldi54bWxQSwUGAAAAAAQABADzAAAAmQUAAAAA&#10;" fillcolor="white [3201]" stroked="f" strokeweight=".5pt">
                 <v:textbox>
                   <w:txbxContent>
                     <w:p>
@@ -3180,29 +3065,7 @@
           <w:sz w:val="22"/>
           <w:szCs w:val="22"/>
         </w:rPr>
-        <w:t>Md. Mo</w:t>
-      </w:r>
-      <w:proofErr w:type="spellStart"/>
-      <w:r>
-        <w:rPr>
-          <w:rFonts w:ascii="Times New Roman" w:hAnsi="Times New Roman" w:cs="Times New Roman"/>
-          <w:b/>
-          <w:bCs/>
-          <w:sz w:val="22"/>
-          <w:szCs w:val="22"/>
-        </w:rPr>
-        <w:t>shaidul</w:t>
-      </w:r>
-      <w:proofErr w:type="spellEnd"/>
-      <w:r>
-        <w:rPr>
-          <w:rFonts w:ascii="Times New Roman" w:hAnsi="Times New Roman" w:cs="Times New Roman"/>
-          <w:b/>
-          <w:bCs/>
-          <w:sz w:val="22"/>
-          <w:szCs w:val="22"/>
-        </w:rPr>
-        <w:t xml:space="preserve"> Islam</w:t>
+        <w:t>Md. Moshaidul Islam</w:t>
       </w:r>
     </w:p>
     <w:p>
@@ -3236,41 +3099,13 @@
           <w:szCs w:val="22"/>
         </w:rPr>
       </w:pPr>
-      <w:proofErr w:type="spellStart"/>
       <w:r>
         <w:rPr>
           <w:rFonts w:ascii="Times New Roman" w:hAnsi="Times New Roman" w:cs="Times New Roman"/>
           <w:sz w:val="22"/>
           <w:szCs w:val="22"/>
         </w:rPr>
-        <w:t>IsDB</w:t>
-      </w:r>
-      <w:proofErr w:type="spellEnd"/>
-      <w:r>
-        <w:rPr>
-          <w:rFonts w:ascii="Times New Roman" w:hAnsi="Times New Roman" w:cs="Times New Roman"/>
-          <w:sz w:val="22"/>
-          <w:szCs w:val="22"/>
-        </w:rPr>
-        <w:t xml:space="preserve">-BISEW IT Scholarship </w:t>
-      </w:r>
-      <w:proofErr w:type="spellStart"/>
-      <w:r>
-        <w:rPr>
-          <w:rFonts w:ascii="Times New Roman" w:hAnsi="Times New Roman" w:cs="Times New Roman"/>
-          <w:sz w:val="22"/>
-          <w:szCs w:val="22"/>
-        </w:rPr>
-        <w:t>Programme</w:t>
-      </w:r>
-      <w:proofErr w:type="spellEnd"/>
-      <w:r>
-        <w:rPr>
-          <w:rFonts w:ascii="Times New Roman" w:hAnsi="Times New Roman" w:cs="Times New Roman"/>
-          <w:sz w:val="22"/>
-          <w:szCs w:val="22"/>
-        </w:rPr>
-        <w:t xml:space="preserve"> </w:t>
+        <w:t xml:space="preserve">IsDB-BISEW IT Scholarship Programme </w:t>
       </w:r>
     </w:p>
     <w:p>
@@ -3330,25 +3165,7 @@
           <w:sz w:val="22"/>
           <w:szCs w:val="22"/>
         </w:rPr>
-        <w:t xml:space="preserve">Block A </w:t>
-      </w:r>
-      <w:proofErr w:type="spellStart"/>
-      <w:r>
-        <w:rPr>
-          <w:rFonts w:ascii="Times New Roman" w:hAnsi="Times New Roman" w:cs="Times New Roman"/>
-          <w:sz w:val="22"/>
-          <w:szCs w:val="22"/>
-        </w:rPr>
-        <w:t>Lalmatia</w:t>
-      </w:r>
-      <w:proofErr w:type="spellEnd"/>
-      <w:r>
-        <w:rPr>
-          <w:rFonts w:ascii="Times New Roman" w:hAnsi="Times New Roman" w:cs="Times New Roman"/>
-          <w:sz w:val="22"/>
-          <w:szCs w:val="22"/>
-        </w:rPr>
-        <w:t xml:space="preserve"> Dhaka, 1207 </w:t>
+        <w:t xml:space="preserve">Block A Lalmatia Dhaka, 1207 </w:t>
       </w:r>
     </w:p>
     <w:p>
@@ -3435,23 +3252,13 @@
                                 <w:bCs/>
                               </w:rPr>
                             </w:pPr>
-                            <w:proofErr w:type="spellStart"/>
                             <w:r>
                               <w:rPr>
                                 <w:rFonts w:ascii="Bradley Hand ITC" w:hAnsi="Bradley Hand ITC"/>
                                 <w:b/>
                                 <w:bCs/>
                               </w:rPr>
-                              <w:t>Nayamul</w:t>
-                            </w:r>
-                            <w:proofErr w:type="spellEnd"/>
-                            <w:r>
-                              <w:rPr>
-                                <w:rFonts w:ascii="Bradley Hand ITC" w:hAnsi="Bradley Hand ITC"/>
-                                <w:b/>
-                                <w:bCs/>
-                              </w:rPr>
-                              <w:t xml:space="preserve"> Islam</w:t>
+                              <w:t>Nayamul Islam</w:t>
                             </w:r>
                           </w:p>
                           <w:p>
@@ -3508,23 +3315,13 @@
                           <w:bCs/>
                         </w:rPr>
                       </w:pPr>
-                      <w:proofErr w:type="spellStart"/>
                       <w:r>
                         <w:rPr>
                           <w:rFonts w:ascii="Bradley Hand ITC" w:hAnsi="Bradley Hand ITC"/>
                           <w:b/>
                           <w:bCs/>
                         </w:rPr>
-                        <w:t>Nayamul</w:t>
-                      </w:r>
-                      <w:proofErr w:type="spellEnd"/>
-                      <w:r>
-                        <w:rPr>
-                          <w:rFonts w:ascii="Bradley Hand ITC" w:hAnsi="Bradley Hand ITC"/>
-                          <w:b/>
-                          <w:bCs/>
-                        </w:rPr>
-                        <w:t xml:space="preserve"> Islam</w:t>
+                        <w:t>Nayamul Islam</w:t>
                       </w:r>
                     </w:p>
                     <w:p>
@@ -3824,6 +3621,237 @@
     </w:lvl>
   </w:abstractNum>
   <w:abstractNum w:abstractNumId="1" w15:restartNumberingAfterBreak="0">
+    <w:nsid w:val="040617F2"/>
+    <w:multiLevelType w:val="hybridMultilevel"/>
+    <w:tmpl w:val="5AAA9844"/>
+    <w:lvl w:ilvl="0" w:tplc="04090005">
+      <w:start w:val="1"/>
+      <w:numFmt w:val="bullet"/>
+      <w:lvlText w:val=""/>
+      <w:lvlJc w:val="left"/>
+      <w:pPr>
+        <w:ind w:left="720" w:hanging="360"/>
+      </w:pPr>
+      <w:rPr>
+        <w:rFonts w:ascii="Wingdings" w:hAnsi="Wingdings" w:hint="default"/>
+      </w:rPr>
+    </w:lvl>
+    <w:lvl w:ilvl="1" w:tplc="04090003" w:tentative="1">
+      <w:start w:val="1"/>
+      <w:numFmt w:val="bullet"/>
+      <w:lvlText w:val="o"/>
+      <w:lvlJc w:val="left"/>
+      <w:pPr>
+        <w:ind w:left="1440" w:hanging="360"/>
+      </w:pPr>
+      <w:rPr>
+        <w:rFonts w:ascii="Courier New" w:hAnsi="Courier New" w:cs="Courier New" w:hint="default"/>
+      </w:rPr>
+    </w:lvl>
+    <w:lvl w:ilvl="2" w:tplc="04090005" w:tentative="1">
+      <w:start w:val="1"/>
+      <w:numFmt w:val="bullet"/>
+      <w:lvlText w:val=""/>
+      <w:lvlJc w:val="left"/>
+      <w:pPr>
+        <w:ind w:left="2160" w:hanging="360"/>
+      </w:pPr>
+      <w:rPr>
+        <w:rFonts w:ascii="Wingdings" w:hAnsi="Wingdings" w:hint="default"/>
+      </w:rPr>
+    </w:lvl>
+    <w:lvl w:ilvl="3" w:tplc="04090001" w:tentative="1">
+      <w:start w:val="1"/>
+      <w:numFmt w:val="bullet"/>
+      <w:lvlText w:val=""/>
+      <w:lvlJc w:val="left"/>
+      <w:pPr>
+        <w:ind w:left="2880" w:hanging="360"/>
+      </w:pPr>
+      <w:rPr>
+        <w:rFonts w:ascii="Symbol" w:hAnsi="Symbol" w:hint="default"/>
+      </w:rPr>
+    </w:lvl>
+    <w:lvl w:ilvl="4" w:tplc="04090003" w:tentative="1">
+      <w:start w:val="1"/>
+      <w:numFmt w:val="bullet"/>
+      <w:lvlText w:val="o"/>
+      <w:lvlJc w:val="left"/>
+      <w:pPr>
+        <w:ind w:left="3600" w:hanging="360"/>
+      </w:pPr>
+      <w:rPr>
+        <w:rFonts w:ascii="Courier New" w:hAnsi="Courier New" w:cs="Courier New" w:hint="default"/>
+      </w:rPr>
+    </w:lvl>
+    <w:lvl w:ilvl="5" w:tplc="04090005" w:tentative="1">
+      <w:start w:val="1"/>
+      <w:numFmt w:val="bullet"/>
+      <w:lvlText w:val=""/>
+      <w:lvlJc w:val="left"/>
+      <w:pPr>
+        <w:ind w:left="4320" w:hanging="360"/>
+      </w:pPr>
+      <w:rPr>
+        <w:rFonts w:ascii="Wingdings" w:hAnsi="Wingdings" w:hint="default"/>
+      </w:rPr>
+    </w:lvl>
+    <w:lvl w:ilvl="6" w:tplc="04090001" w:tentative="1">
+      <w:start w:val="1"/>
+      <w:numFmt w:val="bullet"/>
+      <w:lvlText w:val=""/>
+      <w:lvlJc w:val="left"/>
+      <w:pPr>
+        <w:ind w:left="5040" w:hanging="360"/>
+      </w:pPr>
+      <w:rPr>
+        <w:rFonts w:ascii="Symbol" w:hAnsi="Symbol" w:hint="default"/>
+      </w:rPr>
+    </w:lvl>
+    <w:lvl w:ilvl="7" w:tplc="04090003" w:tentative="1">
+      <w:start w:val="1"/>
+      <w:numFmt w:val="bullet"/>
+      <w:lvlText w:val="o"/>
+      <w:lvlJc w:val="left"/>
+      <w:pPr>
+        <w:ind w:left="5760" w:hanging="360"/>
+      </w:pPr>
+      <w:rPr>
+        <w:rFonts w:ascii="Courier New" w:hAnsi="Courier New" w:cs="Courier New" w:hint="default"/>
+      </w:rPr>
+    </w:lvl>
+    <w:lvl w:ilvl="8" w:tplc="DA2A357A">
+      <w:start w:val="1"/>
+      <w:numFmt w:val="bullet"/>
+      <w:lvlText w:val=""/>
+      <w:lvlJc w:val="left"/>
+      <w:pPr>
+        <w:ind w:left="360" w:hanging="360"/>
+      </w:pPr>
+      <w:rPr>
+        <w:rFonts w:ascii="Wingdings" w:hAnsi="Wingdings" w:hint="default"/>
+        <w:sz w:val="52"/>
+        <w:szCs w:val="52"/>
+      </w:rPr>
+    </w:lvl>
+  </w:abstractNum>
+  <w:abstractNum w:abstractNumId="2" w15:restartNumberingAfterBreak="0">
+    <w:nsid w:val="0A0632D1"/>
+    <w:multiLevelType w:val="hybridMultilevel"/>
+    <w:tmpl w:val="85383C42"/>
+    <w:lvl w:ilvl="0" w:tplc="308CE9D2">
+      <w:start w:val="1"/>
+      <w:numFmt w:val="bullet"/>
+      <w:lvlText w:val=""/>
+      <w:lvlJc w:val="left"/>
+      <w:pPr>
+        <w:ind w:left="720" w:hanging="360"/>
+      </w:pPr>
+      <w:rPr>
+        <w:rFonts w:ascii="Wingdings" w:hAnsi="Wingdings" w:hint="default"/>
+        <w:b/>
+        <w:i w:val="0"/>
+        <w:sz w:val="20"/>
+      </w:rPr>
+    </w:lvl>
+    <w:lvl w:ilvl="1" w:tplc="04090003" w:tentative="1">
+      <w:start w:val="1"/>
+      <w:numFmt w:val="bullet"/>
+      <w:lvlText w:val="o"/>
+      <w:lvlJc w:val="left"/>
+      <w:pPr>
+        <w:ind w:left="1440" w:hanging="360"/>
+      </w:pPr>
+      <w:rPr>
+        <w:rFonts w:ascii="Courier New" w:hAnsi="Courier New" w:cs="Courier New" w:hint="default"/>
+      </w:rPr>
+    </w:lvl>
+    <w:lvl w:ilvl="2" w:tplc="04090005" w:tentative="1">
+      <w:start w:val="1"/>
+      <w:numFmt w:val="bullet"/>
+      <w:lvlText w:val=""/>
+      <w:lvlJc w:val="left"/>
+      <w:pPr>
+        <w:ind w:left="2160" w:hanging="360"/>
+      </w:pPr>
+      <w:rPr>
+        <w:rFonts w:ascii="Wingdings" w:hAnsi="Wingdings" w:hint="default"/>
+      </w:rPr>
+    </w:lvl>
+    <w:lvl w:ilvl="3" w:tplc="04090001" w:tentative="1">
+      <w:start w:val="1"/>
+      <w:numFmt w:val="bullet"/>
+      <w:lvlText w:val=""/>
+      <w:lvlJc w:val="left"/>
+      <w:pPr>
+        <w:ind w:left="2880" w:hanging="360"/>
+      </w:pPr>
+      <w:rPr>
+        <w:rFonts w:ascii="Symbol" w:hAnsi="Symbol" w:hint="default"/>
+      </w:rPr>
+    </w:lvl>
+    <w:lvl w:ilvl="4" w:tplc="04090003" w:tentative="1">
+      <w:start w:val="1"/>
+      <w:numFmt w:val="bullet"/>
+      <w:lvlText w:val="o"/>
+      <w:lvlJc w:val="left"/>
+      <w:pPr>
+        <w:ind w:left="3600" w:hanging="360"/>
+      </w:pPr>
+      <w:rPr>
+        <w:rFonts w:ascii="Courier New" w:hAnsi="Courier New" w:cs="Courier New" w:hint="default"/>
+      </w:rPr>
+    </w:lvl>
+    <w:lvl w:ilvl="5" w:tplc="04090005" w:tentative="1">
+      <w:start w:val="1"/>
+      <w:numFmt w:val="bullet"/>
+      <w:lvlText w:val=""/>
+      <w:lvlJc w:val="left"/>
+      <w:pPr>
+        <w:ind w:left="4320" w:hanging="360"/>
+      </w:pPr>
+      <w:rPr>
+        <w:rFonts w:ascii="Wingdings" w:hAnsi="Wingdings" w:hint="default"/>
+      </w:rPr>
+    </w:lvl>
+    <w:lvl w:ilvl="6" w:tplc="04090001" w:tentative="1">
+      <w:start w:val="1"/>
+      <w:numFmt w:val="bullet"/>
+      <w:lvlText w:val=""/>
+      <w:lvlJc w:val="left"/>
+      <w:pPr>
+        <w:ind w:left="5040" w:hanging="360"/>
+      </w:pPr>
+      <w:rPr>
+        <w:rFonts w:ascii="Symbol" w:hAnsi="Symbol" w:hint="default"/>
+      </w:rPr>
+    </w:lvl>
+    <w:lvl w:ilvl="7" w:tplc="04090003" w:tentative="1">
+      <w:start w:val="1"/>
+      <w:numFmt w:val="bullet"/>
+      <w:lvlText w:val="o"/>
+      <w:lvlJc w:val="left"/>
+      <w:pPr>
+        <w:ind w:left="5760" w:hanging="360"/>
+      </w:pPr>
+      <w:rPr>
+        <w:rFonts w:ascii="Courier New" w:hAnsi="Courier New" w:cs="Courier New" w:hint="default"/>
+      </w:rPr>
+    </w:lvl>
+    <w:lvl w:ilvl="8" w:tplc="04090005" w:tentative="1">
+      <w:start w:val="1"/>
+      <w:numFmt w:val="bullet"/>
+      <w:lvlText w:val=""/>
+      <w:lvlJc w:val="left"/>
+      <w:pPr>
+        <w:ind w:left="6480" w:hanging="360"/>
+      </w:pPr>
+      <w:rPr>
+        <w:rFonts w:ascii="Wingdings" w:hAnsi="Wingdings" w:hint="default"/>
+      </w:rPr>
+    </w:lvl>
+  </w:abstractNum>
+  <w:abstractNum w:abstractNumId="3" w15:restartNumberingAfterBreak="0">
     <w:nsid w:val="0CD73BAA"/>
     <w:multiLevelType w:val="hybridMultilevel"/>
     <w:tmpl w:val="75F84094"/>
@@ -3936,7 +3964,123 @@
       </w:rPr>
     </w:lvl>
   </w:abstractNum>
-  <w:abstractNum w:abstractNumId="2" w15:restartNumberingAfterBreak="0">
+  <w:abstractNum w:abstractNumId="4" w15:restartNumberingAfterBreak="0">
+    <w:nsid w:val="116D30E1"/>
+    <w:multiLevelType w:val="hybridMultilevel"/>
+    <w:tmpl w:val="AE6CF12E"/>
+    <w:lvl w:ilvl="0" w:tplc="308CE9D2">
+      <w:start w:val="1"/>
+      <w:numFmt w:val="bullet"/>
+      <w:lvlText w:val=""/>
+      <w:lvlJc w:val="left"/>
+      <w:pPr>
+        <w:ind w:left="720" w:hanging="360"/>
+      </w:pPr>
+      <w:rPr>
+        <w:rFonts w:ascii="Wingdings" w:hAnsi="Wingdings" w:hint="default"/>
+        <w:b/>
+        <w:i w:val="0"/>
+        <w:sz w:val="20"/>
+      </w:rPr>
+    </w:lvl>
+    <w:lvl w:ilvl="1" w:tplc="04090003" w:tentative="1">
+      <w:start w:val="1"/>
+      <w:numFmt w:val="bullet"/>
+      <w:lvlText w:val="o"/>
+      <w:lvlJc w:val="left"/>
+      <w:pPr>
+        <w:ind w:left="1440" w:hanging="360"/>
+      </w:pPr>
+      <w:rPr>
+        <w:rFonts w:ascii="Courier New" w:hAnsi="Courier New" w:cs="Courier New" w:hint="default"/>
+      </w:rPr>
+    </w:lvl>
+    <w:lvl w:ilvl="2" w:tplc="04090005" w:tentative="1">
+      <w:start w:val="1"/>
+      <w:numFmt w:val="bullet"/>
+      <w:lvlText w:val=""/>
+      <w:lvlJc w:val="left"/>
+      <w:pPr>
+        <w:ind w:left="2160" w:hanging="360"/>
+      </w:pPr>
+      <w:rPr>
+        <w:rFonts w:ascii="Wingdings" w:hAnsi="Wingdings" w:hint="default"/>
+      </w:rPr>
+    </w:lvl>
+    <w:lvl w:ilvl="3" w:tplc="04090001" w:tentative="1">
+      <w:start w:val="1"/>
+      <w:numFmt w:val="bullet"/>
+      <w:lvlText w:val=""/>
+      <w:lvlJc w:val="left"/>
+      <w:pPr>
+        <w:ind w:left="2880" w:hanging="360"/>
+      </w:pPr>
+      <w:rPr>
+        <w:rFonts w:ascii="Symbol" w:hAnsi="Symbol" w:hint="default"/>
+      </w:rPr>
+    </w:lvl>
+    <w:lvl w:ilvl="4" w:tplc="04090003" w:tentative="1">
+      <w:start w:val="1"/>
+      <w:numFmt w:val="bullet"/>
+      <w:lvlText w:val="o"/>
+      <w:lvlJc w:val="left"/>
+      <w:pPr>
+        <w:ind w:left="3600" w:hanging="360"/>
+      </w:pPr>
+      <w:rPr>
+        <w:rFonts w:ascii="Courier New" w:hAnsi="Courier New" w:cs="Courier New" w:hint="default"/>
+      </w:rPr>
+    </w:lvl>
+    <w:lvl w:ilvl="5" w:tplc="04090005" w:tentative="1">
+      <w:start w:val="1"/>
+      <w:numFmt w:val="bullet"/>
+      <w:lvlText w:val=""/>
+      <w:lvlJc w:val="left"/>
+      <w:pPr>
+        <w:ind w:left="4320" w:hanging="360"/>
+      </w:pPr>
+      <w:rPr>
+        <w:rFonts w:ascii="Wingdings" w:hAnsi="Wingdings" w:hint="default"/>
+      </w:rPr>
+    </w:lvl>
+    <w:lvl w:ilvl="6" w:tplc="04090001" w:tentative="1">
+      <w:start w:val="1"/>
+      <w:numFmt w:val="bullet"/>
+      <w:lvlText w:val=""/>
+      <w:lvlJc w:val="left"/>
+      <w:pPr>
+        <w:ind w:left="5040" w:hanging="360"/>
+      </w:pPr>
+      <w:rPr>
+        <w:rFonts w:ascii="Symbol" w:hAnsi="Symbol" w:hint="default"/>
+      </w:rPr>
+    </w:lvl>
+    <w:lvl w:ilvl="7" w:tplc="04090003" w:tentative="1">
+      <w:start w:val="1"/>
+      <w:numFmt w:val="bullet"/>
+      <w:lvlText w:val="o"/>
+      <w:lvlJc w:val="left"/>
+      <w:pPr>
+        <w:ind w:left="5760" w:hanging="360"/>
+      </w:pPr>
+      <w:rPr>
+        <w:rFonts w:ascii="Courier New" w:hAnsi="Courier New" w:cs="Courier New" w:hint="default"/>
+      </w:rPr>
+    </w:lvl>
+    <w:lvl w:ilvl="8" w:tplc="04090005" w:tentative="1">
+      <w:start w:val="1"/>
+      <w:numFmt w:val="bullet"/>
+      <w:lvlText w:val=""/>
+      <w:lvlJc w:val="left"/>
+      <w:pPr>
+        <w:ind w:left="6480" w:hanging="360"/>
+      </w:pPr>
+      <w:rPr>
+        <w:rFonts w:ascii="Wingdings" w:hAnsi="Wingdings" w:hint="default"/>
+      </w:rPr>
+    </w:lvl>
+  </w:abstractNum>
+  <w:abstractNum w:abstractNumId="5" w15:restartNumberingAfterBreak="0">
     <w:nsid w:val="1313760A"/>
     <w:multiLevelType w:val="hybridMultilevel"/>
     <w:tmpl w:val="76EE0FA2"/>
@@ -4049,7 +4193,7 @@
       </w:rPr>
     </w:lvl>
   </w:abstractNum>
-  <w:abstractNum w:abstractNumId="3" w15:restartNumberingAfterBreak="0">
+  <w:abstractNum w:abstractNumId="6" w15:restartNumberingAfterBreak="0">
     <w:nsid w:val="17E97933"/>
     <w:multiLevelType w:val="hybridMultilevel"/>
     <w:tmpl w:val="EC66AD98"/>
@@ -4162,7 +4306,7 @@
       </w:rPr>
     </w:lvl>
   </w:abstractNum>
-  <w:abstractNum w:abstractNumId="4" w15:restartNumberingAfterBreak="0">
+  <w:abstractNum w:abstractNumId="7" w15:restartNumberingAfterBreak="0">
     <w:nsid w:val="206E54C4"/>
     <w:multiLevelType w:val="hybridMultilevel"/>
     <w:tmpl w:val="D1647DCC"/>
@@ -4275,7 +4419,7 @@
       </w:rPr>
     </w:lvl>
   </w:abstractNum>
-  <w:abstractNum w:abstractNumId="5" w15:restartNumberingAfterBreak="0">
+  <w:abstractNum w:abstractNumId="8" w15:restartNumberingAfterBreak="0">
     <w:nsid w:val="21D47BD6"/>
     <w:multiLevelType w:val="hybridMultilevel"/>
     <w:tmpl w:val="A8C08240"/>
@@ -4390,7 +4534,7 @@
       </w:rPr>
     </w:lvl>
   </w:abstractNum>
-  <w:abstractNum w:abstractNumId="6" w15:restartNumberingAfterBreak="0">
+  <w:abstractNum w:abstractNumId="9" w15:restartNumberingAfterBreak="0">
     <w:nsid w:val="270474A8"/>
     <w:multiLevelType w:val="hybridMultilevel"/>
     <w:tmpl w:val="4CDC1E42"/>
@@ -4503,7 +4647,123 @@
       </w:rPr>
     </w:lvl>
   </w:abstractNum>
-  <w:abstractNum w:abstractNumId="7" w15:restartNumberingAfterBreak="0">
+  <w:abstractNum w:abstractNumId="10" w15:restartNumberingAfterBreak="0">
+    <w:nsid w:val="27290DC9"/>
+    <w:multiLevelType w:val="hybridMultilevel"/>
+    <w:tmpl w:val="FF4E1130"/>
+    <w:lvl w:ilvl="0" w:tplc="308CE9D2">
+      <w:start w:val="1"/>
+      <w:numFmt w:val="bullet"/>
+      <w:lvlText w:val=""/>
+      <w:lvlJc w:val="left"/>
+      <w:pPr>
+        <w:ind w:left="720" w:hanging="360"/>
+      </w:pPr>
+      <w:rPr>
+        <w:rFonts w:ascii="Wingdings" w:hAnsi="Wingdings" w:hint="default"/>
+        <w:b/>
+        <w:i w:val="0"/>
+        <w:sz w:val="20"/>
+      </w:rPr>
+    </w:lvl>
+    <w:lvl w:ilvl="1" w:tplc="04090003" w:tentative="1">
+      <w:start w:val="1"/>
+      <w:numFmt w:val="bullet"/>
+      <w:lvlText w:val="o"/>
+      <w:lvlJc w:val="left"/>
+      <w:pPr>
+        <w:ind w:left="1440" w:hanging="360"/>
+      </w:pPr>
+      <w:rPr>
+        <w:rFonts w:ascii="Courier New" w:hAnsi="Courier New" w:cs="Courier New" w:hint="default"/>
+      </w:rPr>
+    </w:lvl>
+    <w:lvl w:ilvl="2" w:tplc="04090005" w:tentative="1">
+      <w:start w:val="1"/>
+      <w:numFmt w:val="bullet"/>
+      <w:lvlText w:val=""/>
+      <w:lvlJc w:val="left"/>
+      <w:pPr>
+        <w:ind w:left="2160" w:hanging="360"/>
+      </w:pPr>
+      <w:rPr>
+        <w:rFonts w:ascii="Wingdings" w:hAnsi="Wingdings" w:hint="default"/>
+      </w:rPr>
+    </w:lvl>
+    <w:lvl w:ilvl="3" w:tplc="04090001" w:tentative="1">
+      <w:start w:val="1"/>
+      <w:numFmt w:val="bullet"/>
+      <w:lvlText w:val=""/>
+      <w:lvlJc w:val="left"/>
+      <w:pPr>
+        <w:ind w:left="2880" w:hanging="360"/>
+      </w:pPr>
+      <w:rPr>
+        <w:rFonts w:ascii="Symbol" w:hAnsi="Symbol" w:hint="default"/>
+      </w:rPr>
+    </w:lvl>
+    <w:lvl w:ilvl="4" w:tplc="04090003" w:tentative="1">
+      <w:start w:val="1"/>
+      <w:numFmt w:val="bullet"/>
+      <w:lvlText w:val="o"/>
+      <w:lvlJc w:val="left"/>
+      <w:pPr>
+        <w:ind w:left="3600" w:hanging="360"/>
+      </w:pPr>
+      <w:rPr>
+        <w:rFonts w:ascii="Courier New" w:hAnsi="Courier New" w:cs="Courier New" w:hint="default"/>
+      </w:rPr>
+    </w:lvl>
+    <w:lvl w:ilvl="5" w:tplc="04090005" w:tentative="1">
+      <w:start w:val="1"/>
+      <w:numFmt w:val="bullet"/>
+      <w:lvlText w:val=""/>
+      <w:lvlJc w:val="left"/>
+      <w:pPr>
+        <w:ind w:left="4320" w:hanging="360"/>
+      </w:pPr>
+      <w:rPr>
+        <w:rFonts w:ascii="Wingdings" w:hAnsi="Wingdings" w:hint="default"/>
+      </w:rPr>
+    </w:lvl>
+    <w:lvl w:ilvl="6" w:tplc="04090001" w:tentative="1">
+      <w:start w:val="1"/>
+      <w:numFmt w:val="bullet"/>
+      <w:lvlText w:val=""/>
+      <w:lvlJc w:val="left"/>
+      <w:pPr>
+        <w:ind w:left="5040" w:hanging="360"/>
+      </w:pPr>
+      <w:rPr>
+        <w:rFonts w:ascii="Symbol" w:hAnsi="Symbol" w:hint="default"/>
+      </w:rPr>
+    </w:lvl>
+    <w:lvl w:ilvl="7" w:tplc="04090003" w:tentative="1">
+      <w:start w:val="1"/>
+      <w:numFmt w:val="bullet"/>
+      <w:lvlText w:val="o"/>
+      <w:lvlJc w:val="left"/>
+      <w:pPr>
+        <w:ind w:left="5760" w:hanging="360"/>
+      </w:pPr>
+      <w:rPr>
+        <w:rFonts w:ascii="Courier New" w:hAnsi="Courier New" w:cs="Courier New" w:hint="default"/>
+      </w:rPr>
+    </w:lvl>
+    <w:lvl w:ilvl="8" w:tplc="04090005" w:tentative="1">
+      <w:start w:val="1"/>
+      <w:numFmt w:val="bullet"/>
+      <w:lvlText w:val=""/>
+      <w:lvlJc w:val="left"/>
+      <w:pPr>
+        <w:ind w:left="6480" w:hanging="360"/>
+      </w:pPr>
+      <w:rPr>
+        <w:rFonts w:ascii="Wingdings" w:hAnsi="Wingdings" w:hint="default"/>
+      </w:rPr>
+    </w:lvl>
+  </w:abstractNum>
+  <w:abstractNum w:abstractNumId="11" w15:restartNumberingAfterBreak="0">
     <w:nsid w:val="28004CAB"/>
     <w:multiLevelType w:val="hybridMultilevel"/>
     <w:tmpl w:val="DE4A71F4"/>
@@ -4616,7 +4876,123 @@
       </w:rPr>
     </w:lvl>
   </w:abstractNum>
-  <w:abstractNum w:abstractNumId="8" w15:restartNumberingAfterBreak="0">
+  <w:abstractNum w:abstractNumId="12" w15:restartNumberingAfterBreak="0">
+    <w:nsid w:val="2A1F34A2"/>
+    <w:multiLevelType w:val="hybridMultilevel"/>
+    <w:tmpl w:val="DD721188"/>
+    <w:lvl w:ilvl="0" w:tplc="308CE9D2">
+      <w:start w:val="1"/>
+      <w:numFmt w:val="bullet"/>
+      <w:lvlText w:val=""/>
+      <w:lvlJc w:val="left"/>
+      <w:pPr>
+        <w:ind w:left="720" w:hanging="360"/>
+      </w:pPr>
+      <w:rPr>
+        <w:rFonts w:ascii="Wingdings" w:hAnsi="Wingdings" w:hint="default"/>
+        <w:b/>
+        <w:i w:val="0"/>
+        <w:sz w:val="20"/>
+      </w:rPr>
+    </w:lvl>
+    <w:lvl w:ilvl="1" w:tplc="04090003" w:tentative="1">
+      <w:start w:val="1"/>
+      <w:numFmt w:val="bullet"/>
+      <w:lvlText w:val="o"/>
+      <w:lvlJc w:val="left"/>
+      <w:pPr>
+        <w:ind w:left="1440" w:hanging="360"/>
+      </w:pPr>
+      <w:rPr>
+        <w:rFonts w:ascii="Courier New" w:hAnsi="Courier New" w:cs="Courier New" w:hint="default"/>
+      </w:rPr>
+    </w:lvl>
+    <w:lvl w:ilvl="2" w:tplc="04090005" w:tentative="1">
+      <w:start w:val="1"/>
+      <w:numFmt w:val="bullet"/>
+      <w:lvlText w:val=""/>
+      <w:lvlJc w:val="left"/>
+      <w:pPr>
+        <w:ind w:left="2160" w:hanging="360"/>
+      </w:pPr>
+      <w:rPr>
+        <w:rFonts w:ascii="Wingdings" w:hAnsi="Wingdings" w:hint="default"/>
+      </w:rPr>
+    </w:lvl>
+    <w:lvl w:ilvl="3" w:tplc="04090001" w:tentative="1">
+      <w:start w:val="1"/>
+      <w:numFmt w:val="bullet"/>
+      <w:lvlText w:val=""/>
+      <w:lvlJc w:val="left"/>
+      <w:pPr>
+        <w:ind w:left="2880" w:hanging="360"/>
+      </w:pPr>
+      <w:rPr>
+        <w:rFonts w:ascii="Symbol" w:hAnsi="Symbol" w:hint="default"/>
+      </w:rPr>
+    </w:lvl>
+    <w:lvl w:ilvl="4" w:tplc="04090003" w:tentative="1">
+      <w:start w:val="1"/>
+      <w:numFmt w:val="bullet"/>
+      <w:lvlText w:val="o"/>
+      <w:lvlJc w:val="left"/>
+      <w:pPr>
+        <w:ind w:left="3600" w:hanging="360"/>
+      </w:pPr>
+      <w:rPr>
+        <w:rFonts w:ascii="Courier New" w:hAnsi="Courier New" w:cs="Courier New" w:hint="default"/>
+      </w:rPr>
+    </w:lvl>
+    <w:lvl w:ilvl="5" w:tplc="04090005" w:tentative="1">
+      <w:start w:val="1"/>
+      <w:numFmt w:val="bullet"/>
+      <w:lvlText w:val=""/>
+      <w:lvlJc w:val="left"/>
+      <w:pPr>
+        <w:ind w:left="4320" w:hanging="360"/>
+      </w:pPr>
+      <w:rPr>
+        <w:rFonts w:ascii="Wingdings" w:hAnsi="Wingdings" w:hint="default"/>
+      </w:rPr>
+    </w:lvl>
+    <w:lvl w:ilvl="6" w:tplc="04090001" w:tentative="1">
+      <w:start w:val="1"/>
+      <w:numFmt w:val="bullet"/>
+      <w:lvlText w:val=""/>
+      <w:lvlJc w:val="left"/>
+      <w:pPr>
+        <w:ind w:left="5040" w:hanging="360"/>
+      </w:pPr>
+      <w:rPr>
+        <w:rFonts w:ascii="Symbol" w:hAnsi="Symbol" w:hint="default"/>
+      </w:rPr>
+    </w:lvl>
+    <w:lvl w:ilvl="7" w:tplc="04090003" w:tentative="1">
+      <w:start w:val="1"/>
+      <w:numFmt w:val="bullet"/>
+      <w:lvlText w:val="o"/>
+      <w:lvlJc w:val="left"/>
+      <w:pPr>
+        <w:ind w:left="5760" w:hanging="360"/>
+      </w:pPr>
+      <w:rPr>
+        <w:rFonts w:ascii="Courier New" w:hAnsi="Courier New" w:cs="Courier New" w:hint="default"/>
+      </w:rPr>
+    </w:lvl>
+    <w:lvl w:ilvl="8" w:tplc="04090005" w:tentative="1">
+      <w:start w:val="1"/>
+      <w:numFmt w:val="bullet"/>
+      <w:lvlText w:val=""/>
+      <w:lvlJc w:val="left"/>
+      <w:pPr>
+        <w:ind w:left="6480" w:hanging="360"/>
+      </w:pPr>
+      <w:rPr>
+        <w:rFonts w:ascii="Wingdings" w:hAnsi="Wingdings" w:hint="default"/>
+      </w:rPr>
+    </w:lvl>
+  </w:abstractNum>
+  <w:abstractNum w:abstractNumId="13" w15:restartNumberingAfterBreak="0">
     <w:nsid w:val="2A93795A"/>
     <w:multiLevelType w:val="hybridMultilevel"/>
     <w:tmpl w:val="A7889FF2"/>
@@ -4730,7 +5106,7 @@
       </w:rPr>
     </w:lvl>
   </w:abstractNum>
-  <w:abstractNum w:abstractNumId="9" w15:restartNumberingAfterBreak="0">
+  <w:abstractNum w:abstractNumId="14" w15:restartNumberingAfterBreak="0">
     <w:nsid w:val="2BB16F1B"/>
     <w:multiLevelType w:val="hybridMultilevel"/>
     <w:tmpl w:val="4A9486C2"/>
@@ -4847,7 +5223,123 @@
       </w:rPr>
     </w:lvl>
   </w:abstractNum>
-  <w:abstractNum w:abstractNumId="10" w15:restartNumberingAfterBreak="0">
+  <w:abstractNum w:abstractNumId="15" w15:restartNumberingAfterBreak="0">
+    <w:nsid w:val="2C3232FE"/>
+    <w:multiLevelType w:val="hybridMultilevel"/>
+    <w:tmpl w:val="48F07CC6"/>
+    <w:lvl w:ilvl="0" w:tplc="308CE9D2">
+      <w:start w:val="1"/>
+      <w:numFmt w:val="bullet"/>
+      <w:lvlText w:val=""/>
+      <w:lvlJc w:val="left"/>
+      <w:pPr>
+        <w:ind w:left="831" w:hanging="360"/>
+      </w:pPr>
+      <w:rPr>
+        <w:rFonts w:ascii="Wingdings" w:hAnsi="Wingdings" w:hint="default"/>
+        <w:b/>
+        <w:i w:val="0"/>
+        <w:sz w:val="20"/>
+      </w:rPr>
+    </w:lvl>
+    <w:lvl w:ilvl="1" w:tplc="04090003" w:tentative="1">
+      <w:start w:val="1"/>
+      <w:numFmt w:val="bullet"/>
+      <w:lvlText w:val="o"/>
+      <w:lvlJc w:val="left"/>
+      <w:pPr>
+        <w:ind w:left="1551" w:hanging="360"/>
+      </w:pPr>
+      <w:rPr>
+        <w:rFonts w:ascii="Courier New" w:hAnsi="Courier New" w:cs="Courier New" w:hint="default"/>
+      </w:rPr>
+    </w:lvl>
+    <w:lvl w:ilvl="2" w:tplc="04090005" w:tentative="1">
+      <w:start w:val="1"/>
+      <w:numFmt w:val="bullet"/>
+      <w:lvlText w:val=""/>
+      <w:lvlJc w:val="left"/>
+      <w:pPr>
+        <w:ind w:left="2271" w:hanging="360"/>
+      </w:pPr>
+      <w:rPr>
+        <w:rFonts w:ascii="Wingdings" w:hAnsi="Wingdings" w:hint="default"/>
+      </w:rPr>
+    </w:lvl>
+    <w:lvl w:ilvl="3" w:tplc="04090001" w:tentative="1">
+      <w:start w:val="1"/>
+      <w:numFmt w:val="bullet"/>
+      <w:lvlText w:val=""/>
+      <w:lvlJc w:val="left"/>
+      <w:pPr>
+        <w:ind w:left="2991" w:hanging="360"/>
+      </w:pPr>
+      <w:rPr>
+        <w:rFonts w:ascii="Symbol" w:hAnsi="Symbol" w:hint="default"/>
+      </w:rPr>
+    </w:lvl>
+    <w:lvl w:ilvl="4" w:tplc="04090003" w:tentative="1">
+      <w:start w:val="1"/>
+      <w:numFmt w:val="bullet"/>
+      <w:lvlText w:val="o"/>
+      <w:lvlJc w:val="left"/>
+      <w:pPr>
+        <w:ind w:left="3711" w:hanging="360"/>
+      </w:pPr>
+      <w:rPr>
+        <w:rFonts w:ascii="Courier New" w:hAnsi="Courier New" w:cs="Courier New" w:hint="default"/>
+      </w:rPr>
+    </w:lvl>
+    <w:lvl w:ilvl="5" w:tplc="04090005" w:tentative="1">
+      <w:start w:val="1"/>
+      <w:numFmt w:val="bullet"/>
+      <w:lvlText w:val=""/>
+      <w:lvlJc w:val="left"/>
+      <w:pPr>
+        <w:ind w:left="4431" w:hanging="360"/>
+      </w:pPr>
+      <w:rPr>
+        <w:rFonts w:ascii="Wingdings" w:hAnsi="Wingdings" w:hint="default"/>
+      </w:rPr>
+    </w:lvl>
+    <w:lvl w:ilvl="6" w:tplc="04090001" w:tentative="1">
+      <w:start w:val="1"/>
+      <w:numFmt w:val="bullet"/>
+      <w:lvlText w:val=""/>
+      <w:lvlJc w:val="left"/>
+      <w:pPr>
+        <w:ind w:left="5151" w:hanging="360"/>
+      </w:pPr>
+      <w:rPr>
+        <w:rFonts w:ascii="Symbol" w:hAnsi="Symbol" w:hint="default"/>
+      </w:rPr>
+    </w:lvl>
+    <w:lvl w:ilvl="7" w:tplc="04090003" w:tentative="1">
+      <w:start w:val="1"/>
+      <w:numFmt w:val="bullet"/>
+      <w:lvlText w:val="o"/>
+      <w:lvlJc w:val="left"/>
+      <w:pPr>
+        <w:ind w:left="5871" w:hanging="360"/>
+      </w:pPr>
+      <w:rPr>
+        <w:rFonts w:ascii="Courier New" w:hAnsi="Courier New" w:cs="Courier New" w:hint="default"/>
+      </w:rPr>
+    </w:lvl>
+    <w:lvl w:ilvl="8" w:tplc="04090005" w:tentative="1">
+      <w:start w:val="1"/>
+      <w:numFmt w:val="bullet"/>
+      <w:lvlText w:val=""/>
+      <w:lvlJc w:val="left"/>
+      <w:pPr>
+        <w:ind w:left="6591" w:hanging="360"/>
+      </w:pPr>
+      <w:rPr>
+        <w:rFonts w:ascii="Wingdings" w:hAnsi="Wingdings" w:hint="default"/>
+      </w:rPr>
+    </w:lvl>
+  </w:abstractNum>
+  <w:abstractNum w:abstractNumId="16" w15:restartNumberingAfterBreak="0">
     <w:nsid w:val="2C46436D"/>
     <w:multiLevelType w:val="hybridMultilevel"/>
     <w:tmpl w:val="E3EC5D1A"/>
@@ -4960,7 +5452,120 @@
       </w:rPr>
     </w:lvl>
   </w:abstractNum>
-  <w:abstractNum w:abstractNumId="11" w15:restartNumberingAfterBreak="0">
+  <w:abstractNum w:abstractNumId="17" w15:restartNumberingAfterBreak="0">
+    <w:nsid w:val="2DED0F0C"/>
+    <w:multiLevelType w:val="hybridMultilevel"/>
+    <w:tmpl w:val="E3D8769E"/>
+    <w:lvl w:ilvl="0" w:tplc="04090005">
+      <w:start w:val="1"/>
+      <w:numFmt w:val="bullet"/>
+      <w:lvlText w:val=""/>
+      <w:lvlJc w:val="left"/>
+      <w:pPr>
+        <w:ind w:left="720" w:hanging="360"/>
+      </w:pPr>
+      <w:rPr>
+        <w:rFonts w:ascii="Wingdings" w:hAnsi="Wingdings" w:hint="default"/>
+      </w:rPr>
+    </w:lvl>
+    <w:lvl w:ilvl="1" w:tplc="04090003" w:tentative="1">
+      <w:start w:val="1"/>
+      <w:numFmt w:val="bullet"/>
+      <w:lvlText w:val="o"/>
+      <w:lvlJc w:val="left"/>
+      <w:pPr>
+        <w:ind w:left="1440" w:hanging="360"/>
+      </w:pPr>
+      <w:rPr>
+        <w:rFonts w:ascii="Courier New" w:hAnsi="Courier New" w:cs="Courier New" w:hint="default"/>
+      </w:rPr>
+    </w:lvl>
+    <w:lvl w:ilvl="2" w:tplc="04090005" w:tentative="1">
+      <w:start w:val="1"/>
+      <w:numFmt w:val="bullet"/>
+      <w:lvlText w:val=""/>
+      <w:lvlJc w:val="left"/>
+      <w:pPr>
+        <w:ind w:left="2160" w:hanging="360"/>
+      </w:pPr>
+      <w:rPr>
+        <w:rFonts w:ascii="Wingdings" w:hAnsi="Wingdings" w:hint="default"/>
+      </w:rPr>
+    </w:lvl>
+    <w:lvl w:ilvl="3" w:tplc="04090001" w:tentative="1">
+      <w:start w:val="1"/>
+      <w:numFmt w:val="bullet"/>
+      <w:lvlText w:val=""/>
+      <w:lvlJc w:val="left"/>
+      <w:pPr>
+        <w:ind w:left="2880" w:hanging="360"/>
+      </w:pPr>
+      <w:rPr>
+        <w:rFonts w:ascii="Symbol" w:hAnsi="Symbol" w:hint="default"/>
+      </w:rPr>
+    </w:lvl>
+    <w:lvl w:ilvl="4" w:tplc="04090003" w:tentative="1">
+      <w:start w:val="1"/>
+      <w:numFmt w:val="bullet"/>
+      <w:lvlText w:val="o"/>
+      <w:lvlJc w:val="left"/>
+      <w:pPr>
+        <w:ind w:left="3600" w:hanging="360"/>
+      </w:pPr>
+      <w:rPr>
+        <w:rFonts w:ascii="Courier New" w:hAnsi="Courier New" w:cs="Courier New" w:hint="default"/>
+      </w:rPr>
+    </w:lvl>
+    <w:lvl w:ilvl="5" w:tplc="04090005" w:tentative="1">
+      <w:start w:val="1"/>
+      <w:numFmt w:val="bullet"/>
+      <w:lvlText w:val=""/>
+      <w:lvlJc w:val="left"/>
+      <w:pPr>
+        <w:ind w:left="4320" w:hanging="360"/>
+      </w:pPr>
+      <w:rPr>
+        <w:rFonts w:ascii="Wingdings" w:hAnsi="Wingdings" w:hint="default"/>
+      </w:rPr>
+    </w:lvl>
+    <w:lvl w:ilvl="6" w:tplc="04090001" w:tentative="1">
+      <w:start w:val="1"/>
+      <w:numFmt w:val="bullet"/>
+      <w:lvlText w:val=""/>
+      <w:lvlJc w:val="left"/>
+      <w:pPr>
+        <w:ind w:left="5040" w:hanging="360"/>
+      </w:pPr>
+      <w:rPr>
+        <w:rFonts w:ascii="Symbol" w:hAnsi="Symbol" w:hint="default"/>
+      </w:rPr>
+    </w:lvl>
+    <w:lvl w:ilvl="7" w:tplc="04090003" w:tentative="1">
+      <w:start w:val="1"/>
+      <w:numFmt w:val="bullet"/>
+      <w:lvlText w:val="o"/>
+      <w:lvlJc w:val="left"/>
+      <w:pPr>
+        <w:ind w:left="5760" w:hanging="360"/>
+      </w:pPr>
+      <w:rPr>
+        <w:rFonts w:ascii="Courier New" w:hAnsi="Courier New" w:cs="Courier New" w:hint="default"/>
+      </w:rPr>
+    </w:lvl>
+    <w:lvl w:ilvl="8" w:tplc="04090005" w:tentative="1">
+      <w:start w:val="1"/>
+      <w:numFmt w:val="bullet"/>
+      <w:lvlText w:val=""/>
+      <w:lvlJc w:val="left"/>
+      <w:pPr>
+        <w:ind w:left="6480" w:hanging="360"/>
+      </w:pPr>
+      <w:rPr>
+        <w:rFonts w:ascii="Wingdings" w:hAnsi="Wingdings" w:hint="default"/>
+      </w:rPr>
+    </w:lvl>
+  </w:abstractNum>
+  <w:abstractNum w:abstractNumId="18" w15:restartNumberingAfterBreak="0">
     <w:nsid w:val="32180D1F"/>
     <w:multiLevelType w:val="hybridMultilevel"/>
     <w:tmpl w:val="0B64664C"/>
@@ -5073,7 +5678,7 @@
       </w:rPr>
     </w:lvl>
   </w:abstractNum>
-  <w:abstractNum w:abstractNumId="12" w15:restartNumberingAfterBreak="0">
+  <w:abstractNum w:abstractNumId="19" w15:restartNumberingAfterBreak="0">
     <w:nsid w:val="33242DCC"/>
     <w:multiLevelType w:val="hybridMultilevel"/>
     <w:tmpl w:val="B38CA0BE"/>
@@ -5188,7 +5793,239 @@
       </w:rPr>
     </w:lvl>
   </w:abstractNum>
-  <w:abstractNum w:abstractNumId="13" w15:restartNumberingAfterBreak="0">
+  <w:abstractNum w:abstractNumId="20" w15:restartNumberingAfterBreak="0">
+    <w:nsid w:val="33266D12"/>
+    <w:multiLevelType w:val="hybridMultilevel"/>
+    <w:tmpl w:val="4FE20092"/>
+    <w:lvl w:ilvl="0" w:tplc="308CE9D2">
+      <w:start w:val="1"/>
+      <w:numFmt w:val="bullet"/>
+      <w:lvlText w:val=""/>
+      <w:lvlJc w:val="left"/>
+      <w:pPr>
+        <w:ind w:left="720" w:hanging="360"/>
+      </w:pPr>
+      <w:rPr>
+        <w:rFonts w:ascii="Wingdings" w:hAnsi="Wingdings" w:hint="default"/>
+        <w:b/>
+        <w:i w:val="0"/>
+        <w:sz w:val="20"/>
+      </w:rPr>
+    </w:lvl>
+    <w:lvl w:ilvl="1" w:tplc="04090003" w:tentative="1">
+      <w:start w:val="1"/>
+      <w:numFmt w:val="bullet"/>
+      <w:lvlText w:val="o"/>
+      <w:lvlJc w:val="left"/>
+      <w:pPr>
+        <w:ind w:left="1440" w:hanging="360"/>
+      </w:pPr>
+      <w:rPr>
+        <w:rFonts w:ascii="Courier New" w:hAnsi="Courier New" w:cs="Courier New" w:hint="default"/>
+      </w:rPr>
+    </w:lvl>
+    <w:lvl w:ilvl="2" w:tplc="04090005" w:tentative="1">
+      <w:start w:val="1"/>
+      <w:numFmt w:val="bullet"/>
+      <w:lvlText w:val=""/>
+      <w:lvlJc w:val="left"/>
+      <w:pPr>
+        <w:ind w:left="2160" w:hanging="360"/>
+      </w:pPr>
+      <w:rPr>
+        <w:rFonts w:ascii="Wingdings" w:hAnsi="Wingdings" w:hint="default"/>
+      </w:rPr>
+    </w:lvl>
+    <w:lvl w:ilvl="3" w:tplc="04090001" w:tentative="1">
+      <w:start w:val="1"/>
+      <w:numFmt w:val="bullet"/>
+      <w:lvlText w:val=""/>
+      <w:lvlJc w:val="left"/>
+      <w:pPr>
+        <w:ind w:left="2880" w:hanging="360"/>
+      </w:pPr>
+      <w:rPr>
+        <w:rFonts w:ascii="Symbol" w:hAnsi="Symbol" w:hint="default"/>
+      </w:rPr>
+    </w:lvl>
+    <w:lvl w:ilvl="4" w:tplc="04090003" w:tentative="1">
+      <w:start w:val="1"/>
+      <w:numFmt w:val="bullet"/>
+      <w:lvlText w:val="o"/>
+      <w:lvlJc w:val="left"/>
+      <w:pPr>
+        <w:ind w:left="3600" w:hanging="360"/>
+      </w:pPr>
+      <w:rPr>
+        <w:rFonts w:ascii="Courier New" w:hAnsi="Courier New" w:cs="Courier New" w:hint="default"/>
+      </w:rPr>
+    </w:lvl>
+    <w:lvl w:ilvl="5" w:tplc="04090005" w:tentative="1">
+      <w:start w:val="1"/>
+      <w:numFmt w:val="bullet"/>
+      <w:lvlText w:val=""/>
+      <w:lvlJc w:val="left"/>
+      <w:pPr>
+        <w:ind w:left="4320" w:hanging="360"/>
+      </w:pPr>
+      <w:rPr>
+        <w:rFonts w:ascii="Wingdings" w:hAnsi="Wingdings" w:hint="default"/>
+      </w:rPr>
+    </w:lvl>
+    <w:lvl w:ilvl="6" w:tplc="04090001" w:tentative="1">
+      <w:start w:val="1"/>
+      <w:numFmt w:val="bullet"/>
+      <w:lvlText w:val=""/>
+      <w:lvlJc w:val="left"/>
+      <w:pPr>
+        <w:ind w:left="5040" w:hanging="360"/>
+      </w:pPr>
+      <w:rPr>
+        <w:rFonts w:ascii="Symbol" w:hAnsi="Symbol" w:hint="default"/>
+      </w:rPr>
+    </w:lvl>
+    <w:lvl w:ilvl="7" w:tplc="04090003" w:tentative="1">
+      <w:start w:val="1"/>
+      <w:numFmt w:val="bullet"/>
+      <w:lvlText w:val="o"/>
+      <w:lvlJc w:val="left"/>
+      <w:pPr>
+        <w:ind w:left="5760" w:hanging="360"/>
+      </w:pPr>
+      <w:rPr>
+        <w:rFonts w:ascii="Courier New" w:hAnsi="Courier New" w:cs="Courier New" w:hint="default"/>
+      </w:rPr>
+    </w:lvl>
+    <w:lvl w:ilvl="8" w:tplc="04090005" w:tentative="1">
+      <w:start w:val="1"/>
+      <w:numFmt w:val="bullet"/>
+      <w:lvlText w:val=""/>
+      <w:lvlJc w:val="left"/>
+      <w:pPr>
+        <w:ind w:left="6480" w:hanging="360"/>
+      </w:pPr>
+      <w:rPr>
+        <w:rFonts w:ascii="Wingdings" w:hAnsi="Wingdings" w:hint="default"/>
+      </w:rPr>
+    </w:lvl>
+  </w:abstractNum>
+  <w:abstractNum w:abstractNumId="21" w15:restartNumberingAfterBreak="0">
+    <w:nsid w:val="34DD3392"/>
+    <w:multiLevelType w:val="hybridMultilevel"/>
+    <w:tmpl w:val="ED94E958"/>
+    <w:lvl w:ilvl="0" w:tplc="308CE9D2">
+      <w:start w:val="1"/>
+      <w:numFmt w:val="bullet"/>
+      <w:lvlText w:val=""/>
+      <w:lvlJc w:val="left"/>
+      <w:pPr>
+        <w:ind w:left="720" w:hanging="360"/>
+      </w:pPr>
+      <w:rPr>
+        <w:rFonts w:ascii="Wingdings" w:hAnsi="Wingdings" w:hint="default"/>
+        <w:b/>
+        <w:i w:val="0"/>
+        <w:sz w:val="20"/>
+      </w:rPr>
+    </w:lvl>
+    <w:lvl w:ilvl="1" w:tplc="04090003" w:tentative="1">
+      <w:start w:val="1"/>
+      <w:numFmt w:val="bullet"/>
+      <w:lvlText w:val="o"/>
+      <w:lvlJc w:val="left"/>
+      <w:pPr>
+        <w:ind w:left="1440" w:hanging="360"/>
+      </w:pPr>
+      <w:rPr>
+        <w:rFonts w:ascii="Courier New" w:hAnsi="Courier New" w:cs="Courier New" w:hint="default"/>
+      </w:rPr>
+    </w:lvl>
+    <w:lvl w:ilvl="2" w:tplc="04090005" w:tentative="1">
+      <w:start w:val="1"/>
+      <w:numFmt w:val="bullet"/>
+      <w:lvlText w:val=""/>
+      <w:lvlJc w:val="left"/>
+      <w:pPr>
+        <w:ind w:left="2160" w:hanging="360"/>
+      </w:pPr>
+      <w:rPr>
+        <w:rFonts w:ascii="Wingdings" w:hAnsi="Wingdings" w:hint="default"/>
+      </w:rPr>
+    </w:lvl>
+    <w:lvl w:ilvl="3" w:tplc="04090001" w:tentative="1">
+      <w:start w:val="1"/>
+      <w:numFmt w:val="bullet"/>
+      <w:lvlText w:val=""/>
+      <w:lvlJc w:val="left"/>
+      <w:pPr>
+        <w:ind w:left="2880" w:hanging="360"/>
+      </w:pPr>
+      <w:rPr>
+        <w:rFonts w:ascii="Symbol" w:hAnsi="Symbol" w:hint="default"/>
+      </w:rPr>
+    </w:lvl>
+    <w:lvl w:ilvl="4" w:tplc="04090003" w:tentative="1">
+      <w:start w:val="1"/>
+      <w:numFmt w:val="bullet"/>
+      <w:lvlText w:val="o"/>
+      <w:lvlJc w:val="left"/>
+      <w:pPr>
+        <w:ind w:left="3600" w:hanging="360"/>
+      </w:pPr>
+      <w:rPr>
+        <w:rFonts w:ascii="Courier New" w:hAnsi="Courier New" w:cs="Courier New" w:hint="default"/>
+      </w:rPr>
+    </w:lvl>
+    <w:lvl w:ilvl="5" w:tplc="04090005" w:tentative="1">
+      <w:start w:val="1"/>
+      <w:numFmt w:val="bullet"/>
+      <w:lvlText w:val=""/>
+      <w:lvlJc w:val="left"/>
+      <w:pPr>
+        <w:ind w:left="4320" w:hanging="360"/>
+      </w:pPr>
+      <w:rPr>
+        <w:rFonts w:ascii="Wingdings" w:hAnsi="Wingdings" w:hint="default"/>
+      </w:rPr>
+    </w:lvl>
+    <w:lvl w:ilvl="6" w:tplc="04090001" w:tentative="1">
+      <w:start w:val="1"/>
+      <w:numFmt w:val="bullet"/>
+      <w:lvlText w:val=""/>
+      <w:lvlJc w:val="left"/>
+      <w:pPr>
+        <w:ind w:left="5040" w:hanging="360"/>
+      </w:pPr>
+      <w:rPr>
+        <w:rFonts w:ascii="Symbol" w:hAnsi="Symbol" w:hint="default"/>
+      </w:rPr>
+    </w:lvl>
+    <w:lvl w:ilvl="7" w:tplc="04090003" w:tentative="1">
+      <w:start w:val="1"/>
+      <w:numFmt w:val="bullet"/>
+      <w:lvlText w:val="o"/>
+      <w:lvlJc w:val="left"/>
+      <w:pPr>
+        <w:ind w:left="5760" w:hanging="360"/>
+      </w:pPr>
+      <w:rPr>
+        <w:rFonts w:ascii="Courier New" w:hAnsi="Courier New" w:cs="Courier New" w:hint="default"/>
+      </w:rPr>
+    </w:lvl>
+    <w:lvl w:ilvl="8" w:tplc="04090005" w:tentative="1">
+      <w:start w:val="1"/>
+      <w:numFmt w:val="bullet"/>
+      <w:lvlText w:val=""/>
+      <w:lvlJc w:val="left"/>
+      <w:pPr>
+        <w:ind w:left="6480" w:hanging="360"/>
+      </w:pPr>
+      <w:rPr>
+        <w:rFonts w:ascii="Wingdings" w:hAnsi="Wingdings" w:hint="default"/>
+      </w:rPr>
+    </w:lvl>
+  </w:abstractNum>
+  <w:abstractNum w:abstractNumId="22" w15:restartNumberingAfterBreak="0">
     <w:nsid w:val="395E0B55"/>
     <w:multiLevelType w:val="hybridMultilevel"/>
     <w:tmpl w:val="D1D2FAB2"/>
@@ -5301,7 +6138,120 @@
       </w:rPr>
     </w:lvl>
   </w:abstractNum>
-  <w:abstractNum w:abstractNumId="14" w15:restartNumberingAfterBreak="0">
+  <w:abstractNum w:abstractNumId="23" w15:restartNumberingAfterBreak="0">
+    <w:nsid w:val="3E6E315B"/>
+    <w:multiLevelType w:val="hybridMultilevel"/>
+    <w:tmpl w:val="6E60FA12"/>
+    <w:lvl w:ilvl="0" w:tplc="04090005">
+      <w:start w:val="1"/>
+      <w:numFmt w:val="bullet"/>
+      <w:lvlText w:val=""/>
+      <w:lvlJc w:val="left"/>
+      <w:pPr>
+        <w:ind w:left="720" w:hanging="360"/>
+      </w:pPr>
+      <w:rPr>
+        <w:rFonts w:ascii="Wingdings" w:hAnsi="Wingdings" w:hint="default"/>
+      </w:rPr>
+    </w:lvl>
+    <w:lvl w:ilvl="1" w:tplc="04090003" w:tentative="1">
+      <w:start w:val="1"/>
+      <w:numFmt w:val="bullet"/>
+      <w:lvlText w:val="o"/>
+      <w:lvlJc w:val="left"/>
+      <w:pPr>
+        <w:ind w:left="1440" w:hanging="360"/>
+      </w:pPr>
+      <w:rPr>
+        <w:rFonts w:ascii="Courier New" w:hAnsi="Courier New" w:cs="Courier New" w:hint="default"/>
+      </w:rPr>
+    </w:lvl>
+    <w:lvl w:ilvl="2" w:tplc="04090005" w:tentative="1">
+      <w:start w:val="1"/>
+      <w:numFmt w:val="bullet"/>
+      <w:lvlText w:val=""/>
+      <w:lvlJc w:val="left"/>
+      <w:pPr>
+        <w:ind w:left="2160" w:hanging="360"/>
+      </w:pPr>
+      <w:rPr>
+        <w:rFonts w:ascii="Wingdings" w:hAnsi="Wingdings" w:hint="default"/>
+      </w:rPr>
+    </w:lvl>
+    <w:lvl w:ilvl="3" w:tplc="04090001" w:tentative="1">
+      <w:start w:val="1"/>
+      <w:numFmt w:val="bullet"/>
+      <w:lvlText w:val=""/>
+      <w:lvlJc w:val="left"/>
+      <w:pPr>
+        <w:ind w:left="2880" w:hanging="360"/>
+      </w:pPr>
+      <w:rPr>
+        <w:rFonts w:ascii="Symbol" w:hAnsi="Symbol" w:hint="default"/>
+      </w:rPr>
+    </w:lvl>
+    <w:lvl w:ilvl="4" w:tplc="04090003" w:tentative="1">
+      <w:start w:val="1"/>
+      <w:numFmt w:val="bullet"/>
+      <w:lvlText w:val="o"/>
+      <w:lvlJc w:val="left"/>
+      <w:pPr>
+        <w:ind w:left="3600" w:hanging="360"/>
+      </w:pPr>
+      <w:rPr>
+        <w:rFonts w:ascii="Courier New" w:hAnsi="Courier New" w:cs="Courier New" w:hint="default"/>
+      </w:rPr>
+    </w:lvl>
+    <w:lvl w:ilvl="5" w:tplc="04090005" w:tentative="1">
+      <w:start w:val="1"/>
+      <w:numFmt w:val="bullet"/>
+      <w:lvlText w:val=""/>
+      <w:lvlJc w:val="left"/>
+      <w:pPr>
+        <w:ind w:left="4320" w:hanging="360"/>
+      </w:pPr>
+      <w:rPr>
+        <w:rFonts w:ascii="Wingdings" w:hAnsi="Wingdings" w:hint="default"/>
+      </w:rPr>
+    </w:lvl>
+    <w:lvl w:ilvl="6" w:tplc="04090001" w:tentative="1">
+      <w:start w:val="1"/>
+      <w:numFmt w:val="bullet"/>
+      <w:lvlText w:val=""/>
+      <w:lvlJc w:val="left"/>
+      <w:pPr>
+        <w:ind w:left="5040" w:hanging="360"/>
+      </w:pPr>
+      <w:rPr>
+        <w:rFonts w:ascii="Symbol" w:hAnsi="Symbol" w:hint="default"/>
+      </w:rPr>
+    </w:lvl>
+    <w:lvl w:ilvl="7" w:tplc="04090003" w:tentative="1">
+      <w:start w:val="1"/>
+      <w:numFmt w:val="bullet"/>
+      <w:lvlText w:val="o"/>
+      <w:lvlJc w:val="left"/>
+      <w:pPr>
+        <w:ind w:left="5760" w:hanging="360"/>
+      </w:pPr>
+      <w:rPr>
+        <w:rFonts w:ascii="Courier New" w:hAnsi="Courier New" w:cs="Courier New" w:hint="default"/>
+      </w:rPr>
+    </w:lvl>
+    <w:lvl w:ilvl="8" w:tplc="04090005" w:tentative="1">
+      <w:start w:val="1"/>
+      <w:numFmt w:val="bullet"/>
+      <w:lvlText w:val=""/>
+      <w:lvlJc w:val="left"/>
+      <w:pPr>
+        <w:ind w:left="6480" w:hanging="360"/>
+      </w:pPr>
+      <w:rPr>
+        <w:rFonts w:ascii="Wingdings" w:hAnsi="Wingdings" w:hint="default"/>
+      </w:rPr>
+    </w:lvl>
+  </w:abstractNum>
+  <w:abstractNum w:abstractNumId="24" w15:restartNumberingAfterBreak="0">
     <w:nsid w:val="3F12537B"/>
     <w:multiLevelType w:val="hybridMultilevel"/>
     <w:tmpl w:val="B9186B18"/>
@@ -5418,7 +6368,7 @@
       </w:rPr>
     </w:lvl>
   </w:abstractNum>
-  <w:abstractNum w:abstractNumId="15" w15:restartNumberingAfterBreak="0">
+  <w:abstractNum w:abstractNumId="25" w15:restartNumberingAfterBreak="0">
     <w:nsid w:val="40745FD4"/>
     <w:multiLevelType w:val="multilevel"/>
     <w:tmpl w:val="230AAFA8"/>
@@ -5567,7 +6517,7 @@
       </w:rPr>
     </w:lvl>
   </w:abstractNum>
-  <w:abstractNum w:abstractNumId="16" w15:restartNumberingAfterBreak="0">
+  <w:abstractNum w:abstractNumId="26" w15:restartNumberingAfterBreak="0">
     <w:nsid w:val="449C62A1"/>
     <w:multiLevelType w:val="hybridMultilevel"/>
     <w:tmpl w:val="FCDAF1CC"/>
@@ -5680,7 +6630,123 @@
       </w:rPr>
     </w:lvl>
   </w:abstractNum>
-  <w:abstractNum w:abstractNumId="17" w15:restartNumberingAfterBreak="0">
+  <w:abstractNum w:abstractNumId="27" w15:restartNumberingAfterBreak="0">
+    <w:nsid w:val="46712360"/>
+    <w:multiLevelType w:val="hybridMultilevel"/>
+    <w:tmpl w:val="94DEB71C"/>
+    <w:lvl w:ilvl="0" w:tplc="308CE9D2">
+      <w:start w:val="1"/>
+      <w:numFmt w:val="bullet"/>
+      <w:lvlText w:val=""/>
+      <w:lvlJc w:val="left"/>
+      <w:pPr>
+        <w:ind w:left="775" w:hanging="360"/>
+      </w:pPr>
+      <w:rPr>
+        <w:rFonts w:ascii="Wingdings" w:hAnsi="Wingdings" w:hint="default"/>
+        <w:b/>
+        <w:i w:val="0"/>
+        <w:sz w:val="20"/>
+      </w:rPr>
+    </w:lvl>
+    <w:lvl w:ilvl="1" w:tplc="04090003" w:tentative="1">
+      <w:start w:val="1"/>
+      <w:numFmt w:val="bullet"/>
+      <w:lvlText w:val="o"/>
+      <w:lvlJc w:val="left"/>
+      <w:pPr>
+        <w:ind w:left="1440" w:hanging="360"/>
+      </w:pPr>
+      <w:rPr>
+        <w:rFonts w:ascii="Courier New" w:hAnsi="Courier New" w:cs="Courier New" w:hint="default"/>
+      </w:rPr>
+    </w:lvl>
+    <w:lvl w:ilvl="2" w:tplc="04090005" w:tentative="1">
+      <w:start w:val="1"/>
+      <w:numFmt w:val="bullet"/>
+      <w:lvlText w:val=""/>
+      <w:lvlJc w:val="left"/>
+      <w:pPr>
+        <w:ind w:left="2160" w:hanging="360"/>
+      </w:pPr>
+      <w:rPr>
+        <w:rFonts w:ascii="Wingdings" w:hAnsi="Wingdings" w:hint="default"/>
+      </w:rPr>
+    </w:lvl>
+    <w:lvl w:ilvl="3" w:tplc="04090001" w:tentative="1">
+      <w:start w:val="1"/>
+      <w:numFmt w:val="bullet"/>
+      <w:lvlText w:val=""/>
+      <w:lvlJc w:val="left"/>
+      <w:pPr>
+        <w:ind w:left="2880" w:hanging="360"/>
+      </w:pPr>
+      <w:rPr>
+        <w:rFonts w:ascii="Symbol" w:hAnsi="Symbol" w:hint="default"/>
+      </w:rPr>
+    </w:lvl>
+    <w:lvl w:ilvl="4" w:tplc="04090003" w:tentative="1">
+      <w:start w:val="1"/>
+      <w:numFmt w:val="bullet"/>
+      <w:lvlText w:val="o"/>
+      <w:lvlJc w:val="left"/>
+      <w:pPr>
+        <w:ind w:left="3600" w:hanging="360"/>
+      </w:pPr>
+      <w:rPr>
+        <w:rFonts w:ascii="Courier New" w:hAnsi="Courier New" w:cs="Courier New" w:hint="default"/>
+      </w:rPr>
+    </w:lvl>
+    <w:lvl w:ilvl="5" w:tplc="04090005" w:tentative="1">
+      <w:start w:val="1"/>
+      <w:numFmt w:val="bullet"/>
+      <w:lvlText w:val=""/>
+      <w:lvlJc w:val="left"/>
+      <w:pPr>
+        <w:ind w:left="4320" w:hanging="360"/>
+      </w:pPr>
+      <w:rPr>
+        <w:rFonts w:ascii="Wingdings" w:hAnsi="Wingdings" w:hint="default"/>
+      </w:rPr>
+    </w:lvl>
+    <w:lvl w:ilvl="6" w:tplc="04090001" w:tentative="1">
+      <w:start w:val="1"/>
+      <w:numFmt w:val="bullet"/>
+      <w:lvlText w:val=""/>
+      <w:lvlJc w:val="left"/>
+      <w:pPr>
+        <w:ind w:left="5040" w:hanging="360"/>
+      </w:pPr>
+      <w:rPr>
+        <w:rFonts w:ascii="Symbol" w:hAnsi="Symbol" w:hint="default"/>
+      </w:rPr>
+    </w:lvl>
+    <w:lvl w:ilvl="7" w:tplc="04090003" w:tentative="1">
+      <w:start w:val="1"/>
+      <w:numFmt w:val="bullet"/>
+      <w:lvlText w:val="o"/>
+      <w:lvlJc w:val="left"/>
+      <w:pPr>
+        <w:ind w:left="5760" w:hanging="360"/>
+      </w:pPr>
+      <w:rPr>
+        <w:rFonts w:ascii="Courier New" w:hAnsi="Courier New" w:cs="Courier New" w:hint="default"/>
+      </w:rPr>
+    </w:lvl>
+    <w:lvl w:ilvl="8" w:tplc="04090005" w:tentative="1">
+      <w:start w:val="1"/>
+      <w:numFmt w:val="bullet"/>
+      <w:lvlText w:val=""/>
+      <w:lvlJc w:val="left"/>
+      <w:pPr>
+        <w:ind w:left="6480" w:hanging="360"/>
+      </w:pPr>
+      <w:rPr>
+        <w:rFonts w:ascii="Wingdings" w:hAnsi="Wingdings" w:hint="default"/>
+      </w:rPr>
+    </w:lvl>
+  </w:abstractNum>
+  <w:abstractNum w:abstractNumId="28" w15:restartNumberingAfterBreak="0">
     <w:nsid w:val="49AF0D37"/>
     <w:multiLevelType w:val="hybridMultilevel"/>
     <w:tmpl w:val="4A96F47A"/>
@@ -5793,7 +6859,7 @@
       </w:rPr>
     </w:lvl>
   </w:abstractNum>
-  <w:abstractNum w:abstractNumId="18" w15:restartNumberingAfterBreak="0">
+  <w:abstractNum w:abstractNumId="29" w15:restartNumberingAfterBreak="0">
     <w:nsid w:val="51A26A80"/>
     <w:multiLevelType w:val="hybridMultilevel"/>
     <w:tmpl w:val="17046084"/>
@@ -5910,7 +6976,123 @@
       </w:rPr>
     </w:lvl>
   </w:abstractNum>
-  <w:abstractNum w:abstractNumId="19" w15:restartNumberingAfterBreak="0">
+  <w:abstractNum w:abstractNumId="30" w15:restartNumberingAfterBreak="0">
+    <w:nsid w:val="52D9277D"/>
+    <w:multiLevelType w:val="hybridMultilevel"/>
+    <w:tmpl w:val="DC50A698"/>
+    <w:lvl w:ilvl="0" w:tplc="308CE9D2">
+      <w:start w:val="1"/>
+      <w:numFmt w:val="bullet"/>
+      <w:lvlText w:val=""/>
+      <w:lvlJc w:val="left"/>
+      <w:pPr>
+        <w:ind w:left="720" w:hanging="360"/>
+      </w:pPr>
+      <w:rPr>
+        <w:rFonts w:ascii="Wingdings" w:hAnsi="Wingdings" w:hint="default"/>
+        <w:b/>
+        <w:i w:val="0"/>
+        <w:sz w:val="20"/>
+      </w:rPr>
+    </w:lvl>
+    <w:lvl w:ilvl="1" w:tplc="FFFFFFFF" w:tentative="1">
+      <w:start w:val="1"/>
+      <w:numFmt w:val="bullet"/>
+      <w:lvlText w:val="o"/>
+      <w:lvlJc w:val="left"/>
+      <w:pPr>
+        <w:ind w:left="1440" w:hanging="360"/>
+      </w:pPr>
+      <w:rPr>
+        <w:rFonts w:ascii="Courier New" w:hAnsi="Courier New" w:cs="Courier New" w:hint="default"/>
+      </w:rPr>
+    </w:lvl>
+    <w:lvl w:ilvl="2" w:tplc="FFFFFFFF" w:tentative="1">
+      <w:start w:val="1"/>
+      <w:numFmt w:val="bullet"/>
+      <w:lvlText w:val=""/>
+      <w:lvlJc w:val="left"/>
+      <w:pPr>
+        <w:ind w:left="2160" w:hanging="360"/>
+      </w:pPr>
+      <w:rPr>
+        <w:rFonts w:ascii="Wingdings" w:hAnsi="Wingdings" w:hint="default"/>
+      </w:rPr>
+    </w:lvl>
+    <w:lvl w:ilvl="3" w:tplc="FFFFFFFF" w:tentative="1">
+      <w:start w:val="1"/>
+      <w:numFmt w:val="bullet"/>
+      <w:lvlText w:val=""/>
+      <w:lvlJc w:val="left"/>
+      <w:pPr>
+        <w:ind w:left="2880" w:hanging="360"/>
+      </w:pPr>
+      <w:rPr>
+        <w:rFonts w:ascii="Symbol" w:hAnsi="Symbol" w:hint="default"/>
+      </w:rPr>
+    </w:lvl>
+    <w:lvl w:ilvl="4" w:tplc="FFFFFFFF" w:tentative="1">
+      <w:start w:val="1"/>
+      <w:numFmt w:val="bullet"/>
+      <w:lvlText w:val="o"/>
+      <w:lvlJc w:val="left"/>
+      <w:pPr>
+        <w:ind w:left="3600" w:hanging="360"/>
+      </w:pPr>
+      <w:rPr>
+        <w:rFonts w:ascii="Courier New" w:hAnsi="Courier New" w:cs="Courier New" w:hint="default"/>
+      </w:rPr>
+    </w:lvl>
+    <w:lvl w:ilvl="5" w:tplc="FFFFFFFF" w:tentative="1">
+      <w:start w:val="1"/>
+      <w:numFmt w:val="bullet"/>
+      <w:lvlText w:val=""/>
+      <w:lvlJc w:val="left"/>
+      <w:pPr>
+        <w:ind w:left="4320" w:hanging="360"/>
+      </w:pPr>
+      <w:rPr>
+        <w:rFonts w:ascii="Wingdings" w:hAnsi="Wingdings" w:hint="default"/>
+      </w:rPr>
+    </w:lvl>
+    <w:lvl w:ilvl="6" w:tplc="FFFFFFFF" w:tentative="1">
+      <w:start w:val="1"/>
+      <w:numFmt w:val="bullet"/>
+      <w:lvlText w:val=""/>
+      <w:lvlJc w:val="left"/>
+      <w:pPr>
+        <w:ind w:left="5040" w:hanging="360"/>
+      </w:pPr>
+      <w:rPr>
+        <w:rFonts w:ascii="Symbol" w:hAnsi="Symbol" w:hint="default"/>
+      </w:rPr>
+    </w:lvl>
+    <w:lvl w:ilvl="7" w:tplc="FFFFFFFF" w:tentative="1">
+      <w:start w:val="1"/>
+      <w:numFmt w:val="bullet"/>
+      <w:lvlText w:val="o"/>
+      <w:lvlJc w:val="left"/>
+      <w:pPr>
+        <w:ind w:left="5760" w:hanging="360"/>
+      </w:pPr>
+      <w:rPr>
+        <w:rFonts w:ascii="Courier New" w:hAnsi="Courier New" w:cs="Courier New" w:hint="default"/>
+      </w:rPr>
+    </w:lvl>
+    <w:lvl w:ilvl="8" w:tplc="FFFFFFFF" w:tentative="1">
+      <w:start w:val="1"/>
+      <w:numFmt w:val="bullet"/>
+      <w:lvlText w:val=""/>
+      <w:lvlJc w:val="left"/>
+      <w:pPr>
+        <w:ind w:left="6480" w:hanging="360"/>
+      </w:pPr>
+      <w:rPr>
+        <w:rFonts w:ascii="Wingdings" w:hAnsi="Wingdings" w:hint="default"/>
+      </w:rPr>
+    </w:lvl>
+  </w:abstractNum>
+  <w:abstractNum w:abstractNumId="31" w15:restartNumberingAfterBreak="0">
     <w:nsid w:val="539A777F"/>
     <w:multiLevelType w:val="hybridMultilevel"/>
     <w:tmpl w:val="25905716"/>
@@ -6024,7 +7206,7 @@
       </w:rPr>
     </w:lvl>
   </w:abstractNum>
-  <w:abstractNum w:abstractNumId="20" w15:restartNumberingAfterBreak="0">
+  <w:abstractNum w:abstractNumId="32" w15:restartNumberingAfterBreak="0">
     <w:nsid w:val="56984F39"/>
     <w:multiLevelType w:val="hybridMultilevel"/>
     <w:tmpl w:val="15D0472A"/>
@@ -6141,7 +7323,123 @@
       </w:rPr>
     </w:lvl>
   </w:abstractNum>
-  <w:abstractNum w:abstractNumId="21" w15:restartNumberingAfterBreak="0">
+  <w:abstractNum w:abstractNumId="33" w15:restartNumberingAfterBreak="0">
+    <w:nsid w:val="5B6E57C8"/>
+    <w:multiLevelType w:val="hybridMultilevel"/>
+    <w:tmpl w:val="B162AAF4"/>
+    <w:lvl w:ilvl="0" w:tplc="308CE9D2">
+      <w:start w:val="1"/>
+      <w:numFmt w:val="bullet"/>
+      <w:lvlText w:val=""/>
+      <w:lvlJc w:val="left"/>
+      <w:pPr>
+        <w:ind w:left="720" w:hanging="360"/>
+      </w:pPr>
+      <w:rPr>
+        <w:rFonts w:ascii="Wingdings" w:hAnsi="Wingdings" w:hint="default"/>
+        <w:b/>
+        <w:i w:val="0"/>
+        <w:sz w:val="20"/>
+      </w:rPr>
+    </w:lvl>
+    <w:lvl w:ilvl="1" w:tplc="04090003" w:tentative="1">
+      <w:start w:val="1"/>
+      <w:numFmt w:val="bullet"/>
+      <w:lvlText w:val="o"/>
+      <w:lvlJc w:val="left"/>
+      <w:pPr>
+        <w:ind w:left="1440" w:hanging="360"/>
+      </w:pPr>
+      <w:rPr>
+        <w:rFonts w:ascii="Courier New" w:hAnsi="Courier New" w:cs="Courier New" w:hint="default"/>
+      </w:rPr>
+    </w:lvl>
+    <w:lvl w:ilvl="2" w:tplc="04090005" w:tentative="1">
+      <w:start w:val="1"/>
+      <w:numFmt w:val="bullet"/>
+      <w:lvlText w:val=""/>
+      <w:lvlJc w:val="left"/>
+      <w:pPr>
+        <w:ind w:left="2160" w:hanging="360"/>
+      </w:pPr>
+      <w:rPr>
+        <w:rFonts w:ascii="Wingdings" w:hAnsi="Wingdings" w:hint="default"/>
+      </w:rPr>
+    </w:lvl>
+    <w:lvl w:ilvl="3" w:tplc="04090001" w:tentative="1">
+      <w:start w:val="1"/>
+      <w:numFmt w:val="bullet"/>
+      <w:lvlText w:val=""/>
+      <w:lvlJc w:val="left"/>
+      <w:pPr>
+        <w:ind w:left="2880" w:hanging="360"/>
+      </w:pPr>
+      <w:rPr>
+        <w:rFonts w:ascii="Symbol" w:hAnsi="Symbol" w:hint="default"/>
+      </w:rPr>
+    </w:lvl>
+    <w:lvl w:ilvl="4" w:tplc="04090003" w:tentative="1">
+      <w:start w:val="1"/>
+      <w:numFmt w:val="bullet"/>
+      <w:lvlText w:val="o"/>
+      <w:lvlJc w:val="left"/>
+      <w:pPr>
+        <w:ind w:left="3600" w:hanging="360"/>
+      </w:pPr>
+      <w:rPr>
+        <w:rFonts w:ascii="Courier New" w:hAnsi="Courier New" w:cs="Courier New" w:hint="default"/>
+      </w:rPr>
+    </w:lvl>
+    <w:lvl w:ilvl="5" w:tplc="04090005" w:tentative="1">
+      <w:start w:val="1"/>
+      <w:numFmt w:val="bullet"/>
+      <w:lvlText w:val=""/>
+      <w:lvlJc w:val="left"/>
+      <w:pPr>
+        <w:ind w:left="4320" w:hanging="360"/>
+      </w:pPr>
+      <w:rPr>
+        <w:rFonts w:ascii="Wingdings" w:hAnsi="Wingdings" w:hint="default"/>
+      </w:rPr>
+    </w:lvl>
+    <w:lvl w:ilvl="6" w:tplc="04090001" w:tentative="1">
+      <w:start w:val="1"/>
+      <w:numFmt w:val="bullet"/>
+      <w:lvlText w:val=""/>
+      <w:lvlJc w:val="left"/>
+      <w:pPr>
+        <w:ind w:left="5040" w:hanging="360"/>
+      </w:pPr>
+      <w:rPr>
+        <w:rFonts w:ascii="Symbol" w:hAnsi="Symbol" w:hint="default"/>
+      </w:rPr>
+    </w:lvl>
+    <w:lvl w:ilvl="7" w:tplc="04090003" w:tentative="1">
+      <w:start w:val="1"/>
+      <w:numFmt w:val="bullet"/>
+      <w:lvlText w:val="o"/>
+      <w:lvlJc w:val="left"/>
+      <w:pPr>
+        <w:ind w:left="5760" w:hanging="360"/>
+      </w:pPr>
+      <w:rPr>
+        <w:rFonts w:ascii="Courier New" w:hAnsi="Courier New" w:cs="Courier New" w:hint="default"/>
+      </w:rPr>
+    </w:lvl>
+    <w:lvl w:ilvl="8" w:tplc="04090005" w:tentative="1">
+      <w:start w:val="1"/>
+      <w:numFmt w:val="bullet"/>
+      <w:lvlText w:val=""/>
+      <w:lvlJc w:val="left"/>
+      <w:pPr>
+        <w:ind w:left="6480" w:hanging="360"/>
+      </w:pPr>
+      <w:rPr>
+        <w:rFonts w:ascii="Wingdings" w:hAnsi="Wingdings" w:hint="default"/>
+      </w:rPr>
+    </w:lvl>
+  </w:abstractNum>
+  <w:abstractNum w:abstractNumId="34" w15:restartNumberingAfterBreak="0">
     <w:nsid w:val="61FB30A4"/>
     <w:multiLevelType w:val="multilevel"/>
     <w:tmpl w:val="7FEAC45E"/>
@@ -6290,7 +7588,7 @@
       </w:rPr>
     </w:lvl>
   </w:abstractNum>
-  <w:abstractNum w:abstractNumId="22" w15:restartNumberingAfterBreak="0">
+  <w:abstractNum w:abstractNumId="35" w15:restartNumberingAfterBreak="0">
     <w:nsid w:val="624C36A8"/>
     <w:multiLevelType w:val="hybridMultilevel"/>
     <w:tmpl w:val="30DE320C"/>
@@ -6403,7 +7701,236 @@
       </w:rPr>
     </w:lvl>
   </w:abstractNum>
-  <w:abstractNum w:abstractNumId="23" w15:restartNumberingAfterBreak="0">
+  <w:abstractNum w:abstractNumId="36" w15:restartNumberingAfterBreak="0">
+    <w:nsid w:val="64740A93"/>
+    <w:multiLevelType w:val="hybridMultilevel"/>
+    <w:tmpl w:val="A6C2D57C"/>
+    <w:lvl w:ilvl="0" w:tplc="308CE9D2">
+      <w:start w:val="1"/>
+      <w:numFmt w:val="bullet"/>
+      <w:lvlText w:val=""/>
+      <w:lvlJc w:val="left"/>
+      <w:pPr>
+        <w:ind w:left="720" w:hanging="360"/>
+      </w:pPr>
+      <w:rPr>
+        <w:rFonts w:ascii="Wingdings" w:hAnsi="Wingdings" w:hint="default"/>
+        <w:b/>
+        <w:i w:val="0"/>
+        <w:sz w:val="20"/>
+      </w:rPr>
+    </w:lvl>
+    <w:lvl w:ilvl="1" w:tplc="04090003" w:tentative="1">
+      <w:start w:val="1"/>
+      <w:numFmt w:val="bullet"/>
+      <w:lvlText w:val="o"/>
+      <w:lvlJc w:val="left"/>
+      <w:pPr>
+        <w:ind w:left="1440" w:hanging="360"/>
+      </w:pPr>
+      <w:rPr>
+        <w:rFonts w:ascii="Courier New" w:hAnsi="Courier New" w:cs="Courier New" w:hint="default"/>
+      </w:rPr>
+    </w:lvl>
+    <w:lvl w:ilvl="2" w:tplc="04090005" w:tentative="1">
+      <w:start w:val="1"/>
+      <w:numFmt w:val="bullet"/>
+      <w:lvlText w:val=""/>
+      <w:lvlJc w:val="left"/>
+      <w:pPr>
+        <w:ind w:left="2160" w:hanging="360"/>
+      </w:pPr>
+      <w:rPr>
+        <w:rFonts w:ascii="Wingdings" w:hAnsi="Wingdings" w:hint="default"/>
+      </w:rPr>
+    </w:lvl>
+    <w:lvl w:ilvl="3" w:tplc="04090001" w:tentative="1">
+      <w:start w:val="1"/>
+      <w:numFmt w:val="bullet"/>
+      <w:lvlText w:val=""/>
+      <w:lvlJc w:val="left"/>
+      <w:pPr>
+        <w:ind w:left="2880" w:hanging="360"/>
+      </w:pPr>
+      <w:rPr>
+        <w:rFonts w:ascii="Symbol" w:hAnsi="Symbol" w:hint="default"/>
+      </w:rPr>
+    </w:lvl>
+    <w:lvl w:ilvl="4" w:tplc="04090003" w:tentative="1">
+      <w:start w:val="1"/>
+      <w:numFmt w:val="bullet"/>
+      <w:lvlText w:val="o"/>
+      <w:lvlJc w:val="left"/>
+      <w:pPr>
+        <w:ind w:left="3600" w:hanging="360"/>
+      </w:pPr>
+      <w:rPr>
+        <w:rFonts w:ascii="Courier New" w:hAnsi="Courier New" w:cs="Courier New" w:hint="default"/>
+      </w:rPr>
+    </w:lvl>
+    <w:lvl w:ilvl="5" w:tplc="04090005" w:tentative="1">
+      <w:start w:val="1"/>
+      <w:numFmt w:val="bullet"/>
+      <w:lvlText w:val=""/>
+      <w:lvlJc w:val="left"/>
+      <w:pPr>
+        <w:ind w:left="4320" w:hanging="360"/>
+      </w:pPr>
+      <w:rPr>
+        <w:rFonts w:ascii="Wingdings" w:hAnsi="Wingdings" w:hint="default"/>
+      </w:rPr>
+    </w:lvl>
+    <w:lvl w:ilvl="6" w:tplc="04090001" w:tentative="1">
+      <w:start w:val="1"/>
+      <w:numFmt w:val="bullet"/>
+      <w:lvlText w:val=""/>
+      <w:lvlJc w:val="left"/>
+      <w:pPr>
+        <w:ind w:left="5040" w:hanging="360"/>
+      </w:pPr>
+      <w:rPr>
+        <w:rFonts w:ascii="Symbol" w:hAnsi="Symbol" w:hint="default"/>
+      </w:rPr>
+    </w:lvl>
+    <w:lvl w:ilvl="7" w:tplc="04090003" w:tentative="1">
+      <w:start w:val="1"/>
+      <w:numFmt w:val="bullet"/>
+      <w:lvlText w:val="o"/>
+      <w:lvlJc w:val="left"/>
+      <w:pPr>
+        <w:ind w:left="5760" w:hanging="360"/>
+      </w:pPr>
+      <w:rPr>
+        <w:rFonts w:ascii="Courier New" w:hAnsi="Courier New" w:cs="Courier New" w:hint="default"/>
+      </w:rPr>
+    </w:lvl>
+    <w:lvl w:ilvl="8" w:tplc="04090005" w:tentative="1">
+      <w:start w:val="1"/>
+      <w:numFmt w:val="bullet"/>
+      <w:lvlText w:val=""/>
+      <w:lvlJc w:val="left"/>
+      <w:pPr>
+        <w:ind w:left="6480" w:hanging="360"/>
+      </w:pPr>
+      <w:rPr>
+        <w:rFonts w:ascii="Wingdings" w:hAnsi="Wingdings" w:hint="default"/>
+      </w:rPr>
+    </w:lvl>
+  </w:abstractNum>
+  <w:abstractNum w:abstractNumId="37" w15:restartNumberingAfterBreak="0">
+    <w:nsid w:val="6739441C"/>
+    <w:multiLevelType w:val="hybridMultilevel"/>
+    <w:tmpl w:val="2CE0DE3E"/>
+    <w:lvl w:ilvl="0" w:tplc="D88AD132">
+      <w:start w:val="1"/>
+      <w:numFmt w:val="bullet"/>
+      <w:lvlText w:val=""/>
+      <w:lvlJc w:val="left"/>
+      <w:pPr>
+        <w:ind w:left="1156" w:hanging="360"/>
+      </w:pPr>
+      <w:rPr>
+        <w:rFonts w:ascii="Symbol" w:hAnsi="Symbol" w:hint="default"/>
+      </w:rPr>
+    </w:lvl>
+    <w:lvl w:ilvl="1" w:tplc="04090003" w:tentative="1">
+      <w:start w:val="1"/>
+      <w:numFmt w:val="bullet"/>
+      <w:lvlText w:val="o"/>
+      <w:lvlJc w:val="left"/>
+      <w:pPr>
+        <w:ind w:left="1440" w:hanging="360"/>
+      </w:pPr>
+      <w:rPr>
+        <w:rFonts w:ascii="Courier New" w:hAnsi="Courier New" w:cs="Courier New" w:hint="default"/>
+      </w:rPr>
+    </w:lvl>
+    <w:lvl w:ilvl="2" w:tplc="04090005" w:tentative="1">
+      <w:start w:val="1"/>
+      <w:numFmt w:val="bullet"/>
+      <w:lvlText w:val=""/>
+      <w:lvlJc w:val="left"/>
+      <w:pPr>
+        <w:ind w:left="2160" w:hanging="360"/>
+      </w:pPr>
+      <w:rPr>
+        <w:rFonts w:ascii="Wingdings" w:hAnsi="Wingdings" w:hint="default"/>
+      </w:rPr>
+    </w:lvl>
+    <w:lvl w:ilvl="3" w:tplc="04090001" w:tentative="1">
+      <w:start w:val="1"/>
+      <w:numFmt w:val="bullet"/>
+      <w:lvlText w:val=""/>
+      <w:lvlJc w:val="left"/>
+      <w:pPr>
+        <w:ind w:left="2880" w:hanging="360"/>
+      </w:pPr>
+      <w:rPr>
+        <w:rFonts w:ascii="Symbol" w:hAnsi="Symbol" w:hint="default"/>
+      </w:rPr>
+    </w:lvl>
+    <w:lvl w:ilvl="4" w:tplc="04090003" w:tentative="1">
+      <w:start w:val="1"/>
+      <w:numFmt w:val="bullet"/>
+      <w:lvlText w:val="o"/>
+      <w:lvlJc w:val="left"/>
+      <w:pPr>
+        <w:ind w:left="3600" w:hanging="360"/>
+      </w:pPr>
+      <w:rPr>
+        <w:rFonts w:ascii="Courier New" w:hAnsi="Courier New" w:cs="Courier New" w:hint="default"/>
+      </w:rPr>
+    </w:lvl>
+    <w:lvl w:ilvl="5" w:tplc="04090005" w:tentative="1">
+      <w:start w:val="1"/>
+      <w:numFmt w:val="bullet"/>
+      <w:lvlText w:val=""/>
+      <w:lvlJc w:val="left"/>
+      <w:pPr>
+        <w:ind w:left="4320" w:hanging="360"/>
+      </w:pPr>
+      <w:rPr>
+        <w:rFonts w:ascii="Wingdings" w:hAnsi="Wingdings" w:hint="default"/>
+      </w:rPr>
+    </w:lvl>
+    <w:lvl w:ilvl="6" w:tplc="04090001" w:tentative="1">
+      <w:start w:val="1"/>
+      <w:numFmt w:val="bullet"/>
+      <w:lvlText w:val=""/>
+      <w:lvlJc w:val="left"/>
+      <w:pPr>
+        <w:ind w:left="5040" w:hanging="360"/>
+      </w:pPr>
+      <w:rPr>
+        <w:rFonts w:ascii="Symbol" w:hAnsi="Symbol" w:hint="default"/>
+      </w:rPr>
+    </w:lvl>
+    <w:lvl w:ilvl="7" w:tplc="04090003" w:tentative="1">
+      <w:start w:val="1"/>
+      <w:numFmt w:val="bullet"/>
+      <w:lvlText w:val="o"/>
+      <w:lvlJc w:val="left"/>
+      <w:pPr>
+        <w:ind w:left="5760" w:hanging="360"/>
+      </w:pPr>
+      <w:rPr>
+        <w:rFonts w:ascii="Courier New" w:hAnsi="Courier New" w:cs="Courier New" w:hint="default"/>
+      </w:rPr>
+    </w:lvl>
+    <w:lvl w:ilvl="8" w:tplc="04090005" w:tentative="1">
+      <w:start w:val="1"/>
+      <w:numFmt w:val="bullet"/>
+      <w:lvlText w:val=""/>
+      <w:lvlJc w:val="left"/>
+      <w:pPr>
+        <w:ind w:left="6480" w:hanging="360"/>
+      </w:pPr>
+      <w:rPr>
+        <w:rFonts w:ascii="Wingdings" w:hAnsi="Wingdings" w:hint="default"/>
+      </w:rPr>
+    </w:lvl>
+  </w:abstractNum>
+  <w:abstractNum w:abstractNumId="38" w15:restartNumberingAfterBreak="0">
     <w:nsid w:val="689978F2"/>
     <w:multiLevelType w:val="hybridMultilevel"/>
     <w:tmpl w:val="67F48F6C"/>
@@ -6516,7 +8043,123 @@
       </w:rPr>
     </w:lvl>
   </w:abstractNum>
-  <w:abstractNum w:abstractNumId="24" w15:restartNumberingAfterBreak="0">
+  <w:abstractNum w:abstractNumId="39" w15:restartNumberingAfterBreak="0">
+    <w:nsid w:val="6C5831EF"/>
+    <w:multiLevelType w:val="hybridMultilevel"/>
+    <w:tmpl w:val="AD7CE614"/>
+    <w:lvl w:ilvl="0" w:tplc="308CE9D2">
+      <w:start w:val="1"/>
+      <w:numFmt w:val="bullet"/>
+      <w:lvlText w:val=""/>
+      <w:lvlJc w:val="left"/>
+      <w:pPr>
+        <w:ind w:left="720" w:hanging="360"/>
+      </w:pPr>
+      <w:rPr>
+        <w:rFonts w:ascii="Wingdings" w:hAnsi="Wingdings" w:hint="default"/>
+        <w:b/>
+        <w:i w:val="0"/>
+        <w:sz w:val="20"/>
+      </w:rPr>
+    </w:lvl>
+    <w:lvl w:ilvl="1" w:tplc="04090003" w:tentative="1">
+      <w:start w:val="1"/>
+      <w:numFmt w:val="bullet"/>
+      <w:lvlText w:val="o"/>
+      <w:lvlJc w:val="left"/>
+      <w:pPr>
+        <w:ind w:left="1440" w:hanging="360"/>
+      </w:pPr>
+      <w:rPr>
+        <w:rFonts w:ascii="Courier New" w:hAnsi="Courier New" w:cs="Courier New" w:hint="default"/>
+      </w:rPr>
+    </w:lvl>
+    <w:lvl w:ilvl="2" w:tplc="04090005" w:tentative="1">
+      <w:start w:val="1"/>
+      <w:numFmt w:val="bullet"/>
+      <w:lvlText w:val=""/>
+      <w:lvlJc w:val="left"/>
+      <w:pPr>
+        <w:ind w:left="2160" w:hanging="360"/>
+      </w:pPr>
+      <w:rPr>
+        <w:rFonts w:ascii="Wingdings" w:hAnsi="Wingdings" w:hint="default"/>
+      </w:rPr>
+    </w:lvl>
+    <w:lvl w:ilvl="3" w:tplc="04090001" w:tentative="1">
+      <w:start w:val="1"/>
+      <w:numFmt w:val="bullet"/>
+      <w:lvlText w:val=""/>
+      <w:lvlJc w:val="left"/>
+      <w:pPr>
+        <w:ind w:left="2880" w:hanging="360"/>
+      </w:pPr>
+      <w:rPr>
+        <w:rFonts w:ascii="Symbol" w:hAnsi="Symbol" w:hint="default"/>
+      </w:rPr>
+    </w:lvl>
+    <w:lvl w:ilvl="4" w:tplc="04090003" w:tentative="1">
+      <w:start w:val="1"/>
+      <w:numFmt w:val="bullet"/>
+      <w:lvlText w:val="o"/>
+      <w:lvlJc w:val="left"/>
+      <w:pPr>
+        <w:ind w:left="3600" w:hanging="360"/>
+      </w:pPr>
+      <w:rPr>
+        <w:rFonts w:ascii="Courier New" w:hAnsi="Courier New" w:cs="Courier New" w:hint="default"/>
+      </w:rPr>
+    </w:lvl>
+    <w:lvl w:ilvl="5" w:tplc="04090005" w:tentative="1">
+      <w:start w:val="1"/>
+      <w:numFmt w:val="bullet"/>
+      <w:lvlText w:val=""/>
+      <w:lvlJc w:val="left"/>
+      <w:pPr>
+        <w:ind w:left="4320" w:hanging="360"/>
+      </w:pPr>
+      <w:rPr>
+        <w:rFonts w:ascii="Wingdings" w:hAnsi="Wingdings" w:hint="default"/>
+      </w:rPr>
+    </w:lvl>
+    <w:lvl w:ilvl="6" w:tplc="04090001" w:tentative="1">
+      <w:start w:val="1"/>
+      <w:numFmt w:val="bullet"/>
+      <w:lvlText w:val=""/>
+      <w:lvlJc w:val="left"/>
+      <w:pPr>
+        <w:ind w:left="5040" w:hanging="360"/>
+      </w:pPr>
+      <w:rPr>
+        <w:rFonts w:ascii="Symbol" w:hAnsi="Symbol" w:hint="default"/>
+      </w:rPr>
+    </w:lvl>
+    <w:lvl w:ilvl="7" w:tplc="04090003" w:tentative="1">
+      <w:start w:val="1"/>
+      <w:numFmt w:val="bullet"/>
+      <w:lvlText w:val="o"/>
+      <w:lvlJc w:val="left"/>
+      <w:pPr>
+        <w:ind w:left="5760" w:hanging="360"/>
+      </w:pPr>
+      <w:rPr>
+        <w:rFonts w:ascii="Courier New" w:hAnsi="Courier New" w:cs="Courier New" w:hint="default"/>
+      </w:rPr>
+    </w:lvl>
+    <w:lvl w:ilvl="8" w:tplc="04090005" w:tentative="1">
+      <w:start w:val="1"/>
+      <w:numFmt w:val="bullet"/>
+      <w:lvlText w:val=""/>
+      <w:lvlJc w:val="left"/>
+      <w:pPr>
+        <w:ind w:left="6480" w:hanging="360"/>
+      </w:pPr>
+      <w:rPr>
+        <w:rFonts w:ascii="Wingdings" w:hAnsi="Wingdings" w:hint="default"/>
+      </w:rPr>
+    </w:lvl>
+  </w:abstractNum>
+  <w:abstractNum w:abstractNumId="40" w15:restartNumberingAfterBreak="0">
     <w:nsid w:val="6C8744AE"/>
     <w:multiLevelType w:val="hybridMultilevel"/>
     <w:tmpl w:val="EDDCB3D8"/>
@@ -6629,7 +8272,7 @@
       </w:rPr>
     </w:lvl>
   </w:abstractNum>
-  <w:abstractNum w:abstractNumId="25" w15:restartNumberingAfterBreak="0">
+  <w:abstractNum w:abstractNumId="41" w15:restartNumberingAfterBreak="0">
     <w:nsid w:val="6CF70049"/>
     <w:multiLevelType w:val="hybridMultilevel"/>
     <w:tmpl w:val="C0565840"/>
@@ -6742,7 +8385,7 @@
       </w:rPr>
     </w:lvl>
   </w:abstractNum>
-  <w:abstractNum w:abstractNumId="26" w15:restartNumberingAfterBreak="0">
+  <w:abstractNum w:abstractNumId="42" w15:restartNumberingAfterBreak="0">
     <w:nsid w:val="6E684EFC"/>
     <w:multiLevelType w:val="hybridMultilevel"/>
     <w:tmpl w:val="A6603BCC"/>
@@ -6855,7 +8498,7 @@
       </w:rPr>
     </w:lvl>
   </w:abstractNum>
-  <w:abstractNum w:abstractNumId="27" w15:restartNumberingAfterBreak="0">
+  <w:abstractNum w:abstractNumId="43" w15:restartNumberingAfterBreak="0">
     <w:nsid w:val="713124D2"/>
     <w:multiLevelType w:val="hybridMultilevel"/>
     <w:tmpl w:val="9CAAAB92"/>
@@ -6972,7 +8615,7 @@
       </w:rPr>
     </w:lvl>
   </w:abstractNum>
-  <w:abstractNum w:abstractNumId="28" w15:restartNumberingAfterBreak="0">
+  <w:abstractNum w:abstractNumId="44" w15:restartNumberingAfterBreak="0">
     <w:nsid w:val="72993A4F"/>
     <w:multiLevelType w:val="hybridMultilevel"/>
     <w:tmpl w:val="30AEE182"/>
@@ -7085,7 +8728,7 @@
       </w:rPr>
     </w:lvl>
   </w:abstractNum>
-  <w:abstractNum w:abstractNumId="29" w15:restartNumberingAfterBreak="0">
+  <w:abstractNum w:abstractNumId="45" w15:restartNumberingAfterBreak="0">
     <w:nsid w:val="72FE591A"/>
     <w:multiLevelType w:val="hybridMultilevel"/>
     <w:tmpl w:val="268C2C24"/>
@@ -7198,7 +8841,7 @@
       </w:rPr>
     </w:lvl>
   </w:abstractNum>
-  <w:abstractNum w:abstractNumId="30" w15:restartNumberingAfterBreak="0">
+  <w:abstractNum w:abstractNumId="46" w15:restartNumberingAfterBreak="0">
     <w:nsid w:val="759F1FF9"/>
     <w:multiLevelType w:val="hybridMultilevel"/>
     <w:tmpl w:val="055871E2"/>
@@ -7313,98 +8956,262 @@
       </w:rPr>
     </w:lvl>
   </w:abstractNum>
+  <w:abstractNum w:abstractNumId="47" w15:restartNumberingAfterBreak="0">
+    <w:nsid w:val="7CBC024B"/>
+    <w:multiLevelType w:val="hybridMultilevel"/>
+    <w:tmpl w:val="51DAA166"/>
+    <w:lvl w:ilvl="0" w:tplc="04090005">
+      <w:start w:val="1"/>
+      <w:numFmt w:val="bullet"/>
+      <w:lvlText w:val=""/>
+      <w:lvlJc w:val="left"/>
+      <w:pPr>
+        <w:ind w:left="720" w:hanging="360"/>
+      </w:pPr>
+      <w:rPr>
+        <w:rFonts w:ascii="Wingdings" w:hAnsi="Wingdings" w:hint="default"/>
+      </w:rPr>
+    </w:lvl>
+    <w:lvl w:ilvl="1" w:tplc="04090003" w:tentative="1">
+      <w:start w:val="1"/>
+      <w:numFmt w:val="bullet"/>
+      <w:lvlText w:val="o"/>
+      <w:lvlJc w:val="left"/>
+      <w:pPr>
+        <w:ind w:left="1440" w:hanging="360"/>
+      </w:pPr>
+      <w:rPr>
+        <w:rFonts w:ascii="Courier New" w:hAnsi="Courier New" w:cs="Courier New" w:hint="default"/>
+      </w:rPr>
+    </w:lvl>
+    <w:lvl w:ilvl="2" w:tplc="04090005" w:tentative="1">
+      <w:start w:val="1"/>
+      <w:numFmt w:val="bullet"/>
+      <w:lvlText w:val=""/>
+      <w:lvlJc w:val="left"/>
+      <w:pPr>
+        <w:ind w:left="2160" w:hanging="360"/>
+      </w:pPr>
+      <w:rPr>
+        <w:rFonts w:ascii="Wingdings" w:hAnsi="Wingdings" w:hint="default"/>
+      </w:rPr>
+    </w:lvl>
+    <w:lvl w:ilvl="3" w:tplc="04090001" w:tentative="1">
+      <w:start w:val="1"/>
+      <w:numFmt w:val="bullet"/>
+      <w:lvlText w:val=""/>
+      <w:lvlJc w:val="left"/>
+      <w:pPr>
+        <w:ind w:left="2880" w:hanging="360"/>
+      </w:pPr>
+      <w:rPr>
+        <w:rFonts w:ascii="Symbol" w:hAnsi="Symbol" w:hint="default"/>
+      </w:rPr>
+    </w:lvl>
+    <w:lvl w:ilvl="4" w:tplc="04090003" w:tentative="1">
+      <w:start w:val="1"/>
+      <w:numFmt w:val="bullet"/>
+      <w:lvlText w:val="o"/>
+      <w:lvlJc w:val="left"/>
+      <w:pPr>
+        <w:ind w:left="3600" w:hanging="360"/>
+      </w:pPr>
+      <w:rPr>
+        <w:rFonts w:ascii="Courier New" w:hAnsi="Courier New" w:cs="Courier New" w:hint="default"/>
+      </w:rPr>
+    </w:lvl>
+    <w:lvl w:ilvl="5" w:tplc="04090005" w:tentative="1">
+      <w:start w:val="1"/>
+      <w:numFmt w:val="bullet"/>
+      <w:lvlText w:val=""/>
+      <w:lvlJc w:val="left"/>
+      <w:pPr>
+        <w:ind w:left="4320" w:hanging="360"/>
+      </w:pPr>
+      <w:rPr>
+        <w:rFonts w:ascii="Wingdings" w:hAnsi="Wingdings" w:hint="default"/>
+      </w:rPr>
+    </w:lvl>
+    <w:lvl w:ilvl="6" w:tplc="04090001" w:tentative="1">
+      <w:start w:val="1"/>
+      <w:numFmt w:val="bullet"/>
+      <w:lvlText w:val=""/>
+      <w:lvlJc w:val="left"/>
+      <w:pPr>
+        <w:ind w:left="5040" w:hanging="360"/>
+      </w:pPr>
+      <w:rPr>
+        <w:rFonts w:ascii="Symbol" w:hAnsi="Symbol" w:hint="default"/>
+      </w:rPr>
+    </w:lvl>
+    <w:lvl w:ilvl="7" w:tplc="04090003" w:tentative="1">
+      <w:start w:val="1"/>
+      <w:numFmt w:val="bullet"/>
+      <w:lvlText w:val="o"/>
+      <w:lvlJc w:val="left"/>
+      <w:pPr>
+        <w:ind w:left="5760" w:hanging="360"/>
+      </w:pPr>
+      <w:rPr>
+        <w:rFonts w:ascii="Courier New" w:hAnsi="Courier New" w:cs="Courier New" w:hint="default"/>
+      </w:rPr>
+    </w:lvl>
+    <w:lvl w:ilvl="8" w:tplc="04090005" w:tentative="1">
+      <w:start w:val="1"/>
+      <w:numFmt w:val="bullet"/>
+      <w:lvlText w:val=""/>
+      <w:lvlJc w:val="left"/>
+      <w:pPr>
+        <w:ind w:left="6480" w:hanging="360"/>
+      </w:pPr>
+      <w:rPr>
+        <w:rFonts w:ascii="Wingdings" w:hAnsi="Wingdings" w:hint="default"/>
+      </w:rPr>
+    </w:lvl>
+  </w:abstractNum>
   <w:num w:numId="1" w16cid:durableId="1430462640">
+    <w:abstractNumId w:val="24"/>
+  </w:num>
+  <w:num w:numId="2" w16cid:durableId="1573853060">
+    <w:abstractNumId w:val="32"/>
+  </w:num>
+  <w:num w:numId="3" w16cid:durableId="1959026861">
     <w:abstractNumId w:val="14"/>
   </w:num>
-  <w:num w:numId="2" w16cid:durableId="1573853060">
-    <w:abstractNumId w:val="20"/>
+  <w:num w:numId="4" w16cid:durableId="1531601676">
+    <w:abstractNumId w:val="43"/>
   </w:num>
-  <w:num w:numId="3" w16cid:durableId="1959026861">
+  <w:num w:numId="5" w16cid:durableId="482742271">
+    <w:abstractNumId w:val="29"/>
+  </w:num>
+  <w:num w:numId="6" w16cid:durableId="1167018715">
+    <w:abstractNumId w:val="42"/>
+  </w:num>
+  <w:num w:numId="7" w16cid:durableId="1595239886">
+    <w:abstractNumId w:val="16"/>
+  </w:num>
+  <w:num w:numId="8" w16cid:durableId="1893032010">
+    <w:abstractNumId w:val="41"/>
+  </w:num>
+  <w:num w:numId="9" w16cid:durableId="1832868777">
+    <w:abstractNumId w:val="40"/>
+  </w:num>
+  <w:num w:numId="10" w16cid:durableId="112480050">
+    <w:abstractNumId w:val="38"/>
+  </w:num>
+  <w:num w:numId="11" w16cid:durableId="543366992">
+    <w:abstractNumId w:val="7"/>
+  </w:num>
+  <w:num w:numId="12" w16cid:durableId="1966276689">
+    <w:abstractNumId w:val="13"/>
+  </w:num>
+  <w:num w:numId="13" w16cid:durableId="2109889615">
+    <w:abstractNumId w:val="5"/>
+  </w:num>
+  <w:num w:numId="14" w16cid:durableId="1523084151">
+    <w:abstractNumId w:val="35"/>
+  </w:num>
+  <w:num w:numId="15" w16cid:durableId="889926831">
+    <w:abstractNumId w:val="18"/>
+  </w:num>
+  <w:num w:numId="16" w16cid:durableId="301934203">
+    <w:abstractNumId w:val="44"/>
+  </w:num>
+  <w:num w:numId="17" w16cid:durableId="2052728335">
+    <w:abstractNumId w:val="31"/>
+  </w:num>
+  <w:num w:numId="18" w16cid:durableId="932326246">
+    <w:abstractNumId w:val="8"/>
+  </w:num>
+  <w:num w:numId="19" w16cid:durableId="71045595">
+    <w:abstractNumId w:val="26"/>
+  </w:num>
+  <w:num w:numId="20" w16cid:durableId="115608834">
+    <w:abstractNumId w:val="11"/>
+  </w:num>
+  <w:num w:numId="21" w16cid:durableId="1754931694">
+    <w:abstractNumId w:val="45"/>
+  </w:num>
+  <w:num w:numId="22" w16cid:durableId="1223179733">
+    <w:abstractNumId w:val="28"/>
+  </w:num>
+  <w:num w:numId="23" w16cid:durableId="1342194663">
+    <w:abstractNumId w:val="22"/>
+  </w:num>
+  <w:num w:numId="24" w16cid:durableId="1493138144">
+    <w:abstractNumId w:val="19"/>
+  </w:num>
+  <w:num w:numId="25" w16cid:durableId="1716395093">
     <w:abstractNumId w:val="9"/>
   </w:num>
-  <w:num w:numId="4" w16cid:durableId="1531601676">
-    <w:abstractNumId w:val="27"/>
+  <w:num w:numId="26" w16cid:durableId="1834223278">
+    <w:abstractNumId w:val="46"/>
   </w:num>
-  <w:num w:numId="5" w16cid:durableId="482742271">
-    <w:abstractNumId w:val="18"/>
+  <w:num w:numId="27" w16cid:durableId="1622497042">
+    <w:abstractNumId w:val="3"/>
   </w:num>
-  <w:num w:numId="6" w16cid:durableId="1167018715">
-    <w:abstractNumId w:val="26"/>
-  </w:num>
-  <w:num w:numId="7" w16cid:durableId="1595239886">
-    <w:abstractNumId w:val="10"/>
-  </w:num>
-  <w:num w:numId="8" w16cid:durableId="1893032010">
-    <w:abstractNumId w:val="25"/>
-  </w:num>
-  <w:num w:numId="9" w16cid:durableId="1832868777">
-    <w:abstractNumId w:val="24"/>
-  </w:num>
-  <w:num w:numId="10" w16cid:durableId="112480050">
-    <w:abstractNumId w:val="23"/>
-  </w:num>
-  <w:num w:numId="11" w16cid:durableId="543366992">
-    <w:abstractNumId w:val="4"/>
-  </w:num>
-  <w:num w:numId="12" w16cid:durableId="1966276689">
-    <w:abstractNumId w:val="8"/>
-  </w:num>
-  <w:num w:numId="13" w16cid:durableId="2109889615">
-    <w:abstractNumId w:val="2"/>
-  </w:num>
-  <w:num w:numId="14" w16cid:durableId="1523084151">
-    <w:abstractNumId w:val="22"/>
-  </w:num>
-  <w:num w:numId="15" w16cid:durableId="889926831">
-    <w:abstractNumId w:val="11"/>
-  </w:num>
-  <w:num w:numId="16" w16cid:durableId="301934203">
-    <w:abstractNumId w:val="28"/>
-  </w:num>
-  <w:num w:numId="17" w16cid:durableId="2052728335">
-    <w:abstractNumId w:val="19"/>
-  </w:num>
-  <w:num w:numId="18" w16cid:durableId="932326246">
-    <w:abstractNumId w:val="5"/>
-  </w:num>
-  <w:num w:numId="19" w16cid:durableId="71045595">
-    <w:abstractNumId w:val="16"/>
-  </w:num>
-  <w:num w:numId="20" w16cid:durableId="115608834">
-    <w:abstractNumId w:val="7"/>
-  </w:num>
-  <w:num w:numId="21" w16cid:durableId="1754931694">
-    <w:abstractNumId w:val="29"/>
-  </w:num>
-  <w:num w:numId="22" w16cid:durableId="1223179733">
-    <w:abstractNumId w:val="17"/>
-  </w:num>
-  <w:num w:numId="23" w16cid:durableId="1342194663">
-    <w:abstractNumId w:val="13"/>
-  </w:num>
-  <w:num w:numId="24" w16cid:durableId="1493138144">
-    <w:abstractNumId w:val="12"/>
-  </w:num>
-  <w:num w:numId="25" w16cid:durableId="1716395093">
+  <w:num w:numId="28" w16cid:durableId="1713577368">
     <w:abstractNumId w:val="6"/>
   </w:num>
-  <w:num w:numId="26" w16cid:durableId="1834223278">
-    <w:abstractNumId w:val="30"/>
-  </w:num>
-  <w:num w:numId="27" w16cid:durableId="1622497042">
-    <w:abstractNumId w:val="1"/>
-  </w:num>
-  <w:num w:numId="28" w16cid:durableId="1713577368">
-    <w:abstractNumId w:val="3"/>
-  </w:num>
   <w:num w:numId="29" w16cid:durableId="1729259035">
-    <w:abstractNumId w:val="21"/>
+    <w:abstractNumId w:val="34"/>
   </w:num>
   <w:num w:numId="30" w16cid:durableId="526063690">
-    <w:abstractNumId w:val="15"/>
+    <w:abstractNumId w:val="25"/>
   </w:num>
   <w:num w:numId="31" w16cid:durableId="1001661738">
     <w:abstractNumId w:val="0"/>
+  </w:num>
+  <w:num w:numId="32" w16cid:durableId="1969435536">
+    <w:abstractNumId w:val="37"/>
+  </w:num>
+  <w:num w:numId="33" w16cid:durableId="1673296386">
+    <w:abstractNumId w:val="47"/>
+  </w:num>
+  <w:num w:numId="34" w16cid:durableId="43987462">
+    <w:abstractNumId w:val="23"/>
+  </w:num>
+  <w:num w:numId="35" w16cid:durableId="1996178570">
+    <w:abstractNumId w:val="17"/>
+  </w:num>
+  <w:num w:numId="36" w16cid:durableId="924612152">
+    <w:abstractNumId w:val="1"/>
+  </w:num>
+  <w:num w:numId="37" w16cid:durableId="1724215571">
+    <w:abstractNumId w:val="27"/>
+  </w:num>
+  <w:num w:numId="38" w16cid:durableId="77338092">
+    <w:abstractNumId w:val="15"/>
+  </w:num>
+  <w:num w:numId="39" w16cid:durableId="1913158407">
+    <w:abstractNumId w:val="4"/>
+  </w:num>
+  <w:num w:numId="40" w16cid:durableId="360355">
+    <w:abstractNumId w:val="36"/>
+  </w:num>
+  <w:num w:numId="41" w16cid:durableId="2132167177">
+    <w:abstractNumId w:val="2"/>
+  </w:num>
+  <w:num w:numId="42" w16cid:durableId="1521581085">
+    <w:abstractNumId w:val="21"/>
+  </w:num>
+  <w:num w:numId="43" w16cid:durableId="942300271">
+    <w:abstractNumId w:val="33"/>
+  </w:num>
+  <w:num w:numId="44" w16cid:durableId="841555628">
+    <w:abstractNumId w:val="30"/>
+  </w:num>
+  <w:num w:numId="45" w16cid:durableId="207039101">
+    <w:abstractNumId w:val="10"/>
+  </w:num>
+  <w:num w:numId="46" w16cid:durableId="879627357">
+    <w:abstractNumId w:val="39"/>
+  </w:num>
+  <w:num w:numId="47" w16cid:durableId="78910873">
+    <w:abstractNumId w:val="20"/>
+  </w:num>
+  <w:num w:numId="48" w16cid:durableId="2059666349">
+    <w:abstractNumId w:val="12"/>
   </w:num>
 </w:numbering>
 </file>
@@ -8139,6 +9946,16 @@
       <w:szCs w:val="26"/>
     </w:rPr>
   </w:style>
+  <w:style w:type="paragraph" w:styleId="Revision">
+    <w:name w:val="Revision"/>
+    <w:hidden/>
+    <w:uiPriority w:val="99"/>
+    <w:semiHidden/>
+    <w:rsid w:val="00F450E3"/>
+    <w:rPr>
+      <w:rFonts w:ascii="Calibri" w:eastAsia="Calibri" w:hAnsi="Calibri" w:cs="Calibri"/>
+    </w:rPr>
+  </w:style>
 </w:styles>
 </file>
 

</xml_diff>

<commit_message>
Rename and update CV files for Md. Nayamul Islam
Renamed CV files to use the 'Final' prefix and updated both .docx and .pdf versions. This improves file organization and reflects the finalized versions of the CV.
</commit_message>
<xml_diff>
--- a/CV/Md. Nayamul Islam .docx
+++ b/CV/Md. Nayamul Islam .docx
@@ -18,6 +18,115 @@
           <w:rFonts w:ascii="Times New Roman" w:hAnsi="Times New Roman" w:cs="Times New Roman"/>
           <w:b/>
           <w:bCs/>
+          <w:noProof/>
+          <w:sz w:val="36"/>
+          <w:szCs w:val="36"/>
+        </w:rPr>
+        <mc:AlternateContent>
+          <mc:Choice Requires="wps">
+            <w:drawing>
+              <wp:anchor distT="0" distB="0" distL="114300" distR="114300" simplePos="0" relativeHeight="251682816" behindDoc="0" locked="0" layoutInCell="1" allowOverlap="1" wp14:anchorId="038C54D3" wp14:editId="4EAD3C22">
+                <wp:simplePos x="0" y="0"/>
+                <wp:positionH relativeFrom="column">
+                  <wp:posOffset>5892800</wp:posOffset>
+                </wp:positionH>
+                <wp:positionV relativeFrom="paragraph">
+                  <wp:posOffset>-6350</wp:posOffset>
+                </wp:positionV>
+                <wp:extent cx="920750" cy="1005840"/>
+                <wp:effectExtent l="0" t="0" r="0" b="3810"/>
+                <wp:wrapNone/>
+                <wp:docPr id="1749178439" name="Rectangle 5"/>
+                <wp:cNvGraphicFramePr/>
+                <a:graphic xmlns:a="http://schemas.openxmlformats.org/drawingml/2006/main">
+                  <a:graphicData uri="http://schemas.microsoft.com/office/word/2010/wordprocessingShape">
+                    <wps:wsp>
+                      <wps:cNvSpPr/>
+                      <wps:spPr>
+                        <a:xfrm>
+                          <a:off x="0" y="0"/>
+                          <a:ext cx="920750" cy="1005840"/>
+                        </a:xfrm>
+                        <a:prstGeom prst="rect">
+                          <a:avLst/>
+                        </a:prstGeom>
+                        <a:blipFill dpi="0" rotWithShape="1">
+                          <a:blip r:embed="rId11">
+                            <a:extLst>
+                              <a:ext uri="{BEBA8EAE-BF5A-486C-A8C5-ECC9F3942E4B}">
+                                <a14:imgProps xmlns:a14="http://schemas.microsoft.com/office/drawing/2010/main">
+                                  <a14:imgLayer r:embed="rId12">
+                                    <a14:imgEffect>
+                                      <a14:sharpenSoften amount="25000"/>
+                                    </a14:imgEffect>
+                                    <a14:imgEffect>
+                                      <a14:brightnessContrast bright="20000"/>
+                                    </a14:imgEffect>
+                                  </a14:imgLayer>
+                                </a14:imgProps>
+                              </a:ext>
+                              <a:ext uri="{28A0092B-C50C-407E-A947-70E740481C1C}">
+                                <a14:useLocalDpi xmlns:a14="http://schemas.microsoft.com/office/drawing/2010/main" val="0"/>
+                              </a:ext>
+                            </a:extLst>
+                          </a:blip>
+                          <a:srcRect/>
+                          <a:stretch>
+                            <a:fillRect l="-22149" t="-4578" r="-15574" b="-54"/>
+                          </a:stretch>
+                        </a:blipFill>
+                        <a:ln>
+                          <a:noFill/>
+                        </a:ln>
+                      </wps:spPr>
+                      <wps:style>
+                        <a:lnRef idx="2">
+                          <a:schemeClr val="accent1">
+                            <a:shade val="15000"/>
+                          </a:schemeClr>
+                        </a:lnRef>
+                        <a:fillRef idx="1">
+                          <a:schemeClr val="accent1"/>
+                        </a:fillRef>
+                        <a:effectRef idx="0">
+                          <a:schemeClr val="accent1"/>
+                        </a:effectRef>
+                        <a:fontRef idx="minor">
+                          <a:schemeClr val="lt1"/>
+                        </a:fontRef>
+                      </wps:style>
+                      <wps:bodyPr rot="0" spcFirstLastPara="0" vertOverflow="overflow" horzOverflow="overflow" vert="horz" wrap="square" lIns="91440" tIns="45720" rIns="91440" bIns="45720" numCol="1" spcCol="0" rtlCol="0" fromWordArt="0" anchor="ctr" anchorCtr="0" forceAA="0" compatLnSpc="1">
+                        <a:prstTxWarp prst="textNoShape">
+                          <a:avLst/>
+                        </a:prstTxWarp>
+                        <a:noAutofit/>
+                      </wps:bodyPr>
+                    </wps:wsp>
+                  </a:graphicData>
+                </a:graphic>
+                <wp14:sizeRelH relativeFrom="margin">
+                  <wp14:pctWidth>0</wp14:pctWidth>
+                </wp14:sizeRelH>
+                <wp14:sizeRelV relativeFrom="margin">
+                  <wp14:pctHeight>0</wp14:pctHeight>
+                </wp14:sizeRelV>
+              </wp:anchor>
+            </w:drawing>
+          </mc:Choice>
+          <mc:Fallback>
+            <w:pict>
+              <v:rect w14:anchorId="604C5A31" id="Rectangle 5" o:spid="_x0000_s1026" style="position:absolute;margin-left:464pt;margin-top:-.5pt;width:72.5pt;height:79.2pt;z-index:251682816;visibility:visible;mso-wrap-style:square;mso-width-percent:0;mso-height-percent:0;mso-wrap-distance-left:9pt;mso-wrap-distance-top:0;mso-wrap-distance-right:9pt;mso-wrap-distance-bottom:0;mso-position-horizontal:absolute;mso-position-horizontal-relative:text;mso-position-vertical:absolute;mso-position-vertical-relative:text;mso-width-percent:0;mso-height-percent:0;mso-width-relative:margin;mso-height-relative:margin;v-text-anchor:middle" o:gfxdata="UEsDBBQABgAIAAAAIQB24ElfGAEAAE4CAAATAAAAW0NvbnRlbnRfVHlwZXNdLnhtbJSSy0rEMBSG&#10;94LvELKVNnUWIjLtLOy4VJHxAUJy2gabCzmxM/P2Jm0HtFjBZU7O919ItruT7skAHpU1Jb3NC0rA&#10;CCuVaUv6fnjK7inBwI3kvTVQ0jMg3VXXV9vD2QGSSBssaReCe2AMRQeaY24dmHjTWK95iEffMsfF&#10;B2+BbYrijglrApiQhaRBq20NDf/sA9mf4nhK4kxLyeO0l6xKqnTi05z9SnjocYFw53oleIjd2GDk&#10;Ilc2Z8ojOe5gpxzexOArDkfpFgZTpiStMXOdDXYFTaI/63zPNlu+xHfwSgJ55T48cx1LM+mRwcbW&#10;VuR/a8whbNMoAXntcT9Slzpr2tIejYfhv+J1xN5guKiz8TdUXwAAAP//AwBQSwMEFAAGAAgAAAAh&#10;ADj9If/WAAAAlAEAAAsAAABfcmVscy8ucmVsc6SQwWrDMAyG74O9g9F9cZrDGKNOL6PQa+kewNiK&#10;YxpbRjLZ+vYzg8EyettRv9D3iX9/+EyLWpElUjaw63pQmB35mIOB98vx6QWUVJu9XSijgRsKHMbH&#10;h/0ZF1vbkcyxiGqULAbmWsur1uJmTFY6KpjbZiJOtraRgy7WXW1APfT9s+bfDBg3THXyBvjkB1CX&#10;W2nmP+wUHZPQVDtHSdM0RXePqj195DOujWI5YDXgWb5DxrVrz4G+79390xvYljm6I9uEb+S2fhyo&#10;ZT96vely/AIAAP//AwBQSwMEFAAGAAgAAAAhAHKhe37WAgAAGwYAAA4AAABkcnMvZTJvRG9jLnht&#10;bKxUXU/bMBR9n7T/YPm9JKnaARUpqkBMSAgQMPHsOg6J5Nie7X6wX79jO0kRoE2a9uJc+36fnHvP&#10;zvedJFthXatVSYujnBKhuK5a9VLSH09XkxNKnGeqYlIrUdJX4ej58uuXs51ZiKlutKyEJQii3GJn&#10;Stp4bxZZ5ngjOuaOtBEKylrbjnlc7UtWWbZD9E5m0zz/lu20rYzVXDiH18ukpMsYv64F93d17YQn&#10;sqSozcfTxnMdzmx5xhYvlpmm5X0Z7B+q6FirkHQMdck8IxvbfgjVtdxqp2t/xHWX6bpuuYg9oJsi&#10;f9fNY8OMiL0AHGdGmNz/C8tvt4/m3gKGnXELBzF0sa9tF76oj+wjWK8jWGLvCcfj6TQ/ngNSDlWR&#10;5/OTWUQzO3gb6/x3oTsShJJa/IyIEdveOI+MMB1MQrK1bM1VKyWpDHBDZKv9c+ubiAJyRN9g1OOA&#10;v/h3tiSELzXfdEL5RBkrJPPgq2ta45BmIbq1qFDgdVUkQjjLH1BtJIfzVnjehAprVBfeA5km02kx&#10;O42Mmszmx6A56pkU8/nxjBJQazKfhVjocQwAeegxRJMqnEqHnpNleMkO/yFK/lWKZP0gatJWQH4a&#10;kYgjIi6kJVuGehjnaDCB5BpWifRczPN8+C+jRyxLKgQ8dNXH7gOE8fsYO1WZUIiuIk7YWFj+p8KS&#10;8+gRM2vlR+euVdp+FkCiqz5zsh9AStAElNa6er23gTCROM7wqxacu2HO3zOLgQabsKT8HY5a6l1J&#10;dS9R0mj767P3YA+GQUvJDguipO7nhllBibxWmMDTYgbGEx8vYMA0MPatZv1WozbdhcZvKrAODY9i&#10;sPdyEGuru2fsslXIChVTHLlLyr0dLhced6iwDblYraKMLWKYv1GPhg8jEmbqaf/MrOkHz2Nkb/Ww&#10;TNji3fwl28TF1cbruo3DecC1xxsbKBKn35Zhxb29R6vDTl/+BgAA//8DAFBLAwQKAAAAAAAAACEA&#10;GBqxDnOrAQBzqwEAFAAAAGRycy9tZWRpYS9pbWFnZTEucG5niVBORw0KGgoAAAANSUhEUgAAASwA&#10;AAEsCAYAAAB5fY51AAAAAXNSR0IArs4c6QAAAARnQU1BAACxjwv8YQUAAAAJcEhZcwAADsMAAA7D&#10;AcdvqGQAAP+lSURBVHhe7P0LON15mu8Ndz3dUzWVdDLJkKZpNI2mafRSlKWWWgpFUWiKQlEUiqYd&#10;Og5NSBOZOLVDMpHEhBx2DtLikEkQ47wRTAgyIuIRIl6RU8u5k6i0y6zn+973j9Tb088c9uzuvZ/9&#10;Pvt/X9ed/1rLOnKtT77f+3//7t83pJBCCimkkEIKKaSQQgoppJBCCimkkEIKKaSQQgoppJBCCimk&#10;kEIKKaSQQgoppJBCCimkkEIKKaSQQgoppJBCCimkkEIKKaSQQgoppJBCCimkkEIKKaSQQgoppJBC&#10;CimkkEIKKaSQQgoppJBCCimkkEIKKaSQQgoppJBCCin+xwTwBv3zRk5Ozv/x6af4Zh3wTT7y9bV7&#10;SCGFFFL8TwiG0VoKAK3B6fX1nLq6N3MO1H07+XDtX2certbY+renv59YdvwHP99z1CD+SLVWzrFz&#10;m0pOXlkv7vf146WQQgop/ozBKulAz7Vvpx9q+d4Xf3vw+yG/PvS9grOdatt+XfdXJSfb1/PP8qu7&#10;NH5efNjCb3uJ+6cZpZ/9NCU30eVnGTlOMRm59hEpv34vIjXfc+vONK/U3C8+Ssl23n78vLaAl6S8&#10;pJBCij9HCNVEMEo+9Pd2PwlPjtHxDItxit8e+3Harq2uCdkJ/mmFUWFZuz/fWnr0s7Cs0qhPUnb9&#10;6pOkXeXOUel1ThFJXR9Gpv7j+yHxo5aeoeM//vizSSMnv4mfeIcPWv40vNXEK+zgB7/I8Mg50PNt&#10;SW1JIYUU/7l4bevWsrJy9C/yG7s0yN59/k1L54OWAfG7tpYdTYrYuSf3p1uzj9v4RfX/wNFvUOYT&#10;OWTn9+Wgb1zGP4am5Q1/lrRz0iUkcd7184Q7HuHJ9zzCt977IDD2t3KfsId23qEPlf5fLso+Dvmt&#10;tp3bgr6rX0VMftmPyspa3mIV9zW4/uC9SCCTQgopKFZBwFBIrr349u62i38dd6BOM6XyN+qZtS1b&#10;co61mcTsPvrlX1g6/4PRx+FdOw7XHSw43lCaffBUVVDK3wx+GJY4/0HAzxYdfCN/J3P2e+H+ecJT&#10;l09jHio8Q5/+NCzphXdo4tInkcm/C4hKfeEVGv9K7h64/IHfF0tKny+W9N91Wfm+/MPfGTi6T32W&#10;mRvz67om3Zy6um/nHDv2l8m7L769ra7zrzIPN2p8ubv2r/m9Mcxeg0y8dSmkkOJ/hyDl0tPzrWM9&#10;PX/JCoqPafuPaIXmlykNAqPdbSPTPnD9xS5r/7/ZrXRPzkkw8Qrv/oFr0KTbzzMuJBX93YWcg9Xd&#10;ERmF427hv1iUuQa8UHiFvnD2i1jyj0hasnH2e/Wu66evPvxpxLKH/5crXgExr7yD4pY8A6NfKT8O&#10;VJnaOqucfUJfffxZzJKR7QfLeu+8v2KkdP+d3Seftwel/Cr+V4dPO+YfO/Ne3O7DHqG5B0I/2Lrj&#10;M+e0As+AvApZUkXVd4uONGxgoOX0/H/+cvfFi2/ze/8aZFJIIcX/m4K/1ASruro3Uw/V6r//ZcqH&#10;KWX/xT77cPWHUfl74vVcfHP9MvM//yKnxPHnRRUf/OLXBxM+Tsjq0HXwmX+frV1M2j2v2PSHgcnZ&#10;v/X8MuWF1Yd+Kmf/SPiE/0LlFhCx4hUcs2Ll8LHKJyQOzl6hKku5+0pwZDK8A2OgdA9Q2Sg/Vumb&#10;yVX2zp+oPvKLUMnouqWj54q2md2ShZP3qw+Cvpyz8wvvfueTiPZ3g+NbdZ0/bTILiPmNXXTagfej&#10;t6Um/O1Jn58VVMizK//eJufwOUf/9Hx/v4wC11/tO6m/mxSYZB2lkOL/NbEKKyUpq5zDjYY/8grP&#10;/PaPHZo0ZMp/1H7X5R917N3/ydIr+B8is3/9y18frv1ix/4TvwpNz+2ycP/8sYVr8G+DU3c99YxK&#10;+Z2h3OOV7cefqeSeoct2ZO/sPvJbdvIJXbH5wEtlauMEB/cA+IcnwszGGZZ2rnD0CIKV3A2msg9U&#10;dk4+K7ZKLxXf5h0cA/eA8BXnT75QWbzvvqJlbrds6eT9u/f9I57K3INfWHmGLTqFJc0nlR4azjh4&#10;cvDjrVm9P92a3eoRk3Hu06ScOqfgxGaTD/z69RQfdyiC43fFlvydU2Z1o0YPfb61DyyFFFL8/1/g&#10;DdGwyaAiZXW4sUvD5xc7vvgrC8UFbWvneQ2zd59uNrR6rPGjd59aOP90PuKXOR1pBfuaItPyhpX+&#10;P1vUsXF7au7k98ojbCsCEzJUFs4+kHsGwcbNH7ZufjCxc4a+pT3sXHzg4hMCd/8IuH4SrjKWKcFp&#10;bvehStfUDnpm9pA7+8HVNxzO3iHwDIrGT0N/rlJ4BqzI3f1gbu8G6w9+qiJ7ufKj931WfuIe+Mot&#10;POXFx3HbHnrGZSy6fpl67/3guN/aeH7+mGzoQxvXgMWfOH3y0Mje/bf673ksmLsHt9p9vjUsr+rv&#10;v8tQXvvwUkghxf/yQbaI7dGnn9YxqP4ysmi/1i+KDhplHa2xjMgq/lzxWcJv9Oxc5/RtnJb0Ld97&#10;ZWDpsKRrIV9WN7RY8vgs5t4XSdnzgXEZv7NxDXphaOsGY7kH3IPjXrkGRsNc8ZHKxu2TV3aufjCT&#10;u66Y27vAUuECO2dP1YefhKpcfUMFvPQt5NA2sYG+uT00DKygaWhN8HJVuZIVZDsYFJWE6OQsKDwC&#10;QHYSio8+Vcld/eHsG77iEhC14hwQgw8C45YVftHLZD9XXMN/saz0+3JJ6RO+FPBlytIHH3++5PzT&#10;8Fe2zp8sG9o5L2lYKhe+/77P4cSiSiUX64U9lEIKKf4XDgIV13J+eaxO85cVp3+Q85s2k5zDv7GN&#10;3FEa8gNn350fhMZXOH8e1y73C521/ijgqYPPZ0uW73u8MrFVLts6eS4bErx+8oHXkn9U0pJrYNSK&#10;udILhmztHL3h4BUCZ78wOHgGwtBKQYrJFrqm1tAytoCBpQ1MrO0hc3AVKXf1gczRg1STKwxJZanp&#10;WYhkeFnQbdZKDyg9AuHsEwoPUlquBCwLhTsB0A0EK8pouATGICx5BxJ2lKo++uIXKqeAGNVnpPC+&#10;SPrVSvDPf7ni6vvFCim1FTM7Z9UPrJXLBN+nOrZOven7Dick7/8vP84pq9ooivFSSCHF/3rBX87M&#10;o7Vb/HNKnH7sG5Gkp/Qpkgd+uc814heHLT0CuvTlH06q/8hu1lDu+lDx0+DlHyncV5z9wlVyd98V&#10;O+ePVVYOrioTG6XqJ46eKyFxv1xReAaqjO1cYEZWTcvUFsa2znAju2dirYSjhz+MSEGtU9fFek1d&#10;qOsbE8TsSFXZELxsYePsSSCKFCByJPtnQzaS1BiByhO2zt50H3toG1vTY5QCVMGxqQJcNi5+8A5P&#10;hJN/FHwikuAfk4bYzAK4BMfCldKZYOYTsRXBCdtUzmQ7LUntGcreXzGycVoxf9/jxbueIbNxO3f/&#10;fXRu2S9D8srsCn/Tv1k6gyiFFP+LBdsf7p9yiE7/WMP+4/It7zhf+I7McULLRjn7XZnDHZ13lL/T&#10;MLNfMpI7L5k5ea1oW8hXLJ28XlkpP1IpPvpE5eYXSiDxIpDIoUU2Tu7uD1MCjDnBhGtLVo5ekJHa&#10;sqGjJSkkbUNL2CjdoaFvhvUa+tAwNIemkQWpLSvomtsQpIIIQFEIjktFeGIGgSsSbCEt6fnsXHzp&#10;dRQws3WFiY0LNIysBQxTd5bAJzwBZgoP2HkEwzMsEUHxGYhM3wXnoBi4h8RB7hkCa7KN7iEEsMAo&#10;KAmG/N5MSZnZeQSt/NjJ93fuEUm/dQyNn3COTTv0GSnL3Np2/ZaZmbckaEkhxf8SgTe4yTK8aL/M&#10;8pPofB2F5z/+0MVvWv5J6B0LV9+nhnLn5e+Y2y0TCF45eAUv25OlM7ZzhuyDj1Wmdk4wkilUbNFk&#10;Du7QZZtnbidsnB5BxUr5MSkwfwREJcHVLwJygo1M4QZDuo8xqSRTUls6JtYwE8/jgI3aRvjmZh0C&#10;VLh4jHdYPFJzShCTlgNbUk8WBCMjmSPB0ZfA5Q9Hr1ACmT80CZIMtJScYqGwbNwC4BYUC4/QBMjo&#10;58b27rB1JwiGxsPBOwyO9F6cuJ2CVJhvRDLcAmNh5uCFH77nuSL7KHDpXZ/QV1Zenz+2C4gefz9i&#10;68HY/L9z+LVU15JCiv9ng7+AYuLB/gYt/4yCQOUXiTXvBUROfvDZl3ecAyOfsor6PlkmmYvPSsTW&#10;zGWv0JgVC4ePVAZW9gQnG7KB7mTxHAlWHqR4nKFD1k/XXA5tMzsYWDnA3iNQgCcxMx9ewTFw9Q2D&#10;loEl9EytYW7rJGpVJnRkwFk7eYmzhW9pGMDIxhExqTvoNh9Ep+Zga1Yh/COTYUlQsXMNIHB5kgoL&#10;IwhGks2MpJ9thT69Hius0IRtMKf3I3P2E5BipcWKy5Rgp/QN/xpkIQnbEZdZiJj0Ajj7/Vyl9IlS&#10;hSRmwYRs4nct7ZftvILwjmfgyo+cfX8r+ySi3StlR2LB6U5jqe1BCin+HwlSVrUX34781QG98OxS&#10;N/e49H3vfhIxJnP3+629d8DvTOXOr35grVj+0XuuKx8FRKlc/cOhpC8x2zVLhauwf4aU3DtlbucK&#10;Y1I+lgQFG1I/1k7eoubE6eIfgfhtuxCdlIXQ2FRYE+TWb9GHBak0Y1JYDCq2jSZ2LkIl6VrYY72W&#10;MbzItvFtzr4RCIpJQ1hCJqmhrZARxKwcveEdmgj3wBh4kt2LT9+JEHpufryDZ5AApRXdT0EKLIxe&#10;l5UVqy5WV0JVRaYgOi0PAbEZcA9KJDu5D3EZxSsMMrKGMJE7q2w/8lGRrX31kw/9lqxcA168+8mX&#10;Yz/yjsj/5eFGCwlaUkjxPzl4Sc3Pfl2p+37EL30/+CIx38o9YMhQ7vLwh/IPln4gky9rGJmrjGT2&#10;Kgt7Z5WNkyc4ZXx27uNPVXZOXipTawe8877HCgOLz95pGnHbgTtcCDDeIXECVAwsrjn5hZHyiU2D&#10;Z0Ak7J19oKFvjs06xsJC2tLPWRmxdWRAsTrjOhjXwLg2JSfQ8M9D4tPhGRwrak4MLIaXgm1eYBQc&#10;3ANhQ7dZkbKyd/MX0OL7WSo9EUQg86LXZxvIsGKF9TWworchMDoDCRnF+OIX2SvhydkrflFJK15h&#10;P1+xIfVnrvhQxerPSum17Oj3sxc2vjGzJl4RuX/bOvh9qaYlhRT/U2K1Wz3jbKda0PaSjy29Qg76&#10;/Ty9384zYJEAsmRi8/6KmY0ClvaO0DGxhIG5LYys5Conr0A4egTA/kMvlaW9C4ws7Mja2WCLnjkB&#10;SwF7smqc7v4MELJiDBcCiA7BR0EQcfEJhZxgZefoiW9t0BTA0jC0EG0KrKaikrPEGT+2hZybdM2g&#10;TRbTxtkbSVkFYIXHCorVmBuBj+2iqa0rvSapKvcAaJLV1DK0grncBbb0OqYEP74fW1InnzDISTmF&#10;Jm6Hib27UFpuQXFwC4zDhz4xKq/gBPziV0WqpB3FCE/+lSow7pfLHwZ8qeLX4+d5zz1oRe4RuiL3&#10;iVqy/GnUlE14WtSRqakNa79QKaSQ4n9M4A1WVhn7z6p9llOqsAuMKfuejeOUx2dR9+ycvQSsDM1t&#10;VIZmMuibWkJT3xg6xhYwkdlDQYrDnuBhaecEbUNzcTuf7dukaUwgCyYVlQhfsl68rMbA0oGUToDo&#10;lTKWOYgWBitSTDpGVtA2sMDbm7SxTl2HQUjAckFQNDeBbocjQdFczrUwG7xNtpGBZu/mh+CYZCg9&#10;A7DFwFwU5xlyFgQuQysHWNLz2pDy26JnBnVdU2FTGVr8MyVByt0/ksDpCQMrpSjiy8iu8llBJUEr&#10;KCad3p8TnDxD4B+ZhM/i01WhSZmqT+N+qfL7+S9VzgE/U9k6f6L6ODBOpfSKWHYPT1myD0xY0v8w&#10;uPUX5cctAEhFeCmk+B8Ta02hFad/EJiR9+n7nyf8rcw7ZOp7P5Y/NbB895UJqSh9EyuVrqGZSlPH&#10;EHpGZtAiYBlb2BBwyLop3WEqU8DAzBq6RhZYr64NGwdXApsd3P0i4Uew4iUzrKTsCAq8rMbdLwyu&#10;3sF0fyuRW3RMsFnTAG9u0KDLxjCzVsDMhu7nH0bAixVNo3pmNlDXM8FbatriqGsig4ObLz2fAm+r&#10;60Lb2Aqm9BgLghIX7m0c3OBJj9c3tcZmLUPRKqFPz6FL0DMnS8mFfu6aZ2u6dXu+UEx6FvZw9A4V&#10;llJN25TgKxP9XZ6hcQJWAb/YpvoyPVcVEJ+hCvz5NlVQzDa4kBr7JCb91Udfpqh+4Bww55aUFXWg&#10;p+fba79cKaSQ4s8VfDYw4+9+s/nTbb9WWHh9nqll49LxXUvFjJXTTx+byZ1UW/RImRCIDAhYOvom&#10;Kl0DExiby0TK7JQCUAwGGUHCwFRG95URePSgcPYkxeUCn6BYePOyGwIEtyoo3f1gSFZS7uRJMAkl&#10;VWWGTRp6/yJNCIJWdo6wsFWSevMiKHmT/bSGmo4BNtJzv7WZoKbHULOn5yLFRQDbQI9jdaehb0r3&#10;MxK2VOHshYiYJJgT0Ph51bQMSBmakl2l908KjmGnTbAMjEqEf0SCUGas/rjmxe9XixQfq0ZSmLB1&#10;8YFP1FZ4k438aUyaypPgFJ6yayX+V8XLEcm7VH4xaUsfBMct/9DV74XdZz+r/9Xx0z+QallSSPFn&#10;DVZWtW+///MMGyPXT4s0Zcp//I65/KHBT5RL8g99l2ze91gxMLVWaRuYqvSNLVS6+iYwNDaHoYkl&#10;zKzsCAT20CFrZmJpDztHD1JctiAVBh2CmhkBQe7oCaWrP5zI/plYKoSSMrWyh7mNAnr0HPrGlqTW&#10;zKGupY833tqEDQQeIwKeHasz+pm1vTOsFc50f3sCjRFBR5tgqEvg0YO+iTmBzUY8ft1mTWzU0MUW&#10;XSMBpU2a+qSqrODs4UfA2gpLer3N9PONZDXV6ecaBDsDeh1Wcdzz5USWkmtuVgoClqsfLAlcovhP&#10;is+MPuMmeowNQSswNgXbivbBKyoZbuFbEZqSg/Sig6rYzEJ89HmCyuGTyGWZ12dLMr+w6dAdhZ9K&#10;TaVSSPFnDFZXaUVHNrjFprvp2Ln+w1+byH67ycBsSYfUlEzuTCpHqbKgLzsDhSFkamENIwINKy0L&#10;a4XKhFSMIX3RGUQMLVYymrrG4r6kyGDv5EUAkhO8HGDJPVVkxzRY/ZBa0iBryblxizbe3qgONQIR&#10;P87IzAo2BCoGnoxUljmpKLag/PONappQp6O2nhFMSOHpGZpCQ1tfPMcWbQMBPE5+DX6sCwHLNzBc&#10;gJVvX79ZS0Br3SYNoQIZsKweGaKbNPTpOr2m3FUoQTVtY6H+NhP8NtNzu/gEISYtG2FJGeA+LAsX&#10;PwQmZiKt8AAi0naR+kqBS1AMLJx8lg3fc3/o/EVSxd6mTl2pzUEKKf4cQf/z8xnB/Wc71RLy9n+q&#10;a+s4/C113eWNGvrLhj96Z8XKxkFlamknwLGFoKBJdsxO4SRAYUDqx8behX6mIIVlKbrT2eb9ocLS&#10;MTAlBSQnuFgQ4CxgTlAwIiumrW9MANSj59On4yqEODepa4m0kMnh6ulHltOaHiOHCQGF62YbyAZu&#10;2LQFanQfTXo/BgQxzs3qpLr4NrrP5i38fNrQImgysBh8DmRNjck2MqwYWgxffr119Fz8Hk0tbdc+&#10;IwPUmCDttFZTM16FFaUOWU13Px5bEwGlVyB06bPIXH3h9bNkVfyOInwav00VGJ++wo2oVs5++LHS&#10;53eu4UljX+bvi/lV+WkdaaG0FFL8CcFnsE62X1mfXnHqx1kHf+MRl1NcYOnkOathaLnMtSoDslla&#10;BAD+QmvpmagIMKrNGtoqY3MrUbti28ZA4GL2Rg0DASxWWKxItMk2snJiC6apaypgpaFtBF19AhlZ&#10;Ma6Bbdi8BZvUthBoNPHm2xuwbqOagA5DiS2njVxJMCLLx7UmUmqaBI0NG+gxpIw2bqTHEXA0SSG9&#10;vl19iw6BjFSWhh4MyKIa0+P0CDIMSFZXrPrepsetKrFV+PJrrSNlJ3dwIciakoLTE9DSoc+gpW9K&#10;SkxX1L1YrbFaNCLoWTu4wYyVIttauuwWHA3f6GS4BMfALyYFXuGJcPSLhMLni5VP4jIefxCRNv5B&#10;XFZy2pFqLckaSiHFf0fU1eGbucdbfuCasD1BW/5Rx/fedfqnHzl+PCf74OMlU0v5K0MTS9UWUkBk&#10;tcQZQVYkDCxWJGzdGFh8HxMLG5Wmrgl9uc2gz2fnLOUCcOIxZNv4ObTo5wwqNVI+DEAtAsUWDR1s&#10;3KyO9Rs3kWJSI9BoiNs06DGa2nrQJ6Dp0/Po6BrCkKFDqUng2Ehg2kzA2sT2cfMqsDQIit/61gZs&#10;IWBp0/vU0zMRqUvJr8lKkKG1UU0Lb61XE6rqbYIj28j1rNYIYGwrWRGuJ4Bp6hoJQLES20TWkVOD&#10;7KA+w5PUo5oWvSdSjUYELO7E5zaIdz0CXjn5RyBkayY8QuNW3nELeCX3CEHkL/OWFYHxL3SVftOe&#10;STtDixoGNkjQkkKK/0Swsso4dNr4TSPZ0Q0/+Mk/6b6jvGP7kd9DE3unpe+b2aywQuIv7BZdA5W6&#10;jr6Ki9ubCSYb1iwUH1mh6JMVM7O0EXBSI1gYGlsQJIxhREdWOgwTtm5bCChaXOSmozpdVydFtYlg&#10;tWHD5rXjJlJMBBANbWjr6BFsDGFgYAx9so3aBApten0jrlPRc6oRrLQZhGwf6TFqahoEsC1Yv36z&#10;ABlDbDW1hArTIoAZkj3l40aC3NvrNgpQsqpj68m2UIuhaGIhPtPGLVr02QmodJktK9fMtAlg/Ln0&#10;Ra3MQJwo0DKyIIWlEE2qCs9g0bPl4BWK4PhtYtmPvUeQuC04PhPWroHLhgqvxzKviK6ovENWUm+W&#10;FFL8twb97174m+bNBkrPjLf1zSc36Jm8MLFR/k72gfuSvsW7K3qmVqSWTKBOX8zNOvoiCVriy/sa&#10;WJz8ZdemL/rrGtL6DeoEGVMCjgGMSIno6RkJy7aF1AuDhNUPw0rAhCDDgGJgbd6kLi7zUQBLixSW&#10;pg4BRg+69Pz8fHxZX98IOnRkWGnR/dTo/uqkyjj5sfxcWwg2/PwMLz4yIHXoc/CRrzPYXr/eWwQu&#10;toNsCxm65la2QnExwPi21fqbibjMsOPPIWpn9Pq2SldYyJ2EuuI1kXK3QLHg2s0/GvbuQXTZn+AV&#10;LKDlQ/bQ2vkTlaGd+8qPPvjkjlNE8pfc67b215BCCin+veC56z/PLbPfaGLTr2H6zu82ahm9YlVl&#10;IpOruKisR8qBv6isMjaTNdtEycDaTJBgu/QWgYGTv+xspV4Xvjfyl59VCdsrAh7fpkEKi+tKW8iW&#10;ca7at1VwMTz+ECJqalvo57oCUmwDdQl4eqSw2D7ykZOBaMIqTpcU0BYGEgGKHsfQen3k52O4MKjY&#10;HvJr8nV+LbaRnPz6DDEN7skSNS9d8Z4ZTKwIOflzaLDCoqOAFQFZne4vzpTS78nc1hGOnkGQu/rB&#10;yTtUpFdwHBw8GFSBYo6WT0QiPEJieb2iytDWeVnhE/HCxDmwKudAnaZkC6WQ4j8ItiI5h/7+e+98&#10;+mXuBiOrBXXDHy+pf++Hy1pkAfWMLUWxme0dQUJFyoLtINTW1BUDixUWQ4sVFh8ZWpvYUhFUWJ28&#10;Lphz7YrtohHZLIYYg4GBxUBgIDEsGAKcqyqMbaIG3a4jfm5IjzUxtRSFd1HDoiPXtAzJkpmYmAu7&#10;qK3F9SpSYpqsynQIUPT8dFmHFJqZqQVM6TG69NpG9Dgz7hejNCFraED2zojAZ2ZiBX1dUpJq/Fj6&#10;3GxfBUBX1aA2/R506L6aawpt4yb67JTc38VLjgwt7UQnvdzFV3TK8xIfG0cf2LmsToNwD4pGYGyq&#10;gBZvpPETZ59Xrp/FPdWydR8OSt9jJgFLCin+vaAvSE7txb82+2nElxt+aPNPb37X8JUawWqLjpGK&#10;a1bchiCK5PTlZIiwOuI6DifXeBhIr2s6oheKIPMaXgwztk4Camu3va4L8dlAdYLV5s2kWOg5GW4M&#10;MQEyur56po9VGCsmhg/XsIxE3em1tTRlAFEyrExMzGBsTPAyIDuqbwALM3MYGxrBjG7jNDc2hZW5&#10;BazMLCEzs4IdWT1LsrkycxvYWKxeNiQQqW8kNbaB4ErvS41yI18nWDGcuFjPqaVjJHLDRi0Csw7U&#10;NOi9M+S4x4yAZ610h0dAhFiw7UwWkOHFaxJ9QuMRt20XnPwixAQInlzKo5cN5R4v/vrHymnPbbkK&#10;qY4lhRT/TiS2zLwlj063/4auRfU3vqO/+LaW4Sv17xktq2l9f4UL7FpCTaxChC2TsFJrgGJYiZ9R&#10;/mEx+g+L8Hzk27i2xWcRGV58nbvi9fVNSV2RRSNYsdVj1cRnAvmMIKur1yqJAWRoYAR9PQOCkIlQ&#10;SabGZjA1IQhZWMHWxhY21jZ02YJARSrJ2BhyG2so5XLYW1vDkY5OdnLYEMT46O3sCkdrOygo5TI7&#10;2FnaCoiZksLSZ7XHvVWsmITCWrWPojWC7Sv9Trglwpqsn6XMgT7Hah8Zt3CwwrJWusHZO1CMcbag&#10;+/AoHR7tzFuQxaRki5E1PGvLNzKZR9+sKEmFfcfEfmmdse2sd2rex2zN1/40UkghxR9HzrGev/yO&#10;40+d3zR6p+vb+j9++raG/tJ6ri8RPHiZyyY+A/caVGTV+MjQIQCp2OpxLYcVGCeD6LVFZFBxvrl+&#10;kyhYs8Li5JoWJ9tAE7JjRqSYWC1xrp4BXAUTK6XXCklGIOK0MjeHrZUVHO3t4aRQwN7WBg52dnB3&#10;doa7kyOc7O3grCA40dHd0QHBPl4I8/NBVGAA4kNDkECZHBkhMtTLC4EengQvFwExuZWM4GUDOUHM&#10;htSXBQHMjOynmZlMqDrRykGw0tQzFhZZz8gScgcP2Ni7iR4zXlNoJXeCEcFPi1UgqTZOmcKFbncR&#10;Y6DFZhjOvmJEDQ8F/OmXW1W8fZnuTxxfbTCyWVBEpfvnXLv25tqfRgoppPjj4P/Rf1a6z0TdUtnx&#10;bT2Tx29yJ7iRqUpNW29FQ3etgZJbAwg63JjJRWcGkFBKdFkUn8ku8ZFV1Gvrx2qKGy+5n+ltevxG&#10;0QyqifUb1IS90yAFpa9nKJLrS/o6BDCjVftmaWYGO5mMYGRLCkkGexnBwcpCHD0IRCEEocjgQESF&#10;BCHIyxPh/r4Ip9uCvTwQExKApOhwJEWGISbQD7vSklGSnYmKogLUHDyAo6XF2JO9HcWZ27AjaSuS&#10;oyIRExRIYPOFr5sbwc4eLg6O8Hb3gpuLB/z8AuHl5SfOGLI9ZmBx06uuoQUsrR1hbCYX3fy8ZnK1&#10;691MrFPkSRV85MXfesYyGFsqYCRTijOFvHUZW8HAuDREp+XgexbvvforY5s7lp984cMjfNb+NFJI&#10;IcUfB+/MfKCxzVDuF9q65Qc//t2W7/9wZRPBSp1gtdpnRYAiCG3gTvA1dcTAYgvIAPpaZdGX+LXS&#10;EskQo59tImBxawG3DHBvFdekdNjm6enD2MAABjo6MCXLZ2ViAltLC3g4OyKIlFGgpztCfL1IJXkQ&#10;iNxJJfkRXFZBxJmZGIf8jDRkxMcgJylBZEp4CPLTk3F0dzEqCnMJTkWoqyhH0/Gj6Ko9jZ66GnTT&#10;8UJ9LdqqTqC56jiO7S3Fvl07UFFciLxt6Yjw94MfgcvRlu2iDaktG7g4u0Hp6Ao7e0dY2ylFp7yF&#10;lT3MLHg5kS0pL2MBMu7g1zYwIVhZw8KGfmZuLbr7eY2kpZ0zjKwcxLZjXmHxiN+eh9iMnYjPzFN9&#10;10y+/KaOxYJfyt84S5ZQCin+rcDqNIaAtOwPdG2dxrb8wHxZnazgek1t1SZtXbKF+qKNgYHEvUYC&#10;XGvAem3zvoYY5dfwonwNq9X2BDWoE6y0NLVgqK8vFJSM0sLIAEobGTyVCvi5OJHK8SIw+ZLi8UNi&#10;eBDSYiMow7E9IZqAFIedyfEoykzFoZICnDlSgZqKfajaV4oTe4pRvX83asvLUF+xH41HKwlO1eg8&#10;fRIDDWcw3NyIKx2tGKcca20WOdR0TuQl+ll79QnUlO9DZVE+ynbloGj7dnoPQQjxJrg4u8LL1R0e&#10;rh5QKpxgZ6uAjUwOK0s72No6QkOTFKLe6tpI7vLnhdj6xuZiTSQvQ9I1NKfbbeHo5i/OGr4+U+ga&#10;GAlThSt0LeUr2qZ2UDeRz36Wma+sBCSFJYUU/3rgje0VVd+18Az+5WZDy8XN2oYr6gSoDZraWKeh&#10;CS1DI+ga83Iag6+hxEBiWImiOl1nkHFzKB9ZcX3dr0Qpep/UNaCloSGUlIWpMRS21nBRyOEqt4W/&#10;qxNCPF0RHeCNxNBAJEUEE5yiUJhBNm57KvLSSDltjUZhWiL27czA8d0FpJYq0Xu2BhcoW08eQf+5&#10;GnRUH0PT0YPoqT0prl9sqMXltkZMdLVh6kIXrvd1Y6a/R+Q0Xb7e243x9lZcJliNnD+HwcYzuETH&#10;/nP1aD9VhcZjR3F8zx6U5xcgJzkFKVHRSIyIJNXnDU9HF3iTVXSSK6G0d4KFOVk/AhNPqeAmU5md&#10;g1CfPFWCR9tw/xqvmdQ1ksHMxgmmNs6iH4tbGni7M60fyla2GFpBw+TdKb+f/8o+sazsrbU/jhRS&#10;SPGH8emnn34zfNfuH2+ROVRv0DF9tUFdd3mzpu7KBlJC6wgyajq60NI3xBaemsCwIghxvUoAa6O6&#10;uI1h9RpYr+/DsOKzfBpk/wz09CAzNxM1KAcbK7gr7YXFiwsOQFJYEFJJSe1MisXenG0iKwpzcKRk&#10;F/bvTBd5uHAH6spL0Xz8IHrrTmK45SyppfMYaSZ11FSHocZaXDx7GgNnqjHYUIOxtgZM9rZh9mIP&#10;5ocHsDAyKPL26BDuXB7Gwuglun0QNwb6MNXdicnOdlJeLQS3dnreNlJj5zHY1EgKrQ7ddfU4U3kI&#10;R4pLsDsrG2mRUYj280eYlzcC3T0ht7SBGfeGGZqK9gpf/2D4BoaIehefXWXVxQrLwMRa1LkYWDxP&#10;yy0gAn4RCVDwLtYyBfQt3lvRt3ScSswv+yCxrEWakSWFFP9acL3kk8y/eW+joU2/uq7F8uYt319W&#10;19BVva22BW9voVQjKBF0uGD+egoCJ8OJC+nr/ghWnKyyGFbcjsAFdCtTU9hZWMDNXo5AD1dh99Jj&#10;IoS9K0hNRMm2ZBSnb0VpZjIOFexA1d5CVJUVoHpfARqP7CNIncBo6xmRVzqaCCwtuNJOFq+1gfKc&#10;yHFSU5dbzomc6e/E3StDIu+Nj+CuyFHcuzqGxWtX8WDqGu5eHcftK2O4NUI/GxsjiI3g5iWC2MUB&#10;zAz0Y6rvAr1eK6719BLAmtF/9hzOHSJwFRZgT2YGsmKiCV4RiA4MhKu9A4HLerW/S2YDe4UjHJ3d&#10;xGwwQxOeXmEDngvG8754WKF3UAycvIPX9lV0ELtW2zv7LBtYKX/7xbb81NLf9KhLwJJCin8lGFje&#10;Sb9y2fJDu3/S+oFsWUPTUMVd3OvJxr1FsHpz0ya8vZHARHDiJSjc8c3genvdJnEbQ4tzA6/DY6jx&#10;mcDN6gQrXejr6cPawhy2pK6cbG0Q7OmOtOhw7EpNQBFbvswUlO/cjkP5O3C0aCeq9hSg/uBuoaQ6&#10;qg+j8/QRsnbVpJjO4jLBio9Tva2Y6mkTsBo9X4/hplrM9LVTduAqwez6hXZSUYN4MEGAGh/G/WuX&#10;CU6XcX/yKuUEHkxP49HsLO5fn8bdySncnVjNRbr+aOYGHt+gn01OYuHKFcwRzKb6+jDe2SGyr74W&#10;7SePoaHyAA5kZxJkU8i2ZpBSDIaDFZ/JtCZAm8KK4GVOyX1mPHeL53yZyxzg4OwDe97v0MUPLj4h&#10;olfLilseFM4qZ69glcYP3lnRl3v0h2eXfsgb1K79iaSQQorXUVlZ+Rducdt+usXIdkpT22Rli7qe&#10;ihs5N2tqqzZqahK4uE7FKkptVWFtInW1YQvWrVuF2Lr1DK5Nf3AWUI3UlYaAFfdMycxN4eYgR4S/&#10;zyqskuMIVMk4mJeFE7vzcaIkD1Wl+ThXWYa2k4fQeqKCwHASIy31GGw8jeHztQJUE52NZN+acb2H&#10;gNW9mtcJXDdITc0N9eDmxW7cGu7D4lWClMgRPJ2dxMOZa1icvoYHN67j4SwBaW4ez27fxcP5BTyY&#10;v41Ht+7i8cJ9Ot7B4uw8Hs3fwtMFuv3mHEHtOm6Pj2P20hCpr4uY7u8h69hM7+kM2k4cwumyEuzL&#10;yUJOUiJiAgIEtGwtraCvowdtHX3oG5jB2NQaJryTtbE1ZLausHPwgo3Cg6DlK9Yc2rt6C3Ap3T9V&#10;6Vs4qDYZ2TzVc/Y/kHPs3PeljncppPij4CbFzzPzg9QMfjynrmGo0tiir2IlxaqKoEV2kM/8rfZf&#10;8e0Mq/XrCWDr1cTkg/UEqnXrN9Ltm8SZQDW1zdDW1IC5sbHon/J2cUSot7soqG+Pi0TRtkRU5GeR&#10;3SvCmYo9OEvZfKwcnaeOoLf2OAZJUTGsRprrV0HVdZ7s3zlco+ON/g5MMqwIVLMD3Zi92Iu5S32Y&#10;H+4XeWtkALfHBnGf1NXD62T9rk+QmprG/ekpPJy7STCax9Pb9/D8/iM8urOIR3cf4sHtB3h45yEe&#10;33uMJ/ce4eWjp1h69ASP79zFEwLXPVJkt9g6jo3gzpVh3BjooffSgon2JvTVVaHpSAWO7y5GYXoa&#10;wry9YMeQNrMQfWVivaEWn0E0h53CHQpHb9FkKrNzFptfuHgFQmbvpJIpXCFTeKzomslVf238zqv1&#10;JnZz8sikUGlygxRS/FFUdnb+lcwn6NcbtQwfqmvoE3C0VzZuVFe9SRBaT8pqI4974drURgYWw4pB&#10;pUYKaxMdecAeN4RyU+lrWG2BiYEuFNZWcCdlFe7jgYRgX2TFRaAwLQF7s0hd5WaQ/cvD2co9pKz2&#10;kM2qJFgdQ//ZKgErBtVo62pe7TyPaz0tmLrAZ/vaKTswQ9CYHeon5TNA2Y+50YtYGBsiG3cJdwhW&#10;d8kGLk6T/ZuZImCtqqont26TkrqHp/ce4tmDp3j28DmePHiOZ49einz59CssPXtF+RWWX/6e8hVe&#10;PXuBZ/cJaHNzuHNtgl5jBAujQ5gbvIBpgiZDa7ipHk2Hy3GytAhFZBGD3VxIaVnBxtxKLLDmdYdm&#10;lnIxCtqYlJbMzglm3L9lJQdvoqGpZ4qfBnypMpEpsUXfEibvur7SsHR4bOwaeDz9UNX3pFqWFFK8&#10;Dvoy7Kqq/eHGH1o1v/nXWq/UNfRUq2f81FQb1Xjqgrpq/aa1ojrBipNtoVBWXLcidbV+I4Ft4wZs&#10;3LQRGlvUYainTbbIFK4KW/i5KBHl54nksADsSoxCKamr/TtSUZGXQXZwF+rKi9eAVbEGrJO41FQj&#10;1BXDigvrq8AiVdXXgesDXZi+2IMZAsbNkUHcZHhcvoRb4wSSq6MElTHcnRrHXVJX94UNnCZrd5OA&#10;dYvUEsGKlNTT+0/wXEBqCc+evKL8Cs+fEqier1AuU/4er5ZWKJfx1fMlvCDF9eweWUZ6Hq6B3R2/&#10;jLv8moO9AlpX2xpxoeYEWo5WkEUsRUFqEiJ9feAiV8DWygZ6esYwMrGClY0j9IysoE2A4nHKrzfX&#10;4E08bBTuK7zztIGlApakxIzkbisbTO3aYwr3WUqz3qWQYi14CcgnGTku31D/3uTbat97teGvvvuK&#10;4cQKi+tW68ji8Sz1dWuqSlhCBtYGvs51K1JZBKwNBKtNmzdCV0cLFqZGcJRbw8tJAX9XRwGs1PBA&#10;5CZFY3dmEsqyU0hhbcOxkhxUlxXgzMFStJ04+DWwhkTdqu5rdTUuzgo2Y5LU1Wtg3RjqWwMWgePK&#10;Zdy6OoY7DJPr18jCTeI+KatFgtUDUlcPb87h0dyCANYTsoBP7z8lYC3h+eNXBKrf48WzZbx8sYKv&#10;llR49dX/haWXK/j9VyrKf8arF7/Hy8fP8erJM7y8v4iHN2awOElWc2IM9y4TLPn9EEyvtJxFf+1J&#10;+hyHSTkWIz0yAl6OSrg5OsPV2R2mZtZkCbl+5S5GRfOynvWbNcXmFmwNeSNW3uOQt8h/x8l7Rc/C&#10;YUnHxrk7rvBv3xctDlJIIcU3vsGbTNiHREe9oaF351sbNVbeWkfKioC0gYD05rqNXwOLIcYF9lX1&#10;pS7OCjKw1nPtatMmqKmrQVubvoAmhpDbWMFNaQ9fVyUC3QlYvu4ErAABLFZYr4F1tHiHsIV1B4rQ&#10;fOwAemqO/ofAmurr/COFxcAaw8LEVdzmVoXpKdybuS7y/uzMWt3qFuVtPLl9XwDr8b0nZAdfErB+&#10;T+pqFVgvCFi/fwUs/x4CWst0eeUVHQleLx4+xe+fPMdXDwh28/N4RK/x6PoEFq+SqhvqJWh1YoYs&#10;K5+xvFBzkhTjAeQmJ5K6JFg5KBEaHA4XVy9YyBQCWLzNGTeTckc8L93R580w1naZ5oF/Xp/9XGUs&#10;d14yUXr+42fbC71ST55cL9lCKaSgL0FZyz9tsfAJ/fU3NPTufeOb61e4mL5h3Wox/bXC4t1rXney&#10;c4qpoqKlYVVhbdq8GZpaDCsjKOxs4OqogA8pqxAvV7JG7oj190B6BCmsrf8SWMeKCFhkC2v3FeL8&#10;0X3orD6EC3WrRffXwHoNK7aEfwys2UsX14B1hYA1gduTkwSqadwlZXX/5g3KWTyYI3VFwHrIZwNJ&#10;YT268+BfBdbLl/8sYMX5ewYWpeoruv7s93h+/zGWFh9h6d4int+6haf03Ays++PDWBjuI2vYLaB1&#10;vbtF9IBdqK8WRfjEsFAxAcLD1RMenn5iHI2BiUzYwdfA4q38N2roY5Om4erW/P6RYqzyjxzcl2y8&#10;gwffD0/9JO5A3bclYEnxv33wKfMv8itN3jaxrXrze8aL31qnvrzubbWVdW9tXN6wBiw+U8jA4qI7&#10;Q4s72xlYb3LBnY7cwqChoQkDfX3Y2cjg7uwIX3cXBHq6IsKPi+0+SA71RWZUMHYlRqIkPQFlXHTf&#10;mY4jBVkCWHX7i9B4aK+whV2nj3ytsv4QWH+osK73dxO0eteARdAYHydgsRWcJmDNCFgtzs1SzhGo&#10;bolWhQc3uYXhDh7cuoeHdx7h6YMXePboK1HDekFQevlimSwhWUDKr54v4xXlV/yzxWd4ensRT2/d&#10;JXW1gKek2J7dJOXGdbIrlwSw7ly6gPn+Tsxe6BCtFqMtDeioqULpjiz4uXvAycEJSqWrWCzNHe+8&#10;tpC3C9ugpiVG96hrG0HfzBZOXsEqNwKWmfxDlaWj1wtlwJf/+HlWvk+OBCwppFgFlndW0Q+/8d0f&#10;Hl+nZ/KCt1x/6y2yem9vVjGw1hGs3iIF9VphvQYWw4qhxbvLaGhpQ58ne5qbw5ltIIEqyMcDYX6e&#10;iAn0Rkp4ILbHhCA7NhQ7E8IJWPEErCQc2JGKw/mZ/yawVlVWvQAW20LOiTWVxQrrD4G1qrD+JbBY&#10;Xd3nIvnNedy/MU/QWiCA3cbi/F08XHiAJ/efijODTx+/JGgt4cXTr1bz8ZI4e/jiwXNSVk/xZGER&#10;j+fu4DE9zxMu3pPNfDwzhQdc3L8yhDujA7jHKouAdaO3DZNdLfS+z6KrthrH9u5Balw8/Lx8oHRw&#10;hpVMLgb/aeut7nitqcdb5uuJrfP1zUiZ+oXD0sEDujz9Qe62YvXRpxOuP8sITD3ZLllCKaTgKDjb&#10;qaZr77HjG1t072xU13+1nhtC39qEN7+1TvUaWK9rWK9rVwws3rdPjUfE6OrB1NQUNtYyuDkrEeTr&#10;ibAAb0QH+2JreAAyY8NE7SonPhy5iRECWPuzSWHlpOFYYTZO780XwGo6XIaOqtetDavA4jWCvCbw&#10;NbSuERC46H5jsPfrovvc5RHMjY3h1tWrZAmncJegxZbw7o0Z3J25QUm2kNTVI4ION4g+JIX1+PaD&#10;tTOFBKUnL/D04TM8efCUVNdT0YvFtpHPJj6jfDJP979JNnCOcnYWT+m5n8xM4sn0BB5y6wQv/SFg&#10;3R3qESqLbeHgOR5bcwwnyvagICsLAd4+UMgdYG1tD21dYwEtBpa5NW/PbydmZ3kHRYqlOlomNioN&#10;w5+smCk+Uum888G0X8rOz0pOXpGAJYUUHNyYGJCcE0QKa/ab69WXN27UUG3iovuqJVSt26Smeq2w&#10;uG715ttciCeLqKaBLZpa0NXVpS+iDI5KhQBWMAErOsQfSZEhSIsOQc7WKAJWFPK2RiI/mdsaEr62&#10;gydLdqKmrEDUsM5V7P4Xhff+M1UELbKFLee+BtZrhTXVx2cKVxXWjUuDmCWVdZOgNc/QmprCbe5O&#10;F+C6gXs3bhKwbuHB7C0BrScL9wlGBKR7j/CYm0cpHy8+xhPKp3zk2+8skpWk+5Iae0Kq7DlZwWez&#10;ZAUJgk+mJ/F4agKPJq/gwdUR3L98EYsj/VgY6MTtwS4C1nmMNp9B39nTOLV/DwqzMpEYHU2/G1cx&#10;uZQbSbdo8RQH3hXbQQCLtwX7yCdYpWNiDU0j+l16BeF9n+BXurbOs/LQxNCcpqZ1ErCkkILiWE/P&#10;X4Zs+xtf3XccxtV0jJa4OfTNb61Xvf3WBhVvE7+JVNTrGtZrhfUaWJpkBw0NDGBlZSGA5enm9AfA&#10;ChbA2kGqKj8lBsVpsdidmYh9pK7YCr6GFbc01JcXC4XFlpCBNXDuFKmrWmEJGVissnjB89XuZqGy&#10;Ji+QkhnowcxQP24MvwbWZQLWOG5NXhPAWngNLVJZ9wlaize4tWEVWE9uL+LJXS6+k4JafPR1PiV4&#10;cVPpU/oZt0A8Jlg9osc9occ/Jfg9nbkuYPXw2hVxhvD+2NAasFhhdWOurxXTPc1iITaPtjlzuBzF&#10;2ZnYtjURAT5+sLKwFiOh1TX1xLb4vF0aF92t7T9QmcjIBlopYGjlAOXHAap33f1ekSWc9qX/TES3&#10;uwQsKaRYBZaFT/gnOpby8U1ahq/efHOjqGGte3sTvvnWOlF458bR11MYeNTx6vA+DWhp68DY2AjW&#10;Mks4/QGwIoN8sDUiEKlRQQJYecnRZAXjsGc7N40m41BehrCDXL9iWL2uX/FZQq5hMbBWl+Wswupf&#10;U1gMrOnBvq+BNXt59GtgLUxN4hYpLYbWnekZ3GNbyGsE/whYjxha91eh9ZSTYMVLdjifkcoSwJqd&#10;E4uhH89M49H1STzkBdRXR8V6xXuXB3GX7eClHgJWF25eaMHMGrD6z5zG+eOHsS93J5JjohHo4wtL&#10;c6uvgcX7F/K8LJ5Mamplp9I2tIC2sQxaRtYqhpb9R4HLMvegiY/jM7wTy2akPiwppODgxlGnqCSH&#10;jQYWg29v0nq1gRTW229xf9Vq0Z2gpeIa1mtgieI7Ky4ClrYO7/FnArmtNRwd5PBw4bHGPNLYDTHB&#10;3kiJDMBOsoMFqTECVgd2pqAybxvZwe04UZwjFBbDiq0g169eA4stIQPrSnvDau2K1w4KUHWQFeQz&#10;hP+/ojsD6+blEdzk5lHRizVJwJpaA9ZrhTUn6liPb/HawFVLuKqwWFmt2cH7j/GM8sXiE5HPWGkt&#10;3BUd8s9v0WNnZ7BI6ur+xBVSWGN4JOpXlwSw2AouDLQLYE11NWKkqQa9tScIWIfEmObslCREhoRC&#10;qXCEubk19HgzC97PUMcQhmZWsLBRwNhSDm0jmUrf3F6lZyaHid2Hy+Yf+PxTQt7fuZdJwJJCitXI&#10;ycn5P3JO1hqaKd2b396kvbRuvbpKbbMWd7ozsFSbNbRE0V3AShTe+TJPFd1CwNKBiYmxAJaDvQ3c&#10;nRUELDcEeTsjKsCdgOWP/LQY5CZFkB2MF8CqyE0XlvB1wf0P1RXbwb76E1/3YbHCYlhNE6h4vtWN&#10;QV4/SKAauiCK7gys2ZEh0Tg6P34FC9fIDhKoWFXdnl4tuN8jWN2fvYUHrJa44M5n/W4TsO4RpB48&#10;xYtHL/Bs8ZnI5w+fY+nxC7x8RJdZZXHf1b37eHH3Hp7emscDUlgMrMWJMTG6hi0hA+sO2cEbPU2Y&#10;7SW4dpzBpXNV4rM0HCnHiX27sSM1mRSWD/2e5LCS2YqNX3n3HYYWryXk1DG0UKnrmKrUdc2ga2qH&#10;vzawfGXi4D3+eWapj2QJpZBiLXjzib891Wz1vZ8o+t/c+J3ljZs0lnkJDgNri5bOCtewGFhiOQ6p&#10;LtFQukkNm9XUoa2tDRO2hFbmUNjJSGE5IDTAE8E+Ll8DKzc1GsXbYrE/JxkVeek4UrQdx4qycbJ0&#10;pzg7yA2jrK64YZStII+SGWnhptEzwgry1FCeb/UaWDcvXaDsx9zwRcyJdYTDBCsuuI8LYN0hVXWH&#10;YMXAujNzE3fJCt7ltgaygw/m7+HRAimruwQjAhS3MCw9+YqgxesFVy9/9YyvP8fzB4/xnGzi0iNS&#10;Xnfv4tltUlnc3zV1VUxsuHuZWxouCmDdG+7FdGcDprvO4WprLYYbqzBw5iQB6wBOErD25O1CVEgI&#10;Qd0BNjZymJnLoK1rJGwhbxnG45N5yzB1bRPo8xgac3sYyZyWZB5B004Rv/w850CP1IclhRQc/L+3&#10;IiLh87d1fzj/rQ1bVtZv2KLatElDxcBav0lNxYuf/4XC+kNgaWnD1MgIVuYmUMqt4evhjPBALwR7&#10;O5El9ERqVABytoaTJYzG3qxVS3goPwNHCrNEl3s1KayGyj3CBq6OlFkFFY+SudrZJCY0MKgErAa6&#10;BKzmeITM5UFKnszAC55X1dXrM4R3SV2xsmJY3SF1dY+s4H1SV/cJWPfn7uLBLR4pQxB6+ALPH38l&#10;8sXjVwSr3+Or5yuiaXTpyRKpL7KFBK2Xj57gKSms5/cIWgtzeDg9KYC1MHIRt0jpcdMoW8JZUljX&#10;SV1NELAunz9Nn+cUWk4cwvE9xchNT0F4gD9srW1Wd6nmOe+GpqIfi2HFXe8bt+iIbcCcPAMJWHLo&#10;WypemSq9pj+KTg/KqZTOEkohhYiihoYNOgrP5HX6ZvPqusZLm9S0CErcd0Ww4ikNlFy34llYvFU7&#10;g2zjJh4low6dNWDJCFguDnaifhUhgOX8NbCy4kP+hSVkYB0vyRFrCLngzgqL7RNPaGBYvYYWz8C6&#10;fqFNwGr2YjfmCAy3Lq+NkBFjZEZw++pl3J4YF3UrhpVoGr3BNvAm7s3OkboiOzjHwFqFFjeNLt66&#10;L4D19MFzPCVoPSal9ZJgxcnTGhhYrLyeLD4RbQ/PHjzCi8WHeHmfbCEB69GNKWEJ74wSNAlY8xcJ&#10;pL3NmLvQTCrrHCbbz+Bycw0uki3sPH0MJ/YUISc5EYlREXB0cIAxb6VvaimAxbvs8OhknvnOwOJN&#10;WG2V7ireBszwHecVMye/CXlwvCfvyr3255JCiv+9g88Smnt/HvEtbcN5LUPzZQ1NvRVWUm++uYFn&#10;tS9zIymfOeTbNhGsNvFQv82boa6uJnbB0dfRgZNCTurKBWH+3ogK9EFMkA/iQ32QHOGHzLhg7CKV&#10;lZ8ciT0ZCTiwI0UU3bn3iovtXLt6bQUZVJxiaF93E6b72khZdWKeYLVA9us2L4XhQve1y2KMzMIE&#10;160mcPs6KSuC1b1ZghWPPuYRx5SLN+fwYI7t4DzZwQU8vM1rCRfXiu3cOPpCzMB68fQV5e/F8SWP&#10;meFxMw+frRXiyRayPbzDCmsej2ev4+HUFdwfv4Q7I324dbETt/paMUOwut5xFlNdDRgj6PJcr+bj&#10;Fagp34P8bcmICg6Ar4835AoH6BuZUppDV8+U4GVDCssSW/R+uKJ0/0SldPfj2e7QtXBYVjN3/Kef&#10;FVW8w7Z97c8lhRT/ewfPc/8sI8fjre8ZTm0iWG1S01xZnXelBp7c8LaYLEqqioG1gezg+g2ktjZA&#10;TW0TdLW1YGFiDDcnLra7IybEDwlhAaLDPSncH6mRAdgeG0wKK1L0Ye3dvlV0uXPyWUJWV9zZzmOQ&#10;WVmNkRV8DS0G1kx/B2YHV8ce3+ECN8+7mriMe5NXcO/6BO5MURKsuO9KNImuAeveDF1mgK0pLl6i&#10;I6B16w4B6/5aKwPbQq5jvRRLcl7yekJKsY6QwfWIl+fw5NGneLlISuv2HTyen10dt8yz4scGvwbW&#10;Qn8bZrsbMc3Zcx5XOxrEZ+Jxz7UErLJdWUgID4G7qzOsbW1JXRnD0MQS+gbmMDTixdDWKhOZQsx2&#10;t5A7idHJP5A5r+jJvTsyy2p/JI1JlkKKtairwzd/lluq+Ast/cm3NxOsNmms8I44auraZAc1sH6j&#10;pmrjRk0BrA08Smb9elJYG6CxZTPZQX0o7WQI9HZDVJC36L1KjgxEWnQw0qKCkB4ViMyYYOTEh6Ew&#10;NUasIeTGUQYWnyXkM4Q9r4FFkLpMwLpM6orhJUYir9Ww5i8RsC6TshofJWiNifaCRQIVz1vn9YOv&#10;l+Dc5xnslAwtVly8TEdYRLrOwHrIE0cJWNx/9cfA4qF9X1H+/sUyfs/XHz7HSwbWA1Jid0mVzd8S&#10;wwAXCZT3ro7gLtlTBtbcQAduEbBu9p7HDbKG02QNJwla/Dm6a46h/uBeVBTuErtUuzo6QCaTkbpi&#10;KyiDuaUdTM3tYGxhpzK2tAc3j1rJnVS2yo9Vts5+y/YBP6/++Z6jBlL9Sgop1oKBFZpRIP8LrR9M&#10;bvyO7vJmdS2yhGoELC3VOlJanGwLV4FF6mrDemxR3wh9PS3YWVvA190Z0cHcKBogYMXNohlxociM&#10;DUVWXBh2xIeLRc/F6fHYtyMV5bvScYRbGsoK0XR0P7prj2OgoRpDzXUY4bHIDCyhsnjfQW4YbSZo&#10;cQ1rgGzhMNlCUlgTBI3JSdyfuo7FtT4rXuS8OHdL5CqwCGJ/ACxWWavAuocnosP9sTgbyMDikchf&#10;PV8djcwFd4bVi0WeMvoQT8Uyndt4MHtTAOsBKSwG1u1Rej/DF3CTgDXfv9qDNdvfihsErxmyiJPd&#10;zRhqrEHL8UpUFuxCekwkPJ0dYWVhQTbQHEZmlrCRO4oZWSaWchiY2cDcRkF20BMObn7w/Dzh6Wfp&#10;+Qcji45oScCSQoq1YLsRllNs8ZdaPxxaJxpHt6j4TOBmNQ3V6652XpKzkezg+nXrCFjroK2lBpmF&#10;MbxcHREZ5Et2ZxVWKayuCFgMqp1bo0TuSopGQWoc9u1MRyWB6kjxTlTvL8a5I/vRXn0UvWerceHc&#10;aQw01WCo5QyG2xsIXJyNGOtoFjnR04Gpvl6yh4OYH2GVxcAihTVFimea61XzBKRVWHHyUhzubmdo&#10;CYv4rwDrGSsnUlgMqFfPyRI+JaX1mED16JlQVjwDSzSY3r5Pz7mARX783A2C1iRuXx3G/Gi/OBEw&#10;O9BJKqudsg3zQ510vZ2g1U7w6sBV+hz99adQd6AMuSlJCPH2gi3Perexg7mVDRRO7jCxsIWukQWM&#10;LGxUxhY2MLO2B9exvL9I+K37z9JKCv+uebMELCmk+DrwRuHpc9/XlTm2vrlRjEdW8Zz2zWqrHe2b&#10;SGlxsygP6tuwfh22qG2AqbEunJW2CPXzQmJECMEqSCgrYQPJDgpllRiJ7PgIkXkpcSjPz8LxvYU4&#10;fXAPGo5X4HzVEbTVnEDP2Rp0nalGT0MN+prqMdB8FkMEq0vtZKs6W3C5o5WyDVd7unHtQh+mB4dw&#10;a+wK7ly9JvYSvH+dgDQzR3AiK0jg4kbRe9zScH1GNJCu2kUGFymk+QU8WrgrutxFV/sDghOprKUn&#10;LwSoePEzF9oZVqvAIiV2mxTWrTsCdo+4efTmNG5PXBabXnCLBZ8QmB/sxsKlbrrcJYA1y4qLgDUj&#10;RiefQ9ep4ziwcwfigoNgZ2kJWxtbWMpsYe/oKppGtQ1MYSojlcVnD40tVO84uq/8SOH+WzO34KwD&#10;dT3fXvtDSSGFFKywCg6dNv7xB96t69V0lzepaak2bt5CqY4314sxMitig9RNm6G2eSMM9DShsLOE&#10;vxdbQT+ygsEEq2Bsiwn5OtkO8liZ1QxHbloCKkpyUV1RhjPHKtF8+gRaak6iqeo4Xa5CS201WutP&#10;o/NcHXqazuHCeVImzU242HIeg5SX2tpEDrd34EpPL64TtGZHCRpjV3H72nWyfjdxa+qGSAYXX79D&#10;lwW01nJVcbF1XJ2L9YjXFBK4GFC86FlMabj9kG5nSD0iWD2mI19fFPdlZfZ44Y7YJuzu9WuipWJh&#10;7JI4GcAnBW6RPbw13IubF0llEbDm+tgmtmG6qwWDBOX68v3IT0uDt5MzrMwsRD+WzNZe9GCZkLLi&#10;5TkMLAMzK5W5neOr78kc5t8NiA2qu3ZN2kxVCileB58l/Cg23U7D4r0Lb27UEMDaRHZQLHomcLHK&#10;4jWF69dvwBb1TbA0M4CXmwJhAR6IITu4NZzrVsHIIFX1h5lJymp7QhSytsZiT24Wju3fjepD5ag9&#10;eghNBKmm06dQf/wYao8dRcPpajTX16Ht3Fl0nW9CN2djA7obzqGHjgMtrSL7zjdjqL0d4319mCRo&#10;zZA9vEnQWpicwfy11bxNiuvOFOcN3J4kNUS5QFATl6/TbfxzAtp9Hug3T8qJLd88N5TeJwW2iAdz&#10;rKgeEpwe0nGRfka308/4flywf0wKbfEGwW+SFN413up+RCgt0SdG0Job6hbAmieFtTDQhXne6YeU&#10;4sj5c6ivOIiUiEjYmlvCzNQcVtZ2sJDZrQLrnfdWtPSMVZr6JrCwd1o2cnAfj8zZ/45kB6WQ4g+C&#10;i+4f/TzD5pvf/eHQtwhYG/hM4dpawU1btLBRTVN0tm/auAnGBrpwspfB39MRkYEeiA3yQRIBK4Pg&#10;lE5q6vUxjVRVRkI0MrbGYOe2ZOwp2Em5CxV7S3G8ohynjhwReayiAscrD6Gu+jRqTp7CmdM1OF9/&#10;Fk119WiqqUXrmXq0rWVPUxMpsVpSYefQ19yMy709GO/vw7UhUltjE7g5Pon5ieuUU5i7Oom58QnM&#10;XblKQBvH7OVx3CFg8f3uMLQmbxDkbmBy+AoWrpMam7mFuzdukwK7LYD1Ouen5jFHeWt6AXfn7glw&#10;sdrimtmdyeu4c+0a7k1OiCbWm5f6xIauQm0N9WKBbSJ35/e0YY5HJ3cSdM/W49S+MoT6+MDMyFjU&#10;sswsrWFr7wQ52UAxhVTfFLoW774yULgOf7Zrr5EELCmk+INgSxiVs99Y/cfvtW7QNnzBW0+tTmPY&#10;srKOu9wZXqS2uEnU2sIEPu5KhPm5IYoUVkKIH1IiyQ7GRSA1JhTpdNwWH4ltiTHITtuK7PRk5GZn&#10;ICcjHdvTUihTKdOwPX0bcrZnIScrG0X5hdiRlYOSwlKU7S7D/j37cKzyCKqPHsfpo8dQf/IkzlRV&#10;oaG6mhTZcbQSYXuaGtHb3IgLLU0Y6uzAWN8AwWsQ1waHMXVphNTXJVy7OIRrAxdFzo6OYfrSKK4P&#10;j+IGwWuSLk+Pjou8dukyrg2P4+bEDdwYn8HMlWk63qDrZDOnb2N2ch7TE7OYuXYTN6fmcOv6nIAc&#10;Q+/u1AwWZ2bEztKLPON9fISA1S+2zF8Y6sFtnkJKCmuutwM3ukkZtp5HV001srcmQm5lBQtzCxgY&#10;m4khfrpGFiptAzPomcpUej9RrGhYOnZ8UXxAc+3PJIUUUqwG3sgpq/re92w+aNqgY/SCN/bcSJZQ&#10;bYvGMgOLL2+mo5G+PqkrW4T4uiMyyBvRgV5fAyuLAJUeFykyNZbgFReF5NgoRIcGI9jfFx4uznBx&#10;dISrEx/X0skFSge6zdkNPt7+CAoMRWxMArYmJCMtKR25O3Zhd2ExCnfuxL7iYhwrP4DjlKcOVVAe&#10;xJmTx9BSfxo9XO9qbcVgewdGu3txpfcCrvT0YIRANkL28XJXF0Y7ujDBULvQL+4zQTCbHrmMqeHL&#10;uEqQuzo0issDwxjpG0Zfex/GBsYwOTqFoQujuNA1iL7uIXS29dLlixii+4wP0c8JctcGVy0pz+K6&#10;PXFFrG+8OXQBCyP9YtY776bDSmu+rxMzXa1kDVtxqfEcjpaWwMfZRczBN7OUQc/YXKVjaA49E0to&#10;/sBiRcdSoVK3cj7wM540KoUUUvzLyKxu1NhsZtfw1nf0lzZr6ql41tUWTQaXJllDjZXNG9UgMzOH&#10;l4uj2FwiMsBLACsx1B/JEUF05IbRUKTEhJNV9KX7KeFgI4OliTEsTExgbmIKM2MTWFlYwZotkMwW&#10;1lY2oo5jbGQKExNzskf2cHZyg9zOATJLW/gRxCJDw+HioISPmxs9bwCSY6LEqJaCrEyUlxSi7tih&#10;tWL9GfQ2NuBiSwuGCF5DLc0YPN8kcritFRfJTvY3NqKzvh4dlL10vbuhAR1nzuFieyc6Gs6jv7MX&#10;lfsqcLT8CCrLDmF3wV5kpOWgtGg/dhfvR3HhXuwu2Y/qE7Xobu3GQGcfLnUPYKS7jwA4iJkRXjY0&#10;KhZGszUUHfqXenBnZG1HnZ52Ucu6fL4RzSeOIzE8DPZ2trCR28OEPi83jVrYKqH7I5sVdTP5b40+&#10;8g+qq6uTluRIIcUfx6/rOv9KzeK9//LGJp0lNR2jVwQpqKlrgjveN2/aAk06OtnZI8jLA6GksCL8&#10;PcV6weSIQGwNDRDAig3yQ7ifFzwdFWR3zGFlSrAyNoSlmSkl2R4CljmBydjQBIb6hjAyMIaBrgEM&#10;6aijrQd1ej01el2+rEu5hayoptoWGOnqwdzAAGb6elBayxAdFIjtSYnIzUhDRWkh6gla544fQcup&#10;k+iuq0Efw6u+Fp1kvTpOV4kjZ1ftaTQdP4rje0qRm5KM0uxs7M/Lx56du7A9OZUAa4e4iBjER8Uh&#10;nRReoC+pw8AIuLn4IDwsFlGRCSjbW0EKMA3R4bHIy8rFtoRU7CsoRXlRKQ6X7sbF5vO4R0qLi/Az&#10;F7vIHvaINoeb3AnPC7m7WnCtvRkXG8+iMHMbnJUKWMqsYe/iAWvlRyoLW0f80Fa5rCtT9von5xiu&#10;/XmkkEKKP4yylpm3jJw/yfym+vdfqOuaELBWQaWuprWyaYMaDLT04O3sSurKG2EErHA/d0QFeBKs&#10;/BEb6E2w8oWvswMUlmawMjKAtZkx7K2tYGNpDmsLc9jb2sKBlISjQgkbUlamRgQtPUPoaetCT0cP&#10;2lo62LKFVN0WTWhwErgYVjp0m84WgpaONoy0tCAzMoKngwPCfX0QGxyInalbUbZrB07uLcWZynK0&#10;VR1H5+mT6Dh1As0EsbN0Gzdtnqk4gJr9e1FKkEsNC0aYuyuSw0IR7ukJW3pOewsL2JpTkgJ0slfC&#10;zsoWRnrGsCHVo1S6IZwAFUjwcnf3RYA/PS44EhGB4WR/k5GdvA2p0XHIIehVFhYKMM4M9uLWaD/Z&#10;wy7cHGRgtWKuj6DVw20ObRhra8bxst0I8PaEBfdlKV3h+kmoytzWCXo/tl+y8QouL2lvX7/255FC&#10;Cin+MPhMoWdCps9faBn+dpPm91fUtuhAbbOminJFjcBlTqoowMODlJUPItgSksKK4B2dA+m6jzuC&#10;PJzhbm8jgGVnbgIHa0u4KOzg5qSEr6cHfNw9SLGQAgsOQWhgkNiQwdvDUwDMzsYGlpYW0CEo6Wrr&#10;QF9HV8BKU00d+traMNDWIggawdrYGA705Xa2toaHvR0C3VyQGReDPLKIe7Mzcay4AGcr9uP8kQqR&#10;DYfKcbqsFMeK8nAkfyfKtqdjR2wktkdHIMHfD4FKJVwIpp5ky+SmJrAw0Iepnh7BWRta9PqGpP70&#10;dAxhZiYT+wkqHd1gb+8EV2dPRIXFICstC4U78pAel0Rqk+xwVDS2RUVhD9nVnrpqTJPCmiZ1NTPQ&#10;iht9LZjtpexuJZXVhiut59FMcI0JDYY1z8ii5/cMiiSV5Ynv/dj+d4rPon/F7SZrfx4ppJDiD4PP&#10;FAZllLxLwJp6axNBaouOiu0grykU9StTMwR70Rc1wAcxBKkoAlaYlwvCvd0Q4ukCT6UdHGRmkJsb&#10;C2g521nDx9VJDK3bGhONtMREbEsiNbItA7uy6Iu+KxdFeXnYsX070lJSEBoSBD9fbzg6KMTSFVsC&#10;k6WxESxIrSlkFlBaWQioOJjTc8ss4W5rDU97W0T7+WArKa2MyDCUpCcLMFXvLUb9gb0Er32oKSvB&#10;sYJdKM/ehgy2rgTZlABvxHu5I4ReK0BuC09+Phsrel4LWOhqw0RLE9qbNtHrm8COu9HtHODq6gEP&#10;d29xQqC4gJ6z8iiqj57EnrwiFGblYG9uPgoyMpGfmoK8rQnYvS1FzMKaJYV1nedk9ZzHjZ5mAay5&#10;3k5MtLeg90w9kiIjSMVZw1bhAjsnbyjc/FfedQ98bOP7RaJUv5JCin8z8EbGgcOGb2oZD61TJ1hp&#10;6qxsVtfEuvWbVtQ3q8OBVBCrq0h/L8QH+32trBhW/i4OcJNbwcXOUhy9lLbCHgZ7uiIywBeJEdyT&#10;lYAdqanYmZEhzvrt312Kk0ePoLrqJI4ePoTy/WXIytyG9KStiAwOQrCPF/zcnOn5CHxKOQHKCr4O&#10;dgQWS7gSGL3sZCIDHBWI8SFr6u+NHTERKEyKE9A6UVKIc5UH0ExKq4oU1r5tydgVFYKMAC9kUmYQ&#10;cBPofW/1cEGcqyNi3ZwQ5iiHDz2/B4HLW26HaP8AxIdHYmdmNspK9+DA3n04dewEBnv60N3chrb6&#10;c2ivP4vBtnY0VVXh1IH9ZDv3ofFwBer37yZYFuE62cAJHp1MwGKFNccbabTx3PdWjLa2EOS2wcbC&#10;Enb2zlC6+sHRPXDlPc/Qe+9+FuPBf5O1P44UUkjxx5FTduh76qY2Td/a/J3ldWpbVJu2aHD/lUpD&#10;TX3FVSFHdKAvKSwGli9iCBDh3u5ky5wITgq4MqgcbeHnokCgu6OwiCFebgQ4HuYXgK0ErfiwUOxI&#10;S0NGchLKSopRlJ+HPaUlKNu7G3m7diKLvrxJ8XFCkYX7+9Lr+SEuyBcR9DzBLmQtyXJ62VoigMDl&#10;aW2OMFclQgiMQQS0KHdnbCMFVZqWhFO7i8gOHkTnqRPorDqGxoNlOJG/A+UZySiKDUNBZBByQ/2R&#10;SWprG0E31csVie5OSKT3HEPwSiQAZkZFoHR7JipLSlB3/AQ6mprQ296Okf5+DPdewFhfv+j1Gu3q&#10;xmBrK/qaGtBVX4PO6iocK8wlSObiXPluAuZ+MRuLgXXzAqkrAtZ0ZwumOskWdrShvLAAjrZyuLn7&#10;4pPPYlT2Tp8s68tc/+mnWwu/LzWMSiHFvxOJR2u3GL7nfPJN9e8ub9DQXNmsoQE1LnxraKp8nEmF&#10;BPmRHeQCO1lCX7aErgggaHg7yeHrqoCPiz38XB3g7+ZI6QQfZ6VQSYGe7gjwcIO7UgGlnQ2cFfZw&#10;crBHRFgItpOq2pmzg2xhKqIjIuHp5gYXBwf6EtvS450QQo8Lp8eHubkgxMUJgUp6Dd6dx8IEQQ62&#10;8Le3RgS9h0h6zW0EocN5OWg8dAAX6qox1HgGA2dqMECXO48fwtmyYpSnJaA0Nhz54UHYQTDMIqBm&#10;EYjT/LyQHR6MjJAAZJG9zE2Mw/6dO3By/17UHKpAV2MDboxfwY0rY5gZu4zJoUFcudArzgpyDrU2&#10;Y7C5EYP0mhfP1uB85X6c3VeCtmPlYsuva+1nMc0DCbsIVh3N4kzhFVJZ1eXl8HZ2g60t/a6Cf7Zi&#10;6+Sn+p6N68m6Omn9oBRS/LuRU1a1UUMmr/jGhk3LG76rsbxZYwsBa7XwHejhKs4E/iGwuH4V4E7K&#10;h2DF0GJg+ZDa8iDFw60N3gQ5R1sZLIz0YWqgC7nMEnIbGVwclQgl28c1qyBSX6GhofD19Yenhzci&#10;I6IQQJddlY5wsLYWRXYnK0v4OCgQ4uqKYHpOH1trBCrsECC3gT/ZwghSWVyf2pOejHMH96Hn9EmM&#10;d7RgsrsdswO9WBjqJ1i0ofPoQRzbkY6yrTHIiwjCToYTwSqDbGsyfZ4YUmlhTgqEkZoLZtgSYMO8&#10;3JEcGY7iHdnYk7sLZ08cJxtYh8H2VgwTcIbbWjDU0oTh1vO4QqpprLUJQ+dqcbHuFC5UH0V31SFc&#10;Pl+LseZaAlUDrnfwRhXncbWtSQCr+VQVAd0bMmsF3P2+WLF2CYCpW3CsZAelkOI/iJPt7et/5Oz+&#10;t+t0dF6o6WmrNmuoi9ntxnp6qhBvXjf4L4EVSRns6Syg5UNW0E1hTbZQTmrKBS6kgkx0tWBMaWNp&#10;Bge5LawszGCgrwcjQ0Noknrj3LJlCzQ0NWErV+CtdZuwfsNm6Osbw8LcCo4KR3g4ucJBZgMna1JT&#10;TvRaBLIAUmD+cjt4W1shyN4WEU72pI4Ccao4DyOkcBYuXcSL2Wk8nryKFzNTeDg+ivmBHnQeO4hT&#10;+dk4mL4VuQSszABvpJH9iydQhZLN9JKZw93KHM70Pl2tZfAgJejj4oLwgACE+QeieGcuinNysHtn&#10;Dvbn78LurAzsz8nC6X27caH+NAbO1mK06RxGGuoxQirrUv0pDNSeQH/NUVwmlTXZfg4znU2i8D5J&#10;KusKQbW34Sw9dwCUSleV0iMIP3zf6+lHyTl2a38SKaSQ4t+KyqYmdQf/gKPfMTJY2qytgc0aagQU&#10;dZgbG4n+q+jXm0uEkDX090KUnydCvV0RRNDis4RsBX3WerEYViZ62jAjdWVuagRDAwKVkQFsbGzg&#10;QhBQU1MT+fbb65C4NQmFpXuQmpkNudIZkdHx8PENhImJBYwMTKCwI7Xm6o5w+mIHuroh1M0d/qS4&#10;/AhWvjaWiCRVt48g1HGsAhNkte5dviRg9Wx6Cri3gKWZSSwM9qLn5GE07CvGsZ0Z2JMUi5ywIGwj&#10;dRXt6kS2kiwsQdXdxhpOllb0GSxhaWQsmla5xSHIj96PviGMdfQgNzdHVIAfdqUkYX9uDkq2pSIr&#10;Kgx1+0px6WwdhsmGjpw5jaG6KgzVV9FtVbjcWI1rbWdw4w+BRe+1/3wDYkhhKhzdVqydvKH1jvNc&#10;elnV99b+JFJIIcW/FrwrS0J+kYPZe8oLb2/etLJu83qoaWxWaZIt5E71MD5DSLDiUcgJYavNolx8&#10;j/T3QKgPWTUPZ/go7aEkhWJtYgBrgpS1mQmM9HWwRW2TUFa2trbYujWRbGCQ2IBVT08fWpra0NDQ&#10;hqauAbZQfuOt9ThQeRRnm1qQkr4dNgQrM97KnRRXWFAwslJTsS0+Dn5k2fhsoSflrrgIVGSno+1w&#10;Oa62NuI2Kay7l4fx9Pokfj83g2fXruD+yEWCRh0unDqKM3uLUL+7CAcz05ETGYZod1dSVRawNTah&#10;92+N2JBwRASGkLI0JDusC60tmijILYCbsxu2b8vE5nUbILewgpGmFjzsFSgvyEf5zmxs9fFAUXwM&#10;mvbvwcXq45hoPksqqwpjpK4uN57CtdY6AlYjbnS1iDWFV9tbMECKLCEiAh84uauUXsHQJmAVNvdv&#10;XvuzSCGFFP9aHKir+7ajX9g2hZP7nLGJiWqLpppq46Z12LRxA2ysLFWhAT4IC/ASi555HDLDirvc&#10;YwLpNoJWmKcrfAlYbnbWX3e7G5JK09PSgKG+LkxNjOHl6YmU5GRkbd8OYyOjtT0NTcQyHC0dfahr&#10;6QqF1Tc4jI6ePuwuK0diSjo8vf1gbGwKUwJKXGQEYkODhaLzVdoi3MMRuQkR2JuWiLo9hRglS3hr&#10;sA93Ri9h6eYMXpE1fDoxhttDfQSzBlI81Wg6WIaBmlOoKS3Gjshw+NmROiS7mRTFo3C240TlERQz&#10;oBxdoJQ7wIDe24a3N0CPlw9t2gJrC2tUHTmBXZk76HOawt7MHHlJiTialyPqYTtDA3EkKx29xw8R&#10;rOoEsK621GK64yzmeloo23Cjuw1T3e0YbjuPdAKwm4c3gmOSYekWsFg0MLVh7c8ihRRS/N8Db/wi&#10;p1JX+dEnDV6ePo8VtrbL+mTpeKMJdfXNKjsbK4QG+iKcFFZMmC8pAn+xjRevI+StvJLocpSPOwKc&#10;HOBsZQaF2WrzqKWhPlkqLViQ2uI1cwE+3khOiEdachIigkPIYhlAm+yWzIytnzEpMHucOHEKbe2d&#10;OEjQiCCAJKemIyQkDJ4ennBycICnixOCSclw7Szc2xmJwV7Ijg1BaUoczpSVYPhsrQAWK6xnpLCe&#10;X7+GR1zD6u/BDAFiggDRdeIIWioPkoU8ilh3d2THxCA9KhpxIaEI9wvA3oJigtZhYUOd7ZVQ2ipI&#10;bRmRvTWFtoYOosJjMDo4iuH+Syjfsx9OPO6YlGioQo4Tu3bgdMEu7E2MRX1JHtnDUwSsWky01uN6&#10;+1nc6m3FfG+7WAg92cWLtBvFQm4lgTr450kq248Dl+o6R/9q7Q8jhRRS/N8Db8SnFb3zzjtOYx/Y&#10;OSwrZdZi0bK2prqYMGprY6UK9PNEGKmpaAJWYmQAkghWKQysULpONjE+wBuxfl4IcXOCv7MDvBzk&#10;AlpsDRXWlrCXWcLVQYHI4EDs2p6JQ2VlBIZC7CKLtSNtG3K3Z+Ng2X4cI1BUHjiII4cO4+jhI6ig&#10;y7uLSlBWUkqP2470xDgkRYaQwvNBenQQ0sL9kBbijZLkGDTs342RhjrMD1wQCuvRtXE8mbiCBwSv&#10;G72dBKwOTHfxxIQ2jDc3keJqQW/NabQcP46D+XnIJbvJ3erZSSkEkWzszS9Ealwiwv3pdRKSyRYH&#10;IyEqDr3t3WKyQ09LO+oIsDvT0hBKIA2wlSGE8viO7eivOkbWsBTdJyox2d6AKW5r6GgQCouBdfNC&#10;B64TtEbbm7E7dye8PDxXrORK+EUkvqjqGZJqWFJI8W8H3khIzrP9ob7lhMzI9JWDuQXeNTNZMdDR&#10;FMCS21mrAnw9EBrgiUiCQ1y4rwBWElnCrSE+BCxSTnQ5JSwQ8aTEIlgBubvA3d4WDjJzOJJCcyeA&#10;uTvYw4OUVoiPF1Jjo1GYtR378vJxdE8Z9uXmo6q8Aif2l+PQnr2o3L0H5cWl2LMrD2X5+Tiydy8O&#10;FOajdEcm9u3ajvzUeBSmxmE773tI0NpDl5sr9xGIGr5WWI+uXcXD8TEsjg7j/sgQ2cJ+Ulq9Iqc6&#10;2nC5qRFTPV3oPn0KB3dmoyB5K4rS01Cem4dSAha/r7MnqjDQ1onJ4cu4NTmNoc5ujHT34nJPLxpO&#10;nEDBtnT6/IHIiAjBge3pOFWQi6PZmTi+czs6j5Tjyvl60eE+3dn4NbDmelq/BtaVzlYcLCqAo1y+&#10;4u7uhcojVa8a2vt9paZRKaT4dyKjYL+x0ffNRk20dFfkRkaQm5uqTPR0oLVlMxzkNqogVlgBXmKO&#10;eyQl17ASQ/yQHOaPVLKE6VHBSI0kBRLsJ9odeNkOd8F78AJouQ08lfZk49wQ5uOJ2CB/kenRkchJ&#10;TETxtm0oSElFKamb/Tt3YdfWJGRERWF7bCzK8/LEsLvqA/txcu9uHCstwDGyWiXpidiVEEGw8seu&#10;2FCUb09G98nDZPmaBLDuX7mMJ1PX8PjqFTwcuyxU1iKpLobW7IVuLFzsx0xvN270XcBYWyvOHzmE&#10;0vRUZEZGID8pCcXp6fR6e+l1y1FXeQi1FZWoOViBllOnUL1/Hw4XFqB8Zw5qyveh5sBedJw6jqbK&#10;Axg5V48JsnkjZE0nWkhZdTRRNuJGz3nMELQYWDe7W0QN61pHC8YoK4sLYWtuhm0pKbjUN7jcf/HS&#10;yZycHGnhsxRS/FtR8ncnv/Njc5tuY01tlUxPF3ZmxjAlYGmrbVI5yW3JFvmIWVc8VoaL7HyWMIkU&#10;VVp0CDLjVzed2EbJyothxr1a0Qw4b57k4CLOIAa6OiLMy42gRmosPAQ7EmKRkxCHXYnxyIqOQnpo&#10;KNm7EKQEB2Mfqa/DBXlibV5t+X7UHzwgdp2p3luC8pxMFCbHITc+gmAVhry4cBzJ3Y7e6mOirYH7&#10;sNgOvpi5jqfXJgSwGFac94Yv4hZbxkuDWBgaJGD14TrlSGs7OqprcKSwCLviE+h9BCM/MQEVOTtw&#10;gpRdXdke1O/fi4aKcjQdJnAdPYyOqhMEqpPora8RfViXGuoxfK6OANWC2Z5OXGsnSPW24SbvUShm&#10;YZ0X6mq2q5ngtToXa6yjFYdKCkmJWiI3MwNTFweXxy4Oj1a1tGxc+9NIIYUUfxz8BbGxc6w30f3+&#10;soWO1isGlrm+LnTV1FRKmYzA40WqiZtFPRBFwOI1fjxplCGVnRyNrKQocdy+NQqpMSECXImkvhJC&#10;uAXCB6EErWBe+0eqK5wuh7g4ItzNGZFkHaPcXZHg641sUlz7CVSndpfiLAHq1O5isYi5/uA+VJUW&#10;4UQxWUMeE5OZguKUeOTFRyI3LgJ70hJxencBLp6pFjbrwfhlPL9xHV/NzeL59Umhsm4PDgh1xcB6&#10;ODZKFvES7g5fwsOrV3F/fALXB4YoL+FScxtaT57CkYJCbA8PQ05UJAriY1G5Yztq6P3Ul+3GmX17&#10;0HhwP3pPV6H95FEMnK0TTaPXutow2dlGcOrCPbKgC0N9mO3vxE2x0WonWcNWAazp9iZMtjYRsFpE&#10;d/yhYrKEMguyxTsx0dmBhqPH7p0922wq2UIppPg3Yndt7dt2Tu5lJoY/WLEw0FXJzU1gZWgAXZ7U&#10;YGGlCuVZWF4EK7KG3O2eQCoqJTIIGYkR2JlOaieDJ4AmIi9zK10nxUQA255ImUAZF4mk0ABsJcgl&#10;kWVMomMid5mHBpK1SyJrlYWTe4pJSZXh3KFyNB4+iDqyWU1HK+j6AdTsK8GZg3txkqxgxU6yjVlp&#10;KEqOxc7YcOyi5+bbWo4exPD5M5gd6MHjqat4wS0NC3P46uYNAS22hK+BJS4PktK6eBGLV65gceIa&#10;Hl2/iYWxSSxO3sBU/xCGCFwtJ6oIkIU4lEsWlOza3vQ0HGfVR+BqJZXVefwwLpw+gcvN53CNLN5V&#10;Uk3zZEfZkvJyoLujpOAIWJxzA10ELIIZ2cGptkZcY2CRurpM0DqQmwMvezuU79qpqsrPQ97P418c&#10;PnzcVgKWFFL8G8HzsBQevolmJj98TMCCg5U5ZEaGKu2NmwlY1ghxdxeLkNnmce8V1694L8KspGgB&#10;qpKd6SjKSUPxWpZQ7qbb9hJMSrPTsTsrHaWkjMpzs3G4MBcndhcSoPaireoYOmtOoo3s3PnjlTh/&#10;rALtVUfRdvIIAeMQAWs/6sp34+RuUlcFO0hdJWNvRhIprDhx3JORTMorD130+MsEgtmLF/B4ehLP&#10;ZmewdIuANT+HlzdmyBpeFcASxXdSWw8uj+DBlTHcJ2A9n53D4xvzeHRjAXcmZkTeujKJ2eErIkda&#10;u9B/rgktx08STA+TLeTxMWVoP36UbOAZjLWex3hXO6bptW8O9uMOAfEWgXGeATl2CQu8Z+FAt9gF&#10;+kYPWcG2BmEXJ3hDiuZGFG9LQ6irC1niYMQ4KFTFW7cu1NY2SuORpZDi3w68EfDzBBeZpdWCjbEB&#10;7C1MYGNqBK2Nm1V2phaisTKErBvbwcQw3imH1FVcuABWXsZWFGSnYHduBvYX7cABysN783H60F7U&#10;EnDqD5NKqihD7cEy1JCKqiWLd5ZUVPOJo+ioOYWu2lPorq9CT10VgeE0empPimyvYmhV4kwFqSsC&#10;1r7sNAJUEkpSEwS4Du7MwGGC2LnKfeg8dUxMSpge6MPD6et4cesWXt27h39eXCSltYCnU9dwf3SY&#10;bODgavH90iDZwXFSY2Qdb9/FC97Zee4OHt28jfvTvOfgLO5O3cT963O4R8fbBLG5sWuYuXQZk/2D&#10;GO+5gCtdPbjae4EU2QCmh4boZ5cwx7vnjF/BvQkC5NgIbo0M4vbIAG4NXcBsXyeutpEa6yRL2NUq&#10;luYMNp0TNbxwAlZW+Beq7f5+qN6zp7un55q0Pb0UUvx7ERz3Syu5jd24PdnBD6wtVNYmhtAmS2hj&#10;Yr66hs+DFZYnActXqKvM+EjsIGuWTZmfmYT9hdk4WV6CmsNk7U5WoK32OFprjqONsoMBRPapo6aK&#10;4ERQOlOD7jo+1uLC2VoCVQ36zlZjgIB1gcF1phrd/Ljqozh3eB+OFu1EWVYKStISkEuvywrrcH42&#10;TpTmCgXWXX0cl5rOYobU08Ppaby4fQdf3VvEyoPHWFq4Q9C6hUcEkTvDQwJc9yhvcw1rcgrPbt7C&#10;89v38dWDp1h+/BKvHj7HI94B+uY9PJq7L3Jx9i6e3HqAJwuLuMd7El6bxuL0TZG8Vf7CxKTYWPXu&#10;1DRBbhqPZmZwf3ICd66M4O7lIbKKvbghWhlaCFakyHhiAyksLtanhQRhW0gw9qamYs8vEpb/oaoq&#10;t66uThovI4UU/14k5vz6ewq54h8cZZYrznYyFVtDbTV1yIzN4O/s+i+AlR4dgqzEaLEfYQYBpHB7&#10;MsoLd6CWYNV4shLtBKvehtMYaKrFYPMZDDTWo7+hjhTFWVxqacQl3kvwbD36ztBtjWcx0txAeU7k&#10;UCMXsU+j6/QxNB0tR3VZESoJTrsSIpFNr8vA4hpWaXoiykll1ROw2slOXjxzGtf7evHg+nUC0F18&#10;df8RVE9eELgekOJaIDhNYuESF8Mvkh28jDsErRc3b2KJFdbdB/g9wWr56Su8fPACT+89xZM7T/Dk&#10;9iOC1wPcn72HZ3ceUz7CIllHhtaT+bt4dusuHs6Snby5QArtNiUfCYCk8J6QFX0wdRX3xkcIlAOY&#10;JWDN9LYKYI21NuJKRzNZ4EpEuTmjjGzh8bxcHNmZ/Wqku/vjnJyc/2PtzyKFFFL8axGXU/dtheKD&#10;v3W0eefVB7YylameNjQ3q8GKgBVACostYaSvu7CE6TFhoqCeER9Fl8NRRBZt364MnCKF1XD8INpr&#10;jglYXWohGLU24CIBi/PS+XMYbiZgkRUaPHcGQw0Mq0aMtjStQasBQ01ncLGhloB1XNi9U3sLSV2l&#10;YkdMqEiGFdev9pNFZFt4siQXDeV70Esq61p3J+5fmxQgYcWElyv4v54uYenuIimpedwfHxfQukXQ&#10;WiBb+GjyGp7NzWFp8RFWnr3CyvMVLD3+Ci8f0mMeMbxe4vm953hK8OJkaD29vaq0nt1exEsC3dK9&#10;h6TC7tD1+yKfkqJ7sXCbIDmPpzeu02tcIUBeEsBiOzhBOUpgHqbfBc+fD1bYoW5vqepM2R78prR0&#10;6f+8csVYKrhLIcV/ELxLi9LJPVYpt1/ipTSiD0tdXWVnYQV/AlaQmyvCvN1Eu0JadKjYnn5bXCSB&#10;Kxq5ZNFKSWUd352PRlJFXXUnMETKalh8Mc+KZBitgqmRkr60Ledxpa2F7FErxjvbxBkz3q+v/xwp&#10;rIZ6dJKFrNlXiiMFOShIihWwYnXFZwmPk0VkUB2j47HCHJw7sFucsWOF9XB6hhTWPfz+0QtgGcAK&#10;8OLOIh7fuIkHpLJukS2cudCDuYt9ZNUGCCo38JAU0hIprN8/W8aLR0t4RsB6/mAJTxhWd5/h8e3H&#10;eESW8PECqbV7T0iRPcbzOw9XoXXv0ddHzhd3yF7evUdWdAHP52bwdOYa7o5exFx/FybaG78G1kX6&#10;nIdyc8RMr6aDB1YaDuzH2cpDE1evXpWmNUghxX8UfKbQy//zDx3sHX5nZ0XA0tdVGWhrqXgDiiBP&#10;T7GtFgMrPtQPqQQPTraDO7bGImdrNPJTYkURnIvk7acOk0qqEaC6RIppmHKUgMVn1MZamwWkrna2&#10;C0U00dWBSQLIeFcnWUf6IjeRyjrfSM9xEofydiKfn58UXVFynFBVx4t3oW5/icjTpL5qyTI2V+7H&#10;YP1pzF7sx7PZm3hJ0Fh+9Bx4RZ+K8+lLUjy3CU6zuDt2GdO9DI8WDNTX4ObQJWEJXz39ivKVANZX&#10;T1dEvnxIKuvhV3h+/zme3X1Kx9V8QZbx5f1nWKLLrOSW7j8Rxxd3Hwo4vlgguzh3E4+mJ4XCujnQ&#10;jfmL3UJhXe0gRbkGrL0ZaYghS9iwfy/Olu9XtdXWF42Ojv7F2p9ECimk+LcDb/wibZeRQuk8wxuf&#10;WvA2W5RuSgeE+Xgj1Msd4T4eiONeqqggpMUysCKQnRiNHYmRyE2KRmXedpwmgJyrLBM1qMFzNRg9&#10;f0ZMAuXkiZy8J9+1rlVYvQbWWEcHrnR24WJzMy61tWGw+TyaTxzD3u0ZyI4OJ4UVhxPFueK5udDO&#10;dS2uXdUztHYX4HzFPvTVVOF6bzceTU3h6ew8XpLqWXn0DK/uP8IrAtgjUl4Prl3DndERLAxxTakb&#10;4wTP+eFhUkj38GLxCR6Ranqw8BAvCVpLj1/h+eILvGBb+PWRFBfB6vHtR3hC9vAlXX/18CW+oiPD&#10;i5XWk/k7eDp3C4+58D5xBfevjhKsenCzr3O1fkU2mXvGuNl0R3QEcuOiRV9X45HDDy/81/9qT3iV&#10;7KAUUvy3RMbf/Wazk+tPe50cnV5ZmZvBTmYFn48+VIX58DIbDwGsaG4cDSdbGBsiWhsyY8NJYUWh&#10;IDUOR8ie1ZeX4szB3Wg7UYn++ioMEbTGW0lVNJ0VyYPrrpPCmezpWoMWHXsu4PrAIK709GK4sxO9&#10;586hruIgitKSsT0qXCitk6WFOFy4kzIHp/YVCaVVuTMDR3KzcKasFO3HDuMyWc5bI8NYvDZJwJgl&#10;lTOPh9en8ZjP3JEdXBwfF/WrR+OXcX/0kijAzw9fwv3rN/CEYPOUgPXkDtk6AtAzUlBceGdIiZrW&#10;Y1ZgyyL5+lNSXQyyV4++wtKD58ImPpq7KwrwT27Oi+L/vatjouh+7/Igrne3CIU1cr5enFjoPn0S&#10;SQG+OJKfS7+XhleddXUTpK7UpfqVFFL8N0ZOTt2byo98f+nu5b1kb2cLO2tLBPp4qkJ8eH67278A&#10;VjovyyEryHbwNbAqSGGx+mk4XIaO6sPoP3MKF8+eJku4+iVle3il7Tym+7pxnfIag+tCL673X8QU&#10;9zf19WPswgU0V59GRVEh0iPCUJiSRCDMQ2X+TuzN3obS7SnYvytDnDnkDVLL0pNRkZ2JqqICAmSN&#10;AOF0fx8WSEnduTyC2YE+3Oy/gHk6srK62dcjerFekl17MT2FW5cIXOMTuHd9VvRgPZi9jScLXFhf&#10;zZeLzwS8WGGxTXz17J+x9ITARcfl56o1y0jqikD3lKD3cPYWHs7cxOLUJMFyQigs7sW6OdCF8fYm&#10;1WjLOdWV9ib01lcvZ9Lnazh8CJdaWl4MdvcePHas5y/X/hRSSCHFfxRcx/rgk4D3ndw9fyeX261O&#10;aiBI8eJnnrQQRpcj/DwQFeSJ5Ogg7EyJQ+G2rcjjY1oCynMzcXp/MRqP7kdXzVEMnKvGYMNpyhoC&#10;Vi0Bqx5X2s9jsrcDE93tGCc7ONHbQ7C6iOuDw7g+PIJL3d04c+IEirZnIoP3B8xIF9AqSN2K3JQE&#10;7EqNR14aZXKs2Dh1b3oKipMSsZ/sY/2BfbhQd1oorfG2ZlwlOE51tmK0oQ5XmxvEkhgeT3x7sB/P&#10;J69ief4mnk1PY350DHOXr+D21SksXr+Jhze4PeEunt4i1XX7oQASq6qvnvz+6/oWA4uPzwlkLwhq&#10;z0lhPbvzQLQ3PCR1d3/yGhYnx3F7bIiAdXGFgTXZRe+p47z4HQw1/v3K7vQ0VWt19cpod8/vev5r&#10;32eSupJCiv9U4A3v+DStd50+nLe3l+PDDxQCWCG+ZAl5bIy/N6JIYUUHeyMpKvBrYIn5VASsA6R8&#10;qsoKcO61wjpbRdA6hWGyQSPNfKbwrFhCM965OlplrLMdV3tJYQ1ewlWC1tjAADqbGnH66BHsIEil&#10;hIeKTU3Tw0KQEOCDCO/XrRVkSSOCsS0sCBlhwShIShAzrer2l4mJCq1HD+FiXTUuic0gTuJKQy3G&#10;G+tFzna1YZqSB/094vEzV8dxl6zi3MioANety1dx68o1sonca8XNo3eF0np294lQWWwJV16qsLIE&#10;LPORcvnJK7y8xy0P90Vf1oPpG18D6+6VS5gfuqDihdDTvTxplD43WeRLzY2qwwUFK11nGzB2cWSm&#10;sa1HWo4jhRT/2Yg7cODbsvecWuX29nBzUZIldF/hscShBK2oQF/EhwUijpfnxASLTvf89ESCVqJo&#10;a2CFdaw0F/UHd6P1xEH01B4jW1hFyqrua2CJBlH6wo6Q+hkjhTVOwLrc3YvR3j5c7OrC+bP1OHpw&#10;P1JioxAb4I+EQH+Eu7nA0cwIepvegi6lhb4mlBbGCHJyQFKAH/K2xmN3Rhoqdu3A4dwcnCrKx7l9&#10;9B4q96Gv6giG605hlOB1KncHttHnSKXPw2fmZrhvi6c3cH/W6ChmCZzTA4O4QWrv9vgkHszMY/HG&#10;LQEu0crAZwUfL+GfX5IdfEEq6+nvsfJ8Gf/89BWWGFgL3Eg6hyc350TR/fH0NdwbH8bcYK+Y3DDb&#10;17Hyf/a0kSU8L5blHC0pWelpbFm6cmXq0MmTJ9ev/QmkkEKK/9bg0+rmdk4lNrZ2KielHAE//UgV&#10;6ucttvqK4u3jGVjhfkheAxYrrL056ajIz8ZxgtWJ3XmoPVCC80cPoOv0UfTWnhDJ3esDZ2swSCqH&#10;m0dH20lpELCu9PRgpKMbw1096G5twZmaapTvLUVSTCQifLwQ4+cj5sXL9LSg/vY3sOmtb0Dt7Tew&#10;geSg5je/ARsdLYQ4KUlthWBvZjr2kYU8QPA6nJ2J6oJdaKnYj0KCn4OGOnTpMQaUsnVv4XBWBtnE&#10;RkzQay5wHYuANTNwEZMX+gW05kbGsHBlAncmrgtwic52snwvF5/i90/IHj56iZcPnmH56RJe0W0v&#10;+Gd3H+DF7bt4uXCbgDWNh2Q7b48OYpbsII+ZuU6wmuxuxURXKwYaz+J42b7lga6+maGr132k7nYp&#10;pPjvCK5j2Tp5JVjKbFQKextWWAjmTVN9PEUtKybEX2xGsZUs4bY4PkMYLYB1qCiHYJUvFipX7y3E&#10;uYq9YuxLRxUPuztM0DpJaus0LjaQ2mptIoXVQtBqw0h7O0YJVv1tHWioq8OJo4dRUpiL+Mgw+BCI&#10;wnhKBMHS10kBCyNdbF7/LWx86w1orH8LxuqbYa2jDQs66n3rDcR7e6IgMR5J9F6LE+OwLy0FPuam&#10;2EgfS4PS9FvfgrOODlI9PVC1KwedRyrFuOTbw8Oksq5ibngEEz0XcO1CnzgRcGNoWEDr9tVJcSaR&#10;61PP76w1iS5y79UTLD96JkD1kuzgq/sP8fIOWcibs7g3MU7qahR3Ri9ipq+DLGGHaBq9RpZwvKtV&#10;1d/w9ysnD/zd8oXuvqbWsanvr/36pZBCiv9kvOHo+8XHJhZWy/Y8z93bDYE8OZTbGghYsaEBiI/w&#10;R2Kkv1gEnREThoL0BJQxtAp2iHaDU3sKULuvGA0H94p1fp0ErAs1J3GBrFn/mRoMNJwhS9SAi02N&#10;6D9/Hp1nzqHt7DnUnDyJigP7kEfWLiI4AI7WlggiOxhHtjA9NhqRwf6wszKDEaktGzNjuFhbwc3K&#10;Eq4EJV8bK0S7uyDeywNbSZnlxcfiWH4e6vftw9nyA6grK0NtaSnqKGuKCnE0eztaDx7Arf4LeDzJ&#10;I2luihaImaFLYhIDJystrmstXLmKe5PX8fgGWb2b82K9IC/BeUZq6un8Ar66e180pr6k257OcUvD&#10;FG7zwucrlwhYA6SwOglabQSr86SumnG18x9W+hvOrpw4cHCxoaEluWl0dN3a714KKaT4z8ZHYT+3&#10;+L6pxUNbW2uVt7vTmsLiee6+X1vChAieiRWEzNgw0dZQtC0R+3duw7GSXaghWDGwzhGwuk8dFdDi&#10;iQqcXdUn0F1zChfO1KG/4RwuNDSg6VQ1ao8dxyGC1d7SYsoibCVL6GBpDm8He8T4+yI1OlLYxOiw&#10;IAGzSEruDwtydUaAgwIRBLZYL09Ee7gjJzYG5yorMHXhglj0/IJg9OjaJBZIMV1pbsE5gtixnTtx&#10;pbERd0ldPZ2eFVMbXi7cxd2JKdEPxsBilSVqWgQxLsrfvTqBxanrWCSwMZie3+Keq5tinM2TGzdW&#10;k6wgryF8cO2KqF/dGu7D7ZE+HuSnun6hFdcvtImTDn2N55ZPHKwcqzxap5DsoBRS/AkRlJaj9V1j&#10;i4V37GxWvAhYAV6uCPVlYPHuz75kCwlcoT5IDPPBVjruTIoWhfe92Wk4SsDi5TlnDu4Ry2fOHz6A&#10;5iMHv4bVap5EV001umpr0FJ9CmeOH8OJg+XYX1KEA7uLsbsgF9sS4gSQXG2s4Wlvh2CyhgzMiCB/&#10;hPh7Iz4qHKkJsUgmiCVHRmBbTDTSo6KQm5KCIyUlGGxpJrU0iIneXswTbOYIViMEq6bDR3GyeDeG&#10;zjbhzvBlvLgxT6C6j+e8oPnWPVJQtzA3No6x7h6yre242t1LwBrCzMWL9DwjuD9BFvHKFTyanibF&#10;dQN3r7H6uirOCC7ytmITY1i8Oor7V4Zx9/IgFghY80M9yzcvdovxMhOdq6NlehoalksKd58rO/T3&#10;0rZeUkjxp0TO7sN/rWUmm7B4R7bi5uJAltANIT5uiPDnM4U+iCFoxYfyXHc/pEUFICMuFHlpqwug&#10;ubWBVRYvoeEFyjVlRQQu7nw/TKA6jg4xUfQomo8fQcvJ42g8cQy1RypxZN8e7C8uEFlCljA7ZSvS&#10;46IRE0RqiqxoEAHL391V1NICvD0RSjYxnmCVlZ6K3Xl5yN+ehcN7y3D6EL3OuQZ0kcU8X1WFrrp6&#10;jHV2EXCGcKWzGzfouHh1Co+nbuDZzByponm8uP1QnAXkwrlYKE22b3b0Mj2uW2xQMd7VhYnubswM&#10;DOD25csiF6+R2qK8Mz6GW2OXcJc72seGsUiX7xOo7pIVvDPcj/nBHlF0n+7rEEtzGFhjrU30/s4+&#10;zs8t+ttf13VKG6dKIcWfEiUn29frWL5zwdxapnJS2qsCvQkU3i4CWJEB3ogmaMURtJIj/LEtNojU&#10;TfDXwGKVxR3vPHSP61lVpfkiWXHVU56t3CfmtTcdO4TGY4dRd+ggjhOsDpYU4EBxPg7QsXRXNnIz&#10;UrEzLRnp8bGixSEmNBhRIUHwcnWBq5MjbGRW8PP1QXxsLDJS07G7sAQNNfU4duAgDpbuweE9e1FR&#10;XIrDdPl81SlSXK2iQXVx8jqeE5DuXpkglXQDT28uEKQe4vmd1akLDCye9nBvahqTdP/LHZ1kDfsw&#10;1deL630XSKkNYX54CPeu8LIbUlOkquZHL2KBkue43x2m4zDB6lIfFghW8xe7yAa2E/BaVFc7m1QM&#10;rMttTeg8d/ZeTk7BL4/1SN3tUkjxJ0VZS8tbOlZ2zRY2NipnRwX8PZ0FsEJ92ZYxsMgWBnojMcQH&#10;qZG8Xb0fdvDynPQEFGdsFbUsXlfICouTYdVwaJ+YDlpHl8+RTTxTeUCMTD5RVoqKojwcKMzFvoJd&#10;2F+Uiz15Ocjbno7s1CSx23P61gTERYbD39sLHq5usLOxhS2lg4Mj/PwCERMVj53ZuQSt3dhTUIrU&#10;uK3ISklHSU4uSnbsFNA6ub8cfY3nRX3q1uUrmBu5jIUr4wSmGTy8eQeP5sgOzt/D04V7BK37eDJ3&#10;SyzZmSFATfR2E3A6xYSJmX6C1uAAbl0apMu9Yo78wuWLuM2K6lI/7orso6TbB7txk5TV9R6eTtGk&#10;uta5Ol5GAKvh3PyvduR+mSNNF5VCij8t6uquvaljaVctkytWnJQKeLs6IsDdiWzhKrC4gTQqwAvx&#10;vOszqayUyACxP2FOUvTXZwx5kfIJghWfMeRWh9P7isU6w9P7SwhUe3D6AOdeVO3bjfKCndifvwOl&#10;OdtRsnM7QWcX8ndkIiMlEenJiUhKiEdQQAC8Pb3g4uwKJydXyKzlcHR2h7dPIAIDwrAtLRsFu4pR&#10;eeAwcnfkITNlG7LTMpGTloG8bVn0PqPRcroOQ20dOHf0ONpO1+DOtUncvjaFW9dmcP/GAhZnFwhe&#10;t0UDKJ8BXJyZwfzYZVJmFwSwxtqbMdXDO+HwPK0LmLlAQLrYi/lLpKQITgsD3bg90IPbF3twZ6gH&#10;t/o7xMYTvC/hJMFqsrOBgaUaPn9u5R/q6mZTMnZ8WlkpjZORQoo/KX5WWfkXWpbyfZY28leODgr4&#10;ujnDz80RQZ4uCPfjJTpeAlgJITzfPQiZvAszZTapLLaGe3akib6sKoIVnzHkqaG8xvAkw4uTwHWk&#10;JB8VBKaynVnYk5OJoqx05GemIi8zDUU7yRJmZyI5IRYJcTHw9fUlMPnC1c0DPr4BsLFT0GVveHj6&#10;IzAwAgEB4UhN2Y7iwr3IzSnE9m07sCMzB1lp27G3oASF2buwK307yvKKUHWwEi01tTh/qhqj3T2Y&#10;HbsqgHV35hbuTs/R5Wk6zpLiuoWHs7O4PTGOWVJTEz0dGGo6ixEeRth4Rmzaer27TWwuMTvQgdn+&#10;Nsz1tmOekkHFebO3RWygytDiHaCvtZ/D1fYG1XBzA+qPH59Lyf4bt08/xTfXfu1SSCHFf0/U1dV9&#10;U8vS/ldmP5EvOTo4wN/DVQDrtcriM4ZhZA+jAzywNZwUVkyImN6wfWskdqXGoiQrGeV52wWcGFRV&#10;ZYUEqUJxBvHE3gJUH9iNY3uLcICUVSkpqdz0FGxPiscOsoDZ6cnIouuppKwiyQYGBgXC2k5OaQ+l&#10;sxsUShdSWO4EqjAkJW1DdFQiQoKjEBocjfxdJcjO3IWMNIJg8V5kpm5HPlnF8tIyHCjZg6Idu1Be&#10;XIqB9k70NDWj41wjLvddxEjvAK6PXhU5PnAJk5dGcXvyOhZv8ASH65i7PILrZP/GO1vFtInRpjMY&#10;bz6HyfZGXO88j5keglJvs9goVeSFVoJVM2a7z+N6RwPdh/chbFRNtJ0V87B4tv3Jiorp7L8pfo8b&#10;ddd+7VJIIcV/T/CXSO8nylizn9j9zsXJGUF8Zo5gFejhLIDFyWorzNsF0YGeSIwIRGos7wIdg/yM&#10;RBQTsCoKd4i5VacPlIjRyVV0+diefBwntXV4dwGpnWyhqri4np2ajK3RkdiWtGoB42IiERMThZCw&#10;EHh6e8PKxhbmVtaQK50EsOR2DvDx8kdGOikxUlQxUQkID4lGccFuUla74OcVgJL8UuzcvotsYRYq&#10;9x3E4f0HUVZQjPzt2ag7XoX6E6dQXrIbjWQTD+3Zj6aaM+g534auxhZcaG4jcA3i5jipr4kJzI2N&#10;4vrFPlztahMLly/WVWG0oQaTbecwRappursRswJYLSIZVDe6CGYdDLWzQlldazu3Mt56FsNNdehr&#10;qF/ev2fP6C/ziq3oty1NaJBCij8x3rBw+cTNxFK+5OTotOJDlvA1qFYVlidCvemylwu+/MRdFR8W&#10;QNAKQlZSjNhBp5Qs4YH87UJNnSKFxaA6ScAq25mBfXlZOLS7EHvzdmBbfAwyCVIhfr4ICQxEUIA/&#10;PD3c4e7uhqDgIAQGB8PZ1ZUsoBz2CiXcPbxFkd1B7gBPVwIlgSqXoJQUuxV52Xk4uPcgdmbuRGJ0&#10;IjJTMkld5YncnV+CmuOnULgjFwVkD09WHiXbmYedGVmoPnKcILZDqK/KPftwdF85TpJtPF9Th7H+&#10;AYz0dONqfx8m+rj7vRWjLQ24dO40Lp09havNdRg/X0OwOk+W7yxmOhtxg9TUdYLUFOV01zlMtNXj&#10;Mt1ntLlONU7gunT+DDrqa1T7yvZdSPhVrv7a71sKKaT4U+I93whLE5n9bxWK91d83V3+BbBCvD1I&#10;YRFUSHGxNYwJ8kVydCgprDgCVgr27tyG/XmZqCzKwdHduThcuotUVR6BbBtKczKxh2CVlZIIXlQd&#10;ERQAF0dHEBjh4KCEnVwOO3t7uBC0XN3cCFQK2NrKSVXx9Ag3eHt4wt3RBX7uXijM2oWdaduxe1cB&#10;Knbvw/6iPaSiSun5S0hB1ZBqOieOh/aWY29+MQ6W7hXHSlJUh8vKBcAq9+7Hkf3l9Lgi7M7NI9VV&#10;in2FxSjI2oFjB8pxsaMDF86fx6UOHt3cIDbWmOhoxFhTLS43nMJEax2pqDMip8n+MbAm286Qoqqn&#10;JOg1n8bl5lpSVjW43HoG/Y11qraz9a/yC0taf5GZr7H265ZCCin+lIjPKdIytHx3ysLyJyvuzkoE&#10;C2XlgWAvNwEsno/FKksAK4TrWGwJV4FVlpspgPU6Kwhc5YU5ZAHTUJidgfysDLG42VkhX+2psraB&#10;pYUVLCwprWSwtrWDguDl6MQQcyBYyaG0V8DH3YPUGM+Uj0ZaTJxoVThDCqnzTAMutnaiv4Xh0oah&#10;jl5cHRjGvek5zI5dw5ULFzHc1YvGqtOoOngItfSY04ePofrQUdQeO4ETBytIZW1HXmYmMhK3Ylti&#10;EqmvTKTFJ2J3Xj5a6urQVF2F8d5OUlnNuNRYg6sEn+GzJzFy7iTB6zSuttRhiiwfp1BeLbW4QrAa&#10;bTqF/vrjKgbWJYJcz9kaVWPN6Vd5hcV/n1NWtnHt1y2FFFL8KVFUdGSDjrms28zCctlZaQ8fVyX8&#10;eV0hAYstYbCXOwI8uDfLQyyITggPIosXiXweN0MKq7wgGwcLdxC8MrA/Pwt7dmUiNyMZOdtSkJmc&#10;iGB/H9jZWBOsrCGTWROsZLC0ousEJzuCEwPLiZSXq7Mz2T83gpU7YsO4sL8V+wvyUVlcjKOlpWg4&#10;cgy95xrF/KrpoREsTt3ALYLUFAGrtaoO7dX1uEQgezxzU+TMpVGM9fShraYepysPo6HqFE6UlyN3&#10;2zYkR0VhW0ICooJCEB0ahlQCVmp8AvIIZvXHj6H7XB2GWnjrsnoMnSWAna8lYHE965S4fL2tQQCL&#10;L18+T8rqfLUAVvepQxg5Xwexo/Xf16zUnDixlFe691CO1DQqhRR/nuDt0rVNrQ+8I3/vFQPL0dYS&#10;znZWBC1nsRDanW5zVdgiiFQWrzFkpZUcGYxdaQko4mF+BKwT+4pwdE8+DpXmYm9eNnLSk5AcG4Xo&#10;8BB4kuWztbGBFSkqcwtLmJiaw9zcStg/pdIRjkol3F1cEOjjjSDKcH9/UnAp9PypKEhPR0lGBgpS&#10;UpBDQClOz8Te7Tm4cKYRo6S0zlUcxeG8Yhwr3I0DWTtxJK8Qp8gO1h+oQMdJgkgrby3WT2qpWyy+&#10;rj18CHnb0pEWF4sdaWkIDwhEgLcPoghaYYGB2E6vU324kmtPuMTDB1vPYYTU0rU2hlONUFjXyAZO&#10;tTeQHTyLK2vAGmmqFnmpcXVMdHfNCbTXnlKdqDz0+Je/ys3o6en51tqvWwoppPhTgs8UGtl9EGb9&#10;nuKpUiFXOcllcCJoeTraw9fNCZ5kE90IWtzyEObnhRAvVySEBSAnJQ65afHYk5OO42UEioO7cWh3&#10;viiypyXEwIfu7yC3g7XMigBlCSNjU+gbGsHAyJiuW8CeJ526ucHb0xMhPHE0KhKJERGIDQ5GbFAQ&#10;wr28kRwWivSIcILUduzLykZeYgoKk9JxIHsXqkv3oap4L84eqET93oNoO3ISF6pr0VxxBNXFpTiS&#10;k4vy7dmo3r0HF2prMXS+Cf1NjdiXn4uMhHgEe3vDg1RdsJ8/Anx8BbSS4+KQTj/jNY/dYjwOwYqs&#10;4XhLvTgLOMGw6iBYEbCuNteTFazFMKmuwbMnMETHUbqtt/6UqqfuFOqPHMLf7T8wm7Q976dSS4MU&#10;Uvz54g1n/+gf/0hmOyy3s1n5SGmvclfakbKSC2CJ3ixPVwSQRQz390aotxsBxQeZCZGkguJRuD2J&#10;ILAdx7lhtHwPKncXCSvopJDDwsyUlJUV7BUOkFnbEKwMYWJmAmtrgqKjEj7envDz9hLqKjokGIEe&#10;7vBzcoYPqa5gsoc7yLblJSWjKDUdRSlpBKs0lKRkoCInD3vStuNwTgGBqQDVRXtRVVCKupIy1BSV&#10;or5kDw6kpaM4nt4fqan8mCjU7CnBOVJPBwvzEB1IkKLXCiBosQ0NCQxCfHQMMlJTUZKbi6Nle9Fe&#10;V43JPt5PsRljBCLurbrGoOIeK1Jdo428rVk9hhtPob/uKNevMHCmitUVAasapyrKVSWFJd27/rbc&#10;VNp0Qgop/ozxZXLOX1u+qzisUCiWlfa2KraADCu2gT509HJ1FLOywhhYZAnD/TyQEh2CvIytKCBb&#10;WJydiorSPBzdV4KDpYXYlpQAW5kF9HR1YGFpCSdnF9jK7WFpZQlbOxs4OJDNdKHnJWg4Kx0gl8ng&#10;YG0NR5k1lBZW8LJ3gKvMBvZGpoj08EaCXyCSA0OR6BOAjJBIZIZGIdU/FHnR9PqxydiTnIns0BgU&#10;xiahNDEV2cHhyI+MxZ6tyXQ5BDtCQlAYH4fd29KQFUfqj17T0cYaXmRFPSijwsOxleFGsNpbVCRs&#10;YX9LIyYIWDMXuzHT106g4rOGDRglGzh09hQunTtFwDpDVvA0+mqPkoo7RrA6hrZTR9By6riq/sTx&#10;3+XlFx/ff+KE2tqvWQoppPhzBC/RMZbZR5lbyB47KxTwclKS9SMF8vGHKraGHs4KBBGkgnx4Iqmr&#10;aCyNDeENKkKxIzUeRTvSUF6Si8MMrD1FSIqLgsLOGgb6ejAzM4dCoRQ1K2dST1yzclDYC6toaW4O&#10;K0oZ3ceWQCUzNoOlPllGbX3IdI0gNzCDg5ElnE1k8LS0Q6AtKS87R6T4BCMrJAYRSg8k+4Qi2TeM&#10;ABaBvNgUZARHI8HdH9GOnkgnqEU6uFA6I0zhCB9rO7iQPXUhQNoaG8PZzg6uDg6IJKBlpJLdzN2F&#10;8j3cZFqNyxe6MT82gluXh8QUhqmeVrGgebS5DgP1JwhY1eitPiyyr+Y4ughUTccOqhpOVOLkwbLl&#10;g/v33sstLovnGuHar1kKKaT4M8Ubtm6BDuaWdvcUdvbLSplM5UrA8XNRknVyhq+HEzxdHASwuO0h&#10;kNca+nshNtQPaXHh2EHWsDQ3C/tL80mh5CI7IwXeXMMiMMkIDlxw5/4qua0dZBYWMNLXh7aGBjQ2&#10;b4aupiYMdXRgqm8AY209mBCsTLX04GatgKulnBRWAGK9gpFEQErwDEKUkzfCHAhGgTEo25aPpkOn&#10;MdJ8gaAyhrHWfswPXcP84FXMDVzB/ADd1tSJ7hM1aDhwCK3HT6H3zDmcLq9AiIcnzPR0YUwqkC3p&#10;tpRklJWW4AABq6GmGhODA7g7eRUzg9z5zhtKNGP4fB0ukrLqPnWYbOBxdFdVou3oAbQfr0BP7Qk0&#10;Vx1WNVCeqDiwXFpaOpb8N/kfSPUrKaT4HxAhienf+6GlzaTM0lolt7TCh3JbVYC7MwI8nVc8nO3h&#10;7iQX4ArwchHJwAr39xRTSVlp5aQnCmAdOViGorwcsnuupKzsRYGde68YWDJ6XjsbGziRinOws4WV&#10;qSlM9PRgaWgIe/qZr4sbIsj+le7II6jw4L969NY1Y7J3GFO9I5joHsHAuR5c75vARO84bg7fwL2J&#10;O3g0/QAv5p/i1uhNPJ99iAcTt7AwPEk2rh9Xzndj+GwzRhp4CmgvJvsG0N/UjD07d9L794XC2gqu&#10;ZBGDfH2RlZ6O3QUFuNjVKYA1RXljqB8TPW0ExTNik1jeMLaz6pBQWVxo7z59mEBYjvaqw+isOYHz&#10;1cdX6k6dWCopLftNTlmZNGVUCin+R0Rqasn6H/z43YMWltbLSjkBSumg4v4rX9f3V9wd7eDtqhQ9&#10;Wr5ujmJuVhhZxHB/D0RQxpHSSk+IxL7iXJQW7ER8TATCQ4MQFBQgFBY3irLKsqZU2tvDy82VAOGD&#10;8AB/RAUFIikqEllJScjLyERhZjb25xbi1L5KNBziDVrbSN0MYurCZVzvJ1BdmMCdqzzi+BkpoEXc&#10;uXYfeAYs3fkKi1P3cWf8FsY7L5GFG8H1nmHc7BvFdPcAZi5cJBU2IEYhj3V3o6exAcfL9yMhKgIB&#10;3l6IDg9DZlo6jh6swLXhEUyPDGPyYh9G2pow3HJW7G7N+y5ePFuN9hMH0Xb8ADpOHUTX6Up0Vlei&#10;5UQFWk8dRVP1SdXpk1Uzv8r9dUxt7cW31369UkghxZ8zcnJ6vmXu6PyxqeU7c+/J31tx4BnrPNTP&#10;3UnkJx99oOKjr6sD/NyUCPFxRWSA59fHxMgg7Ejfih3bkglY4YiPjUKAvx+sra1hRjaQwcU9WX5e&#10;3MbgKzaYiKKMCw1GWkw0spO2Iic5BTuTU5EVm4gdsVuxL2sXzhw4gr6687hG6mqSlNVoxxjmr9zB&#10;rfF7uDE6j3tTD0ReH5rBlR6ygF3DAljTfZcxS5Zwtn+Ecgj3xsZx4+Igrg8MiE1dB1pa0HS6miBb&#10;hLwdO1CUmycmmtaePIXBrm6M8/RRAlbPmWpcbKwhpXcCffVV6K09LhRWx8mDaD25H52nKzDQUIUL&#10;Z6vQdPLQ/5e9fwGqM7vPvFHptEaKpJFGGiAQMBAwEAgEtsFgwGAwG4PBgMFgwGAwEGgwl+bWXA2C&#10;AgHhaq7hHglJ1j26R2qp+/R9uttt5+I4qZyk8qXy5cyZOlNTqZTL5epSUbue8zxr71eNNU7lO99M&#10;7M4Mb9W/3s1mX96993p/7/P813+t9dHd71386eryxvXmgYmo/UUn9rf97V9vO/iV6m8H+v3W7zwO&#10;j/zMbqzNBntiHAGV4pxuJjfTJNt1u1QKqyCT6ki9hplmllIprvqKYvR3tWF4sBc1VRW0g+GmlzCC&#10;kZ6RjsL8XFRSdTXUVKKhupzAKiLsCtBUXopOKp2W8jL01tVjqKkVfdV1WOg/g+XBUUJrG29cvYd3&#10;br+OP3v9T/H9R98nnH7E+DP8+dt/jr/+4K8NrP7y3T+nVaSieudP8Tfv/DH+zw//HH//fQLu+z/E&#10;/6kFKj78Pi3e+/hjWr7Xbt8ksK7gwsYmFqZmMD58Fh3NbRgfGsVrd+/jh2/QSj55yPe6gw8f3SS0&#10;ruDh+VXcWZ/HvY15o7AeX2RcWuFx7eC16+dw98LWR7cuX/mrqZnfbxr67ndPub7X/W1/29/+Nbah&#10;oYWTvxESMRoUGv5PtiibIzUhDhlJ8Q4l36vys80g6LKcdFM8WpqdZuxgVaEGSlM5aeI/PkYwam/V&#10;zKFFiIuPQ1xCAmLiYs18V228v6u9BZ1tTaYnsbm2Es0EV0tVGVpoITtrq9DXUIe+ujqMd3RiaXAI&#10;5yZmcGFq3iitN67exY+e0Nq9/afGIv6Ylu+vCCbF337/x/jbD39MIP0I/58f/TX+/kMpqg8Jr/eM&#10;shKs/vKtN6jS3iSwnuDdRw/x5M5d3Lh4GasLK1iYXsBQ3xBqy2twaXMbH772Gj545T4+fHwH72sW&#10;hldu4p1bF/AK7aCAdXd9lkqLlvDyGt6+eQ6vXjuHmztb/7i2srYxsbgatV/dvr/tb//Kmyb0C/7s&#10;F77mHxr5t58O+q2nMVGRyE5NRknWlxwVKhwlkKo1vpDgytDwHVpDU5dVlIuibA2vyUZrYx3tYJ2Z&#10;PiY5NQVJqalIUUU5rV9fbxdGhwcwPqqZQruoaOrQWleJ1toKQqsUXXVV6Kgqx2BzI852tGNjYhLn&#10;qH7ubJ7D/e2LeO/2A/zxo9fx50/epuX7Pv7ijfcIrg/w//7Tv8D/QSX1dz/4M/zpq2/iB4+e4AcP&#10;X8GfPnkVf/HmG4zXDay0wIQB1uuE0ZMneO3+A1zaOm9A1VzXgv7uAfR19GKwswdXt7bw7oO7eO/+&#10;Dbx77zLeunmeYNoxxaFPLqzhzuosHp9bxsOtBTw8t4Qbmst+5/yPh8dmf/f31tf3V8jZ3/a3X8J2&#10;MOfFF/1O+Qa/7un36aeREZFPM5KTaAMzUJJpN8BSlGSmocCehEKVOkhxEWJaNVrrCFZTKVWUl5ge&#10;woLCIsQmJCIuKRk19XXo6elER0czBvu7MXKmF11tDVRa1QZaZqXp8mKjtLrqatBdV4v+xkbMDgxi&#10;e3oO19c28crFK3jr+m08uXSVduwKIbaDq0sruDA3j4vzC7i+soZ72+fw5PJlMxTnB4/u4907N8zM&#10;n2/fvo4fPn6IHzx+hA9ffYI3CatHt25jfXEFo2dG0d8ziO72XkKrH020o8uTU3h8/YrJYb2r4tBb&#10;O0ZhvXZlC48vrDsenVvdvb82hz/aXNy9tjCJncXZp9+d/e6Tut7Bz+2rq/1tf/slbZoKxdeW3Pup&#10;4PD/b1BImCOFli4rOcnx9Yw0Rw2BJGAV2JORm5KA3NREM0ha811VFOejMDcLBbnZSElORDJBl2pP&#10;J7CSYM8i6GjzGrUgageVDNXVAKOns4WKrAZNNeUGWnWlhcYeavXnxrIS1BYWMorQVFqB9qpa9NQ1&#10;YqStEzN9gzjb3oUzza3oqa3DAME20d2FuYF+rJ0dwePLF/AGYfPkyg5eu3oB98+tG2C9cfMa3rp7&#10;G6/fYdy7j+sXLmKwpx8VpVVorGtGQ20TWpvaUFNWgcaKSlxZW8E7d2/gzZsXDLCefG9jV8B69dIW&#10;Xr+8jXurc3hyft1xaW7KsTz5e3/b3jXQ2Te24LE/FGd/299+SZtsYVLpNz/nHhj6gX9QqCPWFo2M&#10;pASqKSXeNWVyJm+nIi8t2US+mUMrB+WF+SghuFL42LDQEGiCPg3HSUhKQU5BIYrLy5FfVIC6hhp0&#10;drYapdXcWEtQKAFfhoaqErM8fkMFQVVSiJLsDL4f1RytZT7Bl5uWjrT4ZKQnpKKNYGksr0ZTRTUf&#10;k4fKvDwU0npqsPTSyJBZB/G+FnDd2TLAevPGZQOsd+/fxUOqr/eNHbyPy1RoI4PDGOg9g6rKOlSU&#10;VaO0UMdSh+aqamzPz+LhpXN4eHEdjy+tU9Et4triJB6cW3E8ubCBR9trjnubq7iysvyT6Ynfu1rV&#10;1hU9tK+u9rf97Ze6HWzpG/M4FfA7a/7BET8NDwuHPVEqKwEFhFZxVjoKaQ8FFO01jKeQlrGIcCnI&#10;zUFURDiiIqNgi46BLSYOiSlpyMzNR15RMUoqyqmyGtHW3oza2koUF+aiTMviE1TVpQVorq0waque&#10;tjA/Iw05qclIiIxAZFAwbGGRfO1ohIdEIiYiFqnxKYiNsMFOBZeXZoc9JhZVeblYmxzHnXNbeHL1&#10;EhXVVWMH//yNJ3j/wV28decuHt+4hQfXruPBzds4v7GNibOTaGpsQ21NIxqosvJzCgjfUvRQvV3d&#10;WMMrVGlPrpwjsDZoN5d2d6aGcXdjAfe3VnB7fdlxcf67Hy3Pfvc/Nbf3fbN16Nx+z+D+tr/9sjct&#10;sBr42ZTqTwWF/92ng39rN1EDk2OjCYYUAy1FEcElqGSlJCGL92ul5qT4eESGh5uqdlt0LKKi4xCT&#10;kIzUzBzkFhajsKwUjVostake1dXlKC8rQiltZiWtYE15MSpLCrgvQT1toRRbAUEYb4tCaEAQwoLD&#10;EBAQgvBwG4EYi1hbHFKTUpFBIFYVl6KpshKzw8O4sLSEOzsEzNUrRlF9/9EDvE819S4t4OPrN/Ho&#10;+m3cv3YT2ysb2NKc7+MzGB+bxszMIiqo2vJzC5GTnmVeb2N6kmptw7mS9Zpi1nFva4F/z+D21rLj&#10;/MLs7vL07D909Z2ZrujoDdlfymt/299+NdvBtPKq6FN+wU9+Mzj0qSAUR+Vkj481SksFpUYB0Q6m&#10;JcYx4s3cVxrMbE2DHEtoRUbHE1gpBlj2rBxawwJU19WaEgdVwdfXVaOoIAf52emorSw1JREttIym&#10;p7G2GlUEXF52NuFEtRYZjZCQcCQSUol8zVhbLEoKiqjs8tBUXYvJM0O4sLqGuxcv4fbODl65dhXv&#10;PXyIDx69gg8fv4r3Hz3Bk5v38OT2A1w9d8mUMYwOj2F0dBIjIxMY5u1GKq2SojKUEa4ddfWYHRzA&#10;jbUlXF2cpqpaxJ31ObxyYQ1Xlqd2L63MOjYX53e/M3Dm9Rc7+vKnL1w47vru9rf9bX/7ZW8vDg25&#10;n/AL/j1P36B/8vf3R0RIEGyhQUiKjjQFpdmEVVZaElISYpFA9WWTdSOwNHZQM4tKXUXFJphISc9G&#10;sj0ThSVlKCkrhz093ZQ9lBYXmkHSxYRWvQpJCa1OLVnf3kJw1VF9FdI2FiIrPRPpaemIIbhSklOQ&#10;aU9HaUEhSgirlppatFTXYGF8AotjE3hw9TreuHsP7xFQP3z9LXz46hv4y/d/YOZ8f//JW3hy5xEu&#10;bu5gdXEN16/ewhjVVVt7D/oHRtDW1uVSWJnobGgwM55enKeaWl80wLq/vYRb6/O711ZmsD4zhunf&#10;G//bopqGrvazsz77ifb9bX/7FW5D5879mnfEZ6vdfQL+3svbG4H+vo4Qf19EhwUjMTYK9qR4pKck&#10;ICkuGnExUWayvpCQYPj6+ppke2hEFEIibAgIjUB8ih3p2XlIsWcgMTkVySmpKCSISoqLUF1ZbopJ&#10;Wxpq0Uar2N/Vga7WFjRLiRUWoKG2DkX5hUhPTUNGmh3hISH8Xx3qKirQSNsmJTQzPILtxWWzZNeD&#10;qzfw3uPX8NaDx/j+a2/jz9/7gdn/57/+O/z5B3+M+zfuYnN5AysLq1icX0FPzwCqqupRWlaFgoIS&#10;VHBfnFeAgfZ2zJ05g7Wzw1RYM7g8N4aLs6PYmhrCztI0lmYm/0tje/tmXkPLZ/YT7fvb/vYr3jQt&#10;StQXsr94+lMBf+Lh+RtP/Xy9ERroh4jgAMREhiI2KhwJVFsxkWGwRRBWQYEIoBILCg5GSGg4/AKD&#10;YYtLRGxiqtnLFir5nkr1kl9UjFqCpqmpCW2EU01VJfq7O3F26AzGh4dwpqcbo7RjZ3p7MdTfh87W&#10;VhOjtH1lfG5/VxfGBocw2jeAndUN3LpwBW+/8ir++O338Zcf/qlZ4Vm3P+T+vdfewh+/+338GVXW&#10;h++8j8f3H2FjZR0jQ6PY3DiHaVrDOiXb80pQVFRORcc9lVtnQ71J4F9ZnMPG6CC2zg5gdbQXvz8x&#10;+HR+eny3vrn5nZjckq8uX3/j37u+sv1tf9vffoXbwbyaht/6D94Bb55294Svt7cjNCgAYUH+iI4I&#10;RZwtwqgrG29HhIUYYAUFBsLPzw9ePr7w8PY1oIpLTjMhWxivFZ1p7coqq9HS2o6GhkZUlJejtaUZ&#10;E2dHMclYnJnG+uICpsfOYn56ElurK1hfXsLl8+fx4PZt3LxyFU/uP8RrDx7h3dfeNEASmP747Q/w&#10;+r1X8IO33sP/8eO/xofc3758nY97jDepuF598Aref+sd3KQK2yDkNte3MTe7hP7+EbS391JdlaGu&#10;tomWsMDM9T7U1YmV8VE82NnCg+01XKQF1BL8q7Njjr6B3n+ITEmffGno9/z2V3Te3/a3T8Z2sLb7&#10;9z7l+Zshf+Th6Q23U6dkCxESSGBFhhsbGB8bjbDgQAhkwYEB8PHxhuyjt68fw98k3cNtcUhMTTcK&#10;S/sE2sM8Wq/6hha0tXWgqbEZw0NDmBofx87WpgHUufU1LM3OmP2VnfMmHty+hTdeeYwfvvcB3nvz&#10;bf59D3/953+Jv/rTH+Mvf/gj/IgK6v1X38L967fxF/z7vTffwQ+orBSvU31du3gVt6/fwg1axpWl&#10;FUyMTWFwYJR2sAF19bSgLR2oqKg1llDA6m5qxKXVJVxbXcT15Xlcmp/E6vjA7uh3uhxf/upXH32t&#10;pvULDx/+zRHXd7W/7W/72696axoa8g74bdvr3l7eDk83N4e3pwcC/HxMgt2KoAB/gsyPdtDPAMvd&#10;3QMeXt7w8Qs0wAqLiqWqyjSwioyJRy5hVUwoVFbXUWV1oLmpFUO0d+e3z2F5fp52bQVrS4tYocqa&#10;nZo0qmt7Yx13b97Ea49eweN7D4xaevXRE/zZh3+MP/7gB/g+FdYHb7yD919/2yird7l/dPcB7d8r&#10;+Ju/+Gt8QHv44M4D3L55B2u0g1JXvd0DKC+rIaTq0Ns3ZHoIW1s70dbSblbSGehox7XtDWzPTmFn&#10;lrA6O4SZM32oLC76L2nZ+UPLDx547Sfa97f97RO0aRbSiKjoj3y8PHf9vT0d7qdOwsfLyyS+FRFh&#10;yl0FPbOC3vzfaTc3eHr7wNc/CGGR0QgKjUR8UppJvCfbs0yvoRLw5VW1KC6tNEprcGCIimeCVm0d&#10;5za3sLq0hHUtejo8jMW5OVy5eBG3rl3H7Ws3cIsKSTB6m1bw4Z37hNF7RkXdpbL64K138Vc/+guj&#10;qO7w77s37uCHBNoP3vsBbly5ibu372N2ZgFnRyfQT0iNjk7RlrYxWmkLu1FUVIaG+kYU5ORinKrv&#10;6vYWbpzbwoXFecwPnzGqKy83b3doZqF23wrub/vbJ2gbGho6/IWv5FWqxy8kgOrJ7aSZg93LwwP+&#10;hJMS7KrPUilDGMGl3kE3wuq0m7sTWH4BBlp+gSEGUlJYUbGJJpSIz8wtRH5hKYpKylFZWYuRkTEs&#10;LixjanKaMYXZ6Rn0dPeY2xvrG7h+5Rru3LyNS+cv0i4u4A3lpaiyBC0BTCEbKJDptsB248p1WsxN&#10;PHnwBFcvXkdf7xlTc9Xa2mVA1drSjc6OPqq8duTnFxNYpaivrTfLfg339WNqZATzY2OY7O9HR20N&#10;0uLj0dHW/Y+X7/4/0/aBtb/tb5+QTT2ECdnFXwi1xb+TnJT0NDo8+KkTWKfgftrNKCkBKpygEqxC&#10;qLb0t5eXD6HlgVOn3eHu4WXyWMGhEabEIdIWS8UVgwhbvIGWbGJ6Zq6JElrEjo4ewmScMOlAe1sH&#10;enr6MHZ23ABsaXEZ62sbuHzxMpXWTSzNLeL6pWt4jUrq3s27uHrhivlbqkqg2tk8b+67dO4izm+c&#10;p1rbxPTELNpo+bo6+1BT3YjammZUltehi8Dq5n1FhKc9LQNpqXY01jfQni5gkMDsamo2C7ymE1b5&#10;GZlYXlr92dzm93L3gbW/7W+fkO0r9e0+hzz874VGRv+jhtuoWDQ8wBfuJ0/A7dRpAywfHx9jBQUq&#10;2UH97UFIubt7Gmh5enpDyfqgkDD4a2hNeBRvRyI0PAYBweGmRssWk4BowktJ+HxGdU0DGhtbDbSa&#10;mlsxNj5JkHVjcnKG8JrA3Mw81pbXTFnCAm9rf37jHDZXN7C2uIorO5c+VlZrW9hY3iTclnF2eII2&#10;c4OKbRBlpdXIzMyntStBWUk1GmpbUFVei4K8YqTbMwmtdBTkF2CSyqqjuQVNVdXISk5GTkoKtpdX&#10;dq9cuuoYnFocH9pfvmt/299+9dvXeSL+WkBk3yH33/in0PBIR3yMDckxkY7Y8BD4eBJEtHxSWR7u&#10;7gZcglUgwRUcHMzbAQZUp0+54+RJN6O0vLx84e/P/4eEIzwiBlHRCVRdkYRXxDNgKdLSs01Oq4rQ&#10;Ul6ru2cAQ8NjpqCztrYRDfXN6KCVmxybxgZtnsYBLtAaKuYINCsW+fd7b72Pm9dum+LQgd4hdLX3&#10;oadrELV1LaiorDc5q6yMPKQlZxJWdci0ZyMvpwBZmTlGYeXl5JqVoGvLK5CekITESJuZveH6+R3c&#10;uXF7t7Gt9x8bhn4vfl9l7W/72692O5iUXxvya58K+ZOjbt4f+fr5OZLjY6mwIvDZ0E/vBvvR9nl4&#10;wOP0aQMsH29vJ7ACAqi2ggyYBCgLWNpLdfnSGgYFhVJl2aiwbPALCIWvfzDCZRGjYhHOiIlPRnZe&#10;EeoIqyKCq72rDy1tXQRMnalEr+S+uKgc9bVNGOgbwmD/EPeDBNIAejp70ElV1tXWib6uXszPLODK&#10;xesYG500wKqniiqlmkonpOob2kyPYFFhGVKSMpCelo3E+BTECZqp6UZhVZSWoZqwykxJRTBtbm1J&#10;KS6tb+DB1atP79+8hZKKOtR2Dl3tunPnhOt729/2t/3tl70tLCwcOR3y2dFj3kE47m56/AywkmOi&#10;HAmRVEhBWgDVA27GGp408PL29DQ9h34+vgRXECHmZ2yhBS3ZQ93n7x+EgMBQAytv30ATgbSGApiA&#10;pSJTJeZV8mCLSzLQKiypMKqrkKBKTZVdy0JuTiFysgtMzqmqoholRSWor6lHWXEZivKL0EQl1tPZ&#10;i6HBUbS39qCRgCoprjI2MCExDUXFlcjLowXNK6UFzCWkshBtS0BkRDQiaFvj4xKQT4WVFBuHAA9P&#10;ZCUlY7CtHVc2NvD6nVu4e/UqUtK+/LSwtu0n3bMb+yprf9vffhWbEu2/85X8GO/Iz/3VSe+gj46f&#10;Jpjc3BBni0JaQuzPCC1Eh4UgyNebCusk4xTtIa0h1ZZsoo+XNwL8CTRvX2MLBSpBS6G/vQktT6ov&#10;Lx9/+PgFGYWlUD4rlEpLwNJeFfERMfHPkvIZWXmwZ+QYJZaYlIa4uGRnUBGlJKdRIWUgNzvPVKgX&#10;FxbDTujVVtdTVTXT4uWjp/sMIVeMrKwCpBJ4qfYs2O05yM4uREpKJhLiUxEWZuPf+ejo6EJ1VQ0S&#10;NONESAjiwsPQVV+PS2ureHTtKoH1h7s3L14wr5FW9K2ftU6uTf/u7OZ/3IfW/ra//ZK3/KZxt1//&#10;TNL534xJ+q8nCZWjJ0+bBHtUaCiBFecQsBKjI81YwgAfT3h7nIaX22moNkvA8lUpg68vw+/noGWF&#10;VJeKSg28aBFVWCp4SWn5UnkpvKjCBCuVPcQxlNuKio43IfsoRRZlo/KhSovmfdGaESIy2vTuKXII&#10;LiXOswm5kuIKRqVRVykpWUhPz0NGZp6BntRacnI6IiJoR9UJwNcrpGLLzcmHJiwMDaIa9PJEaU42&#10;5keGcWt7C2/euY2379/FBSqtz6dm7sZlFP6sfmT+r2tm1vO/NXTu11xf4/62v+1v/9pb++zs0U9/&#10;MafiU7Ff+CfP0Kjd414+OHHaDSdPnMRvf/rTuynKY302ajfBFg5baCBC/X0Q4O0BLyot95PHjcqS&#10;PVROS9ASsGQDBaeP7eFpximcPHUK7rRagpZVp+VNxXXa0wfu3v4IDIkwFfKq3VJiXiElJlh5+QTA&#10;l4/149/BwREIDgojdGwEVyyhlEbbl00YpTMykJdbZAY0R0TEGXUlOCWnZCA+IRlRUXEICY5EYKBm&#10;RxX0YmkFk6jaEgywQgL8kRYfh+7GemzNTePVa1fw9r07+E+PHznmp6YRTVUWkZLjKO4e+/vG2fOL&#10;lVObkfuT9+1v+9svYXtxff3f/U7Ot+yesV/8k09/3r7rFRaJE7/+G09PUjWdOH4CQf7+uwnRNiTF&#10;RjsErLjIEEQG+yPEzxv+nrSC7qeNPbRyWl6eXs+ApVAS3gktAlDAYpwS4KjIAoJoMUPC4RdEdSWl&#10;RRD5Kc/FUG5LkFKPopWk9/DUwOoAAs8H3tz78DnKjUllCVoJ8UmwRcUQTtHGNiZQpUlVRcckmQgN&#10;i0IklVoY91JVIcFRfHwCEhPS+BoxiCT8ggOCkJqQgNa6GswMDeD+xXN47dplfP+Vh3jz/n100zba&#10;Eu0IT8tHVvN3ftq6cPGvy0ZXv1s18we++9Zwf9vf/hU3LThhK6iO8oq1f+DzubRdv9gkBMQkPD1G&#10;ZXT8tFMVeVENfTYy0ixdL1uoHkOVONhCAk1tlsDlQ3DJGrpTPan38J+FlkoiaAs1fMeNe28fX/gH&#10;KpcVZPJasonevgHGKvoHSFWFUU0Fmb0v/+fJ1zp5mvbSwxsnTio35mNeX+UUpnRCPZEEriCWSFjF&#10;0FJKocUlpBBYCYRVNEEVRFBRRVGhRUfFIy4mGUkJqbARWKEEqD0pGd2tLZg6M4DNmUm8cnkHf/bq&#10;I7xz7zYe37nrKC2pRGzKVxzBSblIq+12tH73wkc14+s/KR1datmvzdrf9rd/pU1JdsHKMy7ttd9M&#10;ynjqG5fi8I9PQyDtzlEvPxwhGE66eZmyhKjwCCTFxCAtjtAisJKiIhAfEUqlFYCwAD8E+Hg5q+Bl&#10;92glPQk5Ly/ZQ3+qIH+ChsDi65yUzXTFaeW2CDG9vsAjqPn6+RM+zvDRjA8EmkIV9AoPvq4TeO7P&#10;4Kf79F7O59Ey8v0ELMErNJSWMjjUKDlFIOEYEhKKiPBIRFJlJcZShcUkIpJQiwknjPkZa8pKMDs6&#10;hIWzQ7h/YQvv3b2J9+7cwHsP7mN7dQu22FTEpxci4ouFjtiCerTObDuap7f+qXRw7u++ObqSqO/V&#10;9RXvb/vb/vY/aTuY8o3mUO+4tD/0S7D/LDApA/7xdhMBhNYx3yAcOu2FY4zTbp4I4cmeEB0Ne3wc&#10;7HHcM5JtkYgODTLQ0kykvlRZXhr4TJBIZRloUWmZPBahJDidIqSsELAUzmS8E0SCj4fqvBienp4m&#10;VJy6NzQjhAlayr1hJfy9XHkz7b0JOW8fKjCqr6BgWtmoKISFhpo54uNssYii3YwmuGKoyqJDw1BZ&#10;mI/e5gZMn+nDlbUlo64+fHAX79y6gR+8+hqa6lsd0QmZiLUXITyl0BFf2ICWiXW0z593VJz57s8K&#10;+ybf+s7arU/vW8P9bX/7n7cdzGzo+i13W8pjn9jUnwYkpsMnNuXngHUqKAKH3H1wlArrJIEl2xUb&#10;ZUN6QjwyEuLMQhTaS2nFhAWbnsNgPx/4eXk8q4YXtJwhKFnhhJNUlVNZ/XxYsHLX8wy0lBP7OLy9&#10;PamiaCP9/J5FUIDm4nLOdqqyimf3B0plhRilJZUVFhYOmy2K6kozpPK4I1SmoSXEQqgWI1GQno7B&#10;thbMDvVjZ2EGj69cxHu0gW/fvoHvU11dXFlDLO1jor0QMfZihCV/zZFU2ORoJbD6li+jdnQZOR1n&#10;HSWDcz/su3zX0/Vd72/72/72P7JlN77s5f05+3d/I/aLTwOTMuEXlypgOfzi7bsBCekGWB5hMTjk&#10;4YvDpz1x7JSUkCciQ8NpmaIJrThkpyQiIykeqbE2JNoizDzv4S5o+XtTCUlhGbXlDA93NwJHYwxl&#10;46icCCujfoxtdI5FFHC0F5B8faWYCEC9HsOXr6nQNM0BVHMBgpaPDwL43LBgvrdruhuVI4QQXoow&#10;KqpQgkrQCuWxRxJK4WG0seG0hCHBtIEEVWQUlWI0Cuxp6Gmox3hXO9bHR/BgZ9usafjho/t45+5t&#10;/PHrr6OxshoRUQmw51fBllaM0ORCpJS2omN62/Gd1auOurMryO+edGS0jTiKBmbf6tm55zc0NLRv&#10;D/e3/e3/5nbwq61Dp/ySc+d+47P2jwI+n7XrG5sK38+m7soSClwWsLwi43DE05/A8sJxxomTHlQy&#10;QbSFNrOsV2ZqookMKq2U+GjEC1oRhMYeaElpKQQvhW4rv+Uch0glpfsJMdVvSRGZ+eADnKHZSzXl&#10;clhosInQYIKIf5v7dJv/D+JzgvlYwSeKqkkRrUVcw7SngqIitBFIKlOIDNdkg5FmZlQzxXNYCOIi&#10;wpAUHUVYpaKztgoTgtXoEO6sL+M1WsF3zErRd/DD11/D+ZUVKsxYxKd8xZGY9U1HJIEVlFSAlPI2&#10;dM/voGf5sqN+fBVFvVPI6xrDV3smHd8Ymv+7tuXz4fv2cH/b3/5vbGW9E6d9knN6feIzfuIXr5xV&#10;OvxiUhwBtIGBBJV3bMpTASswwQ6/6CRoeM6h0944Tmt4ktDy9vJFdGSEWdYrXbAStNKSzD6Z0EqK&#10;s/0ctJSID6CF8/UgmNxOwYcqy1JeZiyiK/S3yiF8vWj3CDp/Pi84wM8Jl+BAhIcGPYsoqiMThJiG&#10;CUXw/7pto3JSRIYEMaSedF8YYRbyDG6a00uPjQoJNDY2g59DS+5X5Gair74ai4M9uL+5gjcJq/du&#10;XcN7d2/h+688wpM7d8zCFyGhkUjNLkFMegkILEdIahFSKtrRvXARvStX0TK7jeK+aQOsgp4JfP07&#10;M46y4aUfty2cz1hf/+G/c/0M+9v+tr/9S1teV9eJ3/hCXqvf53P/m//ns3dlAaWsBKvf/Jx9V+Dy&#10;jU0xCisokTCLScEJv1C8cMobx9x9cdLN28y8EBpKZUIbmJIUZ6CVadcagSlIS443y34JXFpFR9AK&#10;p5JRD6LKHoJ8PE3NlpXjUqhK/vnw8XQzoUr6IH8+jxEc4GtW65EyigoPIXSc6yMKPAol/SNc76X7&#10;tQ+mdQwi+AJdEUKA6nHxVFWpVFVpsVEoz81AW3UpOqpKMNHZjCtzk3hybh1vE1jfv30D7965hXce&#10;PsTo4BnExiUgJsmO5Jwy2OzFiMooQ1Dy1xz23+12SF31rV1ztM1fcJQNziKvY/Sj/K6zKBucQcXw&#10;4m758NJu7dRWy7k33tivht/f9rd/YTtY1Dfm4WcvWv1Uct5P/JJy4BOXDt+4NGMBP0VVRVjBP1Y1&#10;WB8DK5AgOx0YiQMnvXDUzQenPf1w4hSBQ9tms0UiPi4aKYRURnoKsjJSkUGllUVwSW1JadnCpXAY&#10;gourXivM38fAQ8rLX8lzwks9i1aoANXH/RRvn3YCy9fLRDCBFxroaxL7gpUBFAEWqSXHVAfmy8d6&#10;uZsI9vZAoIDncdrcH8731OOiQwOREBGKtOhI5KckoiI7HS3lhehrqMRsfzuuLk7h4dYyXt/ZwA9p&#10;Bd+/dR3v3LmNa+fOIy3FjlBbLBKzCpDwlW86bBmliEgvhW98LrIaBtC7fAX96zfQNruDsoE5fJ12&#10;sLh3AkU946gaWUT95AYqRpd+9q3x9Ysd37vnvm8R97f97RdsKgotah8KCskoHvNJ/IrDPznH4ZeY&#10;xRMtAz7KXRFQgpSAZcLVU2gUFmHmFR6HQ25+OEJgnVCc9sRpdw9ERkUiNlbASkA6gZVJYOUSALlZ&#10;dgMt5bi00KrWLFRCXrM8xApeBFcY4RFCyOyFkRUhAT5mr/v9vd1NCFy6L0zA4nP1GgJQJF/Dxn0U&#10;n6Ow8f/PR2xIABIITkVqdAQKCNWyzFQ0FedhoLEaEz2tWBsbxK31BTy5sI63Lm/hg+sX8f71y/iA&#10;6urR5cvoaGxBcAgBnZ6LxLwyxOVWGliFZ5YhIKUIpT1T6Fu5Rkt4DR20hlXDiyjoPIvCzlGU9k2i&#10;cmgedeNrhNYmGgm0qvHNd1rXbnzu61+/vj+MZ3/b37QJVF+mqgrLr/iqf0r+f/b7fN6uf1Iu/D+f&#10;s+ufmAm/eJUxpMInJvkZsAQoKS6FoCWr6BUZjyOeAThs8li+Jvl+/JQbfAMCYIu2ITEpASnKZRFY&#10;WZlpBlp5jOz0VLMitMCVqnotgssqNJWFCw+ivSNQFLot5SQlpp7GiGB/E7pfqsqprGgFCR8bI5qP&#10;jWHE8XUS+fgkwig5MgT26HCkx0SavSKDt7MTolHA4yhOT0ZtQTatXyl6asox3FyLhcEuXJyfwIPz&#10;q3jj2nm8c/08PrhxEX98l8rq2iW8eeM6Fs+OIzEuCZGxyYi25yEhvxLx+TWIoB0MI7CCCa6S7kn0&#10;LF99Bqya0WUqK6qrrjGUEVhVBFbt2VU0EFhNBFbj7AU0LVxG2+r1hekLj4+7frL9bX/732sTpJRU&#10;/+2vfsvmk5I/6ZmY/Sfen8/+acAX8x3B9kIEfj7vI9+4Lzn8EzJpB+3wJqS8o5OcwFK4YOXrCllD&#10;H1uiK4/ltIXH3b1xjLbwlIcXwqNsiE1IQCLtVXpGmoFWQX42ChkFuVkoyMlALu9XT2J6UjzSCC5T&#10;AuEClxSXik6tiAtXLVQoNFYxPir05yLBpt68cKTERCCFt1MZglJWXJSJ3MRoFKbEoyg1AflJMSgT&#10;oHIz0FSUi47yYgOpQSqqsY5GzPS0YXW4F5fmxnFvexmvXt7EG1e38TaB9f6tS4wrBNhl3NreRlVx&#10;GYKCIxCbkk11VYG4vCrE5FYhIqsCwfZiRORWo5jA6li4hM6lK2id20Ht2CqV1RRKaAkNsM5QYQlY&#10;ExtontlB6+L3dpvmLuLb8xd225auvdb1B7ezncN59m3i/va//nZQA5djXuxw9/z8V3NPxqbfOfGZ&#10;1H9w+1z6rndSNvxScuH3hbxd5a0Ck3MRxLCA5RWdbIDly72AJXuo4lFvV6jMwYf/cwuOxEECy5Q3&#10;uNMWElqaJ8s/OAzR8QJWMlJpA9MJrLy8LBQW5KC4MBcljCL+nZeVhmx7MjJlHxPiTLGpVSUv1ZUY&#10;GWZyS9onRVEdURXZE2wm0gmiDAIomzDKIYxyU+Np6+JRyCi2J6AkPRHlmckoy0hCZVYqanLsJlpL&#10;8tBTXYoz9VUYbanDZEcTZrpbMN/Xju3xQdxcnsEjKqvXLm0xNvGmFNaNC3jr+gW8fvUCreAFjHT3&#10;IDpSc3SlIj6jCMmFtQZWUdm0hARWQEoh4kubUdY/a4DVpV5CAqt+Yp33TRtglfdPPQNWIxVWC4HV&#10;Nn+J0Lr8tHXpigFX/czOz+qmzz9pWbmROHvtvaP74Nrf/pfbpKZUTxVaUB7/G1/Im3ZPyPpT989l&#10;/pNHfOauW2wafJOzEWQvQMiXin8WRHUVkER1FZ9FEKWb/JU3H/M8sGQPvRlerhCwnHmsWByiHTx0&#10;ytMA65SnL064ecHNi5YuKhrxiYlISklCpvJXtIVSWQJWeXEeSgupuKh08rPtyFFynmpMBaeZifEG&#10;WmlUXOqts8cRTvHRyEyKRVayilLjn0Eqn1AqJJRKstNQlpOGitw01OSno5ZRX5CBlpJctJXmob0s&#10;H91VxRioK8docw3G2xow2d6I2a4WrAx2Y+vsAC5MDePG0hReObeC1wmqt6/vUFFdxge3r+I9KqvH&#10;F7cJqx1sL8whIzkVQUERiKJ9TsqlFcyrQWxe7TNgBVFhZTT0GRj1rF5D3/pNdC5fRvP0FsoHZlBC&#10;dVVGYJkclkthCVgvzV3YbZ29iNZ52sKlK09buK+bPIfK8Y2fVoxtflA5+QcD31657Tv0xhuHXD/3&#10;/ra//ZvcDn7zwoXjYV+rD/b+YlG1R3zW67+emP2PUlKeCRlPPePtDp/ELN62P/VRniolx6mwGAGp&#10;+QhK+aojIPkrDj/+z0cKi5bQi8ASqKSkdNuDFlAhYPkl2GkLrXqsQBw86UFb6I3TXn446eFjqt8D&#10;Q8IRHRdvVFZmdsYzW1hCK1Zemo+yYimtbBTlZz5TWrlpWn0mkWCKNyFIKXIIqLy0RBRkJD+LoswU&#10;A6ryXDsqCzJRXZiJhpIctJbno6UsD60EVW9NKfpqSkwMN1VhurMJi1RSS/0dJjaGerBDVXV1dhR3&#10;VqbxaHsJr11cN/EuVZWA9fb1i7SBF/Ho0nlc21xDS12NGRwdHBGLaH5/CTlViM0VrKoNrEIzShGa&#10;WY789hG0TG8bWPVv3ELP2nUqqB1UjyyakgaFgGVyWARWqxQWYWVCwFq4/LRt4YqS8btVYxuOr59Z&#10;dpSOrj0tHln7L+XjW8s1MxftLQsPT+7Ps7W//VvZDn655eGR8JJv+3pnFqf/eupXP/S1f+0nvik5&#10;Dgb8tSekvKkCvOKomlShnkjIpGQ5gjIKEEiV5f9FgorhTzsoa2gBy4ePlQU0IVVFMLlFxMMtKsEA&#10;y2kL0+HP26cCwnCAwDpCW3jKk8Ci0jp+2hOevgFGZcVRZdkz7cigypItLCrKQSlhUlZKYFEBlRBc&#10;hbmZyOdj8tKTCaakn4tcKikLVsW0doJUKa1dRX4GIZWF2uIcNBCAjVRR7dXF6K0vR3dtKXrryjBM&#10;NTXSXE1VRVh1NRJS7VgfpqIa7TOgujIzghvzY7i9PImHm/MGVG9fPYc3Lm3g3Ws7vH0er17cwpPL&#10;53H3/BaGuzuRFB+HcH6uiIQ0JGSXIS5H6qoB4RlVCMt0qivlr4q6xk0pQy9BJWANbN1C9+pV2sI1&#10;VA0voOLMnAGWEvG1Z9fQNLVNaF1wtBNY7XOXqbYuOpqluAivF6fPO6rGt1A6soqioWXkDyyhcHB1&#10;9+sj6//wremdisbl6177qmt/+0RuyktltA/9R+/0crtbav6cd1rRX33qS1//iS8B5GfPR0BanoGV&#10;fzKhlZRFCNHmfS5t1zMuxeGXmoXAjDwEZdIKphFUaQUIoC30p8pSWYM/FZmvEuoCVrwzwS4r6BmV&#10;SGDF4XRkHDz1NyMoOYN2MRluQarH8sQhxgkPP1PiIJUlaxgQGo64pCSjsjKy0pGVnY78/CwDrHKq&#10;IO1LS/JoE3MMtHIFLEZ+RgqtXqqJAt5WFFGFCVRleU5F5QRVHprLC9BSWYS2qiL0EFKDhNMZqqnR&#10;tlrM9Cg31YZFgmpztJeg6jWgukz7d33uLG4tTeDuyiQebMzi8bklYwffvLKNJ+odJLTeuMzbBNad&#10;7XWsTU+hOC8PUbYY+IdGIi49n+qqwqgrW04dovMaEUGVFWQvQXRRA0p6p9A+f4HAuoH+rdsYOn8f&#10;fZs30TSzjWpCqmJogcBaILBWnHmscaqs6fMGWi/N7Ow2T1NxLVxxdCxdQ/PcJVBlPa0Y29gtGV7B&#10;1waWn35tcNlReIbw+s7SbtHQ2p+UT24P16/e/k2TpMd+rmt/+9VuB78+9BeHf6esLfDT2RUV3qmF&#10;TzxTC/7pU/bCp/5fKnQEZJYgMLOYMCoyysnYPcInkHsByEu9ewRMUGY+ArMIqQzuM4u4L4Z/ehH8&#10;05zQCiDkfOKdCss/MR1+Kl+gunKXuiKw3KIErCRCMI0wS0GQZnKg6lI91gsnvHDcTeUN3nDz8jfQ&#10;0rTGUbGyhalIs6chiypK5Q3GElJdFdMSClhlpQWoKCtCiXoR+X/ltHIZAldRth0luekozctAOVWV&#10;pazqCKxGqrTWigK0E1gdlYXory/DSGs1JjobMN3dhPn+Niyf6XSpql6cHxvAxYkzuOpSVndXp/Fg&#10;c84Jq/PLuE9L+MrOGh7vrODVC6t4cmENtzeXsLM0j8YqWj6t4ENbHE4VGkPQJ+RVI6GgAdG59YRV&#10;LcKzqhCcXoa0mm5UDy+ie/kqraCAdQf92/fQx303/26ePY+qkWUqrSXUj1FdTW6gaWITLZPbaDPW&#10;8AJt4UV0LF6BgNW2cJXQuozy4TWUDa2i5MwK8vvmkdU5hS+1Tzq+0j3j4N+7pSO//9e/O3+h/aX5&#10;m8Hts+8d3QfX/vZL39pnrx2NLG38nG9a8can0or/6lMphT/xSxNsShD05ZKngRlfdwQQVH4ElWAV&#10;kCa15ASWb0KmsYQ+VFkBabkEGqFEO+hPdeCfrj1fh+GXyudJZan3kI/1I4gCkjKMwpK6egasyFh4&#10;RicQaCnwZQTRFvpFJ+OoVzAVlg+OnPRyKix3Jd+dSssvKAyxCUlISUtDdlYGcqiUiguyTA6rjLCq&#10;KC+i0ipwRlEelVYW8gmtXPUsSl3RAhYTWGX5maiinawl6OoYRl1RpbWU56ON0OqkwuqrK8VQUyXG&#10;2uswSWgtUF2tPAOW0wZenhKsxk3O6gFt4KPtRcJqCY8IrFcurOMxldW9zQXz992tRVxbX8RQV6dZ&#10;fUeT8wVHpSCayjS1sA5xtH4RGRWIyatHdH49LWEl1W0RUqo6zXQySrj3rt80oBo4d99E7+ZttBNE&#10;DZNbVFerVFdraBC0xtcJq/Nop41sn7tgehctYLUvOqFVN3EOFYRWMS1hfs8csjsnkdY8gpTGYYe9&#10;9SyhNYPKsbWfNMxf+M9NS1dvNP/+jayhhx+c3O9d3N/+tTeTnworbPmMj73kDwiq/+r7xUKHTwoh&#10;Q1gFClaZpQjKKnUqKwZB5VDvn1SVlJKq1tXz58VQkj0wo9D5OKqqZyFg8eQLZAQRWIJVQHIWglKy&#10;jMJS/sozMsEAy0P7yHi4R8XDOy7ZQCsg0W56C08FROKFUz44dMLTwMoC1mkqrROEVkRMHJIJLNVk&#10;ZcnqET4GVmWFqKooQRnVlaK0ON9V8qAexEzTg7gXWLWEVIMsYFUx2mtK0VFTgs6aYnTVlqK7tgR9&#10;9eXGCk51Nxs7uNjfgdUhqxdwBJdnzuL6/ARuLU9TXc3i3voc7q7P4j4BJXWl2quHVFivXFwzRaMX&#10;FqcwfaYfZYVFSNIqOnGMpDxEppUglvYvqbDRKCxbTg0i+Xd4ViX8kguNwmokgJS/ErCkrgSrwfMP&#10;zb5v47aBUT1VVS2hVW+gte5SWOdN7msvsLpWbqBr+YbpPawa3UBx/yIKe+eQQ2ClNgwhvroHCTW9&#10;sLcOU3nNoHRkebd6auujxoXv/UPr2o0LHWu37a3ffePUdewn6Pe3/7kbrd/Q4U/nVoZ7JhXc8Uz5&#10;2lO/tGJHUFY5grIrdkOyKxCc8Q1H0JdKGMWOwIxih39G0a7TDhJIyl8lETYmd5UFj+g0KqxMBKUX&#10;IySbr8HXCcgsgz+BF0jgBaTzOYRcEFVZcKqem4nA1GxCS/VYVFeElBUClpXL8qItlMLSYzSTg2dY&#10;LA6c9MYLx92fKayTHr445RWAY25eCAyLRGJqKlVWCjJNeUPWMytYTmiVCVxVpbxPvYf5KHdFCZVY&#10;iR7LELAqlLuiuhKwuurK0d1Qjt7GChN9DRUYaq3FRBdhpbzVYBfWRvqweXYQO4TVFYLq5vIsbq9Y&#10;MYM7gtbGAh6ec6qrV69s4wH3Dy9u4PLqHObPDqG2vBzJyXZE8bMGx6QjNouKKrsGUZlVhFUjYvPq&#10;YMuuosqqpcIqNxXuuS1DaJ05h751Z/7qzPkHz4B1hjEopbV+C61UUvUElVSWoNU0sYWW6XMGWHst&#10;YdfKdXSv3qDSuoqGqfMoH1pGUR8VVvs4gXUGcZVdiKvqwhfq+3bT20aQ2zuFkpFlR9PCRVXNo3nl&#10;+k8aF6/+qHX1TqXAta+49rf/0e1g1+TWiU9nVmT6phT9kW/S1/5bgJ0qimAKtBNYhEtEfjVCcyoR&#10;+pUKh8AVlFVmIjCzBAFfKnT4fzHXEZCqRHvmM2B5xdLWURGE8EQKzalCcHYlAvlcQUt5rwDawkB7&#10;vlFlJvh8hW+CndYv6RmsvAgqD6osC1ietgQDK4XGFvrYknDYMwAHCawjJ5zQUo+hKSYluNy8/REZ&#10;E2tsoUoccqmeCguyUSJolRFaFQJWibGHymVVlioKGQWolBKjfaxkyBLWl+UbYHVSTfU2VaFfSXaC&#10;aqitDiPt9RjrajTQmutvx8aYE1YXpkdxeW4cVxcmcY2q6cbSNG4RWnfWCavtFTy+sIFXL28RWOdw&#10;b2cd1zaWsTB+Fu1NTUhNSUcc7XFEfAZiM0oRQxUVl9+A+KJms4/OqUYsraEiKLUYUQRXad802ubO&#10;EzLXDLCGLz4yKstSWALWIP/uJkxa53bQSHsocGlvAatz8TI6CSsBy4KW9i1zF1E7voGSgTlktZ1F&#10;cl2/AVZsRQeVVhftYT+yOkZR0D+DirNUbzPnnlJpPW1bu+loXfvD3daVG4/aV/+woGf91f+wP4Hg&#10;/vb/73bw68vX/33415o/72sv2/z1hNx/DEgrRIip5SlD6Je/6QjXcI/casdv5VTuhuRWIjinAoFf&#10;/objNzNLd2kNHUYpGXunZDtBpdyTegbj0+GdkEXVVYQQKqswAiuErxXE5wdkE3TZel4hVOIg0CkC&#10;03Lhn5JtkvSquRKgvF0hYJlcVnis2av3UGUPzkn97DgVGIlDJ71w6LibSbxLYR095YWTBJfmfvcN&#10;DEFCSioysrMMtHJyM1BMGAlWlZUEVXkhqiu1vHwJqk0Uo7ayhFGMOkYDgdbAxzYTVm01Zc+ANdBS&#10;g+GOepwlqEY7GzDZ24oZwkrjAVeGerA23Iut8TO4ODNmhtwIWjepnu5uLOLBuVU8IqBeIbAUd7aW&#10;cZ2wWp4aR29nJ/JyC5GUkolofp+htNYCVhwBFU8rGFfYxOA+vx7xedWw8aIQQDsYX9qCmpElgui8&#10;qXAf2L6LoZ2Hz2yhCcGL0b95x0BLakplDXUEkWyiikjbzZCeqwZUlsJywuuqSdpXDC8hu+Mskmp7&#10;EVPeDhvf97PlL+0mvdjtsDd9Z/fL7aNPv9Y346g00KLNXL3u6Fi79bR97RYV1w1Hw+KVP2pcvpnd&#10;+70Hp/fBtb/9i9uLv7f+H6K+9mK+r73kj/ztJT/1Tsl/GkGYhCo/lV68G66ZK3kihFIR/VZu5W5k&#10;YS2C8761S2A5Agkc2To/Wj0BSyqLltDhk5oFX55gqrfyJER8k3JoUYr5GmUEVoWJ0Fxaw5xSBp+T&#10;RWBl0ham5yEgjdAisHyTVbslheWsv5K68pLKYrjT+lng0v9Uj6UiUlW+azC0JvQ7TIV1jKA6oR5D&#10;5bI8LKXlg9DIaKTY02HPTEdWTgaKqJrKqbCqKopQRWDVVpUZaGmvqK9WlKKprgKtDZVopQ1sr69A&#10;V2MVepqq0d9agyHBqrsZk/1tmB5ox+JIL1bHB7FOdbV+th8bo/1GZV2nqrq9No97m0qwrxlV9fji&#10;pgHVQ0LrAfc3t1axMTeNnvZ2lBSXmiXwk+058Au24ah7AE75RSKKF4DkkmbEUl0pYnJrEE2bGMuL&#10;gT+BZSdAmqe2CKELRmEJWJYltMJSWM64a6AlQEk51Y5vonHqnFFSSs53LF8hsKSwlHy/bP7WvoHv&#10;UTIwC3vTAGIrBaxmRJfxuCpbCbFu2JvPoKBnCt+kNaye2Nitp3JrVkEqYfXyxm3Hy1u3d19avb7b&#10;vHztT15au/Wt1u/e3reK+9t/v6nXL7ykJfE3M4ofEDi7wdnf+Ej5JRuBFJ5bsRuVVwnbV6scEbkV&#10;/LsSkfm1TwWrsK9WO0LyqhBaUI3g3G85ggg0KS3lsZzlCQXwosLyTaNCSkqHB1WSH61hSHohIViE&#10;8OwShGUVI4z74KwiBGUzBKuMfPjrpEzNZqgCPpsKLdOUN6jiXSpLsPKRyiKwDLhcwFIRqeq11KOo&#10;wdAvCFgnPXGEoRKHk7SJR0/74rR3IO/3gIdPAOISUwisDAKLtrAoF8XFOVRTRUZN1RBWNQJVbSUa&#10;6irRSFA11JSjub6S9qyGIKlHf2cjRnrbMNbfganBTsyc6cLCKCE1cQYbU8POmBzCzuxZXFuexo2V&#10;GSqqWQOqB+dWTEhVPSS07lNh3aUlvMO4zdsbs5MY6etFXU0dkpLtSE3PMbMx6PMcOHya4YaTvhGI&#10;Si8187VLXQlYGpoTmVFGZVyO7OYhZ9KcUFHB6OC5n0+4K4el6N+8a4B1hvdZSqtZszVM75h96/wl&#10;AyYrBKo2Qk23pdzaFy+hZmyVKmsUiTW0hJVt+Ezpt3djy1toEduQ/GKPQwpM1rGC0BIM2zQIe+mq&#10;g4HW5WuOdiq31tVru82LV37WsHj5j5q2riXIKu6XQ+xvBxcePjwSWdIU8tv51fcEqNCvVDyNyJfd&#10;+5YjqrCGwPpdR2RBFaIKaS+KahHJ+wSqyOJ6E1ElDQjj/SECFsEla+fMYVFhKYlOaHkTON7JmfAm&#10;sGTrpJK8bR+PB1R1ehjVlBLrIZkFhFcR1VWuUVg+VFYClj9Dw3eksrxjUw2YTB6L4R3h3FsqS3ku&#10;C1gqcTjpH4oDxz3wwgkPHDF2MIB7b5N8P+Xlb8YaahVne0YWgZWNvPwcAisXlVJZVFgCVi0B1Vhf&#10;jeaGGrQ2KqrRRlh1ttYZYJ3pbsHZgQ5MElSzIz1YONuHZSoqAWudoNqaHsG5mVFcmBvD5YUJXF+Z&#10;JrBmCK5p2sAFgmsRd2gHBaq726u4sbFEG7iE7cVpjJ0ZQENtHY+riGBNoyKMM/m4I8fdcfiYGw4c&#10;Oo6DxwljnwikUWUlFlBhySLm1yHMXsrvtBJ5HeNooWUTVPpcwJLCOnPh0TNomTCWkOpLEGOo57B3&#10;XSUPgpEGS0thXTYqTbDSXj2OUlq6LVuoyf9KB2eNooqvospiG1FElzYisboD6c2DyOsa52PmUTmy&#10;QlVG5UaVZd5jmYqN0eYKAgwtS9c/aly4+ncvrd1o2AfX/57bwW9PfO/05yvbC2jHLv9OXvVPwtRb&#10;l1myG/aVbxhARRZW7UYV1xJItbsRRYSUuV3HIKhMNJiIYIQTXGFFdYRWDVWWK5+1B1i+qXm0hAJO&#10;hhlGc9QvDEd8gnHMNxjHGUfUa+cXgpPBUTgRGo2Tql6ncnLTdDJK1qflEVpOWyhoOaFHYLlUloCl&#10;8AyPN9BSnkvA8iewBEMNhlbV+wGd4FJZHoSUV6CxhabEwc0b3n5BiLTFIiMzC9lSWQU5ppBUOSvZ&#10;QamrJsGqqY6gqkVHcx262hrQ3VaPHkJrsKvJqCsBa2a4G/NUV1JYSwTXCi3g+sQgNgmv7akhnJse&#10;xs7MMC7NncWVhXFcXZw0ALtNaN2nBby9vYZLq/NYnx3HaH+PgVV2bgHi+VmCwmPgye/s0NFTOHTk&#10;OA4zDr5wxEDrhZO+iEotQFJBnYGVBj7LDsZRdZX2zxkl5CwYvW2AtTd/1Us1ZUXfxh0DLUXP2i0D&#10;LO2dvYHnqLIu8r4bZhxiFyHVSFuX0TKM8KImqqoeTbFsIrN1GHEVbYgq4oWNIWjFV7Qipa6Hjx/S&#10;aj0oO7NoLKfzdaXUqLIWqLgYbVRcilYl9ReuffTS8vXd1pWb77Sv/2HpfnL+f/3NTOuS1jfmaftG&#10;fTZt3h+EZ3/jJ1GyeDnluxFfLn0aydvRVFIxxS864sobEVvBqGxGVFnDs4gsa3RGebMrWhDOK2co&#10;G2RoIaGVR6VFYAWrt5DQCkovgU9Snkm0a5pjN0LlqC8VzykfHDjmgQNHaGmkEg6fdO5PeuGgdwjc&#10;IpMINyqxBAJLpQ1p+QZaApiXclmugdDKZe0FljvhJJCpp1CFpkFUdgFxKXjB3delsjyd0yfTDh7n&#10;3sMnyADAJyAEvv7BSE5JQ05uDvKpslR/VVleZOygYNXR2ojezlZGC/o6mzHY3YahnjYqq06M0wZO&#10;aO+yhLOE1qJgNT6AlbE+rI31Y4O3twguK3ZmRqi2CCtaw6srs7iyModrVFUXVuaxuTCNhcmz6O5o&#10;Q05eIWwEcHBkPLwDw810OS8QVMeOncDRo8fwwguHcODgYULrBDyDo5HMC0dycSNsVFm+SYVIq+9H&#10;5fCySxldN1ZvaE/+Sgqrm0qqi1BSdDN6CCnBy9xmCGJKrrctXKaK2kFR3ywvXi04Fp2FAz7ROBCa&#10;gpNxuVRPQyaPpeR7bucYAdZNUDU+A1ZMWbNRXSn1feb/UlnVSsBPbhv1poHVz8dL85cdBmIGXtc/&#10;al2mTV26/rhj/U5ex/o99/2ZUP8X2oaG3jiU0jHknvC7HV+PLGm8GF5Y++PowtqfRuZWOSJyyhGZ&#10;VfY0UrkqTfRGaxdf1vhRUnUbkmrakVjb9jSet6MrW03YKlqcUcW/qyn1K9t5fzsiylqotJoILEIr&#10;n/ZQKku1WbKGBFagnSorMYeqKA2nQmKppsJxjFA65hWEI+5+TvVDu3aAADkREGFWxglOyTWPPxme&#10;ZJL0fnug5UNoeWrgtBSYoOVSWQZYSsDrb1pN34Q0M7ZQK+ocp4ITDDWxn8YXygrKVnnxft/AMHj6&#10;BMLdyw/hkTbk5uURWLkoLspHCUPAkh3sbGtCXxch1d+F0cFuTAz3Y2pkADOjA1gYP4Ol8SEs0/6t&#10;TJ4xdlDAUrJ9jXBaG+/H5uQgtqmurLhIa3htlZBaX8CVtXlcWV/Clc0VbCzOYmF6HAO9XSgvr0BC&#10;ahaCbUkIoHr0CbGZzoIjx07h5MnTOH6MKuvQYbxwmCrr8DEz02pSbjmSePEIV/1VRgXt4BjqJjYN&#10;sGTdZPOGXDkryxIKVB0qUWDIinWu3jQQU/QSVp28X+qng/8TrHzTyxGQVYXUhkEDnarRVdSMaVrl&#10;LROlVE4qb0io7qIV5IWNx6MQtGLLlYDvoQIbMa9VObpigNWkoT8Ek7GGrtDfAlnL7MWfUm05OtUr&#10;uX5jt2P9lqNt5YbA9eP2jTsDWk/RrPKzbxf/rW04qLmnMoZm/6Ptm92J4cUtI7/z9W9/EFXY8FFU&#10;0Yu7MV+vd0QX0N5RCSmBLlUVlVPl+GxR7W4CFVMSr37JtV1IfrHbkVjXhfjf7XDE1nQYQDmjAzFV&#10;HYhjQ4yt6kRMJf9mRJVSaRU1IIx2REl4U6ZgShvUu1gCP6ms2Ax4RKUYleUWGovTIbR/QZE4FhBG&#10;yMTDjxCKyCggRIsRqPGDsek4HZEMH6ozjUM0MzkQWrKX3ioMdaksK5flxdc10DK2MIHAUh4r3dhC&#10;T9rMA6e8nT2GpzUgWhXvfibhfooAOHT0JI6ccCO0fI3KKiwsJLAU+aakoa66HO3NDQZYI4M9mDo7&#10;iPnJUSzNjGGDKml9bhwrUyNYmRjCKm3fOoFkYoohiFFdrRNk27OjOEcreG5uDDt83mVaP4HqwtoC&#10;drjfWJ7H1MRZ9Pb2oqKqGompGQiPpb2NSERgFKEVHmc6Dg4fI6x4vEeOHschAuvQ4cM4ePgoFesJ&#10;RPH7ScivNhP2ReTVoYxAUW5J6kqFoaYXcI+60l5gMjAgBGTBWpdvoH3lJjpWbxl49W3dNWqre+0m&#10;bSChtuDMZclmWj2EKm0QdBpmdkwUDSzA3jxMQLURVvUIY7sQtKJ5gZPyErAKe2dQPryC6vFN8xxN&#10;EKh8lhSV9oq2pSu7FrwETAPX9T/c7eCxtDOouH7W+vvX/4b7gda1O59r33zlP6aYWSL24fWJ3TSN&#10;h4FUdctv//bX6v9TeOGLP434Wv1TSvHd2OImh2aaTPhGsyO2uAG2r/6uIzznmx+pt08RXVSHeMIq&#10;pbbLkVrfi5Rv9zlSGweQwkiq792Nr+tBbA3hRFDFElQJtb1UX31m2EWChl8wYis6Tc1NOKV/mCl1&#10;qDJ1VYKWxgT6UGF5J2SbCndVuntEp5rpZZREV51VZG4pInJKCdJy02toxhrGaeI+7p8Bq9BZ1yWV&#10;lZxFlfVxXdZelWXyWASgT2wy/BPtVGt8Ph8rBXfghDuOuHkRWN4GVsdPeeAQT/IDh46ZOHbSHWHh&#10;USgqKjHQKikpQnVlGRrqqozCOtPXhbHhPsxNjBhYrc5NYI2wErA2eXt7fgI7S1M4T/W0RTitEVYC&#10;l/aKDdrALcJKjzu3wMctzWBnbRHrCzOYn57A8NAgWtrbUFFbh/ScAkQTtv6RiYxkBNlSEMTbp9Rp&#10;oM9x3A2HCdpDR2gLqbAOElz6DIFUYylUywJWbGkrKoYWXXknp7Wz1JUgpDyWQrdlAQUDwcqKFtlA&#10;QkKlB4KJgKWkvUAlCGrfOn8BjTPnCK0rBljV41uoGttEXu8sMtvHjMqyFTcRWNUI58VSCssCVgGB&#10;VTa0rFkfUDd93rxHM21nC19L0Tx/CS8tfu9pq+aUX7rytG356q6S8rKHOq72tRuOTn6utt+/8VR5&#10;Lh4zldfNn3Ss3X69+w/uZyrXZeC1r7x+1RsOClLfmFl3/0x5hz26/KXRqOLmH0UVN/23mJKmp3GE&#10;RwKvZElqHIRVXOG3HbG8yhl1RWCpliqKYImisooTrOq68aXWM46MtmE2srOwt4z+zN48spvaNERw&#10;DSKpro+Q6jX71MYzSK4jzGr7n4WgFcMraZTkP2V/aGENAvMqEJjjrHr3ScmDJ4HlFpdpwis5F8H8&#10;X3ghGzFDif3wwioTobllVFG58IhNgzvBpjzWXmD5EnA+KYQfrZ6HLKErl6USB0FLtlCFpLrfVL0T&#10;WMplHfcP+zlgadYGweqFw7RVPPFfOHISR096wMcvCOkZ2SguLkVpaQkVVqnpHVT+anSwl+rqDBao&#10;rtbmp7C1NEvgzGNndRbbi1NOEM2PG2BprxCgNgivdcJqfWaUt8ewNT9pegC3FmcMrGYmxwirM4RV&#10;O8qVZOd7RyenI1wFsLZUhMZnIYrgDqeqdPMOMjVlKoY9TJUldaic1oFDSr4fhUdgONKKCazkfNjr&#10;+0xPnAUbQckqYbCAtRdcUlpGWa3fZgherh47KwFOJdW+5FRWml7ZKCsqrOa5C4yLRhk1zl4ktLZR&#10;SIWV2THOttWLGLaLCKpvKS0BK4HASm8ZRn7vNEr3AKuRYG0WrPheima+fgPfp5mKrkXv7YSV46XF&#10;y091PLKwL6/dfCoV2EU1+PLqLcfLv3/raQc/Q/vy9X9qW775n1qWbn6nafVGat/2Q4/9ueh/yRuA&#10;/0fj0PV/n/JSX8TvlLfVhn+9/kdRpY3/GF3WtBtT0uyIY2OIZ8S5FFUiI4n3JxQ3QsCKYQhWGlIj&#10;ixhXQaDR9tmbB5HTNY6c7klHVucEG9oE0tvGkNY0vCtZn1JPxVXfb/Z2Qkyh8WIp9YMmpLjiaBGj&#10;+XrOnkP1GtIaUjH5phfCkxbPOyXfKC5ZRvUqhlPthahEoqwJwQU1vF1tABdAhaWeRU2drBlJlcMy&#10;08wQWJr9wUfASiWwkjIItGRXmUSSqXy36rL2Jt8FrBA+3oc28cBpnui0hCc9nQutGmAdOo6jPPmd&#10;ZQKn4eHtD1tMAkpKK1BSXIKSogJjCXs6WnD2TB9mx4exMjuObcLq4voirm6t4MrmEq5sLOLiCgFG&#10;hWWprG1Ba5Fqa2GcoDqL1WmCi89VUn1zcRbri3NYW5rHzPQU+gYGUVnXgPyySiRm5SGIwA2mHQwl&#10;qDQTQwyhHcHvxM0rkGD1pP07hReOn8ZBfQb1FsoSEr5HPfyQVFBpbHh267DphZNCeR5YApRlB3W/&#10;Qid+2/J1dKuHkCDrWLuBrnXaLlMrRTBJUS1eIrxo27jXtDQCll5fUCQkqIquGGBpYr/0trNIZbuJ&#10;VZ7TBSxZwjiq9bQmtblJA6yKs+uomTqHBtV8KbEvdSXFJiW3dMUhcBn1RaXH27uClfJq/EwOQat9&#10;+cZTAcuKjqUb/P9NA7C21VtPm1dv/qRx+dpfNq1cn2tcu21v2rrjPXTu3K/tw+tfZztYNHvtaF7n&#10;2G9/5putI6FFtR+Efq32v4UX1/+Tqojjq9pMd3FceYvZKxIr25xR0YJEPiauqOHngBVVWGe6nFUr&#10;k958xgynKOibQX7fLHIp07O7p5BBaGVQ0ttbNFXIAJWVQtDqM/Cys8Gp0UmBWZFY2wMbFVs4LUkE&#10;oRWQTUuYWYhgqiajpFS/VdJokvThuuqqITNCeHyClyAXkFVCBZYDTw3l0fjDZFW8q5i0xMwEIaD5&#10;UWl5J2fDSzOXxlCF2ZwzOMgaSmEJWNZQneC0bITacxCamoUXvPxxkArrFO2gbNUhqqoXXjiGg4wT&#10;tIdHCKxT7t4IjbChrLwaZWUVqCgvNbVY6iUUsBamx6iKpnF+eQ6XN5Zx6/w67l3awt0Lm+b2FULs&#10;3OIk7R4fw9ikXZT62qKiWqeyWptjzM9gaXYas1OTmJiYMLBqautARV0jEjMI6IgYRPDzh8TZEc7P&#10;qbxUNL+TSALrxGkfU3+lnNuh46eosgguo7AILMJXnQvRmUW02oVm+S5ZN5UzKNluWcKhnUfPcliy&#10;gc78lWBD9UQV02Pg5YRV5zr3G859qwpFXdFKaDXSDjZRXbXQutVTIen5nQSGoCXFVHl2Ddlto2yb&#10;rSZ/pYjib68qeLWhjNZRlJxZMjksWcFnVo/HIlh28v2lrARLqSvLKhpg8fh+PqgMV5x5OIFTYVQY&#10;729dvu5o5m1V0bev3fwp1eN/bt24daFt4w/LO5zz0e/D6390Gxq6fji9a9L787WdxbGVzReiSl78&#10;qQo1P/ONpp9RUVFaE0SVLz2NJ5QUCQJUdTuSazpM6LagFUdAyAoKVjHqXmajiabiStZQCQInt3Mc&#10;hb2zJkkqGV/QP09ozSK7xwmudDa41CaqqQaCipFMia+9hl8IYpL2aVRhyQZaA4iv7jDDMWyljQjK&#10;cQ65CS2oQBiBJbtoI1hthGWkkrEVHQgva0UoG3EIj8tYSULOh2rCU4WimuUhtcAk7k2pBENA888o&#10;MlDz0txasXZ42VJoC509hqaA1AUs2cLAZFqpjHyEpefiZHAkDlBZHSe4Dp9Q/uokDvEkP0xlYtQW&#10;QxbLxz8YOTmFqCNAaqoqjSXsbm/GUG8X5idGcX51gcpqDTfPrePVW1fwyrULuLOzidsE1s1za7hG&#10;1XV5Y4lQm8W5pRmqsRkqqhmszk1hcWYCc1MTmBgbw9DQsIFVW1cPrWA9ckr4fdni4RcRS2BlIoiA&#10;ChW4COYwfk7fIBuVoCcVoTtVlgZ1nya0TlJlEbr8DFJdmrgwOCmbv3Udys/MGetmAUu1VQLW8HPA&#10;sqAl4AgI1n0CVvfmLbSt0g6uEBTct6/RlvF2MxVWi5QWYaLn1EohzdC+EVYtC0671rlyDZ18TEnf&#10;FOxsM6G8WEphKX0gYOVSYSnprkUtDCwFLBe0BCyFBSiFHmMdowCm93h2rP9MtK9c231p6Yoq543N&#10;bF2++lRWt3VVFfU3/vGl1Zt/yv1Mq8okdm6FaO3F/Rqv/4ubevi+3rP+H77QOFCcUNX9QXzVy2ZY&#10;Q8w3mhyqFI4tb9oVnD5X0Wz2CVRXSS5ApdZ1PQv9LYApPxWjRDvVSzRhpduCVUKlKo6prKigNCVI&#10;yeCiSX6WnFlG8eCSmTkyj/fn9Ewjs4PWsHmIkJK66t8DrEECa5BXSZPzQirBpbmPkvm/BPUmElqy&#10;gEEafpNfSWDVGGDJNiqBb+Mx2Co7EcHGG0a1FcbjCuMxqofRl5Dy4knnQygZdbUHWM4xi8W0hvlO&#10;qGlAtVFZhFaka0C0yhuksFQOkJSJCKq8yKxCM1eWVNYhNx8zCFp5qxdeOOoCljOXpdWi1XOouaYa&#10;6pvQ2sJoqkNnSyOGCay58RGsz03j4uoiwbSKB1d28JBxZ2fLxK3zG4TZKq5tr+Hy5grhNo9Ngmud&#10;FnKFympmahyTE2MYPTtKWA2gsa0dVQ1NKKyoRkxqOtwDw0ziPJjqyj86BQGElj9tr5LvR0/7UV0R&#10;Vi77KoXlBBZhJWAdptriY7xtqUir6TSrOms8YI9JljsLQo3CYljAkiXUia2T34KCgQ0BpgHKmham&#10;ZmoDHeuyigSAC1gKAUtWTSGFZRZdnbvktG8LF2kbL6JPz1u5bJbAD8mreWYJVbNVwPZV4QKWniMQ&#10;KaS0rDyW9foKvb7zPZyP1fHqWK3j/UXRxVCyXlZSr/uShgHxb1NFT6C2rl3fbV278RFDEPvZS+s3&#10;/qF969amcl6mVGJ/+++3oXNv/FpG+1BQXFVnX2xV5/sJ1d0fJfBkjq9oJ1xadxOopASfuG8oT0Ub&#10;SGCpBMECVFp998+FgCWg6bGxUlguWMXJQlLdpLoK99RgBKvy4VVUjK6ZKB1apdJaIrDmXcAaNwpK&#10;cJKiErBkDdXg0mkX1ROkXIWdSkzzHhmbWEdrSDh5JuUasDgT7B8Dy/Q61nQhjq8VVeWEVnhpkwFW&#10;qHoYaf+UqPdlBNiLTRGqarvM0B+VTNAa+qUXGiVmFrWg+vBRzyNVlgUshZLxWjk6LKMQtrwyQqsI&#10;xwPDcYCwUgGpgHXk6AlTHnBCC67SLmowtPJYcfGpaGxoQV9PF7qornramjE20IfFSVrC2Skqpzlc&#10;3VjBje112sFt3L+0g/uXd3Dj3AaubBJYBNc1AmyHj9lcWcDGyiIWF2YxNT2Bs+NnMTQ6gq6+PjS0&#10;taG4ugYFlVXwCYuEZ2gUFZUd3hFJ8CV4fAUtAlnAOnjcyyisYyc8CSnC9hgVIoH1wjGqw6OnaAlP&#10;0hL6wjcmHbktZ8zc7Jq/yir+VEnDXmAplHQXsCwVY6kXWbHCgXkk1Pei8Mws6ueogggghQUszW3l&#10;VFi0hwSJVZqgELDalwk/Pn7o3G0zXEelL9FU1EorqDpe7a9yZBWaT0sJe72vjkFgUUgV1bvKJBSC&#10;ovUeltKy9nqenm8pLyuU51K+y/p8e19fQGyXklsniE3c/EjKq2X1+kdt67d+3L5xq6tz43GAM1m/&#10;vx0YWl8/9oWXemPjazr+IK7ipf8WW/7S7ucYCd9sc3y+sn03iSoklnYpjhZQpQdJVE3JqhSubnek&#10;8qS3E07ap9YynlNYsoRSWbF8bgzVmUL5LVnBbIKlqG+GsFogpFZNL43yCOqOrhhdJ7TWnNDqmSOw&#10;JgimUVNTI1VlAUvd0ioOFLA0La4eZ+DFhij1Fk0AneSJ40GgBNHmaViPRu3HUX2pVCKejTaBrxdT&#10;20NodTjzWYRqWH6NUVMCleZ1V+7KFKLmVpqEvfaympo7SwtWmKmX46m0YtKMylIuy5nHinGWN8Sl&#10;I5hwiy2uRUJJjZl+RrZQC60KWIcOqVr8CBXWMSqsE2bKGeWHQsKiUV1dj6GBfowO9mH8TD8mhwbM&#10;NC+XNlZx++I53HGB6tHVi1RaF3GfcffyBdy8cA7Xd7Zx5fwWrvD29uYa1taWsbA0j3ECa2h8FP3D&#10;Z9DW042GjnYU19YgPiMTJ/wCCao4BEo12tIQEJ+FYH5/kalKwqeaKZ+PntKSZTx2AsppCaWydNud&#10;wCK0TvohKrMMJd3j0GKoKhYVsKwxghawrMS7Vc5ggcp5UivBfpFtYM78VqmtZ5A/MG2UlgUsWUIB&#10;S6FcVt30OWMLBS6VIygx37OhoUBSd9cRwwtlhDp/KugGeOGz6rBq2O4EIMHFsnGW4tMx6X8WDBWW&#10;whKodKzPA0vPe15l6T79T9aQoHJYoedpoHXr7197SlA5NLGgbret3ngqiHVs3vpZ2+btv+vcejDQ&#10;u/NHIf+bKi4cNIqqdbgk4uv1r0eVfPsnPJl3Y4q/7UgQUHjyJlFxJPJKlFDS/DSJCssJqQ6kVXfs&#10;ptR2PDWQErB+9+XddKmqPbBSpBBgFrCktJTvkn1U+UIGr7wFPZNm+ISqjAWqmoltE6qhEbDKhtdo&#10;D1dQNLBoYCTbJzUlVWUsIWGjBpdNu5hFBZbbPW1CjxXElGjVQFcprBPRtDTpRYgsrjPASuQxJNI2&#10;xhN6iQRbLG9H13QjsrwV4WzQqtURoJxjEZVoLzfV86EEmRWClnJdQYKWmUaZ9pEqay+w3EKj4a6J&#10;/QiyYL5/YkUTUqtbEZFdRFsY4ByqI5Wi+isqlENHjuLYydM46eZp8kO+/qGorKylhZvEPFXVHCEz&#10;PzaKFQLnElXTnUvn8cr1y3hy4wrjKh5cvYQH167gwfUruMPbtxlXL57HhfPb2NrexDKBNbNIYNFO&#10;npkYRRfh19bXg9q2FpTU1cItIBAeIeFmAY2A+AwEJeYiJLkA4YRyPG1wMD+HppMRsDRPvUoadJzO&#10;xLtKHJzAOuQZglTCv7x/Gk1TW8YOajygZQctaFmlDRYgrBNbJ772HQRd/YxU1QUUDc0hsbGP0U/l&#10;LXBtoXGB9oxRN0tQTbPtaD54VbobBUSoEGIdK1f5PnfROn/e2EEl21WXJXWV3z1lKuLrprYNcHQM&#10;sqeWRdXx6FgsYEldWQrLgpYVFrT2qivr85j96g2Hcln6vxUWsEzZBmGleq6OtZsfden9XdEudUZl&#10;2r5x52nHxp3/8vLm3dXu83fD/zdRXDjYsrBw5CvdvxcX+Y3m7wXnV+8qzxOtvNLX6x2xAhZViWqn&#10;kivaHF+s6nB8sfplR/K32hzJVc6QwlIIXoJV2ovdjoyGXqfScsFKllB7S2Upx5XISOF96c1scF1n&#10;UT60gOqxNWgitVo2GF0ZLWBVnl13WcMVk9PK7Z4xUMpspeXbAyw1OgMnQkqwyuuZRX7PjEmkym6m&#10;8yoaTrgcDkuCd3Ieb1cTnC1Iqu9BWusQYTWIRO7jpbJoO6SywkuaEZIvYFVSZZWb0AR/GvJjilIL&#10;6kxY0DI5rXRCi68vW/jzwIqBW3gc3HmfarhiS+uR1dwDe02rScYfoLU6eISK5MBhHCasXjh8GEdP&#10;UHFRZSk/dMrdDxmZeViYncEyIbPCUNJ8Y2EGF9eXqLC28cqNy3h8k8C6dQ2v3GTcuoFX7tzE/RvX&#10;cI+3b3G/ubWBje0tLK6vYmppAeO0hf2EX0tfN5p7u1Dd2oScslIc8/RGSFwSguLSCKtsRKaXIjSl&#10;CBFUmlq6yzciEUc9Ak0e6+gpb0LL45nCOnaKn+WoGw4c84RXRDKyqVqrBufRMnMe/Tzx/jlgWepK&#10;J7UFCJ3E1onevXGTauoyujf5v9UrKB5eRErLkIn8gVmUj7H9zGyjcmIdVRMbKGd7MjAjrKTAejap&#10;rvjcIsJTvYMJ1Z0mD6p2I1iVj6wY+Oh9LXBaxyOo6FgEJEHKaqPaK34RvAyA+Fp7wwKYwsDKgEtj&#10;Eq/uCnQCl96PgHIYWG7c2n15/aZDQ4BMbyVB1rV5x/Hy5p2n3dv3HO1rt/+eEJvs2X4lava9/0VX&#10;AVKPX8HQdER+39Tf5HaPO9J4tfpsWeOuijejv/aiQz15Kj9IpsJKIaDSCJovfKt1N4WqKJVwEqCs&#10;ELikrqSsFAKWFFZKrWDVQ1D0mdBtwSqtUUlynqhNfVREI1RXE2wo6kpeN93OApZ19VJDcFrDDZSN&#10;aOkmJeCdK6EIWJYlVFg5LMEsp2vKVDYX9s8TWoRX14Sxnck1XTgYHA/PhBxoCmUBSzVfWYSmvfMs&#10;kttHDbBiG/ph45VXpQ7BebUIzKrg46mqNIVybjUhVW/yH87hP05wmYHWhJbyXX4p+WY1Hq9o9RYm&#10;ml7CvcCSCgvLq0BO2wCKu4YRkVmEAye8oMHXSrQfph2UwjqoivEjx40lPO3hj9j4FExNTpj808Xt&#10;DWyvci91dXkHjwkpxWt3buC1e7fw5O5NvP7gLl5/dB9PuH9w7w5u376JrXPncP7SJSwTWlPLSzg7&#10;P4su2sGatmbCqhH1HbwAZWfBPzwS8ek5iErNRVR6MaIyCOykQt4uMcDyDInDMa9gqix/M5+XZkw9&#10;5KrDOkpgHTh6mnbQB6HJ+SigitYCEl08YfcCS72DvwhYOtEV1slvwcJZ1kCbRGhZPYT1c+epuBaQ&#10;wYuSIqt7Ajm9VEsjy6gYXzOKS7BqmN9BO58zfOG+UVX67TRdskkjtI2ZtqV2pvcTWCxoWnDRfQKK&#10;BSzLBViwUuh4/yVg7Q3LClqfr3HuosN6fwM0wkx7fSeCVw9BJZBJbXXzu+reuvtUNWovb9xxdGze&#10;/hmV148FrpaFh0dcp/q/7c0MmWmfiMp9eezC13onf5rfM+4o7Z9C7dml3dK+SSR+8yVHeE4lkmXd&#10;qK4Ep6TKFoKJoKrlbdm454BlrKDUEmElZZUuYBFO6jbOJAys0N9pVC72pn6kEmCZVDOCVemZeTaU&#10;Ncr3TQMn60qlsKClhiGlpUYl5ZRHBaWGJmA567CcvYRpTUNO9dXBRktQCW55VFmq6dKcR5k8caSS&#10;DgTEmLyUClXTeDz2tmFkdI0hkw09lbYyiWottrbXlDqECkqFVFG0EIrwItrE4iZEUn3ZSltNRPG2&#10;pbRkF0OU8yKUlK/ytBLvBNbpkBi4RyabWi7N45XR3Ieyvgme0P047BlsLNTBw6p2V1kAgaXyAAJL&#10;VusFAiDSFofhoSFcvbSDSzvKR23jzrWLeHjrCl6/fwtvP7qHd588wFuv3COo7uHx/dsmnjy8h4f3&#10;7+LGzRu4cPkK1s6dx+LmJmbWVjEyN4uesyOo72pHeUMdiirLUVBWhtjkNMQkZyIpqxSxGfyusqtd&#10;UYnYzFK4BcXgpF8ETniF4IgbVZabVgSiJSRcDxxT7ooApvqKJciLeTHQ4hF9VAd9LlgJVFYIWEq4&#10;W8DSSWrBwTrxdZ9ROntKGdQrKBjJCgpcUldSXYVsU4JY1eSGCUFLvYqCXfPcDi8stWbK5ISaHqPA&#10;CzTome1Lbc6ChY5Dx2Mdk6BiHY8eZ11MLXA9DzA9Zi98rDDg5etZtlH36TEWtHS/9Zy9wNRzZJn3&#10;HlOfRgPwtoDVc+6Bo2PjLpXYnX9sWbt1u/fqq7ELf/M3/3bBpar0jNah/C9+u+/vdOJ+9eWzjsLu&#10;sadlBFXN8Byqz9BCtY84UqraYeOJJ6un5LoBVo0KP7kntExCnZCyYKWQohKs7FJUsoSEU3pjP0/I&#10;wWchS5bepOTmsAkBpJgyvsLkrTb4I/+8tNZeDUCNQmEBSxCS5dsLLCXdddtOlZXtqozPIajyqbBU&#10;x1XYP0elNUmVNWwS/YdCE+EWl2UUVjKPObODV1keT3bfNDK7CS2+djytgsocZAs184NTSTEIrIiS&#10;FtjK2hBd3sGGrzqvNgOtSJVC8LvTQhhahUdL26uQ1Cz/JYUlYNFKaTyiJiiUXS4fmEY1LxrB8ZlU&#10;WM6pbVR7dfi4s8dNwJJyURLbPygMFRWVePTwPs5RYd24dgl3blzBg1tX8caju3jvtVfwzpOHeOfV&#10;R3jz8UMDqgdUWg/v38F9Kqwbt25SXQlYO1jY2KTCWsHg1BQ6hs5QXbWguLoKBaUlSE3PNJPzRUQn&#10;Izo5F/ECVmYllVUN4gksW1oRTgVG41RAFE74hOG4Z5ABlub30qypB447p+Y55B2KeFrnEqoeLR7R&#10;vawBzx/bwb1hDcXRybn35NXeOqFNfmeZykSFogwDK40ddIWgJQsoZSV7KFjpbz1OwBqkusrrnkSQ&#10;ls6vkB0cMLBSu1JhqYpFuwhVFar2Cg4M3RYcdByWetoLrL0hhbYXWtbj9VwdvxUCkfWZLCWn99Bn&#10;tz6vBSkr9N0IWOpdVWjwt+mk0H3b99Gzdc/Rd/6ho339tqNt7fY/vnzu/m7vhUfbvdsPAv/NFaEK&#10;Vl+o6/viZ4pb/iGNyiGDQMltG35a3DPGK/wkqs7MOmpHFqAo7R03ZQfqBVQZgnJPSponVFKN8ASz&#10;gLUXVlb5gmAlUFmwkopSKLGumR01UZqq2JVTKuydRvnQoukVrOHVV41AYclq3d4LLMsWCkB5qn6n&#10;EpINdMKKMOTra47uj4FFAPcvoGhwiQ1yEUWEYw6v9IKWV3IBDvjZEEHlpKlFsvhaeaqqZ+TwtTN5&#10;1U1uHkZMdQ8iy1oNpJ5FsSriqawIs5gqTbvLPa/WCnWRRxQ6exZNUWlaAeGUQWuYDI+wOAMst9A4&#10;eEanmjxWck07pGybx1eQSdt94Li3qV1SDZPTClJxca8eOI0rPO3pi5KyCjx4+BC3CJ/r167gIUH0&#10;mEASoD546zW898YTvPv6Y7xNeL1KO/jg3m0Dqzt37+DazZvYvngZ6zuXsEJoTa+soXdsDI09Paho&#10;bERBeTkyc3KRmJSK6BhaWc9AeBNMMSkFSKE1TsipRkJWJcJoqd2D+XmCCC2qrFO+YTjm7mdmTpXK&#10;0uSEWtJMnzWNF75Kk7/aMSvc7C1nkCXU3izp5QKDTlaFTty9sLKUhsoWrNIFwUBJdWdi3dk7qJDS&#10;ErQsYEmNSZUN7Nwzv1d4YROS6/rMRa94cNG0L5UsKEekIUAKqZe9wNJx6D1+EbDUNnVBVehvS23t&#10;VVoWtLS3/rbCgrT1ubW3gCVQWaHvyAKWmcxQt3mMgzsPzXEOcN+oWSSotHoJr5e37+12bNz5+/bt&#10;+1H/pqD1raFlr/D8uh/HUgXYa7rxpRd7HDnNAyjsHEVZ7+SugFUjYI0umsjvGEFUcb1JkgtWgpZJ&#10;oLtCFtC6bSXW7UZZEVi0WBasstpHjJoSqLTP0npwneNmdkczj/bwMqr4I9fyx7WAZTUKhX5wNQyF&#10;GoDGeEk1aciOIKNEu4Ali2mgJSDuUVgFAwSVC1glQ3xeL+9vdw7NOOAbBZ/UIgMsWUlV1RtFxr2K&#10;VDUUKLFhkFDqRmRpG5VWizMEJVpFC1ha605Xa4WgJatoEvKClnoNqVCUy3I3wIo20PKITKJlzKNq&#10;bUVB11nUn11GLZXWYa8w50SCmkDw0FGjsI6dcqfaOm2GvyiZHRkdj5GxSdy+ex+3b9/Bq48f483X&#10;XsU7b7yOD997Bx+++xbB9Qbeeu0xnjx6gAf37+H+Az723j1cvXkLO1evY5Mqa2l7B5PLq+g+exY1&#10;7R0orqlFbkkp0qiuYmMT4OcbjIMvUOUd84IP4ZTKz5OSX4s4qq0Amx2eYQmMeLgFRsHNn9aQKkvQ&#10;0qSEB82cYl7wj89AZn0v6s6umvqrzhVVuP98/ZVCUyFrkj4pDZ2we+3g8xbJOrGtx1jtxrrQqbhU&#10;vYRKuldPbqLO9CxeMsN51MsYxd8ysaaX7XHUjKjQBVPqSoWbSmhTqRhg9Z5z7i1gGdjwPa2L6fMK&#10;y4KW9beltKxj26sWddx74bUXVopW3paaNMpLSXZXGGjtAZY1saGUlkKvUT15zqG81gAvBlRX6Dn3&#10;8KlyW63nbv+mCwef7E3qKqqsqSkoswyxhY1P1etnr+7Y/XJjnyO/fRglVFQVZ2ZQeWb26bdG5h21&#10;Y8uon1hFnGqUaANNzx5toiyfyhksWOlvS1kJVEqmK5HuVFJnDJycMfoslPxWaKUSTbQmYFXzh1ah&#10;nmlsbDhWQ1VYjcOyh3uBlUMwCYSClTOJT2XHvwUyDZjWcB7Bp1Cw4vuUDvN2/zSBeRZ5VHknY2jB&#10;ghPM1CJK1ss2yhooinjVle1MY6OOr+tHNKEVVdFhclqaKNDG7yG6mpCq7jYrCsdVdiOmogvRfEx0&#10;hXOWiHANqM6vQhCVlG9cusljGWAF2QiveNrFbKrYJmS10o7x2NqnNhEq5XfEAwePUqEcPoGDx07i&#10;hLuXSbofOnraFGhqDvXg8BikZebR4t3D+x/8EG+8/hbeeO0NvPfW24TWe/jg7bfx7ptvGpg9uP+A&#10;6uo+bt25jys37+DizdtYp8qaWlnH6PwiOkfPorqtA0XVtcgpLEaqPQP+/kE4odIEvudB2dTjXggl&#10;fDJK6mGj2vIJS4JfVCp8CV6PYKpGF7BM5ftpH2f+ys0foemFyOHnayA4VIgpYMkO7gWWcli6TxbH&#10;Apb12yt02zrRdWILXHuBZT3OApez/sqpzFXWoMdokHQ/30f2L7G2n21xDLkdkyjlb63HqRpeM4fq&#10;RNdJTmvF4MlOYBl1I2AtEih7IPnPAWuvytJj9qos67PoeP85YJnbDGv8onMMI4ElWAmkBJRzLjBn&#10;WIpr5MIrpuCaatPRS+gqXl6/RXjd0ZAfKq/Lf/Bvom5r6Pr1f++XXvRhkL34aTSvkrG0Qem1Xcht&#10;HQSBtfu17jFHycC0o/zM3G7FCCFCpVU3sUYVNGZyPAJWcnUH0ut7DLAsZWXBygDrGayorggrS11p&#10;tRJZQEnvHCorgUqhmR0Fq5qx9WezO+qHsxqoFVZDdAJrC+W8GgpCTmCptEHFo1JYzmS+yY9RQTmB&#10;JYX1MbDKRgijwVkquxkU9kyYmScP+NgQnFtjhgRpSfNyV0+kyieUK9MMEYkNZxDDK7J6DSMrBKoO&#10;/u2qjDdzcfWbiKvuRXRlF1UX/0cbpEHXUcV1CMsuc64wHUmLFUp1FRyN0wyvWLsZoiRFWjm0gK65&#10;HRQ09FNZEVjHPfGC8kBHT5iEu+bFOnbCA0cJLDefEITSYoZGJSI4IhZdvUN4590P8cH7P8C7b72H&#10;998hsN59H++9866B2F3C6uatu7jOuHzjNravXMfKzkWML61geG4BbUMjKG9uJbDqkFtUiqjoOJym&#10;qhOwjvEYDpppo/neXkG0hRWISMwxwAqMthNYtLoGWJE46RVCYPk7gcXjfMEnFDYCu4DtqIGKp412&#10;sHvtNtXUfQMsK+Gu2zrhdPIJRjppn1dYFrAsaFmPcT5OQ28uPQOXpcoFDe31GD1HSimteYQXJ144&#10;eTHSMvbmBNdFcoEqbuUmAXXfwKqf6qSf9kq2UM+zgKVl8HVMapMC0vOgskZn/HPQstq39ns/p6Wo&#10;BCkpKQHK1GG5QKUwqs91PJba2gusPsJWn0lQ5WMcAtvL6zd2X964ZQpRX/zuxZ82LV0JcWHhk7sV&#10;D01Ge6d89R9DMkpgph/+avXTlOo2x5ebv+P4StsZR2HPGE9iKZ4ZQmRht5zWqZoWRdDSBHqyTylU&#10;E+m1hNNzOatfBKy9sJKaUb5KcFGy08zA4LKD1fxh65S7orqy5i6yGqkVHwOLlpBX6YqzaygeWkIB&#10;1VAOX9eZHxvcA0raTgHSBSypMQGrdGSFsFtB8aBs6CKKXUrrmC2DkUloDJsrroYFCViq+dIYxuyu&#10;aaSwgcc3qgJe0BKoOp2V8XWElcYy0jYmE2oJmoeLoftjBTPCXQWykQXVZpl7jS80E/oF24zS0myn&#10;Wg9Rlf7F/F5aeVJ38DMe94siqAgtWkANd1ECXtPNnDztheOEgVegDQGa8TMiAcGRCQgKo9rKyMfD&#10;h7SE3/8zvP/eh3jv3e/j3Xc+wOuvvUVgPcTNm4TVNdnBG1hY38LcxhZGqK4GpmfQMjiE0qZm5FVU&#10;IYl20MvHD25uHnDj+52gtTt0jJZUc97T4kVSFYbFZcEvPIXASjfDddwJrJO+YQZYR065FNZxD5wk&#10;nJMqm80QGBVuaraCnvU7vxBYSsQ/r5wUum2pDkuFCHwazKxBzVY0zVngumgAYQFLoNBzdPKqLQlY&#10;KolRuUsZf2OBRXNeSV11yl5RXe1VWHuBpdlFNcuoBcXnYbUXWP8StPSZLAjrcyusUgXtLWDpb2NL&#10;XbHXpkptWXkt2UG9fl73jAErbaNDNvs72/ccynHptb698L3d352/sCHH5ULDJ3OLLmt62SshC0Gq&#10;/fnS1xwRObSGxS86kqpaHRkETX7XWUKXoW4AAKtXSURBVEJr4ilVFip5MpsiTgJLyyMV9U7CVtTI&#10;hkdlxZNQwEqtE6R6fi5kCTMMNAZNUls1T/8csPK6p1A8QCjyx66fpMd/DlhqpFbox7WgJZlfRUUm&#10;laUxZbm0lsZy0tYKXM7ge/O9shg5VHL5BFsRAVfG5ziBxYbKz6hSijJGaF4tDvjGILaszYDUTJFr&#10;4LZmqusL+heRTpAl0zImNJ1BLGEkaMUSMgn1fUhqGEBy4xmCa9BEQv0AFdmAAZoq6BOoTqNpo5Rg&#10;94pJgydVllZ/ltLyjEpGQHIeEqjatOxVDY9xaP06bLTuB45qfinXnFhHT5k4cdobx077wjskFsEx&#10;doSoYt6WjJjkbETGpiI6Lg1Lq9v40x/9v/Du+z/Em2+9jyevvokHDx7j9p0HuEJgbV24jOnlVYwv&#10;LqNnbMLYQSmsqrZOZBZTCYZG4KSbF6EVYCDpprnmPSzV5IXwhEwDrECb3QDLK5yqkcA6QTV1yjvU&#10;CSw3zYvvDU8C2l7fhcrRJf6uF8zvq7mhBCyByrKEFrAsWDkvUB/XNalN6H8fQ8sJLCsELE3Sp9Bj&#10;BQg9V3s9XzZz5NJj02Gj3Kbq85RotxSSku1OOCjRLkg9QL9UFoFlQcHkzggCtVPrtfVcC1QClxV7&#10;waW/9bi9wFK+Vt+F9dn0maSw9lo/7fW3BSwDToFKt8/fN+CSxTUqi6G58HN7eG71zBqw9qzfdpiL&#10;AYPAcvRs3jYDrGtnL/xV19adEy40fDK3T2cVX/7U5zI+Ck7JRnDKlx0aCqKpfzWWzV7XSVs4hKKe&#10;cTNXUUnfNMpVFzWyjCo2NCouoxQ0pEbJdxWDajiNBhNLfcmGKcG+t4Qhi+AQsASr/O4JAwKFrKCA&#10;UETYWNPQ6sfb2zCtxmkBS3/rR3Y2YudVU3ksTT2jHJaspnJjTtvpzJPlKE/WO01YzaKAiqrwzIIp&#10;IiwjsEwxIVVa6fCS6aHUgggH/GNxKiYTeV2ag4tKU0AjtKSwNH4xlzLb3j7xDFoJjQMGVgZYGoDN&#10;+xVJjUOMM0hW9b0GZTdo6ptuxJQ1QfNmeSdm47RsYXismTvegwrJNy5TS+wjk6+r1Vq6ly+jqm/C&#10;CayjbibRrgn9NO2M1jA87RdmxvAF2pwRFJ1GgGSYyfRiU3PNfOsjU4v48d/8PV55/R08fv0tPHr8&#10;Gi5TWV29cQsb5y9ggrCSHWwnqBp6+tDSP4SyxlYERMbgqLsPTnhq2bEAHHP3NXGctzVFjFRUGIEV&#10;FJNhwjcyBV6upPtp/u+Eu3JY/jgoNXbaD6FZJWwDI1TG62YcoGYpUKJYPYNWCFjKXwlYBgo82fSb&#10;qz3sbROKjxWJygBumrBslbOtXHrWVkzbIiT0PKmXQcJHbUY2Xwq9kv+3pkCWFZNiGTgnWPEkF0QV&#10;tISqDTMWjMet99bjDXRcCm4vsPaCygrrf3qsBSyT/nB9Nh2/UVd8/Wc2j2El2RWWmnL2WFJRneN+&#10;m/cRWhbIBLk4qnvlXs3r8buUTdTFQEuo9WlKnuXLu9/+7oWfNC9eC3Ch4RO5HfT7Yu49z88k7Wq1&#10;lqBEhma8TM9HVG4ZEkobkNnQg7y2IRQQMMW9UwTWggmtmFs/tW5OZC1SmkolZaaOIawUKVRVBlo8&#10;Ma26q2eForRngpZqrZRkt9RLERWPEp36Ma0r4S9qmFYjtKCl0I9tNRJdIZWHyG4fN/knhRNeVHR8&#10;v1y+Xx4/i6ClAsKys1RN/DxOaK0Y6CmHVsr/q4L9oHrBaG2L+nmcA7MoIdBKh1e4V86M1pBXLjsB&#10;KWgJSElNgwZWKS3DjBETKoNQpLby7+YztB+MJs3H1W5mhvCjynIjbE5qrUMCSwtfaNqV0IxS2uwe&#10;o/g6lnjFndnAEf9IvHDK+2NgUWFphR33oCiT/PalFfMOSzLQUC4pPDEHMXz9GHsBoZKB4ZllvPnh&#10;n+H2o1dx4+4DXL99z8Dq/JVrmFnbQP/kDPomptA6OExYtRFAiTjtHwJf2kuPwAh4BETAzT8cp3xD&#10;cdQrECe49wqLRYjGFBKyAVR4PpHJTmDxWKWuLGCpuv0FnzBo4dsCwrdh7hwVxGVe9Z35FssOClZW&#10;pbvut2BlQUext22oXegxahOCx94Lm27r/3qcpYAMHPi3BRvBSiUxZWp7BE4j/6e6K53gsk2Ck6yV&#10;9gKWNXOEpbCs19cxWcASjCxY7QWW1Jx12wLWs/au4/oFwJK10/spTGKd72vdZ/UCClB9BljKafEx&#10;/L+AVcvXja7uMTA2AOYFwFrqX3Pea3HZjuUrjsa5Cx81LFyNd7HhE7kd9E748hO3iDiHXywtSBwb&#10;uBbApNoKsecjkvYwobTRVLRn8iRU71mhkuJUKJLyApZyWTEV6jFsNRZHs4IqpB6castpEU1JgwUt&#10;F7AsS5jXJZWlZPu8AZZ+3L2NSmE1PgtY2luNxGoolhRX/kGvlU9o5RIkFrRUm2WAJZUlVUcLWkxg&#10;CVYWsGQPBaxq2ktNd5JHS6kSB/+MEnOCFQ0QrISHHlN+doPQWkH+4MKzglJBKpkwStG0zM0jpicx&#10;lZHWNoZ0AjSNj0kjtNLbzyKjXbOj9vH7c87F5UE1dDo8zgDrdLANHuEJCFRhZmkTP8sEG/M2zmxe&#10;R1xBtbFgmtRPle8ClkoFBKxwKjW/qDR4R6TCN8puIjg+BzZ7CaMYUWmFBEoaZjcv4f6b7+MaLeF1&#10;xubl61iVJVzfwpnZBaqrAXSOjCMxuwCewVEIiEqEV0g0/CLi4R+ZYP72JlRPEV6ehFVQLG0gw5+w&#10;8rWl8P0TTQeCBaxjbgE4cjqAwKIqC4qm1W2mrZ5D4/x5nkRXePLxJOIJJEDtBZZCKksw0m+sNmGp&#10;keeBZUHKahvPtxPrudbzdL+sk9qMFJZAUj1JcGhWUr6WrJhUzC8ClkJ/Cxp7FZZe24KiBa3nYbU3&#10;nofWL/pcFrQEqX8JWAM7soS8j9bQKMOdByZXG183YNqsXk85N+Ww+jZuOwQr52rYV/lb7Ox+e/HS&#10;11xs+ERuBNaXnpwKi3Z4RcQ6fG0JCEnKQHByJkJkITIKEZ1fhfiSRjMrg6rRNbOB7JtyWbXja2id&#10;3zGJ0yg9hnByKizuqUg0gDlZhaQqczDAcg3HeQ5Yztqrj4GlH1E/oH54/Wh7G57Cuk9h/bD6kfWD&#10;K9SbV6weQJUuaAgO4aT3ELSs0glTPkFgCT7GErpUVtXEpsmD1U9vo5JKqmp43szicCAoFhktAzzJ&#10;5tm4Z51gG99AKY+1mNDK5nulE45p/H40OWBKkzPSWgkoF6xUu6V9Oo8jk++f2TUGO9WrligLza+G&#10;V1IO3COTzJJiApY7gaBZHaLyqkw5SBWPsWf1Mup5ossWqq7JqCwCS8WYx72DqKCyqHKyDKi8Igiu&#10;SEGEqjmJqtleirjsCoSn5COM7zU0u4abT97C5XuPsXPrAc7fvI/xlU0MzCyib3IO6SWV8IuMR2BM&#10;spmv3Zc2NZAqMDQ+3YR/VDJ8eJ/mv1Ilvj9B6Mv/e2s2VS2PFmRzljR4BRNW/jh0SgrLF16asK+u&#10;k7/TvFFYFrCsvNVeaCkELJ20e3/r509sa8pi06PGsNrK8+rKsoIKQUAAkiK32pzUSCNfS8DS9C3K&#10;F8luWcB6ZgkZlsrS61jqzjq2vSprL6is0hir80b3CWh7gaV49rn4mvoMzwPrF0HLApZU1iBBpeMb&#10;uvTY2Q558dTr63v8uPfwtllZWyrLAGuWx71wqemTPED6oF9S1uMTvKK7h0TCOzyaV0o2TtrD0OQs&#10;2LKKkFBUg+TyJmhgs4bWCDa62qsSvYzWsHZ8Hc2z52iZqBTKmqmuCCnCKrle+az/Hliyh8plfZx4&#10;d0LEOTnfws9ZQuuH+5eAtbeR6Hl6vq6YBYSIrKZC72EpLcFLf+crbzagxLszjyVgGTvIqJva4gm1&#10;RAW5ako3pLJCcysJaiewVAohYJULWmfXkDcwT2tIG9o15ZpbfpShiQKlqgSpCQJr0kBLlfLZfG/N&#10;jplJS51KEEZRycoWauUd9aC5a7oZ7jWjQ2iGegu7jLprW9jByNYNqrAYkw8y6/6pevzYKRxx80FU&#10;cg4SssoRTkD5RBIgUenc2w24VMcVkVpowmYv4mNyML1xCa+892e49vANQusR5rYuY2Ca30VLN58X&#10;TyDFI5Q20k+dAASSXxSPR1AkSH2oonRfUBzhxX2AljmTuiKwPFUIS8WnvJqApalmXpAlpMoK4jHm&#10;tA7wt1oxCqt99RpPujtm7nZZFQtYUlxWDssCgvV7W6G/TXtguxCs1D6stqETXc/bq37UPqwLoU5y&#10;/c+qZlfuygKWCkU1WZ7yPxawrPhFCss6PrXDvQpLMBKUnLOJLJl2aYUFrb3Aso7P+mw6PllOwUnv&#10;Z8C0B1p7gaVj6yGAFMYe8n7tbRVdpkNBx6bXkSUUsJzfszo1bprlz16c3nbUfndn7pPcU3jQPyX7&#10;iYDlFhxByR/p8A6zISA6EeFUWfG5pUivbERWXQeyGnvYyASaIZ7sY0a1qLhToVV0q3lyRxU3mkUm&#10;ND1MEkGlMHVarkp4Zw+is9rdlDcYaJ11AWvq54ClH3DvD2eFfkDVklih+6zGqx9kL7BU7FnU74SW&#10;jlewepbLErRkC/V/l8rSdCNlIysEn7PHsZp2t3psmcc2hqMRKTgQEKteUx6jch0rqKAaq5o+hzI+&#10;Vr2NqoBXLkSzQWRISRFUmZ3TzyKrW8N6prifMkN88qjwsnsIss5RM1GgJvrzjM/AKakTA6xoAisJ&#10;Qal50KIdeZrkTrZw6yZSy5sJKS8c8wgwY/TMcJ3jbvCmMrMRCBG0hoG2NDNMJpiKy99GVZSYZyxh&#10;GG2mjfuo1HyTd9q+/hC3Hr+Ly3dfxdrlO6jtPGN6K/343oFUVpqjPZyvKVipgt2fr6seQN1WvirQ&#10;gCoVgVqbkWDzIsjcQ2KMXRSwjnsG4giBdeCUHw7QGtr4OfM7hvn7OifY04IR3bzKm5OOYakr7a2i&#10;0ecVjMJqG8o3WVMU772gqa0o9j5PbUp7PU4nuP4WONRuTLKd/xP8pK6sOierJ06Pt8CgEBAEAAFL&#10;76P31WvvTbrvVVUCo9qHQqUTFrTUXi1baIFLr6PX0+fW6/+ckuJef1vvbZSW/md6CNVb+DGwpKjC&#10;i1vN++n19LcAqO91SKUZrnUbvy1YTW05vjmx8UeaBMHFh0/cdvBTn89+7WRwlFFYHkHhDs3R7Uul&#10;FRKXiuiMfCQXVyO9upnA6kZeO2HVOWLKGVQbJIWlqKY9aiOhM1uGTDFpnAtaymkJWHvDKnuQxRGw&#10;zMR6BImgpYLRMv6AlSOqweKPNkVgqQHxi1ZRnsIq0NPeuq3/K5wLY2oWUk3o52wggqBeV0DUe1jA&#10;Mu/pApZ6Cy1gOXuIzpmhG/WEQ9U4rSJVlQYsH/AIRVRRgxmULWCVU11W0ToKWErWKmmrxqg5ubI7&#10;CSZCKrtrBlmM7B6CrHcemZqvS/Nw8XEanyho5RBaSYS4VunRVMtutmSzVqFbqA2ekXHwT8xAZEEN&#10;LekQP98GOinfa4cXcMAzBIcErNNeOEiFpUHQB144TtXlBw/fMHgGRCKQ8DCLmjJCqITUkxefWQwb&#10;IRidxkjNQRKV9PUHb+DBG99H68C4sXvehKaApUUlgsxqODkGVBoj6BUuy5cE74hkwsqZaPePkcqS&#10;miOwwhNMwehpAkuJeQHrkBvVFYF1xC8SSWVNKOmb5G+7ZexgN+2gOel4EkphWVbQ1e3+DFiCzPPA&#10;Up2UCjtNzomP2auyzMXN9RyByboA6n96P4Xai2Ch/xm76HotS11ZiWsVZQoCe4Gl2zrm5xWWgd9z&#10;sBKcLFjthZbaqFTWXmhZwNLr7c1fWdCygKX7Tbhsq4DVd57HyLAAq9eJKu80xyJg6fvQa1odHJa6&#10;qmN713xzXx9e+tHDT/AsDgd/43NpApbDIzTKcTogBG4Mr+AI+PNECYlPgy2jAAmFlUitakZOc59R&#10;WabMgXZG0JLCqqIqqdOJzhPXpimSXQl4E4KXC1bWbee8V5pU74w5CZUXkwJSwejzwGrhl6yCPAtQ&#10;ur33PutvhQUsNRZLgmvitWK+rlSWoGXlsvYCS7awRDVm/MEMrPgaGm+maUeqqLJqJ9eMldUsDs4S&#10;hzE+nrBWzouPkzVUslYV8Jr11CyKQUDlds8ZYFkKS9DKJrRy9H82VkU+v788AtBOexxT1W6S+x4E&#10;hFsELRXVrjsvHj5UOWHZ5cZ2K7+m2TXbaQ09qGxUInDU0x/H3X0MsDTNjHOsoSsOOyvRD5+mdSQ0&#10;TvuF88IUhbB4O+LseYhJyUYcoZVTUoP+s3PwI6iUr/KnrQsgOKWubASbP4GnsYEeIfHw5PegxH4Q&#10;YSVghVDFBRJaPpFKtssOOssZTvG9TvqE4JhXEA7yOJW/OklVlsGLVuXQHH8v5a+umpPNnHA8gSxl&#10;ZdlBawyhBSyddD8XBIyVc1KoF0yPU1jw0vqBKlNQaCC07tfJrL0uUDX87fQ/S6lJXVmw2lucKQhY&#10;x/nPKSyBb+9F07pwCk5m0shfACw9RkDRcyx7qNfRseu19T56T+t9tX/23oSV9jq+/p0Hrh5CKS5n&#10;waggKGDpfNBr6rvUd6qiUauXUPkrAUvnCtvj309f+LPjLj58sjZ5VffPprx2KsQGAcsn3ObwDAqH&#10;ieBI+PCk8bElIjAxE7bcMpPLym7qM4Of82ULu8ZRSttVQTtUzS+8mSd7DlWTBvYqn6VKboXGHCos&#10;u6i8lsDlLCwlBPkc9UCq97GUiqiWP5hg1TTNxsWrzPOKSiFQPQ8y3W81GDUAndxWQaisoZW7shSd&#10;ScbLjhK8FrD0HE2fW8uTSaG8Vu3UpulYcIvLpsoKgxbGKOUJJ5jp/zWykK7pmkuHVgktzcs1b4CV&#10;I2gJVC6F9QxYasT83op5fEXDy8jpnzELKATlVprVdU7zguFGWHlExJgZR0MzSwn6LgNYzUbQt3HD&#10;jNs8ShV10l+zIfjiuIpHTzl7D4+YqVy88MJxDwJLOS7uNQZR+4MnTOHpcaozX/72mtcqJjnL1GmF&#10;x6UhJIZqLIaQJKwEL0/aO81tpVDJhB9VVDDVVDAtoEKWUNbQP9ppFd2DY6muIg2wLFgddKfCIjBV&#10;DKsymZqzS1TF5wmiq6Y3SyedOSEZOpFMuE5OnWRSGxakLHWl29bqy1JXgo0Apr8VFsT0GJOb4l7w&#10;UtGlTnCVL1gLoup/6h20XmvvsBcLWprtwFJZFjT2Kizr+KyLptqgBSsBypqa20wgSXhZEJP6si6w&#10;gpY+n9SePrP1Hv16f77nXuVpgf4ZUF0KS8AS2FQQq2R7SuPQs9cVWI1ScyksLammFbFVxqPz4Buj&#10;q/+08PafeLgQ8cnaBCzPuLTXPCJi4RtFOIXb4E1r6EmFJWB5hvKECVM9UBKCU3IQmVOKZIJH4wyL&#10;CCzVZVVIYfHDClhSWdW0VjqhY0qbDLQEKUttKadlbCKhJWCp0FQWUT2HOW3DKOyR1dSwnPVn0Gpm&#10;Y7IU1V5AWZCyQGXZQv0oFrCUPJd1U+mCVJYFK8sSCmAKJd9LVN6gvBSfIwDVzvKKPMfXmtK83+dM&#10;db+tuBEH/KPNXFmFvRN8j0VUjhNoRpVtUcqfR9mw5uVaZWOU0tLMDgsGVIpc3s4lrArYMAu1TJmK&#10;VKlKSwjKfFrrNIJbK0z72gvMKtHu/E1kCbUqtAZJx1C9ShWq0LJ7/Rq/6wW4RSXDl7+PF229n0oh&#10;/EJx2jsIp3wUwSbHpVk/tT9ElaWFIQ6f8jXjEY36OnSKYPNBFBVXYEQ8ohLTEaGaPC32GmjDUY8g&#10;HGEIQOol9ItMMkWpIVRWofGZBlhKvPvzPjN2MDTOVLfr8SomPe4t2xpIWFFheQabHk8p9IbJdf5u&#10;mkf9mlMh6KTkCaST0kCLJ5y18IQFBJ1sApWllAQaQcZSWM+DyrpPeSmBSXvdZwFI9+n5DYSV9Vjt&#10;9yosC1p6vLFcPJ69wLKUjmyWpQD3WsJfBKy903Rrr/9bakztz4CYn02f13oPyypLfer70X0G9K7Q&#10;8ZmhOVRYWt5MwFJBbHRFF9Jbx8w5YeWv9D+9Rr8+H7//JrZv45TYDvl9OL5z5WGGCxGfrM0JLPtb&#10;3lRRATGJbJC0H4SWF6HlHhQBD54EpxnKp3jxquuflGXKHNIJHs3kIGhVnJkz9UpKvNdTVrbN7yC3&#10;fRShudUuleXMaT2ziAypLdlDVcg7E/JOaOW2n/1ngSUoab8XWBa0LGCZXIWARYmv4TP68aWaBKwS&#10;/iBWecPePJYBF0EmBVZMdafnVCqZrgUK2JgFI01JUj+1YQZFH49MwwHfSPM5pLIqRpeNjazWMKLZ&#10;S3xfSuuhNb7WsqmEzye4BC2FbheqYbIhW7AqpqIrIuQFrPTOs2ZJMU2lrEVZPfmde/K38SCQNA98&#10;RF4NtMpP9cQ6Otc0nfA1ROSUI1AV5rF2BEenmsUfAmnfAhgqO9Dc6lZ4EyYeQdG0hRFmvvVDspPu&#10;AQiLTUN0cjZsSZnwDY0xhaFWz95xQka1VKq5ErBUPW/BSiUUBlrKX0WlmF5DzYF1WtXtBJZgpTji&#10;GWTU1VH+T73NZYMzaKRq1eyeWpL+WQ6GJ5KBlk4oV+jEFLB0sil0MlvA0u8jCAk4go3A9TywdJ8e&#10;Y/X+OaeIuWtyVLrPeozJf7lib/5qL7AMFAQLnewuaCj2qiypIqkjKy1hqShLWSkELO2t+/R/yxqq&#10;3RqVyNDrSQkJLs93ROg99wLLCS2GyxKeufDQfF+BeQ3m9XVMOkaFvle9hsoaBCyduzo3Ggmu9jWt&#10;Nv2H25/IxVnVG+CTkPFDXxWNxiQ6/G1xvILGElrRVFeyiU6FpalPdOJ4K5eSUYSkskZTAZ/dPGCu&#10;llqxt/rsivHBrZT5DTyhQnKqTD5LqyrHVLQYVaUCScFLK0FrSIrWAtQqOYkEV3pDH7JahggFrf22&#10;xi/ROZZQwLIsoAUuC1YdS2xcLmhZPYbW1dSAh68hyya7V0ogWL2FFrCskPIy5Q+ElirdBSzlpfQ6&#10;atTOeeS3+PnWEKixfAExcE/McaoswlA9inUzOnloB3jMFWdpIWUNCS1Vwn8ciyiSshKwXNAqGmaj&#10;pjUsHFqkbZxECsGt5cP8UvNB9QtPTe5HteObmI2QrHKq1B5aiFme5FfZeG/RXp2Bt+xZfLbJKQXH&#10;Z5l8UpBrr1ID1UiFMIJ4O4iPlaWzAOYbFk/7l4YjbgEmxyU1JiUmWLnR0nkF8yLmgpWzBivTBats&#10;Exaw9Jre4QnOSfsIKwFLc7qf9Al1ASvAzFef1dSHCuWvZrb5W140Fe6mOFMQ2KNgzEnFvdSLVIGV&#10;QNdvLGVlwmXjLFBpb6klhXWfBTXByFIjzosRL4iux+jxUlZ7gbU3rOdJxQhaxorpPsHCdYwWsKSw&#10;rBzWXlhldVDhE1baW2GpLavHUJ03sqfKrwk4H5cfOCHjBA3fd53H9Nwxdm0Qxi5gDV18ZF4vtLDZ&#10;7HVMOj49x7KEWqFIwJId1HnQwvdVb23z8pWn37nyiq8LE5+cbeHhwyM+SZl/5fu51F1fWzyhRcnP&#10;vbGHtIlac847KoGRaBZL8OaJE8QrcQxVVjKVk52WTpXgWtpbPWkarqOlmtp55VSRqeY4t5VSZRFI&#10;xgYypEy0LLwmAAyjPbAVORdNTa2hdG3oRw4VTymvNoKWVJYFrL1qygKWFeZ+hq5KashqiCoAVS6q&#10;YpxXOvUAMtRbuBdYexWWYCWFZcaS8blGZTHMlZwKq4EnWNPslimKPR5tx4HAGKMMNa7SLI4xzav4&#10;LE+m+Uvm/dXwVAUvQCmkrDSdjW6r0FShotOPYxUFVIEZVJlaXio4qxQ+iVnwovrxiKZ6Ue1Tegni&#10;aLdV3tC+fBG9Gzwpp9b4vxyqrFwCivv4HPjFZsGXttWHANMipQGCCgEbQsAIXKqjkoXTQhEnfSNM&#10;MvyIeyBtY6CBlGYIdfePMLAS0AysCDXZv1BBiu9nRbCgGJ1OO8jXC/sYWMpfyU5qTvfDfO0DhJZ/&#10;cg4KukZ4cVvi77iD9iXlaKhOXKrHAIHxPLB04gpWgoGVy7KApdgLLIFItxX6n6WudFtAstRIFVW4&#10;9XxLZen/Frj25rAUz45PwJL10t98HR27pQD3WkLLDgpGFqRkzaxw1umNmvIX/V9KTMO9KnmhFLAE&#10;QPWOClBSVkZVueqnFPqf3lv5OB2vE7I6Zk2D41RY8TV9ZlojC1jP8lc8dvMaguziZXNeyHmovEHA&#10;al+5gebfv37vEzcLae/vf+/0b3w+47/4JaSxYbNRxiXBLzqRob0raEsUvrzSa1VfX55AYcqn5Fcj&#10;ubIVubzCF0tpyBq6gKUFMRsnNxCUVWmmBLaApSlmVFBqplUprDULPSjCcioQS7WVwJMxo3mIX6Cm&#10;eZHNdE7eZ1nBXwQr3WdC0FLDczVSpzo6x4apAdHqgSEgCAQpKf04FqwMuDrGTMLRlDgQKuVUZxVj&#10;hBbD9B7x5FCJQ8PMFipHF+BrLzJTKGvSQwGrho2scoIKjMfZzGPQSSPglbLRqj5LoWls9NoGVLxf&#10;ofdRCG7aC5aaRSKRKkqLVfil5sErPp3ASjXA8k8tMIDPbD2DOoKqc4UKheBK4EXBP6EAwUlFCE4u&#10;QmBSPgIS83ifFm3N4v25ZnWaIKowAUf2UYnxo4TJC6dp+7xDjT0UXNxl/0JioSlqAmgpNZhapRCC&#10;nHoEQ7X+IF/XCg37CYjJ4MVNvYiabcLmBJbyV7STes2DmgeLAIzKq6CCHjO1bbKDHeohFEAIBCkr&#10;CwI6oSzLZVQET05LvSgEK/3G+p4VFrQsWFkKS38bhbwHWHoPndwClgU1C1hSV/8SsPaGwGdmUGBY&#10;xydgWTnUvcASmCxIKVKbhk3otmCmHJfsoI5VllCvqe/GApYAI2AZcPG2vhO9t471GbA2qfQILJU1&#10;DJx/gKD8RvMeOg7ldvWcvcBq5+fXnHM6B3RedFJtGcW7cdvRvHL9J52///jXXaj4ZGxf6uyL+NTn&#10;sz4K0PjBpDQEJKTuakyhb6zARFC5QrDyVw4rJtVUXvvF03rw5IlRbRCtoXoNNf2MGRBNW1hLxdG9&#10;fAXJPPGCaA1jylsNsDS0RXNTKfkeVSxgUUWk8MRK48mWWQItI6bnaGyhegu1LLiZwI/qZa+6khXs&#10;4hVNt637TSEpf4B/DlhKKKpmzLKFVi5L0ygrL6SZSLM1plEDsAWTUVW8qyZGOSwletX1velUWTz+&#10;U1QuR8JTYG8YMD+6M4HrVFg6UfS3QGSpKQtcus8Ky3pawNL/NU9XcqPTFgbyO/GlovWKs8ObSsYv&#10;KQ/huVVm1EDp4DQ6ly+ga+kiCvlZ/BKKqX7LEJRagsCUQhNOaFEFEVhBVFgBBI53eKLJN/lxf8o3&#10;HGX1ncjmb3GUls1NPYE+YQRVCqL5u9hS8s3A6fDkPIQxQvg6ITyG4IQ8p6JTxGVTlWfAK5zWNST+&#10;GbAEKs2BJWip/uoUlVpiRTMKesZNQa6Ggegk16wKPbI5ZqGEj4G1F1YWsCwFI9VrAUv7XwQs7S1g&#10;6TH6WxASZPRY6z4LWNbz9gJrbwhali3cCyyF/ieFJQWzt9NnL7CkqqweO0EksW7QhKWyBCylMARj&#10;Hcte62apKxMCF++3YGWOnaEl67uorGQJBazWpSsGWHpf2VMdm1XhrtD508A2KnVld80GImD1Enod&#10;a7eeNq9cc7y0duObLlR8IraDtrL6r/ol8Qqc8mVHeDobdnI6ApMp8ZN4ciTYTf2PbKCUlY+15xVX&#10;Y8G8YuwIptJKKGtGRmMfIXPWzJdVO7Zmegvb2CA1Fs/XXmpsoaxUGhVWJhWZZgCNLm1AaG45PGV7&#10;ePX2oV0QtNS7mNHsHP4jRaRByPpiLUXVxsamK4PkbNeyE1oWsMwUIq6rrwUszdttKawyqhwBS0C0&#10;1JV+rDRGZjuVFk/8fCotKR39yCpTqB7fRi1Vnuxh3fQW6gmt6rOL8LMXU2VFIyCjnGpwyZyAzvnC&#10;nSeI9gKSBSfL+llWUPfpGHWl1yDqCjZy5bVyemfNTA+aRjk4pxy+KblGXXnT4glYkXlUtoS/lErH&#10;Eq+aSwQkLxABKeX83coQKGClUmmlEWApBbwQETACFl/DL1qFn7GwpRFEVE0HT/jg/usfIK+sHqcI&#10;Fz9CJSo5FxF8vCKSwIpKK0IkXytMr0V1peE9QQThzwNLk/WlmKLSk1RSsoNaKUeDnpXcF7C0sIam&#10;K1LqwNhrgkewal+5SRvoTGRb3fSClU5KoyL4O+/NDymszhVjCxlWKYMFMAte+g0Uuq0TW5ARXHSf&#10;HmOBTqHna28BS4pFodtW6O+9wLLCUlqqAZMiNwn3YVp/F7C0tJxmMk1tGjITOqZojjTXhI6CmIZy&#10;CVhaGLiRFzx9HgFLgOkS0AVtfgfmb962bKCl5hXNVKvtGsRMhaVQeU5IYbMZkqNOIVk9hRLtyl21&#10;KnXBNqchcenNw2hm++3ia/Zs3trV52hbu75bP3/p0Sdm2uQX19f/3ae+mH8vmLYj3J6P6JxiROUU&#10;ISyrECGZjPR8Nno2SALNj1d4gUrhzUbvE5tugKWeK03jq2E3eV2jtEuLhNQy6qgaBK1WfgnxFe20&#10;NzzJ6nrMZHo5naOk/hmqrhaE5lURWNlmLigvqjaNowuk3UqoaDFDgLQuoXrhBIMWfsGtalj8cTro&#10;uxXd/GItaLUtqkE78xzqEVHD0V7zditMI6KXl90s0GRmhJZV+S6VpYp75bLy+5QAnTUV8pX80esm&#10;rdfShG88SWb499QGj28YJzTve0gSX4eqgepS/2ug1dEJoRNAwJJyMoAieDXuUIl2gUn3yUbWCIZK&#10;1I9tGXBp5gcNoI6pbDf1bIEEozdtnBfB4Cv40EKroyK7/QyV3TJ6Vq+ii99LYlknf49SwqqUv1sJ&#10;lVYRQgmbsDSqLaozJd5P0O6dDIhCFH/zpJxS04PnoQJPn1BExKWjoKIJxRoDWlhnZncIp0qzZZQh&#10;ihHK2+G8LyS5kACkvSS8/GNV4a5xhmnwCtXsDLGuYtFgAivQQEtTJ6u4NTg138ytVsGLmspE2lyz&#10;eGraYTPHOK/sCnXF7+0dtJSVlcMS6BSClvZKA1iqy0wJ4wKPLgQ6kXVR0N+WUrIuJgrd1mMsYCkE&#10;LKu3UFDQc7TX37q9F1RGWfE+S+3o+Wpz6vBR540KkrWuobkw8iKc2jiAlAaCqqaHwOpFUl2/mdVD&#10;aQABztRJ8XvpXpeqUpL9Pts3AbTq/B6k4sw0yXzfdr5nE99Px6/PIXiZ4+J3qO9Pqi2ksMkch9qk&#10;FtrQytjdhF0H3Y/yVbqAZxCkOieUdunlaw5s63u/8VTDpermdj7qvvjwUy5k/Gq3l6eWvfy+kPef&#10;w9Pyn0Z96WuO2Pwy2HJLHPEltXgWxTWIzitHeIYafz5C2OhCeQKE8iSSutK0yraiOlO5rsUSNB96&#10;OdVJFU/IVn6RWnq8qGeS1qYCCZpGWbM0dJ5FTtcYf7x+qqwmaFl4D54s7lRvSi57x6cjIrcCWuMw&#10;mw1c4/ZqeeJbDVTA6qTc7eYVRcCS4mqmshKw2pdvoIUWUT+8Hq+9GpDCApamOdYsDgKWZQu1HJig&#10;pXGN+Rp2ZIDlWgSDVyElLLXXJIHOiQKpvAgoLdul8YVa7bl+ct2UPpgSCB6jabyuE6Oa72+VMZTJ&#10;AnIvYElVCVaVfP1y2s8yRjG/uyxaVjXoyMIGBBMW/lQ1PgSELxWPgKUe1uyOYQOsTjVEfh+5LWf5&#10;GKqqNKqsFCosqSyqIqOM4qliwxNwmCpKdVICVnxWMdyDbKZn0IMQ82TE0AZOrF7C8uWHVNOZiCD4&#10;wqmQFVqGPlKrO+8BVgCB5WfT3O0pBFY83AU/31Cc8A7Cca9AHPEMwGGC66BXMKKyy1BEFV5BYOmK&#10;3yzFTCB1b0pZOYGlmQOUQ5G6sMIoCp6klrKyYKUCYf2++tu6T50ultraCyX9LbDoRNdvI2VlhQUr&#10;gcqClaWsTF6Iz9FzrduK54Glvf6v51vA0pxpApZzbYERtrEzhJUmbSSsajSrCW83DMCuommqeo1h&#10;1ayoasPda1SXhFQ3o5UX4bYFXpD52lI+1nL0soCN/N1rpex1rrmAZdlp2c2w4lYq+RX+Tx0KKtAl&#10;WHnbGoqjc0ALbqiMSI7FFJKu33zaQ7C9vHFjt3mZ383y1elPRPI9raU/1+8Lubvh6UW7cbzaJhZV&#10;Ia6wEinljYwm2Ku1eo4z9LdKGRRxxfWIK2lANEElWMXy5FERqAY0q/K9pF8n+oqRmFoNpWFyg9am&#10;ythCa071AqoYzdSQUN0BP6oAdyq201FJcLcl4lRkPPxTcqjcasxwGA3/kS2so8IxjZOv28krhIYT&#10;qEtWwGohsNoJrI6lG8+ml7WuxmrUatwaoqB5sgQtC1iWLbQUlm4rv1XYO20KTQ18+TzBygksp9LS&#10;eD4ljTWp3snYbBzwj0Fp/4yZNlq5rmaqv0ZewayTpoYhSFXyqi9gmRkeCCypLykBqSxBywKW1j9M&#10;oS2MLqUKza5CIC2ZH6HlJWtHYEXx+09vHTCKtmX2HHrYkBvGNhGQSqAQWEGESwiBFUSwyA4G03Yf&#10;84ugNfM3RZ5xWSVIpN3UZH8HjnubfJNmBdXspH2Ta+ieWIc/FV1YarGBVVRmJfdlJqEvcIUYWyhg&#10;ZcA3ispbw3FCYnFadtAFrGME1iEPVbf74WRwNBLZbkq6x515TkK9SVZedses4HKXsFI1t1NlWaCy&#10;Yq8ltPJY1u9qwUthwEUIWcDSd2vZPAsqAtheK2iBy4KVpax+EbAsOO0FlvV/Pd4CluxY8dCi6cSx&#10;gKVl5gQrzRUXV6Ue8x4DLPUKayyrntMwc4GfV3mqewZYAlXDFIGrCzJf21opx8CRbb+ex6229QxY&#10;tKYmv8XHqZxBS9BpTKy1bL+sYisvcA1sw0q3yArmdU0ZdaW8llX5PrAti3sdL61ccXx74dLfTX4S&#10;pk0Ozf/WGb+kr/wswl6AGDZgjReMZySX1COVgEqvakMmVU5mnRaY6EBGfScyGpwLpWo6ZKkqFX5q&#10;peRE11xZKvzUvFYaD6hEtFm+ae480iiDtfpMhmtO9UKe3HndE9BUyhpU7J2Y4xzwG5WA0wSWCiaD&#10;04ugVXhU/S6lU0v7pAYphaWuWIWAZSXfBaxm12IDe6+8TsicM+BRXsoClib2E6AUalAKq+fQCa0Z&#10;PnYRmsNd6kzA0utYaksrvTQxUup6zeo6sr0NUyqDkBWRJXQmdhUmuc7Q1VCwUug+hTPXRqgRWmW0&#10;hKqCzyMs02kL4ys7EZVfj1AqVL/UQgMsTfSnQdLJ/C2KB6ZRT7h0qDua30FMYQvVVQnCCJdQ2UJC&#10;RbmrINrBI95hZmoXjfWLp9pRxGWVUmVFm7m1NPXLcZ9wHPeLhltoMiLTSxGtXt70coKr1ERgYoFR&#10;WM8DS/VXZrCzC1hSV8cJrcNUWAKW5qdPZ3upoALXlb1pgYDQ72YsoYClE+2WAdYZWkL1EFrKSqCy&#10;wrKFe62hwlLSxhbyJLYuFBawBBPlmSyQ6QR/HliWyrKAZe0FIwtIAsXexLuVcDcA4XOl7ixgFZ3R&#10;YOcZkxu1FvQVsASrmHIVUncZYGV2jJnHKuEuhaWFOPpokztpBVvYnjWmVkXRApbALWDJ/kld1fFz&#10;WMDS8ZryEH6njdM78M2sNhNIakysVrUWtDTQvIXqSgl2uQs77ahKiKSulNhXfGdLC1TcJRwJ79Vr&#10;jsb5Sz/r3L7zORc2fjWbKtx97UXLvglfdoTSHkTY82HLLobtK8WO+PwqJBXWIY3KSdBKr9Fagx2w&#10;E1jpTT1mjisrBC0Nw0ms6jS9ZVmto8imxHSWJSybkv/mWZ6MvKoGUinI5mgBCE0zXMzGq7m1Ykoa&#10;4a8iSV75VSR5MiwWp8LjjDWMyqtEVssgv9Q5o7IsS9DGH0uJd8HqY2CxsZmGfOnZ1VYNWYBRCDpa&#10;tsnKY1kzke4Flm5b0NJAaaksPV49PntH0guedYSNih/rCAwPKpkDgXEo6p9GA2GlRtLIk7KBjUPg&#10;MirKdQLJHuq29ha0dL/yWVJhBYSkgKWVfWQbooubEE6FGkSA+BJafulUPUW1iKOqze4chZlEkQ22&#10;j2olv20cPvH5iMioILRk4wpNKUNATDqO+VBhnQ6Ery0V8TkViCH4EnOrEG0vglsQ1VFgDNyC402C&#10;XXmrMCXaCb1IvpZTYZVSsRUQWnmElZLuOc9mZ3geWEeprKSwjmgcoUcgAgjNHCrwGjO/GNUpv5v2&#10;tZvo5FXdLExq8ldOYElhSSXstYM6WfV76ve32oAVFrye3U9oqOfVgpZgJKAIMBasLEDtDQFHYUFK&#10;z1HsVVEK3RaorHgeWBpILXsn1ZTDi62AZW8a5G/ZS1Wl1ZJ+Hlg6H2QflWdVx5GAo95AtWf1jteO&#10;bz0DlmUJlbsSrHQBVDvSZzK5LX5fem45nYRfVo1J+Ct/ZQFLeSzN86aLsUmBsJ1rZSpLXSlUoKrE&#10;vJYA02vqcxHsf/ArrXxXwt074StPtB5ekIlMBKd85WlIag4bZiGvrsWIza1AUnEdUiuakUpbmEZg&#10;2QUs7gWrVF7hNf1xQqXWJeyiwhpEBomd26Gq8Vljpyr5w9Xzh1BFcxzlqa2M1pE/oJlieJRKouus&#10;6fEK4vt5xNhNDktTBJ/W1CqayTI5F4lUcLKalfTilgXQj9ehpO3KDcpmNjb+oAKYVgTZu+KIQle8&#10;vQpLP6aAJSVo5bAEq2eJd95nqSwN19k7Z5GltBT64eupqDQ/lRqiFqsILaxHAy2aZnmwQtbQsiGW&#10;mlIIUjqxFBa4FKp8F7Sy+f5K0MZoNWmqU9V8+fN7ErDCaJejK1qQ0TZkZiHVRaFHDZmNL4hKyAJW&#10;uBLvSXkmKX7cN5KWMAA+tjQk5FUxqgmuKjMDaVJeDaIIqOSCWtrHPNio6CIISKkpgUrgMrkrhn88&#10;QUUIKuGuObAErL2zMziBFWCApfzVC57BVHsFyOPFSesr1oxrrJxOMMHAdeKr98rksHibINtrCZ8H&#10;lqWedXvv76yQApPCUg+sBSepKAs4+s71O+i+vZDaG/8SsHSfBS7rfj1Hz7WApfaivJRgpJKZFC33&#10;RmAJVioKfh5YyjMpr6fPqd5AXYSdsGKbGFkzs5CoXevzSUnpcwlY1bTWajPqKRVcrELTzNYxYwm1&#10;6ISW5reA1bRwwRRQWxdlJd2VUrFKHfRc7bUMGC8aDvXiNi9d2eX77PZde/irGxCdMzTk/uufy/yv&#10;vvGZu4EJGQiIt+M3E+1PfeLUA5hmlhAPSsphwy8ySff4kjqzhlwqlVZKrea0otpq6GH0EjgawNxr&#10;5nzPaFI5gla/mSMUNLnfokno6QvXZHphRc2my76AlrDq7DKK+6eQw5MugqpOpQ0m8U5L6B4RZ2bd&#10;VMFkONWAXls1VHVsDJLNWspJyUkBy6mslMMSsNjgqL6sxms1bDVyQcayhCX9H9dj6YezgKWwIPbx&#10;cB3nis96rpSWBSz1dNVMbtAaUhkRwB5UMwfCkpHbO8kGRTDNbPGkcU5RI5WlRqbQiSRwWYByqquP&#10;b2tsoXoKpbDUqxRX0Y6IgjoEZ5UbWGn6Gc3ooOFOmgRR6lM5CV0UuvjZk8raEC4bR9BE2EvM7KL+&#10;NjuOeocbYJ0OiUcsIRVPYMXQjsv6xRNYUmNxtLWygUqqC1oBCblGaVlJdz9Vz2tFHEV0mnOyPqmr&#10;UOfsDBrs/HHCPdDM0HCY98UWVKOQarCCwKoj5M2yXq5eQiu5rqu6ZiSw1JWVt9prB63f0wKUfte9&#10;ofv0/eq71F5gMlaJr2ddMHTxsED2z0FLUBKE9FwLXJYltMKClvZ6nF5LsFTbUHvJ7Z02dk8lMwKW&#10;Eu1OWLUaYFk5LAFL411lZ/U5lUPq4DEIVrq4Kr2iOeEsYOn4jEInrDR5pC54+kz6vgQsASe2gu9V&#10;1WOUnuy38ldSV1V0AxrRofat+is5INlBqTKj7HQBWb+16wTYXby8esvRynOtbvbSR01L177lwscv&#10;f4vMfzHJMzZjV2AKTLA7/OO/6FDdlcdnknY1yFmLeioEr4CkLLMgRVRuOeKKa6l4mpBc1WrGEqpo&#10;NLVWQ2o0V/uAM4/VMW4UjEKFnwKWJG391HkE5tUjnjZHS21pDJ6q40sHpkw3vV9aIdz4nh42DQNK&#10;wMmQGJwIjUMA7aJyWZp/S8WfApZzzbm90JJFZANkQ1T5g9V4rQauv9WQZAk117uOrUD1WASWSYpS&#10;9WUIWgxVvQtgVvW7VpFWAzRrEbqApauhZnRQjZeSmErAawl61WWFFjWw8dEyzm6bK5qA1bpyhTDa&#10;MieNGpdOnOfVllX+oN5ES2Hp6qyxg1qFWpXvgpV/VimjzDR8zSWmz1BLm6WcmnpOC9gYQ+20dEZh&#10;0d4RWho6c9gzhAAJgi/VVgzhp1KFKELJll1p4tltAkuAikh32kJLWamkQcrKR8NwaAUFLB/X3O3u&#10;wdEEVgSBFYojhJQUloB1wJ1KKyga9pp2lA/MQDNeNFINNlF17gWWThaFgGWGnLiU1V5gyfrpd/xF&#10;wLLylDrpVS9nfa+CiOAisOg7tu7fCywDmj23BQQLTgKRbluxF1Z7gaXn6DX022ouNWvEghLqApas&#10;vYDlhFWrAZfu0/9kGzV8TLATdDShntqyzh1d9BVmtAc/v4ClYzTpBbZBa7ZbAyzVYEmd8nhC8hoI&#10;w0G6Cp57bJ+ty5qx4tzPlVkoZaMLvGqyVM4gZWutXCSlRaW3axL/yzccLUvXBa3LX/86XnAh5Je6&#10;HfxUSsFrPpoWREoq8UtPtejEp1Ozd71jCSvNfxRNmU9waFoTawxhQIIWpshDVHYpEqm40ippE6vb&#10;TDGg1JaKR9VT6Jyr3UlwWUMBS1+41hjUANDAnFpzIkqVaNn7ypF5ZLUOmt4vt1i7eW+fGM24GYfj&#10;IdFUXWmm1iu3fYRf8pLpLRSwBKuOlZu8GimHpXyWegwFD+cAaYVuS93p/WvYkCSvTQ6L0DI9OGws&#10;usLpSqjGpchi6Ph0n/4naa+kqIoANfpeIXjJYlaqsRAUUltFg/M4qh7D4AS+/gxPJCqsKV79XNbQ&#10;2XN4+dlJYxq36ySy1JUFLA2G1hTKSrzLSkSX0RbSrgVRbQZkl/E7pOWj6lLDz+4cM4WxzYSjyj0a&#10;eUyh9nKjsqSSZPU0KPqELOFxH6O2ojNKqazKCKEyROfUwMaIyq5CTG4tgVVl8lYm2U4r6MxlFRuF&#10;JcUlYMlWWjOLeoXFmdV6TgeEE1ghRl1psVTZQc3QoHamBXY1Q0MV7WsLTyCnilGBI20VTxLByZys&#10;VFfqkrcUljlBXSeqyeEw9l6MLGBZf1vAsi4Ieh+FTnLru9b3rr8FLV1AtNd91mP3hgWsvX/vhdre&#10;/+m31e8oxSNgSWGpZEEqKqnWaQfVU+7ctxjVpQulIFLJC46S6V2EjqrNZfGVUtFoj/KhZdN+n4Ha&#10;9T5WTZ+Apc/RSvh0rd8wF20f/v7pLSNsf1tsF84Vr1VqoZyWClh1XmoEidRVNz+D6rJUn9VLWy6l&#10;+53NOx8JXLp4vLz+h7umM2Hm4s86/uD2L39A9NeHhg57J2X/rZ+ARUAEJWTuhqRkISw9D0GpWfCK&#10;S4EngeFOleMeEe+cqYHhFUlw8YrqH2enZchGZGaxGQSdUFqPVIJLq6CogFRgyWnXl+JcrcbYQp7c&#10;gocsnV9mpUlCFlIxqVteA2Hzu88iLL8a3sm5ZrCvKuzdIxNwLNiGkzwpVO8l+6k6L9Vk6Wqjpc1/&#10;EbBkD5XXklW08lsGmHuAVUhgCUSZXVocQqvajJhQAzNJUtlDKS3+P4fHqQSqVpNWcV8pG5DsoWUN&#10;pbR09dKsEMEF9aYuK6ywjmBdN8BSEl7J9xbBxKWwdOLoBNJJpb3CUliyhOopVMV7JtVqimwhG7mG&#10;6oTkVZmpZ0Jo5wQsqTp767DJCapxyhZ28PPGFbXQzlMt8bu2/f96e7eYOrMszxOXrXDbblPQQEND&#10;AQ0F5KEOAzQUFFBQUEBBQgMFBQU0NDRQuEFcBmPL1/YlZDvC7Vt0XBwVl4xUZmRmZ2ZE5tRUa+qh&#10;pR5pptTTb3OV+mXmoTQPrZmH0TyMWqVUyLLW/H/rOwt/dkVWt5TOQtr6vnPhnO/sb+/f/q+1115b&#10;cGIN4Bmc7jIJgVf7KAorgRKwojSPyxyc1GcCL/0frzHT2CBQobBwtru6ahty31VkFiWcoai22Qqq&#10;ZQ4SMCpghf8qr7jWMjJjx3ZveEYPzMHtJ7m4KHWQyHQQ/qp0CYUVoKLTpdUVJYDF8xRUFqmFqGNA&#10;BEiAIudhJlICUhyjBHiAUoAqFFXAKV6jxGuhuHiOz+Y+sm6UTUYCWJh/ASwGH4CFwqKtkfqI5WP8&#10;P3WCYmdjl7nryeYphAh5mnC1a8DBdcdMM8Ci7dC2Lnz8pV379p/6RFGN7iXWAZMbLNEhPs1nL2Vh&#10;0BfpDyxvS6LesVLwnbGO8KdGjiwU19VP/+TZ5Y9++hUhEq5uZdnsPf3ib975vnT1jwtLu37vq6rc&#10;Tid1XUPPM4OTz9omF6x5bPZ5raBVgXnY1mtFAlWSW5xdXDqOSgKuYavvn3TFBbR6VxNTcUwqi5m9&#10;mcts3UXa43cdFCgdHHzty9y4A5uRumFvQ4C1fPsd3dDzVjk064t9ywWtUn3/WX3vKZkbRMGzN9/M&#10;pXtG7h7MvvBjJTOE+K9YU4i6wp/1IvWMzxw++tynh9fUmLhpmHhAiHQuQGlEKgVwRXFw6fmXgCWV&#10;xXQ10Eo73ynEZm1rVJzQ+49l+ywvI5V1/aE6E8n/MA3V2XRtRGJHo4sOFKYhDZ1A0nnVFcAi5/v4&#10;5Yeusnq3ciprbkvAWrPM9KaftwtYAI3pc3JkkR7kkjrdxN4dj8dCKbWPrTiwTuPDyq/27AoAC5g1&#10;C2quqhxYApeA1TqxrnsqYI2g0pY8niszALBQV0NS24KV+67YhEIDWn27AwtzEGCdLK7ykAb8V8fK&#10;G6xNA9H0hbuJr01gP/c4Z6qpI/g0PB0kBS6UFbAKYMWRTvPXAQuzMBlAvuOKA8UDBAAWdU0JOPEa&#10;JdQSBSClgZUGUZzzOufxnng//8tnAQ8c/jP4INX2BzWY9ApMONhRwwCrxVMuHbjCYv0qSSPdbaDP&#10;ATpM4rCFHqsn6COEILirQwrdXQo6J0QmSfz4MrCuC1gDOzeteWHfneuEMTCzyGoAoEU9scwHZcUR&#10;YKGwLgMr/X9uj8Lnes73K8RkBJZbj7/77J8+/vy52u1X9//lnxXmUPI38ze0fr62jJS2Kmx8Wds1&#10;ZNnBCY9075r9J8/bZ1csOz5nVb2jnrSvRErHVVZWjbNR8JKZ5kXgKpXqqpTiahiastapJWufW7d+&#10;QWt467IrLWKoYhEz06fIUJznpRq1x/Q668oo6299qNHmTTd52DWmXNdELBYxWSdlbhToe5onVzz/&#10;FrvzEJSKExKVdUiEO4DC4U4jTSksSlplAa3EeU4W0vdt+saTvwItjqitABavAywKszkAC5PQO4d+&#10;T5IT/DPblYpi2/V6qR9Sz7BPY6KyEgc9wZI0HBo5DS9AFQUfF6ENizKh59hRWsp04sojN1P7tq97&#10;g8/OobI2csDaductr+ETXBPIGZ0vqOOsy2zNjApsQ4vuWCe04WRZxoHVKPB0CGJtmIuCFsBCWbVM&#10;UDZVEmA16z1No0s+W0jJDMxYdddoClhqF1JXRMsHsABVhDTkFVXaWcGsd3nP5q8+kPn/gdcB4PaO&#10;LxABJ/wuQCuttr7OHIzHFGBF50sDy9UVg4fqEig5FAUXvivWbYYJGMD6OnBFAVDx/wCJx7w3gPXq&#10;+/lsoMh3sYCefScH9m97KE/n2kW/f8CKwjnAwn+KI5wQmEMBg8BO8q5hSRBYzXpaDwPRNeP349o9&#10;lk/fA6xQ4wGsi/y/SovEAEt/aA8MlAFXwEUdYuoxCxkJBLBMABaAcnDlysUPiAGTkrv19BkDve9z&#10;8Pjzvzz445/8YQ4lfzN/tWOLg6wF9IRu7YPPAVbDwLi1SF11za8JOLvWs7xlpAJpGJ51p3u54IE/&#10;C3AVAy0pHzb7LJDJVgi49BoLpgFXx4w+Y3XPHfKkPZ7RSIM9zkhBBRy8+7kvZaFDz167r5HgPdtU&#10;R2f9HmZPae+EoDVsJR39Hvl+uqHVTup7agenbHDj0Dcv2MH8UeNBZR3ggH9XN4yRmMb9CqwoobK2&#10;WLP31wALUIWJyOOAFuYj7yVeBnVG3iL3YzFyS5qTdwuzEDU1enjbTrYM2ImmPl83yc4wMTPGKEfj&#10;poO8DC2OyYwP6wmBFvmzyNyQBhaNnXQ9WZmDHFs1UtMheM9Cbo2eT0CocXcvnbc6mXSt4yueC8uB&#10;JZMw2ztlnWPLDqy2scRvBbBaJ3XPBazm8TWHVQCreSQprEl8GVgawHTvCWfA4e7mYHmtnVV5o6RK&#10;5mCVT9rgv1qWyUoKnshEEGqCkkCLjKPJEh2ghaoKMKUhlS6AClUV0EoDi0I9EzJBHQORMAGpd8DD&#10;6xx5HMCKzu3XJ0ClVRVKLSAIwCi8L/6PI9+RBlb/7i2Hx9cBC7cIEybcMyZlLnwiFffxF6onKbQr&#10;931AR2Ftq62jnAEWsMLRHplqQ2Hx/bHsBpcLzvxVAWvrHXxzyW/za9b7CJugb0QoEMDKKSv3gbLU&#10;61B9dPPeH3/1B5cfPicecUn9lx119HkEkv67v9FtwMq7Jm5VdQw9b8CH1dr/vLpz0Gp7R6zhd//h&#10;87bpZetd2Ra0ZGOv7lvP0o61z6xb09iC1faNS00NWlmbGmsOXqgsh5bgVSolVtkx4OBqE+wYWZk9&#10;xAmPPY7DfEu2+q468PiFO1bUO2nDMh2Jx1p7C1Prfes5d8XKB2esiLWF7X2uss42ttuJ2iYr03cz&#10;Szl/5S3b1PtZooMviwXPCbCSGxGm4KvAIhEgKssDSHWzAZbHymgUCzClFRbHgBZmYTjfiW0BWiTn&#10;w4yjoI7wQwCsVZm4OMbzqlulhDbUMJLgUjZboKOlO0aoAWCFWcBskQNLZmEaWJh9XTIrCHFgxpA1&#10;hgDLp8cFLPxYKMBk1vKH3vjG9VyDQNM0umi13eN2glnCwlprkVJKgLVs7YJTx9S5I2A1ySx8FVhf&#10;r7DwX5G7ndnBJFnfC2DV2LGCMjteWmuNQzMauK76BAtrMAFWdB46KAtscTS734qRn6LzV/1XACvM&#10;Puow1NWrwELxUqeAg+8AMgwCQIt65vkAFvUPgAJePAZQASLAlFZY6fN4zJHnKHwO301qIrZvoy2R&#10;Jqhr/bJ1rFxwMxBYoYwBFiE0hBjg44ylM8wqL735noerUPDzMgMdwOI3sLwrSav9oTvc1x9+22cI&#10;ARZQKemfd98Yyi18p0egpU7VL2JS6qL6CibhNe7Bh6rnJ1L66ocL/+zx83F9/5AGSpbGrd376PnK&#10;vac/23nve8923/uXf3n1239Wm8PJL/fv9u3/7kRR29C/q5bCIjFbXVsCrKqu331e3TNszRML1jG3&#10;Idjsa2S84Kbd0OZFh1eHYIHqqhuctKqeEYFLCqip+wha+cwUYSpmO12VNaqjdC/t28DWVWN3Z5zw&#10;+J+IzN5++KlVDC14CpV5dTRmuVb1/IhGlTqZfiU9o1YAGHVtrC08Xp21fI3ojaPzNrF33ZauP8pJ&#10;ZQEgB6zE+Z6AKl3SCgtgJbN7QOGpd3IUFiUNrlBaFB7He9w0zMVlASxG0zA3MAc8Z5bMQBIVnmzu&#10;t+PZXsl6ook/cZCgsNKdgUbuHUnwJWYL6AWwSKdMw0+bFizVeRVYXRrBGckB6ovp8S895okI+WbB&#10;CWAdK6n30Ia2oXmZhAmwOiY3XlJY2bF1d743E9qg1wFWo+4TIQ31fdPGRE0Z6qqpx32ZbEUf8Ven&#10;ff1gjZ0qlbpi554KfZfay+T5224Obui3cW38/qQOEhPoMlkyMQM/IRDzZWDFEVMmQJU2BQFWlDSw&#10;6KDhbOf+8FwUoEXhPcCLAnB4HNeWLgGkV0u8FveQz6YNkD6IHcDJuAGwOtcu6T7hv9qXBbHjfiyA&#10;NabXSdu9Q+ZVwYpC+iIW37PuEIU1e+2h2ja/WWavrhOFhf9q+pasAxUc77QZTykjM46wnIoR1bna&#10;Kv0JhcXsNL+R6+U3xiw6fQNgkfXkQO8jh92C2hChSb/zR5eesZsVO2Ot3336FbGG21KC+MT+yw9/&#10;/Ozw45/e+Rtxvk89eHD2V1t++2fM9NVJDbGFEyZhVcfgM9RT08jsczKJdslc6187dGCN7lxzR/oQ&#10;aUfWz1vngsyRiSWr7h23svZEcTGbCKwoJU2diQprH1IHWLbulQNfggO0UFmehuXRt7yzlQ8t+mJo&#10;1BXqZEo3q3lh28r6Jq2QWLDuEV9feLyq0U5hFvZLlQmg81eSRbSoLEZfBxZw4lw3BEilgcVzASwU&#10;lke96wbhSJ8mvEEjGcCKmcFB3fghNagBqRSgxWsUoIDqYZt6ypJGuugQSTpldQqZt8x+lvfPWF5F&#10;k4cjbLz1oUAmMzbX2JnSjw4R5iBT2yi1tMLCtMB5G7NNmBZHZqFGakbtDj3Xo8Z1FDGtzshef3tS&#10;bB16L/ezoW/KFdap8kZrJ82yzMQ2Kah2gCWF5c52gDW6Zi05YOF0b5JCA1ZJWplpT7Wc3tkZYCXq&#10;KiNYJQue3yiqkElYbaeqm6x7Yctmda9W733o6o8OcyF+u0b02PEZ5zuwIpHfBVYvUE96b5S0eRiw&#10;SkPLYXX/2w4sVByfD7Ais2vAhCOdF8BwH7wDq0RnDhBROPfHhBnwXh7rHEBR4rlXgUUSxrHLD9V2&#10;7lgvKxVW0+pqy2GFWsZ/hWN8V8DCFGSxsQPrstoffY5NXjQw7xPL520kWc61qLY7oXYxyaw1A73a&#10;zeVPZU4+/aG1S4E3zu16qASz1udyMW9hilNPTFiFKQisyA68intEbb9/84p1/KOD522C69jBna+w&#10;ZPalAA90jQcf/PA5S6gONRjuPf3iP9z+4l//nRxWfnl/retbv1Hc1vecLKK1KjUyu6oEFzKJ1nQN&#10;W33vhLWMLVmnOln/ynn3PwAt/FGjUjbjBzdtZO+ajexedQXWOr3mEGFWDwc9EeqnaxrdOV8ms6GS&#10;mcThOc/qQIwWNvmCVArLM1Z1s/IyfX7zphkRZBrigO/bvGwVA7NWrNG8QJ9R3NrrUe95ZfUe09Oz&#10;tOuzTtj6KBoasjvg3/mhXRC4DnWOWUgJkzCgBbDwcwAsnOeYhcTLoJwAEsF+Q+fvCVh3j9TVq2Yh&#10;gOP9+LPINYQ/DMVGziwalvuqdJPZkv9M84BDa+kGDY84Id38p5gcmBU/USNSR9TzrKgHWig1FkF7&#10;qhmBcF7XyHc6sDRao7LwW6FMGakZtTE3mInCdET9kdrZpb8+d1bqrn5ozhr6pzy1zImSOl87iMJq&#10;IbRB5l/iaN+U2Q+o1qwNp7s75GUW5oDlaxJ7pKzbhwWrJJwBWLn/yvNfkaGh3pP1sYlF3ulST/JI&#10;jB5+ykUpLDd7BZh9BhJBCRh4sCM+K6nNJB4rmSGMmcIwB7nHobB4DJwAFY855366/0r1lzY72agW&#10;xROw4vsDOECGI+8NWDmgUrByKGHKqwCrSOlyHnWsI2v6eA+fy+fjT0pCGh5Zv0y+jo1L1qYBm1UJ&#10;rYu7Gox3PM8ZA8yoAIFlwUQJ6ujgfZl76gOkaWLJG5v1kq7I1ZV+O9lsl9/+7GgWeUrAYsDEB3bt&#10;sz/xGLeGmXPWfe6qt2tAhiqjLRCfRiE0IsluonP1HXa7mteAOCKwdi0fWLP+v0eKkI2NsYZoQxTC&#10;Hq4KVpjvTJZsPfneVxc/+9PFP/zDL3+pgaTH/v7Q7++Xtvc/Z1sv8rVXtnar9DiwagWsup5xNdA5&#10;jbxr1re0Z4PrF3yXXlQWsGIZDYn6qFQANrpz1SPfG8cXjMylBJ2yhyFOeQqgKesYsszYoqehmUDm&#10;quN7AKjMpDp1DkxDbs7avaduLuLzqh9f9cwERW2EN/QfAau4uc+nyUcFv0XZ+htSLUCAm3BBDfmi&#10;ygE5hVLqisI5MthnCh8kzlmc75h2AGj21rsOLKLLxy8RSkBoQwKtV81Ch9aNJxpJ33No8RkvxWVh&#10;lqiDrOn6SrpIPdNimYkV83xZHmSamCN0CEY/1BC/wTfMEGzYdSdRWUk+eL4P5ZdA64Z1CPCtGkya&#10;NWK7whKw8JMQ7EpUPnnoMT3pBOt33pcZjcN8xoF1srTeWgdnHVg44/FX4bfyQsColBUzh+S9wm+V&#10;wGrOl+rUdI55wGiEMzA7SP6rABbJ+tjEgs0s2NSiumfMRtQ+pgWslbfdYZsAAR9jDlj4jF4G1peu&#10;qDADvw5aKCqOvgAdOOlx3Muoe+qWzwUe5NAH/JwDFIqrI70HpRX3gWMoq/BNObgEKcoeRz1HOcf/&#10;6fG2Pof0Lnwen8tgw/dMC5Kjlx5Y7+7NHLD2dZ9wtqOKpbCkiHtzS3IYqAjHIaTgvJTUqtoMA3vf&#10;pgZxKS18vttqG6To3nz8fcHqE5u9/ZHU1XsOY1Q9AyT3Gj9hpQYhBjbcHe6ioK3hrL//mRfiIFmO&#10;A4yWNOhOHd6VBXRoTVMatGbPWe/aBd/MmNe5rmTmUKa7CvcDC0H18nz36Y+e7X7wxf98+4f/Q3mO&#10;Lb+EP7Nf+bs9I39W1iFgtfVYpYBVLYVV2zVo+LHYXKKSMAdBK9lkYs16FndsgIwNmIbEVwlUZNqc&#10;uHDHwTWtMn7+ltTEJd9EIjMyLxU05CbhaTXos5kOK5T5UCgzonF8yfr0Wcmu0fcErI98Fu14tl8d&#10;7qIrL2bTcNC3zu9ahUyqojZ9lszOomyXHS9Xp6hrs6bRBb+e2esP1bk/UcP9TDdbHV8j638KWMSU&#10;vAos1BLwAUb4iwJYmIX4ssIsBFpppeX/l3PCE/2OqUk0MUqLfFm7kvddy/t2qrHbwxyANb8PaNGI&#10;IlMmgX3eCZlpzDV84rHoaIzWfBcw5RpYh9kraLWr0TcvEIR4XsC66H4SZoamSO2DCfTw23ZZZsaF&#10;975rHVK3mYFpO12RteNFdQ4sX5ojYDXlgIXvKguoZBISu8XSnGTRc7I0h+wMAKs8tzNOSUNnoq6q&#10;k80m2MMQYJ0srvE0NWzpldV9Gj+4YbM3H9nK/Y9tQworAVaisAIOwCUNLAAFsNK+KwrQCpPwVWBF&#10;XJybPPr/i4Ig4EBdMSkSCisNrFBXaWCFQ53zNLBQWJQAFeoq0rug1AAD30EBkgEs7hPA8l2ipK4Y&#10;ZHiO+4ia5z4Bg6syjTG72F2clEv4jwAHiQMCWCjv+Tc/tolraqtXZRJeY5KFTA7sKvU993lVSBEz&#10;0C4LOPi2PDcb16j3MUtLyqdVqXZm7vkO+lmD2kBGwqFfls3CtUc+A8/SICDqUfDcj9x9CPVKaqD1&#10;x9/7j7d+9G/+RY4ur//v9u3v/K3K35n8X2r6vvncN5lo7zU2nKgRsKoErPT6wbq+CYEhF8kuEA1I&#10;abH8ZnRfJuH+LbevJwWdiYt3HDo4llFf5MrKTixbRS7lcX5Tt53VaFzY3OMLmfF9sa4Mx/nq7cd2&#10;7u2nVtg9adUyP1hiwizHsuQszuUqdZZCz+AwYCX6/5NVTfZGZdaDVQfWz9vM1bfVyT/WTf+WbxcV&#10;wDqfCxwNYAEqjjFLyBIh92HlgOXQEbAAEQqL6HI2BgBYQCIc8K8CC1X2dQqLm0pDJFp5VSZu1cCM&#10;5VU1e6aFHST+YxoZPgE1ejojHeCdHziseEynouHT0TAJ8WPxfXx3396tZOSWompbJk1JUgDWwPZN&#10;XyfGEiKAefjBD+zKRz+0SdV1LWEN5Vl7oyRjLTK3cbj7LKAaq8OKMiJ4jSQKiyh31hICLYAVCqu8&#10;mZ1xuo2dnSM7g5uDAhY7S7OOkPztp/V78V/NXL6rOnrH1h5J/QhY5Ct3c1UF0yKARYrhUFRRABed&#10;BLMvgAXAwmfFMeBFvXMM/xUAmVKHBvpRAMvPMwN5LoAVz/l7OOaA5SbgK9CKFC98LvcrBhl8WNyn&#10;ttULMt8TUxAznpUJqK6BnBpm5pRIc4CFz5H1sr16nT0NSLDH+lB+I21jTb+PvS3HfQfxdx3IxEa5&#10;H1f/i9punNuRcrvv7QefobtMngh4Oqc9ssPTtF7HV9U0syVLZs2hNbp/23dsx/nObCHKiuvCz0Ws&#10;Fn3I61v1S73803e+//yPnnz+7M5P/vw/5PDy+v/6zl3/e41jS/9Py9jC88zApGdo8B1xVFgKA6jw&#10;RQEtdsWpExiyghY7PeM3GjxHRbJWkDQstx1UM9ce+KzGpDrTLLnQrz/Se6QCJC1JfVwodUTQJ9Hq&#10;7F6Mn6t+aMqGNw5s7uKbtnn3Pd9n73T7qE/dz+smkUaGoLpadaiizhErzCX2O1PXIpXV4NdJ9giU&#10;HSEEZExwYKkzXFQj/DpgUQJYobCAFrDB3gdYmHmuZtjhRAorHPABKzcZXYUl57wflcUyn1BYFBoX&#10;jYzGiK+A5IYnMlJZUjizAvyOIMukw/7731cHYQRXJ3n6pUyUXGAgjVPSnel4OkCy2877/l18Nx2h&#10;W6NjMl1+8SVgsaiV7BI+I6dGfOlDgVB1zA5Hb5QL+KWN1jwwZ62CESloMAOTUIZNqat1qStUVs7h&#10;nltL+Cqwin0r+iScIcnOgLrCd1XlawjZ0qtYUGNmeebKW7Z073116iS/OmmR/1PASiustDkYs4Oh&#10;rqIEsHjNzUl9BtCgQ1N/mNYBLEAWpmAAi2PMFB4pK517UYfFbwWkAlZhFlKAFQuR+dy4VyisEQ16&#10;XWrDAAtVhSnIEVOee0ebot1wzYCBgE2y1U5elIoWsMak6tnABWDRjjB18Wuyc/jYZal7gWvuJnsN&#10;fubAYsa8SoMQKyIAIcoLy4OZvV21Ayao3AS8oM9Xu2GWuXFqw/dbmFFbJtHmRf1eFkITz+i7cet+&#10;RK65rVyfAViUhXsfP8d/d/8nf/4sh5fX//fbq+ezLb+//rPu2T963jm1Yu3j89Y8PC1zYcJjpyq7&#10;kyUxZTmVVdUzanWDU9bI9lsz674xBM5AZjAA1tSVZMMGplCnJF/nbjDdzw7LMmNkWg1uX5PcXLZi&#10;mZkOLY3IJOcrkxnaNiWltX5gy/g3JINPNA1avezoaY0wAIvF0wSRlg9MWYFMV0IbChvb7VhZnRXK&#10;PGydWrbRPeJ7nggST404FZ8dVKdPIt2TadswCSm8jklII6HyKQALlYRaAggAiwWiqCyAFTFZNLA0&#10;sChHTng1kFgYzefxuTQwX4grCb525wNXV3mlDVYzOGPbb31g+0+IjP+uz5Tt0UFkIjGaYw7SsRKz&#10;MAEWC2npgFwf34/K6ldJZg2ZMk+A1b91w4ZIeavrR2GhPA/0HRff+451zGzYMcHqeAnAIkGfFBam&#10;H3ByYG0IUpiDqCw9L6BlBmUSDiRJ+2pI1tcx6g73otzsYH41s4PJYuczpairKjshYOUJWIQ/MCnD&#10;ll7Lbz2VEklCDc77gvUkHggzEGBR3I+lzvGqwgpYpYFF/QKquIde34IWr/O5OPIxyQJU1COKAygx&#10;GASw0krr5wErFNarwNpkYKHkgMXnorAAFqAcPnzLenR/MP+YJCGcoXmJlMUXNODc0PXd97bCNWMS&#10;omrw6dKvABb53/AjYcrhewpgTUhdjV58pO8gR5vqVUqe7eUJ7qyQGh6RmJi7iW8X0IW60sB847EH&#10;cZO3Lju9aY2TCayIsSL2CpOPXHIsdo7BwvPKpXJyYZlwP6hX2uPu0x/9v3d+/G8sh5fX/9c1v/fb&#10;9cOz/7Hz9//J8/6FTRtY3LT+hQ3rnFmxlvEFaxiesVrBq7p3zOOoOAKsuqEZy4wv+Z6BHcv7rohI&#10;94oJR7rjcUnMyBnFkeK7LEttjR/csk5J4sreCamkXjvd0ObR6yy9IV3N2M5V25JKqhpasFOtI56k&#10;n9gUcr53b1y0GsGySOqPJToEqp5gNJfSahyZNTKgzl17W+YYm0Ry49QpZOvvqyGxphBoAapQW6gs&#10;z9zwCrAIBZh/MwECM4ZTVxOVBbAAFT4soJUGFYX3U9I+rKPodzWydak5GjHmH/6B/JZ+yyvP2Oj2&#10;JZmvn+l62dJJ10PD0PXROYBVdKxQWcR7xWLt8GX1E5cFsFBZMp8BVpKu5LaNH5Ls8CMPo2C28vIH&#10;37NpmfInKlosL7/OmgSsFg9ZAFiJWdg8vu7AakFlja5ZkmKZHFjzMienPa0MM4Sl2W4r9J2dm+xs&#10;ZeYoO8OZMgGrpNKOF1d6hgYS9jGzPH/9ga0ALHUKnO3MEAIs/FioqjSw6CSM7sCK8zSs0tACTpgn&#10;3L+074rXUWmonZEL9x1WlKhL6paS9mFxTAOLkjYLuSdhDqZNQldX+ixPoqfvBojcq8Tn+M4RsDpJ&#10;DaT+4rO6KwfWoXbAvYtdcrhmgEVIAql3BtWvBqTM8F9hwpHVNmmrn+m3fHIErCmZhAEsoMbECynI&#10;J9Qnl5mR1b1n4gdTkK33xvY1wK1ftLa5bU8G2SuQBqzYdYrVIgRgs2NP+FaxRHB1ACssE+K3SBHF&#10;DtUoOLJDXPnOv3qew8vr/2v+/T+aLPnNoWfN3/zD592zawLWORtYOmd9AlevzntUOuc12k4suilI&#10;QV1lxhZ8Z2Z2am5b3DE2jiDD5qBME4A1odEMZy+gQmmQusVzocuMwYlICEKP1Fl595idaeyy05kO&#10;Lyz7aZ1el2l416OhjzX0+JITQEfAXL8afGZq1YpzwaPMPhKMeLKqUebquEbw85Kzd2xNJgd7BSbO&#10;RxQWgXEJsHyZSgpYVDqNnkZAw/eQBDUMYlbcLLwus1DASissAEEBVjwGGhSgxfsjXxY3F4c3IxAd&#10;hClopqIxz1gIXjc8Z3llMml7xl1lsTkHYRC8Z4vOmetEdCo6GQWVFmAlW4QnhWPJx/6bMi2ue4fo&#10;EKwCWGwqMHpwz3N+YQ4QdMhGq7tvf2jHK1str6Ded8Ih7UwrDnfirVg3yHkKWKSm+avAGnJgFeC7&#10;ygEryc5Q4+UNAeuYgEXCPtwI7AhOmApKjwXPAGuX0JMjYP30CFjAixEeYEWiuvBZobTCnwWYGHDi&#10;HobvkOd4P8t65tT2RjXgcB8oqFUGDuozDapQWvFcQIrrCZX1dcDiiA9rA1NM9wpYAUa+A3VFlo2B&#10;g7vWqfuRON1zM7rEX8lkYwDkPnpyPf0m0skQOrAisJBKCHcIqZk2BUDSgidQ/ky/5WMpbNwW73ph&#10;eVgAq1L3i/guwobW7vH8t4hOd7OS4M8uXUOrYNU4sWZdUnyLEgSH+k6c6mx0sf+ufqeO26pDXBrU&#10;qbdltTuyO9B/gNbY+bdt9p+99/zaZ38q6+CHzw4/+vEvR2GZ2a98Y3zpRkG29xkbWuLDwizsk9Ia&#10;Wt21wbU9613aypVtwWtb8DpnHbPnrH1OZX7L2gUrgNW6sO1KC2ihtJidgOxsyEhqCxKDsXaQ0AXP&#10;eaVGuyEVNLZ/w6oHZ+1sc5+dzvbYWZkXKC+W8Mwe3raSzlEr1ChO5RLmALBaF7asvG/cClt6PDiV&#10;aPrjUlnVUmgdc2uC4S19p0bxux+4BAZIgMtnDZmJy4ErYrAwCaOx0/gjId9ybqkOiikUFpCKGCyO&#10;cR6POeKkD2ChspglRGGx7+Cavo8tvAAWcr939cDym3vdl8VsKZtHMCV9jl2lHwukuk46EQWVQJoU&#10;rg1fG8qN7+C7MFmJE2OmiVEcnwhKizVrbhbuvGkz6jTE+OAnOxSwLquw9VdeUaOHKXjYAmYhWRko&#10;AlfrmMzCYfxXq0cKi11yqrsmrbI9SYdczowvs4MC1hnBCmCxdpDodoCVV1jhM8Ptc5s2J3NwU7/R&#10;18oBA43gbBICfJhwOPxIpgfT+XQaAQJgUejElIAVIOKeASVK+KyoFwpqK9QY/pVhdlHO+a+ACcCK&#10;ASCtqtLF4aRjGlxcF4MIJuGRk517wz3S4/Bh8R3AKkylJMr93pFJCLAonLdvXPaAUkxHrod6OFA7&#10;TfJfvefQIcssfQlgsYEwJiH3n980epEA50cCHuErMvv1Gu8t7J726HigF0vgABcAY3lN8+yWzwR2&#10;Lh/Yyq137LyUN4ub6SvsyMNAQtgEhbCYtHvj6if/tfefaX0vebToU/iMCXug5BDzev++/PLfv1HW&#10;Pfa/EV5QqFGyjO3mO4c9IV/HtMAlUA2sEsKw5wuX+6WI+gSlbplzpHXpFlToZH0bh9ajjse2Xviz&#10;WHYztJs44llZHmsGPaJdHYYj4QoExK28+Z5P7WdE+YL2EXuDbc3ZMr1vSt+772rupJ5jK3ZmHNnS&#10;vmNlV+bitBW29Xp+rDO1zZZXUmMVbf1G6ubJg2sajdiKG5WFH+Nzt9uZ5k1KssAzfFiorJcVlkYh&#10;Gpsgi4Ih8DJ8WAEsjpiElADXCxPxvr8fmRy53/E5LakxrfD5OqLgCAAknKOqf8qO1bQ6nJlBZHRk&#10;RGOmkA7jM4a6ZpRV2k/DNbrK0vdMaZRlp2APcZDK7QJYUloBrIHtW652+V5Pjytz45IaVp/MhrzC&#10;Bk8X0zKGnwolvXQELNRV45BMRAGrAXWl0uDAmvA8WOS/IjsDzvb0YuczZdUOrBNFCbA8uFftZ+7q&#10;g1xwbwIs9o1kGzZfy0ZH1TUx6QAYPHNDrqCwABAFaFECYhQAFdCi8DgAh+qgMwOO8F8FrCgMBmEW&#10;pgeIdElDzE10vc/NP73GkcfxXKQo5rvCHMQc7d+/4wqrLQcsgkW5R0AMmPFeVDiBwwCLzUwY3MlK&#10;SrbbOUIWZAKibmI2G2Dx2QCRc4CFjxR1TTwjDnugh4N99e5T74/s0tMqdZdJOdh3pb4uvJ8M6LhR&#10;gNWOyuqD72qg1XepDrGU6CeY5oQ1sPFw29IFByj+thAEhD7kEPN6/7bu/4u/fyb7Wz8r+QcDz4o1&#10;yuO4zifxmkZMdnbOjhB3tWxd8+uusPoEqH7Z3EALBUQhlGB469JRhtHh3Wuit4ClwjmxWbPXyH/1&#10;2CsfYCFLY6ssHMFsQMpr7Uv7dqZ1yE5kuhxSxG+1z6zZKV1TqRp859KOPvOKdUr91Y7OuVlIJtKz&#10;Ulh5xcxCdfrmrmM7V3zqfOnNXHI4jeY4IZmdowSwwiR0P5YaNw0eIAACCuByIOArksIiFgsYhZoK&#10;x3soLFdXGr1QWAALWKWB5f4nfceyOhTxMMzYnZNZBvRRl3mVTb75BmEObKG/DWh1XSgEjjQWQJZW&#10;E4x6NCSAhQIk7CKA1SVTgghndhImH9JMbvkQppjnShIcNjV4sB0ZG6wS0tAoYDWOLB4BKzvMxhVJ&#10;ptIGEvfpfezyXMOO08TDaaBLL3YmlYybg6U1nlLmuGCVV1hp9UMzHt5CPjAWtRPhDgACWL5IXR2B&#10;dWlkKUgDC4XFgvaoA0qcAyZKGuQUVFeAjXphlo74qzDT0goL5fqqH4vHDqYUsOJ1FJSHLnxNwSRk&#10;XR8LkFFXfG+irhhMbklNXbE2/EbrFwSry4LVdb9fzCACLJQZgcNMGKGICKjuWGXz4Ld8zwF8RxT2&#10;0sRPSqohQBjAIuh06c5TKx1YcB8WrhRM8BX8sWqb+INZvkVmFFZFkF+L2UBMwYAVpibxXesPP/eg&#10;1Cl9r/th1d7oMzc++1f6vweC1aGnicI/TIwWfYvP+KUprJa5P9o629T9FUGd1d2S9x2DDqt8yXd2&#10;pyF9TF3fmDWNAq5V3zSAoNHepV3fRLVPpZ/dc6SE8B0Ns0fhDrC6IhMkgdcoQaUEhV5OEo/hwyIP&#10;1tLtpw4EzCXsdgLYUF4swWHbqlPqwG/Ud7iDn5nJk/XtVjs4bb3r+9YlxdcwuejAKhGwSGVzrKTW&#10;CtRxUIce04WvRMBiDV/MjKCu0sAKhRU+rHTD5+YEtICCqxh1eByjASxglQYWz+HHikDTaY2IlCOF&#10;pZtOihhXWGqY+HE235bZefW+fsuox2XlCwKYyjQwQEvHjMI10hG5RqDFNQZU+R4giWMXlYUvC7PQ&#10;y+ZVDyAlMRwLp3EIY9aw8PqC6qKmf95q+mYcWKirzNCCZYnHErCAVZNDS6agYFUvWLH/IOEM1e1D&#10;VqGBLmYHPVkfi50FKg9pyAGLSZHs+JIPYgs3n8gcTpYcuWLSKM4uxpc8D78gJXUFsJgp9VAHdRA6&#10;SRpY1EHcq7Sq4n5RJzzH+wAgzw8d3HNwAJCfB6yAUdoMjJJWWDz+OmABKo5sAuGJ9PQ9ADIx2TSQ&#10;5IDVoXsBsNo3LkptXfHZQXyPpL7m/dybUFg42AEKCgtAkKU3gBX3HHXVu3Nb7Q7faZKZg2j5s52T&#10;7vciQSJ7JJCaBqsHSDVIWeE/GztkKVuS4JGCJUJ9LdNGVVBW5GDjiLqnvRDWgAnYMLWlz7vlEfL0&#10;K4AVx18KsL788svjpd2/91+RX6q6d+R5ZnhGDXLKQxgKpLTYVosMCzi12e6rSWqrdXxRpuKq9cxt&#10;5DZW3bEhmYrETw2pjG5f9LAC1hUO7V51WBFMStIxKp6wBmQtTjtPy5praPiKFjEXNfJiIrIEga3X&#10;iQbHv1MmoJ5uaPc9CjvmJWNlpjZL9ZX0jFiBTMLCTKedZBlIdbMrQ0A6qmtYuPlYn6/Kdj8WoPqr&#10;JiFxWAEsOkJcUwAL6f3zgBUmYYArbRIyqqN6aFQooAQsSZI/II10R10SFIuJRLaF077GMPFlobxo&#10;sLEi/9XOGh01rg8lx3clKutlXxYqi3AH0osALFbzox5Y/sNC12GZKdUCEbBylSWFxdIdZgsBFmEN&#10;AKuuP9l4woHVNWpVbfivugWsliNnu++OI1hRCGk4JmBhsrfNbfrAtXz3A98Tj6BYcvAHsICSzwTK&#10;nDj4SMoXlaXrY7cj7lPaJIy6eBVa3DOO1BHvwdcFxBk8AFbA6lWTEGABpTSg0iWARqHeABZgAlJR&#10;gFWYh6R6AVjhuwIqASxMwg6ZgcCqZ+ea9e3d1Gt3fUck3zhCnwWwAMj6PZmyMunwX9Fv2C0nMuPS&#10;HvltYWqitBgUWSvYImVVKRM+SSyAsrpvw3s3PLK+YWrNg1aH92+rvj72+qWuCDalTcYi+zkJCve5&#10;6rfw+7kXZPtgIq15ft/7clgsAAp/G64MHmMe5jDz+v6+ee1aSXHH7/yfpD3OjEw/a5ViycrMQs0U&#10;qhEmwOqwMgGhIgctcrZnpXhaZHZ1TC5Z79y6oLVtIxv7NnZOqmb3so3vX5W6uSkJy9ZeON3ZFuuh&#10;sQodMjNTBbBWBCmcgwTAMauxqVF3EWf8nffdz8HmFZnxZSvpHHaTEKctudzrh6dlGm7KBl+3ysFJ&#10;j+UqlAnJlusnK7Me4Ep+LJYFzV1ndoRpXiJ/X/iwkK1pk5AOwU2j0ODTKiuAAHTcl3X1kauoUFgB&#10;rXgcwKIxARAaFg0sCp8LoIFWzPYx3Tx7/bGVCQjH6zrsTFOfbdyRvM9NRfO+uL6AVnKNnx1BFRiG&#10;aYgvi6hpTA1GcIeWTBGARccgwduGOtzlT//Ek7Ot3HhHgAJUS1JVKCud48fKKSwCR18ASwNb75RV&#10;d4wc5b8qTKVCzseHlQMW6oqQBjYrIU32tJTk2v0k46VPl78vOL0LNGXyCWAOJymsfVdYACuJA+I+&#10;xe+P8nUqK9RV+Ll4z7BAgUlPZwZWdEDKzwMWx7Q56IDSe3gNhRXPAaxQVmlopYEV5qADyweRWz6I&#10;YK4DK+5NMsjdt/m7H7oy8+91GJMS+X3fASlxuMucZ+BTW2TwY4BicGIX5z4prBm1MywVNj0pG14y&#10;MnjgZiF8AWXVtrTnef/ZbJeBA7OcyR2+i4kcYA6k5mjrrqqAVbKjEyYqsCK0qHcT//ATB5PHauk1&#10;jtt6L8d4PoeZ1/f36yPzqxVSKL/WNfSz9ukl6xEA2JIeaJHe2HfGIQ1yLv0xI2mlGh6FRdGsMwRi&#10;jYIGu0Pj7O5eyG33JfNwcOuyrzGcusQ29VIcMkemVenegb3iNRroJmEKQmY2H10n3Yoa9JpMItYj&#10;4sgndILNVAHWscoGzzjaNCW4Ti9bnUxVJgwKGrukrlrsRFnGSqTIiOVi9o0UJuzAw2wcuXuozFeB&#10;BazSHYKGT0NPdwKAFaYXM4bpQNG0aZgGF40JaFFoTBTvNIKVB9Liv1NDwVewJnDjs2qe37GC1iHL&#10;K2+0bqlEsqh63JQ6S7qzhrpIrpHkgC+csNSvr3vUNSRLdm744mgyOrBjCrtHs/sOHY4QAqaw99U5&#10;uhb2NHAtHUELYDFbmOxlSP4rgCVY9U/rvk/4dl6R/yqARexVKCzMwrz8Mt90olGDHPFXs9cf6beS&#10;m4vsCqr3D36iBv+FoPmTI2DhdAdW+081kHwNsF5VVnGfKMCbY/iuAPi47oPHxOn+YYYDq1dnCdMm&#10;YZh9dNSAU/p1nuMclQWcqMcoQItjmIShsJihBCz9uxpEcpMiiSl429vLhAbBBSajcsBiQuKc+gRp&#10;w4cJCPaQhmRPT35TKOoRfS6w6tliT89kYBzYvW0VumcEWc+rvtn4pWP5wLeDQ2GNSEys3//QA5SZ&#10;qV2WqpsVqGb1mTMMenc+8dAb6olrwdfJAIPiY2t9oucJt1gSGFcE1HW14y09x/IdtpPblfhgTWIO&#10;M6/t71h59+j/WCVTsKJLimT6Hz0fXt2y0Q3BZnHTsiNkkWRjgT7fGSfytRdn2HSi3Qrqmu1UVeNR&#10;/NNpNdiz9W2eQaGmb8Kd5WwnT6fDvBk4d9kmZBZOojxUSAFL4j6C1IgJASjkhtp7opHvbeJEJI9l&#10;zo3qppK7qYa9CTWaH1OnKGjqtIbhKWsYm5UCm7cCgEU4RE2rHSupsyKZh+zc07W4rYpjhuRdfSbR&#10;wWrIugGYgwEsQhuSzSleVlgoGpY3RGcAVkdAyMU9+fpC/ZYIJOX4ktK68PYRsAg7wJcRpi9HUigT&#10;SEr4goNL18dSJhZ3n6iXiStzeEkKkRkegv3i+iiMijRqFkajskJpOVClAj3nu74/DSxMQvakc1+H&#10;VBajJ43RV92//wMblALLSGU1+CzhssOLNDPubO+ft4bBeQdWndRVGlieYVQmIcoq8V3V+NHTyeSX&#10;28myeutUW2CRPOmuSSCHiYsKuvjhT3UPZGp88KUPHA4sFfbM22dZlToAfigfWGTeASF+fwArjkfA&#10;ypmEAfhBQYL6pz5QEICKgkkYwAJGaSDhwwpg0WHThedDjQGmUFOUUFk87zvXqM2gsPBfYbIN7N1N&#10;1JA6fQKsm+67ot3ge2IQCVOdLB1YBMzsjdGmMN8AoNoQvycmgFjb2i/VNrj3ps2ojbEjDo727MyW&#10;xzoyS084EFHsmal1d9FsPvhIJjmTSzL/9Plzd57alNrDjKA1Tx09ECxVdwB5F9NU94MBZl3m445g&#10;RKT9oq53T+3vBjFzut59nZ/n/VgKlx5Y79rl1wwss18p7vjdv6jplaxv73neODBigwtqVKvnbHRt&#10;x3rn193RXi0FViJQFHi+doBFvnbBqTbrwDopgJzKleOldZZXUuvLZE7X6D11rb44ua5v3INOu5d3&#10;rFuqZ2DripTXbd+MAmfzilQEKVd2Hsh+F6yYXiUWiZSsS9ef2KDs/eoBds0ZtTMazfM0YrO5a3X/&#10;mNUKXGXdI3ZWneZ0dZNHU+MAbugdsw6Zq+MH12WCalQnaE4NlQ0vInAUaFGSjSt+4DeFwrQ/PhYW&#10;KoeJAQwY1QBCusFwjvk1dD5RWBSgxcp4GiJAc/NQgANa/B+fgXQPJ7ybKLo2gEVCO5yixd3j+p0Z&#10;a55Zd18WMGc0TNLaqjPmrpdFrJjUbOKxJjOPlQS+KSZm68X7fl10kB6BqldlQCP8qMwTvjtJmyyp&#10;r8+8IjAQNFgjFVU7sOC+K0IYElgtGNt61ese1EldVeva2DCVlMgEjCYLnputkGSKxVUqlZ6sD5WV&#10;d6bc87v3zp/TvSYu7kMpJMFBwI2odZzqXgQKfFjsAgNsAFecH20WqiOPKXxGGlZMu1OPQIjZRcw/&#10;lA2/NfxXQCpARb2noQSIOPJcqKhQW/E6MIvXAdOSAEMIA8BiA4ij8gqw+lTvgwdvWb+gxXmfAEMQ&#10;KfcnfE+eF+zJdxL/nmDFLjlMUvWeu2LkiMM6ob15W1K/YMCMXGj4owgTwt9FkPXwznUPlxnRsWV2&#10;y2pHlm1IAxZhDZ6uW1bM0lsy/2R9TGtAn1e7WwREKlw7y4o835d+PyszGCAZ6FFQ23r9otrf4tUn&#10;1ja3ZwMbV21Xv3lb/0tamjYp9XM6z5HmNf0JWH872/UXZW09z0ubO2TidT/P9AxY+8ik9WAeyjTE&#10;R0VYA8txSAtztq7J8lUKG1qsONvufi0Ku+YUkgpZkDoNxKS63tCoekIAO1ZS4zNEBHWekTIjUygR&#10;8qxBJO0M6WCIfJ4Q+Wcvvy1V9cSh5dHeAgfqa0IAaJOpRIwSM4UAC99aTd+o1QyM6fkBy5cKJLTh&#10;uL6PbAH13cO+LnF4+5L70biZRAez/olZwbTSwt7GIU8O7S0V0gl7Hiq9N5y44cdyhaVRLkY6ypgA&#10;EHmygBUynxIAo0SYA/4l/hdZTyPFTKFjoQzYfJXwDgJu3ZfV0OkzpdMX3hTAPxKYyMyp682NepwD&#10;MUxGTGpCRQACCu5F3BjQUkdRJ8Fs6N2+5aMy8CRWh46BD+KS1MyGGnPb/K4GAqmpoWWr72OT1AUp&#10;KoGqV8pK6qqGZH1dY76tFymRS2SKl0hZF2mwCDPwdEmVFxY85+VXuGN+ZP2CzTFDjPmgjonJDXzS&#10;BSDFWsGAF0fg9CqoKC/8eImyQrGGGXNe/4spRnQ5BXCESYi6CrOQ94ZZSAlgBaACYhx5ndf8XND1&#10;3ZX1WQCKzR8CVjyH8zw9QzhwoIFjl0y1qO+3/bkxKV1gxb0g3o8BhA0imIRh8mlGgCdO8dqnX7oP&#10;ONkX866NSYWzmgIlTwxX5/olG9ojI8dbHl9FJlu208MH3DS1YXVSy92rF9z/hDmOU35ObWRWIgFY&#10;TUnBL/L8o89kkqLwEgUJQDEFqXOCVXfUJ9duvWtjAl9By4jlVXdanQa0yYM7tqm2My41n9X3kYrm&#10;4J3vvH4f1t9u6npU8I3Wr0obpYQamqy8scVqW7stK9XVMjhlbaNz1jGxYG0yu1pkImYHx62ue9DK&#10;2UhViouUx+U5PxclzmPbL9IiE4F+pMSqsq6AUGH4oyrIOjo061HzvavnfQEmcELKrkhdoYqYcl2S&#10;nTx75b5lZYMXq/G/UZ0VAOusoqvfKnuGrKRDJmHzC2Cdqci4j615bN4GNs/LFE1SyhIyQd4fpmEp&#10;gCqARYwWwEK1EMcSznAKCiuARQE2gAv4BLASlZUAiyUWkSuLx5S0E54S/ob0LjtEoBPmgB+vSaNi&#10;UeeY5ZVlZfaueJjDhkC+8y7BpIJtzinNjjyeL0tqEBXoStCDXd/z78N/g5+Dhg6s+ndu+zmv8X0A&#10;jzpgVgdlO7R1TYp12uoGiGaXCRiw8jLti50rNXAEsJL87STra7SzAtaZHLBOsTuOzEES9jUNTNuU&#10;Os/cFRawJxMtACcNogBWFEAVCixARQlHexTujU+M6HcDFNQTKohzVEw4vSP+KkDlqjYHt4ARJYAV&#10;z4Ua4/k4BsSAVigrJjHiPICVJFlMwg6YIezZvu3Q6lf98xzXBdA8C6jaOQOPm4G4L2SuXfzwh+4w&#10;Z9Hz4PZ135wCHyQhCwCLNtZKLv+1iza4f8umLt+37vWL1rV26AkGWua2fS0ua3yZzFrW5y6oDU1I&#10;gY/JdMQMnGYA1iCyovbjJi6D91NMQP1+t3hUb+o7+B+bJpbtNNlFijQwNXZb89SaTR/elkn4bZu6&#10;cNdK+6bdZwxgsQhymHl9f78xOPcbZ2p/4y+LGyTnqxusWKWkttFKpZbK1RCrWnusoWfYsv0y6YYm&#10;rWV40tpHZ1yB9UmBUbqlYoAaGR5wwFNIqUzEOf4vTMJCwStfo3C+TDXMNtaU5WE+ktStqsmKWget&#10;Sj+2VeDC3iZSntxazC7O31DF4rBnp46tS76lF6EWx8qksqQMyzr1HQIWi6DZ8AIH72mpuUopv8bh&#10;aetd2fWF1oxQzLhgf78KLJQWqTjovAALANAxAlaM4oAAP1Y43gNYFKCQXmMY0ApYJcB6WyYk2Sv0&#10;eyj6v/gcIJgoBCks4pPUUPA9VA8v2BuNPZZX2+HLl9busYpfZoxGr733ZTIJWIyGvpWYOhNLJ1aY&#10;klbnnL/5AqiustRJcM6mgUX2SUxKT8WbA9aMOkNFz6zVuhm45MCqF6zY3ZkCsKocWINW2tybc7hL&#10;dVdlrIDZQfddVXo4A8Aim2nH5IpNyjTB77GhOmV1fwAIOHEMYL0KsHhfPJ8G1pG60r0BWAGZC5/8&#10;1EEAFACW+w55j0ASAIoCeAJC8ThMwFffF0eA5lDTOSorFBag4hgbmQIs1F0Aa/A8bYTF86TcTmDl&#10;vispHzZNxUfEoBpZFMaltLE4SP3SIygBLDaTYK/JSbVnnPfNKxd8Wc+wTDE26yV6vnfzsk/elPXP&#10;Gfni6UNLd963GZUJqakxmZMTN961OQF86W1UleAts8/T4QBhtcP5G1J9AhWZg8t7JyxP/TSvoNLX&#10;+uLemd6/Znv3n9qtT3/kGYfPqA+TuPPC0+/5JBd+4xxmXt9f/+3bf0sm3P+eX52x/L/361/ll9Wo&#10;0dVaQWWDSsaKarJWXNdsZY0y5WSCVbR0eSbSekEs0zcmgE1b5+SiDS6es7H1Ay/jG4c2snZggwLF&#10;gEr/8o71Lm5Zz/w565xZ8yj0hkGN1hp1md3LY0+8IsGrtMHXEFb0TbqS6lreFaAue0eljO9ft77V&#10;Pc8UwQauZ9RJTqmwCzVb6OfrGlF0pwSrk6U1utZuq++fsPa5DRvcuuK+AJYHEWWP+bStESUJeEvW&#10;FJKtAVOFkR9nOx0i/Ffhw0JlASw351QAAmpp4tJDnxF0B7yABaw81YvMwji+ahpSmOWJz8KnhbID&#10;WIRhrKlxdSztWUkPjaXZKgdmbOnWYynBb6mgUJKdStiuCelOZyKFMsncCPibv5XL5ICvTd9JMCnA&#10;QmXhiOZ6SVCIicCoTpTzgRTm6s13rWFk1ap65hxYtT2CVZdg1T0pWE36YufyI3Ow04pV5wVqJwAr&#10;n+wMUlYn8WGhsAorfKDqntu0SZkozHgBK0ADfKhroBRq6+fBK57jfVHS6irMdmAUznLMLtQNwEJd&#10;AaswBamrNLjSCovzIyClngdU8T+85gDLKSxABaBmBCi22GKrLd9uK6ewMP+AVCgr2gyDCteMsua+&#10;k9Ibk402SlvFymB2r1eKCdXbuXzeRvZue/DvuAZGkgsQqgKwCJFgQGQ36cb5Xc8AUTex5huSEP+4&#10;qvY0dU0mpEzMUcFrUtCa0WC1qO9FWQGslbeSdYmEGhGyQP72Ut3vvBL1T7W/Jg06i1fu2cV3PrWb&#10;H3/fbn3yA1u5cd/qRxessGNEYH1kFz/43BZvPNT/P1C/+iWENbDw+Vfrm79/pqL+eUFFnRUKVkWV&#10;dSr1VihoRQFghTWNGkkFMPxXmTYrlTlY2dbniio7NO2zcp2SiD1z5wSpPRtaVwWfu2Tju1dtSsCZ&#10;ObxlZBOdlXlGsjrIjcycEp3ZEbpOpmFemZRXeaMdq23znO1sUsHWYmx3T2K+roVNBxbhFsUC6HFd&#10;F1vmk0erUI8L6mV+4i9ThynTY2Y5mwlvkERm0TS5gViATTDmy9BiOYIaaq7QoegQNKgYxekUAa1X&#10;gQV8cMAns4bJVmBpYFFeKK0kAp7/4X/xZ8XSnWXBFIBgCpNShHTRlUNzdrq535fsECayfu99XfO3&#10;PNHfwQc/cB9D0rGktDRKrqrxkR9p4U01PKmsZMZQjVWNHD8W0GKmCkVIeIabhagsge+QXVj0uGfp&#10;0Cq7ZxKTUMCq6RSsOid87WBl+4jqv9+KyRYrRUs4Q0F1o7eRk0UVrq7Y0uuElBbLcVibOri6b3P6&#10;LW6S5waDAE+AK87TwIrH8R7uTRzj/gSs/D4JHpiDgAJIoGA4D2C5r1CAADppcKXBROExQHr1+fgf&#10;h5lg5elj9ByworC9FjN9vpEpSpzBTd/NdbCO0ferVPuhhCpcwN1xAxeB1LDaBuE/OM5R2KR+wS80&#10;tnvTBqSiyDZKZDnJGFFaLGzHJERp0e4AV8PcjlWPr3kOuTHBiq3y2HEKYA2rD4zffCwTUO1X7Wvp&#10;vgAlaLFhBW1wUjDtWiGj75Ll1XRbfuuw+ug1O3jymZeFq297X6obXfI2eayu07Lq8zv3P1K7eSqw&#10;XjU2NyELyEVZADnMvNa/Y8XZzn+eX1n3rNBBBbBqrVjwohSW1zrEiqsEBpWSuqwV1TVZgZRNUUNr&#10;bgecHqvwxH5DVit1RAbLzMiCtc1ser4r4qhYP8YSnSnisfSjWUtGAjc65Ix+oOd/F7hmBLMmqasz&#10;mEEl9Q4vdlgBhizEJs6rTqrJTU1yYFU0eDhFmVRWqRQV13RasM3LL7WSTKuuqd8ax+ZcrbG4mkj7&#10;ZFnQh0fAogAsz9igzkBHoPFzngZWGlphyr3qfAcMkZcq/FgBLc55HnAEsAAe/x+fB7AACKYBszn4&#10;L/BHAK28unar6J+ymUt3dK2CzMOPbe89VvUzW/gDda7vq/MQ/5MAi0hlAklpiCRRjBlDghcphDyQ&#10;RwuzcFvQJq4GlbX74FsaWG5bRde01fayycSsVXdMClzTVtWRONsxBQkdIWFfxF/lq72kgXUMk7Ak&#10;2TCV7dfwg/CbmAkN6KSBRAkgAaxQVPFaQC5glR5I4j4FTEJdAYpYikMBWmlgBZBehRPnUeI5Slph&#10;cQRYlDABUVgBqwAl38s1oPR8v0pApnvtg17ASvchlBWpkBelgoDVlNrswmWZkeeu2CCLn1HqujcO&#10;LJmHLG4mhRBJGxkMUVs10+esemLdM0DM6DMn9JmYizNSbNM3pOpvS91p0PNy9z3Pqz96/rabnHUj&#10;K3Y6O2hFut89q5eS1MgayOZlPrYJZNVS3qVqE82zux62sH7nA9vW4D95XmAUbPd1b9/89Cd27ekP&#10;bVUmZY4xr/XvWOVv9r9XLAgVVzc8L64SqKpqrUTH0uoGK6vJWImOFPxbRTU6ClqlGaksKS0AwWJj&#10;Nk1l89RK9qbrHLWqXoFrmFxZq9Y0s+FpZzoFrt7tqzYg02BMgCKFMuAiM+jKnXdtWUdCHJb0/IrK&#10;wMq+FQCuIpkZ6qyAq7p7zLcHY5swdpM+q85yujqbQLO1R6qvw/KlBPPyS4yJhMqOPsvIbG2XOcqs&#10;CaMXZkniJ/jsyJcVCosOESYgHYOOEGZHunOgsijAIA0sFFZEwIeiAlhJvM1tHwXdLLz0ckDpIksg&#10;csBaEKSYJXJgqeALqB1fsQLJbpbs4Mcj3z3A2s8Bi6n3rXd+YGsPP0+KwOXQUgdJwIoSZIcd1B9J&#10;/lhKlAQrpv1YzBYSQLqk5ysFKAeWVFaVGjBmYQALc9DDGQQs8l+5wz23szPZGQBWXkGF+ypZe4qS&#10;xh8CiAkVAUDUb9oE5BiAiseAiSPvC8Al8WeCh4DDvYi4Kx6T0QITa/BAA6PqFUi4o13PxZHisNH7&#10;+SwHUOoIpDjGc1ECXkDLzcHcOX4fHOwAC1gt6gis+P4AJgXznBKDE4UEkfiumFRiIE2SAwi0WANS&#10;WTMX7shCuW7jO9dsaDMUltSU1BVHItk9pEHtjJ2TMAfrZraM3PD4uKb1eaP6LKAFvNg5mqVqczLb&#10;Zq8/kLn4pvVsXLA6lsBJMZ2VomKnHEBFvBVB1vh2196i7X/mWUb3HkuJE+Cr+tnQwL+jQeDw8Xft&#10;itrONbWhXf2eeQGyXyZsjjGv7+/27dsn1Mn/bX51g1VmW54X19RbaS2lISkAq5aCM16P6xsFrEaf&#10;UURpFedUFvBgkbTnfe8cUWMft+qBaasTtDKCFgn+sgJXx9p5axO4emTa9MhcZDv6scPbOXC949Ht&#10;yzqSGnmT6HRVcNv0hh2vahWENGpXNFl+A4BkKU4SfU8IBYGspdlOXUu75Quox4or7Kx+E+EatX1j&#10;noOpf5N82MkW3wALXxYRu4nzXSZJrkPE6A2oOAa4AlgoLEbJmC0EWph2HmMlKAAlgBUloBVmIUor&#10;HaOFKuN/aczAA2Chsig0ZK6V9LglvVN2MtvjWSxWyUBB8J9Mwz2ZcYQ5RLI/gIVZiC8rgknJisEo&#10;DlD5XqAZi23J3ID/hOU/vtZSZUsmaYtMitL2cQ0Q+K0mBatxwWpYA0PibC8inUwu/xXAQmFFOhn3&#10;XxVVHuW/YtKDiGtixAAWYAJCaQWVfgywqHeO3I8Al+9wzP3JFQ9jyAGIWV2CRfEnTsn8IrIdKISv&#10;iALoXIlxf3PAo3Cefi3OeT5dktCTxBcGAAETJRQV22tRAlYAkxLXQluhBLBQWPO3BVWH1RNfpEw9&#10;ERYwq3Y0c/imTamPAKyBdVkpOzcEqhtqD4Dmss8IknlhUM916zFmYKeem5Aqm7hyX21O75dpOaPP&#10;nFefoo8x2z6pzx1Q/6sdXbRjDd12ukVWzOw59Y37aivvqM18qN9PMPInHrB8+P4XMgmleh+pn6ge&#10;9lQ3h7pX12R+X9Y92WaW8fJDG9+8Zr3ze75/JRvx5jDz+v4Gl8+1FWbavpJqelacA1NpXeaoJLDK&#10;PS9YlTYAKymaDI74NqkYQNHlCgdgkfGBdYjVMg1rB2cMh5xnJBWsPCvp0q6k5b51y0ToWr/gifhY&#10;44TNjhwmmygOZ4JGl2+964GjxH2M64Y0CH5M8eOcP1EpYMokKaxr9ShqAkUrBE2AVVDfZMdLKuyM&#10;VGIZwCJEg4j7lQONUDdyKotUG4Q4JLmxyeWTmIQJsAJaHOk40ZCjgQOu9Iwh4MJXBLBiyU7AKsxC&#10;VFb4tXie93h2UgGLHaP5f6KOgRZHosGTRdHM2Dz2bK5n2wbdAdqpOtx46wNj63vCIAJYm2pE+LEo&#10;LPehk3GtnktfoCZ+J1ReYp7KPFdHS8I4pDaZ0mZaXVK/Z/lQg49g1S1TUMCqaBvx3O3lLf1J3de3&#10;ObCIv2IpzkkBKgJGPf9VUZUGsCHrXz/0daHul1NHj/oFTtRpACvirQhl4JhWVdQ5igdAoW7CeU7h&#10;PKLPgZYDKzcDG/cHaDMAcQyVHEo67innXFf6uXRx8BPWIgDig8K8A0YsvaEOOVICUlFCVfG/aWAR&#10;ekK83JLuN35VdsKhXWISAixMaMzBGQEnAdYFGxKciLNiBh1YtS8f+GMgxjmFeKwRdqkCbFJoMxID&#10;czIFUeqEHgwSpzW5bvkafI7Vd1nl0Lwvil6UhbMswbBKkDI7OHlYg+Csa9zVfbrAvZHaOlT7wPTb&#10;xHEvpTdIGu7ZbesQLAFV6/iq51Rr13fkMPN6/r65v3+yqKX7LwoEn9JGmXi1Dc/LBCVKwKm0Xuaf&#10;Slkma+WNTXouayUCQjnmFk53QYLdodldp7pn2ANMSQVDChgc5swsNE2veWGH57bFXY8JYXTo3SSp&#10;3HUvSNwxqQ7ytbM9PUdmTFbUcdzvobIoM7FJ8Dsl8zCvsMYXOZ9VZ/END2R6FNej9pgpbLY3ymWW&#10;VNZYuYDFVmWNo/P+/SQVZNYE6c1yF6KHiX4PYG1L7m7KnEpDKs6jMUeDpzPQiGl8FBomEcjEx4RZ&#10;GH4sSjjfw5/F68CDArSAXWx4QUpmzAXKijo6G8OySzJ57PNqWzUqdtnK7SdSiUAr2TCTDu0d16HF&#10;bGGyXAfHLh0DX0lAEmAm0HrLOxnLhFA+npGVWUeBEkcvwKqUKVjRLlO8fdQq1cjLmvo8hQ/xdfnV&#10;Ula5iRnKmdJEYTHpAbBqNHD1qaMxSLDrEfUWdQmIAkhfV0Jt8R6HnI4ACzDFAmZMMoCFT4nfj5Ih&#10;xATFyyACJLg3mO98N/cu7l+6xH3mfvJeB1Oq8Bnpz/OwEUEqoBRKK5QV/jMKjnZXezlIud8q9znL&#10;aj/L+hzi0gAWrgqgxcQQyfTmpISmD9Uvdq67DwuTkB3DyeY7LCgBrLal/SNgsTqC51FcZPsdFtTY&#10;vWrqyltexgWx9vltq+idtrzq9sT8W78k05DBMtn8d5UJnweE1nyi+tBA/kh1e1+DplTXnK5lkjx3&#10;6+etVQKAe1ukwatQ7aG0fVjtZNxXQmQEwBZZVWxqnEPNa/k7Vv/NPxgvaOr4ig5eXJd55pAKdZVT&#10;UpRSV1PNVp5tUWlTabeKFKyq2gestnvEl980CFTN40sChJSVjpgDHfMClY5dy3vWvXpovYIVyfSZ&#10;nh3au62KfdOdiETxEl+CPZ5sYMHU7VsOMPJoIWMn92/45xdlux1YbBt1srROI3q1r2ULYJ0SrE5V&#10;VPv1sl2Z7/CjSu6UyuKmEt+F/E5Ulm4ODVbAOidYbdynQyULnyk0Zhp1nKeBxZGGyHkAK1QWQHgB&#10;hmRzCB6H6orXABcQ4f+AVexpGEoLaC0IWEtvvmsD25etsGvE8sqznoqa9ZYEGKKM2FQTk4kOTUd2&#10;04UOqOKLrfWZNEz8Gfg7ErM0SRnsS1r0foJncb7vEfEsEyUzsizVTKDouFV1jllxts+KG2WON2B6&#10;N3s4A7ODHnslZXWyqNyOF5b5pAerERplcgyrA/m60RvvHikd4ACQ4uhAUonzUF9hEvrzei9QClhR&#10;woFOYakSoRr4FLkfgCEGFe4TqogjJYF44jfkvr0wH8nPhoJCPSdwSr8WComC7xEgEWcVkApgRfHP&#10;VuH/ARRZFhZv6TsA1puASten5wNYiR+L+KfHNo8P6vCujQo+QGtMUGLAJcYKIJEymdKPX1jPsxkr&#10;G61yjgJDNQ0BGJUO9b2KQfLL9dmZJpl/0+dsWu0OWGGWsuB67dG3bVlqHmgRBoGbhuy+rANulvAo&#10;7xq1Y9XNlleRi6Esz9gJDZ4Fzb0OrLIOKXB810MSKhPLvidDjjW/+N/01beLTn/jN/+8lB1nMpL1&#10;NfXPQl15yUhNobxy6qs82yq1IlC1SEK29niMU8Cqmn0KeyeM3VDYeZkNVlsmJQun1j2NMoVUykyH&#10;MhPBhggxNUv2hmSzCtnV6kg4htkejP0MsdMpAIa1h2wl1rmw7ZsY1PaOu1mCOfhGcY3lnS71tWwB&#10;rLM1dfZGWYVAq+vWtVbKTK0fW7RmwbN385JUlqSyvo8RjRlD1heeA0iCFZkPUFmAK9QAjZyOFuc8&#10;z0jMc2ml5RtPqMEBLEAUKoojwOIY0IoCtFxlqYECrcSvQcEpC7ASM5HAv/kbD62RhlDfqdJlCzIb&#10;iChmzRlKC7+Dr/JXwRyMDurAkpKaZ4GrvoP6HuF71cFjup1OHGmkd/RZy/odLVMbVqSRuFTqqqRl&#10;yAoySRof1oierWlyYBXXClr4r4i/SgHrtF5nBcO47iFOf3xlQDGARR1GCXCFuuK5gBWPOeJXAljM&#10;vAWwgFcEeaK+SCMDqLg36dlXFE16QGFgoI59s9tcYWDgeVe4xEOpcM7/cF8BbnxeFNQVYAqFFY/9&#10;OdV3+r2eEua27sNNwUvnJOADWCvUveom2iLAmlX7QWHNo0zVNsZxJ7ANmNQVigpoERDq8BKgGIhb&#10;5rY8hxwJEjn2blzwdOU1GjROtQx4YGeZgNKP4r3ERsfsf/hECpXMDJ96mbnxjtrFXbeA6mXanWkZ&#10;9MExr6bFTjX1SIQsWuvMmgdjj2xd9JAlQpXws00f3LJFlsDlyry+I4ebX/jvWHX/5NOz9R3PSjK/&#10;+ayyqd1VlUzCn3FMTELUVZNglgDLS1OblQlw7q8ixUzHoNV0jzqsmobnZb+uWKsK+9y1z0hZzW45&#10;rHqWpKxUABbrmRJTkCykMotknxOdywiMGbiAXUynxxGNLNYIMK5OzciBDyoztmS1/VPqPEkcUHm2&#10;y1PyssD2pEb04gyzli1WUMdaxgqfzSxnV52uYQFrwR3/3bqJOLH5fBoHjYX82Otv0bkx+cjQoFFb&#10;0IrRnQ7EOccAVozcASwfgXONnE6BagqTL4CFsuIY5wGtABv/4x1GnY4O5tPgDi2NzDKPUVmMmEUs&#10;jK5o9uU7JDt00/D+xw6tbakk1BYmXgALUBAQyEYgs/jLdH2jOP2lsAhkpLPR4QHe5n0pLX3OOZmi&#10;xOCUdkhZyRQ8Xd9t+VJXBQIWwaBnZIqfKq+TCSiVSziDYHW6pFJql3TI5T4Rwya7LLUirCKgyPUA&#10;KOoz6pTHlIBT1Hucx/twsEdoAsAKcxBgjV9+6EuQ8F+hagJYYR7iIwT86cIWbihazCHOUbQc43Gc&#10;+3u4t/oMPs8/PwUn91UJUAEtNxNTwEpMQUClwecGagq/VVph6T7r/dwbwIX/Fj/WpOpudOeG7oNM&#10;PJUuQQtgdepIiuMjeAlWrSoEWvdvXrQO1Xvj1JqVClDHM4lTPauBjgBsLJWFG4/UHlCNtDF2Enrb&#10;sgv7drpjwvIa++1EdsDK++cckGRM2Xxbg+KjT+zy0+/btY9/ZDc+/cJufutLu/7JF3btox97uaHz&#10;qx/+8KWS480v9vd7//ji3y36L/r/glCEwl/PPquQeiqty37F7GCxlImbhPiuQl01t0lRdVhFq9SV&#10;zKuqziGBaswaBI7s0Kw1E3Mlm7V9ekOwAlTnrFOV2SWJCqjYdMDXCQpY5CrvP6dRYuuSZCube95w&#10;O5tFmzjcgRY3bUFKgER/UabVGHvXdWOmNz1kgs0yCho6PEvAmfIGOymVxUad+bWNViDgFtZn7HiJ&#10;Oo1+Q0ljm6dQrhuRfS2zsGP1QJ0+cfST3gZg0ZkZlVfv0bnVaR/gcEw6SqgBjqgDOhxHIJCAIAlx&#10;SLIvqGMIOLFTNEor/FkBp4AWx7RpGMByBaAGj8IKYNGRlqWkEpX1SKPrtp2VDM9r6HbfBKEhNCqC&#10;SdnNlwXNLwFLHRwTEec79csAwZ6RAAszik7H9/guPoIV25uzTGdC13k6228nBau88iYH1qnaNjtJ&#10;3nZ8h1UZ32zidHGlnWV2EHV1tlgKq8xqpWoJCCZgF+XMrFqYZVGnAaU0nKjTqGuOvJ/XUYxhDgKs&#10;MAeBFc97KEMOJgDCVY1gwGOODg8pqQBQ+As5BqyWBOl4PqAVjylhRqLY+EzuEZDit0UhhAEV6OEM&#10;Oga0MAVRVosCF9ACXgmwUFoJsJi5pk1OqD1MakCZZQBT2yF4lP0Ccap3CFaYgmzAij8Ln3BWfa8F&#10;oSBodcxv+9pT0mwfkxKv6J/WYL/n2XfHL9zWYPhQ7VVQvXbf2tU3z3aMClD9gtuMA2pBIuH8e+SL&#10;Q+1qEHmXUI/E5PYdjD78MrcTNxuqJplOSNxHogK2u19RvVHWNcjmkPOL/f1a33RnUUvvV8UZFJaU&#10;E071mm88q2zIWq3gVCs41Xf0WEN3v2V6By07MGLNQ+MC06QANeVpklukVtpkp7bLtm2X+dch8w9Y&#10;9WD+CVS9KCrfpCIFK9nCw9vEkrCbzhUbObjuagHzDEc4JtqCFABbE3m+d93kKWZ8VEi8P7p/R59x&#10;0Wpli+dne+y07GfPMMosIbZ1vkb4ylpBS+BtaLRjRSUJsKS6SmTGVg/Ivp5Y8gRmzE6isvw7GdHc&#10;X6FGdBefjzqCYOVFnSa2r49RnkJnCmihriich8KK4tASHAhfCCBxBFABsIBVOiEg68vCzGAr+kQR&#10;kA6GdYJJY6seWXS5zuwrYQ5raoSoLJbt0NDINsGayFAlJAskOwOTGZjhk1KxxIMRUsH3uckmdYXK&#10;YmaS9WyLUrs9UsWr+i1XNbouX1UjV8c4JZPwjUrByoEllZVTWG9IWR0rKPfNQFonyZRx2f2FAMuT&#10;FeYAGnUX9RmmIHUcdcvjqPeoe6ALFOI3+UYNH/xI9cwA8SSBfA4QrlB1DGDxO7k/Aai0gnpVUXEM&#10;FRavo3LdL8j360gBwA5i2oDXMb7CxCGfvhYK+xdEuwZaobCA1bJeYyOHaQYSYCVIYRayhnBU5iBR&#10;7j2CFMBqVZ9ql7XRqr6GHxN1lSV0SP0wO7ZsFT2TMuHa7XhDl6uswXNkAL5h81fflgXz2IYFrUYN&#10;eKc7R62wZ8Jnn0nvxMx8kotObZmQGt2vJM7sc5mLAtI7P7Dd99nmjH0Zv/D01twnfteCzOV56lew&#10;TdKgv+3nOeT8Yn8lbd/89aresf+vrKX7eWVLp9W3d1ujl67nTV19lu0esKa+YcFKpX/EMgOjUlOj&#10;VsvjoUlrHJayGpnxHaFbBYC2qRXrnFm3TnWcTqmrbpE/FBYF4uPD6pRMRa6yvGRYtB89HzFYjzSy&#10;JLnLGWFQPBtqDGxlxJEMi7NXBQAk/85N36G2emDGzmZ77XRdu52qarbTFQKUOgr+k4JqmYaC1umy&#10;SiusyfgEATnpK7qHrXZkzprIRc+SIYESVYej0xWWGh0NkMXDzK7RSXDEb5HMTDcGcAEwOhGNlSOg&#10;ojNE442RHZMuCQp9R1DAVEnML2CE2gJSr0KL54FWospQPczc0IGSThQdiEBDVt6zQLxQo2NeZYsG&#10;geu+lmv7AXEzSTbPCHSkc7O7sps7+hxmCxOQ3neYvvDrvKsG+m0HF+oMsxK4NS/s2ff+7b+3/9vM&#10;zWg2tX30o//G8jRQHCuptTcEJxTW6UJBq7DS8k6V2KmaZl/3SV5/AoSXmOWlAwigaWhRvJ51rRzT&#10;gEq/jyN1HSalP1adE85BnVBfLCBmkIhBg+8LaGEeck94HvUbIErDa+VtgceV7M8ptE2uQfc5Bqgj&#10;5QaQgJEK7+HaHGY8zh1JCQ6w2JdzDiWowuA8ysqDncSnm3T0h+r8sjSIpTq4JTPvig/4rCsFUF3r&#10;h1761JfILdc6u2HZ0UWrkeVRxHKZ6jYrkPoGZDjksSRw4E8KfnWT61ZEXrmRJRvYv2Vr+s3sd0Bo&#10;hQewqs64/yhuUiQTHsOSL08yKZXLsicKAbrcI/oNih1FyBb6k6wmwWJidlPXnkPOL/ZXt7yc/6vZ&#10;rv+rSKZSVctvPauUSViZaXqOuqpDXbX1WF1Hn9V2Mfs36KAilomwhfrBcZUJawBcpJsZZVsowLXs&#10;/ivMws7ZrZwPi92it7xgGr4MrOsCVpKNYUWNBVgBKn48Cy+5mbGdEdG1gGtBlYg/q0sSuEGSt1wj&#10;CbMTZ+s7PCNA3tlSqaxiO1teJcVF1HW15VfW+8Jt1jySiLCyX9c+KWWoa+lTh3dflgAxxwihhhSj&#10;JeYHncjXFzJ7qE7j8NJNCoXFkY7zKrwoNGDME474VCKqPZbuhJJKwyvtxwJaCUQSpUbHSoCVm8FS&#10;nWFqEZSbV9dpVUNzUkMPfdYQkw5gAasEWqTAfdHxwuzh89PfBSD5fEyscNyzxrBt5YLd++G/tuL+&#10;eY3u510NF3QM+8J1cpydrWgQqAQrDRgnCwSs/Eqr7Byxgc0LboJMkaBR5qxnokjVVwCLegwTkec5&#10;Us/p1znyfwEL6hiokloHADFhwW+iBIh8djUHE1QWR+oQOEU9cGRWLKlbddpUPQGwgBivuWNe9RMQ&#10;4lrjvn8dxMJsdIe/2u6U7v+AwOQZF3Iz44QwhLN9W8qWOCwWPbMbOCszUEc4yYnBGtgQoGSldK6i&#10;sPZsePeqm3rM4FV0jNiZug47Ua2+LNVEnjm3XgQP/MRNszt2hiDg0WXr29HgpgGEeqJtJZM6UqC6&#10;xklAStZR9bslfLq+auI7bobTlgAVZiFJFUkRhOsGVYifcsLXPt6U6am+rYLzP4ecX/zvV5u7v0se&#10;rOq27sRfVZf5WXVji8DVYlVN6uDNZGXAXzVgNd1DDixKXf+YCtCaNHbYaZRiaR5blNpazpUVaxPF&#10;WybXrFXwwnxoUyG0gR2iu/BnbVzQiHL1CFgs8iV1MVHnTO0y6oydf8tNwfFDdtjhhn5kh+//QO/R&#10;6KVOObZ73Zf+AKziZqbaOwWtWkGryE4Ul1p+hWBVUeP+FZYQsWynqmvYzcIMcF3Q6BPAusqUezJr&#10;hOOUmxcjuc8c6ojKSsIeEhMmOlY0WgqNNkZTGmwAi2MAy5WNK6iXoZU+D4A4RNQZaVShsNyfdY/O&#10;oWu8874Hwpb3T7vKYiaVuiHx2/YTKRbAo0bGIt3ogNH50sCicJ40XnwvUlgCVeLP+swVwI7glXem&#10;1i5//IV9/t//rz5je7K+zXOckUbmjfxSO5lfdgSszPCs9a6f93WjLLolah//Dx2ajh31l4ZS1GM8&#10;F+fxvgACdQwEmDHkeqmzqKOAO0eHjOo/XXgOYAErzinUScDrr1VZ+g1xnwNaAaso6e9ioCK7a+f6&#10;VU/pQ0ArgzKDcwzQUWj3TDARH0iQLbN4rA4YUacfFKj6Vs+7L5hlbvQdLITeDZmI6lcV3WN2olJW&#10;Rm27ZYfnZdVsCRZXbEjQyC4KVF0TVtw3q/+55oMzUe9zgNF//4eqN2a3yRmmgZVt7u9qQMkt72LF&#10;hK+aSAEL/9WBjiTDZBIH6GK6oqoIg8Cxz7phSg43v/hfz9zGNwqlsMqybc8BVlWm2fBhleu8IiNK&#10;N3c7sGq6UrDqk1nYlwMWHd+BNe+gQl1RXgBr1VplPxNhzgjQNqvnZtZ8E9RuVT7xRCO+LOdNjSiy&#10;n9U5WLd08cMfuxMPdcVe/X3nbkqN3fFOQ2Ap5iMzHJt3JeMv3bVu3ZyS1n4r8LigJjtWxJR6kZ0p&#10;q8gBq8ZK6gWslu5kZrNH1881y3xlypeQCXKos86KRj6jESNms1wJqAAs4rRIPxOdKkq6A8aIGg2W&#10;URUTEWDReH3Bs8yvAFYaWlEwD3kexZBWWXTCeY3wbBaArwQALDNrePOxT2TkqbEWdo2p4T+xJXVc&#10;fFGYS0naGXV4gYdOR2eNjs1nx7VwznfQiImwj6U6rAJA9RL9fuNbf2Lf+W//JxmGZhMy9fIqMr7A&#10;mTWEpwvLraC0xk7kVxgJGpukurs0+k9cZksx3TMNBtQJ9eX1qvr6ecCP19OF53iNc0wtHm+rnWAK&#10;Umdx7QF4SoSHAErWanJMzOz3XgaRCsAKaKVhdgQy6ltwTOKzXpS4zwSrDu0TpnPfU/dEHnmueVOD&#10;HNeN+YQiCUBRrxT8tm5VqA2ybIyYQzo+2UKZ9UNd9ZHjCn+V2m1MXLUtbnvW3uNSVfkNXZ4pZVBQ&#10;G1C7zui8UCZi2ciiNS8fCJg3faKFkKG5W8A88Y2yNItZYmA1c0NAv0uIw2cCt9rLPdW1F9U990HQ&#10;wq8IsMghx+/gutmTATMWVUgkPaAFVq9VYZEeueAbLf8HifsCWGV1GQdWuRQJua+Is3oZWGOyk0cd&#10;VkmZErRQWEtHwGqfxvkuVaUKI9KVmCnSu7ROC1z4ukR8RmeAhcICWNjtBHDSOfBhkT2BfOuoGzaN&#10;HD24p/ff9BGC3UOYxqVCyHS4cEmNY3XPGgRRgHW2qt6OFZTYqdIKNw1Pl1UJWIKxAMyCadY51gzO&#10;6Fp0nTJTCZcgFzYBqokvJ3Hc0ikAEYWEc+RLp9DwYvSnxHs4j1GXRgy8Alw+BU6j/s8AFrOGHOO1&#10;NLQojIge5kCHUifFWYoztWpwzmfx2BkFqKPA6NCulIDPY5kbUrI01FehBRzp6Iy6RKMzapJmmQZJ&#10;TBY+vsbpLbsshftjqavZgxt2rDLrmTJOldXYWaLbC8rs2OkiyztdYqersmoDa+pYh+rAd46ARd2k&#10;6ysNLABE/VFvAS0K7+VxACKpZ3LbJ2msWe6EwuL6+V38JuDF76OEikhMuSTOiud5LyUNJY6Yh2EK&#10;HhXVJfXBOkjuJ4OQD0CCFAUwhckZv43CebQDXicfO3ULrIBUACtKZGuYlBmH/wdgDQpM/WuHDquI&#10;Z2TFBoNBVn2qdmjWStoGfeKrVxZM09iylXapL5CAQEKie+uqL8eavEx2EEGFkCF9D+0rWcv6Yjds&#10;TMFl1XmcY2lwxFTkiLsEYLFJyDYL5FGF6i+YtJiyqENy9gMtVBZmYY42r+fv7DdanxbWNwlYTfZr&#10;meavAlil6uABrNruYQcVpV5QILULoGoYmtZx+iVgobTaCBsQ9TkSQNoqSDVNLElprSTgYj3h/LaP&#10;EACLmwOwmMrlx7+AFlvKf9/37mcWBXufZQRM5zKV2yuZzOcQSNpDcsC5dcsOjPuM4MnSSgdWUiod&#10;WBVNXcb+eWSTqNF1Z4Gr/p/Ie5YyjB6qki8KGhfv6wapUalxM5ompqFU1n2BSkca4n8OsKLzUWjg&#10;NFgaNiN8QCLABZjCLMSXxTFKACuBFg0nifNBLfjC6NtqLDcf+ULWvLoOe6Op331MKyxnesD6QEn5&#10;R6rTB5+owWESvQBWmE58NtcFrGYFFyZAMM9RVT4Z8pZMML2eV5hRAyyUgpJyrWuxE2RnqCBhX6Wb&#10;hDje804VexR8u4DFnpDjUsGM6NQBkd1Ee1NHr9Zj1GXUYdRruh79XL/bJwXUYbh2ljlRR9RnwChR&#10;o0k4AkBKAkNlCqq+OA+wBdBCUfEcx5iYYEWAtwl17DHdF5Lm4YfiXsb1pK+V85h0oYSyZrDiMU73&#10;IziprQOtZFZcMNH3sCkpkxppYKGwmGUHVu2z56xlesP7EBuTNAlYlb0TVq3CxiBl7cN2prHXg0Oz&#10;glrP1hXfAp8VDSRxZAKCex3tDXXKAE17B+qEiYTDnRgyBm6CilFgRPEDMGC1/+4P3BwEVBTEBsvn&#10;1tS+NjQokiGVnFikjMqh5vX85Wf+wV5xplUmYdPzMpSVR7m/ABY50UnOl5GaYk+5zOC0ZwoFUhTO&#10;wyQEUEDrCFT4iSbZ047touYdWmw8ASgCWMwQIn8TM494q0QeM7LjhOTIspmAGCNQ37mrydTu4p41&#10;z275ouqGkQXBlGwCA8Zi7DOVda6sThVX2EkVIrH5PQCLnF01fQKu/od81O1SfES+s9p96CBJ/xIN&#10;16exNYqjUEi/gk8n3blCBVB4jkYZwOJIo+acBk5DBlh8NmogDa00oAJcUXhPFIA1c0OdTYX4HkZ9&#10;X8QtlbVw46HVqW7zqlp9AwJmP9m84NzDT71sPhAk2CUl5WxNXwuBpIR3UMf4FJkIwV+4/+Q7tqr3&#10;z6kzNY6tqmNM2Ruoq/I6O1PVoLrN2HGZ4IQ0nGA5ztkSDyzunN8wdv2evnb/CFge4S1o0dGjztIl&#10;FFW68F7q0Dt8DjquhvTbUaMA/ug36PcAqQAWjwPOgOpoFhEg5d7Dfeac51EcA7syZ/alcvW5bPpL&#10;vTBTSloc2iHXiDKMSQEep+91ACsgG9fO8xRmCJPlNy8UFsDCcU3dYxICLCwIBiFmB5mwAlgUQhdw&#10;s9CXWtXPqgQr1vKdkUlY0jYs60H9Uu8hsQBpnMiD5TPBanvMUgOvaFcBdOoS8xB4eTCs4OTLjvQ/&#10;pNIm2SOPuUf4rqgHQAV0+S0kEMAnl/ihdd/efM+hRTqhHGpez9/faeqYKapreSZAPS+ta5QpmHVw&#10;ASxm1gCW7/I8NGNNw7MqLyCVAGvWzxNTUJ0/VzAHgBWlRcDCMc/awgQS69ajEYMRhBuD051FyIzk&#10;SMy0XPZwA4eWZLmOvIcbiiJi0WdmasNnyfhcRpki37mnRWZhg4/8RF0DrUI95vdUeEaJQavqGbcG&#10;XX+LgMXMJZMAAxrNmD3xGyyI0AkoNG73Ycg04OgpjHXjUF9MXac7HDcbRUYD5XVXAzqPqXXigNKQ&#10;CGClTcOYMQyllX4tiTVSh7xBJ0Bh6fP1eTjfySfGJEKeGu4basA442k4q3cBDxsaYNpiahHYKGjR&#10;sRndMRF0LbN0TDVC7kXyeczcfpTsXkRWSl0zoSqexlrqqkDm9xli3vATllXa8bPFuaDREp+o6V3d&#10;9bCV6WuETTx0WLEshc5N3USdUYdRjzHRwTHULUo3Oj2jP+BZk3KkDjs1eFF/AaoAUcCI510x6RwV&#10;xZH/czhpYECd8RndLL5X/RLmAZwYLFGYdEyODJa0P4qHJui60qBKw4rX4jyuO2DF/zKhREePEm0d&#10;YFF89ce+1JXMKRQWO0phDnZqkGfmnTV6ZOBtl8ICVifr2j2UITu65JNQxOR1rOKzUls+nwAdSAEe&#10;QmtI4gjAUNTUZQA72iRtFNcFcCM7bdeGzFIBi9+IOcjieOqBawW00T9Dke9K0bP/J4knybSSQ83r&#10;+Tvb9FvjNDwABbBK6zIvAau2cyjZkp4g0XGpJRY0D70AVVaPKS16LRQVsCIrKKCi8BwKC0BkRhcd&#10;WKzen/AYKNLJJJuEBqg4htSk8Fw8j/SkMuiAKDOi1cnhU6NrImkgebLIIEBqXo++xlTRyE/2gIps&#10;u5VlO62ibcCqZBbWSilkxhZzM5cHiZkpe5+c2Akckhk6bmb4OI6ApZHE/UJSXT5Vn3vMSMVMEkca&#10;Ag3i1UBSSqKWkmMorDSYotDYeA+v8b4kb5bUwPXEJKEzLOk7SMpG6pB1KSpGV9JMN6lxk1t7VSAj&#10;0R8plak7sl9gStIxUVT4VDxwVs9Rx9wLPisNrC397g1GYKnQ/HoSJJIHrdkHBWZjT5dUSF2V2PEC&#10;Aauo0ppGZmTKXLRJkjRqlAWK7PLtRZ9DHUWh/ijxmLr0ra5Sz1GoU69fXQv3A+CgsDgG/KN+uW8B&#10;pgBarCrA50W9Uqe8xxVG7v5yD/FTAaw0pNIFIAGqUFrcg7SSihKQihLP4XQPdcIxVBYAwC2Ce8T3&#10;6zx/22HlM4Qr5z2ekcXEWCq4VuolImjzpe1DHsZQx4Jjvd61dt76tq8ITklCv0ES/aGSBB+WLbGq&#10;AfOQmLQ5XUvUV7otUj+dm1eteflQZuUNV1qEnQAsFCLXOi748RuAFT5nYMWkWWxRz/MIjBxqXs/f&#10;2abOf1hQkz1SWMnC5yYra2hxJ3W9zMFmKStg1S4V1TwitZQDFgoLaFEIawg1FaVxBKhJlY3q/UMy&#10;JfV+Rgechr7779UH6iDA6LEaAkpKHSkHqxh1Xi0hmfk/YlXoUJhDhDiQkvlkTavlFdd6pwFYbIRw&#10;vKDUyIJZ1dThEGZ9W0XHoBTZuKe/wSfQSYwYKW9YSKrRjZuGKggzI0ZoCg2cxo3iwkHLOUcHll4P&#10;JRYdi/+NUT8KnxlHGovDKAemNLDojNGIAlikKgFaKCzvHABAEMIBj6Jimc7ZtiHLq2iyifO3VEek&#10;z/nI6wpgRUcMQFHX6cEhARaDA1Jf/6Oyo9+3ReDnxXtW1txrZ6sbPSD3rNRVQWWisE5KXQGs46W1&#10;fs+Hti4JWPdsFn+GPjdZ+iTzTvc5XT/p8yjUMYW6o8Tj5HU2U3jk4GF2MOqGQn3ymA4XAbkUnqfE&#10;pAOfw+eiyNKqzL9HzwOt2N+RcweVzr3kgEXBJMRkTZuuobi+rqCIWRr1dcBK/Fc43O9JXd1MAkZx&#10;VTBD6Apryy2CBsKIBC38x5iCLJWq6B63xnH1LQZezEiZk/1qx74dfm7j3Nh0BJ8aJh9uCkqobHx1&#10;/fre3u3r1rJyaLXT56xFwJq68thVL7Ba0+/0rCqCID43rh9TEEAxa3jh6Y/s8H12Uf++Q4y0TTnU&#10;vJ6/X83+1h8ArJK6bA5YuRnCTJtVt/VZ48CEtUpBdWjU7pQyah1fsazAALACWpREZSWgYh9AgkmB&#10;FWEPbMKK74v3dM2fsxGNGjMyBT2rqEZx4IOvBWCFCZgGF4Wbm9xYyWmN2PhnkqU8kvB6vHHnPdsU&#10;uDZuPLAmwfFMVaPlFbBEpMzNFBbmltSQx6vV91Gs6JDKEozrdF3kj8enlkQQX3ApzegEPIAIQKEx&#10;R8eJ83RHC3jx+l8HrOgcASw+++cBi/M0sPx6cM5qtItsmrHIllxXvueclNHyrce+8DWvpMEaNNDM&#10;XnlLkCKFTpJdNeJ/AljUcxTqOVFZyQDCKLl5TyMoch9lqbpuk1omhzuzsflVaYVVanlnSj2RYsf0&#10;qq9bIwcT/is6BXmfABZ1lK6fV8/TIKFEvcfr5558W/UiBSBTDjCF0sK84zH1Sf3G/8S9mlPdLKq9&#10;ASxeS38+hfdyDxd0zqwgoR0+O5grAAxghSkYwOKxm7F6DJSAFvCiHIEqzgFaDli05/TADLBYjsMu&#10;OaMCx7gK6ooZQpIHdOBon1xJ0japlHcM29mGbivV4JSRkGACCXXlmXy3r7mzHZWEQsK0I4d/smGr&#10;BslcAUZTrB4RgMhW2rK4b5nZLS9tgtWo4JTMjn9HqvNjj41kth51xW9Iw4pZ/UsffmkXPvjCCxNm&#10;ZPHNoeb1/BU0/dY/Lqhtel6CWZgDVhkzatkOq1WnbhZw2qWKgFXn1IYvcE4DKwoqKw0sCsACVqw7&#10;xPfFmkN20pnYu2ELV+8fASs2TA2FFc72KNGxoqCwUGWYhER6I599VxHZ+xOSwnN7V6x7csGqW7pl&#10;ClbbsTPFvs6toqHVfxfZJgBWJbOfAhYjE6vc2xZ3rFM3vB+/gWx/8mADi1BZ0bjTwKKRUwJS8Xy8&#10;RsfguRjhA1bxmUCKEiqBIx0wHnMeEOPoIRGERghagIrZHI7u29HnuWKVic0u0flkJq1r88kN/Fuo&#10;q/DJxKBA3Ubh8cvAeioTUwoLYL39qR08+sy2pOAmNg6tRAMaKbULqus9dORUMRHuGiDOllt5U49v&#10;Sc+WbASNorAYwemsKAyPZcrVUboEYNL1RuGckrwP5/C71sgWVjNbDqmoK0DFPYoBJv6P82RwYMJD&#10;cNB5wIoS38Ux7mMMQEePU8ACTlHSs5wBrDD/Al7p8zAJARX+n4AVBQiMnxdUUI1Sj2lg4WzvmEv8&#10;V8CKjYcLs72e6qdxaMHX7eKcZ8+Ejo0L1iFLoWPzirVvXEkUFnFhAhYzfj7g5VQWM56Du7etY+WC&#10;Nao+a8ZXrXp02dPWAE92et599Ln66PseE9m7ed2G98j0QNzkZ745BbAKYB2+/2OHFeA6/96PBK3v&#10;2/8PLCstMakJQ9sAAAAASUVORK5CYIJQSwMECgAAAAAAAAAhAPpTKTTGagAAxmoAABYAAABkcnMv&#10;bWVkaWEvaGRwaG90bzEud2RwSUm8AQgAAAALAAG8AQAQAAAAkgAAAAK8BAABAAAAAAAAAAS8BAAB&#10;AAAAAAAAAIC8BAABAAAALAEAAIG8BAABAAAALAEAAIK8CwABAAAAJPm/QoO8CwABAAAAJPm/QsC8&#10;BAABAAAAogAAAMG8BAABAAAAk0oAAMK8BAABAAAANUsAAMO8BAABAAAAkR8AAAAAAAAkw91vA07+&#10;S7GFPXd2jckPV01QSE9UTwARxMBxASsBKwAQAQoKcADCA2NsIEhIwwVFQAABAAAAngQIDg8OTw8U&#10;E2Ef5SGtIoUnuP81fDZOO3hJ3wAEQoAAAQAAAQHgCAAEAAACAAAIAAEAAQAIAgRKqqYRW8ISYSoA&#10;AQVCqphIxoQ8wlOOBmR2VgIVUwiMIEMIsnhEthIIyEEYCFUwiFBjG+awlJSELWEjU8vgBAQqYOTW&#10;EkiNYRbKbQQ+40gEBCpgrrCQbQgVF+WM1eAQSp7xrAtTCY82EBUEL6pAICFUwjKUmExsocwjtoFQ&#10;EKqYSJocxsKYQGmQAAABAgAAAAAAAAAAAAAAAAAAAAAAAAAAAAAAAAAAAAAAAAAAAAAAAAAAAAAA&#10;AAAAAAAAAAAAAAAAAAAAAAAD+EYjCGiCJCCIYwgosMIBRnEaiN39oSNGiYOg8VEQb+nhAhjCACHH&#10;DMIgyiwzCRkF+J7+EXjCGjIMI/HxBEYghIgjYYQYYIQwhxhAuZ+Hr4uKHHSo/y6GYeGEFFCEFxCj&#10;h8R6M3UgAAAAAAAB/CMaEZwIFSUsCIIESWhKESX0HbtBAVJltm61cZ+f8WgZUtoAgykZd1N+hvwR&#10;VAUAonD0kPSGTbxe0kDAISGnlGSFfgEI6a64xMZ4Wab3xKfCbxdfGgAAAAAAAB+EglNgXBD8XCDR&#10;4bBrG953NCk0ypvuoIc/Q2b8rIju38IZhEMESQQaHwhGNm/N62agiBixP85A/hJHCBQ0EDVFvnkS&#10;51vZKVhwQEnZGxoAAAAAAAA/OET9kgiCPWbCB5IR5erJptKL9MM5zsKos9i+f/A6iQQON68Ja03k&#10;mVAQiy3It/A4Rdkf8gv0Nxjww6mC0AkpDSmL2RWDw0QI6g/eMPgAAAAAAAHwQGPj4L0SFhF7ci5W&#10;zZG4ta2Z57RNVbR+EEwiCBwRfsL+E/ibgPcIIKuYIIDP6FqWg/CAwQrBXMHpf2Oc2/RRQbiERkTE&#10;tgieYhgZ2k0CmxHzMIaHQ3xDJs0tB4AAAAAAAAAAAAAAAPggDnA9bbR++rTUQ8bI7GZ2om0/xOiL&#10;+ZROe/CA4FYQP/ZPQQ9+j99xaXv02FYsWlJbUTWbAZI8EF/0LSx1E83dsmbigbQ9QGmgIhhAO0rF&#10;qKiIhrb3ZMYYjAL0vMaA3qh4AAAAAAAAAAAAAAAAAAAAPbEcYS8RJhYhHzFfhAqj4LNiQQOsIm+4&#10;c33aN11XhFK1unSspJYR5UbCCYsN94KIjuMoXIFSkqwIIrghmBzwQW/1WSsRVVix9AG2dj1D4AAA&#10;AAAAA/BQPJuEXLcuEIn2SrGaEAysmYrUxUPwRlBGWER9hBLRIIND+WiF0UG5KUmwkgUEKqPLrLue&#10;a5l1XyuYzATpb2V1CvAAAAAAAAHw8EExtgiSN+YIgPT/yarEWkvuJpb5uCkzevxoIdf2EEnCHRYu&#10;WBS+fjMGfyRUDHWECwcT8OYv3okuH3X8TfgtqsVqAAAAAQNHJ//89n+Y4AcIIPCIIIAM48IYYoyD&#10;OJEYW/1wIyiEEMNGYUZo0tXCCjEGUaKEQSRJE2+/xRAD2jMM0Gjw0auiRwkcKFqOHUVPjI0TRI0d&#10;BYTB+9t/FCMLjwobkxI7q3Ro8OGjw8No4cNG+tmREHQWHhmOiEnlrmlEUfgijw+fiKK/zoZxgRiC&#10;KOLxIkQIaInl/iiIIosLC4iCRQsJFTkAGXvMCTCHmGYQoiCIMwzDw8IguLjvp4Q8ZhQyDKIcWEEE&#10;HxHGBEjE7f4Qo6LwjREEQcMw4V5I3GEiwwhgsMkGBEjh0G+uFgoRaLjio5YgkcOGQbKSYYosMo0f&#10;GBGAGjh4dBt9yCRkHz0SJFWCZJ0MgmwSTElZnaQSNE0T6WyS+vxwkZBooSI4mjx2ag8KFDhIkcJG&#10;jw6RGsGih0HDRI8dqIIf/ZsXRooSJGjaJsseMMgoYg8IooQMXHDMMk57lFxo4RB8eEQfFCIIt9n4&#10;RBQ+LjKKHD4oZhknvAkRaONm/nwEEE/gM/2f5gM49CB008oaAL0jt/mrA0IHNSxgOD3Ue0qavsNg&#10;KNT33QSDRmpI00b+ATwsYur8MeDQ9NdZymSAjslHdAlZ9vnmpDJa5tm52kTsbmtXk6oetnGVLZWj&#10;1EOtvwt//Q2aZmDUtFIuHK/svaatYWaelpYW+5ShyaDmnndLB7Qs93kz5Aa6m237CgBMITSGkFmo&#10;QKhAKyvIIDgBV/z40AUYJWMlX2GEhpRVibTBeKJt/+kaaFImSin7q0xjg1k1d9q/+cSq6uOoNRcd&#10;s8WlLjBUsWLwo1Von4Ut/1ySpjiWrzaxR5xYs4loMQy3SOEJ1Ujn11BQ0oZVh40it5OyBACCIBrT&#10;nq6rcobybus1ZgJlfbNoHlZ1cUtT12tSknXrCtjjkvVmI5WifKuVmdcxqUbqWvbMji1vXxLHEU2U&#10;o49aJFIFTt22yJg27Upv0JDq3gTZu7SegE/iYKM0hgEYsILCxsTrRuymJglAcL0CixY0pTxNV1gg&#10;ZhEuFo9JWHuRukcEZHuOwkeVfCCUnGLAOCAwQOJlgGTFyTn9jZfcyMUMch+c+E0v8AJo3QkmDRAA&#10;C+pa1xbtLpu2SWtqeFffK0rTZusufVP1UxGxiLzxV5r8U/iz/n8E2x2ONx8Hf8/tM5FvftI4WAoh&#10;rz46HeL5EXm/PJJD6xJ5v9IA54NBBRfz8dCsiWSAAjXAFNYl8gBB98TBzkkw5vIX1yDLklJCA3MZ&#10;LfeWCCCIAIW+whANCO2gu0TCAsgmDR/AvTLBxvIRLoC6//o3NyYiCe1BTibyaB8/ZUmTy34f+hFS&#10;5AEE/OM7nGdzsIJA/YsT2aFy1HrN2yZMIFCQQnIYms8HrPP+9YggkYQoXWk9/HZT2drzvOzw+1be&#10;nZs1vTknzTEALtNaKOI5oq81+KZMX9c/TNEjdkv1ON+uJui0yKGQHae0xTcRMRVWYKpquiQG6UIT&#10;+dtCElelGJMqmldASGQ8Io1ZSoNxgvACLcNKtWUoQoJXhID9IBIgggKBQKBQggbQFlOtCg/w4coe&#10;4Oyg/QPmb0IHPxQfIQgLk4gOS84g7ogB4YQvi6Hw+IIgggggggh1975COAD2gAaDBgbzB0Zg42/B&#10;oao0ANQVDRRfzjO5zG3CCpkEA4hiuEEYEAi7TRop++twMXPDdGu+zL0qTw5Mah1na2t9VLyfSLPE&#10;99Ml7+lyOS/RJ0BypxPK+X3iPny0MzE52jd4xK4vhMRVNdTGVTRWFwxuptiIbcEDApHq1yZUT/kV&#10;BrUjMOb7OvQwHo+vR5gQQT0J4ml7J1BZ/JBPA5t8Mhpz8gERXaSTaGoFAURAU2SS3ktSSRDZX21P&#10;cxoFNhDhAA5zGgZONKIRp0JlXpBQhJ0yKQL3SlmyYeyFdfgWCANCmwlBA/k4sK48skmCcEbhV/gQ&#10;D///Dr6OkaHhGDQABukEPtA7QHQQNDrcQbBAVp/ImGcvKwpoAU6inwdAStJ8uQ/jk2bQX20SaBnh&#10;GpFjvh/zP/QHd/djbiV6N1rT/tWxY/Wyz3O0y5o4QCJmgP4sWs//T7lEwCM0hgMZpomBnHtebSlS&#10;gRtVr+iZsdtRM6UriWfiu16CBUkybHCrA7ENHRTTYMe3M4r6QesfGnQsRJ99Pd2+7te7rqzKEpMc&#10;WJIKAdABbqIo0WLe1r2XMk8293XMjikmUAajUIgDeorHqWx0bM10jc5akJdmiQOkORs1EyV9Di0T&#10;ejnlzRWpJZLaa9p1O67dvJb4o2KvsljT4CZhcvLXKRabJos0RBIxoKHhJqtM+C5t+xCZCOhd0aKZ&#10;8RKkWIUmxpXI1h6J+r+eAf9C4nz0fEissBDYltpbbkPHReWst8FE1Lkv56TG7RpvqTLRttkNz4mX&#10;Ibg6STEpiIMlg6CYJgnHH5st0Unp3l0LjlR4dDYV9HU045LGJq5yKJ7fRkR6agaBIEoAgH8TBSYL&#10;DBSaRcRYl72lTROEkU/gDlyWtEybw8aHniNXITiEDLRoZEhC4sBtAnnnmrQm/zT0hYsJGwWLHT/E&#10;fy5HdWcARPQ8MwA5FXQO92+7te7rql5utmu3ut+n5kUxbdyq+XZU2ETGlXjRYt6ta65vcmfMffsL&#10;Epx+PE2ctQDUq9F9to//ECt7Bi7ubK4jZaH1szIfRcQH1EA0xCsI5tthDAL4WkExIM6XoSJVgH0A&#10;4pymHg3TAjgAco77yBsiL/DaAHnoNWF+PUBMg6efB/myUtoJFmiBmmNvQWIJaIUsjxCEt8g1CtIh&#10;F9BArd6lIMNtuPLKhxYt3x5LIcXdsW58By4++P9/Ez9xpTe40ZFhd64/XZPZ2ZY5cQO8DQVkSlVg&#10;sII+wgBJki+IxGIQZ2jMaMAFEL2JdETAqFbgIj3AQKFscZJkOA+qWVbEMWOguVCeOtp+UrNa0hM1&#10;uk3Ll7TSY1pQyQYmqH8FzFLUe/IaB+VycFRQ8uPG1qkwYdea8pASSOWKKvcHxr6OypUlVF9UjJJY&#10;TtxdyPyU74bgc+QkWyneCXoWfhGX9hsLmYJcUla0KKeH2pIBV0+A/ydIHExdkXYPu6xt4ZQ/D0SV&#10;50KJ+K3BWta0p/qM7nGgTDHHlbV5zN+2N3vrZPVU23aW14UfFyxe41EZmkJGkX3yE86nKJGjMYfR&#10;mIpRjcI/KX8RgJWxLTnfnsfvOzou+gSMCGoZoRAnAMABURIaPXB1upSmmCRBCxEBB4ljiQRQ1aQz&#10;FCIJ1Wqoiy8lx9rLuURvQYZyvs+CyVJmxT53wosFGRWz47tSTl2aNx6Lr6wEyM1YiYMs8n0lQSsi&#10;PAD4Xlq/023Wl4iOkyr3MLKQ/ui5h7MSHP3VkwgNrFkyKaGTCFl2DSGGakLZuMc1cNIm5rxOUvrS&#10;UNOs48em4fkVpypHH6JJuzUsA+06IhJ7w+u/xIm32mWAAAABBAAAAAAAAAAAAAAAAAAAAAAAAAAA&#10;AAAAAAAAAAAAAAAAAAAAAAAAAAAAAAAAAAAAAAAAAAAAAAAAAAAAAAAAAQngCAAEAAACAAAIAAEA&#10;AQAIAgQwksYEZGWitYD/hAVy04wAIAgRGEM6EAsICFthDBoGIIOvGLft1gAQBAhhK2GhHlBAaCMb&#10;1gTO0RVmOACAEBBhRVaIR7yghvx9nngAF3/pgAQAQCBhGPT2foWSTLWOtxcmWYYACABAEBhAyaES&#10;2ED9tMxFlpH9mACAEBCQQsMYUURIQA0bKYewCAhTCUHAhhhF0gIBYQVbOEJL8CJTCDCWwkDEGMI7&#10;+Mgiey0AgIUAAAABCgAAAAAAAAAAAAAAAAAAAAAAAAAAAAAAAAAAAAAAAAAAAAAAAAAAAAAAAAAA&#10;AAAAAAAAAAAAAAAAAAfwjgXgwkUPjOMowiKCACi//qaOn/ffIIgkwgUZaY+GSv4RfB4PAi+moQ+B&#10;A4EmIpyoQzvg7+DjYkRxsGwd1/goKEIPD4iCCFjoOFDL2zfgh8CAUIHAg88EuoQ2tazS8liQqkpR&#10;HvYgQJYosPCLJRm7JQOktoRPkBdAAAAgAAAAUrAAAAAAAAAAAAAAAAAAPwRFiYQLFidiYQHPDQjr&#10;wORH/gxKU4mH8EaY2B9eEebiFjMPfqExamuh9XjQQTCAVWfBy1gOvLu7Vk6pWPVF9G1nCUhWmpZR&#10;nuy/ljwmJEtuWSobEqqyIuWZ3EtWtjTjwWaiwkkZMo1lZVrPYAAAAAAEmABWh8ADwAAAAAAB4AAA&#10;AAAAP4Tu4QOSBRARBAxGgxrL+NCJhoDmkrh34IVBG8EYYRP7CB4QmGxo8ECYueSB3v8ReIcHHz0B&#10;KGsY2t1a9t/tNGMIcTNs8xbBLBAhUdKmNKokhl+xxrm4nSPXdGCAYpXxlQFlKv3eAAAAAAAA9Ut1&#10;HuRGxkiA8puv1iH8ER3qouLvq+w2OCHArk0daCwSXweXPnhugGrSP4hrIQe4QYidN2Ao/RcIBqjI&#10;VXsDug7l8htEqyF6T0apUISfwIGpOf3J4AAAAAAAAAAAAAAAfBEcErsI1wiCCCZYIHUEAxDF2WgB&#10;iRvNygP2CMsImgirHtBBrYOS23On7rQMXAWI0/iBBH+EExYIdhAMIfe0ECUQz/8UrVdSHJ/4OPSx&#10;FCG7vAgN0PlM3KhvYW6zSWo1t3/XSuWKR9a0cyaYnOIvgAAAAAAAAAAAAAAB+Em4HgoIfgsI8whe&#10;CwgUBwgXu4lGUGlZRsO/CLsIqgkXhG2LBBIkEWYQF4Qao3g2Wa9DLyeR5shzFzQyggOECiGXfLFq&#10;gh5k9AjlqMdEske2SYIBCJ+FPqTrezQ79y+fxdiy2GhKSaVF2i/e8AAAAAAAAAAAAAAAPgllhIHC&#10;K+ggkER4mEBjxcWLn4WQVhLqrHJ3L4eCHYQGPBBcID2TYuTramVAtv5sT6NrxBE/JWJfIkesAmNY&#10;r6o2hqNfskeEhCuY3/7WqRoNod1qkdN1G7m33okJlX188+AAAAAAAAAAAAAAAHwQnJbBYRNBDoIh&#10;jQRX8ggD4CmtlHQ2kz1IkhvwSjwhufPBG0EAj4uJBCcDgSJC6IvAULVmei6CBQQ+VkwgMLdzPP0m&#10;om9O0nszqcVwgkzeBGbZlq+keEMlhAwxQECAwCAANuifAAAAAAAAfBH+EEwhuJhBYI6jYQHCOsIB&#10;iGf3jZB2ugWZ1j2Hvgg3YQmCR+EHwiq3sIF7AQQ+F44bmvQ+iLFnUKBBBoJGQmEH9jRMIBACGwPJ&#10;lJxPjtY+U1ierLhAMqv6iGbT0S38AAAAAAAAAAABC0cn+Iy94y95hYYScIhGwfFUcIIGMxsWFcbF&#10;ww8Mozjwjj4wgQjiIIUXEXzY2FlGL9GAFbJ73OLi4gAsMosIIKKHxiQZfu3G0Xh0s7VIKMjTwCTV&#10;ElbcjbhRcaOG0bTQOSS3UksHUUN1bQVBUuviHbaOGyqUaKg0UMw2iwri4gzgkfo4aLC44UIn2Uxd&#10;grZPedLgQgvFGQYooeEUQQAUNFxmGSddhBiCT0QphDJUQlFfZOjRajRIjWiRROFsuQCgkUEZe8wQ&#10;RgIWEGgFUamh6WCXWIZ4TGYIN6E7GjBjhQoV9+OAoQSFgkNQgMBQaFhILKGjujSY0Vb8BbJZ5ysZ&#10;qFvhr6WFhaeUG8mbAwITBzJEDMHMkQQIrxM9z06NHxI2DvheCSUrM3bgtU5VatGMZfeQlHGLA6bH&#10;Y0koWaShSt77aycay2M33/VcxGn5uEJzRPrWmnd8qWeU0/kzbFI+eSp/4MSkndEgCFhoaUGhDfQh&#10;4idoaa+0JNKak4ue/tDQcxU7BkW+IxmaHGh7RpJXQkbnaPLFjY93q9KRAEUIUWokUV74pN2midtG&#10;OYymjKMylGMTnhU7nSQ05k0k3Wxym00gamhIeeEmhVPPPLH8RCNENESdNquG67mWrotrYvjdplXY&#10;1bbj1VtM3M653+InIiuHW7LPeNZIvvTajUR7pNxJVUYk5MmwJVCk0FlnCzdQMTGc6rjeBs+nX8CC&#10;SSzyXbNaSNEEEEEQjSiKLubidU9a+hTsdaVeb23hrtFs2pRMnrjEmWqXbkpQoUmyY1xDszthrQbH&#10;tm0lkPRjZ/E9BY6svIbxSdkwkk/S0NHZrTRnRuzjTZ5Us6yvJi7qTUmqrxAgy0zhDWy118TF1DUE&#10;3jzJBoppYgxYlv5sUnWe1y43p4dPch9GvkPYJNGe60uJ1cM3uE0ufAfeQWRJ+F6+oM/0sBga58I0&#10;UjYoo6BNXsgrduP+Kida7ZVqnd7tzzAzrFTHQPrTnxZ5OLlM3gKgbyC//dRYld6L/yiICZbYloBj&#10;MEOJCYlU01+qt/vqIXfeXxi7rvr/vltb9523c+d/ueU9Xqqv1l6VzLZa8bXq9M9Sc7rjzx8qVd1Z&#10;4kSJ5o3/r1l67s6y+kXkiZr3yxa6/vPnfjdfZVd5a6FBQZRpNJoOtJIaEI9YyXg/xXzV5dXORJIO&#10;MJO6q5ivxr/nPhv/hCc22MQrtEbBQq5AQcAy6EQQQUUGvpkFsoriC7ereJzVpT0bmSQiwKE37/wm&#10;mYc07TJIabU4/4M9ToirvmEBi0b0mtA/eIDKTfIODtXxOhyVLEDrlLSbQMBGYqN/0EEEEEBooJBI&#10;hbaEXV3PC+0XArzy9ovr+a9pzb9QlBzekyfq+Eknwtoyin6Gt0sVnZutFKSVcT0yf5bRpxYaTcmb&#10;1uFTI5r1Ak20l0kJyIdXGvE/eX7i0S0mP1NpYiAlhxwkRxVakTQWAXfeR2CSuJdFY43vpB7VKTmR&#10;oF6fRLbWXw9u86a5YMAotR8RKxU7DP99lLsSeE1S9RW2MrFenVLn71b0TdVzmyF3llAxsuTPjR24&#10;WsiH7xFuETaYqgJ3LWS0XYmb3LJ3oW82vl9eNJXu3fGpSQgcI4QYIGDCEAwYoQQEjCH/MyIb6TZa&#10;VBGQWYaEh6ybA4pDIkBVAoSoJmBAk5oFKhQkwFuoBpERENFVrqsbKT9foIfP6tNt6CgYHkvptuIC&#10;/Nqy3KRVMjT+IxfPKGk1Jqq5ZIEIyZvuhaB3QRRrBDm0kxuoeNQsOycWbCg5KFQHQANMzMwNGVGK&#10;r+KpUTu+q2zmcJxzH0bMu96byPXPoU6VanH9YId6AzUDix4H++5/JUR4Qt4RCDHmlrSY2qzUxr/7&#10;H+1Ujrv0eaywHjLDwOLBBDBVQgVJDHkSoTPfGxPZce/5jcJ4xEqXFtaIyX0uYkMYnr2tEPP2USla&#10;u575NT0mBrDu1nDRY0K7Lf9hMwgMwgpiiD+PHvD528brsdmfXnJl32euV/Yn0raysUEKFBg1AA3S&#10;IABtyHJGljQVw8UwlPze8hN+k3ixSJ2Vjemyntx6nFxC/MJTX0mYaA0BCYFCgNUJhZ46TTWaREfY&#10;tOKQY6ibKlJSLBTcycUnESu0luguJlo3/pK2renF1xzN+pqWm91KVQCoCfl5XWUNDHCURA6KJYAe&#10;k4+E4B1JXFg0fOIOKQQHGsnUSJTbcUAi9TGjMMJmi5ZTJERPdE4qcUDrutHQMsOskU25MARfghLa&#10;LPgOfnDXQOgO3dADnHVitjs0j59m0tBn+leKnzBPV9DcID0aJ+F8zzF0gh2TM8kEIagT4nCEhIBG&#10;hY0Le8aJEt2lnEly+uWPjxobLi3jxcmT/Zlk1X6kqYIBunaU7QUdFd7rTPc3Mprf+V2yNS+Jwaq0&#10;zVJTMqD1elV0ut3SFjjsSAHObJFtbJ/ttVb6MAyZ5hcs3iz6Iu0sSJGveLFqr2tPI+i57TEyW2Jv&#10;u5fWW21qHmvzq2ux/0TSfhLHpXbDhAHvaxwjp2k9BCZzKWvBJt4tBDfLkqLC5DELQYPWtEjkEPje&#10;HfjodDXk2yvgiY1n9S/LyDmFayFdKWnIcoP7pppqJyRlli55PoZppdfZoske3Sa8iPNUXXIt+ZRN&#10;CybJzzI2qP/IkNpbo0wK3NLylY+WJWwumVUR4U97SMnLq4pjQn1VE5mq6RcBfzctCeVg/xUjOjmv&#10;8IJ/AWITBLusJesAmPvf7kOQh16QlxN6HzKD/R1AUOcpToCoBTnChXVMTusaO4R8wltrABF1isla&#10;TyTn0FYYUzLQh1IZMyE5f6RPAt74YH57oIM4Smopx0yRegGDh8H62bBoYgJJ+GEpG6060lTcPmE9&#10;qRNmVgxPUhSVnWN/K4m5LWfXJuW5nqzsisB1RZMplIY4EeVsvZIm+qzv3hO03s81Wu1U1XPM2Ysj&#10;OCB2HrrdfBZ8lsD+eYrKIwXZBYm9++Xqi/cbeJI1Eg0bj45iTDyCIQb7pprqPFlMSFWLfgx5eiQ9&#10;fWDZj5QXIsW+G6Ft6FXtU9SbYGJEMuUUHYQvlgc9vEJjsbUv7nyxYbxmzKq+WoTJ5kJho88zQkfL&#10;7xXyZfCIZhZjRlYWEjCA5copt0Wp6OflQH7lOXndHRVKEtptfkB5TCpbt+ESFPLWjoFMXfnQH5MK&#10;jMJWdBtCMEmVX+Q8F0A2aDY0wUMAPX/TA0mpVrhzMwtjWoRRWeIEEAtiaRFiAXlvIDh+FRqJ5EQN&#10;WAZZA+Uwi4kAdgxujSZUwjCDVu2UsFdOBlWAuAjSMVuJiXeRMcMEM6CDegNurW62ns1rVfh4V3RO&#10;IcEMmCDRgMEYQmEDy2WB2AZsSbcXejQQ2JFn981uyT7ikunyr07rnaF3VZ90pqZqGzwQvNxV6tym&#10;86FlhrioEhL/zVFyX7nfvaU1ssbcmS9cr295SGaGkJizCdPv3yZr13zJiFmJHGQfupfUouyTlaZI&#10;XuH7d3z162mc2o65RqE5vsbcyC3RjLFP/B7/zE0rP8dPZpnVKcsLEyf4uJ7E4Lku2W2UMC/5ttQ5&#10;d8hMhm3CW5owlGcmsrGBpW7knrobknZshXL4jTplMu7bpAzLKhmvlx/qp30F1JCH0QdWgwmz7dQF&#10;nbToJ0fOIGV+8QrYdfiGtQnEC1fdNsQUgWTkLmspfYkAfqXi08SyylvBQidEbloZfQkHBlMbSLtt&#10;6/r/EbhMmWlKUs14ZHOLYOIIEFOKlMbN25Qrb8Cgig/TEdISFAJhH2aqdRXf/0vooBG3b6anZ5rl&#10;B6C4/2VbP++xT5BRGCXY17X/k960Sd/VbnTSAWW1fyRaq9/eyeSGAj7NCaKYQZo/CGGWZg564MIV&#10;lefdJKLRRll7qaxLUsX+HCBF0BdEJuQYQO2LKzaJsBGrU6kGWPkEEE6ydpaTYyBqhS5TE/MpVtbc&#10;0ymPUnX6VYmLNj0SpBJxyt6D5iXfJ1efaWt/0zHHFFcBgB+9yPpo6cIMQ+j06ZiZhcPezxLu2iil&#10;Pf5BWE7pUioO4Khfim/jRF4nMXAG5UaaO1gVp6llIaaTwiiC4xLS6/hQ0102C0TzqkNK5sPMU25d&#10;hk9W9eQK07sdtJk+FtFnbAta0pSlwVrqmb2sANnyUAEgCtIMPYWJ9EPZi+zatfKku3ZKq0yqpTMo&#10;IglMEyYTuqUYaVEpXPLHiv/H0aHCjDnuLM1MqqUpIUOXap2ib0y3nun3anNTO85u2x2ODlmAFRGA&#10;WbGQBXUA4JTemfRCEvMxs8JoJ+JiYlyihIpy48IRmplTKlJAGEnwAAABDAAAAAAAAAAAAAAAAAAA&#10;AFvYAAKKGOniAAAAAAAAAAAAAAAAAAAAAAAAAAAAAAAAAAAAAAAAAAAAAAAAAAMIHT+GYdyTLIGW&#10;3oAAzkNvtC1AYQXGhrfisoY1zmSeAb9zx3YvAAAAAAAAAAAAAAAAAAAAEkXAAADbkkgAAAAAAAAA&#10;AAAAAAAAAAAAAAAAAAAAAAAAAAAAAAAAAAAAAAAAATAUymcHbYgWvAAAAAAAAAA4DX7nbXxJ8DqA&#10;AAAAAAAAAAAAAAAAAAAAAAAAAAAAAAAAAAAAAAAAAAAAAAAAAbCqCY8UEjlIW3OEYCIgEjADEBHz&#10;ixABoFkcyCDwA8iAFgQhxAHPohLLQSAAAAAAAAAAAAACi/EFm6V9qPrAAAAAAAAAAAAAAAAAAAAA&#10;AAAAAAAAAAAAAAAAAAAAAAAAAAAAACAARAAgAAQAIQAREBEEATw3HCAiABaxgQyAAMI5Y2C2k3mh&#10;AAAAAAAAAAAAAAAAAAAAAAAAAAAAAAAAAAAAAAAAKkME0YC9LA7zENcRYnKAe3bbpfJZY6EMaANV&#10;WdUOAABdDQAAAAAAAAAAAAAAAAAAAAAAAAAAAAAAAAAAAAAAAAAAAAABEeAIAAQAAAIAAAgAAQAB&#10;AAgBmhNNwmK8ASgAIAEAQIZBEMEiAhJliAMpnPVGveAAgBAL8EBMhDghhz3AgkKhGkKRDVOKCDse&#10;+ABZEQQ2sOScIKFLCTI4CQkRuQ5o6aYr5PNAAGhENtEGqWWdUSqFyCOEQSLVLXnv0AAkhbU06bFk&#10;lquSlBCIoWqEhESjyuZ7AAJC2TWCCqFwR3q6vjansxVsTxQgqwCE32ED8irAMoyRnvnWmTBDAChI&#10;bgpPJAKb09JhJZBEB73tWrLnUSFCYl9fyksAAAABEgAAAAAAAAAAAAAAAAAAAAAAAAAAAAAAAAAA&#10;AAAAAAAAAAAAAAAAAAAAAAAAAAAAAAAAAAAAAAAAAB/BjCJx7RHEECHDKP0RxPjTLPJC3RokySLJ&#10;3/0/ghw0YojCOLCwoZiJGNeile5+ejV+CJhhDBnGKMgjDvpL6LjWC8hMpAgAAAAAAAH8eiQSAJr6&#10;MZMxEdVsy/hwoXEjR42JJX+EWmEDzRmgQaHsqNafxz3KYLwAyQTIIokbTo09YK2ZtzK1ufrI8pSU&#10;b1fCKbHx1okbbVZLh7TG2Dhl+2mkl76KEjJK3FqWPoO7N3bABMYk4vAAAAA8AAP4RbQgUCIoEIrQ&#10;gMqEEtdDykmKXs18DSQWGuvhKV3xQlwiuhDaEPhJ4EEjAhHxnjdvfctXNTUVRhURUqGUEL9i5P79&#10;7ugtav03/+sCq77rV8aNtWWUT+hoUiV7HLwcRHEUN0aPTwYpLIiGgIYhQhBoeV0tsn8puYD68mRH&#10;JqasWVnjpSP8hQkoVx6UkqY4CrGf1wRIRt+AAAAAxcFAlDvHpZovinm51Yu9f+SKr6ZMHCrFgf5s&#10;/bbkbqsQ081o/2j0mSROef/8Z+nLW67SUYcLMYWczUiIiFIWAAMRoiECoAFe4cNXy4CaUhUgBgBd&#10;BAYA7EQ0BOYiGVCNFMhTxdBHop4xEcSCwJFx5WOLq9JsfNUelrAkKrkqgEshMkQ+SEZ0TyZb8Lcb&#10;4KzHAxfr764W9X8AYoubGjwIXtfn3kagbu2fIQYZ1HxLin4vRYUNfgAAAAAABvJksqubs6O7VKx7&#10;EhUyZRXWNV8U9JRA9ns74oRgwguMF8ifIqhIXhIEIgu70yjYUkgC1WgoKTlOlKZytAEKgLVcADMc&#10;U8gGRGIaVRzUfXCibD9JSUsnOcXShZpc8hoTnxKowDZAntnUGizceJmSsR5mPwsLSrSnRg0N82Sj&#10;9SLTxzLFrMnca0zBKJCo7040kFtN1kWKwPAAAAAAAAAAOxxESC4Hcn4iMZM1AJ/pmk9IQPRFpGpS&#10;bYCMq14o0q5CeKCNajyUnIlT0vYyCjEJXVKhKUgxbi+ppCWI7TwqFDQ1UtCWj6MCz7S4lKjjaCEH&#10;Bh2MAADQCQD3oNkmAJ8cimuQ1HqBrdVFIMW65nBHWM/OZALEZpjgCXCgtBUbAK8Wgni56AmleFCz&#10;YXa2Cg+iohWgVsSelhXgAAAAAABW53VblZKT0/QyNQKa6NdaZokmMS4rwqqv9CTSmJ5BmhGO8kue&#10;R4wVJz/PkuFX38fAgVockPRkEjtOIZyLBBERbnIxF0psOMx/1eojZ0aDASwG7gCIAAwAB9YG4PoY&#10;INAy4ABBAaW6OLy41GaTMLyj6DvniOgjebAQ6eR1QlkAgmyxIBE8yOYjkaCTkm6Q6iX7SxAfAAAA&#10;AQGPP/bCFmb+wNGWSeROVhYk65iUOShF8rN0/FZ/mOdsaSVeJlEFcdsZcvI+kNHcla89FVNjT3Sy&#10;349j3FdZhtSPUYdUhACjFihu5GhmtBPlgnL0B7AFB4fVjZC2Ny42iBAz8ISibQ5pgBwan99xbbKW&#10;t0q6XlZC4Rjf0Xhf81P2yLoJEyMRjoygmlTlx2WmxXjc0wPAAAAAAAD5aUgTHjKx6Buca5C0qS6B&#10;a0Cwjh4qmyAnBtb3m9QiYMTikj3xPBqCA3y+iDV6WMhqEoVSvALbthkFOSKeB0xCzCuYUfVydRQH&#10;gIKHhCUAIABqIXGfhBEGgBFLHXmJhzjm0kxO7Lmy4aUND+2kTQQFxDQRxWmT/UAAAAETRyfgGgDP&#10;+YQ4gyDOLi4yiKKHC48PCfXojnREvivf4xRQzURxEFCIbGYZrHGJFZKVyDII4uLjKMo4cLiwsN9O&#10;YfGJRouKtITB1zqLnp0ZhQ8OGQUK9kekz3biBEl28vLka3M8EoAStwszq8NtpWzGp0bLOsQEiCI0&#10;gheizu+vR5zyQTK83c4LWXCL4V2Yos2pQOhqPNxZfozUnNirdZchPfmn44UUGyvhcaJxxcojXejZ&#10;0D/5vGR8MoqUZN+6DHzNNEcgsdt2SxIJxPpPG1nYnJ6vCN3p7q0RWlROrwo1aEuPKL+4y9+0SV0N&#10;CVrdfJV5Notpr4xrdJwy+l7MaXngqjpRUto3WP9nKkyQAz/MegMJM9PFuFhHebg79F2gPE0QgoSK&#10;GjEHWyq1yvtW9WrX1BZKmWMgkeHhFHh7eLMqKS2atbQQUjh/KL8OzCfCin4nRNvmxaNNe+yVHqbz&#10;pLUWi1DfLMeald0HrNaM1lpBZncYQGyjMluxA4n3k/xZPq1pibV7lqEMhXyBK+Ps9Vot9VuG5i1g&#10;oQQUVq0nHwqba9iAdirilbqkylDTYC0fk9aW3hXog4ST16JFJgwiBs6hKDI3YT4EhdoOBxulCH54&#10;z+ZWAyZI975cvX61t9MICajRDCwRCGGNRnT3olV721sy6ZsmTNo4zEMMxRkIbsopJlIVAvBRRaIh&#10;xxo4nyjRdielNa0rlWsd6DGRkM6JGIIxDQSMTjxVcUq1aaAzS06lSQl0Iq3TbD/bb99AGe8YRK/F&#10;yXs6r5ixmIhCVyZMhlGQoyEKNgyIS4L01FHEwSMYe+xZMmfxsSMxDHjIhaahY6HF1AfxpPQDssDh&#10;19WJWU+wF2tTlRfpR/8K5H+jrr3xbKjMWCImonE/axYyEmJGQiEdf5MnjKMxSFjjIha9mPKUYtEZ&#10;AQoMGBwOoAXQqhbUb60VvjnwVdrZs+Eo4JmKDctE0UKulJBS3yYVKGTsmSBKhOJZGKU3FPIy9NRJ&#10;O7V59wwVnMs6jLUAB09AcSrWvQEIIoAzYGpCl4JskslR6iKUA2TAMB0D7o21atEbJyYpnLiHR6LM&#10;XBA0ZOvF0eMPtjpNE8fVpDNov8AvaqyGxYP+6Ickg83GpykzW/k3UCRERU0BQQ5et1AqetMu8D0y&#10;4R8wFMqcTHwfeZQIe7iaGiEgwu7FzsF/LkMSIOMxGIQQ++Jh4sS6jK1kKpvIDA/1oWLfNBX37YQx&#10;l72FHZiYOPbqvuWck2+lc2fLWSu7r5IjlwESI5t/1sziV/gfGNISJEEKi+5kZuUGJ2QE2nqD/LvA&#10;gPPeRZy7s2LV+Jm8j6x9Y3MbtVV1hc5vbs7Ttrql0Dw9wfZK79W9E6omT/DN2ststZS60a/Lryps&#10;tp2Ffs8tFPSlGxQVC75+9/e7z310EYthwORagB1BBh1BF+2/fhNtQEfuAU1XubBXR2gIeQeOrRr5&#10;gKOxLAvAvq2iUDkEDoDZ6x4lYEX0mtQEg6BDjVI7A4ZbbB31bXl7D5ZQyanA0BkdUCjQFPIQ4BEG&#10;7jhslGeXRuvEtRlLOVYOgM6gZD/bnXUqDIKgoCgI1SCESgoCoKA0HkdoHvqByA7YGV04jZp6tQ6k&#10;Ze8Six7I4S//iSgxhqx5aXlIAgqrO3ShCFLBiYtZHdmgmY5awgai7P1IMX2pCup7lyYip0Vb6EPM&#10;vgatNB7ZOFORfi1r5izl7/o+56xMoaHy+gHQNx6iZ9c5JlyU4NyxMsxP22tZPOBggZDRohxnRCGS&#10;P2KQRLkf1KB2QE50BUE/nNawVTuKmlFhB4IE1joXrU+1R8vTcmxtqm9YS5U5e6kOgPFQpprKHqaA&#10;64HieryFOvkK7d6hR58obw8q3WMmwvww31j0HDP9S2A83+42V/kXrUDqB+f/gCKAoAUGD0DQI3GU&#10;iLybGuLxHM4tF6G5S/ZF8FuweI6agEFgcNGISAkWrFYJ8niesVA0KWhmw0GKwagqAFESUFAAlAQC&#10;uhsvr0eoXBMhDxjCRiwpP2qHvEIIJn77i7paGWpmH/rbamgSXEwPif9a5uMmsl0Hz3tXsssQb8OO&#10;oITf25Yp++/6TEQmz3vv9w1wcmkDm1l6jcMkoMXkHkEO2g6g00OlBQZJAc6CQ0ccIerHIi902KsW&#10;mK4IHl8Q+UTSEQ3LS6oID+5hfiIUz1iBVF8wuRaFjnoepziEGJPN6rZdlNatAxiW6eoD7SE0lAW2&#10;+DtA9kGIWQQ+yAndBR1LBbjfJArHR9pJrUhMM84A4OCAJp4kedM4nkobjmraLOnO1wMCt7Xkj120&#10;+ojxawEWgJK0yDlaunuEkeUi1pLhaLy4+LiWp16VKEnKVATlAc56GCqz/kmA/MMzwOsGEz3whEmc&#10;Zy65RPkssT/ouREon/ZiwLYD7v73a99dZ4PamhUsy2CdAw5zeQAohLsWFxBDNEkTdJ6mmsFZbnUJ&#10;zQmJptthddZfRll0NMwr2IMltxQyxbyI6x0+53QqywCYnqoxjfRWJnK66YwqvaIRrOgL1rrMoKqG&#10;7wvZMpCxR7oacNr2OKbHEcC9Ys6inZll4tC9HPEqdETJi08VxTEKx18SyxZ8Fgzg1dDCnQSh5lEY&#10;2kJFA07P4l1OA4Ca2suzkZeH6Ra9nhfWe0nsGEEGEGR3jkYA61lJ5J4I+F9hAyUh2EBwNwLalEBQ&#10;kChk0mFDhoZAwyN2KzlI0BQBq0CJ+J0tGrwNumVWeePcP2SJy0gm6xknkw3RLBxfRPlTaUAZMwJe&#10;SSN8T6ra3WsKISgQIIRgrjiwSMYbD2MQobc0XVsZA/qx9opbQEEjQILBVi6I1LYFh3ZsDEFjh+tl&#10;Fokasos7W+JN0eCugbhwLYF6ssoawiylqmai30m9YksZgzvIUbGw3k16TER6v36h5skfhRp3ctPJ&#10;NckkGw/bERUS2HVD9RiSo6YdFHq0cdjJgqXVexCEJbFzqsc5w0ZiMUhZjRRIjv93ZsftZoFBmeTE&#10;5DFMQvUNfHwg0mLgy92UECgV5FBUiTJA8QkrHE+NlTU5I5avUzdVMGE1zF56mVdZjCv+1mn11pNA&#10;CctN+F31LrvBOoRNdGQPqGSTSp+u5hHYH0iCgZitRk1iA6QRNcUrB0oF0ZGRPaQbrYFO6attam8U&#10;ub3NFHlnGXzW0Z7e3/kkQpTivITMqxbExtFHF9YkYbZbUiMSIJPGRHapA162niR3or1IZOLiZKFG&#10;in+psRxn9EhZ1NprRXGynwUU4NbgMCwKda50NWcVMLx4kFvxRyrhdljg0NuJ4tI9jfeAJ+9F9+tb&#10;7Gx2H0HLW0ke2Ec5WPLR7+K806RLyytBqh9Nf54iA0VhIUCiJhELUDBhBGhgyrSZAx0CBv4kELQY&#10;lE2gArRgglSBCIWJ03X18J/8xDkVDcDiEg4x4LyHiK52flwQvou5oq8CRaMR1ZL7trbsgn2lEGRb&#10;/Gm4yQQlwkRPFiRK4xpXQ+EqCF+p5bo1+v77t61y0DeL4uepIFoZpBgbQNGwPiqQQNBSCgNDNUCg&#10;LnGb5OxrBxsEjuEcvTtXlOgQ3qfE6JY7C6hea7H/Vi6MtbcwFg7HiT7lG7mXOhwgXXq8xCEJmSCb&#10;NYQqxIueMZyGRkbEU0rH2WQOJaLS2L7rZHl+z0hvaVUslN9Rkl/r25+TksbbaaoUnFle5BZ4hRRZ&#10;7xCEHU5FNqaRTZaekcq/zlJbJc2Rt2XPAlNpAcBLtIf8hN62Es2fkWMvuPEmJ5BQxTKm2tDIquiD&#10;Skiz/s5ao2RNB2IJ9LIpkxqDodTJB3hmlDqPrUOoK9033VIXdsJKcIf6H6nEimIfrAzORi03OIvS&#10;N1bEt2jcvNOQgmGWUcBQvIUcnKKGp6TWAX3G0OFsvcWTNFimLguS0PjXULLcDr63AdWuq12xPyqE&#10;TSRLSJTReYi/aei30BSYydZrIkOTHN+tktJ5UeKR7j1JFcocEr+Fnns5s1zlBSRR9SGTrSkDwPSk&#10;DwPUWUE0DhPs06EWsIIRflAqK8hb0VmnYM07CEQEEgIJRVIIRAkGSEaEaEBAkBQE5tClAUAGDhP2&#10;M+KlXAX+RYMUsU7uGyeoURHP7GFKAEYNRBd/W4cePRG4t9upDsSsSJEM44IuJSDIIKQcSs0dL5Yi&#10;HsjqQMAyi6Ij7kxYsQzjzOcgm0GQgrx0XCXzFTfvUBCxNNzwQm2c1JQwUjNIwBetAMz2kNRpXkJy&#10;1WvnqzMSQsxHNbEIQmwwzfGMi8v5S1/T2ZtIlBGUcRjijEGiFEQyFEYt4cmLjSAk2hEhEBP1IwRk&#10;3aa1ymkAwkJXRPnAE80552nVSrsVGtCiCFAUSg41hQpkkHCg0EpXKAckE+qDqA80Mm591P27G2bJ&#10;UtFmTmHikn9xbeL+HyB5ObBDNyL2GRtQR+6KgrqsbPQ8g3Jbfw8uKVyjZeKVRKpsUT2LRPvwmuWx&#10;ZG5LRCfF+gxM9mZo4mBIT7BRMn1YUX9XhEmDupzNVd1RaaPIVnVxdxL4HSDoARchgSoYFwHCJum3&#10;TegKABwf/+lSAoZhAFvoFLFYQBGlAIsGKwlK0hhWGhozQMEEjLExONggYIO6tUbt8s8WrSHRhbII&#10;ja4SofAZLiK63cwEIWsXotPSxxMRugnFI0OCAEGjCURjkxkD5zLTFcMY6Hw131jrmkwYIJGK3HEc&#10;Y4ggggwAlEKX6vK3fyMPHHEwZCIURDjiL1BBk2hWDndLQM+qoAAAARmgoTAVigQXzMCQkHQQYAAC&#10;AABAAEACAGEIVAajA82/dBA9MXRbFCuGvwAgIMI5FCBWEGcQEgzF0QCETyjjhOSiUkP0kmRtrxqG&#10;4AAfPaEBMEjaLAVEVIuhTOBBoitcWFPf/qBX+5epXFRGYJgIVQOBq4I3ImdsSfq4EBHFVnpBSeSY&#10;iCYhWg6RNyOS11hkjK+tAQCMcipTcQQVGyD1ERDFrnaZoSx2MAaOYJg3Ws0xNTmE79R3z1gJSYXl&#10;P6Fr0wcWDqChCdb/61xqaDSzBAAAARo4/17hTRtJtMUyVkKACAAAAAAAEgAwACDAAAAvJRIkVyTe&#10;mOTSkkn3VYgBAAwAQAJZwggtVBAD/EVJ5/Xg50UUyuAz1F/cHAA2HSHgqjaTHDfHXvGrYhhdtucQ&#10;AAAAAAACoAAAABIkAAAB4AAAAAAAAAAAAAAHgAAAAAAAAAAAAAAD+ElxlEERCCBiCDDMOGOMo0ZY&#10;U1LwETR3V/CFUagaEsjCJogQjC4gjIQgghF8IF58USfJ0YwuIIAR56OPE/hBaWmgQGhDIApqSgqS&#10;Yi8gf3XMN9lsrzDRI+MwzCIPUZBYUO6HCGwengxMZBsHyPKQFxjzRaliN0mKOEIEIPESLGeOEkSb&#10;rAEz+qKAzeHHi2U67S7lmFg0bLu13S5dCDYAAAAAAuAAhdAAeAAAAB4AAfh4DhBMIpwg0CgU5Y/s&#10;4HmkDiXzQ0XUd+CRcEQQsEXQR/mgOX9cX+BxFNh/oQK6jypnaXyFOJj9kwgOemzNNJZEKfjWxpBL&#10;Hldz5iSz8ZFK9FCZ+o1e3w9XCW2LTiPwGaIInsaxSTTTVf4SsAUtLDVq4m/tctXG2yJQMEVkeF/Y&#10;Qc1iq1JlOuPCDwSEUZUCTjNGn91iimq6GtpScFv2WIYBC0ba3zJd94815LMbddebPVS8gBQAAAAA&#10;AAAAACuniE8ADwAAAAAAAAAAAAAAFQFu3CvweOnN0IgRjXU22vB/k7Im0z0DjJlBOQ6hYQmOlOYw&#10;3WQ8hmyg+tjh3s3ICKQczoIEwckCEoAMCCMIuq57FgO2gv6NJdBG3PmrxagcgO6zYOC4F6oKsyAA&#10;Jzvu6Vqoh8pKiMH17XvVHxW5xlaUXyIxg8bbSxJ2NAoAs/nnVem+S3ZKxdMXCEl5i40kYoxNRx6J&#10;OSKao6FoKQ5BwABAAoAQu7ACk+S6gFhsqpS6oQqEqOKIKUm/E2MAXMLHOhQRTFQdgwQ2kU8WQewR&#10;OctJQgpAAxAKQhgcYAoKgyTKMBqZJQcCijc6G0P2zEwJJ60uwMSRMmDQus0mAcZesQmYgmILAlZF&#10;Szyjk+tZr1qWRt/yGoIFkgWb6jsnUL2k+vjzMyKsQYIB+AZP2jOJbW8VSZq/QbmuFNiReOnoJf4Q&#10;TSOYihELnGo/hlnIK9jaWchPUgASkEGgOGXAFDEklFkEUgw8YMIAKKcTBYTCklF1OoIgFaRZRyiH&#10;MabhI2o/g6tSAOJqpM6lnuHASqFvBMMfXQI/s0xTFTfcR6kGGhhcomnknjnC/wUxcCjd3vF6CeQU&#10;zkdI3IFpEU6FHPqwtVUBxyG0CMvkHCbPtNQ8CxxBAYpANhzl/IJAAXCkFp0cGyG2BcCpbPTdyJCR&#10;lB0ZxAa/Qlfaels/QjhLucqgw6PthO6UF0lZia+yJFWi9OPMCrbCrI04IHlophilV08EHe5e18+2&#10;DhDbUZYLXELM71oaiPVi6UDENWkDxtj37QDCSJFgy8qC5hmYEoWRokIQDFTsgEuZmFKRSAHevtdi&#10;AGEISUQyw3sUzwMtlG8+gKmE0WiNU1qrgO/Bod5GTASxexNyeraJXQaA5wIS/J0AbiJJujNBMSqK&#10;xlUFxY+xsqRH6GmsfGczILmk8QTLAIIcpPxpzqMVDLYEmROuszFRPdxA4gsKKhzoMBYxAGdKQIAB&#10;4QYZoEJfhoHIRlD0JTSyBegWOgNAIMHSCCHEmkJtcUPIlM2QQRNYWD6LHIKkeLV+hRdZVoObZomg&#10;NvWmaf1RGQ+V+lBIBtWOTI4hE6kHpuRWsZOT5xAAAAABG05x7Rn0UOEiYJpuNHyp0T99xKbE0SJG&#10;mtxTRtpqNWEtEQaVhLRPp2DRQ6iiUVEosJFG6OpvnU82PCZRMG+uAjw8JsuG25/c/StuPvKDr+4Y&#10;gzGs8no3HlETI0VfJyidE/auiRO/MbeOpqzPoEkSDEFiXcQExfkAzKhNKFLslb8MQmuQW9efAJ32&#10;GQE+WWAWuzvoPU0yjEmw9WZYw9SHnIJJJIpJIsxjFCTF2SWqpkoBQfWYc0Z7RQ+9UtahRAkMfvjL&#10;8ErJOaLtjzBURPIceFW4+7lM6a+SVxaHL+EjwuLi9F80Z/z8IwuMooeHhYaKEibQtBo+KHUZqPDo&#10;Z/FjLWT780eVQbBooWlHiYyGzqEuiFGTRIwgyGOIYYwxBFwsLuMIEMohx4XFxmEjw4cJ5UCXwjiO&#10;PEcQGJEITENeD4RQkfLRfo8FsMUcPCIPDIPCIKHhojCJ7P4mnEaQ0xtCvUwCIJTCZrIBngAM0uAC&#10;1UcEJ/wK+Yf8IVe5YeOidubSAlQl18gERDQU1spJX1pTxZvlfuUcVeei7P81WejNt/TSVKtLfEtE&#10;mz2HXur++4UggsVB4Yu//Ri0z5e+tWrbCtXzdSbeZXHg1aYyRUFZqWxIqCS0STJkaAVDwjrps3Rf&#10;tr8iQCAmg9Rpeo1RqjlGjRxrbLbTxhJRIkTAZTKmcjbOYitTKmYg2WAIwentatYamlS/TkhJ6eeF&#10;pZWnuuj6kksaHpYNaZ6IkHh7jeM5vJPiPoXJ8Lpq+81rliQOtWPJAazWKjWNpVrWX11uk61mJxmc&#10;0l0JmjvV6cLSws01/fK2jfPKVJfG1KqS8ZgmTZigDMFsWnjTwsNV3RVzbX3wl8JSRtfKaPpEoQmt&#10;Z6fREKkJ/IWueN1aV0pro1lWqret0JWEpZVvmlH0iGEEi4xTNHExoxirrKSq7pKR7K6nppev6Jxc&#10;au61Yxl196VZq2k1WMXAMOdArzqi9d1qluvhJp6S66GrfzVa6q6yaVpr1ZShIWezv8kZiUk9NPC0&#10;srT3XR9auLVdaAyZKsbNXaMlmW1qEDpr4DmhYLTUWnrCduW6yk5StU9lFaa9QrhIS+4zZ+e8++nh&#10;q06tMlaeTWnahnyamliRJNUBqFyzdg1QnBUUhI0+bl3uuHwHHiIvbq/1BUFQRpq1GwhPDXASCI48&#10;GUmqFIeNHu5ijRD4WXBVxy0W+hC1kvfWfuKCjRakSqUouI/yxNJZbeRFFOtkrzTiRFyMVB94O6Dc&#10;Kh3QFBJ0C4AONyloxWridag4E2dgI110gmpuuEaxO40mD+O0TAM2Imb9RlWkGboZKw7StQE7IN91&#10;ANEq0NyfGxIypHTLgdSHWsS0wAWjRiQYijDDrMO2EbMbClQztan5CAcCwMDt+0e0LefX409QPiQc&#10;qAYPHqIOIhjjwQo3h4jImOGwZBYxxRCiIQURjTfBOPV8LTYUDPQANbq97rSNI8L8bM7XLvTJFNv6&#10;3khtwaDxg9YLCrw+IhhNYdYLBKLdFjC4lnILZwHALLYy2mZrYuEFy/IBiHEOMKMUYQUR8L1F1wHA&#10;QKct48aHcXVwqR1JhC6iwQDFWV5lCe7RBgiZY+5CGjIczkdfbP7zJHp1pQv61NpmlSmUoPbaafdt&#10;ib2mzOz6XP16dvinzRoPCmhKPB44MIXB4cw5gsKHFR7XsSJeJleTpmIbQYunFwSizTIXD/LDL3x8&#10;IPfsfEzb1fwMXtBb4QQziAKJFGKMxpPiKq63V1m6x7ECOtNELhnuiT/tvT7J/cmS3fv2hUxqj1jG&#10;PlzAtPiixo6b6JGDMtgNN1XTQ7jRGbgkl9LIsgnYBYaJFSjx26BXWPjbQFGKAr2FceTUSJJuLENZ&#10;i+v6vrZJq02lITrzz1xaNzr6gqCZmZGZib2tGVszK3aQqvrej1AgTgcWmkaCowoso4zwiW4nrEtz&#10;IShEutOsaoi3UJWWp4a7pjv7B//uJaCA2goAgIJN0uVGEbIi/ZUFBCVoANl9ezYg1BJlOwzYWPtb&#10;ni0iZ9BB4Mx/i9FMv+UTw8sEEgi+3W7tsxegxDCTzPYT14XL3btkJtfjVDzJGjIc0x+cLclhXdYI&#10;o0RCiYKD8N8aF8wVBAoZAVkhVABKAZWGagBQUgKAoCgKAGqIiAQUFEyx+yeIZGjIRXcbCEEcwsYQ&#10;ZDdGHIoQZMMJomwzGI1KMSgYMOHTpnpr39ldOg44zQqtP0vJEjIywn5QxKYyrHqJjhay2UxdY2MY&#10;WIch4yEZiRmZWLhCiOMIY0ZDljDkUcEAwOCUZ/mb5o+XhIU0g+g8STzfkl+L0cGCBYQLN/+ePPt9&#10;b2lo09t2SohKNNoEfGQymNPdntTrXboRu5GRFM5Fji02hkCzullMcFMiPOaOGN/JtvaXHnC7wkTb&#10;yxMTSzFw2KrALNtDZjCxBKMIIQZkUj8VR6kmm0CA3l5MVa3KQ5rNjWizKSHHSsAhSNFDxrB+6Rbe&#10;I0Pr9xuQCRl1oRCNKpXKmRGtPkScZbags2BJztckY90kZUBIRYQCUdAvLL8eo2JB6wnZabAB57aU&#10;tjRw6VoJVpYIQP8G/5gBVraebBgwxCAiICMEESAK0I0xMJR1DcxkTZOZkRCiSfDpnTn0oLOEkNYx&#10;DQFDrehVBFYUCQQqHaiyEApAQAKoCgAUgAFASF0BAH2IwMWDHQMOCBqx2T1IJYVAAqpAFSiKpI06&#10;OCjiSPE6Ajq2lugVxO5aTo4mCXiORxMoGFnTNtFhKzmzStY9dlNjkLMsF9FC4mSBSsVVmEMEHxI5&#10;+IUQARhcfFxozeJaywCwgAiEjcfZstoHFMCiwiHb7CCbC1OraHg2MTJfNWTrxOfX51nt3qtK1Pfi&#10;ZMl4II2e20+naanYjFyFi5H3osa9dT/5JVk5Je01AXXVVf7HFvfK79b8vreyjRttZYDLVRrEeDCD&#10;GGXJGAhN5cQgrBSAgEgAmvU1YICgUFm2rUTRDfAWD6kgktjEo4sTlrFQ2WqIbHryuJIxHdpoEQhB&#10;ABB/v9iIAEcQjaAAUigqCJCNiAxE0QII4QQE/WPMUTY/9QMHowNsWXrHo8LjGeYgYxCBspKEBQUg&#10;AwgBQzDJvkwsgCLAmQEACqkBkGsGTYUKFA6D1cCx76FeShqKrFvlojaIF2pQDld5LetgoqKSDNvG&#10;nfKtEW5rL4mvgBcGYy182wXGiCiRGOErS9EuJZtA5u1tCrK7WBYTPbh4yEQiEZankF+8VmJ3FchV&#10;vuMiobepl1WiM0w3HORLWGVvlFBCsl+yRoRn+Jwh1j+wgMSBZomS+q1e8rvJYGoCsQWtbyQk+ge5&#10;sZKCAfgGWPk7Nk55PfbFz4Qe2eOYdERCTchcXCmZjGlc+6i8+TQM9DH//IWMuWVvvZI1+4kI/6ai&#10;jtfK3bAzs6tGADZ8uR+vxmzrWbuJkA1goigRXJt60Pu5BJkiOB68qQfmPyXeMWPFBa5XCtjpydV7&#10;6L1owPg/2NQQQBCg2IRmoX5gFJBAYgml2i5y71vMo+0b1HIL2THGl8AH8r2kQi/r8/cDC0YIhBBi&#10;BOgdeAkAyxAaMAijArUWCSqQCMhqwOVoGjm2XoWPoCsG5IuPtEJdO43eJ5IFtixMWWhq5dbA0wOl&#10;5eG/L5jzL+EbxIyrjzIr4d0UEzfWkIn5poV8xYkQgsJrF/L1aWhywYhvx1zL7+TWOGiFXRz3iIhN&#10;nJUJEOP78uii6InyrLcmWK76Nva8RxNYPJP7yVj/n8SiooZ8GQ57fHvusq5SkuvQTeGIn7yGRHWZ&#10;rrEXs20SUqrYmH3y4gygOh8iTsmLrAH6fRRFLe07VoxWDmRt3aIpWjKX2+n27RtZEovVP0i/EEEg&#10;aNpod5ADOZkQ6pNAgmZSAzda5qA2CBQUkTgNupkdSIXfZDxS00DUQjL14UZ+IhEfA2hi33Wcq/9t&#10;taJe7Le6g/b7trElosvCr2IQ7mxZ9RQkm4SyjMq0kYoRRxy7KHLN2Frdimp8V/pkt1SHLYiytLnr&#10;FkaKZKxyIatsdMIKawqSpPW6sUlpppcCODm2ABGBzZQvFM4IGKIg/QoKCSgRtIEBkvJKMlItliIU&#10;bnX3RAb3tHekM6C0QL00X5Z9HgmxQczuqjPuyAsUIUSxfrNwooggTHNRKNJVIVbytIlm0auuSyGR&#10;rPEi0Rd1dbfaf9jRDME000iGrRS92/HpwgxaMoMsS2jPXo+B9kmJNrMZq6GurqTaNHoatCxS9W8d&#10;mUbiRyHixIV/M5OAhOIIIemc0j57gH79S7mSIUzGUS+mK/IcmMm6IpSRMxximJL5HVIWIhC0xY5i&#10;MxlHOTyQ8ZmfYSxDHxJCSESHR99MCTCRZRlootKQLWtKklCA9030LeZgSiRc503by+wgG5fR4pZC&#10;+BgAxlf6ET7NLxqtZlRC8+zZRCCFlMo2+oRUyNoQ8ZjIRiRMKlQh6cwuCBUzEm99fTYgpXXzvTH9&#10;CeKmI1YBEmWK66YN9Q9umQS14IDj4mNsSJNQ9cuzAh8WNDR5qLEIVghLMc84+PtkpHgdu9fdM9xK&#10;Mfl3TwqL3IlJ2sPAHkDpHH5JQkiFwTJKQiIAks4Ot7vXkUSTzl5LHPzlKfeTeF7k6IjSy5c9HVJA&#10;GBz9xisf5C9QqAFCnzRRaSP+6xi3Tuo0Rb09nkuk2Pj/7nuVJJJKgEnR0P2WZR4/1jPtwUYnJrek&#10;cUrYCnqUAk8hsp/ZIAnWDZyC0OKKNy0MuDqHFG4+oouFiQTZqKIduusntyjaUV3qixkKN5hWXNwW&#10;HLpcgpopbKZxmJGiPOEyYiHEYz8adK/Quky1O/erYu8C+8fB4CyumHtqGTC+tABe/vN7jxaKWVzU&#10;7LqPgJ054FRpVCaFuUnlTAfeJZhygCOSvEiFuNmjjEp/xWGNUKKR611M9VyZWxQBqekQDQLXh8sC&#10;X2zSFXR3YpPIcDwTAAABHHgvu4hm8RBSs2Qvy/GXHTG56OLohzBChREMh5JEBMEBzV0975kRoBvE&#10;N3iQdnTsAAAAAAAAAAAAJY1JS2CyY882AAAAAq0qAAAAAAAAAAAAAAAAAAAAAAAAAAAAAAAAAAAA&#10;AAAAAABXTVBIT1RPABHEwAEBKwErABABCgoAgCAIAAABAAAASQHo/wcUB2gJUw6TDtUPLREpF3QX&#10;lhfqGej/AARCgAABAAABAZwCAAAAAAAAAAQlohX4gCFRYhdyaFbVABC6ZkKsVYAR0KnpCN4AIuEm&#10;cJHAAbCXeErQAEKVeFLEAIVPGFXaAELBjhZBgAAAAQIAAAAAAAAAAAAAAAAAAAAAAAAAAADwmOGE&#10;w4gm7EEsRBKEYTKDCYUYSGGEbiCT4gkcII/GEWeETwQbwsAIwoliCgCIKXIgkqIJfjCRYwkgIJHj&#10;IMJ5RhKoQQXgiyIAAAHhUQUKjWBUpQJyYFAShNrQnxoQGhI6hAaERwIPAk1wSDwjnwhtCmZQp1UK&#10;ctCbihNTQmfoSJoS5gRLDUJNQJKcNBC/q2Nnbt0KsEAAAAAA8KF+FJLChdhJXCt+wizCPMJN4T7w&#10;SWwj+CLIfgk5BCACmC3JDx6xM2SE3N1VCCq2jCJBBSeGEZCRhEggnAGESGEWxhD/B4QAAAAFIfUY&#10;lKEVTTwR7hK6CSuDwkxhBoJCQQfCNMIBBC4IjggPiQoAAAKkptoT4SiwmWwmGwhWEucIkwlfBGeE&#10;jMITBIPCN4I08eCEgDgnlwp1wUDpwokQQqCYeHwmngkJsEIwgvBHOEAAGCZXCmRBIzCIYJ28IFhN&#10;TBBoKYsERRcJ0MBwRPgABgo8wQ3CdLPBX6QRPhRhgimCIcIpxYKUcXnCCAAAAAEDSf//P4fRsJjY&#10;F+HCwtB1NxcIkGCEEBEEIGjAChgBo0XEx4TqDCdcQRYMQZhBIMQRIMIUbFhIxfGkBiPRskttzXhD&#10;RkEUQQYfHxFGAGj4qFHCHjCCiCGCCCiFGECGMMccIojChrwkqLDIIInFhFGQYAZBFHhYerwnSGEB&#10;GESDCTQyDCJhYYRSIYQ4wIkX+9wncGEajhjiCMhBEZBC0YohhnMrwnfGEzYgNGEAEEhRBHwwY+MY&#10;SOGN4QC/CYoYRYIIEICIIcIAMgwgsGBGjR328IwGEDGEBGCGYZBjDKPjIMAOGL4ncEMwzDGEjOKg&#10;oXHhwrP/A/HCH0IlgRHAECCUehAqSjTzkb6YRZQieBGkCHwIFQiOhB6EBpoBgOEpPTCQlCQsCREC&#10;FQIdQhVCHUtGhZoWJhPvQmkoRtQgkYEUwIuolCEwBBrqbnsJyKE6dCPIElIEgIEawImoRFQhNAUD&#10;SGuagKa+8y3W691qGIjhIOhI2BIeBAYER0FQhtJQKUNHncKCdCRcqEd0IJAhjo9GgCFJ9bhN3QnP&#10;oRFGGgQ6BEtCAU0Jcd+3CG0ILQVJfdWp2rThOJQj6hG9CRtHpaShCb4WTjewiehCKENoQKmoOj0F&#10;S331lzv/Ok/ijcTdNqz2taYQehAaECoCkolTkJNp62mwCtJ1ryE5zZKFFndyqjfIMt11Kjcd9H8M&#10;QRz4sSHjZuxP3tbaYTN4UA8IFhHmEhIIfhAIIqwgUEOUEOhfJnhEuE6+ERQRVBKuCHZcILhFUxI2&#10;f9OAwhn8BhAM25cXPmymIYQTBZDANm2m2l0og5i9S1uElMKF0WCLYJS1+CKMIdiPCHU+z/3xlsy3&#10;TzhBDBRvowQncBAoCIC04rz3d16x1H/OOf2Sb31+6WgUwiTEcELIAqgZjsIQx9wZJGdh/nUSKPTp&#10;pz0ojhQMwl5hHGEgMIthN/BAcTnAMEHuyzv22CX0EU3qrYQbCBVG15v+SjbuZZcx6YSdwiaAwDAr&#10;2+IbBDMZfRPvmT+EXYRfWAWxYt/QuSmlXZq/XX/OPUyLbtLyZyvJErsCH3Oo74VvCevCY2CBwPCP&#10;4aPFqRYTMy3LfmmFwjBdsAyQGA5S2tLeUpapGxcWYIDBAWokXrSzLlbmMwo3Z964R/BHMEEgi+CR&#10;2EYRJwiCtpeYIpGeymqh/vTd4vYSt4Ue4IzyQQiCLcIRt4azb5e9T9Rs+09wQDCH5MJFYQiCQUeC&#10;AQ/dgJ87RNEVNt3iCR+E03sIBhJeEwOEEiGN3jknJZa+5twjqFggsESwRbhDfewhcLsdcqUJXmuP&#10;/K3hR/gg2eCMYIvwjKJ6Fu7LzdWLa3uEEj4JjMIpgjDCV+Au4IYTMfwvKUnDdss3SCerCWGEYwRL&#10;BEEES4CFwgV4T+/zCIsIbBCoIHhAIIPi4kNbGtPtgj/CL9UEKFVpMOE0uEuIIugiXCQ8EKfQ1rEX&#10;jP+Cc68KHuE20EAggmEkMRThA0kJwiuCPIaCEwSMwhItBCCf1wh5AlfgIlgJP0EUkWpFteJ4JSQT&#10;GYSCgkfhLnBQmwRRfBveHRcWeT21TKv3gH/xO68I9gi/CK4IdhDIIgy4OLXXbBHeEW6oIWm0KDCO&#10;MIqgiaCG4QeCHYQGAY8JCYFeSdLUmzKz04T/4SBgjKCStsIkh8Inca0Anm0xXawJk6CCAQTo4SGg&#10;lNFwieNBF94/8IF3CmbJS+jE3F1W4J78I4wiqCH4kEPx8DC29G34wlnhIqCP4I0wiGCJ+h/UpXZw&#10;AAABCZwCAAAAAAAAEK9ihPS4SumfoAABC4PEKvehPfIUdn9YAABkKe5CfawmGkAAEKtRCuHgEKIk&#10;AhUl4Uv4CES4UvsJXoAhUA4UwIBCx1YWG2AAAAABCgAAAAAAAAAAAAAAAAAAAAAAAAAB4WloYSlE&#10;cQR0MIjEEsh8QUrBBBBBEAwgouIF4QjPwU4oE/9CdaBU5QJOUI/oRvQq34EjKEmoEy1CIYEqfCO4&#10;JD8FOOBJKhLOhQQgR7Ak3QkrAlZAiOBHlCMKEVUIXwQnBAbPQRSmEQkAIHGAAAAAAAAAAAAQglLS&#10;CIyCEE9qtdM3/nhWfwViMFRhhQKwm3whcEnMJkYJhIKK2ES4QWCZnwlnhBOCjpBFGEcQTSwRBBFm&#10;EWQRlBA4IfhBsIPguBZ3/PoIGmCIAjwAAAAAAAAAAABDqoYViNIJtyCEwnhMnBY1sJbQQ6Cs2UEb&#10;4SNgpQYSOwjSCVkEH8JHQRZoJk0whxACRoDwgsFITEwWFSnmghGLhWkQL0ELicCsAcE4WEy0EqMI&#10;ggod4QbCdSCGwUmoIZGwoGYPgiXCAgHCE4UgMIgglDBQ8gl1hBoWCoYgkDAcWG4IFEAYIqgizCO8&#10;IdhEMEVwRdA4IFhD8IJhCIDwPEwUJ8KhqCkxWFJ6YKJkEFMJ9oggYgmuLRQAAAwS7gqd8JrMIBhT&#10;7ghEExcEHgod4PCGYSJgPHxZ4VE1MKXhBCgoAwVD8FYbhJ3CIIKJuExuFRzBIbCixBHMEEgnCwgf&#10;BPRhI4AAAAELSf4tiPCACR4Q4kUNGWzrwjgYQsQREIIhowgQowcaIsEx4SbGAEAEEVDIPi4wJ5FX&#10;bBEIghgwiEeoggIsMgsPDIPCa8JxhwhxhJqiBCTCJ4uPBcEWDCJBhEYghQsMENEONHDjrd2FpbCm&#10;qSfBoyT7zBJUYozCCJBQzj4gVo8NkMiHEAHxIhxiExxVIKEibIKlHXKyDRo3xO+AsR48EoCCTQS+&#10;+ZXtVodMQhfhNzAoDTRrQj6BHNCFxutWAfP2CTlFgOBHEPRqe0lM4x4QGDQBSUsJS1c9YWXxwkJB&#10;oWhE996oQSSrWXcwCBDaEQ0BaA5oLVX/y4JAqtCI4qsBR3nhI6BE0CKLUkCEH98YeKx4SPoOg6Ea&#10;Qe6CUAmXfdY3U93oeEw8CR1aEBo9CFwINWaC09y85x4BoKEh4SnrGZ2B/VOpqhrkarkvaIhIcIZB&#10;EUEL9hAYhgtoJNClGFBSCZeCISA6EfwIkpoNAELNNp0lKeke0UB2Wam5T3pOEiYI+wkXBFkEIgiv&#10;CGYQWHhcIBiT64TLwS5glRhG+EKgg+CwgcCgCXcAMJYQTDYS2ghkEeQQXCKMbNBAvdi4RUL/UHhd&#10;54ei3k/rSzFbVMJXQUMoI57CRGEEgjvFhoIDOES1+uzJq1ppSd0o4RLBGsEZYHCGw2EL9A8t48b6&#10;mC9PpmtHTacJvIJy8JeQQuCF4GCFZ4uEUQsEAxeE+SrPph/yiME0WEmIJIYSMgi7CJ4+EAhjMwby&#10;1BBoIDhA8FDYK1Zm3XLhLeCQETJhFHSIIwgkJBGWJmgheXL/kPdQsu+UAwkVZuT0mAx089WpN1s3&#10;CHwQmEy4QPJFyUbuldgnI9hI/CZjCCQR5hDrQQ3BZsIiOf8RIJNF1TKSNqsFBDCXEEIwh8ESn+J8&#10;xpE2aY7EtJuOEVxYuPHhOt6ItcYt/dY9RscZFIiArYqFEkxc+AhoWidCpKSNlManBZNbENzN+W73&#10;JNCiUDSSS0aOz/ESDBpuWqpVEFCrCYHCBwQ2CJsCdgOUnbvsiqLr0pjBHEEgMFBFuEc4RFWWCGTC&#10;82ZSkQpo01yBNNotScW4w8Ew8ECgjfBYRpg8DhEceztw5AM+W9y346HCbqCOIIsgiWCVEECgEAmL&#10;O33B/8rcEocJEYRzBFMEXwRjC5cIbfEf88EQwQqCIoIPBAIIXDQkBkhMc8E3mEvsILAYI1h8WAZi&#10;zdxJwiEwhSMIBhHkEJgkNhGu4RthBIIFBC/wQGreTUndWpDgwm8gmThs+Elc8EAxiZn16qCKYIgx&#10;c0EDxMFjZJxRf8/3ZJOZqNUgzb7mara9S61RutE0NgkRBMdhJPNhJiGgiy1oIr3BZfdKgkEbwTa4&#10;SJiYTFZ4I5veCSP8IS42iXmIi2MmCCTMFG7CH2wkrhAMJLX4whGBIaAevQSQgoTwSB9BMXgsIPCY&#10;QiCI4uEXYPqoITBEsESQsENgMEMtCQQC0Avyfzm3dW7Vdq1qGCixhKHCBQRRC4Q78aCBRO18tKlb&#10;h6pNwgiGCQ/4IFhHWEAy/hKE5y7VMk0NSCRsSCD4phA2+aUa9mz/dWidq9ozCUsEkII2gj6CUWLs&#10;4Q6+YXyv+A2SCNIJSYSBwOEewQCCI43oIbmwPoQRHBICCL4sEYx4IiteCGVBAJhBMLBQ4yziYQnC&#10;S5CY+1C9xEkkKIoHs9TT0quWCRUEnsJJ4QbCMYIHBE0NMEGxM3tYkfE9+LEtmvmy10QTOQUJYIjz&#10;wQbCKMJEw+LAViQneYJHQS4gk3BAIJCwOCLIqgh1oXlEkkKIo/AAAAEMAAAAAAAAAAAAAAAAAAAA&#10;XXdsAAXcaGbYAAAAAAAAAAAAAAAAAAAAAAAAAAAAAAAAAAAAAAAAAAAAAAAAAAAAAAERnAIAAAAA&#10;AAhNWkJp+AAACEjkLGYhYz6EQgAIUSULN2hXOEKR8hAAAAhLghU5KEzZQkRqXAAAABCjYQqKdIAA&#10;AIVRoAQrUEKyIAIVECFQiAEJ3gAAAAABEgAAAAAAAAAAAAAAAAAAAAAAAAAHhUJjCyJCChKIJTCC&#10;mKIIiEFHoYQEYSbGE2gwiUYUZB/gjaCTegqE0wlMQAgIHhKChJyBL+BI6BIKhKahJqhGNCJYEgoE&#10;bQIroQ7whUD8LFJQpxQKGcCl3AjyBQigR7QkbQkhQnUoUTIEQwJb+JBFXhMxQmcoTj0JRUJV0Jf0&#10;JiaEX0I4oSLoRnQjyhB/CF4+K8AAAAAAAAPCkthQcgpEwUSIJB4UQ8JOYTl4sEgoJqYuEP7z4WDr&#10;CnXBJvCU8ENgqJoJbQUB8IswiXCefCJsJ3eHgk/wU5cJtcJ8sKF+EV4Ta4RthMZiYQrCS383Htoy&#10;QAAAAAAADwoA4UKoKMsEwkE+OE2uFCLCKcJloJhIItgmawg3hH8D8LAhhTwwom4VPmEIgoLQSKwg&#10;2EcQThwUcsIjgl54RJhH3BUsYRZhHsE6mENwjDCKYXBYQ3CEYQHA+PmSeoAAAAAAAAcIZhW9QQ+B&#10;QVYWCz42FLBwp7xeAHCebCjFBLf2FRBUFATJBWJxsmFELL4kBAHCei+EuIImwrRoIPBQHwiLCJMI&#10;mxIKIsEB8IwgggA4TbwUV8J0YJv8KIcE4OEkOwqDr4RI8JOeEg8JQADBKyCaWCZmCReEhIJTwS+g&#10;h+Ey0EioIkgkHBBeCI4AAAAAARNJ+AJxS/u/asEBGFCUQQQQgwmVEAEJBhGJUeF/KcJCjCRogkwI&#10;IgEEaDCKBhHQxhhChBAxCiCEDd/CRwwmPGEqBkGErBnGElR4YSFGQWGEViF9kzM2rhNSMJyBBMeI&#10;IhEEdjR4YAYowi4fGEHED4IZ/hMaMKKgwh1GETiCJRBK8YguIICMggiMZfCJMyS2Qeg+LDS388Ih&#10;GESjCLBhBRhARhDRhDBgBnGAGOMU/lbEk7BMu6T+74QuhBoENgQWDUINQNAUsFg0Jf+nhQpoSpgS&#10;TgTCQFAiCahDqEKoRXQj6AYEScXEA4jwmLoTBQJioEg4EW0I4oRHQhNNRIJTQFwQTAmLNq4SXoSA&#10;gSTgR/Ag9CO6EMoRHTwIBAhUNSenCivQk9Qj2hLOUCQMHmvgMgkpFvLi8I1oRJQjShFdFoRPQgNC&#10;D0tA0INSU/k/wo20JUQIggR7fAk9AhECGUFSUI1VCF9W4SqoSXoSyoSJoQyhJWhEdCLFQgNCI4K+&#10;A12MzuhD0SNKieS34miqKEjwmdSg8JlaE0sCZWBEkCQNCB0IqdCBUIPQNYEF4IHicJO0JQ0JXUIs&#10;oRtQiuhGtBUIJQFGoGXU8JfUJhKExFCLKEf0IqoRzQNCATRvgPggEARlJ3YNFhf0+ewyFZbBhLPC&#10;REEn4JJwQXCQeEKwi/AQKCGw+T/O7KTbYluFHfCSMEOgkPlgkdDwRT6cI9eC8kbCgBhHuEhMJtJw&#10;hUPhKPAQQnJnggPMgMRwkZhICCS0EcQQ7CP8Inwh+PBBoIbAM36cKORhLbBYwJbwIdAg9GhaJSUI&#10;14k4TLYSLglBBK9YSDrCP8maCGTF5cKNGEv6t0Ew8ELv7cXsIm/XwgeEBwgmCxcIDgcTNjYmf/k0&#10;nWSJxSjG/9uEmcJF4SpwkHhE+EisIwwijLhEWEWYuNJKepOKjaZ+6TbVSVtLFBZKLumtZwtkgjhH&#10;eEhYJIQRrBEGEe4RXhDsDBDYIdA8fz3wl7hRtjwQhwTEwQ+LgHhCuwjTi1hIPCSmEl8I/whOEgcI&#10;fhEuCwgOELxf/uQSrWik6x79hJbCZTCVuEpsuEg8mEauJhCFFz+evd1JUbigpNZiZKgUr5qI37nw&#10;nLwmugmjghkEf9hAOwjN4HCIYILwRTiYUGMJM4SNyYTNQkLgIIZhG+eCLK4IgjhsRwkRhJKCUcEf&#10;wRVhIzCOcIkgifCBwRNBBsID4CNhMdhRpZWCZuCIckTNneEeaXCKcIygjeCJ4IHhFWEJwg8EBxYI&#10;LCZ/JWEsMKMcEgYJN40El4IJBDMbJhKGcniQHCRWEo8JQ4SJwg2EisIbhFeEEyYRH/KIOP43Ona/&#10;OEj8JR4SowkDhD8JE4RThEeEAxcIdkXFB6NsTLUwVTLF268haLZuZROshqg4SpwoPYSbwmMggNoI&#10;BhEcER+gj3EghfiYuECwheEGwgGEByYpif4mNX/Rpa9RMcKJqtNqXKtzv85LUSMwcJOYSGxcTCKM&#10;vvtpmsNY142xITsijRRoEWLkyVluuY9GEUwRBBEWEIwgeELzRYCPEnWCMoIqwgeAghmB9ubUgn/g&#10;PvChjBNNBGuEgsI7ggsByYRd1sIGuBdxtj0WywrCTmExcJhG8Ey8Efx74Qf8Xz8GxC2TbTJnuf94&#10;nu/1SOVYJM4T3YQzCI8JzICughO7CPhNydro1yG0/SCb+CWeEl8JAQRphIjnhEvt3q1SQl+Es/4n&#10;IuYTSwTBQSRwj3CR2Efw+eCHbitcWcJnYI7gOEF6BS8ILlaL7pqbACDhIPCbWJhIyCZ+CSsEF9jY&#10;G0z4RZEMo0VgQTTYTM4SvwlDhMphGEEFhtzwRDmy8ELmSUJ/5W1TaEg4S5wk5BJvCNoJBQSFwiDC&#10;DkCH8EFe+F1BwMJ48JBQQCCBwQnCFQCB4RAsG58EYQeCBQRBjYQbCEYQWBwDPAqhfLiQTfwRthMZ&#10;hBMJY4SZwOEAwhsAjwQGCDcAgQnCifBEsEcQRthLSCTcEU4Q/CROECroXwiFgmfglQoIxeqwseRs&#10;X/K3hSCgkPhDII2gklhJyCA4QOCSESCC0vCJ8iKMo8p/zzME60EgMI/wmMgi6CMsFDYQuNC+xP8Q&#10;9ma1t871gkNhHEJBEOXLs05He4pRFE4AgsMVqNA/wAAAARQAAAAAAAAAAAAAAAAAAAAAAAAAAAAA&#10;AAAAAAAAAAAAAAEZm8AARwrfNAAAAAAAAAIUOchF/4Q1sFAAAIVGaFoPIUGpCfHYSHfkwAAAKFMQ&#10;hRjEJ04hKssI+7AAAAEKF6FftQpQ0AByFmAACFwWACE6gAAAAAEaAAAAAAAAAAAAAAAAAB4SCEFB&#10;MYRwIIxEE0wgisQEXEEiRgRBARBFAghnhDYINDDe87oIgTCDkFUoAAAAAAAAAAAAAAAAAAAAADwq&#10;SqFRFAqc6FBShXBQJ/6E51CQNCgjAiy1CKIEuvCYTCWXhYDoFOyhTagVDcCKoCgRhQmwgSOoT5wJ&#10;sqERwJ3vCKYIt4KgSNaFAtRZBJbL5B/W3gAAAAAABDCowpBO+QQhPuFOsUYRVLTCRxp4V5kFPSCo&#10;EwqA8DBKeCQWE10EbQTuYSuggUE4XhE2ESeEx0E8OE1kFQtBA8JVwQCCIIIJhJyCbLGgkjwmAvkn&#10;BQjggeELwltAYILhAoDGgOPny8Tmmwxc9CpnIHRoAAAAAAAAAAAAAAAAAAAAAS4YU9KQEghGzwo4&#10;QT/wUX8KEGEcwUHsJIYTXWwjqCZTcIZ4u+Fgfgqc8I9gnBwkzhUfwT2QTswSsiYSCwj7Ch14QKCP&#10;dBVjaQRcQQgkl3dgAAAnhP/SCOSDvsKnCzgkvJsYSq+PhP1BTAwotwSLgo1wSowoM4RlBPDBIrCO&#10;cJlsIbwRHhBAAAAn1JILwpNwWDbCVF8JW4SdgppYRbhSAywQyCgrBAeCbnCQgBwoA4WRyChbhOXh&#10;RggnxwmJwl3BNlhKOCXsEEwi/hIUAnhO1SCURBCBgAAAAAEbSQRHYJzhhJIYSoEErRBCBAh8ZhAh&#10;FG0QQP7NgiMQQgQRKIIYIcQQkQQAQ4hCJFxGhQTXRHGAGEixARgRBCxjweFDCE8EC3hEZhCEI/Cg&#10;+IYQSdGEhxBJgYSEEETDCGCCIRlGiOMIJwsXBIAQRaMJBjCNRBCRhFoghIgggwgYz0ZhD9t4SaEE&#10;hBEHDCJhwsOyTpgnQGEciCKxhOAIQQSpGETCCEDCBDGFhCCAcEDy5EjTY0VBtth/kEVSRv0gcFAM&#10;CA0S+CU1279eVYviIY5N608J64E/9CUUCBQIDQkdAk9QgMCAUJDQIBAdAcEIwjc1pb6fnEgkBUl8&#10;Fo9ND000nLcKGkCc6hD4BdCYqBI6hBIDoQCBAIWhHHBBMIaDhC5YSmhJ4WltKe61ed4UCYE1kCX9&#10;CStHoRdAh9CCwIHAkrQjeEgRHxIIHwmigSuoTCQJTQIDAkTR6EYSoChA4SBAfCAQ6yTszIxsm8IB&#10;AgMCD0DRoEFo1NNR4aek7adWfTDwoWQJVwJNUJhoShDIEEoQSHgRLQkFBoEL48NwoUwJeUJRQJbQ&#10;ehFEEoQGAqEXwJEUsCJ/1NuPBaAgkJBqallCUlrdb/W9Mj4+wIIWE6EEpoJY4S+iQRfBBMI6gEEM&#10;hISCCfsmFFWCWWEYQSjhcJOwQDCARsIPBH9YkwBDKtURXyTkmWo2VRZwiGCHYRTBCYIFBEGEJwUJ&#10;BAMIBjZuL7CZ2CVUEvsJR4QGCQ+LhGMPBAoILUEG8TEworwTC4R/BILPhKGCIYIBAcIFBIf+EC4+&#10;EBBwhYQWCA4QqCAQsEDwOLaExsnunCYeCU0Ev8JM4QmCRGEOwiuFmCGZZ8DgcKL0EvMItgkhCYSy&#10;gg/QLCHQSH3G6wgWm5VtWEOuqkpoilWTspWsIwgijCOIImgg0EV4Q7CDQsEEwg2Pn43sJZQSDglD&#10;hJjNBI3HwjZ4kES5sb7sKMsEqoIowlNi4SrhsRwLCTWTG48DZ4UHYJGYSFgmb7LAcI6hMITBEGeC&#10;Bdewh0EFwhsEHjwQfFwV42Aye63/I2rmVJuNpRKcJOQRxBIzCQGEBgjrCC4RNbMQQit2yJJkzm0E&#10;NxjFXu11SZwo2QSGgifCUkfCNIBBDoXcJGvJ7bChbBMNhKqCUv8ItggkTcIjgko4IPwQLCE8jbtF&#10;SjfErz+rWjakVrFekVavGhcDCRYbEyVFy+7ncJzoJYQS5wlzsEYQ2EaQ8EOcWCH+TEwoqQSowjSC&#10;XcAwktCYQeGwhcEjtjTEwgEBwgkAhYHgM14TPk/23kKnqXDCbOCWMEwmEp8FBH+TCLIBBBYA4IT4&#10;QfCEYTZQTa4TUQRbBGkEAwg91hGEEMgg8EVcEEwijRU2bJt9wlVBOLBLvGwlxfCNnBG8EK6JBAfC&#10;AYQxt62SrV/arTtP6swvUt7ljRn+e0VLph3urupCtrf4UisIRBJTCIkQSD0IXYgircYI4Q6CevCJ&#10;/wTa5sIX0Ercnsd+9hJ2CjVhFUBIJZ4EoKPfQgVYEoV5cmElYJ54JTVhMzgMIrx4JIQQ2JeL9hDd&#10;WzKeqd1v+C2RNnxOLlGYtzQTlQTGYSzwk9BInCQGEGxcIHizlwh3hBKUs3xjvuX3QTbYTcQQDCTG&#10;EwUEocILkwinAwQXNCcEUwoqtCStEnGkl1OFBvCJIJV4SOglRhJSCK8IigicyVQiDhrlOKMmY29X&#10;8wlLBJCtwjJKylH8/BDoIThE2EKgWEOggsDwgGbsSB8b8FDGCVGEf4SnqCReWEgk5i4uTCHeEDyf&#10;6vCYuCdeCYzGwk52EOyQQKCK+wg8D8BhErhRMSCPCCCBbUzbZvl8by8JZ8mqDJ//+FBLAwQUAAYA&#10;CAAAACEAG8k0O+AAAAALAQAADwAAAGRycy9kb3ducmV2LnhtbEyPzU7DMBCE70i8g7VIXKrW+QFa&#10;QpwKgTghVSKQu5tskwh7HcVOGt6e7QlOO6sdzX6T7xdrxIyj7x0piDcRCKTaNT21Cr4+39Y7ED5o&#10;arRxhAp+0MO+uL7Kdda4M33gXIZWcAj5TCvoQhgyKX3dodV+4wYkvp3caHXgdWxlM+ozh1sjkyh6&#10;kFb3xB86PeBLh/V3OVkFh0mmr4ssV6dVUk1V+m7i2VRK3d4sz08gAi7hzwwXfEaHgpmObqLGC6Pg&#10;Mdlxl6BgHfO8GKJtyurI6n57B7LI5f8OxS8AAAD//wMAUEsDBBQABgAIAAAAIQB20p5S4QAAAJwB&#10;AAAZAAAAZHJzL19yZWxzL2Uyb0RvYy54bWwucmVsc3SQQUsDMRCF74L/IczdzG4PKtJsL1LoVeoP&#10;CMlsNrjJhCRV+++NFcEt63HeMN97b7a7zzCLd8rFc1TQyw4ERcPWR6fg9bi/ewRRqo5WzxxJwZkK&#10;7Ibbm+0Lzbq2ozL5VESjxKJgqjU9IRYzUdBFcqLYNiPnoGsbs8OkzZt2hJuuu8f8lwHDgikOVkE+&#10;2A2I4zk15yt28CZz4bFKwwF5HL25UB+WVJxsmrhyo+jsqCoIZL3+lXv5YRPgunX/j/VKrR//Zzan&#10;QLGutEMfWu3rFBexlym67wy4+OnwBQAA//8DAFBLAQItABQABgAIAAAAIQB24ElfGAEAAE4CAAAT&#10;AAAAAAAAAAAAAAAAAAAAAABbQ29udGVudF9UeXBlc10ueG1sUEsBAi0AFAAGAAgAAAAhADj9If/W&#10;AAAAlAEAAAsAAAAAAAAAAAAAAAAASQEAAF9yZWxzLy5yZWxzUEsBAi0AFAAGAAgAAAAhAHKhe37W&#10;AgAAGwYAAA4AAAAAAAAAAAAAAAAASAIAAGRycy9lMm9Eb2MueG1sUEsBAi0ACgAAAAAAAAAhABga&#10;sQ5zqwEAc6sBABQAAAAAAAAAAAAAAAAASgUAAGRycy9tZWRpYS9pbWFnZTEucG5nUEsBAi0ACgAA&#10;AAAAAAAhAPpTKTTGagAAxmoAABYAAAAAAAAAAAAAAAAA77ABAGRycy9tZWRpYS9oZHBob3RvMS53&#10;ZHBQSwECLQAUAAYACAAAACEAG8k0O+AAAAALAQAADwAAAAAAAAAAAAAAAADpGwIAZHJzL2Rvd25y&#10;ZXYueG1sUEsBAi0AFAAGAAgAAAAhAHbSnlLhAAAAnAEAABkAAAAAAAAAAAAAAAAA9hwCAGRycy9f&#10;cmVscy9lMm9Eb2MueG1sLnJlbHNQSwUGAAAAAAcABwDAAQAADh4CAAAA&#10;" stroked="f" strokeweight="2pt">
+                <v:fill r:id="rId13" o:title="" recolor="t" rotate="t" type="frame"/>
+              </v:rect>
+            </w:pict>
+          </mc:Fallback>
+        </mc:AlternateContent>
+      </w:r>
+      <w:r>
+        <w:rPr>
+          <w:rFonts w:ascii="Times New Roman" w:hAnsi="Times New Roman" w:cs="Times New Roman"/>
+          <w:b/>
+          <w:bCs/>
           <w:sz w:val="36"/>
           <w:szCs w:val="36"/>
         </w:rPr>
@@ -259,7 +368,20 @@
         <w:rPr>
           <w:rFonts w:ascii="Times New Roman" w:hAnsi="Times New Roman" w:cs="Times New Roman"/>
         </w:rPr>
-        <w:t xml:space="preserve"> nayamulislam@gmail.com | </w:t>
+        <w:t xml:space="preserve"> nayamulislam@gmail.com |</w:t>
+      </w:r>
+    </w:p>
+    <w:p>
+      <w:pPr>
+        <w:pStyle w:val="BodyText"/>
+        <w:spacing w:line="276" w:lineRule="auto"/>
+        <w:ind w:left="0" w:firstLine="0"/>
+      </w:pPr>
+      <w:r>
+        <w:rPr>
+          <w:rFonts w:ascii="Times New Roman" w:hAnsi="Times New Roman" w:cs="Times New Roman"/>
+        </w:rPr>
+        <w:t xml:space="preserve"> </w:t>
       </w:r>
       <w:r>
         <w:rPr>
@@ -271,13 +393,25 @@
         <w:rPr>
           <w:rFonts w:ascii="Times New Roman" w:hAnsi="Times New Roman" w:cs="Times New Roman"/>
         </w:rPr>
-        <w:t xml:space="preserve"> Mohammadpur, Dhaka</w:t>
-      </w:r>
-      <w:r>
-        <w:rPr>
-          <w:rFonts w:ascii="Times New Roman" w:hAnsi="Times New Roman" w:cs="Times New Roman"/>
-        </w:rPr>
-        <w:t xml:space="preserve">  | </w:t>
+        <w:t xml:space="preserve"> Mohammadpur, </w:t>
+      </w:r>
+      <w:r>
+        <w:rPr>
+          <w:rFonts w:ascii="Times New Roman" w:hAnsi="Times New Roman" w:cs="Times New Roman"/>
+        </w:rPr>
+        <w:t>Dhaka</w:t>
+      </w:r>
+      <w:r>
+        <w:rPr>
+          <w:rFonts w:ascii="Times New Roman" w:hAnsi="Times New Roman" w:cs="Times New Roman"/>
+        </w:rPr>
+        <w:t xml:space="preserve"> | </w:t>
+      </w:r>
+      <w:r>
+        <w:rPr>
+          <w:rFonts w:ascii="Segoe UI Emoji" w:hAnsi="Segoe UI Emoji" w:cs="Segoe UI Emoji"/>
+        </w:rPr>
+        <w:t>🌐</w:t>
       </w:r>
       <w:r>
         <w:rPr>
@@ -285,19 +419,7 @@
         </w:rPr>
         <w:t xml:space="preserve"> </w:t>
       </w:r>
-      <w:r>
-        <w:rPr>
-          <w:rFonts w:ascii="Segoe UI Emoji" w:hAnsi="Segoe UI Emoji" w:cs="Segoe UI Emoji"/>
-        </w:rPr>
-        <w:t>🌐</w:t>
-      </w:r>
-      <w:r>
-        <w:rPr>
-          <w:rFonts w:ascii="Times New Roman" w:hAnsi="Times New Roman" w:cs="Times New Roman"/>
-        </w:rPr>
-        <w:t xml:space="preserve"> </w:t>
-      </w:r>
-      <w:hyperlink r:id="rId11" w:history="1">
+      <w:hyperlink r:id="rId14" w:history="1">
         <w:r>
           <w:rPr>
             <w:rStyle w:val="Hyperlink"/>
@@ -312,7 +434,7 @@
         </w:rPr>
         <w:t xml:space="preserve"> | </w:t>
       </w:r>
-      <w:hyperlink r:id="rId12" w:history="1">
+      <w:hyperlink r:id="rId15" w:history="1">
         <w:r>
           <w:rPr>
             <w:rStyle w:val="Hyperlink"/>
@@ -321,26 +443,15 @@
           <w:t>LinkedIn</w:t>
         </w:r>
       </w:hyperlink>
-    </w:p>
-    <w:bookmarkEnd w:id="0"/>
-    <w:p>
-      <w:pPr>
-        <w:pStyle w:val="BodyText"/>
-        <w:ind w:left="0" w:firstLine="0"/>
-        <w:rPr>
-          <w:rFonts w:ascii="Times New Roman" w:hAnsi="Times New Roman" w:cs="Times New Roman"/>
-        </w:rPr>
-      </w:pPr>
+      <w:bookmarkEnd w:id="0"/>
     </w:p>
     <w:p>
       <w:pPr>
         <w:pStyle w:val="BodyText"/>
+        <w:spacing w:line="276" w:lineRule="auto"/>
         <w:ind w:left="0" w:firstLine="0"/>
         <w:rPr>
           <w:rFonts w:ascii="Times New Roman" w:hAnsi="Times New Roman" w:cs="Times New Roman"/>
-          <w:sz w:val="22"/>
-          <w:szCs w:val="22"/>
-          <w:lang w:val="es-ES"/>
         </w:rPr>
       </w:pPr>
     </w:p>
@@ -491,13 +602,6 @@
         </w:rPr>
         <w:t>Feb 2025 – Present</w:t>
       </w:r>
-    </w:p>
-    <w:p>
-      <w:pPr>
-        <w:rPr>
-          <w:rFonts w:ascii="Times New Roman" w:hAnsi="Times New Roman" w:cs="Times New Roman"/>
-        </w:rPr>
-      </w:pPr>
     </w:p>
     <w:p>
       <w:pPr>
@@ -1518,7 +1622,7 @@
         </w:rPr>
         <w:t xml:space="preserve"> </w:t>
       </w:r>
-      <w:hyperlink r:id="rId13" w:history="1">
+      <w:hyperlink r:id="rId16" w:history="1">
         <w:r>
           <w:rPr>
             <w:rStyle w:val="Hyperlink"/>
@@ -1637,7 +1741,7 @@
         </w:rPr>
         <w:t xml:space="preserve"> </w:t>
       </w:r>
-      <w:hyperlink r:id="rId14" w:history="1">
+      <w:hyperlink r:id="rId17" w:history="1">
         <w:r>
           <w:rPr>
             <w:rStyle w:val="Hyperlink"/>
@@ -1816,7 +1920,7 @@
         </w:rPr>
         <w:t xml:space="preserve">  </w:t>
       </w:r>
-      <w:hyperlink r:id="rId15" w:history="1">
+      <w:hyperlink r:id="rId18" w:history="1">
         <w:r>
           <w:rPr>
             <w:rStyle w:val="Hyperlink"/>
@@ -2042,7 +2146,7 @@
         </w:rPr>
         <w:t xml:space="preserve"> </w:t>
       </w:r>
-      <w:hyperlink r:id="rId16" w:history="1">
+      <w:hyperlink r:id="rId19" w:history="1">
         <w:r>
           <w:rPr>
             <w:rStyle w:val="Hyperlink"/>
@@ -2791,7 +2895,7 @@
                               </w:rPr>
                               <w:t xml:space="preserve">Email: </w:t>
                             </w:r>
-                            <w:hyperlink r:id="rId17" w:history="1">
+                            <w:hyperlink r:id="rId20" w:history="1">
                               <w:r>
                                 <w:rPr>
                                   <w:rFonts w:ascii="Times New Roman" w:hAnsi="Times New Roman" w:cs="Times New Roman"/>
@@ -3023,7 +3127,7 @@
                         </w:rPr>
                         <w:t xml:space="preserve">Email: </w:t>
                       </w:r>
-                      <w:hyperlink r:id="rId18" w:history="1">
+                      <w:hyperlink r:id="rId21" w:history="1">
                         <w:r>
                           <w:rPr>
                             <w:rFonts w:ascii="Times New Roman" w:hAnsi="Times New Roman" w:cs="Times New Roman"/>
@@ -3432,7 +3536,7 @@
         </w:rPr>
         <w:t xml:space="preserve">Email: </w:t>
       </w:r>
-      <w:hyperlink r:id="rId19" w:history="1">
+      <w:hyperlink r:id="rId22" w:history="1">
         <w:r>
           <w:rPr>
             <w:rStyle w:val="Hyperlink"/>
@@ -9696,6 +9800,7 @@
   <w:style w:type="character" w:default="1" w:styleId="DefaultParagraphFont">
     <w:name w:val="Default Paragraph Font"/>
     <w:uiPriority w:val="1"/>
+    <w:semiHidden/>
     <w:unhideWhenUsed/>
   </w:style>
   <w:style w:type="table" w:default="1" w:styleId="TableNormal">
@@ -10295,6 +10400,28 @@
 </file>
 
 <file path=customXml/item1.xml><?xml version="1.0" encoding="utf-8"?>
+<b:Sources xmlns:b="http://schemas.openxmlformats.org/officeDocument/2006/bibliography" xmlns="http://schemas.openxmlformats.org/officeDocument/2006/bibliography" SelectedStyle="\APASixthEditionOfficeOnline.xsl" StyleName="APA" Version="6"/>
+</file>
+
+<file path=customXml/item2.xml><?xml version="1.0" encoding="utf-8"?>
+<?mso-contentType ?>
+<FormTemplates xmlns="http://schemas.microsoft.com/sharepoint/v3/contenttype/forms">
+  <Display>DocumentLibraryForm</Display>
+  <Edit>DocumentLibraryForm</Edit>
+  <New>DocumentLibraryForm</New>
+</FormTemplates>
+</file>
+
+<file path=customXml/item3.xml><?xml version="1.0" encoding="utf-8"?>
+<p:properties xmlns:p="http://schemas.microsoft.com/office/2006/metadata/properties" xmlns:xsi="http://www.w3.org/2001/XMLSchema-instance" xmlns:pc="http://schemas.microsoft.com/office/infopath/2007/PartnerControls">
+  <documentManagement>
+    <_ip_UnifiedCompliancePolicyUIAction xmlns="http://schemas.microsoft.com/sharepoint/v3" xsi:nil="true"/>
+    <_ip_UnifiedCompliancePolicyProperties xmlns="http://schemas.microsoft.com/sharepoint/v3" xsi:nil="true"/>
+  </documentManagement>
+</p:properties>
+</file>
+
+<file path=customXml/item4.xml><?xml version="1.0" encoding="utf-8"?>
 <ct:contentTypeSchema xmlns:ct="http://schemas.microsoft.com/office/2006/metadata/contentType" xmlns:ma="http://schemas.microsoft.com/office/2006/metadata/properties/metaAttributes" ct:_="" ma:_="" ma:contentTypeName="Document" ma:contentTypeID="0x0101003C7E18303F841E4396D5FD068880D5D3" ma:contentTypeVersion="16" ma:contentTypeDescription="Create a new document." ma:contentTypeScope="" ma:versionID="481bb1a4332af3889a7ecc17e1abcbf3">
   <xsd:schema xmlns:xsd="http://www.w3.org/2001/XMLSchema" xmlns:xs="http://www.w3.org/2001/XMLSchema" xmlns:p="http://schemas.microsoft.com/office/2006/metadata/properties" xmlns:ns1="http://schemas.microsoft.com/sharepoint/v3" xmlns:ns2="a64c34e4-9fca-4d45-92d3-78fdd6d0542b" xmlns:ns3="52da1144-a761-4d48-9b89-d9f53447ebd2" targetNamespace="http://schemas.microsoft.com/office/2006/metadata/properties" ma:root="true" ma:fieldsID="8865ff7fa4f1c40d080b337996aaf0bd" ns1:_="" ns2:_="" ns3:_="">
     <xsd:import namespace="http://schemas.microsoft.com/sharepoint/v3"/>
@@ -10534,29 +10661,33 @@
 </ct:contentTypeSchema>
 </file>
 
-<file path=customXml/item2.xml><?xml version="1.0" encoding="utf-8"?>
-<p:properties xmlns:p="http://schemas.microsoft.com/office/2006/metadata/properties" xmlns:xsi="http://www.w3.org/2001/XMLSchema-instance" xmlns:pc="http://schemas.microsoft.com/office/infopath/2007/PartnerControls">
-  <documentManagement>
-    <_ip_UnifiedCompliancePolicyUIAction xmlns="http://schemas.microsoft.com/sharepoint/v3" xsi:nil="true"/>
-    <_ip_UnifiedCompliancePolicyProperties xmlns="http://schemas.microsoft.com/sharepoint/v3" xsi:nil="true"/>
-  </documentManagement>
-</p:properties>
+<file path=customXml/itemProps1.xml><?xml version="1.0" encoding="utf-8"?>
+<ds:datastoreItem xmlns:ds="http://schemas.openxmlformats.org/officeDocument/2006/customXml" ds:itemID="{94EF51D2-543D-487D-A5F8-7F6DE96BEF05}">
+  <ds:schemaRefs>
+    <ds:schemaRef ds:uri="http://schemas.openxmlformats.org/officeDocument/2006/bibliography"/>
+  </ds:schemaRefs>
+</ds:datastoreItem>
 </file>
 
-<file path=customXml/item3.xml><?xml version="1.0" encoding="utf-8"?>
-<?mso-contentType ?>
-<FormTemplates xmlns="http://schemas.microsoft.com/sharepoint/v3/contenttype/forms">
-  <Display>DocumentLibraryForm</Display>
-  <Edit>DocumentLibraryForm</Edit>
-  <New>DocumentLibraryForm</New>
-</FormTemplates>
+<file path=customXml/itemProps2.xml><?xml version="1.0" encoding="utf-8"?>
+<ds:datastoreItem xmlns:ds="http://schemas.openxmlformats.org/officeDocument/2006/customXml" ds:itemID="{4E8B984F-FFA9-4980-B3D9-257B0B40EA87}">
+  <ds:schemaRefs>
+    <ds:schemaRef ds:uri="http://schemas.microsoft.com/sharepoint/v3/contenttype/forms"/>
+  </ds:schemaRefs>
+</ds:datastoreItem>
 </file>
 
-<file path=customXml/item4.xml><?xml version="1.0" encoding="utf-8"?>
-<b:Sources xmlns:b="http://schemas.openxmlformats.org/officeDocument/2006/bibliography" xmlns="http://schemas.openxmlformats.org/officeDocument/2006/bibliography" SelectedStyle="\APASixthEditionOfficeOnline.xsl" StyleName="APA" Version="6"/>
+<file path=customXml/itemProps3.xml><?xml version="1.0" encoding="utf-8"?>
+<ds:datastoreItem xmlns:ds="http://schemas.openxmlformats.org/officeDocument/2006/customXml" ds:itemID="{93BDEE00-7A85-4E61-B7E5-34AB3BBCBAF5}">
+  <ds:schemaRefs>
+    <ds:schemaRef ds:uri="http://schemas.microsoft.com/office/2006/metadata/properties"/>
+    <ds:schemaRef ds:uri="http://schemas.microsoft.com/office/infopath/2007/PartnerControls"/>
+    <ds:schemaRef ds:uri="http://schemas.microsoft.com/sharepoint/v3"/>
+  </ds:schemaRefs>
+</ds:datastoreItem>
 </file>
 
-<file path=customXml/itemProps1.xml><?xml version="1.0" encoding="utf-8"?>
+<file path=customXml/itemProps4.xml><?xml version="1.0" encoding="utf-8"?>
 <ds:datastoreItem xmlns:ds="http://schemas.openxmlformats.org/officeDocument/2006/customXml" ds:itemID="{536B8056-A6F8-4EC0-902C-54819F9B4614}">
   <ds:schemaRefs>
     <ds:schemaRef ds:uri="http://schemas.microsoft.com/office/2006/metadata/contentType"/>
@@ -10574,30 +10705,4 @@
     <ds:schemaRef ds:uri="http://schemas.microsoft.com/internal/obd"/>
   </ds:schemaRefs>
 </ds:datastoreItem>
-</file>
-
-<file path=customXml/itemProps2.xml><?xml version="1.0" encoding="utf-8"?>
-<ds:datastoreItem xmlns:ds="http://schemas.openxmlformats.org/officeDocument/2006/customXml" ds:itemID="{93BDEE00-7A85-4E61-B7E5-34AB3BBCBAF5}">
-  <ds:schemaRefs>
-    <ds:schemaRef ds:uri="http://schemas.microsoft.com/office/2006/metadata/properties"/>
-    <ds:schemaRef ds:uri="http://schemas.microsoft.com/office/infopath/2007/PartnerControls"/>
-    <ds:schemaRef ds:uri="http://schemas.microsoft.com/sharepoint/v3"/>
-  </ds:schemaRefs>
-</ds:datastoreItem>
-</file>
-
-<file path=customXml/itemProps3.xml><?xml version="1.0" encoding="utf-8"?>
-<ds:datastoreItem xmlns:ds="http://schemas.openxmlformats.org/officeDocument/2006/customXml" ds:itemID="{4E8B984F-FFA9-4980-B3D9-257B0B40EA87}">
-  <ds:schemaRefs>
-    <ds:schemaRef ds:uri="http://schemas.microsoft.com/sharepoint/v3/contenttype/forms"/>
-  </ds:schemaRefs>
-</ds:datastoreItem>
-</file>
-
-<file path=customXml/itemProps4.xml><?xml version="1.0" encoding="utf-8"?>
-<ds:datastoreItem xmlns:ds="http://schemas.openxmlformats.org/officeDocument/2006/customXml" ds:itemID="{94EF51D2-543D-487D-A5F8-7F6DE96BEF05}">
-  <ds:schemaRefs>
-    <ds:schemaRef ds:uri="http://schemas.openxmlformats.org/officeDocument/2006/bibliography"/>
-  </ds:schemaRefs>
-</ds:datastoreItem>
 </file>
</xml_diff>